<commit_message>
Changed add_charge button from clicked to released.
</commit_message>
<xml_diff>
--- a/resources/Saved/21TRD09386_Crim_Traffic Judgment Entry.docx
+++ b/resources/Saved/21TRD09386_Crim_Traffic Judgment Entry.docx
@@ -829,8 +829,10 @@
         <w:tblLook w:val="04A0" w:firstRow="1" w:lastRow="0" w:firstColumn="1" w:lastColumn="0" w:noHBand="0" w:noVBand="1"/>
       </w:tblPr>
       <w:tblGrid>
-        <w:gridCol w:w="4261"/>
-        <w:gridCol w:w="4019"/>
+        <w:gridCol w:w="1801"/>
+        <w:gridCol w:w="1559"/>
+        <w:gridCol w:w="3289"/>
+        <w:gridCol w:w="1632"/>
       </w:tblGrid>
       <w:tr>
         <w:trPr>
@@ -909,7 +911,85 @@
                 <w:szCs w:val="20"/>
               </w:rPr>
               <w:lastRenderedPageBreak/>
+              <w:t xml:space="preserve">DUS Ucm</w:t>
+            </w:r>
+          </w:p>
+        </w:tc>
+        <w:tc>
+          <w:tcPr>
+            <w:tcW w:w="3289" w:type="dxa"/>
+          </w:tcPr>
+          <w:p>
+            <w:pPr>
+              <w:tabs>
+                <w:tab w:val="left" w:pos="-1080"/>
+                <w:tab w:val="left" w:pos="-720"/>
+                <w:tab w:val="left" w:pos="0"/>
+                <w:tab w:val="left" w:pos="720"/>
+                <w:tab w:val="left" w:pos="1440"/>
+                <w:tab w:val="left" w:pos="2160"/>
+                <w:tab w:val="left" w:pos="2880"/>
+                <w:tab w:val="left" w:pos="3600"/>
+                <w:tab w:val="left" w:pos="4320"/>
+                <w:tab w:val="left" w:pos="4680"/>
+              </w:tabs>
+              <w:rPr>
+                <w:rFonts w:ascii="Palatino Linotype" w:hAnsi="Palatino Linotype"/>
+                <w:b/>
+                <w:bCs/>
+                <w:sz w:val="20"/>
+                <w:szCs w:val="20"/>
+              </w:rPr>
+            </w:pPr>
+            <w:r>
+              <w:rPr>
+                <w:rFonts w:ascii="Palatino Linotype" w:hAnsi="Palatino Linotype"/>
+                <w:b/>
+                <w:bCs/>
+                <w:sz w:val="20"/>
+                <w:szCs w:val="20"/>
+              </w:rPr>
+              <w:lastRenderedPageBreak/>
               <w:t xml:space="preserve">Tail Lights-rear License Plate</w:t>
+            </w:r>
+          </w:p>
+        </w:tc>
+        <w:tc>
+          <w:tcPr>
+            <w:tcW w:w="3289" w:type="dxa"/>
+          </w:tcPr>
+          <w:p>
+            <w:pPr>
+              <w:tabs>
+                <w:tab w:val="left" w:pos="-1080"/>
+                <w:tab w:val="left" w:pos="-720"/>
+                <w:tab w:val="left" w:pos="0"/>
+                <w:tab w:val="left" w:pos="720"/>
+                <w:tab w:val="left" w:pos="1440"/>
+                <w:tab w:val="left" w:pos="2160"/>
+                <w:tab w:val="left" w:pos="2880"/>
+                <w:tab w:val="left" w:pos="3600"/>
+                <w:tab w:val="left" w:pos="4320"/>
+                <w:tab w:val="left" w:pos="4680"/>
+              </w:tabs>
+              <w:rPr>
+                <w:rFonts w:ascii="Palatino Linotype" w:hAnsi="Palatino Linotype"/>
+                <w:b/>
+                <w:bCs/>
+                <w:sz w:val="20"/>
+                <w:szCs w:val="20"/>
+              </w:rPr>
+            </w:pPr>
+            <w:r>
+              <w:rPr>
+                <w:rFonts w:ascii="Palatino Linotype" w:hAnsi="Palatino Linotype"/>
+                <w:b/>
+                <w:bCs/>
+                <w:sz w:val="20"/>
+                <w:szCs w:val="20"/>
+              </w:rPr>
+              <w:lastRenderedPageBreak/>
+              <w:t xml:space="preserve">Possession of Marijuana Drug Paraphernalia</w:t>
             </w:r>
           </w:p>
         </w:tc>
@@ -990,7 +1070,83 @@
                 <w:sz w:val="20"/>
                 <w:szCs w:val="20"/>
               </w:rPr>
+              <w:t xml:space="preserve">4510.111</w:t>
+            </w:r>
+          </w:p>
+        </w:tc>
+        <w:tc>
+          <w:tcPr>
+            <w:tcW w:w="3289" w:type="dxa"/>
+          </w:tcPr>
+          <w:p>
+            <w:pPr>
+              <w:tabs>
+                <w:tab w:val="left" w:pos="-1080"/>
+                <w:tab w:val="left" w:pos="-720"/>
+                <w:tab w:val="left" w:pos="0"/>
+                <w:tab w:val="left" w:pos="720"/>
+                <w:tab w:val="left" w:pos="1440"/>
+                <w:tab w:val="left" w:pos="2160"/>
+                <w:tab w:val="left" w:pos="2880"/>
+                <w:tab w:val="left" w:pos="3600"/>
+                <w:tab w:val="left" w:pos="4320"/>
+                <w:tab w:val="left" w:pos="4680"/>
+              </w:tabs>
+              <w:rPr>
+                <w:rFonts w:ascii="Palatino Linotype" w:hAnsi="Palatino Linotype"/>
+                <w:b/>
+                <w:bCs/>
+                <w:sz w:val="20"/>
+                <w:szCs w:val="20"/>
+              </w:rPr>
+            </w:pPr>
+            <w:r>
+              <w:rPr>
+                <w:rFonts w:ascii="Palatino Linotype" w:hAnsi="Palatino Linotype"/>
+                <w:b/>
+                <w:bCs/>
+                <w:sz w:val="20"/>
+                <w:szCs w:val="20"/>
+              </w:rPr>
               <w:t xml:space="preserve">4513.05</w:t>
+            </w:r>
+          </w:p>
+        </w:tc>
+        <w:tc>
+          <w:tcPr>
+            <w:tcW w:w="3289" w:type="dxa"/>
+          </w:tcPr>
+          <w:p>
+            <w:pPr>
+              <w:tabs>
+                <w:tab w:val="left" w:pos="-1080"/>
+                <w:tab w:val="left" w:pos="-720"/>
+                <w:tab w:val="left" w:pos="0"/>
+                <w:tab w:val="left" w:pos="720"/>
+                <w:tab w:val="left" w:pos="1440"/>
+                <w:tab w:val="left" w:pos="2160"/>
+                <w:tab w:val="left" w:pos="2880"/>
+                <w:tab w:val="left" w:pos="3600"/>
+                <w:tab w:val="left" w:pos="4320"/>
+                <w:tab w:val="left" w:pos="4680"/>
+              </w:tabs>
+              <w:rPr>
+                <w:rFonts w:ascii="Palatino Linotype" w:hAnsi="Palatino Linotype"/>
+                <w:b/>
+                <w:bCs/>
+                <w:sz w:val="20"/>
+                <w:szCs w:val="20"/>
+              </w:rPr>
+            </w:pPr>
+            <w:r>
+              <w:rPr>
+                <w:rFonts w:ascii="Palatino Linotype" w:hAnsi="Palatino Linotype"/>
+                <w:b/>
+                <w:bCs/>
+                <w:sz w:val="20"/>
+                <w:szCs w:val="20"/>
+              </w:rPr>
+              <w:t xml:space="preserve">2925.141(C) </w:t>
             </w:r>
           </w:p>
         </w:tc>
@@ -1071,7 +1227,83 @@
                 <w:sz w:val="20"/>
                 <w:szCs w:val="20"/>
               </w:rPr>
+              <w:t xml:space="preserve">UCM</w:t>
+            </w:r>
+          </w:p>
+        </w:tc>
+        <w:tc>
+          <w:tcPr>
+            <w:tcW w:w="3289" w:type="dxa"/>
+          </w:tcPr>
+          <w:p>
+            <w:pPr>
+              <w:tabs>
+                <w:tab w:val="left" w:pos="-1080"/>
+                <w:tab w:val="left" w:pos="-720"/>
+                <w:tab w:val="left" w:pos="0"/>
+                <w:tab w:val="left" w:pos="720"/>
+                <w:tab w:val="left" w:pos="1440"/>
+                <w:tab w:val="left" w:pos="2160"/>
+                <w:tab w:val="left" w:pos="2880"/>
+                <w:tab w:val="left" w:pos="3600"/>
+                <w:tab w:val="left" w:pos="4320"/>
+                <w:tab w:val="left" w:pos="4680"/>
+              </w:tabs>
+              <w:rPr>
+                <w:rFonts w:ascii="Palatino Linotype" w:hAnsi="Palatino Linotype"/>
+                <w:b/>
+                <w:bCs/>
+                <w:sz w:val="20"/>
+                <w:szCs w:val="20"/>
+              </w:rPr>
+            </w:pPr>
+            <w:r>
+              <w:rPr>
+                <w:rFonts w:ascii="Palatino Linotype" w:hAnsi="Palatino Linotype"/>
+                <w:b/>
+                <w:bCs/>
+                <w:sz w:val="20"/>
+                <w:szCs w:val="20"/>
+              </w:rPr>
               <w:t xml:space="preserve">MM</w:t>
+            </w:r>
+          </w:p>
+        </w:tc>
+        <w:tc>
+          <w:tcPr>
+            <w:tcW w:w="3289" w:type="dxa"/>
+          </w:tcPr>
+          <w:p>
+            <w:pPr>
+              <w:tabs>
+                <w:tab w:val="left" w:pos="-1080"/>
+                <w:tab w:val="left" w:pos="-720"/>
+                <w:tab w:val="left" w:pos="0"/>
+                <w:tab w:val="left" w:pos="720"/>
+                <w:tab w:val="left" w:pos="1440"/>
+                <w:tab w:val="left" w:pos="2160"/>
+                <w:tab w:val="left" w:pos="2880"/>
+                <w:tab w:val="left" w:pos="3600"/>
+                <w:tab w:val="left" w:pos="4320"/>
+                <w:tab w:val="left" w:pos="4680"/>
+              </w:tabs>
+              <w:rPr>
+                <w:rFonts w:ascii="Palatino Linotype" w:hAnsi="Palatino Linotype"/>
+                <w:b/>
+                <w:bCs/>
+                <w:sz w:val="20"/>
+                <w:szCs w:val="20"/>
+              </w:rPr>
+            </w:pPr>
+            <w:r>
+              <w:rPr>
+                <w:rFonts w:ascii="Palatino Linotype" w:hAnsi="Palatino Linotype"/>
+                <w:b/>
+                <w:bCs/>
+                <w:sz w:val="20"/>
+                <w:szCs w:val="20"/>
+              </w:rPr>
+              <w:t xml:space="preserve">Minor Misdemeanor</w:t>
             </w:r>
           </w:p>
         </w:tc>
@@ -1156,14 +1388,9 @@
             </w:r>
           </w:p>
         </w:tc>
-      </w:tr>
-      <w:tr>
-        <w:trPr>
-          <w:jc w:val="center"/>
-        </w:trPr>
         <w:tc>
           <w:tcPr>
-            <w:tcW w:w="1801" w:type="dxa"/>
+            <w:tcW w:w="3289" w:type="dxa"/>
           </w:tcPr>
           <w:p>
             <w:pPr>
@@ -1195,7 +1422,7 @@
                 <w:sz w:val="20"/>
                 <w:szCs w:val="20"/>
               </w:rPr>
-              <w:t>Finding</w:t>
+              <w:t xml:space="preserve">No Contest</w:t>
             </w:r>
           </w:p>
         </w:tc>
@@ -1233,7 +1460,7 @@
                 <w:sz w:val="20"/>
                 <w:szCs w:val="20"/>
               </w:rPr>
-              <w:t xml:space="preserve">Guilty</w:t>
+              <w:t xml:space="preserve">No Contest</w:t>
             </w:r>
           </w:p>
         </w:tc>
@@ -1276,7 +1503,7 @@
                 <w:sz w:val="20"/>
                 <w:szCs w:val="20"/>
               </w:rPr>
-              <w:t>Fine Amount</w:t>
+              <w:t>Finding</w:t>
             </w:r>
           </w:p>
         </w:tc>
@@ -1314,7 +1541,83 @@
                 <w:sz w:val="20"/>
                 <w:szCs w:val="20"/>
               </w:rPr>
-              <w:t xml:space="preserve">$ 0</w:t>
+              <w:t xml:space="preserve">Guilty</w:t>
+            </w:r>
+          </w:p>
+        </w:tc>
+        <w:tc>
+          <w:tcPr>
+            <w:tcW w:w="3289" w:type="dxa"/>
+          </w:tcPr>
+          <w:p>
+            <w:pPr>
+              <w:tabs>
+                <w:tab w:val="left" w:pos="-1080"/>
+                <w:tab w:val="left" w:pos="-720"/>
+                <w:tab w:val="left" w:pos="0"/>
+                <w:tab w:val="left" w:pos="720"/>
+                <w:tab w:val="left" w:pos="1440"/>
+                <w:tab w:val="left" w:pos="2160"/>
+                <w:tab w:val="left" w:pos="2880"/>
+                <w:tab w:val="left" w:pos="3600"/>
+                <w:tab w:val="left" w:pos="4320"/>
+                <w:tab w:val="left" w:pos="4680"/>
+              </w:tabs>
+              <w:rPr>
+                <w:rFonts w:ascii="Palatino Linotype" w:hAnsi="Palatino Linotype"/>
+                <w:b/>
+                <w:bCs/>
+                <w:sz w:val="20"/>
+                <w:szCs w:val="20"/>
+              </w:rPr>
+            </w:pPr>
+            <w:r>
+              <w:rPr>
+                <w:rFonts w:ascii="Palatino Linotype" w:hAnsi="Palatino Linotype"/>
+                <w:b/>
+                <w:bCs/>
+                <w:sz w:val="20"/>
+                <w:szCs w:val="20"/>
+              </w:rPr>
+              <w:t xml:space="preserve">Guilty</w:t>
+            </w:r>
+          </w:p>
+        </w:tc>
+        <w:tc>
+          <w:tcPr>
+            <w:tcW w:w="3289" w:type="dxa"/>
+          </w:tcPr>
+          <w:p>
+            <w:pPr>
+              <w:tabs>
+                <w:tab w:val="left" w:pos="-1080"/>
+                <w:tab w:val="left" w:pos="-720"/>
+                <w:tab w:val="left" w:pos="0"/>
+                <w:tab w:val="left" w:pos="720"/>
+                <w:tab w:val="left" w:pos="1440"/>
+                <w:tab w:val="left" w:pos="2160"/>
+                <w:tab w:val="left" w:pos="2880"/>
+                <w:tab w:val="left" w:pos="3600"/>
+                <w:tab w:val="left" w:pos="4320"/>
+                <w:tab w:val="left" w:pos="4680"/>
+              </w:tabs>
+              <w:rPr>
+                <w:rFonts w:ascii="Palatino Linotype" w:hAnsi="Palatino Linotype"/>
+                <w:b/>
+                <w:bCs/>
+                <w:sz w:val="20"/>
+                <w:szCs w:val="20"/>
+              </w:rPr>
+            </w:pPr>
+            <w:r>
+              <w:rPr>
+                <w:rFonts w:ascii="Palatino Linotype" w:hAnsi="Palatino Linotype"/>
+                <w:b/>
+                <w:bCs/>
+                <w:sz w:val="20"/>
+                <w:szCs w:val="20"/>
+              </w:rPr>
+              <w:t xml:space="preserve">Guilty</w:t>
             </w:r>
           </w:p>
         </w:tc>
@@ -1357,6 +1660,163 @@
                 <w:sz w:val="20"/>
                 <w:szCs w:val="20"/>
               </w:rPr>
+              <w:t>Fine Amount</w:t>
+            </w:r>
+          </w:p>
+        </w:tc>
+        <w:tc>
+          <w:tcPr>
+            <w:tcW w:w="3289" w:type="dxa"/>
+          </w:tcPr>
+          <w:p>
+            <w:pPr>
+              <w:tabs>
+                <w:tab w:val="left" w:pos="-1080"/>
+                <w:tab w:val="left" w:pos="-720"/>
+                <w:tab w:val="left" w:pos="0"/>
+                <w:tab w:val="left" w:pos="720"/>
+                <w:tab w:val="left" w:pos="1440"/>
+                <w:tab w:val="left" w:pos="2160"/>
+                <w:tab w:val="left" w:pos="2880"/>
+                <w:tab w:val="left" w:pos="3600"/>
+                <w:tab w:val="left" w:pos="4320"/>
+                <w:tab w:val="left" w:pos="4680"/>
+              </w:tabs>
+              <w:rPr>
+                <w:rFonts w:ascii="Palatino Linotype" w:hAnsi="Palatino Linotype"/>
+                <w:b/>
+                <w:bCs/>
+                <w:sz w:val="20"/>
+                <w:szCs w:val="20"/>
+              </w:rPr>
+            </w:pPr>
+            <w:r>
+              <w:rPr>
+                <w:rFonts w:ascii="Palatino Linotype" w:hAnsi="Palatino Linotype"/>
+                <w:b/>
+                <w:bCs/>
+                <w:sz w:val="20"/>
+                <w:szCs w:val="20"/>
+              </w:rPr>
+              <w:t xml:space="preserve">$ 0</w:t>
+            </w:r>
+          </w:p>
+        </w:tc>
+        <w:tc>
+          <w:tcPr>
+            <w:tcW w:w="3289" w:type="dxa"/>
+          </w:tcPr>
+          <w:p>
+            <w:pPr>
+              <w:tabs>
+                <w:tab w:val="left" w:pos="-1080"/>
+                <w:tab w:val="left" w:pos="-720"/>
+                <w:tab w:val="left" w:pos="0"/>
+                <w:tab w:val="left" w:pos="720"/>
+                <w:tab w:val="left" w:pos="1440"/>
+                <w:tab w:val="left" w:pos="2160"/>
+                <w:tab w:val="left" w:pos="2880"/>
+                <w:tab w:val="left" w:pos="3600"/>
+                <w:tab w:val="left" w:pos="4320"/>
+                <w:tab w:val="left" w:pos="4680"/>
+              </w:tabs>
+              <w:rPr>
+                <w:rFonts w:ascii="Palatino Linotype" w:hAnsi="Palatino Linotype"/>
+                <w:b/>
+                <w:bCs/>
+                <w:sz w:val="20"/>
+                <w:szCs w:val="20"/>
+              </w:rPr>
+            </w:pPr>
+            <w:r>
+              <w:rPr>
+                <w:rFonts w:ascii="Palatino Linotype" w:hAnsi="Palatino Linotype"/>
+                <w:b/>
+                <w:bCs/>
+                <w:sz w:val="20"/>
+                <w:szCs w:val="20"/>
+              </w:rPr>
+              <w:t xml:space="preserve">$ 0</w:t>
+            </w:r>
+          </w:p>
+        </w:tc>
+        <w:tc>
+          <w:tcPr>
+            <w:tcW w:w="3289" w:type="dxa"/>
+          </w:tcPr>
+          <w:p>
+            <w:pPr>
+              <w:tabs>
+                <w:tab w:val="left" w:pos="-1080"/>
+                <w:tab w:val="left" w:pos="-720"/>
+                <w:tab w:val="left" w:pos="0"/>
+                <w:tab w:val="left" w:pos="720"/>
+                <w:tab w:val="left" w:pos="1440"/>
+                <w:tab w:val="left" w:pos="2160"/>
+                <w:tab w:val="left" w:pos="2880"/>
+                <w:tab w:val="left" w:pos="3600"/>
+                <w:tab w:val="left" w:pos="4320"/>
+                <w:tab w:val="left" w:pos="4680"/>
+              </w:tabs>
+              <w:rPr>
+                <w:rFonts w:ascii="Palatino Linotype" w:hAnsi="Palatino Linotype"/>
+                <w:b/>
+                <w:bCs/>
+                <w:sz w:val="20"/>
+                <w:szCs w:val="20"/>
+              </w:rPr>
+            </w:pPr>
+            <w:r>
+              <w:rPr>
+                <w:rFonts w:ascii="Palatino Linotype" w:hAnsi="Palatino Linotype"/>
+                <w:b/>
+                <w:bCs/>
+                <w:sz w:val="20"/>
+                <w:szCs w:val="20"/>
+              </w:rPr>
+              <w:t xml:space="preserve">$ 0</w:t>
+            </w:r>
+          </w:p>
+        </w:tc>
+      </w:tr>
+      <w:tr>
+        <w:trPr>
+          <w:jc w:val="center"/>
+        </w:trPr>
+        <w:tc>
+          <w:tcPr>
+            <w:tcW w:w="1801" w:type="dxa"/>
+          </w:tcPr>
+          <w:p>
+            <w:pPr>
+              <w:tabs>
+                <w:tab w:val="left" w:pos="-1080"/>
+                <w:tab w:val="left" w:pos="-720"/>
+                <w:tab w:val="left" w:pos="0"/>
+                <w:tab w:val="left" w:pos="720"/>
+                <w:tab w:val="left" w:pos="1440"/>
+                <w:tab w:val="left" w:pos="2160"/>
+                <w:tab w:val="left" w:pos="2880"/>
+                <w:tab w:val="left" w:pos="3600"/>
+                <w:tab w:val="left" w:pos="4320"/>
+                <w:tab w:val="left" w:pos="4680"/>
+              </w:tabs>
+              <w:rPr>
+                <w:rFonts w:ascii="Palatino Linotype" w:hAnsi="Palatino Linotype"/>
+                <w:b/>
+                <w:bCs/>
+                <w:sz w:val="20"/>
+                <w:szCs w:val="20"/>
+              </w:rPr>
+            </w:pPr>
+            <w:r>
+              <w:rPr>
+                <w:rFonts w:ascii="Palatino Linotype" w:hAnsi="Palatino Linotype"/>
+                <w:b/>
+                <w:bCs/>
+                <w:sz w:val="20"/>
+                <w:szCs w:val="20"/>
+              </w:rPr>
               <w:t xml:space="preserve">Fines </w:t>
             </w:r>
             <w:r>
@@ -1378,6 +1838,82 @@
                 <w:szCs w:val="20"/>
               </w:rPr>
               <w:t>ed</w:t>
+            </w:r>
+          </w:p>
+        </w:tc>
+        <w:tc>
+          <w:tcPr>
+            <w:tcW w:w="3289" w:type="dxa"/>
+          </w:tcPr>
+          <w:p>
+            <w:pPr>
+              <w:tabs>
+                <w:tab w:val="left" w:pos="-1080"/>
+                <w:tab w:val="left" w:pos="-720"/>
+                <w:tab w:val="left" w:pos="0"/>
+                <w:tab w:val="left" w:pos="720"/>
+                <w:tab w:val="left" w:pos="1440"/>
+                <w:tab w:val="left" w:pos="2160"/>
+                <w:tab w:val="left" w:pos="2880"/>
+                <w:tab w:val="left" w:pos="3600"/>
+                <w:tab w:val="left" w:pos="4320"/>
+                <w:tab w:val="left" w:pos="4680"/>
+              </w:tabs>
+              <w:rPr>
+                <w:rFonts w:ascii="Palatino Linotype" w:hAnsi="Palatino Linotype"/>
+                <w:b/>
+                <w:bCs/>
+                <w:sz w:val="20"/>
+                <w:szCs w:val="20"/>
+              </w:rPr>
+            </w:pPr>
+            <w:r>
+              <w:rPr>
+                <w:rFonts w:ascii="Palatino Linotype" w:hAnsi="Palatino Linotype"/>
+                <w:b/>
+                <w:bCs/>
+                <w:sz w:val="20"/>
+                <w:szCs w:val="20"/>
+              </w:rPr>
+              <w:t xml:space="preserve">$ 0</w:t>
+            </w:r>
+          </w:p>
+        </w:tc>
+        <w:tc>
+          <w:tcPr>
+            <w:tcW w:w="3289" w:type="dxa"/>
+          </w:tcPr>
+          <w:p>
+            <w:pPr>
+              <w:tabs>
+                <w:tab w:val="left" w:pos="-1080"/>
+                <w:tab w:val="left" w:pos="-720"/>
+                <w:tab w:val="left" w:pos="0"/>
+                <w:tab w:val="left" w:pos="720"/>
+                <w:tab w:val="left" w:pos="1440"/>
+                <w:tab w:val="left" w:pos="2160"/>
+                <w:tab w:val="left" w:pos="2880"/>
+                <w:tab w:val="left" w:pos="3600"/>
+                <w:tab w:val="left" w:pos="4320"/>
+                <w:tab w:val="left" w:pos="4680"/>
+              </w:tabs>
+              <w:rPr>
+                <w:rFonts w:ascii="Palatino Linotype" w:hAnsi="Palatino Linotype"/>
+                <w:b/>
+                <w:bCs/>
+                <w:sz w:val="20"/>
+                <w:szCs w:val="20"/>
+              </w:rPr>
+            </w:pPr>
+            <w:r>
+              <w:rPr>
+                <w:rFonts w:ascii="Palatino Linotype" w:hAnsi="Palatino Linotype"/>
+                <w:b/>
+                <w:bCs/>
+                <w:sz w:val="20"/>
+                <w:szCs w:val="20"/>
+              </w:rPr>
+              <w:t xml:space="preserve">$ 0</w:t>
             </w:r>
           </w:p>
         </w:tc>

</xml_diff>

<commit_message>
Refactored add charge to just self working.
</commit_message>
<xml_diff>
--- a/resources/Saved/21TRD09386_Crim_Traffic Judgment Entry.docx
+++ b/resources/Saved/21TRD09386_Crim_Traffic Judgment Entry.docx
@@ -989,7 +989,7 @@
                 <w:szCs w:val="20"/>
               </w:rPr>
               <w:lastRenderedPageBreak/>
-              <w:t xml:space="preserve">Driving Under Suspension</w:t>
+              <w:t xml:space="preserve">Possession of Marijuana Drug Paraphernalia</w:t>
             </w:r>
           </w:p>
         </w:tc>
@@ -1146,7 +1146,7 @@
                 <w:sz w:val="20"/>
                 <w:szCs w:val="20"/>
               </w:rPr>
-              <w:t xml:space="preserve">4510.11</w:t>
+              <w:t xml:space="preserve">2925.141(C) </w:t>
             </w:r>
           </w:p>
         </w:tc>
@@ -1303,7 +1303,7 @@
                 <w:sz w:val="20"/>
                 <w:szCs w:val="20"/>
               </w:rPr>
-              <w:t xml:space="preserve">M1</w:t>
+              <w:t xml:space="preserve">Minor Misdemeanor</w:t>
             </w:r>
           </w:p>
         </w:tc>
@@ -1384,7 +1384,7 @@
                 <w:sz w:val="20"/>
                 <w:szCs w:val="20"/>
               </w:rPr>
-              <w:t xml:space="preserve">No Contest</w:t>
+              <w:t xml:space="preserve">Guilty</w:t>
             </w:r>
           </w:p>
         </w:tc>
@@ -1422,7 +1422,7 @@
                 <w:sz w:val="20"/>
                 <w:szCs w:val="20"/>
               </w:rPr>
-              <w:t xml:space="preserve">No Contest</w:t>
+              <w:t xml:space="preserve">Guilty</w:t>
             </w:r>
           </w:p>
         </w:tc>
@@ -1460,7 +1460,7 @@
                 <w:sz w:val="20"/>
                 <w:szCs w:val="20"/>
               </w:rPr>
-              <w:t xml:space="preserve">No Contest</w:t>
+              <w:t xml:space="preserve">Dismissed</w:t>
             </w:r>
           </w:p>
         </w:tc>
@@ -1617,7 +1617,7 @@
                 <w:sz w:val="20"/>
                 <w:szCs w:val="20"/>
               </w:rPr>
-              <w:t xml:space="preserve">Guilty</w:t>
+              <w:t xml:space="preserve"/>
             </w:r>
           </w:p>
         </w:tc>
@@ -1774,7 +1774,7 @@
                 <w:sz w:val="20"/>
                 <w:szCs w:val="20"/>
               </w:rPr>
-              <w:t xml:space="preserve">$ 0</w:t>
+              <w:t xml:space="preserve"> </w:t>
             </w:r>
           </w:p>
         </w:tc>
@@ -1951,7 +1951,7 @@
                 <w:sz w:val="20"/>
                 <w:szCs w:val="20"/>
               </w:rPr>
-              <w:t xml:space="preserve">$ 0</w:t>
+              <w:t xml:space="preserve"> </w:t>
             </w:r>
           </w:p>
         </w:tc>

</xml_diff>

<commit_message>
Removed modify_view as pass in BaseCharge and removed case_info param.
</commit_message>
<xml_diff>
--- a/resources/Saved/21TRD09386_Crim_Traffic Judgment Entry.docx
+++ b/resources/Saved/21TRD09386_Crim_Traffic Judgment Entry.docx
@@ -644,6 +644,159 @@
         </w:rPr>
         <w:t xml:space="preserve"/>
       </w:r>
+      <w:r>
+        <w:rPr>
+          <w:rFonts w:ascii="Palatino Linotype" w:hAnsi="Palatino Linotype"/>
+          <w:bCs/>
+          <w:sz w:val="20"/>
+          <w:szCs w:val="20"/>
+        </w:rPr>
+        <w:t>Counsel for the State of Ohio made a motion to amend the cha</w:t>
+      </w:r>
+      <w:r>
+        <w:rPr>
+          <w:rFonts w:ascii="Palatino Linotype" w:hAnsi="Palatino Linotype"/>
+          <w:bCs/>
+          <w:sz w:val="20"/>
+          <w:szCs w:val="20"/>
+        </w:rPr>
+        <w:t>rge(s) in the case.</w:t>
+      </w:r>
+      <w:r>
+        <w:rPr>
+          <w:rFonts w:ascii="Palatino Linotype" w:hAnsi="Palatino Linotype"/>
+          <w:bCs/>
+          <w:sz w:val="20"/>
+          <w:szCs w:val="20"/>
+        </w:rPr>
+        <w:t xml:space="preserve"/>
+      </w:r>
+      <w:r>
+        <w:rPr>
+          <w:rFonts w:ascii="Palatino Linotype" w:hAnsi="Palatino Linotype"/>
+          <w:bCs/>
+          <w:sz w:val="20"/>
+          <w:szCs w:val="20"/>
+        </w:rPr>
+        <w:t xml:space="preserve"> The Court found the amendment did not alter the name or identi</w:t>
+      </w:r>
+      <w:r>
+        <w:rPr>
+          <w:rFonts w:ascii="Palatino Linotype" w:hAnsi="Palatino Linotype"/>
+          <w:bCs/>
+          <w:sz w:val="20"/>
+          <w:szCs w:val="20"/>
+        </w:rPr>
+        <w:t>t</w:t>
+      </w:r>
+      <w:r>
+        <w:rPr>
+          <w:rFonts w:ascii="Palatino Linotype" w:hAnsi="Palatino Linotype"/>
+          <w:bCs/>
+          <w:sz w:val="20"/>
+          <w:szCs w:val="20"/>
+        </w:rPr>
+        <w:t xml:space="preserve">y of the offense and the motion is</w:t>
+      </w:r>
+      <w:r>
+        <w:rPr>
+          <w:rFonts w:ascii="Palatino Linotype" w:hAnsi="Palatino Linotype"/>
+          <w:bCs/>
+          <w:sz w:val="20"/>
+          <w:szCs w:val="20"/>
+        </w:rPr>
+        <w:t xml:space="preserve"> Granted.</w:t>
+      </w:r>
+      <w:r>
+        <w:rPr>
+          <w:rFonts w:ascii="Palatino Linotype" w:hAnsi="Palatino Linotype"/>
+          <w:bCs/>
+          <w:sz w:val="20"/>
+          <w:szCs w:val="20"/>
+        </w:rPr>
+        <w:t xml:space="preserve"> </w:t>
+      </w:r>
+      <w:r>
+        <w:rPr>
+          <w:rFonts w:ascii="Palatino Linotype" w:hAnsi="Palatino Linotype"/>
+          <w:bCs/>
+          <w:sz w:val="20"/>
+          <w:szCs w:val="20"/>
+        </w:rPr>
+        <w:t xml:space="preserve">The charge(s) of </w:t>
+      </w:r>
+      <w:r>
+        <w:rPr>
+          <w:rFonts w:ascii="Palatino Linotype" w:hAnsi="Palatino Linotype"/>
+          <w:bCs/>
+          <w:sz w:val="20"/>
+          <w:szCs w:val="20"/>
+        </w:rPr>
+        <w:t xml:space="preserve"/>
+      </w:r>
+      <w:r>
+        <w:rPr>
+          <w:rFonts w:ascii="Palatino Linotype" w:hAnsi="Palatino Linotype"/>
+          <w:bCs/>
+          <w:sz w:val="20"/>
+          <w:szCs w:val="20"/>
+        </w:rPr>
+        <w:t xml:space="preserve"/>
+      </w:r>
+      <w:r>
+        <w:rPr>
+          <w:rFonts w:ascii="Palatino Linotype" w:hAnsi="Palatino Linotype"/>
+          <w:bCs/>
+          <w:sz w:val="20"/>
+          <w:szCs w:val="20"/>
+        </w:rPr>
+        <w:t xml:space="preserve">DUS Ucm</w:t>
+      </w:r>
+      <w:r>
+        <w:rPr>
+          <w:rFonts w:ascii="Palatino Linotype" w:hAnsi="Palatino Linotype"/>
+          <w:bCs/>
+          <w:sz w:val="20"/>
+          <w:szCs w:val="20"/>
+        </w:rPr>
+        <w:t xml:space="preserve"> </w:t>
+      </w:r>
+      <w:r>
+        <w:rPr>
+          <w:rFonts w:ascii="Palatino Linotype" w:hAnsi="Palatino Linotype"/>
+          <w:bCs/>
+          <w:sz w:val="20"/>
+          <w:szCs w:val="20"/>
+        </w:rPr>
+        <w:t xml:space="preserve">is amended to Possession of Marijuana less than 100 grams</w:t>
+      </w:r>
+      <w:r>
+        <w:rPr>
+          <w:rFonts w:ascii="Palatino Linotype" w:hAnsi="Palatino Linotype"/>
+          <w:bCs/>
+          <w:sz w:val="20"/>
+          <w:szCs w:val="20"/>
+        </w:rPr>
+        <w:t xml:space="preserve">.</w:t>
+      </w:r>
+      <w:r>
+        <w:rPr>
+          <w:rFonts w:ascii="Palatino Linotype" w:hAnsi="Palatino Linotype"/>
+          <w:bCs/>
+          <w:sz w:val="20"/>
+          <w:szCs w:val="20"/>
+        </w:rPr>
+        <w:t xml:space="preserve"/>
+      </w:r>
+      <w:r>
+        <w:rPr>
+          <w:rFonts w:ascii="Palatino Linotype" w:hAnsi="Palatino Linotype"/>
+          <w:bCs/>
+          <w:sz w:val="20"/>
+          <w:szCs w:val="20"/>
+        </w:rPr>
+        <w:t xml:space="preserve"/>
+      </w:r>
     </w:p>
     <w:p>
       <w:pPr>
@@ -829,10 +982,9 @@
         <w:tblLook w:val="04A0" w:firstRow="1" w:lastRow="0" w:firstColumn="1" w:lastColumn="0" w:noHBand="0" w:noVBand="1"/>
       </w:tblPr>
       <w:tblGrid>
-        <w:gridCol w:w="1801"/>
-        <w:gridCol w:w="1559"/>
-        <w:gridCol w:w="3289"/>
-        <w:gridCol w:w="1632"/>
+        <w:gridCol w:w="2345"/>
+        <w:gridCol w:w="2103"/>
+        <w:gridCol w:w="3833"/>
       </w:tblGrid>
       <w:tr>
         <w:trPr>
@@ -911,7 +1063,7 @@
                 <w:szCs w:val="20"/>
               </w:rPr>
               <w:lastRenderedPageBreak/>
-              <w:t xml:space="preserve">DUS Ucm</w:t>
+              <w:t xml:space="preserve">DUS Ucm - AMENDED to Possession of Marijuana less than 100 grams</w:t>
             </w:r>
           </w:p>
         </w:tc>
@@ -951,45 +1103,6 @@
               </w:rPr>
               <w:lastRenderedPageBreak/>
               <w:t xml:space="preserve">Tail Lights-rear License Plate</w:t>
-            </w:r>
-          </w:p>
-        </w:tc>
-        <w:tc>
-          <w:tcPr>
-            <w:tcW w:w="3289" w:type="dxa"/>
-          </w:tcPr>
-          <w:p>
-            <w:pPr>
-              <w:tabs>
-                <w:tab w:val="left" w:pos="-1080"/>
-                <w:tab w:val="left" w:pos="-720"/>
-                <w:tab w:val="left" w:pos="0"/>
-                <w:tab w:val="left" w:pos="720"/>
-                <w:tab w:val="left" w:pos="1440"/>
-                <w:tab w:val="left" w:pos="2160"/>
-                <w:tab w:val="left" w:pos="2880"/>
-                <w:tab w:val="left" w:pos="3600"/>
-                <w:tab w:val="left" w:pos="4320"/>
-                <w:tab w:val="left" w:pos="4680"/>
-              </w:tabs>
-              <w:rPr>
-                <w:rFonts w:ascii="Palatino Linotype" w:hAnsi="Palatino Linotype"/>
-                <w:b/>
-                <w:bCs/>
-                <w:sz w:val="20"/>
-                <w:szCs w:val="20"/>
-              </w:rPr>
-            </w:pPr>
-            <w:r>
-              <w:rPr>
-                <w:rFonts w:ascii="Palatino Linotype" w:hAnsi="Palatino Linotype"/>
-                <w:b/>
-                <w:bCs/>
-                <w:sz w:val="20"/>
-                <w:szCs w:val="20"/>
-              </w:rPr>
-              <w:lastRenderedPageBreak/>
-              <w:t xml:space="preserve">Possession of Marijuana Drug Paraphernalia</w:t>
             </w:r>
           </w:p>
         </w:tc>
@@ -1070,7 +1183,7 @@
                 <w:sz w:val="20"/>
                 <w:szCs w:val="20"/>
               </w:rPr>
-              <w:t xml:space="preserve">4510.111</w:t>
+              <w:t xml:space="preserve">2925.11(C)(3)(a)</w:t>
             </w:r>
           </w:p>
         </w:tc>
@@ -1109,44 +1222,6 @@
                 <w:szCs w:val="20"/>
               </w:rPr>
               <w:t xml:space="preserve">4513.05</w:t>
-            </w:r>
-          </w:p>
-        </w:tc>
-        <w:tc>
-          <w:tcPr>
-            <w:tcW w:w="3289" w:type="dxa"/>
-          </w:tcPr>
-          <w:p>
-            <w:pPr>
-              <w:tabs>
-                <w:tab w:val="left" w:pos="-1080"/>
-                <w:tab w:val="left" w:pos="-720"/>
-                <w:tab w:val="left" w:pos="0"/>
-                <w:tab w:val="left" w:pos="720"/>
-                <w:tab w:val="left" w:pos="1440"/>
-                <w:tab w:val="left" w:pos="2160"/>
-                <w:tab w:val="left" w:pos="2880"/>
-                <w:tab w:val="left" w:pos="3600"/>
-                <w:tab w:val="left" w:pos="4320"/>
-                <w:tab w:val="left" w:pos="4680"/>
-              </w:tabs>
-              <w:rPr>
-                <w:rFonts w:ascii="Palatino Linotype" w:hAnsi="Palatino Linotype"/>
-                <w:b/>
-                <w:bCs/>
-                <w:sz w:val="20"/>
-                <w:szCs w:val="20"/>
-              </w:rPr>
-            </w:pPr>
-            <w:r>
-              <w:rPr>
-                <w:rFonts w:ascii="Palatino Linotype" w:hAnsi="Palatino Linotype"/>
-                <w:b/>
-                <w:bCs/>
-                <w:sz w:val="20"/>
-                <w:szCs w:val="20"/>
-              </w:rPr>
-              <w:t xml:space="preserve">2925.141(C) </w:t>
             </w:r>
           </w:p>
         </w:tc>
@@ -1227,7 +1302,7 @@
                 <w:sz w:val="20"/>
                 <w:szCs w:val="20"/>
               </w:rPr>
-              <w:t xml:space="preserve">UCM</w:t>
+              <w:t xml:space="preserve">Minor Misdemeanor</w:t>
             </w:r>
           </w:p>
         </w:tc>
@@ -1266,44 +1341,6 @@
                 <w:szCs w:val="20"/>
               </w:rPr>
               <w:t xml:space="preserve">MM</w:t>
-            </w:r>
-          </w:p>
-        </w:tc>
-        <w:tc>
-          <w:tcPr>
-            <w:tcW w:w="3289" w:type="dxa"/>
-          </w:tcPr>
-          <w:p>
-            <w:pPr>
-              <w:tabs>
-                <w:tab w:val="left" w:pos="-1080"/>
-                <w:tab w:val="left" w:pos="-720"/>
-                <w:tab w:val="left" w:pos="0"/>
-                <w:tab w:val="left" w:pos="720"/>
-                <w:tab w:val="left" w:pos="1440"/>
-                <w:tab w:val="left" w:pos="2160"/>
-                <w:tab w:val="left" w:pos="2880"/>
-                <w:tab w:val="left" w:pos="3600"/>
-                <w:tab w:val="left" w:pos="4320"/>
-                <w:tab w:val="left" w:pos="4680"/>
-              </w:tabs>
-              <w:rPr>
-                <w:rFonts w:ascii="Palatino Linotype" w:hAnsi="Palatino Linotype"/>
-                <w:b/>
-                <w:bCs/>
-                <w:sz w:val="20"/>
-                <w:szCs w:val="20"/>
-              </w:rPr>
-            </w:pPr>
-            <w:r>
-              <w:rPr>
-                <w:rFonts w:ascii="Palatino Linotype" w:hAnsi="Palatino Linotype"/>
-                <w:b/>
-                <w:bCs/>
-                <w:sz w:val="20"/>
-                <w:szCs w:val="20"/>
-              </w:rPr>
-              <w:t xml:space="preserve">Minor Misdemeanor</w:t>
             </w:r>
           </w:p>
         </w:tc>
@@ -1384,7 +1421,7 @@
                 <w:sz w:val="20"/>
                 <w:szCs w:val="20"/>
               </w:rPr>
-              <w:t xml:space="preserve">Guilty</w:t>
+              <w:t xml:space="preserve">No Contest</w:t>
             </w:r>
           </w:p>
         </w:tc>
@@ -1422,45 +1459,7 @@
                 <w:sz w:val="20"/>
                 <w:szCs w:val="20"/>
               </w:rPr>
-              <w:t xml:space="preserve">Guilty</w:t>
-            </w:r>
-          </w:p>
-        </w:tc>
-        <w:tc>
-          <w:tcPr>
-            <w:tcW w:w="3289" w:type="dxa"/>
-          </w:tcPr>
-          <w:p>
-            <w:pPr>
-              <w:tabs>
-                <w:tab w:val="left" w:pos="-1080"/>
-                <w:tab w:val="left" w:pos="-720"/>
-                <w:tab w:val="left" w:pos="0"/>
-                <w:tab w:val="left" w:pos="720"/>
-                <w:tab w:val="left" w:pos="1440"/>
-                <w:tab w:val="left" w:pos="2160"/>
-                <w:tab w:val="left" w:pos="2880"/>
-                <w:tab w:val="left" w:pos="3600"/>
-                <w:tab w:val="left" w:pos="4320"/>
-                <w:tab w:val="left" w:pos="4680"/>
-              </w:tabs>
-              <w:rPr>
-                <w:rFonts w:ascii="Palatino Linotype" w:hAnsi="Palatino Linotype"/>
-                <w:b/>
-                <w:bCs/>
-                <w:sz w:val="20"/>
-                <w:szCs w:val="20"/>
-              </w:rPr>
-            </w:pPr>
-            <w:r>
-              <w:rPr>
-                <w:rFonts w:ascii="Palatino Linotype" w:hAnsi="Palatino Linotype"/>
-                <w:b/>
-                <w:bCs/>
-                <w:sz w:val="20"/>
-                <w:szCs w:val="20"/>
-              </w:rPr>
-              <w:t xml:space="preserve">Dismissed</w:t>
+              <w:t xml:space="preserve">No Contest</w:t>
             </w:r>
           </w:p>
         </w:tc>
@@ -1583,6 +1582,49 @@
             </w:r>
           </w:p>
         </w:tc>
+      </w:tr>
+      <w:tr>
+        <w:trPr>
+          <w:jc w:val="center"/>
+        </w:trPr>
+        <w:tc>
+          <w:tcPr>
+            <w:tcW w:w="1801" w:type="dxa"/>
+          </w:tcPr>
+          <w:p>
+            <w:pPr>
+              <w:tabs>
+                <w:tab w:val="left" w:pos="-1080"/>
+                <w:tab w:val="left" w:pos="-720"/>
+                <w:tab w:val="left" w:pos="0"/>
+                <w:tab w:val="left" w:pos="720"/>
+                <w:tab w:val="left" w:pos="1440"/>
+                <w:tab w:val="left" w:pos="2160"/>
+                <w:tab w:val="left" w:pos="2880"/>
+                <w:tab w:val="left" w:pos="3600"/>
+                <w:tab w:val="left" w:pos="4320"/>
+                <w:tab w:val="left" w:pos="4680"/>
+              </w:tabs>
+              <w:rPr>
+                <w:rFonts w:ascii="Palatino Linotype" w:hAnsi="Palatino Linotype"/>
+                <w:b/>
+                <w:bCs/>
+                <w:sz w:val="20"/>
+                <w:szCs w:val="20"/>
+              </w:rPr>
+            </w:pPr>
+            <w:r>
+              <w:rPr>
+                <w:rFonts w:ascii="Palatino Linotype" w:hAnsi="Palatino Linotype"/>
+                <w:b/>
+                <w:bCs/>
+                <w:sz w:val="20"/>
+                <w:szCs w:val="20"/>
+              </w:rPr>
+              <w:t>Fine Amount</w:t>
+            </w:r>
+          </w:p>
+        </w:tc>
         <w:tc>
           <w:tcPr>
             <w:tcW w:w="3289" w:type="dxa"/>
@@ -1617,7 +1659,45 @@
                 <w:sz w:val="20"/>
                 <w:szCs w:val="20"/>
               </w:rPr>
-              <w:t xml:space="preserve"/>
+              <w:t xml:space="preserve">$ 0</w:t>
+            </w:r>
+          </w:p>
+        </w:tc>
+        <w:tc>
+          <w:tcPr>
+            <w:tcW w:w="3289" w:type="dxa"/>
+          </w:tcPr>
+          <w:p>
+            <w:pPr>
+              <w:tabs>
+                <w:tab w:val="left" w:pos="-1080"/>
+                <w:tab w:val="left" w:pos="-720"/>
+                <w:tab w:val="left" w:pos="0"/>
+                <w:tab w:val="left" w:pos="720"/>
+                <w:tab w:val="left" w:pos="1440"/>
+                <w:tab w:val="left" w:pos="2160"/>
+                <w:tab w:val="left" w:pos="2880"/>
+                <w:tab w:val="left" w:pos="3600"/>
+                <w:tab w:val="left" w:pos="4320"/>
+                <w:tab w:val="left" w:pos="4680"/>
+              </w:tabs>
+              <w:rPr>
+                <w:rFonts w:ascii="Palatino Linotype" w:hAnsi="Palatino Linotype"/>
+                <w:b/>
+                <w:bCs/>
+                <w:sz w:val="20"/>
+                <w:szCs w:val="20"/>
+              </w:rPr>
+            </w:pPr>
+            <w:r>
+              <w:rPr>
+                <w:rFonts w:ascii="Palatino Linotype" w:hAnsi="Palatino Linotype"/>
+                <w:b/>
+                <w:bCs/>
+                <w:sz w:val="20"/>
+                <w:szCs w:val="20"/>
+              </w:rPr>
+              <w:t xml:space="preserve">$ 0</w:t>
             </w:r>
           </w:p>
         </w:tc>
@@ -1660,7 +1740,27 @@
                 <w:sz w:val="20"/>
                 <w:szCs w:val="20"/>
               </w:rPr>
-              <w:t>Fine Amount</w:t>
+              <w:t xml:space="preserve">Fines </w:t>
+            </w:r>
+            <w:r>
+              <w:rPr>
+                <w:rFonts w:ascii="Palatino Linotype" w:hAnsi="Palatino Linotype"/>
+                <w:b/>
+                <w:bCs/>
+                <w:sz w:val="20"/>
+                <w:szCs w:val="20"/>
+              </w:rPr>
+              <w:t>Suspend</w:t>
+            </w:r>
+            <w:r>
+              <w:rPr>
+                <w:rFonts w:ascii="Palatino Linotype" w:hAnsi="Palatino Linotype"/>
+                <w:b/>
+                <w:bCs/>
+                <w:sz w:val="20"/>
+                <w:szCs w:val="20"/>
+              </w:rPr>
+              <w:t>ed</w:t>
             </w:r>
           </w:p>
         </w:tc>
@@ -1737,221 +1837,6 @@
                 <w:szCs w:val="20"/>
               </w:rPr>
               <w:t xml:space="preserve">$ 0</w:t>
-            </w:r>
-          </w:p>
-        </w:tc>
-        <w:tc>
-          <w:tcPr>
-            <w:tcW w:w="3289" w:type="dxa"/>
-          </w:tcPr>
-          <w:p>
-            <w:pPr>
-              <w:tabs>
-                <w:tab w:val="left" w:pos="-1080"/>
-                <w:tab w:val="left" w:pos="-720"/>
-                <w:tab w:val="left" w:pos="0"/>
-                <w:tab w:val="left" w:pos="720"/>
-                <w:tab w:val="left" w:pos="1440"/>
-                <w:tab w:val="left" w:pos="2160"/>
-                <w:tab w:val="left" w:pos="2880"/>
-                <w:tab w:val="left" w:pos="3600"/>
-                <w:tab w:val="left" w:pos="4320"/>
-                <w:tab w:val="left" w:pos="4680"/>
-              </w:tabs>
-              <w:rPr>
-                <w:rFonts w:ascii="Palatino Linotype" w:hAnsi="Palatino Linotype"/>
-                <w:b/>
-                <w:bCs/>
-                <w:sz w:val="20"/>
-                <w:szCs w:val="20"/>
-              </w:rPr>
-            </w:pPr>
-            <w:r>
-              <w:rPr>
-                <w:rFonts w:ascii="Palatino Linotype" w:hAnsi="Palatino Linotype"/>
-                <w:b/>
-                <w:bCs/>
-                <w:sz w:val="20"/>
-                <w:szCs w:val="20"/>
-              </w:rPr>
-              <w:t xml:space="preserve"> </w:t>
-            </w:r>
-          </w:p>
-        </w:tc>
-      </w:tr>
-      <w:tr>
-        <w:trPr>
-          <w:jc w:val="center"/>
-        </w:trPr>
-        <w:tc>
-          <w:tcPr>
-            <w:tcW w:w="1801" w:type="dxa"/>
-          </w:tcPr>
-          <w:p>
-            <w:pPr>
-              <w:tabs>
-                <w:tab w:val="left" w:pos="-1080"/>
-                <w:tab w:val="left" w:pos="-720"/>
-                <w:tab w:val="left" w:pos="0"/>
-                <w:tab w:val="left" w:pos="720"/>
-                <w:tab w:val="left" w:pos="1440"/>
-                <w:tab w:val="left" w:pos="2160"/>
-                <w:tab w:val="left" w:pos="2880"/>
-                <w:tab w:val="left" w:pos="3600"/>
-                <w:tab w:val="left" w:pos="4320"/>
-                <w:tab w:val="left" w:pos="4680"/>
-              </w:tabs>
-              <w:rPr>
-                <w:rFonts w:ascii="Palatino Linotype" w:hAnsi="Palatino Linotype"/>
-                <w:b/>
-                <w:bCs/>
-                <w:sz w:val="20"/>
-                <w:szCs w:val="20"/>
-              </w:rPr>
-            </w:pPr>
-            <w:r>
-              <w:rPr>
-                <w:rFonts w:ascii="Palatino Linotype" w:hAnsi="Palatino Linotype"/>
-                <w:b/>
-                <w:bCs/>
-                <w:sz w:val="20"/>
-                <w:szCs w:val="20"/>
-              </w:rPr>
-              <w:t xml:space="preserve">Fines </w:t>
-            </w:r>
-            <w:r>
-              <w:rPr>
-                <w:rFonts w:ascii="Palatino Linotype" w:hAnsi="Palatino Linotype"/>
-                <w:b/>
-                <w:bCs/>
-                <w:sz w:val="20"/>
-                <w:szCs w:val="20"/>
-              </w:rPr>
-              <w:t>Suspend</w:t>
-            </w:r>
-            <w:r>
-              <w:rPr>
-                <w:rFonts w:ascii="Palatino Linotype" w:hAnsi="Palatino Linotype"/>
-                <w:b/>
-                <w:bCs/>
-                <w:sz w:val="20"/>
-                <w:szCs w:val="20"/>
-              </w:rPr>
-              <w:t>ed</w:t>
-            </w:r>
-          </w:p>
-        </w:tc>
-        <w:tc>
-          <w:tcPr>
-            <w:tcW w:w="3289" w:type="dxa"/>
-          </w:tcPr>
-          <w:p>
-            <w:pPr>
-              <w:tabs>
-                <w:tab w:val="left" w:pos="-1080"/>
-                <w:tab w:val="left" w:pos="-720"/>
-                <w:tab w:val="left" w:pos="0"/>
-                <w:tab w:val="left" w:pos="720"/>
-                <w:tab w:val="left" w:pos="1440"/>
-                <w:tab w:val="left" w:pos="2160"/>
-                <w:tab w:val="left" w:pos="2880"/>
-                <w:tab w:val="left" w:pos="3600"/>
-                <w:tab w:val="left" w:pos="4320"/>
-                <w:tab w:val="left" w:pos="4680"/>
-              </w:tabs>
-              <w:rPr>
-                <w:rFonts w:ascii="Palatino Linotype" w:hAnsi="Palatino Linotype"/>
-                <w:b/>
-                <w:bCs/>
-                <w:sz w:val="20"/>
-                <w:szCs w:val="20"/>
-              </w:rPr>
-            </w:pPr>
-            <w:r>
-              <w:rPr>
-                <w:rFonts w:ascii="Palatino Linotype" w:hAnsi="Palatino Linotype"/>
-                <w:b/>
-                <w:bCs/>
-                <w:sz w:val="20"/>
-                <w:szCs w:val="20"/>
-              </w:rPr>
-              <w:t xml:space="preserve">$ 0</w:t>
-            </w:r>
-          </w:p>
-        </w:tc>
-        <w:tc>
-          <w:tcPr>
-            <w:tcW w:w="3289" w:type="dxa"/>
-          </w:tcPr>
-          <w:p>
-            <w:pPr>
-              <w:tabs>
-                <w:tab w:val="left" w:pos="-1080"/>
-                <w:tab w:val="left" w:pos="-720"/>
-                <w:tab w:val="left" w:pos="0"/>
-                <w:tab w:val="left" w:pos="720"/>
-                <w:tab w:val="left" w:pos="1440"/>
-                <w:tab w:val="left" w:pos="2160"/>
-                <w:tab w:val="left" w:pos="2880"/>
-                <w:tab w:val="left" w:pos="3600"/>
-                <w:tab w:val="left" w:pos="4320"/>
-                <w:tab w:val="left" w:pos="4680"/>
-              </w:tabs>
-              <w:rPr>
-                <w:rFonts w:ascii="Palatino Linotype" w:hAnsi="Palatino Linotype"/>
-                <w:b/>
-                <w:bCs/>
-                <w:sz w:val="20"/>
-                <w:szCs w:val="20"/>
-              </w:rPr>
-            </w:pPr>
-            <w:r>
-              <w:rPr>
-                <w:rFonts w:ascii="Palatino Linotype" w:hAnsi="Palatino Linotype"/>
-                <w:b/>
-                <w:bCs/>
-                <w:sz w:val="20"/>
-                <w:szCs w:val="20"/>
-              </w:rPr>
-              <w:t xml:space="preserve">$ 0</w:t>
-            </w:r>
-          </w:p>
-        </w:tc>
-        <w:tc>
-          <w:tcPr>
-            <w:tcW w:w="3289" w:type="dxa"/>
-          </w:tcPr>
-          <w:p>
-            <w:pPr>
-              <w:tabs>
-                <w:tab w:val="left" w:pos="-1080"/>
-                <w:tab w:val="left" w:pos="-720"/>
-                <w:tab w:val="left" w:pos="0"/>
-                <w:tab w:val="left" w:pos="720"/>
-                <w:tab w:val="left" w:pos="1440"/>
-                <w:tab w:val="left" w:pos="2160"/>
-                <w:tab w:val="left" w:pos="2880"/>
-                <w:tab w:val="left" w:pos="3600"/>
-                <w:tab w:val="left" w:pos="4320"/>
-                <w:tab w:val="left" w:pos="4680"/>
-              </w:tabs>
-              <w:rPr>
-                <w:rFonts w:ascii="Palatino Linotype" w:hAnsi="Palatino Linotype"/>
-                <w:b/>
-                <w:bCs/>
-                <w:sz w:val="20"/>
-                <w:szCs w:val="20"/>
-              </w:rPr>
-            </w:pPr>
-            <w:r>
-              <w:rPr>
-                <w:rFonts w:ascii="Palatino Linotype" w:hAnsi="Palatino Linotype"/>
-                <w:b/>
-                <w:bCs/>
-                <w:sz w:val="20"/>
-                <w:szCs w:val="20"/>
-              </w:rPr>
-              <w:t xml:space="preserve"> </w:t>
             </w:r>
           </w:p>
         </w:tc>

</xml_diff>

<commit_message>
Refactored set_case_banner to specific class for viewmodifier.
</commit_message>
<xml_diff>
--- a/resources/Saved/21TRD09386_Crim_Traffic Judgment Entry.docx
+++ b/resources/Saved/21TRD09386_Crim_Traffic Judgment Entry.docx
@@ -768,7 +768,7 @@
           <w:sz w:val="20"/>
           <w:szCs w:val="20"/>
         </w:rPr>
-        <w:t xml:space="preserve">is amended to Possession of Marijuana less than 100 grams</w:t>
+        <w:t xml:space="preserve">is amended to Possession of Marijuana Drug Paraphernalia</w:t>
       </w:r>
       <w:r>
         <w:rPr>
@@ -1063,7 +1063,7 @@
                 <w:szCs w:val="20"/>
               </w:rPr>
               <w:lastRenderedPageBreak/>
-              <w:t xml:space="preserve">DUS Ucm - AMENDED to Possession of Marijuana less than 100 grams</w:t>
+              <w:t xml:space="preserve">DUS Ucm - AMENDED to Possession of Marijuana Drug Paraphernalia</w:t>
             </w:r>
           </w:p>
         </w:tc>
@@ -1183,7 +1183,7 @@
                 <w:sz w:val="20"/>
                 <w:szCs w:val="20"/>
               </w:rPr>
-              <w:t xml:space="preserve">2925.11(C)(3)(a)</w:t>
+              <w:t xml:space="preserve">2925.141(C) </w:t>
             </w:r>
           </w:p>
         </w:tc>

</xml_diff>

<commit_message>
Cleaned up from refactoring.
</commit_message>
<xml_diff>
--- a/resources/Saved/21TRD09386_Crim_Traffic Judgment Entry.docx
+++ b/resources/Saved/21TRD09386_Crim_Traffic Judgment Entry.docx
@@ -768,7 +768,52 @@
           <w:sz w:val="20"/>
           <w:szCs w:val="20"/>
         </w:rPr>
-        <w:t xml:space="preserve">is amended to Possession of Marijuana Drug Paraphernalia</w:t>
+        <w:t xml:space="preserve">is amended to Driving Under Suspension FTA, Fines or Child Support</w:t>
+      </w:r>
+      <w:r>
+        <w:rPr>
+          <w:rFonts w:ascii="Palatino Linotype" w:hAnsi="Palatino Linotype"/>
+          <w:bCs/>
+          <w:sz w:val="20"/>
+          <w:szCs w:val="20"/>
+        </w:rPr>
+        <w:t xml:space="preserve"/>
+      </w:r>
+      <w:r>
+        <w:rPr>
+          <w:rFonts w:ascii="Palatino Linotype" w:hAnsi="Palatino Linotype"/>
+          <w:bCs/>
+          <w:sz w:val="20"/>
+          <w:szCs w:val="20"/>
+        </w:rPr>
+        <w:t xml:space="preserve"> and </w:t>
+      </w:r>
+      <w:r>
+        <w:rPr>
+          <w:rFonts w:ascii="Palatino Linotype" w:hAnsi="Palatino Linotype"/>
+          <w:bCs/>
+          <w:sz w:val="20"/>
+          <w:szCs w:val="20"/>
+        </w:rPr>
+        <w:t xml:space="preserve">Tail Lights-rear License Plate</w:t>
+      </w:r>
+      <w:r>
+        <w:rPr>
+          <w:rFonts w:ascii="Palatino Linotype" w:hAnsi="Palatino Linotype"/>
+          <w:bCs/>
+          <w:sz w:val="20"/>
+          <w:szCs w:val="20"/>
+        </w:rPr>
+        <w:t xml:space="preserve"> </w:t>
+      </w:r>
+      <w:r>
+        <w:rPr>
+          <w:rFonts w:ascii="Palatino Linotype" w:hAnsi="Palatino Linotype"/>
+          <w:bCs/>
+          <w:sz w:val="20"/>
+          <w:szCs w:val="20"/>
+        </w:rPr>
+        <w:t xml:space="preserve">is amended to Traffic Control Device</w:t>
       </w:r>
       <w:r>
         <w:rPr>
@@ -1063,7 +1108,7 @@
                 <w:szCs w:val="20"/>
               </w:rPr>
               <w:lastRenderedPageBreak/>
-              <w:t xml:space="preserve">DUS Ucm - AMENDED to Possession of Marijuana Drug Paraphernalia</w:t>
+              <w:t xml:space="preserve">DUS Ucm - AMENDED to Driving Under Suspension FTA, Fines or Child Support</w:t>
             </w:r>
           </w:p>
         </w:tc>
@@ -1102,7 +1147,7 @@
                 <w:szCs w:val="20"/>
               </w:rPr>
               <w:lastRenderedPageBreak/>
-              <w:t xml:space="preserve">Tail Lights-rear License Plate</w:t>
+              <w:t xml:space="preserve">Tail Lights-rear License Plate - AMENDED to Traffic Control Device</w:t>
             </w:r>
           </w:p>
         </w:tc>
@@ -1183,7 +1228,7 @@
                 <w:sz w:val="20"/>
                 <w:szCs w:val="20"/>
               </w:rPr>
-              <w:t xml:space="preserve">2925.141(C) </w:t>
+              <w:t xml:space="preserve">4510.111 </w:t>
             </w:r>
           </w:p>
         </w:tc>
@@ -1221,7 +1266,7 @@
                 <w:sz w:val="20"/>
                 <w:szCs w:val="20"/>
               </w:rPr>
-              <w:t xml:space="preserve">4513.05</w:t>
+              <w:t xml:space="preserve">4511.12</w:t>
             </w:r>
           </w:p>
         </w:tc>
@@ -1302,7 +1347,7 @@
                 <w:sz w:val="20"/>
                 <w:szCs w:val="20"/>
               </w:rPr>
-              <w:t xml:space="preserve">Minor Misdemeanor</w:t>
+              <w:t xml:space="preserve">Unclassified Misdemeanor</w:t>
             </w:r>
           </w:p>
         </w:tc>
@@ -1340,7 +1385,7 @@
                 <w:sz w:val="20"/>
                 <w:szCs w:val="20"/>
               </w:rPr>
-              <w:t xml:space="preserve">MM</w:t>
+              <w:t xml:space="preserve">Minor Misdemeanor</w:t>
             </w:r>
           </w:p>
         </w:tc>

</xml_diff>

<commit_message>
Converted diversion programs to radio buttons.
</commit_message>
<xml_diff>
--- a/resources/Saved/21TRD09386_Crim_Traffic Judgment Entry.docx
+++ b/resources/Saved/21TRD09386_Crim_Traffic Judgment Entry.docx
@@ -519,6 +519,14 @@
         </w:rPr>
         <w:t xml:space="preserve"/>
       </w:r>
+      <w:r>
+        <w:rPr>
+          <w:rFonts w:ascii="Palatino Linotype" w:hAnsi="Palatino Linotype"/>
+          <w:sz w:val="20"/>
+          <w:szCs w:val="20"/>
+        </w:rPr>
+        <w:tab/>
+      </w:r>
     </w:p>
     <w:p>
       <w:pPr>
@@ -598,7 +606,7 @@
           <w:sz w:val="20"/>
           <w:szCs w:val="20"/>
         </w:rPr>
-        <w:t xml:space="preserve"> on March 08, 2022.</w:t>
+        <w:t xml:space="preserve"> on March 09, 2022.</w:t>
       </w:r>
       <w:r>
         <w:rPr>
@@ -615,223 +623,7 @@
           <w:sz w:val="20"/>
           <w:szCs w:val="20"/>
         </w:rPr>
-        <w:t xml:space="preserve">Defendant waived right to counsel.</w:t>
-      </w:r>
-      <w:r>
-        <w:rPr>
-          <w:rFonts w:ascii="Palatino Linotype" w:hAnsi="Palatino Linotype"/>
-          <w:bCs/>
-          <w:sz w:val="20"/>
-          <w:szCs w:val="20"/>
-        </w:rPr>
-        <w:t xml:space="preserve"> </w:t>
-      </w:r>
-      <w:r>
-        <w:rPr>
-          <w:rFonts w:ascii="Palatino Linotype" w:hAnsi="Palatino Linotype"/>
-          <w:bCs/>
-          <w:sz w:val="20"/>
-          <w:szCs w:val="20"/>
-        </w:rPr>
-        <w:t xml:space="preserve"/>
-      </w:r>
-      <w:r>
-        <w:rPr>
-          <w:rFonts w:ascii="Palatino Linotype" w:hAnsi="Palatino Linotype"/>
-          <w:bCs/>
-          <w:sz w:val="20"/>
-          <w:szCs w:val="20"/>
-        </w:rPr>
-        <w:t xml:space="preserve"/>
-      </w:r>
-      <w:r>
-        <w:rPr>
-          <w:rFonts w:ascii="Palatino Linotype" w:hAnsi="Palatino Linotype"/>
-          <w:bCs/>
-          <w:sz w:val="20"/>
-          <w:szCs w:val="20"/>
-        </w:rPr>
-        <w:t>Counsel for the State of Ohio made a motion to amend the cha</w:t>
-      </w:r>
-      <w:r>
-        <w:rPr>
-          <w:rFonts w:ascii="Palatino Linotype" w:hAnsi="Palatino Linotype"/>
-          <w:bCs/>
-          <w:sz w:val="20"/>
-          <w:szCs w:val="20"/>
-        </w:rPr>
-        <w:t>rge(s) in the case.</w:t>
-      </w:r>
-      <w:r>
-        <w:rPr>
-          <w:rFonts w:ascii="Palatino Linotype" w:hAnsi="Palatino Linotype"/>
-          <w:bCs/>
-          <w:sz w:val="20"/>
-          <w:szCs w:val="20"/>
-        </w:rPr>
-        <w:t xml:space="preserve"/>
-      </w:r>
-      <w:r>
-        <w:rPr>
-          <w:rFonts w:ascii="Palatino Linotype" w:hAnsi="Palatino Linotype"/>
-          <w:bCs/>
-          <w:sz w:val="20"/>
-          <w:szCs w:val="20"/>
-        </w:rPr>
-        <w:t xml:space="preserve"> The Court found the amendment did not alter the name or identi</w:t>
-      </w:r>
-      <w:r>
-        <w:rPr>
-          <w:rFonts w:ascii="Palatino Linotype" w:hAnsi="Palatino Linotype"/>
-          <w:bCs/>
-          <w:sz w:val="20"/>
-          <w:szCs w:val="20"/>
-        </w:rPr>
-        <w:t>t</w:t>
-      </w:r>
-      <w:r>
-        <w:rPr>
-          <w:rFonts w:ascii="Palatino Linotype" w:hAnsi="Palatino Linotype"/>
-          <w:bCs/>
-          <w:sz w:val="20"/>
-          <w:szCs w:val="20"/>
-        </w:rPr>
-        <w:t xml:space="preserve">y of the offense and the motion is</w:t>
-      </w:r>
-      <w:r>
-        <w:rPr>
-          <w:rFonts w:ascii="Palatino Linotype" w:hAnsi="Palatino Linotype"/>
-          <w:bCs/>
-          <w:sz w:val="20"/>
-          <w:szCs w:val="20"/>
-        </w:rPr>
-        <w:t xml:space="preserve"> Granted.</w:t>
-      </w:r>
-      <w:r>
-        <w:rPr>
-          <w:rFonts w:ascii="Palatino Linotype" w:hAnsi="Palatino Linotype"/>
-          <w:bCs/>
-          <w:sz w:val="20"/>
-          <w:szCs w:val="20"/>
-        </w:rPr>
-        <w:t xml:space="preserve"> </w:t>
-      </w:r>
-      <w:r>
-        <w:rPr>
-          <w:rFonts w:ascii="Palatino Linotype" w:hAnsi="Palatino Linotype"/>
-          <w:bCs/>
-          <w:sz w:val="20"/>
-          <w:szCs w:val="20"/>
-        </w:rPr>
-        <w:t xml:space="preserve">The charge(s) of </w:t>
-      </w:r>
-      <w:r>
-        <w:rPr>
-          <w:rFonts w:ascii="Palatino Linotype" w:hAnsi="Palatino Linotype"/>
-          <w:bCs/>
-          <w:sz w:val="20"/>
-          <w:szCs w:val="20"/>
-        </w:rPr>
-        <w:t xml:space="preserve"/>
-      </w:r>
-      <w:r>
-        <w:rPr>
-          <w:rFonts w:ascii="Palatino Linotype" w:hAnsi="Palatino Linotype"/>
-          <w:bCs/>
-          <w:sz w:val="20"/>
-          <w:szCs w:val="20"/>
-        </w:rPr>
-        <w:t xml:space="preserve"/>
-      </w:r>
-      <w:r>
-        <w:rPr>
-          <w:rFonts w:ascii="Palatino Linotype" w:hAnsi="Palatino Linotype"/>
-          <w:bCs/>
-          <w:sz w:val="20"/>
-          <w:szCs w:val="20"/>
-        </w:rPr>
-        <w:t xml:space="preserve">DUS Ucm</w:t>
-      </w:r>
-      <w:r>
-        <w:rPr>
-          <w:rFonts w:ascii="Palatino Linotype" w:hAnsi="Palatino Linotype"/>
-          <w:bCs/>
-          <w:sz w:val="20"/>
-          <w:szCs w:val="20"/>
-        </w:rPr>
-        <w:t xml:space="preserve"> </w:t>
-      </w:r>
-      <w:r>
-        <w:rPr>
-          <w:rFonts w:ascii="Palatino Linotype" w:hAnsi="Palatino Linotype"/>
-          <w:bCs/>
-          <w:sz w:val="20"/>
-          <w:szCs w:val="20"/>
-        </w:rPr>
-        <w:t xml:space="preserve">is amended to Driving Under Suspension FTA, Fines or Child Support</w:t>
-      </w:r>
-      <w:r>
-        <w:rPr>
-          <w:rFonts w:ascii="Palatino Linotype" w:hAnsi="Palatino Linotype"/>
-          <w:bCs/>
-          <w:sz w:val="20"/>
-          <w:szCs w:val="20"/>
-        </w:rPr>
-        <w:t xml:space="preserve"/>
-      </w:r>
-      <w:r>
-        <w:rPr>
-          <w:rFonts w:ascii="Palatino Linotype" w:hAnsi="Palatino Linotype"/>
-          <w:bCs/>
-          <w:sz w:val="20"/>
-          <w:szCs w:val="20"/>
-        </w:rPr>
-        <w:t xml:space="preserve"> and </w:t>
-      </w:r>
-      <w:r>
-        <w:rPr>
-          <w:rFonts w:ascii="Palatino Linotype" w:hAnsi="Palatino Linotype"/>
-          <w:bCs/>
-          <w:sz w:val="20"/>
-          <w:szCs w:val="20"/>
-        </w:rPr>
-        <w:t xml:space="preserve">Tail Lights-rear License Plate</w:t>
-      </w:r>
-      <w:r>
-        <w:rPr>
-          <w:rFonts w:ascii="Palatino Linotype" w:hAnsi="Palatino Linotype"/>
-          <w:bCs/>
-          <w:sz w:val="20"/>
-          <w:szCs w:val="20"/>
-        </w:rPr>
-        <w:t xml:space="preserve"> </w:t>
-      </w:r>
-      <w:r>
-        <w:rPr>
-          <w:rFonts w:ascii="Palatino Linotype" w:hAnsi="Palatino Linotype"/>
-          <w:bCs/>
-          <w:sz w:val="20"/>
-          <w:szCs w:val="20"/>
-        </w:rPr>
-        <w:t xml:space="preserve">is amended to Traffic Control Device</w:t>
-      </w:r>
-      <w:r>
-        <w:rPr>
-          <w:rFonts w:ascii="Palatino Linotype" w:hAnsi="Palatino Linotype"/>
-          <w:bCs/>
-          <w:sz w:val="20"/>
-          <w:szCs w:val="20"/>
-        </w:rPr>
-        <w:t xml:space="preserve">.</w:t>
-      </w:r>
-      <w:r>
-        <w:rPr>
-          <w:rFonts w:ascii="Palatino Linotype" w:hAnsi="Palatino Linotype"/>
-          <w:bCs/>
-          <w:sz w:val="20"/>
-          <w:szCs w:val="20"/>
-        </w:rPr>
-        <w:t xml:space="preserve"/>
+        <w:t xml:space="preserve">Defendant waived right to counsel. </w:t>
       </w:r>
       <w:r>
         <w:rPr>
@@ -950,6 +742,7 @@
         </w:rPr>
         <w:t xml:space="preserve"> </w:t>
       </w:r>
+      <w:bookmarkStart w:id="0" w:name="_Hlk97443077"/>
       <w:r>
         <w:rPr>
           <w:rFonts w:ascii="Palatino Linotype" w:hAnsi="Palatino Linotype"/>
@@ -966,6 +759,7 @@
         </w:rPr>
         <w:t xml:space="preserve"> </w:t>
       </w:r>
+      <w:bookmarkEnd w:id="0"/>
       <w:r>
         <w:rPr>
           <w:rFonts w:ascii="Palatino Linotype" w:hAnsi="Palatino Linotype"/>
@@ -1012,6 +806,7 @@
     </w:p>
     <w:p>
       <w:pPr>
+        <w:jc w:val="both"/>
         <w:rPr>
           <w:rFonts w:ascii="Palatino Linotype" w:hAnsi="Palatino Linotype"/>
           <w:sz w:val="20"/>
@@ -1027,7 +822,7 @@
         <w:tblLook w:val="04A0" w:firstRow="1" w:lastRow="0" w:firstColumn="1" w:lastColumn="0" w:noHBand="0" w:noVBand="1"/>
       </w:tblPr>
       <w:tblGrid>
-        <w:gridCol w:w="2345"/>
+        <w:gridCol w:w="2726"/>
         <w:gridCol w:w="2103"/>
         <w:gridCol w:w="3833"/>
       </w:tblGrid>
@@ -1037,7 +832,7 @@
         </w:trPr>
         <w:tc>
           <w:tcPr>
-            <w:tcW w:w="1801" w:type="dxa"/>
+            <w:tcW w:w="2182" w:type="dxa"/>
           </w:tcPr>
           <w:p>
             <w:pPr>
@@ -1069,7 +864,7 @@
                 <w:sz w:val="20"/>
                 <w:szCs w:val="20"/>
               </w:rPr>
-              <w:t xml:space="preserve">Offense</w:t>
+              <w:t>Offense</w:t>
             </w:r>
           </w:p>
         </w:tc>
@@ -1107,8 +902,7 @@
                 <w:sz w:val="20"/>
                 <w:szCs w:val="20"/>
               </w:rPr>
-              <w:lastRenderedPageBreak/>
-              <w:t xml:space="preserve">DUS Ucm - AMENDED to Driving Under Suspension FTA, Fines or Child Support</w:t>
+              <w:t xml:space="preserve">DUS Ucm</w:t>
             </w:r>
           </w:p>
         </w:tc>
@@ -1146,8 +940,7 @@
                 <w:sz w:val="20"/>
                 <w:szCs w:val="20"/>
               </w:rPr>
-              <w:lastRenderedPageBreak/>
-              <w:t xml:space="preserve">Tail Lights-rear License Plate - AMENDED to Traffic Control Device</w:t>
+              <w:t xml:space="preserve">Tail Lights-rear License Plate</w:t>
             </w:r>
           </w:p>
         </w:tc>
@@ -1158,7 +951,7 @@
         </w:trPr>
         <w:tc>
           <w:tcPr>
-            <w:tcW w:w="1801" w:type="dxa"/>
+            <w:tcW w:w="2182" w:type="dxa"/>
           </w:tcPr>
           <w:p>
             <w:pPr>
@@ -1190,6 +983,7 @@
                 <w:sz w:val="20"/>
                 <w:szCs w:val="20"/>
               </w:rPr>
+              <w:lastRenderedPageBreak/>
               <w:t>Statute/Ord.</w:t>
             </w:r>
           </w:p>
@@ -1228,7 +1022,7 @@
                 <w:sz w:val="20"/>
                 <w:szCs w:val="20"/>
               </w:rPr>
-              <w:t xml:space="preserve">4510.111 </w:t>
+              <w:t xml:space="preserve">4510.111</w:t>
             </w:r>
           </w:p>
         </w:tc>
@@ -1266,7 +1060,7 @@
                 <w:sz w:val="20"/>
                 <w:szCs w:val="20"/>
               </w:rPr>
-              <w:t xml:space="preserve">4511.12</w:t>
+              <w:t xml:space="preserve">4513.05</w:t>
             </w:r>
           </w:p>
         </w:tc>
@@ -1277,7 +1071,7 @@
         </w:trPr>
         <w:tc>
           <w:tcPr>
-            <w:tcW w:w="1801" w:type="dxa"/>
+            <w:tcW w:w="2182" w:type="dxa"/>
           </w:tcPr>
           <w:p>
             <w:pPr>
@@ -1347,7 +1141,7 @@
                 <w:sz w:val="20"/>
                 <w:szCs w:val="20"/>
               </w:rPr>
-              <w:t xml:space="preserve">Unclassified Misdemeanor</w:t>
+              <w:t xml:space="preserve">UCM</w:t>
             </w:r>
           </w:p>
         </w:tc>
@@ -1385,7 +1179,7 @@
                 <w:sz w:val="20"/>
                 <w:szCs w:val="20"/>
               </w:rPr>
-              <w:t xml:space="preserve">Minor Misdemeanor</w:t>
+              <w:t xml:space="preserve">MM</w:t>
             </w:r>
           </w:p>
         </w:tc>
@@ -1396,7 +1190,7 @@
         </w:trPr>
         <w:tc>
           <w:tcPr>
-            <w:tcW w:w="1801" w:type="dxa"/>
+            <w:tcW w:w="2182" w:type="dxa"/>
           </w:tcPr>
           <w:p>
             <w:pPr>
@@ -1515,7 +1309,7 @@
         </w:trPr>
         <w:tc>
           <w:tcPr>
-            <w:tcW w:w="1801" w:type="dxa"/>
+            <w:tcW w:w="2182" w:type="dxa"/>
           </w:tcPr>
           <w:p>
             <w:pPr>
@@ -1634,7 +1428,7 @@
         </w:trPr>
         <w:tc>
           <w:tcPr>
-            <w:tcW w:w="1801" w:type="dxa"/>
+            <w:tcW w:w="2182" w:type="dxa"/>
           </w:tcPr>
           <w:p>
             <w:pPr>
@@ -1753,7 +1547,7 @@
         </w:trPr>
         <w:tc>
           <w:tcPr>
-            <w:tcW w:w="1801" w:type="dxa"/>
+            <w:tcW w:w="2182" w:type="dxa"/>
           </w:tcPr>
           <w:p>
             <w:pPr>
@@ -1886,6 +1680,264 @@
           </w:p>
         </w:tc>
       </w:tr>
+      <w:tr>
+        <w:trPr>
+          <w:jc w:val="center"/>
+        </w:trPr>
+        <w:tc>
+          <w:tcPr>
+            <w:tcW w:w="2182" w:type="dxa"/>
+          </w:tcPr>
+          <w:p>
+            <w:pPr>
+              <w:tabs>
+                <w:tab w:val="left" w:pos="-1080"/>
+                <w:tab w:val="left" w:pos="-720"/>
+                <w:tab w:val="left" w:pos="0"/>
+                <w:tab w:val="left" w:pos="720"/>
+                <w:tab w:val="left" w:pos="1440"/>
+                <w:tab w:val="left" w:pos="2160"/>
+                <w:tab w:val="left" w:pos="2880"/>
+                <w:tab w:val="left" w:pos="3600"/>
+                <w:tab w:val="left" w:pos="4320"/>
+                <w:tab w:val="left" w:pos="4680"/>
+              </w:tabs>
+              <w:rPr>
+                <w:rFonts w:ascii="Palatino Linotype" w:hAnsi="Palatino Linotype"/>
+                <w:b/>
+                <w:bCs/>
+                <w:sz w:val="20"/>
+                <w:szCs w:val="20"/>
+              </w:rPr>
+            </w:pPr>
+            <w:r>
+              <w:rPr>
+                <w:rFonts w:ascii="Palatino Linotype" w:hAnsi="Palatino Linotype"/>
+                <w:b/>
+                <w:bCs/>
+                <w:sz w:val="20"/>
+                <w:szCs w:val="20"/>
+              </w:rPr>
+              <w:t>Jail Days</w:t>
+            </w:r>
+          </w:p>
+        </w:tc>
+        <w:tc>
+          <w:tcPr>
+            <w:tcW w:w="3289" w:type="dxa"/>
+          </w:tcPr>
+          <w:p>
+            <w:pPr>
+              <w:tabs>
+                <w:tab w:val="left" w:pos="-1080"/>
+                <w:tab w:val="left" w:pos="-720"/>
+                <w:tab w:val="left" w:pos="0"/>
+                <w:tab w:val="left" w:pos="720"/>
+                <w:tab w:val="left" w:pos="1440"/>
+                <w:tab w:val="left" w:pos="2160"/>
+                <w:tab w:val="left" w:pos="2880"/>
+                <w:tab w:val="left" w:pos="3600"/>
+                <w:tab w:val="left" w:pos="4320"/>
+                <w:tab w:val="left" w:pos="4680"/>
+              </w:tabs>
+              <w:rPr>
+                <w:rFonts w:ascii="Palatino Linotype" w:hAnsi="Palatino Linotype"/>
+                <w:b/>
+                <w:bCs/>
+                <w:sz w:val="20"/>
+                <w:szCs w:val="20"/>
+              </w:rPr>
+            </w:pPr>
+            <w:r>
+              <w:rPr>
+                <w:rFonts w:ascii="Palatino Linotype" w:hAnsi="Palatino Linotype"/>
+                <w:b/>
+                <w:bCs/>
+                <w:sz w:val="20"/>
+                <w:szCs w:val="20"/>
+              </w:rPr>
+              <w:t xml:space="preserve">None</w:t>
+            </w:r>
+          </w:p>
+        </w:tc>
+        <w:tc>
+          <w:tcPr>
+            <w:tcW w:w="3289" w:type="dxa"/>
+          </w:tcPr>
+          <w:p>
+            <w:pPr>
+              <w:tabs>
+                <w:tab w:val="left" w:pos="-1080"/>
+                <w:tab w:val="left" w:pos="-720"/>
+                <w:tab w:val="left" w:pos="0"/>
+                <w:tab w:val="left" w:pos="720"/>
+                <w:tab w:val="left" w:pos="1440"/>
+                <w:tab w:val="left" w:pos="2160"/>
+                <w:tab w:val="left" w:pos="2880"/>
+                <w:tab w:val="left" w:pos="3600"/>
+                <w:tab w:val="left" w:pos="4320"/>
+                <w:tab w:val="left" w:pos="4680"/>
+              </w:tabs>
+              <w:rPr>
+                <w:rFonts w:ascii="Palatino Linotype" w:hAnsi="Palatino Linotype"/>
+                <w:b/>
+                <w:bCs/>
+                <w:sz w:val="20"/>
+                <w:szCs w:val="20"/>
+              </w:rPr>
+            </w:pPr>
+            <w:r>
+              <w:rPr>
+                <w:rFonts w:ascii="Palatino Linotype" w:hAnsi="Palatino Linotype"/>
+                <w:b/>
+                <w:bCs/>
+                <w:sz w:val="20"/>
+                <w:szCs w:val="20"/>
+              </w:rPr>
+              <w:t xml:space="preserve">None</w:t>
+            </w:r>
+          </w:p>
+        </w:tc>
+      </w:tr>
+      <w:tr>
+        <w:trPr>
+          <w:jc w:val="center"/>
+        </w:trPr>
+        <w:tc>
+          <w:tcPr>
+            <w:tcW w:w="2182" w:type="dxa"/>
+          </w:tcPr>
+          <w:p>
+            <w:pPr>
+              <w:tabs>
+                <w:tab w:val="left" w:pos="-1080"/>
+                <w:tab w:val="left" w:pos="-720"/>
+                <w:tab w:val="left" w:pos="0"/>
+                <w:tab w:val="left" w:pos="720"/>
+                <w:tab w:val="left" w:pos="1440"/>
+                <w:tab w:val="left" w:pos="2160"/>
+                <w:tab w:val="left" w:pos="2880"/>
+                <w:tab w:val="left" w:pos="3600"/>
+                <w:tab w:val="left" w:pos="4320"/>
+                <w:tab w:val="left" w:pos="4680"/>
+              </w:tabs>
+              <w:rPr>
+                <w:rFonts w:ascii="Palatino Linotype" w:hAnsi="Palatino Linotype"/>
+                <w:b/>
+                <w:bCs/>
+                <w:sz w:val="20"/>
+                <w:szCs w:val="20"/>
+              </w:rPr>
+            </w:pPr>
+            <w:r>
+              <w:rPr>
+                <w:rFonts w:ascii="Palatino Linotype" w:hAnsi="Palatino Linotype"/>
+                <w:b/>
+                <w:bCs/>
+                <w:sz w:val="20"/>
+                <w:szCs w:val="20"/>
+              </w:rPr>
+              <w:t>Jail Days</w:t>
+            </w:r>
+            <w:r>
+              <w:rPr>
+                <w:rFonts w:ascii="Palatino Linotype" w:hAnsi="Palatino Linotype"/>
+                <w:b/>
+                <w:bCs/>
+                <w:sz w:val="20"/>
+                <w:szCs w:val="20"/>
+              </w:rPr>
+              <w:t xml:space="preserve"> </w:t>
+            </w:r>
+            <w:r>
+              <w:rPr>
+                <w:rFonts w:ascii="Palatino Linotype" w:hAnsi="Palatino Linotype"/>
+                <w:b/>
+                <w:bCs/>
+                <w:sz w:val="20"/>
+                <w:szCs w:val="20"/>
+              </w:rPr>
+              <w:t>Suspended</w:t>
+            </w:r>
+          </w:p>
+        </w:tc>
+        <w:tc>
+          <w:tcPr>
+            <w:tcW w:w="3289" w:type="dxa"/>
+          </w:tcPr>
+          <w:p>
+            <w:pPr>
+              <w:tabs>
+                <w:tab w:val="left" w:pos="-1080"/>
+                <w:tab w:val="left" w:pos="-720"/>
+                <w:tab w:val="left" w:pos="0"/>
+                <w:tab w:val="left" w:pos="720"/>
+                <w:tab w:val="left" w:pos="1440"/>
+                <w:tab w:val="left" w:pos="2160"/>
+                <w:tab w:val="left" w:pos="2880"/>
+                <w:tab w:val="left" w:pos="3600"/>
+                <w:tab w:val="left" w:pos="4320"/>
+                <w:tab w:val="left" w:pos="4680"/>
+              </w:tabs>
+              <w:rPr>
+                <w:rFonts w:ascii="Palatino Linotype" w:hAnsi="Palatino Linotype"/>
+                <w:b/>
+                <w:bCs/>
+                <w:sz w:val="20"/>
+                <w:szCs w:val="20"/>
+              </w:rPr>
+            </w:pPr>
+            <w:r>
+              <w:rPr>
+                <w:rFonts w:ascii="Palatino Linotype" w:hAnsi="Palatino Linotype"/>
+                <w:b/>
+                <w:bCs/>
+                <w:sz w:val="20"/>
+                <w:szCs w:val="20"/>
+              </w:rPr>
+              <w:t xml:space="preserve">None</w:t>
+            </w:r>
+          </w:p>
+        </w:tc>
+        <w:tc>
+          <w:tcPr>
+            <w:tcW w:w="3289" w:type="dxa"/>
+          </w:tcPr>
+          <w:p>
+            <w:pPr>
+              <w:tabs>
+                <w:tab w:val="left" w:pos="-1080"/>
+                <w:tab w:val="left" w:pos="-720"/>
+                <w:tab w:val="left" w:pos="0"/>
+                <w:tab w:val="left" w:pos="720"/>
+                <w:tab w:val="left" w:pos="1440"/>
+                <w:tab w:val="left" w:pos="2160"/>
+                <w:tab w:val="left" w:pos="2880"/>
+                <w:tab w:val="left" w:pos="3600"/>
+                <w:tab w:val="left" w:pos="4320"/>
+                <w:tab w:val="left" w:pos="4680"/>
+              </w:tabs>
+              <w:rPr>
+                <w:rFonts w:ascii="Palatino Linotype" w:hAnsi="Palatino Linotype"/>
+                <w:b/>
+                <w:bCs/>
+                <w:sz w:val="20"/>
+                <w:szCs w:val="20"/>
+              </w:rPr>
+            </w:pPr>
+            <w:r>
+              <w:rPr>
+                <w:rFonts w:ascii="Palatino Linotype" w:hAnsi="Palatino Linotype"/>
+                <w:b/>
+                <w:bCs/>
+                <w:sz w:val="20"/>
+                <w:szCs w:val="20"/>
+              </w:rPr>
+              <w:t xml:space="preserve">None</w:t>
+            </w:r>
+          </w:p>
+        </w:tc>
+      </w:tr>
     </w:tbl>
     <w:p>
       <w:pPr>
@@ -1937,7 +1989,7 @@
           <w:szCs w:val="20"/>
           <w:u w:val="single"/>
         </w:rPr>
-        <w:t>Court costs are assessed for the highest degree charge in this</w:t>
+        <w:t xml:space="preserve">Court costs are assessed for the highest degree charge in this</w:t>
       </w:r>
       <w:r>
         <w:rPr>
@@ -1957,6 +2009,31 @@
           <w:szCs w:val="20"/>
         </w:rPr>
         <w:t xml:space="preserve">. </w:t>
+      </w:r>
+      <w:r>
+        <w:rPr>
+          <w:rFonts w:ascii="Palatino Linotype" w:hAnsi="Palatino Linotype"/>
+          <w:sz w:val="20"/>
+          <w:szCs w:val="20"/>
+        </w:rPr>
+        <w:t xml:space="preserve"/>
+      </w:r>
+      <w:r>
+        <w:rPr>
+          <w:rFonts w:ascii="Palatino Linotype" w:hAnsi="Palatino Linotype"/>
+          <w:bCs/>
+          <w:sz w:val="20"/>
+          <w:szCs w:val="20"/>
+        </w:rPr>
+        <w:t xml:space="preserve"/>
+      </w:r>
+      <w:r>
+        <w:rPr>
+          <w:rFonts w:ascii="Palatino Linotype" w:hAnsi="Palatino Linotype"/>
+          <w:sz w:val="20"/>
+          <w:szCs w:val="20"/>
+        </w:rPr>
+        <w:t xml:space="preserve"/>
       </w:r>
       <w:r>
         <w:rPr>
@@ -2026,7 +2103,7 @@
         </w:rPr>
         <w:t xml:space="preserve">. </w:t>
       </w:r>
-      <w:bookmarkStart w:id="0" w:name="_Hlk94196527"/>
+      <w:bookmarkStart w:id="1" w:name="_Hlk94196527"/>
       <w:r>
         <w:rPr>
           <w:rFonts w:ascii="Palatino Linotype" w:hAnsi="Palatino Linotype"/>
@@ -2077,7 +2154,7 @@
         </w:rPr>
         <w:t xml:space="preserve">in full by </w:t>
       </w:r>
-      <w:bookmarkEnd w:id="0"/>
+      <w:bookmarkEnd w:id="1"/>
       <w:r>
         <w:rPr>
           <w:rFonts w:ascii="Palatino Linotype" w:hAnsi="Palatino Linotype"/>
@@ -2086,15 +2163,23 @@
           <w:sz w:val="20"/>
           <w:szCs w:val="20"/>
         </w:rPr>
-        <w:t xml:space="preserve">March 08, 2022</w:t>
-      </w:r>
-      <w:r>
-        <w:rPr>
-          <w:rFonts w:ascii="Palatino Linotype" w:hAnsi="Palatino Linotype"/>
-          <w:sz w:val="20"/>
-          <w:szCs w:val="20"/>
-        </w:rPr>
-        <w:t xml:space="preserve">. </w:t>
+        <w:t xml:space="preserve">March 09, 2022</w:t>
+      </w:r>
+      <w:r>
+        <w:rPr>
+          <w:rFonts w:ascii="Palatino Linotype" w:hAnsi="Palatino Linotype"/>
+          <w:sz w:val="20"/>
+          <w:szCs w:val="20"/>
+        </w:rPr>
+        <w:t>.</w:t>
+      </w:r>
+      <w:r>
+        <w:rPr>
+          <w:rFonts w:ascii="Palatino Linotype" w:hAnsi="Palatino Linotype"/>
+          <w:sz w:val="20"/>
+          <w:szCs w:val="20"/>
+        </w:rPr>
+        <w:t xml:space="preserve"> </w:t>
       </w:r>
       <w:r>
         <w:rPr>
@@ -2179,6 +2264,86 @@
         <w:rPr>
           <w:rFonts w:ascii="Palatino Linotype" w:hAnsi="Palatino Linotype"/>
           <w:bCs/>
+          <w:sz w:val="20"/>
+          <w:szCs w:val="20"/>
+        </w:rPr>
+        <w:t xml:space="preserve"/>
+      </w:r>
+      <w:r>
+        <w:rPr>
+          <w:rFonts w:ascii="Palatino Linotype" w:hAnsi="Palatino Linotype"/>
+          <w:sz w:val="20"/>
+          <w:szCs w:val="20"/>
+        </w:rPr>
+        <w:t xml:space="preserve"/>
+      </w:r>
+      <w:r>
+        <w:rPr>
+          <w:rFonts w:ascii="Palatino Linotype" w:hAnsi="Palatino Linotype"/>
+          <w:sz w:val="20"/>
+          <w:szCs w:val="20"/>
+        </w:rPr>
+        <w:t xml:space="preserve"/>
+      </w:r>
+      <w:r>
+        <w:rPr>
+          <w:rFonts w:ascii="Palatino Linotype" w:hAnsi="Palatino Linotype"/>
+          <w:sz w:val="20"/>
+          <w:szCs w:val="20"/>
+        </w:rPr>
+        <w:t xml:space="preserve"/>
+      </w:r>
+      <w:r>
+        <w:rPr>
+          <w:rFonts w:ascii="Palatino Linotype" w:hAnsi="Palatino Linotype"/>
+          <w:sz w:val="20"/>
+          <w:szCs w:val="20"/>
+        </w:rPr>
+        <w:t xml:space="preserve"/>
+      </w:r>
+      <w:r>
+        <w:rPr>
+          <w:rFonts w:ascii="Palatino Linotype" w:hAnsi="Palatino Linotype"/>
+          <w:sz w:val="20"/>
+          <w:szCs w:val="20"/>
+        </w:rPr>
+        <w:t xml:space="preserve"/>
+      </w:r>
+      <w:r>
+        <w:rPr>
+          <w:rFonts w:ascii="Palatino Linotype" w:hAnsi="Palatino Linotype"/>
+          <w:sz w:val="20"/>
+          <w:szCs w:val="20"/>
+        </w:rPr>
+        <w:t xml:space="preserve"/>
+      </w:r>
+      <w:r>
+        <w:rPr>
+          <w:rFonts w:ascii="Palatino Linotype" w:hAnsi="Palatino Linotype"/>
+          <w:sz w:val="20"/>
+          <w:szCs w:val="20"/>
+        </w:rPr>
+        <w:t xml:space="preserve"/>
+      </w:r>
+      <w:r>
+        <w:rPr>
+          <w:rFonts w:ascii="Palatino Linotype" w:hAnsi="Palatino Linotype"/>
+          <w:sz w:val="20"/>
+          <w:szCs w:val="20"/>
+        </w:rPr>
+        <w:t xml:space="preserve"/>
+      </w:r>
+      <w:r>
+        <w:rPr>
+          <w:rFonts w:ascii="Palatino Linotype" w:hAnsi="Palatino Linotype"/>
+          <w:sz w:val="20"/>
+          <w:szCs w:val="20"/>
+        </w:rPr>
+        <w:t xml:space="preserve"/>
+      </w:r>
+      <w:r>
+        <w:rPr>
+          <w:rFonts w:ascii="Palatino Linotype" w:hAnsi="Palatino Linotype"/>
           <w:sz w:val="20"/>
           <w:szCs w:val="20"/>
         </w:rPr>
@@ -2434,7 +2599,39 @@
           <w:sz w:val="16"/>
           <w:szCs w:val="16"/>
         </w:rPr>
-        <w:t>Copies served by Dep. Clerk ___________________________ on the following date ____________________ to:</w:t>
+        <w:t>Copies served by Dep. Clerk ___________</w:t>
+      </w:r>
+      <w:r>
+        <w:rPr>
+          <w:rFonts w:ascii="Palatino Linotype" w:hAnsi="Palatino Linotype"/>
+          <w:sz w:val="16"/>
+          <w:szCs w:val="16"/>
+        </w:rPr>
+        <w:t>________________</w:t>
+      </w:r>
+      <w:r>
+        <w:rPr>
+          <w:rFonts w:ascii="Palatino Linotype" w:hAnsi="Palatino Linotype"/>
+          <w:sz w:val="16"/>
+          <w:szCs w:val="16"/>
+        </w:rPr>
+        <w:t xml:space="preserve"> on the following date ___________</w:t>
+      </w:r>
+      <w:r>
+        <w:rPr>
+          <w:rFonts w:ascii="Palatino Linotype" w:hAnsi="Palatino Linotype"/>
+          <w:sz w:val="16"/>
+          <w:szCs w:val="16"/>
+        </w:rPr>
+        <w:t>_________</w:t>
+      </w:r>
+      <w:r>
+        <w:rPr>
+          <w:rFonts w:ascii="Palatino Linotype" w:hAnsi="Palatino Linotype"/>
+          <w:sz w:val="16"/>
+          <w:szCs w:val="16"/>
+        </w:rPr>
+        <w:t xml:space="preserve"> to:</w:t>
       </w:r>
     </w:p>
     <w:p>
@@ -2463,7 +2660,15 @@
           <w:sz w:val="16"/>
           <w:szCs w:val="16"/>
         </w:rPr>
-        <w:t xml:space="preserve">Prosecutor’s Office: PS    OM     EM; Defendant’s Attorney: PS     OM     EM; Chayanna Colon: PS     OM     EM;</w:t>
+        <w:t xml:space="preserve">Prosecutor’s Office: PS    </w:t>
+      </w:r>
+      <w:r>
+        <w:rPr>
+          <w:rFonts w:ascii="Palatino Linotype" w:hAnsi="Palatino Linotype"/>
+          <w:sz w:val="16"/>
+          <w:szCs w:val="16"/>
+        </w:rPr>
+        <w:t xml:space="preserve">OM     EM; Defendant’s Attorney: PS     OM     EM; Chayanna Colon: PS     OM     EM;</w:t>
       </w:r>
     </w:p>
     <w:p>
@@ -2486,6 +2691,14 @@
           <w:szCs w:val="16"/>
         </w:rPr>
       </w:pPr>
+      <w:r>
+        <w:rPr>
+          <w:rFonts w:ascii="Palatino Linotype" w:hAnsi="Palatino Linotype"/>
+          <w:sz w:val="16"/>
+          <w:szCs w:val="16"/>
+        </w:rPr>
+        <w:t xml:space="preserve"/>
+      </w:r>
       <w:r>
         <w:rPr>
           <w:rFonts w:ascii="Palatino Linotype" w:hAnsi="Palatino Linotype"/>
@@ -2566,7 +2779,12 @@
 <w:ftr xmlns:wpc="http://schemas.microsoft.com/office/word/2010/wordprocessingCanvas" xmlns:cx="http://schemas.microsoft.com/office/drawing/2014/chartex" xmlns:cx1="http://schemas.microsoft.com/office/drawing/2015/9/8/chartex" xmlns:cx2="http://schemas.microsoft.com/office/drawing/2015/10/21/chartex" xmlns:cx3="http://schemas.microsoft.com/office/drawing/2016/5/9/chartex" xmlns:cx4="http://schemas.microsoft.com/office/drawing/2016/5/10/chartex" xmlns:cx5="http://schemas.microsoft.com/office/drawing/2016/5/11/chartex" xmlns:cx6="http://schemas.microsoft.com/office/drawing/2016/5/12/chartex" xmlns:cx7="http://schemas.microsoft.com/office/drawing/2016/5/13/chartex" xmlns:cx8="http://schemas.microsoft.com/office/drawing/2016/5/14/chartex" xmlns:mc="http://schemas.openxmlformats.org/markup-compatibility/2006" xmlns:aink="http://schemas.microsoft.com/office/drawing/2016/ink" xmlns:am3d="http://schemas.microsoft.com/office/drawing/2017/model3d" xmlns:o="urn:schemas-microsoft-com:office:office" xmlns:r="http://schemas.openxmlformats.org/officeDocument/2006/relationships" xmlns:m="http://schemas.openxmlformats.org/officeDocument/2006/math" xmlns:v="urn:schemas-microsoft-com:vml" xmlns:wp14="http://schemas.microsoft.com/office/word/2010/wordprocessingDrawing" xmlns:wp="http://schemas.openxmlformats.org/drawingml/2006/wordprocessingDrawing" xmlns:w10="urn:schemas-microsoft-com:office:word" xmlns:w="http://schemas.openxmlformats.org/wordprocessingml/2006/main" xmlns:w14="http://schemas.microsoft.com/office/word/2010/wordml" xmlns:w15="http://schemas.microsoft.com/office/word/2012/wordml" xmlns:w16cex="http://schemas.microsoft.com/office/word/2018/wordml/cex" xmlns:w16cid="http://schemas.microsoft.com/office/word/2016/wordml/cid" xmlns:w16="http://schemas.microsoft.com/office/word/2018/wordml" xmlns:w16sdtdh="http://schemas.microsoft.com/office/word/2020/wordml/sdtdatahash" xmlns:w16se="http://schemas.microsoft.com/office/word/2015/wordml/symex" xmlns:wpg="http://schemas.microsoft.com/office/word/2010/wordprocessingGroup" xmlns:wpi="http://schemas.microsoft.com/office/word/2010/wordprocessingInk" xmlns:wne="http://schemas.microsoft.com/office/word/2006/wordml" xmlns:wps="http://schemas.microsoft.com/office/word/2010/wordprocessingShape" mc:Ignorable="w14 w15 w16se w16cid w16 w16cex w16sdtdh wp14">
   <w:sdt>
     <w:sdtPr>
-      <w:id w:val="-1309706245"/>
+      <w:rPr>
+        <w:rFonts w:ascii="Palatino Linotype" w:hAnsi="Palatino Linotype"/>
+        <w:sz w:val="20"/>
+        <w:szCs w:val="20"/>
+      </w:rPr>
+      <w:id w:val="-2099861789"/>
       <w:docPartObj>
         <w:docPartGallery w:val="Page Numbers (Bottom of Page)"/>
         <w:docPartUnique/>
@@ -2581,19 +2799,13 @@
             <w:sz w:val="20"/>
             <w:szCs w:val="20"/>
           </w:rPr>
-          <w:id w:val="98381352"/>
+          <w:id w:val="860082579"/>
           <w:docPartObj>
             <w:docPartGallery w:val="Page Numbers (Top of Page)"/>
             <w:docPartUnique/>
           </w:docPartObj>
         </w:sdtPr>
-        <w:sdtEndPr>
-          <w:rPr>
-            <w:rFonts w:ascii="Times New Roman" w:hAnsi="Times New Roman"/>
-            <w:sz w:val="24"/>
-            <w:szCs w:val="24"/>
-          </w:rPr>
-        </w:sdtEndPr>
+        <w:sdtEndPr/>
         <w:sdtContent>
           <w:p>
             <w:pPr>
@@ -2722,7 +2934,7 @@
                 <w:sz w:val="20"/>
                 <w:szCs w:val="20"/>
               </w:rPr>
-              <w:t>3</w:t>
+              <w:t>5</w:t>
             </w:r>
             <w:r>
               <w:rPr>
@@ -2752,39 +2964,11 @@
               </w:rPr>
               <w:t xml:space="preserve">Final Judgment Entry 21TRD09386</w:t>
             </w:r>
-          </w:p>
-          <w:p>
-            <w:pPr>
-              <w:pStyle w:val="Footer"/>
-              <w:jc w:val="right"/>
-            </w:pPr>
           </w:p>
         </w:sdtContent>
       </w:sdt>
     </w:sdtContent>
   </w:sdt>
-  <w:p>
-    <w:pPr>
-      <w:tabs>
-        <w:tab w:val="left" w:pos="-1080"/>
-        <w:tab w:val="left" w:pos="-720"/>
-        <w:tab w:val="left" w:pos="0"/>
-        <w:tab w:val="left" w:pos="720"/>
-        <w:tab w:val="left" w:pos="1440"/>
-        <w:tab w:val="left" w:pos="2160"/>
-        <w:tab w:val="left" w:pos="2880"/>
-        <w:tab w:val="left" w:pos="3600"/>
-        <w:tab w:val="left" w:pos="4320"/>
-        <w:tab w:val="left" w:pos="4680"/>
-      </w:tabs>
-      <w:jc w:val="right"/>
-      <w:rPr>
-        <w:rFonts w:ascii="Palatino Linotype" w:hAnsi="Palatino Linotype"/>
-        <w:sz w:val="20"/>
-        <w:szCs w:val="20"/>
-      </w:rPr>
-    </w:pPr>
-  </w:p>
 </w:ftr>
 </file>
 
@@ -2976,8 +3160,240 @@
       </w:rPr>
     </w:lvl>
   </w:abstractNum>
+  <w:abstractNum w:abstractNumId="1" w15:restartNumberingAfterBreak="0">
+    <w:nsid w:val="279660C9"/>
+    <w:multiLevelType w:val="hybridMultilevel"/>
+    <w:tmpl w:val="672ECC5E"/>
+    <w:lvl w:ilvl="0" w:tplc="04090001">
+      <w:start w:val="1"/>
+      <w:numFmt w:val="bullet"/>
+      <w:lvlText w:val=""/>
+      <w:lvlJc w:val="left"/>
+      <w:pPr>
+        <w:ind w:left="720" w:hanging="360"/>
+      </w:pPr>
+      <w:rPr>
+        <w:rFonts w:ascii="Symbol" w:hAnsi="Symbol" w:hint="default"/>
+      </w:rPr>
+    </w:lvl>
+    <w:lvl w:ilvl="1" w:tplc="04090003" w:tentative="1">
+      <w:start w:val="1"/>
+      <w:numFmt w:val="bullet"/>
+      <w:lvlText w:val="o"/>
+      <w:lvlJc w:val="left"/>
+      <w:pPr>
+        <w:ind w:left="1440" w:hanging="360"/>
+      </w:pPr>
+      <w:rPr>
+        <w:rFonts w:ascii="Courier New" w:hAnsi="Courier New" w:cs="Courier New" w:hint="default"/>
+      </w:rPr>
+    </w:lvl>
+    <w:lvl w:ilvl="2" w:tplc="04090005" w:tentative="1">
+      <w:start w:val="1"/>
+      <w:numFmt w:val="bullet"/>
+      <w:lvlText w:val=""/>
+      <w:lvlJc w:val="left"/>
+      <w:pPr>
+        <w:ind w:left="2160" w:hanging="360"/>
+      </w:pPr>
+      <w:rPr>
+        <w:rFonts w:ascii="Wingdings" w:hAnsi="Wingdings" w:hint="default"/>
+      </w:rPr>
+    </w:lvl>
+    <w:lvl w:ilvl="3" w:tplc="04090001" w:tentative="1">
+      <w:start w:val="1"/>
+      <w:numFmt w:val="bullet"/>
+      <w:lvlText w:val=""/>
+      <w:lvlJc w:val="left"/>
+      <w:pPr>
+        <w:ind w:left="2880" w:hanging="360"/>
+      </w:pPr>
+      <w:rPr>
+        <w:rFonts w:ascii="Symbol" w:hAnsi="Symbol" w:hint="default"/>
+      </w:rPr>
+    </w:lvl>
+    <w:lvl w:ilvl="4" w:tplc="04090003" w:tentative="1">
+      <w:start w:val="1"/>
+      <w:numFmt w:val="bullet"/>
+      <w:lvlText w:val="o"/>
+      <w:lvlJc w:val="left"/>
+      <w:pPr>
+        <w:ind w:left="3600" w:hanging="360"/>
+      </w:pPr>
+      <w:rPr>
+        <w:rFonts w:ascii="Courier New" w:hAnsi="Courier New" w:cs="Courier New" w:hint="default"/>
+      </w:rPr>
+    </w:lvl>
+    <w:lvl w:ilvl="5" w:tplc="04090005" w:tentative="1">
+      <w:start w:val="1"/>
+      <w:numFmt w:val="bullet"/>
+      <w:lvlText w:val=""/>
+      <w:lvlJc w:val="left"/>
+      <w:pPr>
+        <w:ind w:left="4320" w:hanging="360"/>
+      </w:pPr>
+      <w:rPr>
+        <w:rFonts w:ascii="Wingdings" w:hAnsi="Wingdings" w:hint="default"/>
+      </w:rPr>
+    </w:lvl>
+    <w:lvl w:ilvl="6" w:tplc="04090001" w:tentative="1">
+      <w:start w:val="1"/>
+      <w:numFmt w:val="bullet"/>
+      <w:lvlText w:val=""/>
+      <w:lvlJc w:val="left"/>
+      <w:pPr>
+        <w:ind w:left="5040" w:hanging="360"/>
+      </w:pPr>
+      <w:rPr>
+        <w:rFonts w:ascii="Symbol" w:hAnsi="Symbol" w:hint="default"/>
+      </w:rPr>
+    </w:lvl>
+    <w:lvl w:ilvl="7" w:tplc="04090003" w:tentative="1">
+      <w:start w:val="1"/>
+      <w:numFmt w:val="bullet"/>
+      <w:lvlText w:val="o"/>
+      <w:lvlJc w:val="left"/>
+      <w:pPr>
+        <w:ind w:left="5760" w:hanging="360"/>
+      </w:pPr>
+      <w:rPr>
+        <w:rFonts w:ascii="Courier New" w:hAnsi="Courier New" w:cs="Courier New" w:hint="default"/>
+      </w:rPr>
+    </w:lvl>
+    <w:lvl w:ilvl="8" w:tplc="04090005" w:tentative="1">
+      <w:start w:val="1"/>
+      <w:numFmt w:val="bullet"/>
+      <w:lvlText w:val=""/>
+      <w:lvlJc w:val="left"/>
+      <w:pPr>
+        <w:ind w:left="6480" w:hanging="360"/>
+      </w:pPr>
+      <w:rPr>
+        <w:rFonts w:ascii="Wingdings" w:hAnsi="Wingdings" w:hint="default"/>
+      </w:rPr>
+    </w:lvl>
+  </w:abstractNum>
+  <w:abstractNum w:abstractNumId="2" w15:restartNumberingAfterBreak="0">
+    <w:nsid w:val="2E17566E"/>
+    <w:multiLevelType w:val="hybridMultilevel"/>
+    <w:tmpl w:val="00866CE6"/>
+    <w:lvl w:ilvl="0" w:tplc="04090001">
+      <w:start w:val="1"/>
+      <w:numFmt w:val="bullet"/>
+      <w:lvlText w:val=""/>
+      <w:lvlJc w:val="left"/>
+      <w:pPr>
+        <w:ind w:left="779" w:hanging="360"/>
+      </w:pPr>
+      <w:rPr>
+        <w:rFonts w:ascii="Symbol" w:hAnsi="Symbol" w:hint="default"/>
+      </w:rPr>
+    </w:lvl>
+    <w:lvl w:ilvl="1" w:tplc="04090003">
+      <w:start w:val="1"/>
+      <w:numFmt w:val="bullet"/>
+      <w:lvlText w:val="o"/>
+      <w:lvlJc w:val="left"/>
+      <w:pPr>
+        <w:ind w:left="1499" w:hanging="360"/>
+      </w:pPr>
+      <w:rPr>
+        <w:rFonts w:ascii="Courier New" w:hAnsi="Courier New" w:cs="Courier New" w:hint="default"/>
+      </w:rPr>
+    </w:lvl>
+    <w:lvl w:ilvl="2" w:tplc="04090005" w:tentative="1">
+      <w:start w:val="1"/>
+      <w:numFmt w:val="bullet"/>
+      <w:lvlText w:val=""/>
+      <w:lvlJc w:val="left"/>
+      <w:pPr>
+        <w:ind w:left="2219" w:hanging="360"/>
+      </w:pPr>
+      <w:rPr>
+        <w:rFonts w:ascii="Wingdings" w:hAnsi="Wingdings" w:hint="default"/>
+      </w:rPr>
+    </w:lvl>
+    <w:lvl w:ilvl="3" w:tplc="04090001" w:tentative="1">
+      <w:start w:val="1"/>
+      <w:numFmt w:val="bullet"/>
+      <w:lvlText w:val=""/>
+      <w:lvlJc w:val="left"/>
+      <w:pPr>
+        <w:ind w:left="2939" w:hanging="360"/>
+      </w:pPr>
+      <w:rPr>
+        <w:rFonts w:ascii="Symbol" w:hAnsi="Symbol" w:hint="default"/>
+      </w:rPr>
+    </w:lvl>
+    <w:lvl w:ilvl="4" w:tplc="04090003" w:tentative="1">
+      <w:start w:val="1"/>
+      <w:numFmt w:val="bullet"/>
+      <w:lvlText w:val="o"/>
+      <w:lvlJc w:val="left"/>
+      <w:pPr>
+        <w:ind w:left="3659" w:hanging="360"/>
+      </w:pPr>
+      <w:rPr>
+        <w:rFonts w:ascii="Courier New" w:hAnsi="Courier New" w:cs="Courier New" w:hint="default"/>
+      </w:rPr>
+    </w:lvl>
+    <w:lvl w:ilvl="5" w:tplc="04090005" w:tentative="1">
+      <w:start w:val="1"/>
+      <w:numFmt w:val="bullet"/>
+      <w:lvlText w:val=""/>
+      <w:lvlJc w:val="left"/>
+      <w:pPr>
+        <w:ind w:left="4379" w:hanging="360"/>
+      </w:pPr>
+      <w:rPr>
+        <w:rFonts w:ascii="Wingdings" w:hAnsi="Wingdings" w:hint="default"/>
+      </w:rPr>
+    </w:lvl>
+    <w:lvl w:ilvl="6" w:tplc="04090001" w:tentative="1">
+      <w:start w:val="1"/>
+      <w:numFmt w:val="bullet"/>
+      <w:lvlText w:val=""/>
+      <w:lvlJc w:val="left"/>
+      <w:pPr>
+        <w:ind w:left="5099" w:hanging="360"/>
+      </w:pPr>
+      <w:rPr>
+        <w:rFonts w:ascii="Symbol" w:hAnsi="Symbol" w:hint="default"/>
+      </w:rPr>
+    </w:lvl>
+    <w:lvl w:ilvl="7" w:tplc="04090003" w:tentative="1">
+      <w:start w:val="1"/>
+      <w:numFmt w:val="bullet"/>
+      <w:lvlText w:val="o"/>
+      <w:lvlJc w:val="left"/>
+      <w:pPr>
+        <w:ind w:left="5819" w:hanging="360"/>
+      </w:pPr>
+      <w:rPr>
+        <w:rFonts w:ascii="Courier New" w:hAnsi="Courier New" w:cs="Courier New" w:hint="default"/>
+      </w:rPr>
+    </w:lvl>
+    <w:lvl w:ilvl="8" w:tplc="04090005" w:tentative="1">
+      <w:start w:val="1"/>
+      <w:numFmt w:val="bullet"/>
+      <w:lvlText w:val=""/>
+      <w:lvlJc w:val="left"/>
+      <w:pPr>
+        <w:ind w:left="6539" w:hanging="360"/>
+      </w:pPr>
+      <w:rPr>
+        <w:rFonts w:ascii="Wingdings" w:hAnsi="Wingdings" w:hint="default"/>
+      </w:rPr>
+    </w:lvl>
+  </w:abstractNum>
   <w:num w:numId="1">
     <w:abstractNumId w:val="0"/>
+  </w:num>
+  <w:num w:numId="2">
+    <w:abstractNumId w:val="2"/>
+  </w:num>
+  <w:num w:numId="3">
+    <w:abstractNumId w:val="1"/>
   </w:num>
 </w:numbering>
 </file>
@@ -3534,6 +3950,49 @@
       <w:contextualSpacing/>
     </w:pPr>
   </w:style>
+  <w:style w:type="character" w:styleId="CommentReference">
+    <w:name w:val="annotation reference"/>
+    <w:basedOn w:val="DefaultParagraphFont"/>
+    <w:uiPriority w:val="99"/>
+    <w:semiHidden/>
+    <w:unhideWhenUsed/>
+    <w:rsid w:val="00A53114"/>
+    <w:rPr>
+      <w:sz w:val="16"/>
+      <w:szCs w:val="16"/>
+    </w:rPr>
+  </w:style>
+  <w:style w:type="paragraph" w:styleId="CommentText">
+    <w:name w:val="annotation text"/>
+    <w:basedOn w:val="Normal"/>
+    <w:link w:val="CommentTextChar"/>
+    <w:uiPriority w:val="99"/>
+    <w:unhideWhenUsed/>
+    <w:rsid w:val="00A53114"/>
+    <w:pPr>
+      <w:widowControl/>
+      <w:autoSpaceDE/>
+      <w:autoSpaceDN/>
+      <w:adjustRightInd/>
+    </w:pPr>
+    <w:rPr>
+      <w:rFonts w:asciiTheme="minorHAnsi" w:eastAsiaTheme="minorHAnsi" w:hAnsiTheme="minorHAnsi" w:cstheme="minorBidi"/>
+      <w:sz w:val="20"/>
+      <w:szCs w:val="20"/>
+    </w:rPr>
+  </w:style>
+  <w:style w:type="character" w:customStyle="1" w:styleId="CommentTextChar">
+    <w:name w:val="Comment Text Char"/>
+    <w:basedOn w:val="DefaultParagraphFont"/>
+    <w:link w:val="CommentText"/>
+    <w:uiPriority w:val="99"/>
+    <w:rsid w:val="00A53114"/>
+    <w:rPr>
+      <w:rFonts w:eastAsiaTheme="minorHAnsi"/>
+      <w:sz w:val="20"/>
+      <w:szCs w:val="20"/>
+    </w:rPr>
+  </w:style>
 </w:styles>
 </file>
 

</xml_diff>

<commit_message>
Refactored Amend Charge dialog.
</commit_message>
<xml_diff>
--- a/resources/Saved/21TRD09386_Crim_Traffic Judgment Entry.docx
+++ b/resources/Saved/21TRD09386_Crim_Traffic Judgment Entry.docx
@@ -606,7 +606,7 @@
           <w:sz w:val="20"/>
           <w:szCs w:val="20"/>
         </w:rPr>
-        <w:t xml:space="preserve"> on March 09, 2022.</w:t>
+        <w:t xml:space="preserve"> on March 10, 2022.</w:t>
       </w:r>
       <w:r>
         <w:rPr>
@@ -624,6 +624,60 @@
           <w:szCs w:val="20"/>
         </w:rPr>
         <w:t xml:space="preserve">Defendant waived right to counsel. </w:t>
+      </w:r>
+      <w:r>
+        <w:rPr>
+          <w:rFonts w:ascii="Palatino Linotype" w:hAnsi="Palatino Linotype"/>
+          <w:bCs/>
+          <w:sz w:val="20"/>
+          <w:szCs w:val="20"/>
+        </w:rPr>
+        <w:t xml:space="preserve">Counsel for the State of Ohio made a motion to amend the cha</w:t>
+      </w:r>
+      <w:r>
+        <w:rPr>
+          <w:rFonts w:ascii="Palatino Linotype" w:hAnsi="Palatino Linotype"/>
+          <w:bCs/>
+          <w:sz w:val="20"/>
+          <w:szCs w:val="20"/>
+        </w:rPr>
+        <w:t>rge(s) in the case.</w:t>
+      </w:r>
+      <w:r>
+        <w:rPr>
+          <w:rFonts w:ascii="Palatino Linotype" w:hAnsi="Palatino Linotype"/>
+          <w:bCs/>
+          <w:sz w:val="20"/>
+          <w:szCs w:val="20"/>
+        </w:rPr>
+        <w:t xml:space="preserve"> The Court found the amendment did not alter the name or identi</w:t>
+      </w:r>
+      <w:r>
+        <w:rPr>
+          <w:rFonts w:ascii="Palatino Linotype" w:hAnsi="Palatino Linotype"/>
+          <w:bCs/>
+          <w:sz w:val="20"/>
+          <w:szCs w:val="20"/>
+        </w:rPr>
+        <w:t>t</w:t>
+      </w:r>
+      <w:r>
+        <w:rPr>
+          <w:rFonts w:ascii="Palatino Linotype" w:hAnsi="Palatino Linotype"/>
+          <w:bCs/>
+          <w:sz w:val="20"/>
+          <w:szCs w:val="20"/>
+        </w:rPr>
+        <w:t xml:space="preserve">y of the offense and the motion is Granted.</w:t>
+      </w:r>
+      <w:r>
+        <w:rPr>
+          <w:rFonts w:ascii="Palatino Linotype" w:hAnsi="Palatino Linotype"/>
+          <w:bCs/>
+          <w:sz w:val="20"/>
+          <w:szCs w:val="20"/>
+        </w:rPr>
+        <w:t xml:space="preserve"> The charge(s) of DUS Ucm is amended to Possession of Marijuana Drug Paraphernalia.</w:t>
       </w:r>
       <w:r>
         <w:rPr>
@@ -742,24 +796,6 @@
         </w:rPr>
         <w:t xml:space="preserve"> </w:t>
       </w:r>
-      <w:bookmarkStart w:id="0" w:name="_Hlk97443077"/>
-      <w:r>
-        <w:rPr>
-          <w:rFonts w:ascii="Palatino Linotype" w:hAnsi="Palatino Linotype"/>
-          <w:sz w:val="20"/>
-          <w:szCs w:val="20"/>
-        </w:rPr>
-        <w:t>R.C. 2943.031.</w:t>
-      </w:r>
-      <w:r>
-        <w:rPr>
-          <w:rFonts w:ascii="Palatino Linotype" w:hAnsi="Palatino Linotype"/>
-          <w:sz w:val="20"/>
-          <w:szCs w:val="20"/>
-        </w:rPr>
-        <w:t xml:space="preserve"> </w:t>
-      </w:r>
-      <w:bookmarkEnd w:id="0"/>
       <w:r>
         <w:rPr>
           <w:rFonts w:ascii="Palatino Linotype" w:hAnsi="Palatino Linotype"/>
@@ -822,9 +858,8 @@
         <w:tblLook w:val="04A0" w:firstRow="1" w:lastRow="0" w:firstColumn="1" w:lastColumn="0" w:noHBand="0" w:noVBand="1"/>
       </w:tblPr>
       <w:tblGrid>
-        <w:gridCol w:w="2726"/>
-        <w:gridCol w:w="2103"/>
-        <w:gridCol w:w="3833"/>
+        <w:gridCol w:w="4642"/>
+        <w:gridCol w:w="4019"/>
       </w:tblGrid>
       <w:tr>
         <w:trPr>
@@ -865,44 +900,6 @@
                 <w:szCs w:val="20"/>
               </w:rPr>
               <w:t>Offense</w:t>
-            </w:r>
-          </w:p>
-        </w:tc>
-        <w:tc>
-          <w:tcPr>
-            <w:tcW w:w="3289" w:type="dxa"/>
-          </w:tcPr>
-          <w:p>
-            <w:pPr>
-              <w:tabs>
-                <w:tab w:val="left" w:pos="-1080"/>
-                <w:tab w:val="left" w:pos="-720"/>
-                <w:tab w:val="left" w:pos="0"/>
-                <w:tab w:val="left" w:pos="720"/>
-                <w:tab w:val="left" w:pos="1440"/>
-                <w:tab w:val="left" w:pos="2160"/>
-                <w:tab w:val="left" w:pos="2880"/>
-                <w:tab w:val="left" w:pos="3600"/>
-                <w:tab w:val="left" w:pos="4320"/>
-                <w:tab w:val="left" w:pos="4680"/>
-              </w:tabs>
-              <w:rPr>
-                <w:rFonts w:ascii="Palatino Linotype" w:hAnsi="Palatino Linotype"/>
-                <w:b/>
-                <w:bCs/>
-                <w:sz w:val="20"/>
-                <w:szCs w:val="20"/>
-              </w:rPr>
-            </w:pPr>
-            <w:r>
-              <w:rPr>
-                <w:rFonts w:ascii="Palatino Linotype" w:hAnsi="Palatino Linotype"/>
-                <w:b/>
-                <w:bCs/>
-                <w:sz w:val="20"/>
-                <w:szCs w:val="20"/>
-              </w:rPr>
-              <w:t xml:space="preserve">DUS Ucm</w:t>
             </w:r>
           </w:p>
         </w:tc>
@@ -1022,44 +1019,6 @@
                 <w:sz w:val="20"/>
                 <w:szCs w:val="20"/>
               </w:rPr>
-              <w:t xml:space="preserve">4510.111</w:t>
-            </w:r>
-          </w:p>
-        </w:tc>
-        <w:tc>
-          <w:tcPr>
-            <w:tcW w:w="3289" w:type="dxa"/>
-          </w:tcPr>
-          <w:p>
-            <w:pPr>
-              <w:tabs>
-                <w:tab w:val="left" w:pos="-1080"/>
-                <w:tab w:val="left" w:pos="-720"/>
-                <w:tab w:val="left" w:pos="0"/>
-                <w:tab w:val="left" w:pos="720"/>
-                <w:tab w:val="left" w:pos="1440"/>
-                <w:tab w:val="left" w:pos="2160"/>
-                <w:tab w:val="left" w:pos="2880"/>
-                <w:tab w:val="left" w:pos="3600"/>
-                <w:tab w:val="left" w:pos="4320"/>
-                <w:tab w:val="left" w:pos="4680"/>
-              </w:tabs>
-              <w:rPr>
-                <w:rFonts w:ascii="Palatino Linotype" w:hAnsi="Palatino Linotype"/>
-                <w:b/>
-                <w:bCs/>
-                <w:sz w:val="20"/>
-                <w:szCs w:val="20"/>
-              </w:rPr>
-            </w:pPr>
-            <w:r>
-              <w:rPr>
-                <w:rFonts w:ascii="Palatino Linotype" w:hAnsi="Palatino Linotype"/>
-                <w:b/>
-                <w:bCs/>
-                <w:sz w:val="20"/>
-                <w:szCs w:val="20"/>
-              </w:rPr>
               <w:t xml:space="preserve">4513.05</w:t>
             </w:r>
           </w:p>
@@ -1141,44 +1100,6 @@
                 <w:sz w:val="20"/>
                 <w:szCs w:val="20"/>
               </w:rPr>
-              <w:t xml:space="preserve">UCM</w:t>
-            </w:r>
-          </w:p>
-        </w:tc>
-        <w:tc>
-          <w:tcPr>
-            <w:tcW w:w="3289" w:type="dxa"/>
-          </w:tcPr>
-          <w:p>
-            <w:pPr>
-              <w:tabs>
-                <w:tab w:val="left" w:pos="-1080"/>
-                <w:tab w:val="left" w:pos="-720"/>
-                <w:tab w:val="left" w:pos="0"/>
-                <w:tab w:val="left" w:pos="720"/>
-                <w:tab w:val="left" w:pos="1440"/>
-                <w:tab w:val="left" w:pos="2160"/>
-                <w:tab w:val="left" w:pos="2880"/>
-                <w:tab w:val="left" w:pos="3600"/>
-                <w:tab w:val="left" w:pos="4320"/>
-                <w:tab w:val="left" w:pos="4680"/>
-              </w:tabs>
-              <w:rPr>
-                <w:rFonts w:ascii="Palatino Linotype" w:hAnsi="Palatino Linotype"/>
-                <w:b/>
-                <w:bCs/>
-                <w:sz w:val="20"/>
-                <w:szCs w:val="20"/>
-              </w:rPr>
-            </w:pPr>
-            <w:r>
-              <w:rPr>
-                <w:rFonts w:ascii="Palatino Linotype" w:hAnsi="Palatino Linotype"/>
-                <w:b/>
-                <w:bCs/>
-                <w:sz w:val="20"/>
-                <w:szCs w:val="20"/>
-              </w:rPr>
               <w:t xml:space="preserve">MM</w:t>
             </w:r>
           </w:p>
@@ -1264,44 +1185,6 @@
             </w:r>
           </w:p>
         </w:tc>
-        <w:tc>
-          <w:tcPr>
-            <w:tcW w:w="3289" w:type="dxa"/>
-          </w:tcPr>
-          <w:p>
-            <w:pPr>
-              <w:tabs>
-                <w:tab w:val="left" w:pos="-1080"/>
-                <w:tab w:val="left" w:pos="-720"/>
-                <w:tab w:val="left" w:pos="0"/>
-                <w:tab w:val="left" w:pos="720"/>
-                <w:tab w:val="left" w:pos="1440"/>
-                <w:tab w:val="left" w:pos="2160"/>
-                <w:tab w:val="left" w:pos="2880"/>
-                <w:tab w:val="left" w:pos="3600"/>
-                <w:tab w:val="left" w:pos="4320"/>
-                <w:tab w:val="left" w:pos="4680"/>
-              </w:tabs>
-              <w:rPr>
-                <w:rFonts w:ascii="Palatino Linotype" w:hAnsi="Palatino Linotype"/>
-                <w:b/>
-                <w:bCs/>
-                <w:sz w:val="20"/>
-                <w:szCs w:val="20"/>
-              </w:rPr>
-            </w:pPr>
-            <w:r>
-              <w:rPr>
-                <w:rFonts w:ascii="Palatino Linotype" w:hAnsi="Palatino Linotype"/>
-                <w:b/>
-                <w:bCs/>
-                <w:sz w:val="20"/>
-                <w:szCs w:val="20"/>
-              </w:rPr>
-              <w:t xml:space="preserve">No Contest</w:t>
-            </w:r>
-          </w:p>
-        </w:tc>
       </w:tr>
       <w:tr>
         <w:trPr>
@@ -1342,44 +1225,6 @@
                 <w:szCs w:val="20"/>
               </w:rPr>
               <w:t>Finding</w:t>
-            </w:r>
-          </w:p>
-        </w:tc>
-        <w:tc>
-          <w:tcPr>
-            <w:tcW w:w="3289" w:type="dxa"/>
-          </w:tcPr>
-          <w:p>
-            <w:pPr>
-              <w:tabs>
-                <w:tab w:val="left" w:pos="-1080"/>
-                <w:tab w:val="left" w:pos="-720"/>
-                <w:tab w:val="left" w:pos="0"/>
-                <w:tab w:val="left" w:pos="720"/>
-                <w:tab w:val="left" w:pos="1440"/>
-                <w:tab w:val="left" w:pos="2160"/>
-                <w:tab w:val="left" w:pos="2880"/>
-                <w:tab w:val="left" w:pos="3600"/>
-                <w:tab w:val="left" w:pos="4320"/>
-                <w:tab w:val="left" w:pos="4680"/>
-              </w:tabs>
-              <w:rPr>
-                <w:rFonts w:ascii="Palatino Linotype" w:hAnsi="Palatino Linotype"/>
-                <w:b/>
-                <w:bCs/>
-                <w:sz w:val="20"/>
-                <w:szCs w:val="20"/>
-              </w:rPr>
-            </w:pPr>
-            <w:r>
-              <w:rPr>
-                <w:rFonts w:ascii="Palatino Linotype" w:hAnsi="Palatino Linotype"/>
-                <w:b/>
-                <w:bCs/>
-                <w:sz w:val="20"/>
-                <w:szCs w:val="20"/>
-              </w:rPr>
-              <w:t xml:space="preserve">Guilty</w:t>
             </w:r>
           </w:p>
         </w:tc>
@@ -1502,6 +1347,69 @@
             </w:r>
           </w:p>
         </w:tc>
+      </w:tr>
+      <w:tr>
+        <w:trPr>
+          <w:jc w:val="center"/>
+        </w:trPr>
+        <w:tc>
+          <w:tcPr>
+            <w:tcW w:w="2182" w:type="dxa"/>
+          </w:tcPr>
+          <w:p>
+            <w:pPr>
+              <w:tabs>
+                <w:tab w:val="left" w:pos="-1080"/>
+                <w:tab w:val="left" w:pos="-720"/>
+                <w:tab w:val="left" w:pos="0"/>
+                <w:tab w:val="left" w:pos="720"/>
+                <w:tab w:val="left" w:pos="1440"/>
+                <w:tab w:val="left" w:pos="2160"/>
+                <w:tab w:val="left" w:pos="2880"/>
+                <w:tab w:val="left" w:pos="3600"/>
+                <w:tab w:val="left" w:pos="4320"/>
+                <w:tab w:val="left" w:pos="4680"/>
+              </w:tabs>
+              <w:rPr>
+                <w:rFonts w:ascii="Palatino Linotype" w:hAnsi="Palatino Linotype"/>
+                <w:b/>
+                <w:bCs/>
+                <w:sz w:val="20"/>
+                <w:szCs w:val="20"/>
+              </w:rPr>
+            </w:pPr>
+            <w:r>
+              <w:rPr>
+                <w:rFonts w:ascii="Palatino Linotype" w:hAnsi="Palatino Linotype"/>
+                <w:b/>
+                <w:bCs/>
+                <w:sz w:val="20"/>
+                <w:szCs w:val="20"/>
+              </w:rPr>
+              <w:t xml:space="preserve">Fines </w:t>
+            </w:r>
+            <w:r>
+              <w:rPr>
+                <w:rFonts w:ascii="Palatino Linotype" w:hAnsi="Palatino Linotype"/>
+                <w:b/>
+                <w:bCs/>
+                <w:sz w:val="20"/>
+                <w:szCs w:val="20"/>
+              </w:rPr>
+              <w:t>Suspend</w:t>
+            </w:r>
+            <w:r>
+              <w:rPr>
+                <w:rFonts w:ascii="Palatino Linotype" w:hAnsi="Palatino Linotype"/>
+                <w:b/>
+                <w:bCs/>
+                <w:sz w:val="20"/>
+                <w:szCs w:val="20"/>
+              </w:rPr>
+              <w:t>ed</w:t>
+            </w:r>
+          </w:p>
+        </w:tc>
         <w:tc>
           <w:tcPr>
             <w:tcW w:w="3289" w:type="dxa"/>
@@ -1579,184 +1487,7 @@
                 <w:sz w:val="20"/>
                 <w:szCs w:val="20"/>
               </w:rPr>
-              <w:t xml:space="preserve">Fines </w:t>
-            </w:r>
-            <w:r>
-              <w:rPr>
-                <w:rFonts w:ascii="Palatino Linotype" w:hAnsi="Palatino Linotype"/>
-                <w:b/>
-                <w:bCs/>
-                <w:sz w:val="20"/>
-                <w:szCs w:val="20"/>
-              </w:rPr>
-              <w:t>Suspend</w:t>
-            </w:r>
-            <w:r>
-              <w:rPr>
-                <w:rFonts w:ascii="Palatino Linotype" w:hAnsi="Palatino Linotype"/>
-                <w:b/>
-                <w:bCs/>
-                <w:sz w:val="20"/>
-                <w:szCs w:val="20"/>
-              </w:rPr>
-              <w:t>ed</w:t>
-            </w:r>
-          </w:p>
-        </w:tc>
-        <w:tc>
-          <w:tcPr>
-            <w:tcW w:w="3289" w:type="dxa"/>
-          </w:tcPr>
-          <w:p>
-            <w:pPr>
-              <w:tabs>
-                <w:tab w:val="left" w:pos="-1080"/>
-                <w:tab w:val="left" w:pos="-720"/>
-                <w:tab w:val="left" w:pos="0"/>
-                <w:tab w:val="left" w:pos="720"/>
-                <w:tab w:val="left" w:pos="1440"/>
-                <w:tab w:val="left" w:pos="2160"/>
-                <w:tab w:val="left" w:pos="2880"/>
-                <w:tab w:val="left" w:pos="3600"/>
-                <w:tab w:val="left" w:pos="4320"/>
-                <w:tab w:val="left" w:pos="4680"/>
-              </w:tabs>
-              <w:rPr>
-                <w:rFonts w:ascii="Palatino Linotype" w:hAnsi="Palatino Linotype"/>
-                <w:b/>
-                <w:bCs/>
-                <w:sz w:val="20"/>
-                <w:szCs w:val="20"/>
-              </w:rPr>
-            </w:pPr>
-            <w:r>
-              <w:rPr>
-                <w:rFonts w:ascii="Palatino Linotype" w:hAnsi="Palatino Linotype"/>
-                <w:b/>
-                <w:bCs/>
-                <w:sz w:val="20"/>
-                <w:szCs w:val="20"/>
-              </w:rPr>
-              <w:t xml:space="preserve">$ 0</w:t>
-            </w:r>
-          </w:p>
-        </w:tc>
-        <w:tc>
-          <w:tcPr>
-            <w:tcW w:w="3289" w:type="dxa"/>
-          </w:tcPr>
-          <w:p>
-            <w:pPr>
-              <w:tabs>
-                <w:tab w:val="left" w:pos="-1080"/>
-                <w:tab w:val="left" w:pos="-720"/>
-                <w:tab w:val="left" w:pos="0"/>
-                <w:tab w:val="left" w:pos="720"/>
-                <w:tab w:val="left" w:pos="1440"/>
-                <w:tab w:val="left" w:pos="2160"/>
-                <w:tab w:val="left" w:pos="2880"/>
-                <w:tab w:val="left" w:pos="3600"/>
-                <w:tab w:val="left" w:pos="4320"/>
-                <w:tab w:val="left" w:pos="4680"/>
-              </w:tabs>
-              <w:rPr>
-                <w:rFonts w:ascii="Palatino Linotype" w:hAnsi="Palatino Linotype"/>
-                <w:b/>
-                <w:bCs/>
-                <w:sz w:val="20"/>
-                <w:szCs w:val="20"/>
-              </w:rPr>
-            </w:pPr>
-            <w:r>
-              <w:rPr>
-                <w:rFonts w:ascii="Palatino Linotype" w:hAnsi="Palatino Linotype"/>
-                <w:b/>
-                <w:bCs/>
-                <w:sz w:val="20"/>
-                <w:szCs w:val="20"/>
-              </w:rPr>
-              <w:t xml:space="preserve">$ 0</w:t>
-            </w:r>
-          </w:p>
-        </w:tc>
-      </w:tr>
-      <w:tr>
-        <w:trPr>
-          <w:jc w:val="center"/>
-        </w:trPr>
-        <w:tc>
-          <w:tcPr>
-            <w:tcW w:w="2182" w:type="dxa"/>
-          </w:tcPr>
-          <w:p>
-            <w:pPr>
-              <w:tabs>
-                <w:tab w:val="left" w:pos="-1080"/>
-                <w:tab w:val="left" w:pos="-720"/>
-                <w:tab w:val="left" w:pos="0"/>
-                <w:tab w:val="left" w:pos="720"/>
-                <w:tab w:val="left" w:pos="1440"/>
-                <w:tab w:val="left" w:pos="2160"/>
-                <w:tab w:val="left" w:pos="2880"/>
-                <w:tab w:val="left" w:pos="3600"/>
-                <w:tab w:val="left" w:pos="4320"/>
-                <w:tab w:val="left" w:pos="4680"/>
-              </w:tabs>
-              <w:rPr>
-                <w:rFonts w:ascii="Palatino Linotype" w:hAnsi="Palatino Linotype"/>
-                <w:b/>
-                <w:bCs/>
-                <w:sz w:val="20"/>
-                <w:szCs w:val="20"/>
-              </w:rPr>
-            </w:pPr>
-            <w:r>
-              <w:rPr>
-                <w:rFonts w:ascii="Palatino Linotype" w:hAnsi="Palatino Linotype"/>
-                <w:b/>
-                <w:bCs/>
-                <w:sz w:val="20"/>
-                <w:szCs w:val="20"/>
-              </w:rPr>
               <w:t>Jail Days</w:t>
-            </w:r>
-          </w:p>
-        </w:tc>
-        <w:tc>
-          <w:tcPr>
-            <w:tcW w:w="3289" w:type="dxa"/>
-          </w:tcPr>
-          <w:p>
-            <w:pPr>
-              <w:tabs>
-                <w:tab w:val="left" w:pos="-1080"/>
-                <w:tab w:val="left" w:pos="-720"/>
-                <w:tab w:val="left" w:pos="0"/>
-                <w:tab w:val="left" w:pos="720"/>
-                <w:tab w:val="left" w:pos="1440"/>
-                <w:tab w:val="left" w:pos="2160"/>
-                <w:tab w:val="left" w:pos="2880"/>
-                <w:tab w:val="left" w:pos="3600"/>
-                <w:tab w:val="left" w:pos="4320"/>
-                <w:tab w:val="left" w:pos="4680"/>
-              </w:tabs>
-              <w:rPr>
-                <w:rFonts w:ascii="Palatino Linotype" w:hAnsi="Palatino Linotype"/>
-                <w:b/>
-                <w:bCs/>
-                <w:sz w:val="20"/>
-                <w:szCs w:val="20"/>
-              </w:rPr>
-            </w:pPr>
-            <w:r>
-              <w:rPr>
-                <w:rFonts w:ascii="Palatino Linotype" w:hAnsi="Palatino Linotype"/>
-                <w:b/>
-                <w:bCs/>
-                <w:sz w:val="20"/>
-                <w:szCs w:val="20"/>
-              </w:rPr>
-              <w:t xml:space="preserve">None</w:t>
             </w:r>
           </w:p>
         </w:tc>
@@ -1899,44 +1630,6 @@
             </w:r>
           </w:p>
         </w:tc>
-        <w:tc>
-          <w:tcPr>
-            <w:tcW w:w="3289" w:type="dxa"/>
-          </w:tcPr>
-          <w:p>
-            <w:pPr>
-              <w:tabs>
-                <w:tab w:val="left" w:pos="-1080"/>
-                <w:tab w:val="left" w:pos="-720"/>
-                <w:tab w:val="left" w:pos="0"/>
-                <w:tab w:val="left" w:pos="720"/>
-                <w:tab w:val="left" w:pos="1440"/>
-                <w:tab w:val="left" w:pos="2160"/>
-                <w:tab w:val="left" w:pos="2880"/>
-                <w:tab w:val="left" w:pos="3600"/>
-                <w:tab w:val="left" w:pos="4320"/>
-                <w:tab w:val="left" w:pos="4680"/>
-              </w:tabs>
-              <w:rPr>
-                <w:rFonts w:ascii="Palatino Linotype" w:hAnsi="Palatino Linotype"/>
-                <w:b/>
-                <w:bCs/>
-                <w:sz w:val="20"/>
-                <w:szCs w:val="20"/>
-              </w:rPr>
-            </w:pPr>
-            <w:r>
-              <w:rPr>
-                <w:rFonts w:ascii="Palatino Linotype" w:hAnsi="Palatino Linotype"/>
-                <w:b/>
-                <w:bCs/>
-                <w:sz w:val="20"/>
-                <w:szCs w:val="20"/>
-              </w:rPr>
-              <w:t xml:space="preserve">None</w:t>
-            </w:r>
-          </w:p>
-        </w:tc>
       </w:tr>
     </w:tbl>
     <w:p>
@@ -2103,7 +1796,7 @@
         </w:rPr>
         <w:t xml:space="preserve">. </w:t>
       </w:r>
-      <w:bookmarkStart w:id="1" w:name="_Hlk94196527"/>
+      <w:bookmarkStart w:id="0" w:name="_Hlk94196527"/>
       <w:r>
         <w:rPr>
           <w:rFonts w:ascii="Palatino Linotype" w:hAnsi="Palatino Linotype"/>
@@ -2154,7 +1847,7 @@
         </w:rPr>
         <w:t xml:space="preserve">in full by </w:t>
       </w:r>
-      <w:bookmarkEnd w:id="1"/>
+      <w:bookmarkEnd w:id="0"/>
       <w:r>
         <w:rPr>
           <w:rFonts w:ascii="Palatino Linotype" w:hAnsi="Palatino Linotype"/>
@@ -2163,7 +1856,7 @@
           <w:sz w:val="20"/>
           <w:szCs w:val="20"/>
         </w:rPr>
-        <w:t xml:space="preserve">March 09, 2022</w:t>
+        <w:t xml:space="preserve">March 10, 2022</w:t>
       </w:r>
       <w:r>
         <w:rPr>

</xml_diff>

<commit_message>
Moved add_charge_process to slot functions.
</commit_message>
<xml_diff>
--- a/resources/Saved/21TRD09386_Crim_Traffic Judgment Entry.docx
+++ b/resources/Saved/21TRD09386_Crim_Traffic Judgment Entry.docx
@@ -519,14 +519,6 @@
         </w:rPr>
         <w:t xml:space="preserve"/>
       </w:r>
-      <w:r>
-        <w:rPr>
-          <w:rFonts w:ascii="Palatino Linotype" w:hAnsi="Palatino Linotype"/>
-          <w:sz w:val="20"/>
-          <w:szCs w:val="20"/>
-        </w:rPr>
-        <w:tab/>
-      </w:r>
     </w:p>
     <w:p>
       <w:pPr>
@@ -606,7 +598,7 @@
           <w:sz w:val="20"/>
           <w:szCs w:val="20"/>
         </w:rPr>
-        <w:t xml:space="preserve"> on March 10, 2022.</w:t>
+        <w:t xml:space="preserve"> on March 12, 2022.</w:t>
       </w:r>
       <w:r>
         <w:rPr>
@@ -623,7 +615,7 @@
           <w:sz w:val="20"/>
           <w:szCs w:val="20"/>
         </w:rPr>
-        <w:t xml:space="preserve">Defendant waived right to counsel. </w:t>
+        <w:t xml:space="preserve">Defendant waived right to counsel.</w:t>
       </w:r>
       <w:r>
         <w:rPr>
@@ -632,7 +624,7 @@
           <w:sz w:val="20"/>
           <w:szCs w:val="20"/>
         </w:rPr>
-        <w:t xml:space="preserve">Counsel for the State of Ohio made a motion to amend the cha</w:t>
+        <w:t xml:space="preserve"> </w:t>
       </w:r>
       <w:r>
         <w:rPr>
@@ -641,43 +633,7 @@
           <w:sz w:val="20"/>
           <w:szCs w:val="20"/>
         </w:rPr>
-        <w:t>rge(s) in the case.</w:t>
-      </w:r>
-      <w:r>
-        <w:rPr>
-          <w:rFonts w:ascii="Palatino Linotype" w:hAnsi="Palatino Linotype"/>
-          <w:bCs/>
-          <w:sz w:val="20"/>
-          <w:szCs w:val="20"/>
-        </w:rPr>
-        <w:t xml:space="preserve"> The Court found the amendment did not alter the name or identi</w:t>
-      </w:r>
-      <w:r>
-        <w:rPr>
-          <w:rFonts w:ascii="Palatino Linotype" w:hAnsi="Palatino Linotype"/>
-          <w:bCs/>
-          <w:sz w:val="20"/>
-          <w:szCs w:val="20"/>
-        </w:rPr>
-        <w:t>t</w:t>
-      </w:r>
-      <w:r>
-        <w:rPr>
-          <w:rFonts w:ascii="Palatino Linotype" w:hAnsi="Palatino Linotype"/>
-          <w:bCs/>
-          <w:sz w:val="20"/>
-          <w:szCs w:val="20"/>
-        </w:rPr>
-        <w:t xml:space="preserve">y of the offense and the motion is Granted.</w:t>
-      </w:r>
-      <w:r>
-        <w:rPr>
-          <w:rFonts w:ascii="Palatino Linotype" w:hAnsi="Palatino Linotype"/>
-          <w:bCs/>
-          <w:sz w:val="20"/>
-          <w:szCs w:val="20"/>
-        </w:rPr>
-        <w:t xml:space="preserve"> The charge(s) of DUS Ucm is amended to Possession of Marijuana Drug Paraphernalia.</w:t>
+        <w:t xml:space="preserve"/>
       </w:r>
       <w:r>
         <w:rPr>
@@ -842,7 +798,6 @@
     </w:p>
     <w:p>
       <w:pPr>
-        <w:jc w:val="both"/>
         <w:rPr>
           <w:rFonts w:ascii="Palatino Linotype" w:hAnsi="Palatino Linotype"/>
           <w:sz w:val="20"/>
@@ -858,8 +813,10 @@
         <w:tblLook w:val="04A0" w:firstRow="1" w:lastRow="0" w:firstColumn="1" w:lastColumn="0" w:noHBand="0" w:noVBand="1"/>
       </w:tblPr>
       <w:tblGrid>
-        <w:gridCol w:w="4642"/>
-        <w:gridCol w:w="4019"/>
+        <w:gridCol w:w="1801"/>
+        <w:gridCol w:w="1559"/>
+        <w:gridCol w:w="3289"/>
+        <w:gridCol w:w="1632"/>
       </w:tblGrid>
       <w:tr>
         <w:trPr>
@@ -867,7 +824,7 @@
         </w:trPr>
         <w:tc>
           <w:tcPr>
-            <w:tcW w:w="2182" w:type="dxa"/>
+            <w:tcW w:w="1801" w:type="dxa"/>
           </w:tcPr>
           <w:p>
             <w:pPr>
@@ -899,7 +856,7 @@
                 <w:sz w:val="20"/>
                 <w:szCs w:val="20"/>
               </w:rPr>
-              <w:t>Offense</w:t>
+              <w:t xml:space="preserve">Offense</w:t>
             </w:r>
           </w:p>
         </w:tc>
@@ -937,51 +894,8 @@
                 <w:sz w:val="20"/>
                 <w:szCs w:val="20"/>
               </w:rPr>
-              <w:t xml:space="preserve">Tail Lights-rear License Plate</w:t>
-            </w:r>
-          </w:p>
-        </w:tc>
-      </w:tr>
-      <w:tr>
-        <w:trPr>
-          <w:jc w:val="center"/>
-        </w:trPr>
-        <w:tc>
-          <w:tcPr>
-            <w:tcW w:w="2182" w:type="dxa"/>
-          </w:tcPr>
-          <w:p>
-            <w:pPr>
-              <w:tabs>
-                <w:tab w:val="left" w:pos="-1080"/>
-                <w:tab w:val="left" w:pos="-720"/>
-                <w:tab w:val="left" w:pos="0"/>
-                <w:tab w:val="left" w:pos="720"/>
-                <w:tab w:val="left" w:pos="1440"/>
-                <w:tab w:val="left" w:pos="2160"/>
-                <w:tab w:val="left" w:pos="2880"/>
-                <w:tab w:val="left" w:pos="3600"/>
-                <w:tab w:val="left" w:pos="4320"/>
-                <w:tab w:val="left" w:pos="4680"/>
-              </w:tabs>
-              <w:rPr>
-                <w:rFonts w:ascii="Palatino Linotype" w:hAnsi="Palatino Linotype"/>
-                <w:b/>
-                <w:bCs/>
-                <w:sz w:val="20"/>
-                <w:szCs w:val="20"/>
-              </w:rPr>
-            </w:pPr>
-            <w:r>
-              <w:rPr>
-                <w:rFonts w:ascii="Palatino Linotype" w:hAnsi="Palatino Linotype"/>
-                <w:b/>
-                <w:bCs/>
-                <w:sz w:val="20"/>
-                <w:szCs w:val="20"/>
-              </w:rPr>
               <w:lastRenderedPageBreak/>
-              <w:t>Statute/Ord.</w:t>
+              <w:t xml:space="preserve">DUS Ucm</w:t>
             </w:r>
           </w:p>
         </w:tc>
@@ -1019,50 +933,8 @@
                 <w:sz w:val="20"/>
                 <w:szCs w:val="20"/>
               </w:rPr>
-              <w:t xml:space="preserve">4513.05</w:t>
-            </w:r>
-          </w:p>
-        </w:tc>
-      </w:tr>
-      <w:tr>
-        <w:trPr>
-          <w:jc w:val="center"/>
-        </w:trPr>
-        <w:tc>
-          <w:tcPr>
-            <w:tcW w:w="2182" w:type="dxa"/>
-          </w:tcPr>
-          <w:p>
-            <w:pPr>
-              <w:tabs>
-                <w:tab w:val="left" w:pos="-1080"/>
-                <w:tab w:val="left" w:pos="-720"/>
-                <w:tab w:val="left" w:pos="0"/>
-                <w:tab w:val="left" w:pos="720"/>
-                <w:tab w:val="left" w:pos="1440"/>
-                <w:tab w:val="left" w:pos="2160"/>
-                <w:tab w:val="left" w:pos="2880"/>
-                <w:tab w:val="left" w:pos="3600"/>
-                <w:tab w:val="left" w:pos="4320"/>
-                <w:tab w:val="left" w:pos="4680"/>
-              </w:tabs>
-              <w:rPr>
-                <w:rFonts w:ascii="Palatino Linotype" w:hAnsi="Palatino Linotype"/>
-                <w:b/>
-                <w:bCs/>
-                <w:sz w:val="20"/>
-                <w:szCs w:val="20"/>
-              </w:rPr>
-            </w:pPr>
-            <w:r>
-              <w:rPr>
-                <w:rFonts w:ascii="Palatino Linotype" w:hAnsi="Palatino Linotype"/>
-                <w:b/>
-                <w:bCs/>
-                <w:sz w:val="20"/>
-                <w:szCs w:val="20"/>
-              </w:rPr>
-              <w:t>Degree</w:t>
+              <w:lastRenderedPageBreak/>
+              <w:t xml:space="preserve">Tail Lights-rear License Plate</w:t>
             </w:r>
           </w:p>
         </w:tc>
@@ -1100,7 +972,8 @@
                 <w:sz w:val="20"/>
                 <w:szCs w:val="20"/>
               </w:rPr>
-              <w:t xml:space="preserve">MM</w:t>
+              <w:lastRenderedPageBreak/>
+              <w:t xml:space="preserve">Driving Under Suspension FTA, Fines or Child Support</w:t>
             </w:r>
           </w:p>
         </w:tc>
@@ -1111,7 +984,7 @@
         </w:trPr>
         <w:tc>
           <w:tcPr>
-            <w:tcW w:w="2182" w:type="dxa"/>
+            <w:tcW w:w="1801" w:type="dxa"/>
           </w:tcPr>
           <w:p>
             <w:pPr>
@@ -1143,7 +1016,7 @@
                 <w:sz w:val="20"/>
                 <w:szCs w:val="20"/>
               </w:rPr>
-              <w:t>Plea</w:t>
+              <w:t>Statute/Ord.</w:t>
             </w:r>
           </w:p>
         </w:tc>
@@ -1181,50 +1054,7 @@
                 <w:sz w:val="20"/>
                 <w:szCs w:val="20"/>
               </w:rPr>
-              <w:t xml:space="preserve">No Contest</w:t>
-            </w:r>
-          </w:p>
-        </w:tc>
-      </w:tr>
-      <w:tr>
-        <w:trPr>
-          <w:jc w:val="center"/>
-        </w:trPr>
-        <w:tc>
-          <w:tcPr>
-            <w:tcW w:w="2182" w:type="dxa"/>
-          </w:tcPr>
-          <w:p>
-            <w:pPr>
-              <w:tabs>
-                <w:tab w:val="left" w:pos="-1080"/>
-                <w:tab w:val="left" w:pos="-720"/>
-                <w:tab w:val="left" w:pos="0"/>
-                <w:tab w:val="left" w:pos="720"/>
-                <w:tab w:val="left" w:pos="1440"/>
-                <w:tab w:val="left" w:pos="2160"/>
-                <w:tab w:val="left" w:pos="2880"/>
-                <w:tab w:val="left" w:pos="3600"/>
-                <w:tab w:val="left" w:pos="4320"/>
-                <w:tab w:val="left" w:pos="4680"/>
-              </w:tabs>
-              <w:rPr>
-                <w:rFonts w:ascii="Palatino Linotype" w:hAnsi="Palatino Linotype"/>
-                <w:b/>
-                <w:bCs/>
-                <w:sz w:val="20"/>
-                <w:szCs w:val="20"/>
-              </w:rPr>
-            </w:pPr>
-            <w:r>
-              <w:rPr>
-                <w:rFonts w:ascii="Palatino Linotype" w:hAnsi="Palatino Linotype"/>
-                <w:b/>
-                <w:bCs/>
-                <w:sz w:val="20"/>
-                <w:szCs w:val="20"/>
-              </w:rPr>
-              <w:t>Finding</w:t>
+              <w:t xml:space="preserve">4510.111</w:t>
             </w:r>
           </w:p>
         </w:tc>
@@ -1262,50 +1092,7 @@
                 <w:sz w:val="20"/>
                 <w:szCs w:val="20"/>
               </w:rPr>
-              <w:t xml:space="preserve">Guilty</w:t>
-            </w:r>
-          </w:p>
-        </w:tc>
-      </w:tr>
-      <w:tr>
-        <w:trPr>
-          <w:jc w:val="center"/>
-        </w:trPr>
-        <w:tc>
-          <w:tcPr>
-            <w:tcW w:w="2182" w:type="dxa"/>
-          </w:tcPr>
-          <w:p>
-            <w:pPr>
-              <w:tabs>
-                <w:tab w:val="left" w:pos="-1080"/>
-                <w:tab w:val="left" w:pos="-720"/>
-                <w:tab w:val="left" w:pos="0"/>
-                <w:tab w:val="left" w:pos="720"/>
-                <w:tab w:val="left" w:pos="1440"/>
-                <w:tab w:val="left" w:pos="2160"/>
-                <w:tab w:val="left" w:pos="2880"/>
-                <w:tab w:val="left" w:pos="3600"/>
-                <w:tab w:val="left" w:pos="4320"/>
-                <w:tab w:val="left" w:pos="4680"/>
-              </w:tabs>
-              <w:rPr>
-                <w:rFonts w:ascii="Palatino Linotype" w:hAnsi="Palatino Linotype"/>
-                <w:b/>
-                <w:bCs/>
-                <w:sz w:val="20"/>
-                <w:szCs w:val="20"/>
-              </w:rPr>
-            </w:pPr>
-            <w:r>
-              <w:rPr>
-                <w:rFonts w:ascii="Palatino Linotype" w:hAnsi="Palatino Linotype"/>
-                <w:b/>
-                <w:bCs/>
-                <w:sz w:val="20"/>
-                <w:szCs w:val="20"/>
-              </w:rPr>
-              <w:t>Fine Amount</w:t>
+              <w:t xml:space="preserve">4513.05</w:t>
             </w:r>
           </w:p>
         </w:tc>
@@ -1343,7 +1130,7 @@
                 <w:sz w:val="20"/>
                 <w:szCs w:val="20"/>
               </w:rPr>
-              <w:t xml:space="preserve">$ 0</w:t>
+              <w:t xml:space="preserve">4510.111 </w:t>
             </w:r>
           </w:p>
         </w:tc>
@@ -1354,7 +1141,7 @@
         </w:trPr>
         <w:tc>
           <w:tcPr>
-            <w:tcW w:w="2182" w:type="dxa"/>
+            <w:tcW w:w="1801" w:type="dxa"/>
           </w:tcPr>
           <w:p>
             <w:pPr>
@@ -1386,27 +1173,7 @@
                 <w:sz w:val="20"/>
                 <w:szCs w:val="20"/>
               </w:rPr>
-              <w:t xml:space="preserve">Fines </w:t>
-            </w:r>
-            <w:r>
-              <w:rPr>
-                <w:rFonts w:ascii="Palatino Linotype" w:hAnsi="Palatino Linotype"/>
-                <w:b/>
-                <w:bCs/>
-                <w:sz w:val="20"/>
-                <w:szCs w:val="20"/>
-              </w:rPr>
-              <w:t>Suspend</w:t>
-            </w:r>
-            <w:r>
-              <w:rPr>
-                <w:rFonts w:ascii="Palatino Linotype" w:hAnsi="Palatino Linotype"/>
-                <w:b/>
-                <w:bCs/>
-                <w:sz w:val="20"/>
-                <w:szCs w:val="20"/>
-              </w:rPr>
-              <w:t>ed</w:t>
+              <w:t>Degree</w:t>
             </w:r>
           </w:p>
         </w:tc>
@@ -1444,50 +1211,7 @@
                 <w:sz w:val="20"/>
                 <w:szCs w:val="20"/>
               </w:rPr>
-              <w:t xml:space="preserve">$ 0</w:t>
-            </w:r>
-          </w:p>
-        </w:tc>
-      </w:tr>
-      <w:tr>
-        <w:trPr>
-          <w:jc w:val="center"/>
-        </w:trPr>
-        <w:tc>
-          <w:tcPr>
-            <w:tcW w:w="2182" w:type="dxa"/>
-          </w:tcPr>
-          <w:p>
-            <w:pPr>
-              <w:tabs>
-                <w:tab w:val="left" w:pos="-1080"/>
-                <w:tab w:val="left" w:pos="-720"/>
-                <w:tab w:val="left" w:pos="0"/>
-                <w:tab w:val="left" w:pos="720"/>
-                <w:tab w:val="left" w:pos="1440"/>
-                <w:tab w:val="left" w:pos="2160"/>
-                <w:tab w:val="left" w:pos="2880"/>
-                <w:tab w:val="left" w:pos="3600"/>
-                <w:tab w:val="left" w:pos="4320"/>
-                <w:tab w:val="left" w:pos="4680"/>
-              </w:tabs>
-              <w:rPr>
-                <w:rFonts w:ascii="Palatino Linotype" w:hAnsi="Palatino Linotype"/>
-                <w:b/>
-                <w:bCs/>
-                <w:sz w:val="20"/>
-                <w:szCs w:val="20"/>
-              </w:rPr>
-            </w:pPr>
-            <w:r>
-              <w:rPr>
-                <w:rFonts w:ascii="Palatino Linotype" w:hAnsi="Palatino Linotype"/>
-                <w:b/>
-                <w:bCs/>
-                <w:sz w:val="20"/>
-                <w:szCs w:val="20"/>
-              </w:rPr>
-              <w:t>Jail Days</w:t>
+              <w:t xml:space="preserve">UCM</w:t>
             </w:r>
           </w:p>
         </w:tc>
@@ -1525,70 +1249,7 @@
                 <w:sz w:val="20"/>
                 <w:szCs w:val="20"/>
               </w:rPr>
-              <w:t xml:space="preserve">None</w:t>
-            </w:r>
-          </w:p>
-        </w:tc>
-      </w:tr>
-      <w:tr>
-        <w:trPr>
-          <w:jc w:val="center"/>
-        </w:trPr>
-        <w:tc>
-          <w:tcPr>
-            <w:tcW w:w="2182" w:type="dxa"/>
-          </w:tcPr>
-          <w:p>
-            <w:pPr>
-              <w:tabs>
-                <w:tab w:val="left" w:pos="-1080"/>
-                <w:tab w:val="left" w:pos="-720"/>
-                <w:tab w:val="left" w:pos="0"/>
-                <w:tab w:val="left" w:pos="720"/>
-                <w:tab w:val="left" w:pos="1440"/>
-                <w:tab w:val="left" w:pos="2160"/>
-                <w:tab w:val="left" w:pos="2880"/>
-                <w:tab w:val="left" w:pos="3600"/>
-                <w:tab w:val="left" w:pos="4320"/>
-                <w:tab w:val="left" w:pos="4680"/>
-              </w:tabs>
-              <w:rPr>
-                <w:rFonts w:ascii="Palatino Linotype" w:hAnsi="Palatino Linotype"/>
-                <w:b/>
-                <w:bCs/>
-                <w:sz w:val="20"/>
-                <w:szCs w:val="20"/>
-              </w:rPr>
-            </w:pPr>
-            <w:r>
-              <w:rPr>
-                <w:rFonts w:ascii="Palatino Linotype" w:hAnsi="Palatino Linotype"/>
-                <w:b/>
-                <w:bCs/>
-                <w:sz w:val="20"/>
-                <w:szCs w:val="20"/>
-              </w:rPr>
-              <w:t>Jail Days</w:t>
-            </w:r>
-            <w:r>
-              <w:rPr>
-                <w:rFonts w:ascii="Palatino Linotype" w:hAnsi="Palatino Linotype"/>
-                <w:b/>
-                <w:bCs/>
-                <w:sz w:val="20"/>
-                <w:szCs w:val="20"/>
-              </w:rPr>
-              <w:t xml:space="preserve"> </w:t>
-            </w:r>
-            <w:r>
-              <w:rPr>
-                <w:rFonts w:ascii="Palatino Linotype" w:hAnsi="Palatino Linotype"/>
-                <w:b/>
-                <w:bCs/>
-                <w:sz w:val="20"/>
-                <w:szCs w:val="20"/>
-              </w:rPr>
-              <w:t>Suspended</w:t>
+              <w:t xml:space="preserve">MM</w:t>
             </w:r>
           </w:p>
         </w:tc>
@@ -1626,7 +1287,655 @@
                 <w:sz w:val="20"/>
                 <w:szCs w:val="20"/>
               </w:rPr>
-              <w:t xml:space="preserve">None</w:t>
+              <w:t xml:space="preserve">Unclassified Misdemeanor</w:t>
+            </w:r>
+          </w:p>
+        </w:tc>
+      </w:tr>
+      <w:tr>
+        <w:trPr>
+          <w:jc w:val="center"/>
+        </w:trPr>
+        <w:tc>
+          <w:tcPr>
+            <w:tcW w:w="1801" w:type="dxa"/>
+          </w:tcPr>
+          <w:p>
+            <w:pPr>
+              <w:tabs>
+                <w:tab w:val="left" w:pos="-1080"/>
+                <w:tab w:val="left" w:pos="-720"/>
+                <w:tab w:val="left" w:pos="0"/>
+                <w:tab w:val="left" w:pos="720"/>
+                <w:tab w:val="left" w:pos="1440"/>
+                <w:tab w:val="left" w:pos="2160"/>
+                <w:tab w:val="left" w:pos="2880"/>
+                <w:tab w:val="left" w:pos="3600"/>
+                <w:tab w:val="left" w:pos="4320"/>
+                <w:tab w:val="left" w:pos="4680"/>
+              </w:tabs>
+              <w:rPr>
+                <w:rFonts w:ascii="Palatino Linotype" w:hAnsi="Palatino Linotype"/>
+                <w:b/>
+                <w:bCs/>
+                <w:sz w:val="20"/>
+                <w:szCs w:val="20"/>
+              </w:rPr>
+            </w:pPr>
+            <w:r>
+              <w:rPr>
+                <w:rFonts w:ascii="Palatino Linotype" w:hAnsi="Palatino Linotype"/>
+                <w:b/>
+                <w:bCs/>
+                <w:sz w:val="20"/>
+                <w:szCs w:val="20"/>
+              </w:rPr>
+              <w:t>Plea</w:t>
+            </w:r>
+          </w:p>
+        </w:tc>
+        <w:tc>
+          <w:tcPr>
+            <w:tcW w:w="3289" w:type="dxa"/>
+          </w:tcPr>
+          <w:p>
+            <w:pPr>
+              <w:tabs>
+                <w:tab w:val="left" w:pos="-1080"/>
+                <w:tab w:val="left" w:pos="-720"/>
+                <w:tab w:val="left" w:pos="0"/>
+                <w:tab w:val="left" w:pos="720"/>
+                <w:tab w:val="left" w:pos="1440"/>
+                <w:tab w:val="left" w:pos="2160"/>
+                <w:tab w:val="left" w:pos="2880"/>
+                <w:tab w:val="left" w:pos="3600"/>
+                <w:tab w:val="left" w:pos="4320"/>
+                <w:tab w:val="left" w:pos="4680"/>
+              </w:tabs>
+              <w:rPr>
+                <w:rFonts w:ascii="Palatino Linotype" w:hAnsi="Palatino Linotype"/>
+                <w:b/>
+                <w:bCs/>
+                <w:sz w:val="20"/>
+                <w:szCs w:val="20"/>
+              </w:rPr>
+            </w:pPr>
+            <w:r>
+              <w:rPr>
+                <w:rFonts w:ascii="Palatino Linotype" w:hAnsi="Palatino Linotype"/>
+                <w:b/>
+                <w:bCs/>
+                <w:sz w:val="20"/>
+                <w:szCs w:val="20"/>
+              </w:rPr>
+              <w:t xml:space="preserve">No Contest</w:t>
+            </w:r>
+          </w:p>
+        </w:tc>
+        <w:tc>
+          <w:tcPr>
+            <w:tcW w:w="3289" w:type="dxa"/>
+          </w:tcPr>
+          <w:p>
+            <w:pPr>
+              <w:tabs>
+                <w:tab w:val="left" w:pos="-1080"/>
+                <w:tab w:val="left" w:pos="-720"/>
+                <w:tab w:val="left" w:pos="0"/>
+                <w:tab w:val="left" w:pos="720"/>
+                <w:tab w:val="left" w:pos="1440"/>
+                <w:tab w:val="left" w:pos="2160"/>
+                <w:tab w:val="left" w:pos="2880"/>
+                <w:tab w:val="left" w:pos="3600"/>
+                <w:tab w:val="left" w:pos="4320"/>
+                <w:tab w:val="left" w:pos="4680"/>
+              </w:tabs>
+              <w:rPr>
+                <w:rFonts w:ascii="Palatino Linotype" w:hAnsi="Palatino Linotype"/>
+                <w:b/>
+                <w:bCs/>
+                <w:sz w:val="20"/>
+                <w:szCs w:val="20"/>
+              </w:rPr>
+            </w:pPr>
+            <w:r>
+              <w:rPr>
+                <w:rFonts w:ascii="Palatino Linotype" w:hAnsi="Palatino Linotype"/>
+                <w:b/>
+                <w:bCs/>
+                <w:sz w:val="20"/>
+                <w:szCs w:val="20"/>
+              </w:rPr>
+              <w:t xml:space="preserve">No Contest</w:t>
+            </w:r>
+          </w:p>
+        </w:tc>
+        <w:tc>
+          <w:tcPr>
+            <w:tcW w:w="3289" w:type="dxa"/>
+          </w:tcPr>
+          <w:p>
+            <w:pPr>
+              <w:tabs>
+                <w:tab w:val="left" w:pos="-1080"/>
+                <w:tab w:val="left" w:pos="-720"/>
+                <w:tab w:val="left" w:pos="0"/>
+                <w:tab w:val="left" w:pos="720"/>
+                <w:tab w:val="left" w:pos="1440"/>
+                <w:tab w:val="left" w:pos="2160"/>
+                <w:tab w:val="left" w:pos="2880"/>
+                <w:tab w:val="left" w:pos="3600"/>
+                <w:tab w:val="left" w:pos="4320"/>
+                <w:tab w:val="left" w:pos="4680"/>
+              </w:tabs>
+              <w:rPr>
+                <w:rFonts w:ascii="Palatino Linotype" w:hAnsi="Palatino Linotype"/>
+                <w:b/>
+                <w:bCs/>
+                <w:sz w:val="20"/>
+                <w:szCs w:val="20"/>
+              </w:rPr>
+            </w:pPr>
+            <w:r>
+              <w:rPr>
+                <w:rFonts w:ascii="Palatino Linotype" w:hAnsi="Palatino Linotype"/>
+                <w:b/>
+                <w:bCs/>
+                <w:sz w:val="20"/>
+                <w:szCs w:val="20"/>
+              </w:rPr>
+              <w:t xml:space="preserve">No Contest</w:t>
+            </w:r>
+          </w:p>
+        </w:tc>
+      </w:tr>
+      <w:tr>
+        <w:trPr>
+          <w:jc w:val="center"/>
+        </w:trPr>
+        <w:tc>
+          <w:tcPr>
+            <w:tcW w:w="1801" w:type="dxa"/>
+          </w:tcPr>
+          <w:p>
+            <w:pPr>
+              <w:tabs>
+                <w:tab w:val="left" w:pos="-1080"/>
+                <w:tab w:val="left" w:pos="-720"/>
+                <w:tab w:val="left" w:pos="0"/>
+                <w:tab w:val="left" w:pos="720"/>
+                <w:tab w:val="left" w:pos="1440"/>
+                <w:tab w:val="left" w:pos="2160"/>
+                <w:tab w:val="left" w:pos="2880"/>
+                <w:tab w:val="left" w:pos="3600"/>
+                <w:tab w:val="left" w:pos="4320"/>
+                <w:tab w:val="left" w:pos="4680"/>
+              </w:tabs>
+              <w:rPr>
+                <w:rFonts w:ascii="Palatino Linotype" w:hAnsi="Palatino Linotype"/>
+                <w:b/>
+                <w:bCs/>
+                <w:sz w:val="20"/>
+                <w:szCs w:val="20"/>
+              </w:rPr>
+            </w:pPr>
+            <w:r>
+              <w:rPr>
+                <w:rFonts w:ascii="Palatino Linotype" w:hAnsi="Palatino Linotype"/>
+                <w:b/>
+                <w:bCs/>
+                <w:sz w:val="20"/>
+                <w:szCs w:val="20"/>
+              </w:rPr>
+              <w:t>Finding</w:t>
+            </w:r>
+          </w:p>
+        </w:tc>
+        <w:tc>
+          <w:tcPr>
+            <w:tcW w:w="3289" w:type="dxa"/>
+          </w:tcPr>
+          <w:p>
+            <w:pPr>
+              <w:tabs>
+                <w:tab w:val="left" w:pos="-1080"/>
+                <w:tab w:val="left" w:pos="-720"/>
+                <w:tab w:val="left" w:pos="0"/>
+                <w:tab w:val="left" w:pos="720"/>
+                <w:tab w:val="left" w:pos="1440"/>
+                <w:tab w:val="left" w:pos="2160"/>
+                <w:tab w:val="left" w:pos="2880"/>
+                <w:tab w:val="left" w:pos="3600"/>
+                <w:tab w:val="left" w:pos="4320"/>
+                <w:tab w:val="left" w:pos="4680"/>
+              </w:tabs>
+              <w:rPr>
+                <w:rFonts w:ascii="Palatino Linotype" w:hAnsi="Palatino Linotype"/>
+                <w:b/>
+                <w:bCs/>
+                <w:sz w:val="20"/>
+                <w:szCs w:val="20"/>
+              </w:rPr>
+            </w:pPr>
+            <w:r>
+              <w:rPr>
+                <w:rFonts w:ascii="Palatino Linotype" w:hAnsi="Palatino Linotype"/>
+                <w:b/>
+                <w:bCs/>
+                <w:sz w:val="20"/>
+                <w:szCs w:val="20"/>
+              </w:rPr>
+              <w:t xml:space="preserve">Guilty</w:t>
+            </w:r>
+          </w:p>
+        </w:tc>
+        <w:tc>
+          <w:tcPr>
+            <w:tcW w:w="3289" w:type="dxa"/>
+          </w:tcPr>
+          <w:p>
+            <w:pPr>
+              <w:tabs>
+                <w:tab w:val="left" w:pos="-1080"/>
+                <w:tab w:val="left" w:pos="-720"/>
+                <w:tab w:val="left" w:pos="0"/>
+                <w:tab w:val="left" w:pos="720"/>
+                <w:tab w:val="left" w:pos="1440"/>
+                <w:tab w:val="left" w:pos="2160"/>
+                <w:tab w:val="left" w:pos="2880"/>
+                <w:tab w:val="left" w:pos="3600"/>
+                <w:tab w:val="left" w:pos="4320"/>
+                <w:tab w:val="left" w:pos="4680"/>
+              </w:tabs>
+              <w:rPr>
+                <w:rFonts w:ascii="Palatino Linotype" w:hAnsi="Palatino Linotype"/>
+                <w:b/>
+                <w:bCs/>
+                <w:sz w:val="20"/>
+                <w:szCs w:val="20"/>
+              </w:rPr>
+            </w:pPr>
+            <w:r>
+              <w:rPr>
+                <w:rFonts w:ascii="Palatino Linotype" w:hAnsi="Palatino Linotype"/>
+                <w:b/>
+                <w:bCs/>
+                <w:sz w:val="20"/>
+                <w:szCs w:val="20"/>
+              </w:rPr>
+              <w:t xml:space="preserve">Guilty</w:t>
+            </w:r>
+          </w:p>
+        </w:tc>
+        <w:tc>
+          <w:tcPr>
+            <w:tcW w:w="3289" w:type="dxa"/>
+          </w:tcPr>
+          <w:p>
+            <w:pPr>
+              <w:tabs>
+                <w:tab w:val="left" w:pos="-1080"/>
+                <w:tab w:val="left" w:pos="-720"/>
+                <w:tab w:val="left" w:pos="0"/>
+                <w:tab w:val="left" w:pos="720"/>
+                <w:tab w:val="left" w:pos="1440"/>
+                <w:tab w:val="left" w:pos="2160"/>
+                <w:tab w:val="left" w:pos="2880"/>
+                <w:tab w:val="left" w:pos="3600"/>
+                <w:tab w:val="left" w:pos="4320"/>
+                <w:tab w:val="left" w:pos="4680"/>
+              </w:tabs>
+              <w:rPr>
+                <w:rFonts w:ascii="Palatino Linotype" w:hAnsi="Palatino Linotype"/>
+                <w:b/>
+                <w:bCs/>
+                <w:sz w:val="20"/>
+                <w:szCs w:val="20"/>
+              </w:rPr>
+            </w:pPr>
+            <w:r>
+              <w:rPr>
+                <w:rFonts w:ascii="Palatino Linotype" w:hAnsi="Palatino Linotype"/>
+                <w:b/>
+                <w:bCs/>
+                <w:sz w:val="20"/>
+                <w:szCs w:val="20"/>
+              </w:rPr>
+              <w:t xml:space="preserve">Guilty</w:t>
+            </w:r>
+          </w:p>
+        </w:tc>
+      </w:tr>
+      <w:tr>
+        <w:trPr>
+          <w:jc w:val="center"/>
+        </w:trPr>
+        <w:tc>
+          <w:tcPr>
+            <w:tcW w:w="1801" w:type="dxa"/>
+          </w:tcPr>
+          <w:p>
+            <w:pPr>
+              <w:tabs>
+                <w:tab w:val="left" w:pos="-1080"/>
+                <w:tab w:val="left" w:pos="-720"/>
+                <w:tab w:val="left" w:pos="0"/>
+                <w:tab w:val="left" w:pos="720"/>
+                <w:tab w:val="left" w:pos="1440"/>
+                <w:tab w:val="left" w:pos="2160"/>
+                <w:tab w:val="left" w:pos="2880"/>
+                <w:tab w:val="left" w:pos="3600"/>
+                <w:tab w:val="left" w:pos="4320"/>
+                <w:tab w:val="left" w:pos="4680"/>
+              </w:tabs>
+              <w:rPr>
+                <w:rFonts w:ascii="Palatino Linotype" w:hAnsi="Palatino Linotype"/>
+                <w:b/>
+                <w:bCs/>
+                <w:sz w:val="20"/>
+                <w:szCs w:val="20"/>
+              </w:rPr>
+            </w:pPr>
+            <w:r>
+              <w:rPr>
+                <w:rFonts w:ascii="Palatino Linotype" w:hAnsi="Palatino Linotype"/>
+                <w:b/>
+                <w:bCs/>
+                <w:sz w:val="20"/>
+                <w:szCs w:val="20"/>
+              </w:rPr>
+              <w:t>Fine Amount</w:t>
+            </w:r>
+          </w:p>
+        </w:tc>
+        <w:tc>
+          <w:tcPr>
+            <w:tcW w:w="3289" w:type="dxa"/>
+          </w:tcPr>
+          <w:p>
+            <w:pPr>
+              <w:tabs>
+                <w:tab w:val="left" w:pos="-1080"/>
+                <w:tab w:val="left" w:pos="-720"/>
+                <w:tab w:val="left" w:pos="0"/>
+                <w:tab w:val="left" w:pos="720"/>
+                <w:tab w:val="left" w:pos="1440"/>
+                <w:tab w:val="left" w:pos="2160"/>
+                <w:tab w:val="left" w:pos="2880"/>
+                <w:tab w:val="left" w:pos="3600"/>
+                <w:tab w:val="left" w:pos="4320"/>
+                <w:tab w:val="left" w:pos="4680"/>
+              </w:tabs>
+              <w:rPr>
+                <w:rFonts w:ascii="Palatino Linotype" w:hAnsi="Palatino Linotype"/>
+                <w:b/>
+                <w:bCs/>
+                <w:sz w:val="20"/>
+                <w:szCs w:val="20"/>
+              </w:rPr>
+            </w:pPr>
+            <w:r>
+              <w:rPr>
+                <w:rFonts w:ascii="Palatino Linotype" w:hAnsi="Palatino Linotype"/>
+                <w:b/>
+                <w:bCs/>
+                <w:sz w:val="20"/>
+                <w:szCs w:val="20"/>
+              </w:rPr>
+              <w:t xml:space="preserve">$ 0</w:t>
+            </w:r>
+          </w:p>
+        </w:tc>
+        <w:tc>
+          <w:tcPr>
+            <w:tcW w:w="3289" w:type="dxa"/>
+          </w:tcPr>
+          <w:p>
+            <w:pPr>
+              <w:tabs>
+                <w:tab w:val="left" w:pos="-1080"/>
+                <w:tab w:val="left" w:pos="-720"/>
+                <w:tab w:val="left" w:pos="0"/>
+                <w:tab w:val="left" w:pos="720"/>
+                <w:tab w:val="left" w:pos="1440"/>
+                <w:tab w:val="left" w:pos="2160"/>
+                <w:tab w:val="left" w:pos="2880"/>
+                <w:tab w:val="left" w:pos="3600"/>
+                <w:tab w:val="left" w:pos="4320"/>
+                <w:tab w:val="left" w:pos="4680"/>
+              </w:tabs>
+              <w:rPr>
+                <w:rFonts w:ascii="Palatino Linotype" w:hAnsi="Palatino Linotype"/>
+                <w:b/>
+                <w:bCs/>
+                <w:sz w:val="20"/>
+                <w:szCs w:val="20"/>
+              </w:rPr>
+            </w:pPr>
+            <w:r>
+              <w:rPr>
+                <w:rFonts w:ascii="Palatino Linotype" w:hAnsi="Palatino Linotype"/>
+                <w:b/>
+                <w:bCs/>
+                <w:sz w:val="20"/>
+                <w:szCs w:val="20"/>
+              </w:rPr>
+              <w:t xml:space="preserve">$ 0</w:t>
+            </w:r>
+          </w:p>
+        </w:tc>
+        <w:tc>
+          <w:tcPr>
+            <w:tcW w:w="3289" w:type="dxa"/>
+          </w:tcPr>
+          <w:p>
+            <w:pPr>
+              <w:tabs>
+                <w:tab w:val="left" w:pos="-1080"/>
+                <w:tab w:val="left" w:pos="-720"/>
+                <w:tab w:val="left" w:pos="0"/>
+                <w:tab w:val="left" w:pos="720"/>
+                <w:tab w:val="left" w:pos="1440"/>
+                <w:tab w:val="left" w:pos="2160"/>
+                <w:tab w:val="left" w:pos="2880"/>
+                <w:tab w:val="left" w:pos="3600"/>
+                <w:tab w:val="left" w:pos="4320"/>
+                <w:tab w:val="left" w:pos="4680"/>
+              </w:tabs>
+              <w:rPr>
+                <w:rFonts w:ascii="Palatino Linotype" w:hAnsi="Palatino Linotype"/>
+                <w:b/>
+                <w:bCs/>
+                <w:sz w:val="20"/>
+                <w:szCs w:val="20"/>
+              </w:rPr>
+            </w:pPr>
+            <w:r>
+              <w:rPr>
+                <w:rFonts w:ascii="Palatino Linotype" w:hAnsi="Palatino Linotype"/>
+                <w:b/>
+                <w:bCs/>
+                <w:sz w:val="20"/>
+                <w:szCs w:val="20"/>
+              </w:rPr>
+              <w:t xml:space="preserve">$ 0</w:t>
+            </w:r>
+          </w:p>
+        </w:tc>
+      </w:tr>
+      <w:tr>
+        <w:trPr>
+          <w:jc w:val="center"/>
+        </w:trPr>
+        <w:tc>
+          <w:tcPr>
+            <w:tcW w:w="1801" w:type="dxa"/>
+          </w:tcPr>
+          <w:p>
+            <w:pPr>
+              <w:tabs>
+                <w:tab w:val="left" w:pos="-1080"/>
+                <w:tab w:val="left" w:pos="-720"/>
+                <w:tab w:val="left" w:pos="0"/>
+                <w:tab w:val="left" w:pos="720"/>
+                <w:tab w:val="left" w:pos="1440"/>
+                <w:tab w:val="left" w:pos="2160"/>
+                <w:tab w:val="left" w:pos="2880"/>
+                <w:tab w:val="left" w:pos="3600"/>
+                <w:tab w:val="left" w:pos="4320"/>
+                <w:tab w:val="left" w:pos="4680"/>
+              </w:tabs>
+              <w:rPr>
+                <w:rFonts w:ascii="Palatino Linotype" w:hAnsi="Palatino Linotype"/>
+                <w:b/>
+                <w:bCs/>
+                <w:sz w:val="20"/>
+                <w:szCs w:val="20"/>
+              </w:rPr>
+            </w:pPr>
+            <w:r>
+              <w:rPr>
+                <w:rFonts w:ascii="Palatino Linotype" w:hAnsi="Palatino Linotype"/>
+                <w:b/>
+                <w:bCs/>
+                <w:sz w:val="20"/>
+                <w:szCs w:val="20"/>
+              </w:rPr>
+              <w:t xml:space="preserve">Fines </w:t>
+            </w:r>
+            <w:r>
+              <w:rPr>
+                <w:rFonts w:ascii="Palatino Linotype" w:hAnsi="Palatino Linotype"/>
+                <w:b/>
+                <w:bCs/>
+                <w:sz w:val="20"/>
+                <w:szCs w:val="20"/>
+              </w:rPr>
+              <w:t>Suspend</w:t>
+            </w:r>
+            <w:r>
+              <w:rPr>
+                <w:rFonts w:ascii="Palatino Linotype" w:hAnsi="Palatino Linotype"/>
+                <w:b/>
+                <w:bCs/>
+                <w:sz w:val="20"/>
+                <w:szCs w:val="20"/>
+              </w:rPr>
+              <w:t>ed</w:t>
+            </w:r>
+          </w:p>
+        </w:tc>
+        <w:tc>
+          <w:tcPr>
+            <w:tcW w:w="3289" w:type="dxa"/>
+          </w:tcPr>
+          <w:p>
+            <w:pPr>
+              <w:tabs>
+                <w:tab w:val="left" w:pos="-1080"/>
+                <w:tab w:val="left" w:pos="-720"/>
+                <w:tab w:val="left" w:pos="0"/>
+                <w:tab w:val="left" w:pos="720"/>
+                <w:tab w:val="left" w:pos="1440"/>
+                <w:tab w:val="left" w:pos="2160"/>
+                <w:tab w:val="left" w:pos="2880"/>
+                <w:tab w:val="left" w:pos="3600"/>
+                <w:tab w:val="left" w:pos="4320"/>
+                <w:tab w:val="left" w:pos="4680"/>
+              </w:tabs>
+              <w:rPr>
+                <w:rFonts w:ascii="Palatino Linotype" w:hAnsi="Palatino Linotype"/>
+                <w:b/>
+                <w:bCs/>
+                <w:sz w:val="20"/>
+                <w:szCs w:val="20"/>
+              </w:rPr>
+            </w:pPr>
+            <w:r>
+              <w:rPr>
+                <w:rFonts w:ascii="Palatino Linotype" w:hAnsi="Palatino Linotype"/>
+                <w:b/>
+                <w:bCs/>
+                <w:sz w:val="20"/>
+                <w:szCs w:val="20"/>
+              </w:rPr>
+              <w:t xml:space="preserve">$ 0</w:t>
+            </w:r>
+          </w:p>
+        </w:tc>
+        <w:tc>
+          <w:tcPr>
+            <w:tcW w:w="3289" w:type="dxa"/>
+          </w:tcPr>
+          <w:p>
+            <w:pPr>
+              <w:tabs>
+                <w:tab w:val="left" w:pos="-1080"/>
+                <w:tab w:val="left" w:pos="-720"/>
+                <w:tab w:val="left" w:pos="0"/>
+                <w:tab w:val="left" w:pos="720"/>
+                <w:tab w:val="left" w:pos="1440"/>
+                <w:tab w:val="left" w:pos="2160"/>
+                <w:tab w:val="left" w:pos="2880"/>
+                <w:tab w:val="left" w:pos="3600"/>
+                <w:tab w:val="left" w:pos="4320"/>
+                <w:tab w:val="left" w:pos="4680"/>
+              </w:tabs>
+              <w:rPr>
+                <w:rFonts w:ascii="Palatino Linotype" w:hAnsi="Palatino Linotype"/>
+                <w:b/>
+                <w:bCs/>
+                <w:sz w:val="20"/>
+                <w:szCs w:val="20"/>
+              </w:rPr>
+            </w:pPr>
+            <w:r>
+              <w:rPr>
+                <w:rFonts w:ascii="Palatino Linotype" w:hAnsi="Palatino Linotype"/>
+                <w:b/>
+                <w:bCs/>
+                <w:sz w:val="20"/>
+                <w:szCs w:val="20"/>
+              </w:rPr>
+              <w:t xml:space="preserve">$ 0</w:t>
+            </w:r>
+          </w:p>
+        </w:tc>
+        <w:tc>
+          <w:tcPr>
+            <w:tcW w:w="3289" w:type="dxa"/>
+          </w:tcPr>
+          <w:p>
+            <w:pPr>
+              <w:tabs>
+                <w:tab w:val="left" w:pos="-1080"/>
+                <w:tab w:val="left" w:pos="-720"/>
+                <w:tab w:val="left" w:pos="0"/>
+                <w:tab w:val="left" w:pos="720"/>
+                <w:tab w:val="left" w:pos="1440"/>
+                <w:tab w:val="left" w:pos="2160"/>
+                <w:tab w:val="left" w:pos="2880"/>
+                <w:tab w:val="left" w:pos="3600"/>
+                <w:tab w:val="left" w:pos="4320"/>
+                <w:tab w:val="left" w:pos="4680"/>
+              </w:tabs>
+              <w:rPr>
+                <w:rFonts w:ascii="Palatino Linotype" w:hAnsi="Palatino Linotype"/>
+                <w:b/>
+                <w:bCs/>
+                <w:sz w:val="20"/>
+                <w:szCs w:val="20"/>
+              </w:rPr>
+            </w:pPr>
+            <w:r>
+              <w:rPr>
+                <w:rFonts w:ascii="Palatino Linotype" w:hAnsi="Palatino Linotype"/>
+                <w:b/>
+                <w:bCs/>
+                <w:sz w:val="20"/>
+                <w:szCs w:val="20"/>
+              </w:rPr>
+              <w:t xml:space="preserve">$ 0</w:t>
             </w:r>
           </w:p>
         </w:tc>
@@ -1682,7 +1991,7 @@
           <w:szCs w:val="20"/>
           <w:u w:val="single"/>
         </w:rPr>
-        <w:t xml:space="preserve">Court costs are assessed for the highest degree charge in this</w:t>
+        <w:t>Court costs are assessed for the highest degree charge in this</w:t>
       </w:r>
       <w:r>
         <w:rPr>
@@ -1702,31 +2011,6 @@
           <w:szCs w:val="20"/>
         </w:rPr>
         <w:t xml:space="preserve">. </w:t>
-      </w:r>
-      <w:r>
-        <w:rPr>
-          <w:rFonts w:ascii="Palatino Linotype" w:hAnsi="Palatino Linotype"/>
-          <w:sz w:val="20"/>
-          <w:szCs w:val="20"/>
-        </w:rPr>
-        <w:t xml:space="preserve"/>
-      </w:r>
-      <w:r>
-        <w:rPr>
-          <w:rFonts w:ascii="Palatino Linotype" w:hAnsi="Palatino Linotype"/>
-          <w:bCs/>
-          <w:sz w:val="20"/>
-          <w:szCs w:val="20"/>
-        </w:rPr>
-        <w:t xml:space="preserve"/>
-      </w:r>
-      <w:r>
-        <w:rPr>
-          <w:rFonts w:ascii="Palatino Linotype" w:hAnsi="Palatino Linotype"/>
-          <w:sz w:val="20"/>
-          <w:szCs w:val="20"/>
-        </w:rPr>
-        <w:t xml:space="preserve"/>
       </w:r>
       <w:r>
         <w:rPr>
@@ -1856,23 +2140,15 @@
           <w:sz w:val="20"/>
           <w:szCs w:val="20"/>
         </w:rPr>
-        <w:t xml:space="preserve">March 10, 2022</w:t>
-      </w:r>
-      <w:r>
-        <w:rPr>
-          <w:rFonts w:ascii="Palatino Linotype" w:hAnsi="Palatino Linotype"/>
-          <w:sz w:val="20"/>
-          <w:szCs w:val="20"/>
-        </w:rPr>
-        <w:t>.</w:t>
-      </w:r>
-      <w:r>
-        <w:rPr>
-          <w:rFonts w:ascii="Palatino Linotype" w:hAnsi="Palatino Linotype"/>
-          <w:sz w:val="20"/>
-          <w:szCs w:val="20"/>
-        </w:rPr>
-        <w:t xml:space="preserve"> </w:t>
+        <w:t xml:space="preserve">March 12, 2022</w:t>
+      </w:r>
+      <w:r>
+        <w:rPr>
+          <w:rFonts w:ascii="Palatino Linotype" w:hAnsi="Palatino Linotype"/>
+          <w:sz w:val="20"/>
+          <w:szCs w:val="20"/>
+        </w:rPr>
+        <w:t xml:space="preserve">. </w:t>
       </w:r>
       <w:r>
         <w:rPr>
@@ -1957,86 +2233,6 @@
         <w:rPr>
           <w:rFonts w:ascii="Palatino Linotype" w:hAnsi="Palatino Linotype"/>
           <w:bCs/>
-          <w:sz w:val="20"/>
-          <w:szCs w:val="20"/>
-        </w:rPr>
-        <w:t xml:space="preserve"/>
-      </w:r>
-      <w:r>
-        <w:rPr>
-          <w:rFonts w:ascii="Palatino Linotype" w:hAnsi="Palatino Linotype"/>
-          <w:sz w:val="20"/>
-          <w:szCs w:val="20"/>
-        </w:rPr>
-        <w:t xml:space="preserve"/>
-      </w:r>
-      <w:r>
-        <w:rPr>
-          <w:rFonts w:ascii="Palatino Linotype" w:hAnsi="Palatino Linotype"/>
-          <w:sz w:val="20"/>
-          <w:szCs w:val="20"/>
-        </w:rPr>
-        <w:t xml:space="preserve"/>
-      </w:r>
-      <w:r>
-        <w:rPr>
-          <w:rFonts w:ascii="Palatino Linotype" w:hAnsi="Palatino Linotype"/>
-          <w:sz w:val="20"/>
-          <w:szCs w:val="20"/>
-        </w:rPr>
-        <w:t xml:space="preserve"/>
-      </w:r>
-      <w:r>
-        <w:rPr>
-          <w:rFonts w:ascii="Palatino Linotype" w:hAnsi="Palatino Linotype"/>
-          <w:sz w:val="20"/>
-          <w:szCs w:val="20"/>
-        </w:rPr>
-        <w:t xml:space="preserve"/>
-      </w:r>
-      <w:r>
-        <w:rPr>
-          <w:rFonts w:ascii="Palatino Linotype" w:hAnsi="Palatino Linotype"/>
-          <w:sz w:val="20"/>
-          <w:szCs w:val="20"/>
-        </w:rPr>
-        <w:t xml:space="preserve"/>
-      </w:r>
-      <w:r>
-        <w:rPr>
-          <w:rFonts w:ascii="Palatino Linotype" w:hAnsi="Palatino Linotype"/>
-          <w:sz w:val="20"/>
-          <w:szCs w:val="20"/>
-        </w:rPr>
-        <w:t xml:space="preserve"/>
-      </w:r>
-      <w:r>
-        <w:rPr>
-          <w:rFonts w:ascii="Palatino Linotype" w:hAnsi="Palatino Linotype"/>
-          <w:sz w:val="20"/>
-          <w:szCs w:val="20"/>
-        </w:rPr>
-        <w:t xml:space="preserve"/>
-      </w:r>
-      <w:r>
-        <w:rPr>
-          <w:rFonts w:ascii="Palatino Linotype" w:hAnsi="Palatino Linotype"/>
-          <w:sz w:val="20"/>
-          <w:szCs w:val="20"/>
-        </w:rPr>
-        <w:t xml:space="preserve"/>
-      </w:r>
-      <w:r>
-        <w:rPr>
-          <w:rFonts w:ascii="Palatino Linotype" w:hAnsi="Palatino Linotype"/>
-          <w:sz w:val="20"/>
-          <w:szCs w:val="20"/>
-        </w:rPr>
-        <w:t xml:space="preserve"/>
-      </w:r>
-      <w:r>
-        <w:rPr>
-          <w:rFonts w:ascii="Palatino Linotype" w:hAnsi="Palatino Linotype"/>
           <w:sz w:val="20"/>
           <w:szCs w:val="20"/>
         </w:rPr>
@@ -2292,39 +2488,7 @@
           <w:sz w:val="16"/>
           <w:szCs w:val="16"/>
         </w:rPr>
-        <w:t>Copies served by Dep. Clerk ___________</w:t>
-      </w:r>
-      <w:r>
-        <w:rPr>
-          <w:rFonts w:ascii="Palatino Linotype" w:hAnsi="Palatino Linotype"/>
-          <w:sz w:val="16"/>
-          <w:szCs w:val="16"/>
-        </w:rPr>
-        <w:t>________________</w:t>
-      </w:r>
-      <w:r>
-        <w:rPr>
-          <w:rFonts w:ascii="Palatino Linotype" w:hAnsi="Palatino Linotype"/>
-          <w:sz w:val="16"/>
-          <w:szCs w:val="16"/>
-        </w:rPr>
-        <w:t xml:space="preserve"> on the following date ___________</w:t>
-      </w:r>
-      <w:r>
-        <w:rPr>
-          <w:rFonts w:ascii="Palatino Linotype" w:hAnsi="Palatino Linotype"/>
-          <w:sz w:val="16"/>
-          <w:szCs w:val="16"/>
-        </w:rPr>
-        <w:t>_________</w:t>
-      </w:r>
-      <w:r>
-        <w:rPr>
-          <w:rFonts w:ascii="Palatino Linotype" w:hAnsi="Palatino Linotype"/>
-          <w:sz w:val="16"/>
-          <w:szCs w:val="16"/>
-        </w:rPr>
-        <w:t xml:space="preserve"> to:</w:t>
+        <w:t>Copies served by Dep. Clerk ___________________________ on the following date ____________________ to:</w:t>
       </w:r>
     </w:p>
     <w:p>
@@ -2353,15 +2517,7 @@
           <w:sz w:val="16"/>
           <w:szCs w:val="16"/>
         </w:rPr>
-        <w:t xml:space="preserve">Prosecutor’s Office: PS    </w:t>
-      </w:r>
-      <w:r>
-        <w:rPr>
-          <w:rFonts w:ascii="Palatino Linotype" w:hAnsi="Palatino Linotype"/>
-          <w:sz w:val="16"/>
-          <w:szCs w:val="16"/>
-        </w:rPr>
-        <w:t xml:space="preserve">OM     EM; Defendant’s Attorney: PS     OM     EM; Chayanna Colon: PS     OM     EM;</w:t>
+        <w:t xml:space="preserve">Prosecutor’s Office: PS    OM     EM; Defendant’s Attorney: PS     OM     EM; Chayanna Colon: PS     OM     EM;</w:t>
       </w:r>
     </w:p>
     <w:p>
@@ -2384,14 +2540,6 @@
           <w:szCs w:val="16"/>
         </w:rPr>
       </w:pPr>
-      <w:r>
-        <w:rPr>
-          <w:rFonts w:ascii="Palatino Linotype" w:hAnsi="Palatino Linotype"/>
-          <w:sz w:val="16"/>
-          <w:szCs w:val="16"/>
-        </w:rPr>
-        <w:t xml:space="preserve"/>
-      </w:r>
       <w:r>
         <w:rPr>
           <w:rFonts w:ascii="Palatino Linotype" w:hAnsi="Palatino Linotype"/>
@@ -2472,12 +2620,7 @@
 <w:ftr xmlns:wpc="http://schemas.microsoft.com/office/word/2010/wordprocessingCanvas" xmlns:cx="http://schemas.microsoft.com/office/drawing/2014/chartex" xmlns:cx1="http://schemas.microsoft.com/office/drawing/2015/9/8/chartex" xmlns:cx2="http://schemas.microsoft.com/office/drawing/2015/10/21/chartex" xmlns:cx3="http://schemas.microsoft.com/office/drawing/2016/5/9/chartex" xmlns:cx4="http://schemas.microsoft.com/office/drawing/2016/5/10/chartex" xmlns:cx5="http://schemas.microsoft.com/office/drawing/2016/5/11/chartex" xmlns:cx6="http://schemas.microsoft.com/office/drawing/2016/5/12/chartex" xmlns:cx7="http://schemas.microsoft.com/office/drawing/2016/5/13/chartex" xmlns:cx8="http://schemas.microsoft.com/office/drawing/2016/5/14/chartex" xmlns:mc="http://schemas.openxmlformats.org/markup-compatibility/2006" xmlns:aink="http://schemas.microsoft.com/office/drawing/2016/ink" xmlns:am3d="http://schemas.microsoft.com/office/drawing/2017/model3d" xmlns:o="urn:schemas-microsoft-com:office:office" xmlns:r="http://schemas.openxmlformats.org/officeDocument/2006/relationships" xmlns:m="http://schemas.openxmlformats.org/officeDocument/2006/math" xmlns:v="urn:schemas-microsoft-com:vml" xmlns:wp14="http://schemas.microsoft.com/office/word/2010/wordprocessingDrawing" xmlns:wp="http://schemas.openxmlformats.org/drawingml/2006/wordprocessingDrawing" xmlns:w10="urn:schemas-microsoft-com:office:word" xmlns:w="http://schemas.openxmlformats.org/wordprocessingml/2006/main" xmlns:w14="http://schemas.microsoft.com/office/word/2010/wordml" xmlns:w15="http://schemas.microsoft.com/office/word/2012/wordml" xmlns:w16cex="http://schemas.microsoft.com/office/word/2018/wordml/cex" xmlns:w16cid="http://schemas.microsoft.com/office/word/2016/wordml/cid" xmlns:w16="http://schemas.microsoft.com/office/word/2018/wordml" xmlns:w16sdtdh="http://schemas.microsoft.com/office/word/2020/wordml/sdtdatahash" xmlns:w16se="http://schemas.microsoft.com/office/word/2015/wordml/symex" xmlns:wpg="http://schemas.microsoft.com/office/word/2010/wordprocessingGroup" xmlns:wpi="http://schemas.microsoft.com/office/word/2010/wordprocessingInk" xmlns:wne="http://schemas.microsoft.com/office/word/2006/wordml" xmlns:wps="http://schemas.microsoft.com/office/word/2010/wordprocessingShape" mc:Ignorable="w14 w15 w16se w16cid w16 w16cex w16sdtdh wp14">
   <w:sdt>
     <w:sdtPr>
-      <w:rPr>
-        <w:rFonts w:ascii="Palatino Linotype" w:hAnsi="Palatino Linotype"/>
-        <w:sz w:val="20"/>
-        <w:szCs w:val="20"/>
-      </w:rPr>
-      <w:id w:val="-2099861789"/>
+      <w:id w:val="-1309706245"/>
       <w:docPartObj>
         <w:docPartGallery w:val="Page Numbers (Bottom of Page)"/>
         <w:docPartUnique/>
@@ -2492,13 +2635,19 @@
             <w:sz w:val="20"/>
             <w:szCs w:val="20"/>
           </w:rPr>
-          <w:id w:val="860082579"/>
+          <w:id w:val="98381352"/>
           <w:docPartObj>
             <w:docPartGallery w:val="Page Numbers (Top of Page)"/>
             <w:docPartUnique/>
           </w:docPartObj>
         </w:sdtPr>
-        <w:sdtEndPr/>
+        <w:sdtEndPr>
+          <w:rPr>
+            <w:rFonts w:ascii="Times New Roman" w:hAnsi="Times New Roman"/>
+            <w:sz w:val="24"/>
+            <w:szCs w:val="24"/>
+          </w:rPr>
+        </w:sdtEndPr>
         <w:sdtContent>
           <w:p>
             <w:pPr>
@@ -2627,7 +2776,7 @@
                 <w:sz w:val="20"/>
                 <w:szCs w:val="20"/>
               </w:rPr>
-              <w:t>5</w:t>
+              <w:t>3</w:t>
             </w:r>
             <w:r>
               <w:rPr>
@@ -2657,11 +2806,39 @@
               </w:rPr>
               <w:t xml:space="preserve">Final Judgment Entry 21TRD09386</w:t>
             </w:r>
+          </w:p>
+          <w:p>
+            <w:pPr>
+              <w:pStyle w:val="Footer"/>
+              <w:jc w:val="right"/>
+            </w:pPr>
           </w:p>
         </w:sdtContent>
       </w:sdt>
     </w:sdtContent>
   </w:sdt>
+  <w:p>
+    <w:pPr>
+      <w:tabs>
+        <w:tab w:val="left" w:pos="-1080"/>
+        <w:tab w:val="left" w:pos="-720"/>
+        <w:tab w:val="left" w:pos="0"/>
+        <w:tab w:val="left" w:pos="720"/>
+        <w:tab w:val="left" w:pos="1440"/>
+        <w:tab w:val="left" w:pos="2160"/>
+        <w:tab w:val="left" w:pos="2880"/>
+        <w:tab w:val="left" w:pos="3600"/>
+        <w:tab w:val="left" w:pos="4320"/>
+        <w:tab w:val="left" w:pos="4680"/>
+      </w:tabs>
+      <w:jc w:val="right"/>
+      <w:rPr>
+        <w:rFonts w:ascii="Palatino Linotype" w:hAnsi="Palatino Linotype"/>
+        <w:sz w:val="20"/>
+        <w:szCs w:val="20"/>
+      </w:rPr>
+    </w:pPr>
+  </w:p>
 </w:ftr>
 </file>
 
@@ -2853,240 +3030,8 @@
       </w:rPr>
     </w:lvl>
   </w:abstractNum>
-  <w:abstractNum w:abstractNumId="1" w15:restartNumberingAfterBreak="0">
-    <w:nsid w:val="279660C9"/>
-    <w:multiLevelType w:val="hybridMultilevel"/>
-    <w:tmpl w:val="672ECC5E"/>
-    <w:lvl w:ilvl="0" w:tplc="04090001">
-      <w:start w:val="1"/>
-      <w:numFmt w:val="bullet"/>
-      <w:lvlText w:val=""/>
-      <w:lvlJc w:val="left"/>
-      <w:pPr>
-        <w:ind w:left="720" w:hanging="360"/>
-      </w:pPr>
-      <w:rPr>
-        <w:rFonts w:ascii="Symbol" w:hAnsi="Symbol" w:hint="default"/>
-      </w:rPr>
-    </w:lvl>
-    <w:lvl w:ilvl="1" w:tplc="04090003" w:tentative="1">
-      <w:start w:val="1"/>
-      <w:numFmt w:val="bullet"/>
-      <w:lvlText w:val="o"/>
-      <w:lvlJc w:val="left"/>
-      <w:pPr>
-        <w:ind w:left="1440" w:hanging="360"/>
-      </w:pPr>
-      <w:rPr>
-        <w:rFonts w:ascii="Courier New" w:hAnsi="Courier New" w:cs="Courier New" w:hint="default"/>
-      </w:rPr>
-    </w:lvl>
-    <w:lvl w:ilvl="2" w:tplc="04090005" w:tentative="1">
-      <w:start w:val="1"/>
-      <w:numFmt w:val="bullet"/>
-      <w:lvlText w:val=""/>
-      <w:lvlJc w:val="left"/>
-      <w:pPr>
-        <w:ind w:left="2160" w:hanging="360"/>
-      </w:pPr>
-      <w:rPr>
-        <w:rFonts w:ascii="Wingdings" w:hAnsi="Wingdings" w:hint="default"/>
-      </w:rPr>
-    </w:lvl>
-    <w:lvl w:ilvl="3" w:tplc="04090001" w:tentative="1">
-      <w:start w:val="1"/>
-      <w:numFmt w:val="bullet"/>
-      <w:lvlText w:val=""/>
-      <w:lvlJc w:val="left"/>
-      <w:pPr>
-        <w:ind w:left="2880" w:hanging="360"/>
-      </w:pPr>
-      <w:rPr>
-        <w:rFonts w:ascii="Symbol" w:hAnsi="Symbol" w:hint="default"/>
-      </w:rPr>
-    </w:lvl>
-    <w:lvl w:ilvl="4" w:tplc="04090003" w:tentative="1">
-      <w:start w:val="1"/>
-      <w:numFmt w:val="bullet"/>
-      <w:lvlText w:val="o"/>
-      <w:lvlJc w:val="left"/>
-      <w:pPr>
-        <w:ind w:left="3600" w:hanging="360"/>
-      </w:pPr>
-      <w:rPr>
-        <w:rFonts w:ascii="Courier New" w:hAnsi="Courier New" w:cs="Courier New" w:hint="default"/>
-      </w:rPr>
-    </w:lvl>
-    <w:lvl w:ilvl="5" w:tplc="04090005" w:tentative="1">
-      <w:start w:val="1"/>
-      <w:numFmt w:val="bullet"/>
-      <w:lvlText w:val=""/>
-      <w:lvlJc w:val="left"/>
-      <w:pPr>
-        <w:ind w:left="4320" w:hanging="360"/>
-      </w:pPr>
-      <w:rPr>
-        <w:rFonts w:ascii="Wingdings" w:hAnsi="Wingdings" w:hint="default"/>
-      </w:rPr>
-    </w:lvl>
-    <w:lvl w:ilvl="6" w:tplc="04090001" w:tentative="1">
-      <w:start w:val="1"/>
-      <w:numFmt w:val="bullet"/>
-      <w:lvlText w:val=""/>
-      <w:lvlJc w:val="left"/>
-      <w:pPr>
-        <w:ind w:left="5040" w:hanging="360"/>
-      </w:pPr>
-      <w:rPr>
-        <w:rFonts w:ascii="Symbol" w:hAnsi="Symbol" w:hint="default"/>
-      </w:rPr>
-    </w:lvl>
-    <w:lvl w:ilvl="7" w:tplc="04090003" w:tentative="1">
-      <w:start w:val="1"/>
-      <w:numFmt w:val="bullet"/>
-      <w:lvlText w:val="o"/>
-      <w:lvlJc w:val="left"/>
-      <w:pPr>
-        <w:ind w:left="5760" w:hanging="360"/>
-      </w:pPr>
-      <w:rPr>
-        <w:rFonts w:ascii="Courier New" w:hAnsi="Courier New" w:cs="Courier New" w:hint="default"/>
-      </w:rPr>
-    </w:lvl>
-    <w:lvl w:ilvl="8" w:tplc="04090005" w:tentative="1">
-      <w:start w:val="1"/>
-      <w:numFmt w:val="bullet"/>
-      <w:lvlText w:val=""/>
-      <w:lvlJc w:val="left"/>
-      <w:pPr>
-        <w:ind w:left="6480" w:hanging="360"/>
-      </w:pPr>
-      <w:rPr>
-        <w:rFonts w:ascii="Wingdings" w:hAnsi="Wingdings" w:hint="default"/>
-      </w:rPr>
-    </w:lvl>
-  </w:abstractNum>
-  <w:abstractNum w:abstractNumId="2" w15:restartNumberingAfterBreak="0">
-    <w:nsid w:val="2E17566E"/>
-    <w:multiLevelType w:val="hybridMultilevel"/>
-    <w:tmpl w:val="00866CE6"/>
-    <w:lvl w:ilvl="0" w:tplc="04090001">
-      <w:start w:val="1"/>
-      <w:numFmt w:val="bullet"/>
-      <w:lvlText w:val=""/>
-      <w:lvlJc w:val="left"/>
-      <w:pPr>
-        <w:ind w:left="779" w:hanging="360"/>
-      </w:pPr>
-      <w:rPr>
-        <w:rFonts w:ascii="Symbol" w:hAnsi="Symbol" w:hint="default"/>
-      </w:rPr>
-    </w:lvl>
-    <w:lvl w:ilvl="1" w:tplc="04090003">
-      <w:start w:val="1"/>
-      <w:numFmt w:val="bullet"/>
-      <w:lvlText w:val="o"/>
-      <w:lvlJc w:val="left"/>
-      <w:pPr>
-        <w:ind w:left="1499" w:hanging="360"/>
-      </w:pPr>
-      <w:rPr>
-        <w:rFonts w:ascii="Courier New" w:hAnsi="Courier New" w:cs="Courier New" w:hint="default"/>
-      </w:rPr>
-    </w:lvl>
-    <w:lvl w:ilvl="2" w:tplc="04090005" w:tentative="1">
-      <w:start w:val="1"/>
-      <w:numFmt w:val="bullet"/>
-      <w:lvlText w:val=""/>
-      <w:lvlJc w:val="left"/>
-      <w:pPr>
-        <w:ind w:left="2219" w:hanging="360"/>
-      </w:pPr>
-      <w:rPr>
-        <w:rFonts w:ascii="Wingdings" w:hAnsi="Wingdings" w:hint="default"/>
-      </w:rPr>
-    </w:lvl>
-    <w:lvl w:ilvl="3" w:tplc="04090001" w:tentative="1">
-      <w:start w:val="1"/>
-      <w:numFmt w:val="bullet"/>
-      <w:lvlText w:val=""/>
-      <w:lvlJc w:val="left"/>
-      <w:pPr>
-        <w:ind w:left="2939" w:hanging="360"/>
-      </w:pPr>
-      <w:rPr>
-        <w:rFonts w:ascii="Symbol" w:hAnsi="Symbol" w:hint="default"/>
-      </w:rPr>
-    </w:lvl>
-    <w:lvl w:ilvl="4" w:tplc="04090003" w:tentative="1">
-      <w:start w:val="1"/>
-      <w:numFmt w:val="bullet"/>
-      <w:lvlText w:val="o"/>
-      <w:lvlJc w:val="left"/>
-      <w:pPr>
-        <w:ind w:left="3659" w:hanging="360"/>
-      </w:pPr>
-      <w:rPr>
-        <w:rFonts w:ascii="Courier New" w:hAnsi="Courier New" w:cs="Courier New" w:hint="default"/>
-      </w:rPr>
-    </w:lvl>
-    <w:lvl w:ilvl="5" w:tplc="04090005" w:tentative="1">
-      <w:start w:val="1"/>
-      <w:numFmt w:val="bullet"/>
-      <w:lvlText w:val=""/>
-      <w:lvlJc w:val="left"/>
-      <w:pPr>
-        <w:ind w:left="4379" w:hanging="360"/>
-      </w:pPr>
-      <w:rPr>
-        <w:rFonts w:ascii="Wingdings" w:hAnsi="Wingdings" w:hint="default"/>
-      </w:rPr>
-    </w:lvl>
-    <w:lvl w:ilvl="6" w:tplc="04090001" w:tentative="1">
-      <w:start w:val="1"/>
-      <w:numFmt w:val="bullet"/>
-      <w:lvlText w:val=""/>
-      <w:lvlJc w:val="left"/>
-      <w:pPr>
-        <w:ind w:left="5099" w:hanging="360"/>
-      </w:pPr>
-      <w:rPr>
-        <w:rFonts w:ascii="Symbol" w:hAnsi="Symbol" w:hint="default"/>
-      </w:rPr>
-    </w:lvl>
-    <w:lvl w:ilvl="7" w:tplc="04090003" w:tentative="1">
-      <w:start w:val="1"/>
-      <w:numFmt w:val="bullet"/>
-      <w:lvlText w:val="o"/>
-      <w:lvlJc w:val="left"/>
-      <w:pPr>
-        <w:ind w:left="5819" w:hanging="360"/>
-      </w:pPr>
-      <w:rPr>
-        <w:rFonts w:ascii="Courier New" w:hAnsi="Courier New" w:cs="Courier New" w:hint="default"/>
-      </w:rPr>
-    </w:lvl>
-    <w:lvl w:ilvl="8" w:tplc="04090005" w:tentative="1">
-      <w:start w:val="1"/>
-      <w:numFmt w:val="bullet"/>
-      <w:lvlText w:val=""/>
-      <w:lvlJc w:val="left"/>
-      <w:pPr>
-        <w:ind w:left="6539" w:hanging="360"/>
-      </w:pPr>
-      <w:rPr>
-        <w:rFonts w:ascii="Wingdings" w:hAnsi="Wingdings" w:hint="default"/>
-      </w:rPr>
-    </w:lvl>
-  </w:abstractNum>
   <w:num w:numId="1">
     <w:abstractNumId w:val="0"/>
-  </w:num>
-  <w:num w:numId="2">
-    <w:abstractNumId w:val="2"/>
-  </w:num>
-  <w:num w:numId="3">
-    <w:abstractNumId w:val="1"/>
   </w:num>
 </w:numbering>
 </file>
@@ -3643,49 +3588,6 @@
       <w:contextualSpacing/>
     </w:pPr>
   </w:style>
-  <w:style w:type="character" w:styleId="CommentReference">
-    <w:name w:val="annotation reference"/>
-    <w:basedOn w:val="DefaultParagraphFont"/>
-    <w:uiPriority w:val="99"/>
-    <w:semiHidden/>
-    <w:unhideWhenUsed/>
-    <w:rsid w:val="00A53114"/>
-    <w:rPr>
-      <w:sz w:val="16"/>
-      <w:szCs w:val="16"/>
-    </w:rPr>
-  </w:style>
-  <w:style w:type="paragraph" w:styleId="CommentText">
-    <w:name w:val="annotation text"/>
-    <w:basedOn w:val="Normal"/>
-    <w:link w:val="CommentTextChar"/>
-    <w:uiPriority w:val="99"/>
-    <w:unhideWhenUsed/>
-    <w:rsid w:val="00A53114"/>
-    <w:pPr>
-      <w:widowControl/>
-      <w:autoSpaceDE/>
-      <w:autoSpaceDN/>
-      <w:adjustRightInd/>
-    </w:pPr>
-    <w:rPr>
-      <w:rFonts w:asciiTheme="minorHAnsi" w:eastAsiaTheme="minorHAnsi" w:hAnsiTheme="minorHAnsi" w:cstheme="minorBidi"/>
-      <w:sz w:val="20"/>
-      <w:szCs w:val="20"/>
-    </w:rPr>
-  </w:style>
-  <w:style w:type="character" w:customStyle="1" w:styleId="CommentTextChar">
-    <w:name w:val="Comment Text Char"/>
-    <w:basedOn w:val="DefaultParagraphFont"/>
-    <w:link w:val="CommentText"/>
-    <w:uiPriority w:val="99"/>
-    <w:rsid w:val="00A53114"/>
-    <w:rPr>
-      <w:rFonts w:eastAsiaTheme="minorHAnsi"/>
-      <w:sz w:val="20"/>
-      <w:szCs w:val="20"/>
-    </w:rPr>
-  </w:style>
 </w:styles>
 </file>
 

</xml_diff>

<commit_message>
Removed old no jail ui and view.
</commit_message>
<xml_diff>
--- a/resources/Saved/21TRD09386_Crim_Traffic Judgment Entry.docx
+++ b/resources/Saved/21TRD09386_Crim_Traffic Judgment Entry.docx
@@ -644,6 +644,159 @@
         </w:rPr>
         <w:t xml:space="preserve"/>
       </w:r>
+      <w:r>
+        <w:rPr>
+          <w:rFonts w:ascii="Palatino Linotype" w:hAnsi="Palatino Linotype"/>
+          <w:bCs/>
+          <w:sz w:val="20"/>
+          <w:szCs w:val="20"/>
+        </w:rPr>
+        <w:t>Counsel for the State of Ohio made a motion to amend the cha</w:t>
+      </w:r>
+      <w:r>
+        <w:rPr>
+          <w:rFonts w:ascii="Palatino Linotype" w:hAnsi="Palatino Linotype"/>
+          <w:bCs/>
+          <w:sz w:val="20"/>
+          <w:szCs w:val="20"/>
+        </w:rPr>
+        <w:t>rge(s) in the case.</w:t>
+      </w:r>
+      <w:r>
+        <w:rPr>
+          <w:rFonts w:ascii="Palatino Linotype" w:hAnsi="Palatino Linotype"/>
+          <w:bCs/>
+          <w:sz w:val="20"/>
+          <w:szCs w:val="20"/>
+        </w:rPr>
+        <w:t xml:space="preserve"/>
+      </w:r>
+      <w:r>
+        <w:rPr>
+          <w:rFonts w:ascii="Palatino Linotype" w:hAnsi="Palatino Linotype"/>
+          <w:bCs/>
+          <w:sz w:val="20"/>
+          <w:szCs w:val="20"/>
+        </w:rPr>
+        <w:t xml:space="preserve"> The Court found the amendment did not alter the name or identi</w:t>
+      </w:r>
+      <w:r>
+        <w:rPr>
+          <w:rFonts w:ascii="Palatino Linotype" w:hAnsi="Palatino Linotype"/>
+          <w:bCs/>
+          <w:sz w:val="20"/>
+          <w:szCs w:val="20"/>
+        </w:rPr>
+        <w:t>t</w:t>
+      </w:r>
+      <w:r>
+        <w:rPr>
+          <w:rFonts w:ascii="Palatino Linotype" w:hAnsi="Palatino Linotype"/>
+          <w:bCs/>
+          <w:sz w:val="20"/>
+          <w:szCs w:val="20"/>
+        </w:rPr>
+        <w:t xml:space="preserve">y of the offense and the motion is</w:t>
+      </w:r>
+      <w:r>
+        <w:rPr>
+          <w:rFonts w:ascii="Palatino Linotype" w:hAnsi="Palatino Linotype"/>
+          <w:bCs/>
+          <w:sz w:val="20"/>
+          <w:szCs w:val="20"/>
+        </w:rPr>
+        <w:t xml:space="preserve"> Granted.</w:t>
+      </w:r>
+      <w:r>
+        <w:rPr>
+          <w:rFonts w:ascii="Palatino Linotype" w:hAnsi="Palatino Linotype"/>
+          <w:bCs/>
+          <w:sz w:val="20"/>
+          <w:szCs w:val="20"/>
+        </w:rPr>
+        <w:t xml:space="preserve"> </w:t>
+      </w:r>
+      <w:r>
+        <w:rPr>
+          <w:rFonts w:ascii="Palatino Linotype" w:hAnsi="Palatino Linotype"/>
+          <w:bCs/>
+          <w:sz w:val="20"/>
+          <w:szCs w:val="20"/>
+        </w:rPr>
+        <w:t xml:space="preserve">The charge(s) of </w:t>
+      </w:r>
+      <w:r>
+        <w:rPr>
+          <w:rFonts w:ascii="Palatino Linotype" w:hAnsi="Palatino Linotype"/>
+          <w:bCs/>
+          <w:sz w:val="20"/>
+          <w:szCs w:val="20"/>
+        </w:rPr>
+        <w:t xml:space="preserve"/>
+      </w:r>
+      <w:r>
+        <w:rPr>
+          <w:rFonts w:ascii="Palatino Linotype" w:hAnsi="Palatino Linotype"/>
+          <w:bCs/>
+          <w:sz w:val="20"/>
+          <w:szCs w:val="20"/>
+        </w:rPr>
+        <w:t xml:space="preserve"/>
+      </w:r>
+      <w:r>
+        <w:rPr>
+          <w:rFonts w:ascii="Palatino Linotype" w:hAnsi="Palatino Linotype"/>
+          <w:bCs/>
+          <w:sz w:val="20"/>
+          <w:szCs w:val="20"/>
+        </w:rPr>
+        <w:t xml:space="preserve">DUS Ucm</w:t>
+      </w:r>
+      <w:r>
+        <w:rPr>
+          <w:rFonts w:ascii="Palatino Linotype" w:hAnsi="Palatino Linotype"/>
+          <w:bCs/>
+          <w:sz w:val="20"/>
+          <w:szCs w:val="20"/>
+        </w:rPr>
+        <w:t xml:space="preserve"> </w:t>
+      </w:r>
+      <w:r>
+        <w:rPr>
+          <w:rFonts w:ascii="Palatino Linotype" w:hAnsi="Palatino Linotype"/>
+          <w:bCs/>
+          <w:sz w:val="20"/>
+          <w:szCs w:val="20"/>
+        </w:rPr>
+        <w:t xml:space="preserve">is amended to Possession of Marijuana Drug Paraphernalia</w:t>
+      </w:r>
+      <w:r>
+        <w:rPr>
+          <w:rFonts w:ascii="Palatino Linotype" w:hAnsi="Palatino Linotype"/>
+          <w:bCs/>
+          <w:sz w:val="20"/>
+          <w:szCs w:val="20"/>
+        </w:rPr>
+        <w:t xml:space="preserve">.</w:t>
+      </w:r>
+      <w:r>
+        <w:rPr>
+          <w:rFonts w:ascii="Palatino Linotype" w:hAnsi="Palatino Linotype"/>
+          <w:bCs/>
+          <w:sz w:val="20"/>
+          <w:szCs w:val="20"/>
+        </w:rPr>
+        <w:t xml:space="preserve"/>
+      </w:r>
+      <w:r>
+        <w:rPr>
+          <w:rFonts w:ascii="Palatino Linotype" w:hAnsi="Palatino Linotype"/>
+          <w:bCs/>
+          <w:sz w:val="20"/>
+          <w:szCs w:val="20"/>
+        </w:rPr>
+        <w:t xml:space="preserve"/>
+      </w:r>
     </w:p>
     <w:p>
       <w:pPr>
@@ -813,10 +966,9 @@
         <w:tblLook w:val="04A0" w:firstRow="1" w:lastRow="0" w:firstColumn="1" w:lastColumn="0" w:noHBand="0" w:noVBand="1"/>
       </w:tblPr>
       <w:tblGrid>
-        <w:gridCol w:w="1801"/>
-        <w:gridCol w:w="1559"/>
-        <w:gridCol w:w="3289"/>
-        <w:gridCol w:w="1632"/>
+        <w:gridCol w:w="2345"/>
+        <w:gridCol w:w="2103"/>
+        <w:gridCol w:w="3833"/>
       </w:tblGrid>
       <w:tr>
         <w:trPr>
@@ -895,7 +1047,7 @@
                 <w:szCs w:val="20"/>
               </w:rPr>
               <w:lastRenderedPageBreak/>
-              <w:t xml:space="preserve">DUS Ucm</w:t>
+              <w:t xml:space="preserve">DUS Ucm - AMENDED to Possession of Marijuana Drug Paraphernalia</w:t>
             </w:r>
           </w:p>
         </w:tc>
@@ -935,45 +1087,6 @@
               </w:rPr>
               <w:lastRenderedPageBreak/>
               <w:t xml:space="preserve">Tail Lights-rear License Plate</w:t>
-            </w:r>
-          </w:p>
-        </w:tc>
-        <w:tc>
-          <w:tcPr>
-            <w:tcW w:w="3289" w:type="dxa"/>
-          </w:tcPr>
-          <w:p>
-            <w:pPr>
-              <w:tabs>
-                <w:tab w:val="left" w:pos="-1080"/>
-                <w:tab w:val="left" w:pos="-720"/>
-                <w:tab w:val="left" w:pos="0"/>
-                <w:tab w:val="left" w:pos="720"/>
-                <w:tab w:val="left" w:pos="1440"/>
-                <w:tab w:val="left" w:pos="2160"/>
-                <w:tab w:val="left" w:pos="2880"/>
-                <w:tab w:val="left" w:pos="3600"/>
-                <w:tab w:val="left" w:pos="4320"/>
-                <w:tab w:val="left" w:pos="4680"/>
-              </w:tabs>
-              <w:rPr>
-                <w:rFonts w:ascii="Palatino Linotype" w:hAnsi="Palatino Linotype"/>
-                <w:b/>
-                <w:bCs/>
-                <w:sz w:val="20"/>
-                <w:szCs w:val="20"/>
-              </w:rPr>
-            </w:pPr>
-            <w:r>
-              <w:rPr>
-                <w:rFonts w:ascii="Palatino Linotype" w:hAnsi="Palatino Linotype"/>
-                <w:b/>
-                <w:bCs/>
-                <w:sz w:val="20"/>
-                <w:szCs w:val="20"/>
-              </w:rPr>
-              <w:lastRenderedPageBreak/>
-              <w:t xml:space="preserve">Driving Under Suspension FTA, Fines or Child Support</w:t>
             </w:r>
           </w:p>
         </w:tc>
@@ -1054,7 +1167,7 @@
                 <w:sz w:val="20"/>
                 <w:szCs w:val="20"/>
               </w:rPr>
-              <w:t xml:space="preserve">4510.111</w:t>
+              <w:t xml:space="preserve">2925.141(C) </w:t>
             </w:r>
           </w:p>
         </w:tc>
@@ -1093,44 +1206,6 @@
                 <w:szCs w:val="20"/>
               </w:rPr>
               <w:t xml:space="preserve">4513.05</w:t>
-            </w:r>
-          </w:p>
-        </w:tc>
-        <w:tc>
-          <w:tcPr>
-            <w:tcW w:w="3289" w:type="dxa"/>
-          </w:tcPr>
-          <w:p>
-            <w:pPr>
-              <w:tabs>
-                <w:tab w:val="left" w:pos="-1080"/>
-                <w:tab w:val="left" w:pos="-720"/>
-                <w:tab w:val="left" w:pos="0"/>
-                <w:tab w:val="left" w:pos="720"/>
-                <w:tab w:val="left" w:pos="1440"/>
-                <w:tab w:val="left" w:pos="2160"/>
-                <w:tab w:val="left" w:pos="2880"/>
-                <w:tab w:val="left" w:pos="3600"/>
-                <w:tab w:val="left" w:pos="4320"/>
-                <w:tab w:val="left" w:pos="4680"/>
-              </w:tabs>
-              <w:rPr>
-                <w:rFonts w:ascii="Palatino Linotype" w:hAnsi="Palatino Linotype"/>
-                <w:b/>
-                <w:bCs/>
-                <w:sz w:val="20"/>
-                <w:szCs w:val="20"/>
-              </w:rPr>
-            </w:pPr>
-            <w:r>
-              <w:rPr>
-                <w:rFonts w:ascii="Palatino Linotype" w:hAnsi="Palatino Linotype"/>
-                <w:b/>
-                <w:bCs/>
-                <w:sz w:val="20"/>
-                <w:szCs w:val="20"/>
-              </w:rPr>
-              <w:t xml:space="preserve">4510.111 </w:t>
             </w:r>
           </w:p>
         </w:tc>
@@ -1211,7 +1286,7 @@
                 <w:sz w:val="20"/>
                 <w:szCs w:val="20"/>
               </w:rPr>
-              <w:t xml:space="preserve">UCM</w:t>
+              <w:t xml:space="preserve">Minor Misdemeanor</w:t>
             </w:r>
           </w:p>
         </w:tc>
@@ -1250,44 +1325,6 @@
                 <w:szCs w:val="20"/>
               </w:rPr>
               <w:t xml:space="preserve">MM</w:t>
-            </w:r>
-          </w:p>
-        </w:tc>
-        <w:tc>
-          <w:tcPr>
-            <w:tcW w:w="3289" w:type="dxa"/>
-          </w:tcPr>
-          <w:p>
-            <w:pPr>
-              <w:tabs>
-                <w:tab w:val="left" w:pos="-1080"/>
-                <w:tab w:val="left" w:pos="-720"/>
-                <w:tab w:val="left" w:pos="0"/>
-                <w:tab w:val="left" w:pos="720"/>
-                <w:tab w:val="left" w:pos="1440"/>
-                <w:tab w:val="left" w:pos="2160"/>
-                <w:tab w:val="left" w:pos="2880"/>
-                <w:tab w:val="left" w:pos="3600"/>
-                <w:tab w:val="left" w:pos="4320"/>
-                <w:tab w:val="left" w:pos="4680"/>
-              </w:tabs>
-              <w:rPr>
-                <w:rFonts w:ascii="Palatino Linotype" w:hAnsi="Palatino Linotype"/>
-                <w:b/>
-                <w:bCs/>
-                <w:sz w:val="20"/>
-                <w:szCs w:val="20"/>
-              </w:rPr>
-            </w:pPr>
-            <w:r>
-              <w:rPr>
-                <w:rFonts w:ascii="Palatino Linotype" w:hAnsi="Palatino Linotype"/>
-                <w:b/>
-                <w:bCs/>
-                <w:sz w:val="20"/>
-                <w:szCs w:val="20"/>
-              </w:rPr>
-              <w:t xml:space="preserve">Unclassified Misdemeanor</w:t>
             </w:r>
           </w:p>
         </w:tc>
@@ -1331,201 +1368,6 @@
                 <w:szCs w:val="20"/>
               </w:rPr>
               <w:t>Plea</w:t>
-            </w:r>
-          </w:p>
-        </w:tc>
-        <w:tc>
-          <w:tcPr>
-            <w:tcW w:w="3289" w:type="dxa"/>
-          </w:tcPr>
-          <w:p>
-            <w:pPr>
-              <w:tabs>
-                <w:tab w:val="left" w:pos="-1080"/>
-                <w:tab w:val="left" w:pos="-720"/>
-                <w:tab w:val="left" w:pos="0"/>
-                <w:tab w:val="left" w:pos="720"/>
-                <w:tab w:val="left" w:pos="1440"/>
-                <w:tab w:val="left" w:pos="2160"/>
-                <w:tab w:val="left" w:pos="2880"/>
-                <w:tab w:val="left" w:pos="3600"/>
-                <w:tab w:val="left" w:pos="4320"/>
-                <w:tab w:val="left" w:pos="4680"/>
-              </w:tabs>
-              <w:rPr>
-                <w:rFonts w:ascii="Palatino Linotype" w:hAnsi="Palatino Linotype"/>
-                <w:b/>
-                <w:bCs/>
-                <w:sz w:val="20"/>
-                <w:szCs w:val="20"/>
-              </w:rPr>
-            </w:pPr>
-            <w:r>
-              <w:rPr>
-                <w:rFonts w:ascii="Palatino Linotype" w:hAnsi="Palatino Linotype"/>
-                <w:b/>
-                <w:bCs/>
-                <w:sz w:val="20"/>
-                <w:szCs w:val="20"/>
-              </w:rPr>
-              <w:t xml:space="preserve">No Contest</w:t>
-            </w:r>
-          </w:p>
-        </w:tc>
-        <w:tc>
-          <w:tcPr>
-            <w:tcW w:w="3289" w:type="dxa"/>
-          </w:tcPr>
-          <w:p>
-            <w:pPr>
-              <w:tabs>
-                <w:tab w:val="left" w:pos="-1080"/>
-                <w:tab w:val="left" w:pos="-720"/>
-                <w:tab w:val="left" w:pos="0"/>
-                <w:tab w:val="left" w:pos="720"/>
-                <w:tab w:val="left" w:pos="1440"/>
-                <w:tab w:val="left" w:pos="2160"/>
-                <w:tab w:val="left" w:pos="2880"/>
-                <w:tab w:val="left" w:pos="3600"/>
-                <w:tab w:val="left" w:pos="4320"/>
-                <w:tab w:val="left" w:pos="4680"/>
-              </w:tabs>
-              <w:rPr>
-                <w:rFonts w:ascii="Palatino Linotype" w:hAnsi="Palatino Linotype"/>
-                <w:b/>
-                <w:bCs/>
-                <w:sz w:val="20"/>
-                <w:szCs w:val="20"/>
-              </w:rPr>
-            </w:pPr>
-            <w:r>
-              <w:rPr>
-                <w:rFonts w:ascii="Palatino Linotype" w:hAnsi="Palatino Linotype"/>
-                <w:b/>
-                <w:bCs/>
-                <w:sz w:val="20"/>
-                <w:szCs w:val="20"/>
-              </w:rPr>
-              <w:t xml:space="preserve">No Contest</w:t>
-            </w:r>
-          </w:p>
-        </w:tc>
-        <w:tc>
-          <w:tcPr>
-            <w:tcW w:w="3289" w:type="dxa"/>
-          </w:tcPr>
-          <w:p>
-            <w:pPr>
-              <w:tabs>
-                <w:tab w:val="left" w:pos="-1080"/>
-                <w:tab w:val="left" w:pos="-720"/>
-                <w:tab w:val="left" w:pos="0"/>
-                <w:tab w:val="left" w:pos="720"/>
-                <w:tab w:val="left" w:pos="1440"/>
-                <w:tab w:val="left" w:pos="2160"/>
-                <w:tab w:val="left" w:pos="2880"/>
-                <w:tab w:val="left" w:pos="3600"/>
-                <w:tab w:val="left" w:pos="4320"/>
-                <w:tab w:val="left" w:pos="4680"/>
-              </w:tabs>
-              <w:rPr>
-                <w:rFonts w:ascii="Palatino Linotype" w:hAnsi="Palatino Linotype"/>
-                <w:b/>
-                <w:bCs/>
-                <w:sz w:val="20"/>
-                <w:szCs w:val="20"/>
-              </w:rPr>
-            </w:pPr>
-            <w:r>
-              <w:rPr>
-                <w:rFonts w:ascii="Palatino Linotype" w:hAnsi="Palatino Linotype"/>
-                <w:b/>
-                <w:bCs/>
-                <w:sz w:val="20"/>
-                <w:szCs w:val="20"/>
-              </w:rPr>
-              <w:t xml:space="preserve">No Contest</w:t>
-            </w:r>
-          </w:p>
-        </w:tc>
-      </w:tr>
-      <w:tr>
-        <w:trPr>
-          <w:jc w:val="center"/>
-        </w:trPr>
-        <w:tc>
-          <w:tcPr>
-            <w:tcW w:w="1801" w:type="dxa"/>
-          </w:tcPr>
-          <w:p>
-            <w:pPr>
-              <w:tabs>
-                <w:tab w:val="left" w:pos="-1080"/>
-                <w:tab w:val="left" w:pos="-720"/>
-                <w:tab w:val="left" w:pos="0"/>
-                <w:tab w:val="left" w:pos="720"/>
-                <w:tab w:val="left" w:pos="1440"/>
-                <w:tab w:val="left" w:pos="2160"/>
-                <w:tab w:val="left" w:pos="2880"/>
-                <w:tab w:val="left" w:pos="3600"/>
-                <w:tab w:val="left" w:pos="4320"/>
-                <w:tab w:val="left" w:pos="4680"/>
-              </w:tabs>
-              <w:rPr>
-                <w:rFonts w:ascii="Palatino Linotype" w:hAnsi="Palatino Linotype"/>
-                <w:b/>
-                <w:bCs/>
-                <w:sz w:val="20"/>
-                <w:szCs w:val="20"/>
-              </w:rPr>
-            </w:pPr>
-            <w:r>
-              <w:rPr>
-                <w:rFonts w:ascii="Palatino Linotype" w:hAnsi="Palatino Linotype"/>
-                <w:b/>
-                <w:bCs/>
-                <w:sz w:val="20"/>
-                <w:szCs w:val="20"/>
-              </w:rPr>
-              <w:t>Finding</w:t>
-            </w:r>
-          </w:p>
-        </w:tc>
-        <w:tc>
-          <w:tcPr>
-            <w:tcW w:w="3289" w:type="dxa"/>
-          </w:tcPr>
-          <w:p>
-            <w:pPr>
-              <w:tabs>
-                <w:tab w:val="left" w:pos="-1080"/>
-                <w:tab w:val="left" w:pos="-720"/>
-                <w:tab w:val="left" w:pos="0"/>
-                <w:tab w:val="left" w:pos="720"/>
-                <w:tab w:val="left" w:pos="1440"/>
-                <w:tab w:val="left" w:pos="2160"/>
-                <w:tab w:val="left" w:pos="2880"/>
-                <w:tab w:val="left" w:pos="3600"/>
-                <w:tab w:val="left" w:pos="4320"/>
-                <w:tab w:val="left" w:pos="4680"/>
-              </w:tabs>
-              <w:rPr>
-                <w:rFonts w:ascii="Palatino Linotype" w:hAnsi="Palatino Linotype"/>
-                <w:b/>
-                <w:bCs/>
-                <w:sz w:val="20"/>
-                <w:szCs w:val="20"/>
-              </w:rPr>
-            </w:pPr>
-            <w:r>
-              <w:rPr>
-                <w:rFonts w:ascii="Palatino Linotype" w:hAnsi="Palatino Linotype"/>
-                <w:b/>
-                <w:bCs/>
-                <w:sz w:val="20"/>
-                <w:szCs w:val="20"/>
-              </w:rPr>
-              <w:t xml:space="preserve">Guilty</w:t>
             </w:r>
           </w:p>
         </w:tc>
@@ -1644,7 +1486,7 @@
                 <w:sz w:val="20"/>
                 <w:szCs w:val="20"/>
               </w:rPr>
-              <w:t>Fine Amount</w:t>
+              <w:t>Finding</w:t>
             </w:r>
           </w:p>
         </w:tc>
@@ -1682,7 +1524,88 @@
                 <w:sz w:val="20"/>
                 <w:szCs w:val="20"/>
               </w:rPr>
-              <w:t xml:space="preserve">$ 0</w:t>
+              <w:t xml:space="preserve">Guilty</w:t>
+            </w:r>
+          </w:p>
+        </w:tc>
+        <w:tc>
+          <w:tcPr>
+            <w:tcW w:w="3289" w:type="dxa"/>
+          </w:tcPr>
+          <w:p>
+            <w:pPr>
+              <w:tabs>
+                <w:tab w:val="left" w:pos="-1080"/>
+                <w:tab w:val="left" w:pos="-720"/>
+                <w:tab w:val="left" w:pos="0"/>
+                <w:tab w:val="left" w:pos="720"/>
+                <w:tab w:val="left" w:pos="1440"/>
+                <w:tab w:val="left" w:pos="2160"/>
+                <w:tab w:val="left" w:pos="2880"/>
+                <w:tab w:val="left" w:pos="3600"/>
+                <w:tab w:val="left" w:pos="4320"/>
+                <w:tab w:val="left" w:pos="4680"/>
+              </w:tabs>
+              <w:rPr>
+                <w:rFonts w:ascii="Palatino Linotype" w:hAnsi="Palatino Linotype"/>
+                <w:b/>
+                <w:bCs/>
+                <w:sz w:val="20"/>
+                <w:szCs w:val="20"/>
+              </w:rPr>
+            </w:pPr>
+            <w:r>
+              <w:rPr>
+                <w:rFonts w:ascii="Palatino Linotype" w:hAnsi="Palatino Linotype"/>
+                <w:b/>
+                <w:bCs/>
+                <w:sz w:val="20"/>
+                <w:szCs w:val="20"/>
+              </w:rPr>
+              <w:t xml:space="preserve">Guilty</w:t>
+            </w:r>
+          </w:p>
+        </w:tc>
+      </w:tr>
+      <w:tr>
+        <w:trPr>
+          <w:jc w:val="center"/>
+        </w:trPr>
+        <w:tc>
+          <w:tcPr>
+            <w:tcW w:w="1801" w:type="dxa"/>
+          </w:tcPr>
+          <w:p>
+            <w:pPr>
+              <w:tabs>
+                <w:tab w:val="left" w:pos="-1080"/>
+                <w:tab w:val="left" w:pos="-720"/>
+                <w:tab w:val="left" w:pos="0"/>
+                <w:tab w:val="left" w:pos="720"/>
+                <w:tab w:val="left" w:pos="1440"/>
+                <w:tab w:val="left" w:pos="2160"/>
+                <w:tab w:val="left" w:pos="2880"/>
+                <w:tab w:val="left" w:pos="3600"/>
+                <w:tab w:val="left" w:pos="4320"/>
+                <w:tab w:val="left" w:pos="4680"/>
+              </w:tabs>
+              <w:rPr>
+                <w:rFonts w:ascii="Palatino Linotype" w:hAnsi="Palatino Linotype"/>
+                <w:b/>
+                <w:bCs/>
+                <w:sz w:val="20"/>
+                <w:szCs w:val="20"/>
+              </w:rPr>
+            </w:pPr>
+            <w:r>
+              <w:rPr>
+                <w:rFonts w:ascii="Palatino Linotype" w:hAnsi="Palatino Linotype"/>
+                <w:b/>
+                <w:bCs/>
+                <w:sz w:val="20"/>
+                <w:szCs w:val="20"/>
+              </w:rPr>
+              <w:t>Fine Amount</w:t>
             </w:r>
           </w:p>
         </w:tc>
@@ -1822,44 +1745,6 @@
                 <w:szCs w:val="20"/>
               </w:rPr>
               <w:t>ed</w:t>
-            </w:r>
-          </w:p>
-        </w:tc>
-        <w:tc>
-          <w:tcPr>
-            <w:tcW w:w="3289" w:type="dxa"/>
-          </w:tcPr>
-          <w:p>
-            <w:pPr>
-              <w:tabs>
-                <w:tab w:val="left" w:pos="-1080"/>
-                <w:tab w:val="left" w:pos="-720"/>
-                <w:tab w:val="left" w:pos="0"/>
-                <w:tab w:val="left" w:pos="720"/>
-                <w:tab w:val="left" w:pos="1440"/>
-                <w:tab w:val="left" w:pos="2160"/>
-                <w:tab w:val="left" w:pos="2880"/>
-                <w:tab w:val="left" w:pos="3600"/>
-                <w:tab w:val="left" w:pos="4320"/>
-                <w:tab w:val="left" w:pos="4680"/>
-              </w:tabs>
-              <w:rPr>
-                <w:rFonts w:ascii="Palatino Linotype" w:hAnsi="Palatino Linotype"/>
-                <w:b/>
-                <w:bCs/>
-                <w:sz w:val="20"/>
-                <w:szCs w:val="20"/>
-              </w:rPr>
-            </w:pPr>
-            <w:r>
-              <w:rPr>
-                <w:rFonts w:ascii="Palatino Linotype" w:hAnsi="Palatino Linotype"/>
-                <w:b/>
-                <w:bCs/>
-                <w:sz w:val="20"/>
-                <w:szCs w:val="20"/>
-              </w:rPr>
-              <w:t xml:space="preserve">$ 0</w:t>
             </w:r>
           </w:p>
         </w:tc>

</xml_diff>

<commit_message>
Fixed Fine Only template naming and added RC 2943.031 to templates.
</commit_message>
<xml_diff>
--- a/resources/Saved/21TRD09386_Crim_Traffic Judgment Entry.docx
+++ b/resources/Saved/21TRD09386_Crim_Traffic Judgment Entry.docx
@@ -598,7 +598,7 @@
           <w:sz w:val="20"/>
           <w:szCs w:val="20"/>
         </w:rPr>
-        <w:t xml:space="preserve"> on March 12, 2022.</w:t>
+        <w:t xml:space="preserve"> on March 13, 2022.</w:t>
       </w:r>
       <w:r>
         <w:rPr>
@@ -625,159 +625,6 @@
           <w:szCs w:val="20"/>
         </w:rPr>
         <w:t xml:space="preserve"> </w:t>
-      </w:r>
-      <w:r>
-        <w:rPr>
-          <w:rFonts w:ascii="Palatino Linotype" w:hAnsi="Palatino Linotype"/>
-          <w:bCs/>
-          <w:sz w:val="20"/>
-          <w:szCs w:val="20"/>
-        </w:rPr>
-        <w:t xml:space="preserve"/>
-      </w:r>
-      <w:r>
-        <w:rPr>
-          <w:rFonts w:ascii="Palatino Linotype" w:hAnsi="Palatino Linotype"/>
-          <w:bCs/>
-          <w:sz w:val="20"/>
-          <w:szCs w:val="20"/>
-        </w:rPr>
-        <w:t xml:space="preserve"/>
-      </w:r>
-      <w:r>
-        <w:rPr>
-          <w:rFonts w:ascii="Palatino Linotype" w:hAnsi="Palatino Linotype"/>
-          <w:bCs/>
-          <w:sz w:val="20"/>
-          <w:szCs w:val="20"/>
-        </w:rPr>
-        <w:t>Counsel for the State of Ohio made a motion to amend the cha</w:t>
-      </w:r>
-      <w:r>
-        <w:rPr>
-          <w:rFonts w:ascii="Palatino Linotype" w:hAnsi="Palatino Linotype"/>
-          <w:bCs/>
-          <w:sz w:val="20"/>
-          <w:szCs w:val="20"/>
-        </w:rPr>
-        <w:t>rge(s) in the case.</w:t>
-      </w:r>
-      <w:r>
-        <w:rPr>
-          <w:rFonts w:ascii="Palatino Linotype" w:hAnsi="Palatino Linotype"/>
-          <w:bCs/>
-          <w:sz w:val="20"/>
-          <w:szCs w:val="20"/>
-        </w:rPr>
-        <w:t xml:space="preserve"/>
-      </w:r>
-      <w:r>
-        <w:rPr>
-          <w:rFonts w:ascii="Palatino Linotype" w:hAnsi="Palatino Linotype"/>
-          <w:bCs/>
-          <w:sz w:val="20"/>
-          <w:szCs w:val="20"/>
-        </w:rPr>
-        <w:t xml:space="preserve"> The Court found the amendment did not alter the name or identi</w:t>
-      </w:r>
-      <w:r>
-        <w:rPr>
-          <w:rFonts w:ascii="Palatino Linotype" w:hAnsi="Palatino Linotype"/>
-          <w:bCs/>
-          <w:sz w:val="20"/>
-          <w:szCs w:val="20"/>
-        </w:rPr>
-        <w:t>t</w:t>
-      </w:r>
-      <w:r>
-        <w:rPr>
-          <w:rFonts w:ascii="Palatino Linotype" w:hAnsi="Palatino Linotype"/>
-          <w:bCs/>
-          <w:sz w:val="20"/>
-          <w:szCs w:val="20"/>
-        </w:rPr>
-        <w:t xml:space="preserve">y of the offense and the motion is</w:t>
-      </w:r>
-      <w:r>
-        <w:rPr>
-          <w:rFonts w:ascii="Palatino Linotype" w:hAnsi="Palatino Linotype"/>
-          <w:bCs/>
-          <w:sz w:val="20"/>
-          <w:szCs w:val="20"/>
-        </w:rPr>
-        <w:t xml:space="preserve"> Granted.</w:t>
-      </w:r>
-      <w:r>
-        <w:rPr>
-          <w:rFonts w:ascii="Palatino Linotype" w:hAnsi="Palatino Linotype"/>
-          <w:bCs/>
-          <w:sz w:val="20"/>
-          <w:szCs w:val="20"/>
-        </w:rPr>
-        <w:t xml:space="preserve"> </w:t>
-      </w:r>
-      <w:r>
-        <w:rPr>
-          <w:rFonts w:ascii="Palatino Linotype" w:hAnsi="Palatino Linotype"/>
-          <w:bCs/>
-          <w:sz w:val="20"/>
-          <w:szCs w:val="20"/>
-        </w:rPr>
-        <w:t xml:space="preserve">The charge(s) of </w:t>
-      </w:r>
-      <w:r>
-        <w:rPr>
-          <w:rFonts w:ascii="Palatino Linotype" w:hAnsi="Palatino Linotype"/>
-          <w:bCs/>
-          <w:sz w:val="20"/>
-          <w:szCs w:val="20"/>
-        </w:rPr>
-        <w:t xml:space="preserve"/>
-      </w:r>
-      <w:r>
-        <w:rPr>
-          <w:rFonts w:ascii="Palatino Linotype" w:hAnsi="Palatino Linotype"/>
-          <w:bCs/>
-          <w:sz w:val="20"/>
-          <w:szCs w:val="20"/>
-        </w:rPr>
-        <w:t xml:space="preserve"/>
-      </w:r>
-      <w:r>
-        <w:rPr>
-          <w:rFonts w:ascii="Palatino Linotype" w:hAnsi="Palatino Linotype"/>
-          <w:bCs/>
-          <w:sz w:val="20"/>
-          <w:szCs w:val="20"/>
-        </w:rPr>
-        <w:t xml:space="preserve">DUS Ucm</w:t>
-      </w:r>
-      <w:r>
-        <w:rPr>
-          <w:rFonts w:ascii="Palatino Linotype" w:hAnsi="Palatino Linotype"/>
-          <w:bCs/>
-          <w:sz w:val="20"/>
-          <w:szCs w:val="20"/>
-        </w:rPr>
-        <w:t xml:space="preserve"> </w:t>
-      </w:r>
-      <w:r>
-        <w:rPr>
-          <w:rFonts w:ascii="Palatino Linotype" w:hAnsi="Palatino Linotype"/>
-          <w:bCs/>
-          <w:sz w:val="20"/>
-          <w:szCs w:val="20"/>
-        </w:rPr>
-        <w:t xml:space="preserve">is amended to Possession of Marijuana Drug Paraphernalia</w:t>
-      </w:r>
-      <w:r>
-        <w:rPr>
-          <w:rFonts w:ascii="Palatino Linotype" w:hAnsi="Palatino Linotype"/>
-          <w:bCs/>
-          <w:sz w:val="20"/>
-          <w:szCs w:val="20"/>
-        </w:rPr>
-        <w:t xml:space="preserve">.</w:t>
       </w:r>
       <w:r>
         <w:rPr>
@@ -1047,7 +894,7 @@
                 <w:szCs w:val="20"/>
               </w:rPr>
               <w:lastRenderedPageBreak/>
-              <w:t xml:space="preserve">DUS Ucm - AMENDED to Possession of Marijuana Drug Paraphernalia</w:t>
+              <w:t xml:space="preserve">DUS Ucm</w:t>
             </w:r>
           </w:p>
         </w:tc>
@@ -1167,7 +1014,7 @@
                 <w:sz w:val="20"/>
                 <w:szCs w:val="20"/>
               </w:rPr>
-              <w:t xml:space="preserve">2925.141(C) </w:t>
+              <w:t xml:space="preserve">4510.111</w:t>
             </w:r>
           </w:p>
         </w:tc>
@@ -1286,7 +1133,7 @@
                 <w:sz w:val="20"/>
                 <w:szCs w:val="20"/>
               </w:rPr>
-              <w:t xml:space="preserve">Minor Misdemeanor</w:t>
+              <w:t xml:space="preserve">UCM</w:t>
             </w:r>
           </w:p>
         </w:tc>
@@ -1405,6 +1252,125 @@
                 <w:sz w:val="20"/>
                 <w:szCs w:val="20"/>
               </w:rPr>
+              <w:t xml:space="preserve">No Contest</w:t>
+            </w:r>
+          </w:p>
+        </w:tc>
+        <w:tc>
+          <w:tcPr>
+            <w:tcW w:w="3289" w:type="dxa"/>
+          </w:tcPr>
+          <w:p>
+            <w:pPr>
+              <w:tabs>
+                <w:tab w:val="left" w:pos="-1080"/>
+                <w:tab w:val="left" w:pos="-720"/>
+                <w:tab w:val="left" w:pos="0"/>
+                <w:tab w:val="left" w:pos="720"/>
+                <w:tab w:val="left" w:pos="1440"/>
+                <w:tab w:val="left" w:pos="2160"/>
+                <w:tab w:val="left" w:pos="2880"/>
+                <w:tab w:val="left" w:pos="3600"/>
+                <w:tab w:val="left" w:pos="4320"/>
+                <w:tab w:val="left" w:pos="4680"/>
+              </w:tabs>
+              <w:rPr>
+                <w:rFonts w:ascii="Palatino Linotype" w:hAnsi="Palatino Linotype"/>
+                <w:b/>
+                <w:bCs/>
+                <w:sz w:val="20"/>
+                <w:szCs w:val="20"/>
+              </w:rPr>
+            </w:pPr>
+            <w:r>
+              <w:rPr>
+                <w:rFonts w:ascii="Palatino Linotype" w:hAnsi="Palatino Linotype"/>
+                <w:b/>
+                <w:bCs/>
+                <w:sz w:val="20"/>
+                <w:szCs w:val="20"/>
+              </w:rPr>
+              <w:t xml:space="preserve">No Contest</w:t>
+            </w:r>
+          </w:p>
+        </w:tc>
+      </w:tr>
+      <w:tr>
+        <w:trPr>
+          <w:jc w:val="center"/>
+        </w:trPr>
+        <w:tc>
+          <w:tcPr>
+            <w:tcW w:w="1801" w:type="dxa"/>
+          </w:tcPr>
+          <w:p>
+            <w:pPr>
+              <w:tabs>
+                <w:tab w:val="left" w:pos="-1080"/>
+                <w:tab w:val="left" w:pos="-720"/>
+                <w:tab w:val="left" w:pos="0"/>
+                <w:tab w:val="left" w:pos="720"/>
+                <w:tab w:val="left" w:pos="1440"/>
+                <w:tab w:val="left" w:pos="2160"/>
+                <w:tab w:val="left" w:pos="2880"/>
+                <w:tab w:val="left" w:pos="3600"/>
+                <w:tab w:val="left" w:pos="4320"/>
+                <w:tab w:val="left" w:pos="4680"/>
+              </w:tabs>
+              <w:rPr>
+                <w:rFonts w:ascii="Palatino Linotype" w:hAnsi="Palatino Linotype"/>
+                <w:b/>
+                <w:bCs/>
+                <w:sz w:val="20"/>
+                <w:szCs w:val="20"/>
+              </w:rPr>
+            </w:pPr>
+            <w:r>
+              <w:rPr>
+                <w:rFonts w:ascii="Palatino Linotype" w:hAnsi="Palatino Linotype"/>
+                <w:b/>
+                <w:bCs/>
+                <w:sz w:val="20"/>
+                <w:szCs w:val="20"/>
+              </w:rPr>
+              <w:t>Finding</w:t>
+            </w:r>
+          </w:p>
+        </w:tc>
+        <w:tc>
+          <w:tcPr>
+            <w:tcW w:w="3289" w:type="dxa"/>
+          </w:tcPr>
+          <w:p>
+            <w:pPr>
+              <w:tabs>
+                <w:tab w:val="left" w:pos="-1080"/>
+                <w:tab w:val="left" w:pos="-720"/>
+                <w:tab w:val="left" w:pos="0"/>
+                <w:tab w:val="left" w:pos="720"/>
+                <w:tab w:val="left" w:pos="1440"/>
+                <w:tab w:val="left" w:pos="2160"/>
+                <w:tab w:val="left" w:pos="2880"/>
+                <w:tab w:val="left" w:pos="3600"/>
+                <w:tab w:val="left" w:pos="4320"/>
+                <w:tab w:val="left" w:pos="4680"/>
+              </w:tabs>
+              <w:rPr>
+                <w:rFonts w:ascii="Palatino Linotype" w:hAnsi="Palatino Linotype"/>
+                <w:b/>
+                <w:bCs/>
+                <w:sz w:val="20"/>
+                <w:szCs w:val="20"/>
+              </w:rPr>
+            </w:pPr>
+            <w:r>
+              <w:rPr>
+                <w:rFonts w:ascii="Palatino Linotype" w:hAnsi="Palatino Linotype"/>
+                <w:b/>
+                <w:bCs/>
+                <w:sz w:val="20"/>
+                <w:szCs w:val="20"/>
+              </w:rPr>
               <w:t xml:space="preserve">Guilty</w:t>
             </w:r>
           </w:p>
@@ -1486,125 +1452,6 @@
                 <w:sz w:val="20"/>
                 <w:szCs w:val="20"/>
               </w:rPr>
-              <w:t>Finding</w:t>
-            </w:r>
-          </w:p>
-        </w:tc>
-        <w:tc>
-          <w:tcPr>
-            <w:tcW w:w="3289" w:type="dxa"/>
-          </w:tcPr>
-          <w:p>
-            <w:pPr>
-              <w:tabs>
-                <w:tab w:val="left" w:pos="-1080"/>
-                <w:tab w:val="left" w:pos="-720"/>
-                <w:tab w:val="left" w:pos="0"/>
-                <w:tab w:val="left" w:pos="720"/>
-                <w:tab w:val="left" w:pos="1440"/>
-                <w:tab w:val="left" w:pos="2160"/>
-                <w:tab w:val="left" w:pos="2880"/>
-                <w:tab w:val="left" w:pos="3600"/>
-                <w:tab w:val="left" w:pos="4320"/>
-                <w:tab w:val="left" w:pos="4680"/>
-              </w:tabs>
-              <w:rPr>
-                <w:rFonts w:ascii="Palatino Linotype" w:hAnsi="Palatino Linotype"/>
-                <w:b/>
-                <w:bCs/>
-                <w:sz w:val="20"/>
-                <w:szCs w:val="20"/>
-              </w:rPr>
-            </w:pPr>
-            <w:r>
-              <w:rPr>
-                <w:rFonts w:ascii="Palatino Linotype" w:hAnsi="Palatino Linotype"/>
-                <w:b/>
-                <w:bCs/>
-                <w:sz w:val="20"/>
-                <w:szCs w:val="20"/>
-              </w:rPr>
-              <w:t xml:space="preserve">Guilty</w:t>
-            </w:r>
-          </w:p>
-        </w:tc>
-        <w:tc>
-          <w:tcPr>
-            <w:tcW w:w="3289" w:type="dxa"/>
-          </w:tcPr>
-          <w:p>
-            <w:pPr>
-              <w:tabs>
-                <w:tab w:val="left" w:pos="-1080"/>
-                <w:tab w:val="left" w:pos="-720"/>
-                <w:tab w:val="left" w:pos="0"/>
-                <w:tab w:val="left" w:pos="720"/>
-                <w:tab w:val="left" w:pos="1440"/>
-                <w:tab w:val="left" w:pos="2160"/>
-                <w:tab w:val="left" w:pos="2880"/>
-                <w:tab w:val="left" w:pos="3600"/>
-                <w:tab w:val="left" w:pos="4320"/>
-                <w:tab w:val="left" w:pos="4680"/>
-              </w:tabs>
-              <w:rPr>
-                <w:rFonts w:ascii="Palatino Linotype" w:hAnsi="Palatino Linotype"/>
-                <w:b/>
-                <w:bCs/>
-                <w:sz w:val="20"/>
-                <w:szCs w:val="20"/>
-              </w:rPr>
-            </w:pPr>
-            <w:r>
-              <w:rPr>
-                <w:rFonts w:ascii="Palatino Linotype" w:hAnsi="Palatino Linotype"/>
-                <w:b/>
-                <w:bCs/>
-                <w:sz w:val="20"/>
-                <w:szCs w:val="20"/>
-              </w:rPr>
-              <w:t xml:space="preserve">Guilty</w:t>
-            </w:r>
-          </w:p>
-        </w:tc>
-      </w:tr>
-      <w:tr>
-        <w:trPr>
-          <w:jc w:val="center"/>
-        </w:trPr>
-        <w:tc>
-          <w:tcPr>
-            <w:tcW w:w="1801" w:type="dxa"/>
-          </w:tcPr>
-          <w:p>
-            <w:pPr>
-              <w:tabs>
-                <w:tab w:val="left" w:pos="-1080"/>
-                <w:tab w:val="left" w:pos="-720"/>
-                <w:tab w:val="left" w:pos="0"/>
-                <w:tab w:val="left" w:pos="720"/>
-                <w:tab w:val="left" w:pos="1440"/>
-                <w:tab w:val="left" w:pos="2160"/>
-                <w:tab w:val="left" w:pos="2880"/>
-                <w:tab w:val="left" w:pos="3600"/>
-                <w:tab w:val="left" w:pos="4320"/>
-                <w:tab w:val="left" w:pos="4680"/>
-              </w:tabs>
-              <w:rPr>
-                <w:rFonts w:ascii="Palatino Linotype" w:hAnsi="Palatino Linotype"/>
-                <w:b/>
-                <w:bCs/>
-                <w:sz w:val="20"/>
-                <w:szCs w:val="20"/>
-              </w:rPr>
-            </w:pPr>
-            <w:r>
-              <w:rPr>
-                <w:rFonts w:ascii="Palatino Linotype" w:hAnsi="Palatino Linotype"/>
-                <w:b/>
-                <w:bCs/>
-                <w:sz w:val="20"/>
-                <w:szCs w:val="20"/>
-              </w:rPr>
               <w:t>Fine Amount</w:t>
             </w:r>
           </w:p>
@@ -2025,7 +1872,7 @@
           <w:sz w:val="20"/>
           <w:szCs w:val="20"/>
         </w:rPr>
-        <w:t xml:space="preserve">March 12, 2022</w:t>
+        <w:t xml:space="preserve">March 13, 2022</w:t>
       </w:r>
       <w:r>
         <w:rPr>
@@ -2034,14 +1881,6 @@
           <w:szCs w:val="20"/>
         </w:rPr>
         <w:t xml:space="preserve">. </w:t>
-      </w:r>
-      <w:r>
-        <w:rPr>
-          <w:rFonts w:ascii="Palatino Linotype" w:hAnsi="Palatino Linotype"/>
-          <w:sz w:val="20"/>
-          <w:szCs w:val="20"/>
-        </w:rPr>
-        <w:t xml:space="preserve"/>
       </w:r>
       <w:r>
         <w:rPr>
@@ -2095,6 +1934,124 @@
           <w:sz w:val="20"/>
           <w:szCs w:val="20"/>
         </w:rPr>
+        <w:t xml:space="preserve">Community Service.  </w:t>
+      </w:r>
+      <w:r>
+        <w:rPr>
+          <w:rFonts w:ascii="Palatino Linotype" w:hAnsi="Palatino Linotype"/>
+          <w:sz w:val="20"/>
+          <w:szCs w:val="20"/>
+        </w:rPr>
+        <w:t xml:space="preserve">Defendant </w:t>
+      </w:r>
+      <w:r>
+        <w:rPr>
+          <w:rFonts w:ascii="Palatino Linotype" w:hAnsi="Palatino Linotype"/>
+          <w:sz w:val="20"/>
+          <w:szCs w:val="20"/>
+        </w:rPr>
+        <w:t xml:space="preserve">shall </w:t>
+      </w:r>
+      <w:r>
+        <w:rPr>
+          <w:rFonts w:ascii="Palatino Linotype" w:hAnsi="Palatino Linotype"/>
+          <w:sz w:val="20"/>
+          <w:szCs w:val="20"/>
+        </w:rPr>
+        <w:t xml:space="preserve">complete </w:t>
+      </w:r>
+      <w:r>
+        <w:rPr>
+          <w:rFonts w:ascii="Palatino Linotype" w:hAnsi="Palatino Linotype"/>
+          <w:sz w:val="20"/>
+          <w:szCs w:val="20"/>
+        </w:rPr>
+        <w:t xml:space="preserve">25</w:t>
+      </w:r>
+      <w:r>
+        <w:rPr>
+          <w:rFonts w:ascii="Palatino Linotype" w:hAnsi="Palatino Linotype"/>
+          <w:sz w:val="20"/>
+          <w:szCs w:val="20"/>
+        </w:rPr>
+        <w:t xml:space="preserve"> hours of community service within </w:t>
+      </w:r>
+      <w:r>
+        <w:rPr>
+          <w:rFonts w:ascii="Palatino Linotype" w:hAnsi="Palatino Linotype"/>
+          <w:sz w:val="20"/>
+          <w:szCs w:val="20"/>
+        </w:rPr>
+        <w:t xml:space="preserve">30</w:t>
+      </w:r>
+      <w:r>
+        <w:rPr>
+          <w:rFonts w:ascii="Palatino Linotype" w:hAnsi="Palatino Linotype"/>
+          <w:sz w:val="20"/>
+          <w:szCs w:val="20"/>
+        </w:rPr>
+        <w:t xml:space="preserve"> days. Defendant shall show proof of completion of all completed hours to the Office of Community Control on or before </w:t>
+      </w:r>
+      <w:r>
+        <w:rPr>
+          <w:rFonts w:ascii="Palatino Linotype" w:hAnsi="Palatino Linotype"/>
+          <w:sz w:val="20"/>
+          <w:szCs w:val="20"/>
+        </w:rPr>
+        <w:t xml:space="preserve">April 12, 2022</w:t>
+      </w:r>
+      <w:r>
+        <w:rPr>
+          <w:rFonts w:ascii="Palatino Linotype" w:hAnsi="Palatino Linotype"/>
+          <w:sz w:val="20"/>
+          <w:szCs w:val="20"/>
+        </w:rPr>
+        <w:t xml:space="preserve">.  </w:t>
+      </w:r>
+      <w:r>
+        <w:rPr>
+          <w:rFonts w:ascii="Palatino Linotype" w:hAnsi="Palatino Linotype"/>
+          <w:sz w:val="20"/>
+          <w:szCs w:val="20"/>
+        </w:rPr>
+        <w:t xml:space="preserve"/>
+      </w:r>
+      <w:r>
+        <w:rPr>
+          <w:rFonts w:ascii="Palatino Linotype" w:hAnsi="Palatino Linotype"/>
+          <w:sz w:val="20"/>
+          <w:szCs w:val="20"/>
+        </w:rPr>
+        <w:t xml:space="preserve"/>
+      </w:r>
+      <w:r>
+        <w:rPr>
+          <w:rFonts w:ascii="Palatino Linotype" w:hAnsi="Palatino Linotype"/>
+          <w:sz w:val="20"/>
+          <w:szCs w:val="20"/>
+        </w:rPr>
+        <w:t xml:space="preserve"/>
+        <w:br/>
+        <w:t xml:space="preserve"/>
+      </w:r>
+    </w:p>
+    <w:p>
+      <w:pPr>
+        <w:jc w:val="both"/>
+        <w:rPr>
+          <w:rFonts w:ascii="Palatino Linotype" w:hAnsi="Palatino Linotype"/>
+          <w:sz w:val="20"/>
+          <w:szCs w:val="20"/>
+        </w:rPr>
+      </w:pPr>
+      <w:r>
+        <w:rPr>
+          <w:rFonts w:ascii="Palatino Linotype" w:hAnsi="Palatino Linotype"/>
+          <w:b/>
+          <w:bCs/>
+          <w:sz w:val="20"/>
+          <w:szCs w:val="20"/>
+        </w:rPr>
         <w:t xml:space="preserve">Proof of Financial Responsibility.  </w:t>
       </w:r>
       <w:r>
@@ -2104,20 +2061,123 @@
           <w:sz w:val="20"/>
           <w:szCs w:val="20"/>
         </w:rPr>
+        <w:t xml:space="preserve"/>
+      </w:r>
+      <w:r>
+        <w:rPr>
+          <w:rFonts w:ascii="Palatino Linotype" w:hAnsi="Palatino Linotype"/>
+          <w:sz w:val="20"/>
+          <w:szCs w:val="20"/>
+        </w:rPr>
+        <w:t xml:space="preserve">The Defendant did not show proof of financial responsibility at the time of the offense or during the proceeding, </w:t>
+      </w:r>
+      <w:r>
+        <w:rPr>
+          <w:rFonts w:ascii="Palatino Linotype" w:hAnsi="Palatino Linotype"/>
+          <w:sz w:val="20"/>
+          <w:szCs w:val="20"/>
+        </w:rPr>
+        <w:lastRenderedPageBreak/>
+        <w:t xml:space="preserve">but may show proof to Clerk of Court at any time prior to the submission of this matter to the Ohio Bureau of Motor Vehicles.</w:t>
+      </w:r>
+      <w:r>
+        <w:rPr>
+          <w:rFonts w:ascii="Palatino Linotype" w:hAnsi="Palatino Linotype"/>
+          <w:sz w:val="20"/>
+          <w:szCs w:val="20"/>
+        </w:rPr>
+        <w:t xml:space="preserve"/>
+      </w:r>
+      <w:r>
+        <w:rPr>
+          <w:rFonts w:ascii="Palatino Linotype" w:hAnsi="Palatino Linotype"/>
+          <w:sz w:val="20"/>
+          <w:szCs w:val="20"/>
+        </w:rPr>
+        <w:t xml:space="preserve"/>
+      </w:r>
+      <w:r>
+        <w:rPr>
+          <w:rFonts w:ascii="Palatino Linotype" w:hAnsi="Palatino Linotype"/>
+          <w:sz w:val="20"/>
+          <w:szCs w:val="20"/>
+        </w:rPr>
+        <w:t xml:space="preserve"/>
+        <w:br/>
+        <w:t xml:space="preserve"/>
+      </w:r>
+    </w:p>
+    <w:p>
+      <w:pPr>
+        <w:jc w:val="both"/>
+        <w:rPr>
+          <w:rFonts w:ascii="Palatino Linotype" w:hAnsi="Palatino Linotype"/>
+          <w:sz w:val="20"/>
+          <w:szCs w:val="20"/>
+        </w:rPr>
+      </w:pPr>
+      <w:r>
+        <w:rPr>
+          <w:rFonts w:ascii="Palatino Linotype" w:hAnsi="Palatino Linotype"/>
+          <w:b/>
+          <w:sz w:val="20"/>
+          <w:szCs w:val="20"/>
+        </w:rPr>
+        <w:t xml:space="preserve">License Suspension.</w:t>
+      </w:r>
+      <w:r>
+        <w:rPr>
+          <w:rFonts w:ascii="Palatino Linotype" w:hAnsi="Palatino Linotype"/>
+          <w:b/>
+          <w:sz w:val="20"/>
+          <w:szCs w:val="20"/>
+        </w:rPr>
         <w:t xml:space="preserve"> </w:t>
       </w:r>
       <w:r>
         <w:rPr>
           <w:rFonts w:ascii="Palatino Linotype" w:hAnsi="Palatino Linotype"/>
-          <w:sz w:val="20"/>
-          <w:szCs w:val="20"/>
-        </w:rPr>
-        <w:t xml:space="preserve">The Defendant showed proof of financial responsibility at the time of the offense.</w:t>
-      </w:r>
-      <w:r>
-        <w:rPr>
-          <w:rFonts w:ascii="Palatino Linotype" w:hAnsi="Palatino Linotype"/>
-          <w:bCs/>
+          <w:b/>
+          <w:sz w:val="20"/>
+          <w:szCs w:val="20"/>
+        </w:rPr>
+        <w:t xml:space="preserve"> </w:t>
+      </w:r>
+      <w:r>
+        <w:rPr>
+          <w:rFonts w:ascii="Palatino Linotype" w:hAnsi="Palatino Linotype"/>
+          <w:sz w:val="20"/>
+          <w:szCs w:val="20"/>
+        </w:rPr>
+        <w:t xml:space="preserve">Defendant’s </w:t>
+      </w:r>
+      <w:r>
+        <w:rPr>
+          <w:rFonts w:ascii="Palatino Linotype" w:hAnsi="Palatino Linotype"/>
+          <w:sz w:val="20"/>
+          <w:szCs w:val="20"/>
+        </w:rPr>
+        <w:t xml:space="preserve">hunting</w:t>
+      </w:r>
+      <w:r>
+        <w:rPr>
+          <w:rFonts w:ascii="Palatino Linotype" w:hAnsi="Palatino Linotype"/>
+          <w:sz w:val="20"/>
+          <w:szCs w:val="20"/>
+        </w:rPr>
+        <w:t xml:space="preserve"> license is suspended from March 13, 2022 for a term of 6 months. </w:t>
+      </w:r>
+      <w:r>
+        <w:rPr>
+          <w:rFonts w:ascii="Palatino Linotype" w:hAnsi="Palatino Linotype"/>
+          <w:sz w:val="20"/>
+          <w:szCs w:val="20"/>
+        </w:rPr>
+        <w:t xml:space="preserve">The defendant is required to complete a remedial driving class before his operator’s license may be reinstated.</w:t>
+      </w:r>
+      <w:r>
+        <w:rPr>
+          <w:rFonts w:ascii="Palatino Linotype" w:hAnsi="Palatino Linotype"/>
           <w:sz w:val="20"/>
           <w:szCs w:val="20"/>
         </w:rPr>
@@ -2130,6 +2190,52 @@
           <w:szCs w:val="20"/>
         </w:rPr>
         <w:t xml:space="preserve"/>
+        <w:br/>
+        <w:t xml:space="preserve"/>
+      </w:r>
+    </w:p>
+    <w:p>
+      <w:pPr>
+        <w:jc w:val="both"/>
+        <w:rPr>
+          <w:rFonts w:ascii="Palatino Linotype" w:hAnsi="Palatino Linotype"/>
+          <w:sz w:val="20"/>
+          <w:szCs w:val="20"/>
+        </w:rPr>
+      </w:pPr>
+      <w:r>
+        <w:rPr>
+          <w:rFonts w:ascii="Palatino Linotype" w:hAnsi="Palatino Linotype"/>
+          <w:b/>
+          <w:sz w:val="20"/>
+          <w:szCs w:val="20"/>
+        </w:rPr>
+        <w:t xml:space="preserve">Other Conditions.</w:t>
+      </w:r>
+      <w:r>
+        <w:rPr>
+          <w:rFonts w:ascii="Palatino Linotype" w:hAnsi="Palatino Linotype"/>
+          <w:b/>
+          <w:sz w:val="20"/>
+          <w:szCs w:val="20"/>
+        </w:rPr>
+        <w:t xml:space="preserve"> </w:t>
+      </w:r>
+      <w:r>
+        <w:rPr>
+          <w:rFonts w:ascii="Palatino Linotype" w:hAnsi="Palatino Linotype"/>
+          <w:sz w:val="20"/>
+          <w:szCs w:val="20"/>
+        </w:rPr>
+        <w:t xml:space="preserve">Test</w:t>
+      </w:r>
+      <w:r>
+        <w:rPr>
+          <w:rFonts w:ascii="Palatino Linotype" w:hAnsi="Palatino Linotype"/>
+          <w:sz w:val="20"/>
+          <w:szCs w:val="20"/>
+        </w:rPr>
+        <w:t>.</w:t>
       </w:r>
       <w:r>
         <w:rPr>

</xml_diff>

<commit_message>
Court costs refactored and working and updated amounts.
</commit_message>
<xml_diff>
--- a/resources/Saved/21TRD09386_Crim_Traffic Judgment Entry.docx
+++ b/resources/Saved/21TRD09386_Crim_Traffic Judgment Entry.docx
@@ -486,7 +486,6 @@
         <w:jc w:val="center"/>
         <w:rPr>
           <w:rFonts w:ascii="Palatino Linotype" w:hAnsi="Palatino Linotype"/>
-          <w:bCs/>
           <w:sz w:val="20"/>
           <w:szCs w:val="20"/>
         </w:rPr>
@@ -500,40 +499,7 @@
           <w:szCs w:val="20"/>
           <w:u w:val="single"/>
         </w:rPr>
-        <w:t>MAGISTRATE</w:t>
-      </w:r>
-      <w:r>
-        <w:rPr>
-          <w:rFonts w:ascii="Palatino Linotype" w:hAnsi="Palatino Linotype"/>
-          <w:b/>
-          <w:bCs/>
-          <w:sz w:val="20"/>
-          <w:szCs w:val="20"/>
-          <w:u w:val="single"/>
-        </w:rPr>
-        <w:t>’S</w:t>
-      </w:r>
-      <w:r>
-        <w:rPr>
-          <w:rFonts w:ascii="Palatino Linotype" w:hAnsi="Palatino Linotype"/>
-          <w:b/>
-          <w:bCs/>
-          <w:sz w:val="20"/>
-          <w:szCs w:val="20"/>
-          <w:u w:val="single"/>
-        </w:rPr>
-        <w:t xml:space="preserve"> </w:t>
-      </w:r>
-      <w:r>
-        <w:rPr>
-          <w:rFonts w:ascii="Palatino Linotype" w:hAnsi="Palatino Linotype"/>
-          <w:b/>
-          <w:bCs/>
-          <w:sz w:val="20"/>
-          <w:szCs w:val="20"/>
-          <w:u w:val="single"/>
-        </w:rPr>
-        <w:t xml:space="preserve">DECISION</w:t>
+        <w:t>FINAL JUDGMENT ENTRY</w:t>
       </w:r>
     </w:p>
     <w:p>
@@ -1554,7 +1520,7 @@
                 <w:sz w:val="20"/>
                 <w:szCs w:val="20"/>
               </w:rPr>
-              <w:t xml:space="preserve">$ 0</w:t>
+              <w:t xml:space="preserve">$ 50</w:t>
             </w:r>
           </w:p>
         </w:tc>
@@ -1695,7 +1661,7 @@
                 <w:sz w:val="20"/>
                 <w:szCs w:val="20"/>
               </w:rPr>
-              <w:t xml:space="preserve">$ 0</w:t>
+              <w:t xml:space="preserve">$ 25</w:t>
             </w:r>
           </w:p>
         </w:tc>
@@ -1816,7 +1782,7 @@
                 <w:sz w:val="20"/>
                 <w:szCs w:val="20"/>
               </w:rPr>
-              <w:t xml:space="preserve">5</w:t>
+              <w:t xml:space="preserve">None</w:t>
             </w:r>
           </w:p>
         </w:tc>
@@ -2403,277 +2369,6 @@
           <w:szCs w:val="20"/>
         </w:rPr>
         <w:t xml:space="preserve"/>
-        <w:br/>
-        <w:t xml:space="preserve"/>
-      </w:r>
-    </w:p>
-    <w:p>
-      <w:pPr>
-        <w:jc w:val="both"/>
-        <w:rPr>
-          <w:rFonts w:ascii="Palatino Linotype" w:hAnsi="Palatino Linotype"/>
-          <w:sz w:val="20"/>
-          <w:szCs w:val="20"/>
-        </w:rPr>
-      </w:pPr>
-      <w:r>
-        <w:rPr>
-          <w:rFonts w:ascii="Palatino Linotype" w:hAnsi="Palatino Linotype"/>
-          <w:b/>
-          <w:sz w:val="20"/>
-          <w:szCs w:val="20"/>
-        </w:rPr>
-        <w:t xml:space="preserve">Jail </w:t>
-      </w:r>
-      <w:r>
-        <w:rPr>
-          <w:rFonts w:ascii="Palatino Linotype" w:hAnsi="Palatino Linotype"/>
-          <w:b/>
-          <w:sz w:val="20"/>
-          <w:szCs w:val="20"/>
-        </w:rPr>
-        <w:t xml:space="preserve">Reporting</w:t>
-      </w:r>
-      <w:r>
-        <w:rPr>
-          <w:rFonts w:ascii="Palatino Linotype" w:hAnsi="Palatino Linotype"/>
-          <w:b/>
-          <w:sz w:val="20"/>
-          <w:szCs w:val="20"/>
-        </w:rPr>
-        <w:t xml:space="preserve"> Terms.</w:t>
-      </w:r>
-      <w:r>
-        <w:rPr>
-          <w:rFonts w:ascii="Palatino Linotype" w:hAnsi="Palatino Linotype"/>
-          <w:b/>
-          <w:sz w:val="20"/>
-          <w:szCs w:val="20"/>
-        </w:rPr>
-        <w:t xml:space="preserve">  </w:t>
-      </w:r>
-      <w:r>
-        <w:rPr>
-          <w:rFonts w:ascii="Palatino Linotype" w:hAnsi="Palatino Linotype"/>
-          <w:sz w:val="20"/>
-          <w:szCs w:val="20"/>
-        </w:rPr>
-        <w:t xml:space="preserve"/>
-      </w:r>
-      <w:r>
-        <w:rPr>
-          <w:rFonts w:ascii="Palatino Linotype" w:hAnsi="Palatino Linotype"/>
-          <w:sz w:val="20"/>
-          <w:szCs w:val="20"/>
-        </w:rPr>
-        <w:t xml:space="preserve"/>
-      </w:r>
-      <w:r>
-        <w:rPr>
-          <w:rFonts w:ascii="Palatino Linotype" w:hAnsi="Palatino Linotype"/>
-          <w:sz w:val="20"/>
-          <w:szCs w:val="20"/>
-        </w:rPr>
-        <w:t xml:space="preserve"/>
-      </w:r>
-    </w:p>
-    <w:p>
-      <w:pPr>
-        <w:pStyle w:val="ListParagraph"/>
-        <w:numPr>
-          <w:ilvl w:val="0"/>
-          <w:numId w:val="3"/>
-        </w:numPr>
-        <w:jc w:val="both"/>
-        <w:rPr>
-          <w:rFonts w:ascii="Palatino Linotype" w:hAnsi="Palatino Linotype"/>
-          <w:sz w:val="20"/>
-          <w:szCs w:val="20"/>
-        </w:rPr>
-      </w:pPr>
-      <w:r>
-        <w:rPr>
-          <w:rFonts w:ascii="Palatino Linotype" w:hAnsi="Palatino Linotype"/>
-          <w:sz w:val="20"/>
-          <w:szCs w:val="20"/>
-        </w:rPr>
-        <w:t>Defendant shall report to jail time</w:t>
-      </w:r>
-      <w:r>
-        <w:rPr>
-          <w:rFonts w:ascii="Palatino Linotype" w:hAnsi="Palatino Linotype"/>
-          <w:sz w:val="20"/>
-          <w:szCs w:val="20"/>
-        </w:rPr>
-        <w:t>l</w:t>
-      </w:r>
-      <w:r>
-        <w:rPr>
-          <w:rFonts w:ascii="Palatino Linotype" w:hAnsi="Palatino Linotype"/>
-          <w:sz w:val="20"/>
-          <w:szCs w:val="20"/>
-        </w:rPr>
-        <w:t>y and sober.</w:t>
-      </w:r>
-    </w:p>
-    <w:p>
-      <w:pPr>
-        <w:pStyle w:val="ListParagraph"/>
-        <w:numPr>
-          <w:ilvl w:val="0"/>
-          <w:numId w:val="3"/>
-        </w:numPr>
-        <w:jc w:val="both"/>
-        <w:rPr>
-          <w:rFonts w:ascii="Palatino Linotype" w:hAnsi="Palatino Linotype"/>
-          <w:sz w:val="20"/>
-          <w:szCs w:val="20"/>
-        </w:rPr>
-      </w:pPr>
-      <w:r>
-        <w:rPr>
-          <w:rFonts w:ascii="Palatino Linotype" w:hAnsi="Palatino Linotype"/>
-          <w:sz w:val="20"/>
-          <w:szCs w:val="20"/>
-        </w:rPr>
-        <w:t xml:space="preserve">The jail days imposed shall be served</w:t>
-      </w:r>
-      <w:r>
-        <w:rPr>
-          <w:rFonts w:ascii="Palatino Linotype" w:hAnsi="Palatino Linotype"/>
-          <w:sz w:val="20"/>
-          <w:szCs w:val="20"/>
-        </w:rPr>
-        <w:t xml:space="preserve"> as</w:t>
-      </w:r>
-      <w:r>
-        <w:rPr>
-          <w:rFonts w:ascii="Palatino Linotype" w:hAnsi="Palatino Linotype"/>
-          <w:sz w:val="20"/>
-          <w:szCs w:val="20"/>
-        </w:rPr>
-        <w:t xml:space="preserve"> </w:t>
-      </w:r>
-      <w:proofErr w:type="gramStart"/>
-      <w:r>
-        <w:rPr>
-          <w:rFonts w:ascii="Palatino Linotype" w:hAnsi="Palatino Linotype"/>
-          <w:sz w:val="20"/>
-          <w:szCs w:val="20"/>
-        </w:rPr>
-        <w:t xml:space="preserve">None. </w:t>
-      </w:r>
-      <w:r>
-        <w:rPr>
-          <w:rFonts w:ascii="Palatino Linotype" w:hAnsi="Palatino Linotype"/>
-          <w:sz w:val="20"/>
-          <w:szCs w:val="20"/>
-        </w:rPr>
-        <w:t xml:space="preserve">None.</w:t>
-      </w:r>
-      <w:r>
-        <w:rPr>
-          <w:rFonts w:ascii="Palatino Linotype" w:hAnsi="Palatino Linotype"/>
-          <w:sz w:val="20"/>
-          <w:szCs w:val="20"/>
-        </w:rPr>
-        <w:t xml:space="preserve"/>
-      </w:r>
-      <w:r>
-        <w:rPr>
-          <w:rFonts w:ascii="Palatino Linotype" w:hAnsi="Palatino Linotype"/>
-          <w:sz w:val="20"/>
-          <w:szCs w:val="20"/>
-        </w:rPr>
-        <w:t xml:space="preserve"/>
-      </w:r>
-      <w:r>
-        <w:rPr>
-          <w:rFonts w:ascii="Palatino Linotype" w:hAnsi="Palatino Linotype"/>
-          <w:sz w:val="20"/>
-          <w:szCs w:val="20"/>
-        </w:rPr>
-        <w:t xml:space="preserve"/>
-      </w:r>
-    </w:p>
-    <w:p>
-      <w:pPr>
-        <w:pStyle w:val="ListParagraph"/>
-        <w:numPr>
-          <w:ilvl w:val="0"/>
-          <w:numId w:val="3"/>
-        </w:numPr>
-        <w:jc w:val="both"/>
-        <w:rPr>
-          <w:rFonts w:ascii="Palatino Linotype" w:hAnsi="Palatino Linotype"/>
-          <w:sz w:val="20"/>
-          <w:szCs w:val="20"/>
-        </w:rPr>
-      </w:pPr>
-      <w:r>
-        <w:rPr>
-          <w:rFonts w:ascii="Palatino Linotype" w:hAnsi="Palatino Linotype"/>
-          <w:sz w:val="20"/>
-          <w:szCs w:val="20"/>
-        </w:rPr>
-        <w:t>Defendant shall timely pay</w:t>
-      </w:r>
-      <w:r>
-        <w:rPr>
-          <w:rFonts w:ascii="Palatino Linotype" w:hAnsi="Palatino Linotype"/>
-          <w:sz w:val="20"/>
-          <w:szCs w:val="20"/>
-        </w:rPr>
-        <w:t>,</w:t>
-      </w:r>
-      <w:r>
-        <w:rPr>
-          <w:rFonts w:ascii="Palatino Linotype" w:hAnsi="Palatino Linotype"/>
-          <w:sz w:val="20"/>
-          <w:szCs w:val="20"/>
-        </w:rPr>
-        <w:t xml:space="preserve"> or dispute</w:t>
-      </w:r>
-      <w:r>
-        <w:rPr>
-          <w:rFonts w:ascii="Palatino Linotype" w:hAnsi="Palatino Linotype"/>
-          <w:sz w:val="20"/>
-          <w:szCs w:val="20"/>
-        </w:rPr>
-        <w:t>,</w:t>
-      </w:r>
-      <w:r>
-        <w:rPr>
-          <w:rFonts w:ascii="Palatino Linotype" w:hAnsi="Palatino Linotype"/>
-          <w:sz w:val="20"/>
-          <w:szCs w:val="20"/>
-        </w:rPr>
-        <w:t xml:space="preserve"> confinement costs billed pursuant to R.C. 2929.37 or be subject to certificate of judgment by the </w:t>
-      </w:r>
-      <w:proofErr w:type="gramStart"/>
-      <w:r>
-        <w:rPr>
-          <w:rFonts w:ascii="Palatino Linotype" w:hAnsi="Palatino Linotype"/>
-          <w:sz w:val="20"/>
-          <w:szCs w:val="20"/>
-        </w:rPr>
-        <w:t>Clerk.</w:t>
-      </w:r>
-      <w:r>
-        <w:rPr>
-          <w:rFonts w:ascii="Palatino Linotype" w:hAnsi="Palatino Linotype"/>
-          <w:sz w:val="20"/>
-          <w:szCs w:val="20"/>
-        </w:rPr>
-        <w:t xml:space="preserve"/>
-      </w:r>
-      <w:r>
-        <w:rPr>
-          <w:rFonts w:ascii="Palatino Linotype" w:hAnsi="Palatino Linotype"/>
-          <w:sz w:val="20"/>
-          <w:szCs w:val="20"/>
-        </w:rPr>
-        <w:t xml:space="preserve"/>
       </w:r>
       <w:r>
         <w:rPr>
@@ -2843,7 +2538,7 @@
           <w:sz w:val="20"/>
           <w:szCs w:val="20"/>
         </w:rPr>
-        <w:t xml:space="preserve">Magistrate</w:t>
+        <w:t xml:space="preserve">Judge</w:t>
       </w:r>
       <w:r>
         <w:rPr>
@@ -2859,7 +2554,7 @@
           <w:sz w:val="20"/>
           <w:szCs w:val="20"/>
         </w:rPr>
-        <w:t xml:space="preserve">Amanda</w:t>
+        <w:t xml:space="preserve">Marianne</w:t>
       </w:r>
       <w:r>
         <w:rPr>
@@ -2875,7 +2570,7 @@
           <w:sz w:val="20"/>
           <w:szCs w:val="20"/>
         </w:rPr>
-        <w:t xml:space="preserve">Bunner</w:t>
+        <w:t xml:space="preserve">Hemmeter</w:t>
       </w:r>
     </w:p>
     <w:p>
@@ -2911,72 +2606,62 @@
     <w:p>
       <w:pPr>
         <w:tabs>
-          <w:tab w:val="center" w:pos="4680"/>
+          <w:tab w:val="left" w:pos="-1080"/>
+          <w:tab w:val="left" w:pos="-720"/>
+          <w:tab w:val="left" w:pos="0"/>
+          <w:tab w:val="left" w:pos="720"/>
+          <w:tab w:val="left" w:pos="1440"/>
+          <w:tab w:val="left" w:pos="2160"/>
+          <w:tab w:val="left" w:pos="2880"/>
+          <w:tab w:val="left" w:pos="3600"/>
+          <w:tab w:val="left" w:pos="4320"/>
+          <w:tab w:val="left" w:pos="4680"/>
         </w:tabs>
-        <w:jc w:val="both"/>
-        <w:rPr>
-          <w:rFonts w:ascii="Palatino Linotype" w:hAnsi="Palatino Linotype"/>
-          <w:b/>
-          <w:bCs/>
-          <w:i/>
-          <w:sz w:val="19"/>
-          <w:szCs w:val="19"/>
-        </w:rPr>
-      </w:pPr>
-      <w:r>
-        <w:rPr>
-          <w:rFonts w:ascii="Palatino Linotype" w:hAnsi="Palatino Linotype"/>
-          <w:b/>
-          <w:bCs/>
-          <w:i/>
-          <w:sz w:val="19"/>
-          <w:szCs w:val="19"/>
-        </w:rPr>
-        <w:t xml:space="preserve">Pursuant to Criminal Rule 19(D) and Traffic Rule 14, written objections to this magistrate’s decision must be filed within </w:t>
-      </w:r>
-      <w:r>
-        <w:rPr>
-          <w:rFonts w:ascii="Palatino Linotype" w:hAnsi="Palatino Linotype"/>
-          <w:b/>
-          <w:bCs/>
-          <w:i/>
-          <w:sz w:val="19"/>
-          <w:szCs w:val="19"/>
-        </w:rPr>
-        <w:t>14</w:t>
-      </w:r>
-      <w:r>
-        <w:rPr>
-          <w:rFonts w:ascii="Palatino Linotype" w:hAnsi="Palatino Linotype"/>
-          <w:b/>
-          <w:bCs/>
-          <w:i/>
-          <w:sz w:val="19"/>
-          <w:szCs w:val="19"/>
-        </w:rPr>
-        <w:t xml:space="preserve"> days of the filing of this decision. Any objections must state with specificity the grounds of the objections. </w:t>
-      </w:r>
-      <w:r>
-        <w:rPr>
-          <w:rFonts w:ascii="Palatino Linotype" w:hAnsi="Palatino Linotype"/>
-          <w:b/>
-          <w:bCs/>
-          <w:i/>
-          <w:sz w:val="19"/>
-          <w:szCs w:val="19"/>
-        </w:rPr>
-        <w:t xml:space="preserve">A party shall not assign as error on appeal the court’s adoption of this decision unless the party timely </w:t>
-      </w:r>
-      <w:r>
-        <w:rPr>
-          <w:rFonts w:ascii="Palatino Linotype" w:hAnsi="Palatino Linotype"/>
-          <w:b/>
-          <w:bCs/>
-          <w:i/>
-          <w:sz w:val="19"/>
-          <w:szCs w:val="19"/>
-        </w:rPr>
-        <w:t>files objections.</w:t>
+        <w:rPr>
+          <w:rFonts w:ascii="Palatino Linotype" w:hAnsi="Palatino Linotype"/>
+          <w:sz w:val="16"/>
+          <w:szCs w:val="16"/>
+        </w:rPr>
+      </w:pPr>
+      <w:r>
+        <w:rPr>
+          <w:rFonts w:ascii="Palatino Linotype" w:hAnsi="Palatino Linotype"/>
+          <w:sz w:val="16"/>
+          <w:szCs w:val="16"/>
+        </w:rPr>
+        <w:t>Copies served by Dep. Clerk ___________</w:t>
+      </w:r>
+      <w:r>
+        <w:rPr>
+          <w:rFonts w:ascii="Palatino Linotype" w:hAnsi="Palatino Linotype"/>
+          <w:sz w:val="16"/>
+          <w:szCs w:val="16"/>
+        </w:rPr>
+        <w:t>________________</w:t>
+      </w:r>
+      <w:r>
+        <w:rPr>
+          <w:rFonts w:ascii="Palatino Linotype" w:hAnsi="Palatino Linotype"/>
+          <w:sz w:val="16"/>
+          <w:szCs w:val="16"/>
+        </w:rPr>
+        <w:t xml:space="preserve"> on the following date ___________</w:t>
+      </w:r>
+      <w:r>
+        <w:rPr>
+          <w:rFonts w:ascii="Palatino Linotype" w:hAnsi="Palatino Linotype"/>
+          <w:sz w:val="16"/>
+          <w:szCs w:val="16"/>
+        </w:rPr>
+        <w:t xml:space="preserve">_________</w:t>
+      </w:r>
+      <w:r>
+        <w:rPr>
+          <w:rFonts w:ascii="Palatino Linotype" w:hAnsi="Palatino Linotype"/>
+          <w:sz w:val="16"/>
+          <w:szCs w:val="16"/>
+        </w:rPr>
+        <w:t xml:space="preserve"> to:</w:t>
       </w:r>
     </w:p>
     <w:p>
@@ -2995,17 +2680,34 @@
         </w:tabs>
         <w:rPr>
           <w:rFonts w:ascii="Palatino Linotype" w:hAnsi="Palatino Linotype"/>
-          <w:sz w:val="20"/>
-          <w:szCs w:val="20"/>
-        </w:rPr>
-      </w:pPr>
-      <w:r>
-        <w:rPr>
-          <w:rFonts w:ascii="Palatino Linotype" w:hAnsi="Palatino Linotype"/>
-          <w:sz w:val="20"/>
-          <w:szCs w:val="20"/>
-        </w:rPr>
-        <w:t xml:space="preserve"/>
+          <w:sz w:val="16"/>
+          <w:szCs w:val="16"/>
+        </w:rPr>
+      </w:pPr>
+      <w:r>
+        <w:rPr>
+          <w:rFonts w:ascii="Palatino Linotype" w:hAnsi="Palatino Linotype"/>
+          <w:sz w:val="16"/>
+          <w:szCs w:val="16"/>
+        </w:rPr>
+        <w:t xml:space="preserve">Prosecutor’s Office: PS    </w:t>
+      </w:r>
+      <w:r>
+        <w:rPr>
+          <w:rFonts w:ascii="Palatino Linotype" w:hAnsi="Palatino Linotype"/>
+          <w:sz w:val="16"/>
+          <w:szCs w:val="16"/>
+        </w:rPr>
+        <w:t xml:space="preserve">OM     EM; Defendant’s Attorney: PS     OM     EM; </w:t>
+      </w:r>
+      <w:proofErr w:type="gramStart"/>
+      <w:r>
+        <w:rPr>
+          <w:rFonts w:ascii="Palatino Linotype" w:hAnsi="Palatino Linotype"/>
+          <w:sz w:val="16"/>
+          <w:szCs w:val="16"/>
+        </w:rPr>
+        <w:t xml:space="preserve">Chayanna Colon: PS     OM     EM;</w:t>
       </w:r>
     </w:p>
     <w:p>
@@ -3034,7 +2736,7 @@
           <w:sz w:val="16"/>
           <w:szCs w:val="16"/>
         </w:rPr>
-        <w:t>Copies served by Dep. Clerk ___________</w:t>
+        <w:t xml:space="preserve"/>
       </w:r>
       <w:r>
         <w:rPr>
@@ -3042,114 +2744,7 @@
           <w:sz w:val="16"/>
           <w:szCs w:val="16"/>
         </w:rPr>
-        <w:t>________________</w:t>
-      </w:r>
-      <w:r>
-        <w:rPr>
-          <w:rFonts w:ascii="Palatino Linotype" w:hAnsi="Palatino Linotype"/>
-          <w:sz w:val="16"/>
-          <w:szCs w:val="16"/>
-        </w:rPr>
-        <w:t xml:space="preserve"> on the following date ___________</w:t>
-      </w:r>
-      <w:r>
-        <w:rPr>
-          <w:rFonts w:ascii="Palatino Linotype" w:hAnsi="Palatino Linotype"/>
-          <w:sz w:val="16"/>
-          <w:szCs w:val="16"/>
-        </w:rPr>
-        <w:t xml:space="preserve">_________</w:t>
-      </w:r>
-      <w:r>
-        <w:rPr>
-          <w:rFonts w:ascii="Palatino Linotype" w:hAnsi="Palatino Linotype"/>
-          <w:sz w:val="16"/>
-          <w:szCs w:val="16"/>
-        </w:rPr>
-        <w:t xml:space="preserve"> to:</w:t>
-      </w:r>
-    </w:p>
-    <w:p>
-      <w:pPr>
-        <w:tabs>
-          <w:tab w:val="left" w:pos="-1080"/>
-          <w:tab w:val="left" w:pos="-720"/>
-          <w:tab w:val="left" w:pos="0"/>
-          <w:tab w:val="left" w:pos="720"/>
-          <w:tab w:val="left" w:pos="1440"/>
-          <w:tab w:val="left" w:pos="2160"/>
-          <w:tab w:val="left" w:pos="2880"/>
-          <w:tab w:val="left" w:pos="3600"/>
-          <w:tab w:val="left" w:pos="4320"/>
-          <w:tab w:val="left" w:pos="4680"/>
-        </w:tabs>
-        <w:rPr>
-          <w:rFonts w:ascii="Palatino Linotype" w:hAnsi="Palatino Linotype"/>
-          <w:sz w:val="16"/>
-          <w:szCs w:val="16"/>
-        </w:rPr>
-      </w:pPr>
-      <w:r>
-        <w:rPr>
-          <w:rFonts w:ascii="Palatino Linotype" w:hAnsi="Palatino Linotype"/>
-          <w:sz w:val="16"/>
-          <w:szCs w:val="16"/>
-        </w:rPr>
-        <w:t xml:space="preserve">Prosecutor’s Office: PS    </w:t>
-      </w:r>
-      <w:r>
-        <w:rPr>
-          <w:rFonts w:ascii="Palatino Linotype" w:hAnsi="Palatino Linotype"/>
-          <w:sz w:val="16"/>
-          <w:szCs w:val="16"/>
-        </w:rPr>
-        <w:t xml:space="preserve">OM     EM; Defendant’s Attorney: PS     OM     EM; </w:t>
-      </w:r>
-      <w:proofErr w:type="gramStart"/>
-      <w:r>
-        <w:rPr>
-          <w:rFonts w:ascii="Palatino Linotype" w:hAnsi="Palatino Linotype"/>
-          <w:sz w:val="16"/>
-          <w:szCs w:val="16"/>
-        </w:rPr>
-        <w:t xml:space="preserve">Chayanna Colon: PS     OM     EM;</w:t>
-      </w:r>
-    </w:p>
-    <w:p>
-      <w:pPr>
-        <w:tabs>
-          <w:tab w:val="left" w:pos="-1080"/>
-          <w:tab w:val="left" w:pos="-720"/>
-          <w:tab w:val="left" w:pos="0"/>
-          <w:tab w:val="left" w:pos="720"/>
-          <w:tab w:val="left" w:pos="1440"/>
-          <w:tab w:val="left" w:pos="2160"/>
-          <w:tab w:val="left" w:pos="2880"/>
-          <w:tab w:val="left" w:pos="3600"/>
-          <w:tab w:val="left" w:pos="4320"/>
-          <w:tab w:val="left" w:pos="4680"/>
-        </w:tabs>
-        <w:rPr>
-          <w:rFonts w:ascii="Palatino Linotype" w:hAnsi="Palatino Linotype"/>
-          <w:sz w:val="16"/>
-          <w:szCs w:val="16"/>
-        </w:rPr>
-      </w:pPr>
-      <w:r>
-        <w:rPr>
-          <w:rFonts w:ascii="Palatino Linotype" w:hAnsi="Palatino Linotype"/>
-          <w:sz w:val="16"/>
-          <w:szCs w:val="16"/>
-        </w:rPr>
         <w:t xml:space="preserve"/>
-      </w:r>
-      <w:r>
-        <w:rPr>
-          <w:rFonts w:ascii="Palatino Linotype" w:hAnsi="Palatino Linotype"/>
-          <w:sz w:val="16"/>
-          <w:szCs w:val="16"/>
-        </w:rPr>
-        <w:t xml:space="preserve">County Jail: PS   EM;</w:t>
       </w:r>
     </w:p>
     <w:p>
@@ -3406,15 +3001,7 @@
                 <w:sz w:val="20"/>
                 <w:szCs w:val="20"/>
               </w:rPr>
-              <w:t xml:space="preserve">Magistrate Decision</w:t>
-            </w:r>
-            <w:r>
-              <w:rPr>
-                <w:rFonts w:ascii="Palatino Linotype" w:hAnsi="Palatino Linotype"/>
-                <w:sz w:val="20"/>
-                <w:szCs w:val="20"/>
-              </w:rPr>
-              <w:t xml:space="preserve"> 21TRD09386</w:t>
+              <w:t xml:space="preserve">Final Judgment Entry 21TRD09386</w:t>
             </w:r>
           </w:p>
         </w:sdtContent>

</xml_diff>

<commit_message>
Refeactored check additional conditions from class to self.
</commit_message>
<xml_diff>
--- a/resources/Saved/21TRD09386_Crim_Traffic Judgment Entry.docx
+++ b/resources/Saved/21TRD09386_Crim_Traffic Judgment Entry.docx
@@ -1965,6 +1965,101 @@
         <w:rPr>
           <w:rFonts w:ascii="Palatino Linotype" w:hAnsi="Palatino Linotype"/>
           <w:bCs/>
+          <w:sz w:val="20"/>
+          <w:szCs w:val="20"/>
+        </w:rPr>
+        <w:t xml:space="preserve"/>
+      </w:r>
+      <w:r>
+        <w:rPr>
+          <w:rFonts w:ascii="Palatino Linotype" w:hAnsi="Palatino Linotype"/>
+          <w:sz w:val="20"/>
+          <w:szCs w:val="20"/>
+        </w:rPr>
+        <w:t xml:space="preserve"/>
+      </w:r>
+      <w:r>
+        <w:rPr>
+          <w:rFonts w:ascii="Palatino Linotype" w:hAnsi="Palatino Linotype"/>
+          <w:sz w:val="20"/>
+          <w:szCs w:val="20"/>
+        </w:rPr>
+        <w:t xml:space="preserve"/>
+      </w:r>
+      <w:r>
+        <w:rPr>
+          <w:rFonts w:ascii="Palatino Linotype" w:hAnsi="Palatino Linotype"/>
+          <w:sz w:val="20"/>
+          <w:szCs w:val="20"/>
+        </w:rPr>
+        <w:t xml:space="preserve"/>
+        <w:br/>
+        <w:t xml:space="preserve"/>
+      </w:r>
+    </w:p>
+    <w:p>
+      <w:pPr>
+        <w:jc w:val="both"/>
+        <w:rPr>
+          <w:rFonts w:ascii="Palatino Linotype" w:hAnsi="Palatino Linotype"/>
+          <w:sz w:val="20"/>
+          <w:szCs w:val="20"/>
+        </w:rPr>
+      </w:pPr>
+      <w:r>
+        <w:rPr>
+          <w:rFonts w:ascii="Palatino Linotype" w:hAnsi="Palatino Linotype"/>
+          <w:b/>
+          <w:sz w:val="20"/>
+          <w:szCs w:val="20"/>
+        </w:rPr>
+        <w:t xml:space="preserve">License Suspension.</w:t>
+      </w:r>
+      <w:r>
+        <w:rPr>
+          <w:rFonts w:ascii="Palatino Linotype" w:hAnsi="Palatino Linotype"/>
+          <w:b/>
+          <w:sz w:val="20"/>
+          <w:szCs w:val="20"/>
+        </w:rPr>
+        <w:t xml:space="preserve"> </w:t>
+      </w:r>
+      <w:r>
+        <w:rPr>
+          <w:rFonts w:ascii="Palatino Linotype" w:hAnsi="Palatino Linotype"/>
+          <w:b/>
+          <w:sz w:val="20"/>
+          <w:szCs w:val="20"/>
+        </w:rPr>
+        <w:t xml:space="preserve"> </w:t>
+      </w:r>
+      <w:r>
+        <w:rPr>
+          <w:rFonts w:ascii="Palatino Linotype" w:hAnsi="Palatino Linotype"/>
+          <w:sz w:val="20"/>
+          <w:szCs w:val="20"/>
+        </w:rPr>
+        <w:t xml:space="preserve">Defendant’s </w:t>
+      </w:r>
+      <w:r>
+        <w:rPr>
+          <w:rFonts w:ascii="Palatino Linotype" w:hAnsi="Palatino Linotype"/>
+          <w:sz w:val="20"/>
+          <w:szCs w:val="20"/>
+        </w:rPr>
+        <w:t xml:space="preserve">driving</w:t>
+      </w:r>
+      <w:r>
+        <w:rPr>
+          <w:rFonts w:ascii="Palatino Linotype" w:hAnsi="Palatino Linotype"/>
+          <w:sz w:val="20"/>
+          <w:szCs w:val="20"/>
+        </w:rPr>
+        <w:t xml:space="preserve"> license is suspended from March 16, 2022 for a term of 6 months. </w:t>
+      </w:r>
+      <w:r>
+        <w:rPr>
+          <w:rFonts w:ascii="Palatino Linotype" w:hAnsi="Palatino Linotype"/>
           <w:sz w:val="20"/>
           <w:szCs w:val="20"/>
         </w:rPr>

</xml_diff>

<commit_message>
Refactored NotGuiltyBond checks over.
</commit_message>
<xml_diff>
--- a/resources/Saved/21TRD09386_Crim_Traffic Judgment Entry.docx
+++ b/resources/Saved/21TRD09386_Crim_Traffic Judgment Entry.docx
@@ -1965,101 +1965,6 @@
         <w:rPr>
           <w:rFonts w:ascii="Palatino Linotype" w:hAnsi="Palatino Linotype"/>
           <w:bCs/>
-          <w:sz w:val="20"/>
-          <w:szCs w:val="20"/>
-        </w:rPr>
-        <w:t xml:space="preserve"/>
-      </w:r>
-      <w:r>
-        <w:rPr>
-          <w:rFonts w:ascii="Palatino Linotype" w:hAnsi="Palatino Linotype"/>
-          <w:sz w:val="20"/>
-          <w:szCs w:val="20"/>
-        </w:rPr>
-        <w:t xml:space="preserve"/>
-      </w:r>
-      <w:r>
-        <w:rPr>
-          <w:rFonts w:ascii="Palatino Linotype" w:hAnsi="Palatino Linotype"/>
-          <w:sz w:val="20"/>
-          <w:szCs w:val="20"/>
-        </w:rPr>
-        <w:t xml:space="preserve"/>
-      </w:r>
-      <w:r>
-        <w:rPr>
-          <w:rFonts w:ascii="Palatino Linotype" w:hAnsi="Palatino Linotype"/>
-          <w:sz w:val="20"/>
-          <w:szCs w:val="20"/>
-        </w:rPr>
-        <w:t xml:space="preserve"/>
-        <w:br/>
-        <w:t xml:space="preserve"/>
-      </w:r>
-    </w:p>
-    <w:p>
-      <w:pPr>
-        <w:jc w:val="both"/>
-        <w:rPr>
-          <w:rFonts w:ascii="Palatino Linotype" w:hAnsi="Palatino Linotype"/>
-          <w:sz w:val="20"/>
-          <w:szCs w:val="20"/>
-        </w:rPr>
-      </w:pPr>
-      <w:r>
-        <w:rPr>
-          <w:rFonts w:ascii="Palatino Linotype" w:hAnsi="Palatino Linotype"/>
-          <w:b/>
-          <w:sz w:val="20"/>
-          <w:szCs w:val="20"/>
-        </w:rPr>
-        <w:t xml:space="preserve">License Suspension.</w:t>
-      </w:r>
-      <w:r>
-        <w:rPr>
-          <w:rFonts w:ascii="Palatino Linotype" w:hAnsi="Palatino Linotype"/>
-          <w:b/>
-          <w:sz w:val="20"/>
-          <w:szCs w:val="20"/>
-        </w:rPr>
-        <w:t xml:space="preserve"> </w:t>
-      </w:r>
-      <w:r>
-        <w:rPr>
-          <w:rFonts w:ascii="Palatino Linotype" w:hAnsi="Palatino Linotype"/>
-          <w:b/>
-          <w:sz w:val="20"/>
-          <w:szCs w:val="20"/>
-        </w:rPr>
-        <w:t xml:space="preserve"> </w:t>
-      </w:r>
-      <w:r>
-        <w:rPr>
-          <w:rFonts w:ascii="Palatino Linotype" w:hAnsi="Palatino Linotype"/>
-          <w:sz w:val="20"/>
-          <w:szCs w:val="20"/>
-        </w:rPr>
-        <w:t xml:space="preserve">Defendant’s </w:t>
-      </w:r>
-      <w:r>
-        <w:rPr>
-          <w:rFonts w:ascii="Palatino Linotype" w:hAnsi="Palatino Linotype"/>
-          <w:sz w:val="20"/>
-          <w:szCs w:val="20"/>
-        </w:rPr>
-        <w:t xml:space="preserve">driving</w:t>
-      </w:r>
-      <w:r>
-        <w:rPr>
-          <w:rFonts w:ascii="Palatino Linotype" w:hAnsi="Palatino Linotype"/>
-          <w:sz w:val="20"/>
-          <w:szCs w:val="20"/>
-        </w:rPr>
-        <w:t xml:space="preserve"> license is suspended from March 16, 2022 for a term of 6 months. </w:t>
-      </w:r>
-      <w:r>
-        <w:rPr>
-          <w:rFonts w:ascii="Palatino Linotype" w:hAnsi="Palatino Linotype"/>
           <w:sz w:val="20"/>
           <w:szCs w:val="20"/>
         </w:rPr>

</xml_diff>

<commit_message>
Refactored jail check into class.
</commit_message>
<xml_diff>
--- a/resources/Saved/21TRD09386_Crim_Traffic Judgment Entry.docx
+++ b/resources/Saved/21TRD09386_Crim_Traffic Judgment Entry.docx
@@ -239,7 +239,7 @@
           <w:sz w:val="20"/>
           <w:szCs w:val="20"/>
         </w:rPr>
-        <w:t>o</w:t>
+        <w:t xml:space="preserve">o</w:t>
       </w:r>
       <w:r>
         <w:rPr>
@@ -519,6 +519,14 @@
         </w:rPr>
         <w:t xml:space="preserve"/>
       </w:r>
+      <w:r>
+        <w:rPr>
+          <w:rFonts w:ascii="Palatino Linotype" w:hAnsi="Palatino Linotype"/>
+          <w:sz w:val="20"/>
+          <w:szCs w:val="20"/>
+        </w:rPr>
+        <w:tab/>
+      </w:r>
     </w:p>
     <w:p>
       <w:pPr>
@@ -574,7 +582,7 @@
           <w:szCs w:val="20"/>
           <w:lang w:val="en-CA"/>
         </w:rPr>
-        <w:t>Defendant appeared in Court</w:t>
+        <w:t xml:space="preserve">Defendant appeared in Court</w:t>
       </w:r>
       <w:r>
         <w:rPr>
@@ -615,25 +623,7 @@
           <w:sz w:val="20"/>
           <w:szCs w:val="20"/>
         </w:rPr>
-        <w:t xml:space="preserve">Defendant waived right to counsel.</w:t>
-      </w:r>
-      <w:r>
-        <w:rPr>
-          <w:rFonts w:ascii="Palatino Linotype" w:hAnsi="Palatino Linotype"/>
-          <w:bCs/>
-          <w:sz w:val="20"/>
-          <w:szCs w:val="20"/>
-        </w:rPr>
-        <w:t xml:space="preserve"> </w:t>
-      </w:r>
-      <w:r>
-        <w:rPr>
-          <w:rFonts w:ascii="Palatino Linotype" w:hAnsi="Palatino Linotype"/>
-          <w:bCs/>
-          <w:sz w:val="20"/>
-          <w:szCs w:val="20"/>
-        </w:rPr>
-        <w:t xml:space="preserve"/>
+        <w:t xml:space="preserve">Defendant waived right to counsel. </w:t>
       </w:r>
       <w:r>
         <w:rPr>
@@ -795,9 +785,18 @@
         </w:rPr>
         <w:t xml:space="preserve"/>
       </w:r>
+      <w:r>
+        <w:rPr>
+          <w:rFonts w:ascii="Palatino Linotype" w:hAnsi="Palatino Linotype"/>
+          <w:sz w:val="20"/>
+          <w:szCs w:val="20"/>
+        </w:rPr>
+        <w:t xml:space="preserve"/>
+      </w:r>
     </w:p>
     <w:p>
       <w:pPr>
+        <w:jc w:val="both"/>
         <w:rPr>
           <w:rFonts w:ascii="Palatino Linotype" w:hAnsi="Palatino Linotype"/>
           <w:sz w:val="20"/>
@@ -813,7 +812,7 @@
         <w:tblLook w:val="04A0" w:firstRow="1" w:lastRow="0" w:firstColumn="1" w:lastColumn="0" w:noHBand="0" w:noVBand="1"/>
       </w:tblPr>
       <w:tblGrid>
-        <w:gridCol w:w="2345"/>
+        <w:gridCol w:w="2726"/>
         <w:gridCol w:w="2103"/>
         <w:gridCol w:w="3833"/>
       </w:tblGrid>
@@ -823,7 +822,7 @@
         </w:trPr>
         <w:tc>
           <w:tcPr>
-            <w:tcW w:w="1801" w:type="dxa"/>
+            <w:tcW w:w="2182" w:type="dxa"/>
           </w:tcPr>
           <w:p>
             <w:pPr>
@@ -855,7 +854,7 @@
                 <w:sz w:val="20"/>
                 <w:szCs w:val="20"/>
               </w:rPr>
-              <w:t xml:space="preserve">Offense</w:t>
+              <w:t>Offense</w:t>
             </w:r>
           </w:p>
         </w:tc>
@@ -944,7 +943,7 @@
         </w:trPr>
         <w:tc>
           <w:tcPr>
-            <w:tcW w:w="1801" w:type="dxa"/>
+            <w:tcW w:w="2182" w:type="dxa"/>
           </w:tcPr>
           <w:p>
             <w:pPr>
@@ -1063,7 +1062,7 @@
         </w:trPr>
         <w:tc>
           <w:tcPr>
-            <w:tcW w:w="1801" w:type="dxa"/>
+            <w:tcW w:w="2182" w:type="dxa"/>
           </w:tcPr>
           <w:p>
             <w:pPr>
@@ -1182,7 +1181,7 @@
         </w:trPr>
         <w:tc>
           <w:tcPr>
-            <w:tcW w:w="1801" w:type="dxa"/>
+            <w:tcW w:w="2182" w:type="dxa"/>
           </w:tcPr>
           <w:p>
             <w:pPr>
@@ -1301,7 +1300,7 @@
         </w:trPr>
         <w:tc>
           <w:tcPr>
-            <w:tcW w:w="1801" w:type="dxa"/>
+            <w:tcW w:w="2182" w:type="dxa"/>
           </w:tcPr>
           <w:p>
             <w:pPr>
@@ -1420,7 +1419,7 @@
         </w:trPr>
         <w:tc>
           <w:tcPr>
-            <w:tcW w:w="1801" w:type="dxa"/>
+            <w:tcW w:w="2182" w:type="dxa"/>
           </w:tcPr>
           <w:p>
             <w:pPr>
@@ -1539,7 +1538,7 @@
         </w:trPr>
         <w:tc>
           <w:tcPr>
-            <w:tcW w:w="1801" w:type="dxa"/>
+            <w:tcW w:w="2182" w:type="dxa"/>
           </w:tcPr>
           <w:p>
             <w:pPr>
@@ -1672,215 +1671,281 @@
           </w:p>
         </w:tc>
       </w:tr>
+      <w:tr>
+        <w:trPr>
+          <w:jc w:val="center"/>
+        </w:trPr>
+        <w:tc>
+          <w:tcPr>
+            <w:tcW w:w="2182" w:type="dxa"/>
+          </w:tcPr>
+          <w:p>
+            <w:pPr>
+              <w:tabs>
+                <w:tab w:val="left" w:pos="-1080"/>
+                <w:tab w:val="left" w:pos="-720"/>
+                <w:tab w:val="left" w:pos="0"/>
+                <w:tab w:val="left" w:pos="720"/>
+                <w:tab w:val="left" w:pos="1440"/>
+                <w:tab w:val="left" w:pos="2160"/>
+                <w:tab w:val="left" w:pos="2880"/>
+                <w:tab w:val="left" w:pos="3600"/>
+                <w:tab w:val="left" w:pos="4320"/>
+                <w:tab w:val="left" w:pos="4680"/>
+              </w:tabs>
+              <w:rPr>
+                <w:rFonts w:ascii="Palatino Linotype" w:hAnsi="Palatino Linotype"/>
+                <w:b/>
+                <w:bCs/>
+                <w:sz w:val="20"/>
+                <w:szCs w:val="20"/>
+              </w:rPr>
+            </w:pPr>
+            <w:r>
+              <w:rPr>
+                <w:rFonts w:ascii="Palatino Linotype" w:hAnsi="Palatino Linotype"/>
+                <w:b/>
+                <w:bCs/>
+                <w:sz w:val="20"/>
+                <w:szCs w:val="20"/>
+              </w:rPr>
+              <w:t>Jail Days</w:t>
+            </w:r>
+          </w:p>
+        </w:tc>
+        <w:tc>
+          <w:tcPr>
+            <w:tcW w:w="3289" w:type="dxa"/>
+          </w:tcPr>
+          <w:p>
+            <w:pPr>
+              <w:tabs>
+                <w:tab w:val="left" w:pos="-1080"/>
+                <w:tab w:val="left" w:pos="-720"/>
+                <w:tab w:val="left" w:pos="0"/>
+                <w:tab w:val="left" w:pos="720"/>
+                <w:tab w:val="left" w:pos="1440"/>
+                <w:tab w:val="left" w:pos="2160"/>
+                <w:tab w:val="left" w:pos="2880"/>
+                <w:tab w:val="left" w:pos="3600"/>
+                <w:tab w:val="left" w:pos="4320"/>
+                <w:tab w:val="left" w:pos="4680"/>
+              </w:tabs>
+              <w:rPr>
+                <w:rFonts w:ascii="Palatino Linotype" w:hAnsi="Palatino Linotype"/>
+                <w:b/>
+                <w:bCs/>
+                <w:sz w:val="20"/>
+                <w:szCs w:val="20"/>
+              </w:rPr>
+            </w:pPr>
+            <w:r>
+              <w:rPr>
+                <w:rFonts w:ascii="Palatino Linotype" w:hAnsi="Palatino Linotype"/>
+                <w:b/>
+                <w:bCs/>
+                <w:sz w:val="20"/>
+                <w:szCs w:val="20"/>
+              </w:rPr>
+              <w:t xml:space="preserve">None</w:t>
+            </w:r>
+          </w:p>
+        </w:tc>
+        <w:tc>
+          <w:tcPr>
+            <w:tcW w:w="3289" w:type="dxa"/>
+          </w:tcPr>
+          <w:p>
+            <w:pPr>
+              <w:tabs>
+                <w:tab w:val="left" w:pos="-1080"/>
+                <w:tab w:val="left" w:pos="-720"/>
+                <w:tab w:val="left" w:pos="0"/>
+                <w:tab w:val="left" w:pos="720"/>
+                <w:tab w:val="left" w:pos="1440"/>
+                <w:tab w:val="left" w:pos="2160"/>
+                <w:tab w:val="left" w:pos="2880"/>
+                <w:tab w:val="left" w:pos="3600"/>
+                <w:tab w:val="left" w:pos="4320"/>
+                <w:tab w:val="left" w:pos="4680"/>
+              </w:tabs>
+              <w:rPr>
+                <w:rFonts w:ascii="Palatino Linotype" w:hAnsi="Palatino Linotype"/>
+                <w:b/>
+                <w:bCs/>
+                <w:sz w:val="20"/>
+                <w:szCs w:val="20"/>
+              </w:rPr>
+            </w:pPr>
+            <w:r>
+              <w:rPr>
+                <w:rFonts w:ascii="Palatino Linotype" w:hAnsi="Palatino Linotype"/>
+                <w:b/>
+                <w:bCs/>
+                <w:sz w:val="20"/>
+                <w:szCs w:val="20"/>
+              </w:rPr>
+              <w:t xml:space="preserve">None</w:t>
+            </w:r>
+          </w:p>
+        </w:tc>
+      </w:tr>
+      <w:tr>
+        <w:trPr>
+          <w:jc w:val="center"/>
+        </w:trPr>
+        <w:tc>
+          <w:tcPr>
+            <w:tcW w:w="2182" w:type="dxa"/>
+          </w:tcPr>
+          <w:p>
+            <w:pPr>
+              <w:tabs>
+                <w:tab w:val="left" w:pos="-1080"/>
+                <w:tab w:val="left" w:pos="-720"/>
+                <w:tab w:val="left" w:pos="0"/>
+                <w:tab w:val="left" w:pos="720"/>
+                <w:tab w:val="left" w:pos="1440"/>
+                <w:tab w:val="left" w:pos="2160"/>
+                <w:tab w:val="left" w:pos="2880"/>
+                <w:tab w:val="left" w:pos="3600"/>
+                <w:tab w:val="left" w:pos="4320"/>
+                <w:tab w:val="left" w:pos="4680"/>
+              </w:tabs>
+              <w:rPr>
+                <w:rFonts w:ascii="Palatino Linotype" w:hAnsi="Palatino Linotype"/>
+                <w:b/>
+                <w:bCs/>
+                <w:sz w:val="20"/>
+                <w:szCs w:val="20"/>
+              </w:rPr>
+            </w:pPr>
+            <w:r>
+              <w:rPr>
+                <w:rFonts w:ascii="Palatino Linotype" w:hAnsi="Palatino Linotype"/>
+                <w:b/>
+                <w:bCs/>
+                <w:sz w:val="20"/>
+                <w:szCs w:val="20"/>
+              </w:rPr>
+              <w:t>Jail Days</w:t>
+            </w:r>
+            <w:r>
+              <w:rPr>
+                <w:rFonts w:ascii="Palatino Linotype" w:hAnsi="Palatino Linotype"/>
+                <w:b/>
+                <w:bCs/>
+                <w:sz w:val="20"/>
+                <w:szCs w:val="20"/>
+              </w:rPr>
+              <w:t xml:space="preserve"> </w:t>
+            </w:r>
+            <w:r>
+              <w:rPr>
+                <w:rFonts w:ascii="Palatino Linotype" w:hAnsi="Palatino Linotype"/>
+                <w:b/>
+                <w:bCs/>
+                <w:sz w:val="20"/>
+                <w:szCs w:val="20"/>
+              </w:rPr>
+              <w:t>Suspended</w:t>
+            </w:r>
+          </w:p>
+        </w:tc>
+        <w:tc>
+          <w:tcPr>
+            <w:tcW w:w="3289" w:type="dxa"/>
+          </w:tcPr>
+          <w:p>
+            <w:pPr>
+              <w:tabs>
+                <w:tab w:val="left" w:pos="-1080"/>
+                <w:tab w:val="left" w:pos="-720"/>
+                <w:tab w:val="left" w:pos="0"/>
+                <w:tab w:val="left" w:pos="720"/>
+                <w:tab w:val="left" w:pos="1440"/>
+                <w:tab w:val="left" w:pos="2160"/>
+                <w:tab w:val="left" w:pos="2880"/>
+                <w:tab w:val="left" w:pos="3600"/>
+                <w:tab w:val="left" w:pos="4320"/>
+                <w:tab w:val="left" w:pos="4680"/>
+              </w:tabs>
+              <w:rPr>
+                <w:rFonts w:ascii="Palatino Linotype" w:hAnsi="Palatino Linotype"/>
+                <w:b/>
+                <w:bCs/>
+                <w:sz w:val="20"/>
+                <w:szCs w:val="20"/>
+              </w:rPr>
+            </w:pPr>
+            <w:r>
+              <w:rPr>
+                <w:rFonts w:ascii="Palatino Linotype" w:hAnsi="Palatino Linotype"/>
+                <w:b/>
+                <w:bCs/>
+                <w:sz w:val="20"/>
+                <w:szCs w:val="20"/>
+              </w:rPr>
+              <w:t xml:space="preserve">None</w:t>
+            </w:r>
+          </w:p>
+        </w:tc>
+        <w:tc>
+          <w:tcPr>
+            <w:tcW w:w="3289" w:type="dxa"/>
+          </w:tcPr>
+          <w:p>
+            <w:pPr>
+              <w:tabs>
+                <w:tab w:val="left" w:pos="-1080"/>
+                <w:tab w:val="left" w:pos="-720"/>
+                <w:tab w:val="left" w:pos="0"/>
+                <w:tab w:val="left" w:pos="720"/>
+                <w:tab w:val="left" w:pos="1440"/>
+                <w:tab w:val="left" w:pos="2160"/>
+                <w:tab w:val="left" w:pos="2880"/>
+                <w:tab w:val="left" w:pos="3600"/>
+                <w:tab w:val="left" w:pos="4320"/>
+                <w:tab w:val="left" w:pos="4680"/>
+              </w:tabs>
+              <w:rPr>
+                <w:rFonts w:ascii="Palatino Linotype" w:hAnsi="Palatino Linotype"/>
+                <w:b/>
+                <w:bCs/>
+                <w:sz w:val="20"/>
+                <w:szCs w:val="20"/>
+              </w:rPr>
+            </w:pPr>
+            <w:r>
+              <w:rPr>
+                <w:rFonts w:ascii="Palatino Linotype" w:hAnsi="Palatino Linotype"/>
+                <w:b/>
+                <w:bCs/>
+                <w:sz w:val="20"/>
+                <w:szCs w:val="20"/>
+              </w:rPr>
+              <w:t xml:space="preserve">None</w:t>
+            </w:r>
+          </w:p>
+        </w:tc>
+      </w:tr>
     </w:tbl>
     <w:p>
       <w:pPr>
-        <w:spacing w:line="276" w:lineRule="auto"/>
         <w:jc w:val="both"/>
         <w:rPr>
           <w:rFonts w:ascii="Palatino Linotype" w:hAnsi="Palatino Linotype"/>
-          <w:b/>
-          <w:bCs/>
-          <w:sz w:val="20"/>
-          <w:szCs w:val="20"/>
-        </w:rPr>
-      </w:pPr>
-    </w:p>
-    <w:p>
-      <w:pPr>
-        <w:jc w:val="both"/>
-        <w:rPr>
-          <w:rFonts w:ascii="Palatino Linotype" w:hAnsi="Palatino Linotype"/>
-          <w:sz w:val="20"/>
-          <w:szCs w:val="20"/>
-        </w:rPr>
-      </w:pPr>
-      <w:r>
-        <w:rPr>
-          <w:rFonts w:ascii="Palatino Linotype" w:hAnsi="Palatino Linotype"/>
-          <w:b/>
-          <w:bCs/>
-          <w:sz w:val="20"/>
-          <w:szCs w:val="20"/>
-        </w:rPr>
-        <w:t xml:space="preserve">Fines and Costs.  </w:t>
-      </w:r>
-      <w:r>
-        <w:rPr>
-          <w:rFonts w:ascii="Palatino Linotype" w:hAnsi="Palatino Linotype"/>
-          <w:b/>
-          <w:bCs/>
+          <w:sz w:val="20"/>
+          <w:szCs w:val="20"/>
+        </w:rPr>
+      </w:pPr>
+      <w:r>
+        <w:rPr>
+          <w:rFonts w:ascii="Palatino Linotype" w:hAnsi="Palatino Linotype"/>
           <w:sz w:val="20"/>
           <w:szCs w:val="20"/>
         </w:rPr>
         <w:t xml:space="preserve"/>
-      </w:r>
-      <w:r>
-        <w:rPr>
-          <w:rFonts w:ascii="Palatino Linotype" w:hAnsi="Palatino Linotype"/>
-          <w:bCs/>
-          <w:sz w:val="20"/>
-          <w:szCs w:val="20"/>
-          <w:u w:val="single"/>
-        </w:rPr>
-        <w:t>Court costs are assessed for the highest degree charge in this</w:t>
-      </w:r>
-      <w:r>
-        <w:rPr>
-          <w:rFonts w:ascii="Palatino Linotype" w:hAnsi="Palatino Linotype"/>
-          <w:bCs/>
-          <w:sz w:val="20"/>
-          <w:szCs w:val="20"/>
-          <w:u w:val="single"/>
-        </w:rPr>
-        <w:t xml:space="preserve"> case</w:t>
-      </w:r>
-      <w:r>
-        <w:rPr>
-          <w:rFonts w:ascii="Palatino Linotype" w:hAnsi="Palatino Linotype"/>
-          <w:bCs/>
-          <w:sz w:val="20"/>
-          <w:szCs w:val="20"/>
-        </w:rPr>
-        <w:t xml:space="preserve">. </w:t>
-      </w:r>
-      <w:r>
-        <w:rPr>
-          <w:rFonts w:ascii="Palatino Linotype" w:hAnsi="Palatino Linotype"/>
-          <w:sz w:val="20"/>
-          <w:szCs w:val="20"/>
-        </w:rPr>
-        <w:t xml:space="preserve">Having</w:t>
-      </w:r>
-      <w:r>
-        <w:rPr>
-          <w:rFonts w:ascii="Palatino Linotype" w:hAnsi="Palatino Linotype"/>
-          <w:sz w:val="20"/>
-          <w:szCs w:val="20"/>
-        </w:rPr>
-        <w:t xml:space="preserve"> been informed of the fines </w:t>
-      </w:r>
-      <w:r>
-        <w:rPr>
-          <w:rFonts w:ascii="Palatino Linotype" w:hAnsi="Palatino Linotype"/>
-          <w:b/>
-          <w:bCs/>
-          <w:sz w:val="20"/>
-          <w:szCs w:val="20"/>
-        </w:rPr>
-        <w:t xml:space="preserve"/>
-      </w:r>
-      <w:r>
-        <w:rPr>
-          <w:rFonts w:ascii="Palatino Linotype" w:hAnsi="Palatino Linotype"/>
-          <w:sz w:val="20"/>
-          <w:szCs w:val="20"/>
-        </w:rPr>
-        <w:t xml:space="preserve">and costs</w:t>
-      </w:r>
-      <w:r>
-        <w:rPr>
-          <w:rFonts w:ascii="Palatino Linotype" w:hAnsi="Palatino Linotype"/>
-          <w:sz w:val="20"/>
-          <w:szCs w:val="20"/>
-        </w:rPr>
-        <w:t xml:space="preserve"> </w:t>
-      </w:r>
-      <w:r>
-        <w:rPr>
-          <w:rFonts w:ascii="Palatino Linotype" w:hAnsi="Palatino Linotype"/>
-          <w:sz w:val="20"/>
-          <w:szCs w:val="20"/>
-        </w:rPr>
-        <w:t xml:space="preserve">owed, Defendant expressed an ability to pay </w:t>
-      </w:r>
-      <w:r>
-        <w:rPr>
-          <w:rFonts w:ascii="Palatino Linotype" w:hAnsi="Palatino Linotype"/>
-          <w:b/>
-          <w:bCs/>
-          <w:sz w:val="20"/>
-          <w:szCs w:val="20"/>
-        </w:rPr>
-        <w:t xml:space="preserve">forthwith</w:t>
-      </w:r>
-      <w:r>
-        <w:rPr>
-          <w:rFonts w:ascii="Palatino Linotype" w:hAnsi="Palatino Linotype"/>
-          <w:sz w:val="20"/>
-          <w:szCs w:val="20"/>
-        </w:rPr>
-        <w:t xml:space="preserve">. </w:t>
-      </w:r>
-      <w:bookmarkStart w:id="0" w:name="_Hlk94196527"/>
-      <w:r>
-        <w:rPr>
-          <w:rFonts w:ascii="Palatino Linotype" w:hAnsi="Palatino Linotype"/>
-          <w:sz w:val="20"/>
-          <w:szCs w:val="20"/>
-        </w:rPr>
-        <w:t xml:space="preserve">Absent further order, the Court finds Defendant is able and shall pay</w:t>
-      </w:r>
-      <w:r>
-        <w:rPr>
-          <w:rFonts w:ascii="Palatino Linotype" w:hAnsi="Palatino Linotype"/>
-          <w:sz w:val="20"/>
-          <w:szCs w:val="20"/>
-        </w:rPr>
-        <w:t xml:space="preserve"> the fines </w:t>
-      </w:r>
-      <w:r>
-        <w:rPr>
-          <w:rFonts w:ascii="Palatino Linotype" w:hAnsi="Palatino Linotype"/>
-          <w:b/>
-          <w:bCs/>
-          <w:sz w:val="20"/>
-          <w:szCs w:val="20"/>
-        </w:rPr>
-        <w:t xml:space="preserve"/>
-      </w:r>
-      <w:r>
-        <w:rPr>
-          <w:rFonts w:ascii="Palatino Linotype" w:hAnsi="Palatino Linotype"/>
-          <w:sz w:val="20"/>
-          <w:szCs w:val="20"/>
-        </w:rPr>
-        <w:t xml:space="preserve">and costs</w:t>
-      </w:r>
-      <w:r>
-        <w:rPr>
-          <w:rFonts w:ascii="Palatino Linotype" w:hAnsi="Palatino Linotype"/>
-          <w:sz w:val="20"/>
-          <w:szCs w:val="20"/>
-        </w:rPr>
-        <w:t xml:space="preserve"> </w:t>
-      </w:r>
-      <w:r>
-        <w:rPr>
-          <w:rFonts w:ascii="Palatino Linotype" w:hAnsi="Palatino Linotype"/>
-          <w:sz w:val="20"/>
-          <w:szCs w:val="20"/>
-        </w:rPr>
-        <w:t xml:space="preserve">in full by </w:t>
-      </w:r>
-      <w:bookmarkEnd w:id="0"/>
-      <w:r>
-        <w:rPr>
-          <w:rFonts w:ascii="Palatino Linotype" w:hAnsi="Palatino Linotype"/>
-          <w:b/>
-          <w:bCs/>
-          <w:sz w:val="20"/>
-          <w:szCs w:val="20"/>
-        </w:rPr>
-        <w:t xml:space="preserve">March 16, 2022</w:t>
-      </w:r>
-      <w:r>
-        <w:rPr>
-          <w:rFonts w:ascii="Palatino Linotype" w:hAnsi="Palatino Linotype"/>
-          <w:sz w:val="20"/>
-          <w:szCs w:val="20"/>
-        </w:rPr>
-        <w:t xml:space="preserve">. </w:t>
       </w:r>
       <w:r>
         <w:rPr>
@@ -1924,9 +1989,221 @@
         <w:br/>
         <w:t xml:space="preserve"/>
       </w:r>
+      <w:r>
+        <w:rPr>
+          <w:rFonts w:ascii="Palatino Linotype" w:hAnsi="Palatino Linotype"/>
+          <w:b/>
+          <w:sz w:val="20"/>
+          <w:szCs w:val="20"/>
+        </w:rPr>
+        <w:t xml:space="preserve">Jail </w:t>
+      </w:r>
+      <w:r>
+        <w:rPr>
+          <w:rFonts w:ascii="Palatino Linotype" w:hAnsi="Palatino Linotype"/>
+          <w:b/>
+          <w:sz w:val="20"/>
+          <w:szCs w:val="20"/>
+        </w:rPr>
+        <w:t xml:space="preserve">Reporting</w:t>
+      </w:r>
+      <w:r>
+        <w:rPr>
+          <w:rFonts w:ascii="Palatino Linotype" w:hAnsi="Palatino Linotype"/>
+          <w:b/>
+          <w:sz w:val="20"/>
+          <w:szCs w:val="20"/>
+        </w:rPr>
+        <w:t xml:space="preserve"> Terms.  </w:t>
+      </w:r>
+      <w:r>
+        <w:rPr>
+          <w:rFonts w:ascii="Palatino Linotype" w:hAnsi="Palatino Linotype"/>
+          <w:sz w:val="20"/>
+          <w:szCs w:val="20"/>
+        </w:rPr>
+        <w:t xml:space="preserve">Defendant’s report date is </w:t>
+      </w:r>
+      <w:r>
+        <w:rPr>
+          <w:rFonts w:ascii="Palatino Linotype" w:hAnsi="Palatino Linotype"/>
+          <w:b/>
+          <w:sz w:val="20"/>
+          <w:szCs w:val="20"/>
+        </w:rPr>
+        <w:t xml:space="preserve">March 16, 2022</w:t>
+      </w:r>
+      <w:r>
+        <w:rPr>
+          <w:rFonts w:ascii="Palatino Linotype" w:hAnsi="Palatino Linotype"/>
+          <w:b/>
+          <w:sz w:val="20"/>
+          <w:szCs w:val="20"/>
+        </w:rPr>
+        <w:t xml:space="preserve">, at 08:30 AM</w:t>
+      </w:r>
+      <w:r>
+        <w:rPr>
+          <w:rFonts w:ascii="Palatino Linotype" w:hAnsi="Palatino Linotype"/>
+          <w:sz w:val="20"/>
+          <w:szCs w:val="20"/>
+        </w:rPr>
+        <w:t xml:space="preserve">.</w:t>
+      </w:r>
     </w:p>
     <w:p>
       <w:pPr>
+        <w:pStyle w:val="ListParagraph"/>
+        <w:numPr>
+          <w:ilvl w:val="0"/>
+          <w:numId w:val="3"/>
+        </w:numPr>
+        <w:jc w:val="both"/>
+        <w:rPr>
+          <w:rFonts w:ascii="Palatino Linotype" w:hAnsi="Palatino Linotype"/>
+          <w:sz w:val="20"/>
+          <w:szCs w:val="20"/>
+        </w:rPr>
+      </w:pPr>
+      <w:r>
+        <w:rPr>
+          <w:rFonts w:ascii="Palatino Linotype" w:hAnsi="Palatino Linotype"/>
+          <w:sz w:val="20"/>
+          <w:szCs w:val="20"/>
+        </w:rPr>
+        <w:t>Defendant shall report to jail time</w:t>
+      </w:r>
+      <w:r>
+        <w:rPr>
+          <w:rFonts w:ascii="Palatino Linotype" w:hAnsi="Palatino Linotype"/>
+          <w:sz w:val="20"/>
+          <w:szCs w:val="20"/>
+        </w:rPr>
+        <w:t>l</w:t>
+      </w:r>
+      <w:r>
+        <w:rPr>
+          <w:rFonts w:ascii="Palatino Linotype" w:hAnsi="Palatino Linotype"/>
+          <w:sz w:val="20"/>
+          <w:szCs w:val="20"/>
+        </w:rPr>
+        <w:t>y and sober.</w:t>
+      </w:r>
+    </w:p>
+    <w:p>
+      <w:pPr>
+        <w:pStyle w:val="ListParagraph"/>
+        <w:numPr>
+          <w:ilvl w:val="0"/>
+          <w:numId w:val="3"/>
+        </w:numPr>
+        <w:jc w:val="both"/>
+        <w:rPr>
+          <w:rFonts w:ascii="Palatino Linotype" w:hAnsi="Palatino Linotype"/>
+          <w:sz w:val="20"/>
+          <w:szCs w:val="20"/>
+        </w:rPr>
+      </w:pPr>
+      <w:r>
+        <w:rPr>
+          <w:rFonts w:ascii="Palatino Linotype" w:hAnsi="Palatino Linotype"/>
+          <w:sz w:val="20"/>
+          <w:szCs w:val="20"/>
+        </w:rPr>
+        <w:t xml:space="preserve">The jail days imposed shall be served</w:t>
+      </w:r>
+      <w:r>
+        <w:rPr>
+          <w:rFonts w:ascii="Palatino Linotype" w:hAnsi="Palatino Linotype"/>
+          <w:sz w:val="20"/>
+          <w:szCs w:val="20"/>
+        </w:rPr>
+        <w:t xml:space="preserve"> as</w:t>
+      </w:r>
+      <w:r>
+        <w:rPr>
+          <w:rFonts w:ascii="Palatino Linotype" w:hAnsi="Palatino Linotype"/>
+          <w:sz w:val="20"/>
+          <w:szCs w:val="20"/>
+        </w:rPr>
+        <w:t xml:space="preserve"> consecutive days. </w:t>
+      </w:r>
+      <w:r>
+        <w:rPr>
+          <w:rFonts w:ascii="Palatino Linotype" w:hAnsi="Palatino Linotype"/>
+          <w:sz w:val="20"/>
+          <w:szCs w:val="20"/>
+        </w:rPr>
+        <w:t xml:space="preserve"/>
+      </w:r>
+      <w:r>
+        <w:rPr>
+          <w:rFonts w:ascii="Palatino Linotype" w:hAnsi="Palatino Linotype"/>
+          <w:sz w:val="20"/>
+          <w:szCs w:val="20"/>
+        </w:rPr>
+        <w:t xml:space="preserve"/>
+      </w:r>
+      <w:r>
+        <w:rPr>
+          <w:rFonts w:ascii="Palatino Linotype" w:hAnsi="Palatino Linotype"/>
+          <w:sz w:val="20"/>
+          <w:szCs w:val="20"/>
+        </w:rPr>
+        <w:t xml:space="preserve"/>
+      </w:r>
+    </w:p>
+    <w:p>
+      <w:pPr>
+        <w:pStyle w:val="ListParagraph"/>
+        <w:numPr>
+          <w:ilvl w:val="0"/>
+          <w:numId w:val="3"/>
+        </w:numPr>
+        <w:jc w:val="both"/>
+        <w:rPr>
+          <w:rFonts w:ascii="Palatino Linotype" w:hAnsi="Palatino Linotype"/>
+          <w:sz w:val="20"/>
+          <w:szCs w:val="20"/>
+        </w:rPr>
+      </w:pPr>
+      <w:r>
+        <w:rPr>
+          <w:rFonts w:ascii="Palatino Linotype" w:hAnsi="Palatino Linotype"/>
+          <w:sz w:val="20"/>
+          <w:szCs w:val="20"/>
+        </w:rPr>
+        <w:t>Defendant shall timely pay, or dispute, confinement costs billed pursuant to R.C. 2929.37 or be subject to certificate of judgment by the Clerk.</w:t>
+      </w:r>
+      <w:r>
+        <w:rPr>
+          <w:rFonts w:ascii="Palatino Linotype" w:hAnsi="Palatino Linotype"/>
+          <w:sz w:val="20"/>
+          <w:szCs w:val="20"/>
+        </w:rPr>
+        <w:t xml:space="preserve"> </w:t>
+      </w:r>
+      <w:r>
+        <w:rPr>
+          <w:rFonts w:ascii="Palatino Linotype" w:hAnsi="Palatino Linotype"/>
+          <w:sz w:val="20"/>
+          <w:szCs w:val="20"/>
+        </w:rPr>
+        <w:t xml:space="preserve"/>
+        <w:br/>
+        <w:t xml:space="preserve"/>
+      </w:r>
+      <w:r>
+        <w:rPr>
+          <w:rFonts w:ascii="Palatino Linotype" w:hAnsi="Palatino Linotype"/>
+          <w:sz w:val="20"/>
+          <w:szCs w:val="20"/>
+        </w:rPr>
+        <w:t xml:space="preserve"/>
+      </w:r>
+    </w:p>
+    <w:p>
+      <w:pPr>
         <w:jc w:val="both"/>
         <w:rPr>
           <w:rFonts w:ascii="Palatino Linotype" w:hAnsi="Palatino Linotype"/>
@@ -1942,6 +2219,278 @@
           <w:sz w:val="20"/>
           <w:szCs w:val="20"/>
         </w:rPr>
+        <w:t xml:space="preserve">Fines and Costs.  </w:t>
+      </w:r>
+      <w:r>
+        <w:rPr>
+          <w:rFonts w:ascii="Palatino Linotype" w:hAnsi="Palatino Linotype"/>
+          <w:b/>
+          <w:bCs/>
+          <w:sz w:val="20"/>
+          <w:szCs w:val="20"/>
+        </w:rPr>
+        <w:t xml:space="preserve"/>
+      </w:r>
+      <w:r>
+        <w:rPr>
+          <w:rFonts w:ascii="Palatino Linotype" w:hAnsi="Palatino Linotype"/>
+          <w:bCs/>
+          <w:sz w:val="20"/>
+          <w:szCs w:val="20"/>
+          <w:u w:val="single"/>
+        </w:rPr>
+        <w:t xml:space="preserve">Court costs are assessed for the highest degree charge in this</w:t>
+      </w:r>
+      <w:r>
+        <w:rPr>
+          <w:rFonts w:ascii="Palatino Linotype" w:hAnsi="Palatino Linotype"/>
+          <w:bCs/>
+          <w:sz w:val="20"/>
+          <w:szCs w:val="20"/>
+          <w:u w:val="single"/>
+        </w:rPr>
+        <w:t xml:space="preserve"> case</w:t>
+      </w:r>
+      <w:r>
+        <w:rPr>
+          <w:rFonts w:ascii="Palatino Linotype" w:hAnsi="Palatino Linotype"/>
+          <w:bCs/>
+          <w:sz w:val="20"/>
+          <w:szCs w:val="20"/>
+        </w:rPr>
+        <w:t xml:space="preserve">. </w:t>
+      </w:r>
+      <w:r>
+        <w:rPr>
+          <w:rFonts w:ascii="Palatino Linotype" w:hAnsi="Palatino Linotype"/>
+          <w:sz w:val="20"/>
+          <w:szCs w:val="20"/>
+        </w:rPr>
+        <w:t xml:space="preserve"/>
+      </w:r>
+      <w:r>
+        <w:rPr>
+          <w:rFonts w:ascii="Palatino Linotype" w:hAnsi="Palatino Linotype"/>
+          <w:bCs/>
+          <w:sz w:val="20"/>
+          <w:szCs w:val="20"/>
+        </w:rPr>
+        <w:t xml:space="preserve"/>
+      </w:r>
+      <w:r>
+        <w:rPr>
+          <w:rFonts w:ascii="Palatino Linotype" w:hAnsi="Palatino Linotype"/>
+          <w:sz w:val="20"/>
+          <w:szCs w:val="20"/>
+        </w:rPr>
+        <w:t xml:space="preserve"/>
+      </w:r>
+      <w:r>
+        <w:rPr>
+          <w:rFonts w:ascii="Palatino Linotype" w:hAnsi="Palatino Linotype"/>
+          <w:sz w:val="20"/>
+          <w:szCs w:val="20"/>
+        </w:rPr>
+        <w:t xml:space="preserve">Having</w:t>
+      </w:r>
+      <w:r>
+        <w:rPr>
+          <w:rFonts w:ascii="Palatino Linotype" w:hAnsi="Palatino Linotype"/>
+          <w:sz w:val="20"/>
+          <w:szCs w:val="20"/>
+        </w:rPr>
+        <w:t xml:space="preserve"> been informed of the fines </w:t>
+      </w:r>
+      <w:r>
+        <w:rPr>
+          <w:rFonts w:ascii="Palatino Linotype" w:hAnsi="Palatino Linotype"/>
+          <w:b/>
+          <w:bCs/>
+          <w:sz w:val="20"/>
+          <w:szCs w:val="20"/>
+        </w:rPr>
+        <w:t xml:space="preserve"/>
+      </w:r>
+      <w:r>
+        <w:rPr>
+          <w:rFonts w:ascii="Palatino Linotype" w:hAnsi="Palatino Linotype"/>
+          <w:sz w:val="20"/>
+          <w:szCs w:val="20"/>
+        </w:rPr>
+        <w:t xml:space="preserve">and costs</w:t>
+      </w:r>
+      <w:r>
+        <w:rPr>
+          <w:rFonts w:ascii="Palatino Linotype" w:hAnsi="Palatino Linotype"/>
+          <w:sz w:val="20"/>
+          <w:szCs w:val="20"/>
+        </w:rPr>
+        <w:t xml:space="preserve"> </w:t>
+      </w:r>
+      <w:r>
+        <w:rPr>
+          <w:rFonts w:ascii="Palatino Linotype" w:hAnsi="Palatino Linotype"/>
+          <w:sz w:val="20"/>
+          <w:szCs w:val="20"/>
+        </w:rPr>
+        <w:t xml:space="preserve">owed, Defendant expressed an ability to pay </w:t>
+      </w:r>
+      <w:r>
+        <w:rPr>
+          <w:rFonts w:ascii="Palatino Linotype" w:hAnsi="Palatino Linotype"/>
+          <w:b/>
+          <w:bCs/>
+          <w:sz w:val="20"/>
+          <w:szCs w:val="20"/>
+        </w:rPr>
+        <w:t xml:space="preserve">forthwith</w:t>
+      </w:r>
+      <w:r>
+        <w:rPr>
+          <w:rFonts w:ascii="Palatino Linotype" w:hAnsi="Palatino Linotype"/>
+          <w:sz w:val="20"/>
+          <w:szCs w:val="20"/>
+        </w:rPr>
+        <w:t xml:space="preserve">. </w:t>
+      </w:r>
+      <w:bookmarkStart w:id="0" w:name="_Hlk94196527"/>
+      <w:r>
+        <w:rPr>
+          <w:rFonts w:ascii="Palatino Linotype" w:hAnsi="Palatino Linotype"/>
+          <w:sz w:val="20"/>
+          <w:szCs w:val="20"/>
+        </w:rPr>
+        <w:t xml:space="preserve">Absent further order, the Court finds Defendant is able and shall pay</w:t>
+      </w:r>
+      <w:r>
+        <w:rPr>
+          <w:rFonts w:ascii="Palatino Linotype" w:hAnsi="Palatino Linotype"/>
+          <w:sz w:val="20"/>
+          <w:szCs w:val="20"/>
+        </w:rPr>
+        <w:t xml:space="preserve"> the fines </w:t>
+      </w:r>
+      <w:r>
+        <w:rPr>
+          <w:rFonts w:ascii="Palatino Linotype" w:hAnsi="Palatino Linotype"/>
+          <w:b/>
+          <w:bCs/>
+          <w:sz w:val="20"/>
+          <w:szCs w:val="20"/>
+        </w:rPr>
+        <w:t xml:space="preserve"/>
+      </w:r>
+      <w:r>
+        <w:rPr>
+          <w:rFonts w:ascii="Palatino Linotype" w:hAnsi="Palatino Linotype"/>
+          <w:sz w:val="20"/>
+          <w:szCs w:val="20"/>
+        </w:rPr>
+        <w:t xml:space="preserve">and costs</w:t>
+      </w:r>
+      <w:r>
+        <w:rPr>
+          <w:rFonts w:ascii="Palatino Linotype" w:hAnsi="Palatino Linotype"/>
+          <w:sz w:val="20"/>
+          <w:szCs w:val="20"/>
+        </w:rPr>
+        <w:t xml:space="preserve"> </w:t>
+      </w:r>
+      <w:r>
+        <w:rPr>
+          <w:rFonts w:ascii="Palatino Linotype" w:hAnsi="Palatino Linotype"/>
+          <w:sz w:val="20"/>
+          <w:szCs w:val="20"/>
+        </w:rPr>
+        <w:t xml:space="preserve">in full by </w:t>
+      </w:r>
+      <w:bookmarkEnd w:id="0"/>
+      <w:r>
+        <w:rPr>
+          <w:rFonts w:ascii="Palatino Linotype" w:hAnsi="Palatino Linotype"/>
+          <w:b/>
+          <w:bCs/>
+          <w:sz w:val="20"/>
+          <w:szCs w:val="20"/>
+        </w:rPr>
+        <w:t xml:space="preserve">March 16, 2022</w:t>
+      </w:r>
+      <w:r>
+        <w:rPr>
+          <w:rFonts w:ascii="Palatino Linotype" w:hAnsi="Palatino Linotype"/>
+          <w:sz w:val="20"/>
+          <w:szCs w:val="20"/>
+        </w:rPr>
+        <w:t xml:space="preserve">.</w:t>
+      </w:r>
+      <w:r>
+        <w:rPr>
+          <w:rFonts w:ascii="Palatino Linotype" w:hAnsi="Palatino Linotype"/>
+          <w:sz w:val="20"/>
+          <w:szCs w:val="20"/>
+        </w:rPr>
+        <w:t xml:space="preserve"> </w:t>
+      </w:r>
+      <w:r>
+        <w:rPr>
+          <w:rFonts w:ascii="Palatino Linotype" w:hAnsi="Palatino Linotype"/>
+          <w:sz w:val="20"/>
+          <w:szCs w:val="20"/>
+        </w:rPr>
+        <w:t xml:space="preserve"/>
+      </w:r>
+      <w:r>
+        <w:rPr>
+          <w:rFonts w:ascii="Palatino Linotype" w:hAnsi="Palatino Linotype"/>
+          <w:sz w:val="20"/>
+          <w:szCs w:val="20"/>
+        </w:rPr>
+        <w:t xml:space="preserve"/>
+      </w:r>
+      <w:r>
+        <w:rPr>
+          <w:rFonts w:ascii="Palatino Linotype" w:hAnsi="Palatino Linotype"/>
+          <w:sz w:val="20"/>
+          <w:szCs w:val="20"/>
+        </w:rPr>
+        <w:t xml:space="preserve"/>
+      </w:r>
+      <w:r>
+        <w:rPr>
+          <w:rFonts w:ascii="Palatino Linotype" w:hAnsi="Palatino Linotype"/>
+          <w:sz w:val="20"/>
+          <w:szCs w:val="20"/>
+        </w:rPr>
+        <w:t xml:space="preserve"/>
+      </w:r>
+      <w:r>
+        <w:rPr>
+          <w:rFonts w:ascii="Palatino Linotype" w:hAnsi="Palatino Linotype"/>
+          <w:sz w:val="20"/>
+          <w:szCs w:val="20"/>
+        </w:rPr>
+        <w:t xml:space="preserve"/>
+        <w:br/>
+        <w:t xml:space="preserve"/>
+      </w:r>
+    </w:p>
+    <w:p>
+      <w:pPr>
+        <w:jc w:val="both"/>
+        <w:rPr>
+          <w:rFonts w:ascii="Palatino Linotype" w:hAnsi="Palatino Linotype"/>
+          <w:sz w:val="20"/>
+          <w:szCs w:val="20"/>
+        </w:rPr>
+      </w:pPr>
+      <w:r>
+        <w:rPr>
+          <w:rFonts w:ascii="Palatino Linotype" w:hAnsi="Palatino Linotype"/>
+          <w:b/>
+          <w:bCs/>
+          <w:sz w:val="20"/>
+          <w:szCs w:val="20"/>
+        </w:rPr>
         <w:t xml:space="preserve">Proof of Financial Responsibility.  </w:t>
       </w:r>
       <w:r>
@@ -1959,12 +2508,44 @@
           <w:sz w:val="20"/>
           <w:szCs w:val="20"/>
         </w:rPr>
-        <w:t>The Defendant showed the Court proof of responsibility during the proceeding.</w:t>
+        <w:t xml:space="preserve">The Defendant showed proof of financial responsibility at the time of the offense.</w:t>
       </w:r>
       <w:r>
         <w:rPr>
           <w:rFonts w:ascii="Palatino Linotype" w:hAnsi="Palatino Linotype"/>
           <w:bCs/>
+          <w:sz w:val="20"/>
+          <w:szCs w:val="20"/>
+        </w:rPr>
+        <w:t xml:space="preserve"/>
+      </w:r>
+      <w:r>
+        <w:rPr>
+          <w:rFonts w:ascii="Palatino Linotype" w:hAnsi="Palatino Linotype"/>
+          <w:sz w:val="20"/>
+          <w:szCs w:val="20"/>
+        </w:rPr>
+        <w:t xml:space="preserve"/>
+      </w:r>
+      <w:r>
+        <w:rPr>
+          <w:rFonts w:ascii="Palatino Linotype" w:hAnsi="Palatino Linotype"/>
+          <w:sz w:val="20"/>
+          <w:szCs w:val="20"/>
+        </w:rPr>
+        <w:t xml:space="preserve"/>
+      </w:r>
+      <w:r>
+        <w:rPr>
+          <w:rFonts w:ascii="Palatino Linotype" w:hAnsi="Palatino Linotype"/>
+          <w:sz w:val="20"/>
+          <w:szCs w:val="20"/>
+        </w:rPr>
+        <w:t xml:space="preserve"/>
+      </w:r>
+      <w:r>
+        <w:rPr>
+          <w:rFonts w:ascii="Palatino Linotype" w:hAnsi="Palatino Linotype"/>
           <w:sz w:val="20"/>
           <w:szCs w:val="20"/>
         </w:rPr>
@@ -2090,7 +2671,7 @@
           <w:sz w:val="20"/>
           <w:szCs w:val="20"/>
         </w:rPr>
-        <w:t>____________________________________</w:t>
+        <w:t xml:space="preserve">____________________________________</w:t>
       </w:r>
     </w:p>
     <w:p>
@@ -2220,7 +2801,39 @@
           <w:sz w:val="16"/>
           <w:szCs w:val="16"/>
         </w:rPr>
-        <w:t>Copies served by Dep. Clerk ___________________________ on the following date ____________________ to:</w:t>
+        <w:t>Copies served by Dep. Clerk ___________</w:t>
+      </w:r>
+      <w:r>
+        <w:rPr>
+          <w:rFonts w:ascii="Palatino Linotype" w:hAnsi="Palatino Linotype"/>
+          <w:sz w:val="16"/>
+          <w:szCs w:val="16"/>
+        </w:rPr>
+        <w:t>________________</w:t>
+      </w:r>
+      <w:r>
+        <w:rPr>
+          <w:rFonts w:ascii="Palatino Linotype" w:hAnsi="Palatino Linotype"/>
+          <w:sz w:val="16"/>
+          <w:szCs w:val="16"/>
+        </w:rPr>
+        <w:t xml:space="preserve"> on the following date ___________</w:t>
+      </w:r>
+      <w:r>
+        <w:rPr>
+          <w:rFonts w:ascii="Palatino Linotype" w:hAnsi="Palatino Linotype"/>
+          <w:sz w:val="16"/>
+          <w:szCs w:val="16"/>
+        </w:rPr>
+        <w:t xml:space="preserve">_________</w:t>
+      </w:r>
+      <w:r>
+        <w:rPr>
+          <w:rFonts w:ascii="Palatino Linotype" w:hAnsi="Palatino Linotype"/>
+          <w:sz w:val="16"/>
+          <w:szCs w:val="16"/>
+        </w:rPr>
+        <w:t xml:space="preserve"> to:</w:t>
       </w:r>
     </w:p>
     <w:p>
@@ -2249,7 +2862,15 @@
           <w:sz w:val="16"/>
           <w:szCs w:val="16"/>
         </w:rPr>
-        <w:t xml:space="preserve">Prosecutor’s Office: PS    OM     EM; Defendant’s Attorney: PS     OM     EM; Chayanna Colon: PS     OM     EM;</w:t>
+        <w:t xml:space="preserve">Prosecutor’s Office: PS    </w:t>
+      </w:r>
+      <w:r>
+        <w:rPr>
+          <w:rFonts w:ascii="Palatino Linotype" w:hAnsi="Palatino Linotype"/>
+          <w:sz w:val="16"/>
+          <w:szCs w:val="16"/>
+        </w:rPr>
+        <w:t xml:space="preserve">OM     EM; Defendant’s Attorney: PS     OM     EM; Chayanna Colon: PS     OM     EM;</w:t>
       </w:r>
     </w:p>
     <w:p>
@@ -2279,6 +2900,14 @@
           <w:szCs w:val="16"/>
         </w:rPr>
         <w:t xml:space="preserve"/>
+      </w:r>
+      <w:r>
+        <w:rPr>
+          <w:rFonts w:ascii="Palatino Linotype" w:hAnsi="Palatino Linotype"/>
+          <w:sz w:val="16"/>
+          <w:szCs w:val="16"/>
+        </w:rPr>
+        <w:t xml:space="preserve">County Jail: PS   EM;</w:t>
       </w:r>
     </w:p>
     <w:p>
@@ -2352,7 +2981,12 @@
 <w:ftr xmlns:wpc="http://schemas.microsoft.com/office/word/2010/wordprocessingCanvas" xmlns:cx="http://schemas.microsoft.com/office/drawing/2014/chartex" xmlns:cx1="http://schemas.microsoft.com/office/drawing/2015/9/8/chartex" xmlns:cx2="http://schemas.microsoft.com/office/drawing/2015/10/21/chartex" xmlns:cx3="http://schemas.microsoft.com/office/drawing/2016/5/9/chartex" xmlns:cx4="http://schemas.microsoft.com/office/drawing/2016/5/10/chartex" xmlns:cx5="http://schemas.microsoft.com/office/drawing/2016/5/11/chartex" xmlns:cx6="http://schemas.microsoft.com/office/drawing/2016/5/12/chartex" xmlns:cx7="http://schemas.microsoft.com/office/drawing/2016/5/13/chartex" xmlns:cx8="http://schemas.microsoft.com/office/drawing/2016/5/14/chartex" xmlns:mc="http://schemas.openxmlformats.org/markup-compatibility/2006" xmlns:aink="http://schemas.microsoft.com/office/drawing/2016/ink" xmlns:am3d="http://schemas.microsoft.com/office/drawing/2017/model3d" xmlns:o="urn:schemas-microsoft-com:office:office" xmlns:r="http://schemas.openxmlformats.org/officeDocument/2006/relationships" xmlns:m="http://schemas.openxmlformats.org/officeDocument/2006/math" xmlns:v="urn:schemas-microsoft-com:vml" xmlns:wp14="http://schemas.microsoft.com/office/word/2010/wordprocessingDrawing" xmlns:wp="http://schemas.openxmlformats.org/drawingml/2006/wordprocessingDrawing" xmlns:w10="urn:schemas-microsoft-com:office:word" xmlns:w="http://schemas.openxmlformats.org/wordprocessingml/2006/main" xmlns:w14="http://schemas.microsoft.com/office/word/2010/wordml" xmlns:w15="http://schemas.microsoft.com/office/word/2012/wordml" xmlns:w16cex="http://schemas.microsoft.com/office/word/2018/wordml/cex" xmlns:w16cid="http://schemas.microsoft.com/office/word/2016/wordml/cid" xmlns:w16="http://schemas.microsoft.com/office/word/2018/wordml" xmlns:w16sdtdh="http://schemas.microsoft.com/office/word/2020/wordml/sdtdatahash" xmlns:w16se="http://schemas.microsoft.com/office/word/2015/wordml/symex" xmlns:wpg="http://schemas.microsoft.com/office/word/2010/wordprocessingGroup" xmlns:wpi="http://schemas.microsoft.com/office/word/2010/wordprocessingInk" xmlns:wne="http://schemas.microsoft.com/office/word/2006/wordml" xmlns:wps="http://schemas.microsoft.com/office/word/2010/wordprocessingShape" mc:Ignorable="w14 w15 w16se w16cid w16 w16cex w16sdtdh wp14">
   <w:sdt>
     <w:sdtPr>
-      <w:id w:val="-1309706245"/>
+      <w:rPr>
+        <w:rFonts w:ascii="Palatino Linotype" w:hAnsi="Palatino Linotype"/>
+        <w:sz w:val="20"/>
+        <w:szCs w:val="20"/>
+      </w:rPr>
+      <w:id w:val="-2099861789"/>
       <w:docPartObj>
         <w:docPartGallery w:val="Page Numbers (Bottom of Page)"/>
         <w:docPartUnique/>
@@ -2367,19 +3001,13 @@
             <w:sz w:val="20"/>
             <w:szCs w:val="20"/>
           </w:rPr>
-          <w:id w:val="98381352"/>
+          <w:id w:val="860082579"/>
           <w:docPartObj>
             <w:docPartGallery w:val="Page Numbers (Top of Page)"/>
             <w:docPartUnique/>
           </w:docPartObj>
         </w:sdtPr>
-        <w:sdtEndPr>
-          <w:rPr>
-            <w:rFonts w:ascii="Times New Roman" w:hAnsi="Times New Roman"/>
-            <w:sz w:val="24"/>
-            <w:szCs w:val="24"/>
-          </w:rPr>
-        </w:sdtEndPr>
+        <w:sdtEndPr/>
         <w:sdtContent>
           <w:p>
             <w:pPr>
@@ -2508,7 +3136,7 @@
                 <w:sz w:val="20"/>
                 <w:szCs w:val="20"/>
               </w:rPr>
-              <w:t>3</w:t>
+              <w:t>5</w:t>
             </w:r>
             <w:r>
               <w:rPr>
@@ -2538,39 +3166,11 @@
               </w:rPr>
               <w:t xml:space="preserve">Final Judgment Entry 21TRD09386</w:t>
             </w:r>
-          </w:p>
-          <w:p>
-            <w:pPr>
-              <w:pStyle w:val="Footer"/>
-              <w:jc w:val="right"/>
-            </w:pPr>
           </w:p>
         </w:sdtContent>
       </w:sdt>
     </w:sdtContent>
   </w:sdt>
-  <w:p>
-    <w:pPr>
-      <w:tabs>
-        <w:tab w:val="left" w:pos="-1080"/>
-        <w:tab w:val="left" w:pos="-720"/>
-        <w:tab w:val="left" w:pos="0"/>
-        <w:tab w:val="left" w:pos="720"/>
-        <w:tab w:val="left" w:pos="1440"/>
-        <w:tab w:val="left" w:pos="2160"/>
-        <w:tab w:val="left" w:pos="2880"/>
-        <w:tab w:val="left" w:pos="3600"/>
-        <w:tab w:val="left" w:pos="4320"/>
-        <w:tab w:val="left" w:pos="4680"/>
-      </w:tabs>
-      <w:jc w:val="right"/>
-      <w:rPr>
-        <w:rFonts w:ascii="Palatino Linotype" w:hAnsi="Palatino Linotype"/>
-        <w:sz w:val="20"/>
-        <w:szCs w:val="20"/>
-      </w:rPr>
-    </w:pPr>
-  </w:p>
 </w:ftr>
 </file>
 
@@ -2762,8 +3362,240 @@
       </w:rPr>
     </w:lvl>
   </w:abstractNum>
+  <w:abstractNum w:abstractNumId="1" w15:restartNumberingAfterBreak="0">
+    <w:nsid w:val="279660C9"/>
+    <w:multiLevelType w:val="hybridMultilevel"/>
+    <w:tmpl w:val="05247724"/>
+    <w:lvl w:ilvl="0" w:tplc="04090001">
+      <w:start w:val="1"/>
+      <w:numFmt w:val="bullet"/>
+      <w:lvlText w:val=""/>
+      <w:lvlJc w:val="left"/>
+      <w:pPr>
+        <w:ind w:left="720" w:hanging="360"/>
+      </w:pPr>
+      <w:rPr>
+        <w:rFonts w:ascii="Symbol" w:hAnsi="Symbol" w:hint="default"/>
+      </w:rPr>
+    </w:lvl>
+    <w:lvl w:ilvl="1" w:tplc="04090003" w:tentative="1">
+      <w:start w:val="1"/>
+      <w:numFmt w:val="bullet"/>
+      <w:lvlText w:val="o"/>
+      <w:lvlJc w:val="left"/>
+      <w:pPr>
+        <w:ind w:left="1440" w:hanging="360"/>
+      </w:pPr>
+      <w:rPr>
+        <w:rFonts w:ascii="Courier New" w:hAnsi="Courier New" w:cs="Courier New" w:hint="default"/>
+      </w:rPr>
+    </w:lvl>
+    <w:lvl w:ilvl="2" w:tplc="04090005" w:tentative="1">
+      <w:start w:val="1"/>
+      <w:numFmt w:val="bullet"/>
+      <w:lvlText w:val=""/>
+      <w:lvlJc w:val="left"/>
+      <w:pPr>
+        <w:ind w:left="2160" w:hanging="360"/>
+      </w:pPr>
+      <w:rPr>
+        <w:rFonts w:ascii="Wingdings" w:hAnsi="Wingdings" w:hint="default"/>
+      </w:rPr>
+    </w:lvl>
+    <w:lvl w:ilvl="3" w:tplc="04090001" w:tentative="1">
+      <w:start w:val="1"/>
+      <w:numFmt w:val="bullet"/>
+      <w:lvlText w:val=""/>
+      <w:lvlJc w:val="left"/>
+      <w:pPr>
+        <w:ind w:left="2880" w:hanging="360"/>
+      </w:pPr>
+      <w:rPr>
+        <w:rFonts w:ascii="Symbol" w:hAnsi="Symbol" w:hint="default"/>
+      </w:rPr>
+    </w:lvl>
+    <w:lvl w:ilvl="4" w:tplc="04090003" w:tentative="1">
+      <w:start w:val="1"/>
+      <w:numFmt w:val="bullet"/>
+      <w:lvlText w:val="o"/>
+      <w:lvlJc w:val="left"/>
+      <w:pPr>
+        <w:ind w:left="3600" w:hanging="360"/>
+      </w:pPr>
+      <w:rPr>
+        <w:rFonts w:ascii="Courier New" w:hAnsi="Courier New" w:cs="Courier New" w:hint="default"/>
+      </w:rPr>
+    </w:lvl>
+    <w:lvl w:ilvl="5" w:tplc="04090005" w:tentative="1">
+      <w:start w:val="1"/>
+      <w:numFmt w:val="bullet"/>
+      <w:lvlText w:val=""/>
+      <w:lvlJc w:val="left"/>
+      <w:pPr>
+        <w:ind w:left="4320" w:hanging="360"/>
+      </w:pPr>
+      <w:rPr>
+        <w:rFonts w:ascii="Wingdings" w:hAnsi="Wingdings" w:hint="default"/>
+      </w:rPr>
+    </w:lvl>
+    <w:lvl w:ilvl="6" w:tplc="04090001" w:tentative="1">
+      <w:start w:val="1"/>
+      <w:numFmt w:val="bullet"/>
+      <w:lvlText w:val=""/>
+      <w:lvlJc w:val="left"/>
+      <w:pPr>
+        <w:ind w:left="5040" w:hanging="360"/>
+      </w:pPr>
+      <w:rPr>
+        <w:rFonts w:ascii="Symbol" w:hAnsi="Symbol" w:hint="default"/>
+      </w:rPr>
+    </w:lvl>
+    <w:lvl w:ilvl="7" w:tplc="04090003" w:tentative="1">
+      <w:start w:val="1"/>
+      <w:numFmt w:val="bullet"/>
+      <w:lvlText w:val="o"/>
+      <w:lvlJc w:val="left"/>
+      <w:pPr>
+        <w:ind w:left="5760" w:hanging="360"/>
+      </w:pPr>
+      <w:rPr>
+        <w:rFonts w:ascii="Courier New" w:hAnsi="Courier New" w:cs="Courier New" w:hint="default"/>
+      </w:rPr>
+    </w:lvl>
+    <w:lvl w:ilvl="8" w:tplc="04090005" w:tentative="1">
+      <w:start w:val="1"/>
+      <w:numFmt w:val="bullet"/>
+      <w:lvlText w:val=""/>
+      <w:lvlJc w:val="left"/>
+      <w:pPr>
+        <w:ind w:left="6480" w:hanging="360"/>
+      </w:pPr>
+      <w:rPr>
+        <w:rFonts w:ascii="Wingdings" w:hAnsi="Wingdings" w:hint="default"/>
+      </w:rPr>
+    </w:lvl>
+  </w:abstractNum>
+  <w:abstractNum w:abstractNumId="2" w15:restartNumberingAfterBreak="0">
+    <w:nsid w:val="2E17566E"/>
+    <w:multiLevelType w:val="hybridMultilevel"/>
+    <w:tmpl w:val="00866CE6"/>
+    <w:lvl w:ilvl="0" w:tplc="04090001">
+      <w:start w:val="1"/>
+      <w:numFmt w:val="bullet"/>
+      <w:lvlText w:val=""/>
+      <w:lvlJc w:val="left"/>
+      <w:pPr>
+        <w:ind w:left="779" w:hanging="360"/>
+      </w:pPr>
+      <w:rPr>
+        <w:rFonts w:ascii="Symbol" w:hAnsi="Symbol" w:hint="default"/>
+      </w:rPr>
+    </w:lvl>
+    <w:lvl w:ilvl="1" w:tplc="04090003">
+      <w:start w:val="1"/>
+      <w:numFmt w:val="bullet"/>
+      <w:lvlText w:val="o"/>
+      <w:lvlJc w:val="left"/>
+      <w:pPr>
+        <w:ind w:left="1499" w:hanging="360"/>
+      </w:pPr>
+      <w:rPr>
+        <w:rFonts w:ascii="Courier New" w:hAnsi="Courier New" w:cs="Courier New" w:hint="default"/>
+      </w:rPr>
+    </w:lvl>
+    <w:lvl w:ilvl="2" w:tplc="04090005" w:tentative="1">
+      <w:start w:val="1"/>
+      <w:numFmt w:val="bullet"/>
+      <w:lvlText w:val=""/>
+      <w:lvlJc w:val="left"/>
+      <w:pPr>
+        <w:ind w:left="2219" w:hanging="360"/>
+      </w:pPr>
+      <w:rPr>
+        <w:rFonts w:ascii="Wingdings" w:hAnsi="Wingdings" w:hint="default"/>
+      </w:rPr>
+    </w:lvl>
+    <w:lvl w:ilvl="3" w:tplc="04090001" w:tentative="1">
+      <w:start w:val="1"/>
+      <w:numFmt w:val="bullet"/>
+      <w:lvlText w:val=""/>
+      <w:lvlJc w:val="left"/>
+      <w:pPr>
+        <w:ind w:left="2939" w:hanging="360"/>
+      </w:pPr>
+      <w:rPr>
+        <w:rFonts w:ascii="Symbol" w:hAnsi="Symbol" w:hint="default"/>
+      </w:rPr>
+    </w:lvl>
+    <w:lvl w:ilvl="4" w:tplc="04090003" w:tentative="1">
+      <w:start w:val="1"/>
+      <w:numFmt w:val="bullet"/>
+      <w:lvlText w:val="o"/>
+      <w:lvlJc w:val="left"/>
+      <w:pPr>
+        <w:ind w:left="3659" w:hanging="360"/>
+      </w:pPr>
+      <w:rPr>
+        <w:rFonts w:ascii="Courier New" w:hAnsi="Courier New" w:cs="Courier New" w:hint="default"/>
+      </w:rPr>
+    </w:lvl>
+    <w:lvl w:ilvl="5" w:tplc="04090005" w:tentative="1">
+      <w:start w:val="1"/>
+      <w:numFmt w:val="bullet"/>
+      <w:lvlText w:val=""/>
+      <w:lvlJc w:val="left"/>
+      <w:pPr>
+        <w:ind w:left="4379" w:hanging="360"/>
+      </w:pPr>
+      <w:rPr>
+        <w:rFonts w:ascii="Wingdings" w:hAnsi="Wingdings" w:hint="default"/>
+      </w:rPr>
+    </w:lvl>
+    <w:lvl w:ilvl="6" w:tplc="04090001" w:tentative="1">
+      <w:start w:val="1"/>
+      <w:numFmt w:val="bullet"/>
+      <w:lvlText w:val=""/>
+      <w:lvlJc w:val="left"/>
+      <w:pPr>
+        <w:ind w:left="5099" w:hanging="360"/>
+      </w:pPr>
+      <w:rPr>
+        <w:rFonts w:ascii="Symbol" w:hAnsi="Symbol" w:hint="default"/>
+      </w:rPr>
+    </w:lvl>
+    <w:lvl w:ilvl="7" w:tplc="04090003" w:tentative="1">
+      <w:start w:val="1"/>
+      <w:numFmt w:val="bullet"/>
+      <w:lvlText w:val="o"/>
+      <w:lvlJc w:val="left"/>
+      <w:pPr>
+        <w:ind w:left="5819" w:hanging="360"/>
+      </w:pPr>
+      <w:rPr>
+        <w:rFonts w:ascii="Courier New" w:hAnsi="Courier New" w:cs="Courier New" w:hint="default"/>
+      </w:rPr>
+    </w:lvl>
+    <w:lvl w:ilvl="8" w:tplc="04090005" w:tentative="1">
+      <w:start w:val="1"/>
+      <w:numFmt w:val="bullet"/>
+      <w:lvlText w:val=""/>
+      <w:lvlJc w:val="left"/>
+      <w:pPr>
+        <w:ind w:left="6539" w:hanging="360"/>
+      </w:pPr>
+      <w:rPr>
+        <w:rFonts w:ascii="Wingdings" w:hAnsi="Wingdings" w:hint="default"/>
+      </w:rPr>
+    </w:lvl>
+  </w:abstractNum>
   <w:num w:numId="1">
     <w:abstractNumId w:val="0"/>
+  </w:num>
+  <w:num w:numId="2">
+    <w:abstractNumId w:val="2"/>
+  </w:num>
+  <w:num w:numId="3">
+    <w:abstractNumId w:val="1"/>
   </w:num>
 </w:numbering>
 </file>
@@ -3320,6 +4152,49 @@
       <w:contextualSpacing/>
     </w:pPr>
   </w:style>
+  <w:style w:type="character" w:styleId="CommentReference">
+    <w:name w:val="annotation reference"/>
+    <w:basedOn w:val="DefaultParagraphFont"/>
+    <w:uiPriority w:val="99"/>
+    <w:semiHidden/>
+    <w:unhideWhenUsed/>
+    <w:rsid w:val="00A53114"/>
+    <w:rPr>
+      <w:sz w:val="16"/>
+      <w:szCs w:val="16"/>
+    </w:rPr>
+  </w:style>
+  <w:style w:type="paragraph" w:styleId="CommentText">
+    <w:name w:val="annotation text"/>
+    <w:basedOn w:val="Normal"/>
+    <w:link w:val="CommentTextChar"/>
+    <w:uiPriority w:val="99"/>
+    <w:unhideWhenUsed/>
+    <w:rsid w:val="00A53114"/>
+    <w:pPr>
+      <w:widowControl/>
+      <w:autoSpaceDE/>
+      <w:autoSpaceDN/>
+      <w:adjustRightInd/>
+    </w:pPr>
+    <w:rPr>
+      <w:rFonts w:asciiTheme="minorHAnsi" w:eastAsiaTheme="minorHAnsi" w:hAnsiTheme="minorHAnsi" w:cstheme="minorBidi"/>
+      <w:sz w:val="20"/>
+      <w:szCs w:val="20"/>
+    </w:rPr>
+  </w:style>
+  <w:style w:type="character" w:customStyle="1" w:styleId="CommentTextChar">
+    <w:name w:val="Comment Text Char"/>
+    <w:basedOn w:val="DefaultParagraphFont"/>
+    <w:link w:val="CommentText"/>
+    <w:uiPriority w:val="99"/>
+    <w:rsid w:val="00A53114"/>
+    <w:rPr>
+      <w:rFonts w:eastAsiaTheme="minorHAnsi"/>
+      <w:sz w:val="20"/>
+      <w:szCs w:val="20"/>
+    </w:rPr>
+  </w:style>
 </w:styles>
 </file>
 

</xml_diff>

<commit_message>
Working on getting info checker refactor working.
</commit_message>
<xml_diff>
--- a/resources/Saved/21TRD09386_Crim_Traffic Judgment Entry.docx
+++ b/resources/Saved/21TRD09386_Crim_Traffic Judgment Entry.docx
@@ -519,14 +519,6 @@
         </w:rPr>
         <w:t xml:space="preserve"/>
       </w:r>
-      <w:r>
-        <w:rPr>
-          <w:rFonts w:ascii="Palatino Linotype" w:hAnsi="Palatino Linotype"/>
-          <w:sz w:val="20"/>
-          <w:szCs w:val="20"/>
-        </w:rPr>
-        <w:tab/>
-      </w:r>
     </w:p>
     <w:p>
       <w:pPr>
@@ -606,7 +598,7 @@
           <w:sz w:val="20"/>
           <w:szCs w:val="20"/>
         </w:rPr>
-        <w:t xml:space="preserve"> on March 15, 2022.</w:t>
+        <w:t xml:space="preserve"> on March 17, 2022.</w:t>
       </w:r>
       <w:r>
         <w:rPr>
@@ -623,7 +615,25 @@
           <w:sz w:val="20"/>
           <w:szCs w:val="20"/>
         </w:rPr>
-        <w:t xml:space="preserve">Defendant waived right to counsel. </w:t>
+        <w:t xml:space="preserve">Defendant waived right to counsel.</w:t>
+      </w:r>
+      <w:r>
+        <w:rPr>
+          <w:rFonts w:ascii="Palatino Linotype" w:hAnsi="Palatino Linotype"/>
+          <w:bCs/>
+          <w:sz w:val="20"/>
+          <w:szCs w:val="20"/>
+        </w:rPr>
+        <w:t xml:space="preserve"> </w:t>
+      </w:r>
+      <w:r>
+        <w:rPr>
+          <w:rFonts w:ascii="Palatino Linotype" w:hAnsi="Palatino Linotype"/>
+          <w:bCs/>
+          <w:sz w:val="20"/>
+          <w:szCs w:val="20"/>
+        </w:rPr>
+        <w:t xml:space="preserve"/>
       </w:r>
       <w:r>
         <w:rPr>
@@ -788,7 +798,6 @@
     </w:p>
     <w:p>
       <w:pPr>
-        <w:jc w:val="both"/>
         <w:rPr>
           <w:rFonts w:ascii="Palatino Linotype" w:hAnsi="Palatino Linotype"/>
           <w:sz w:val="20"/>
@@ -804,7 +813,7 @@
         <w:tblLook w:val="04A0" w:firstRow="1" w:lastRow="0" w:firstColumn="1" w:lastColumn="0" w:noHBand="0" w:noVBand="1"/>
       </w:tblPr>
       <w:tblGrid>
-        <w:gridCol w:w="2726"/>
+        <w:gridCol w:w="2345"/>
         <w:gridCol w:w="2103"/>
         <w:gridCol w:w="3833"/>
       </w:tblGrid>
@@ -814,7 +823,7 @@
         </w:trPr>
         <w:tc>
           <w:tcPr>
-            <w:tcW w:w="2182" w:type="dxa"/>
+            <w:tcW w:w="1801" w:type="dxa"/>
           </w:tcPr>
           <w:p>
             <w:pPr>
@@ -846,7 +855,7 @@
                 <w:sz w:val="20"/>
                 <w:szCs w:val="20"/>
               </w:rPr>
-              <w:t>Offense</w:t>
+              <w:t xml:space="preserve">Offense</w:t>
             </w:r>
           </w:p>
         </w:tc>
@@ -884,6 +893,7 @@
                 <w:sz w:val="20"/>
                 <w:szCs w:val="20"/>
               </w:rPr>
+              <w:lastRenderedPageBreak/>
               <w:t xml:space="preserve">DUS Ucm</w:t>
             </w:r>
           </w:p>
@@ -922,6 +932,7 @@
                 <w:sz w:val="20"/>
                 <w:szCs w:val="20"/>
               </w:rPr>
+              <w:lastRenderedPageBreak/>
               <w:t xml:space="preserve">Tail Lights-rear License Plate</w:t>
             </w:r>
           </w:p>
@@ -933,7 +944,7 @@
         </w:trPr>
         <w:tc>
           <w:tcPr>
-            <w:tcW w:w="2182" w:type="dxa"/>
+            <w:tcW w:w="1801" w:type="dxa"/>
           </w:tcPr>
           <w:p>
             <w:pPr>
@@ -965,7 +976,7 @@
                 <w:sz w:val="20"/>
                 <w:szCs w:val="20"/>
               </w:rPr>
-              <w:t xml:space="preserve">Statute/Ord.</w:t>
+              <w:t>Statute/Ord.</w:t>
             </w:r>
           </w:p>
         </w:tc>
@@ -1003,7 +1014,6 @@
                 <w:sz w:val="20"/>
                 <w:szCs w:val="20"/>
               </w:rPr>
-              <w:lastRenderedPageBreak/>
               <w:t xml:space="preserve">4510.111</w:t>
             </w:r>
           </w:p>
@@ -1042,7 +1052,6 @@
                 <w:sz w:val="20"/>
                 <w:szCs w:val="20"/>
               </w:rPr>
-              <w:lastRenderedPageBreak/>
               <w:t xml:space="preserve">4513.05</w:t>
             </w:r>
           </w:p>
@@ -1054,7 +1063,7 @@
         </w:trPr>
         <w:tc>
           <w:tcPr>
-            <w:tcW w:w="2182" w:type="dxa"/>
+            <w:tcW w:w="1801" w:type="dxa"/>
           </w:tcPr>
           <w:p>
             <w:pPr>
@@ -1173,7 +1182,7 @@
         </w:trPr>
         <w:tc>
           <w:tcPr>
-            <w:tcW w:w="2182" w:type="dxa"/>
+            <w:tcW w:w="1801" w:type="dxa"/>
           </w:tcPr>
           <w:p>
             <w:pPr>
@@ -1292,7 +1301,7 @@
         </w:trPr>
         <w:tc>
           <w:tcPr>
-            <w:tcW w:w="2182" w:type="dxa"/>
+            <w:tcW w:w="1801" w:type="dxa"/>
           </w:tcPr>
           <w:p>
             <w:pPr>
@@ -1411,7 +1420,7 @@
         </w:trPr>
         <w:tc>
           <w:tcPr>
-            <w:tcW w:w="2182" w:type="dxa"/>
+            <w:tcW w:w="1801" w:type="dxa"/>
           </w:tcPr>
           <w:p>
             <w:pPr>
@@ -1530,7 +1539,7 @@
         </w:trPr>
         <w:tc>
           <w:tcPr>
-            <w:tcW w:w="2182" w:type="dxa"/>
+            <w:tcW w:w="1801" w:type="dxa"/>
           </w:tcPr>
           <w:p>
             <w:pPr>
@@ -1663,1230 +1672,7 @@
           </w:p>
         </w:tc>
       </w:tr>
-      <w:tr>
-        <w:trPr>
-          <w:jc w:val="center"/>
-        </w:trPr>
-        <w:tc>
-          <w:tcPr>
-            <w:tcW w:w="2182" w:type="dxa"/>
-          </w:tcPr>
-          <w:p>
-            <w:pPr>
-              <w:tabs>
-                <w:tab w:val="left" w:pos="-1080"/>
-                <w:tab w:val="left" w:pos="-720"/>
-                <w:tab w:val="left" w:pos="0"/>
-                <w:tab w:val="left" w:pos="720"/>
-                <w:tab w:val="left" w:pos="1440"/>
-                <w:tab w:val="left" w:pos="2160"/>
-                <w:tab w:val="left" w:pos="2880"/>
-                <w:tab w:val="left" w:pos="3600"/>
-                <w:tab w:val="left" w:pos="4320"/>
-                <w:tab w:val="left" w:pos="4680"/>
-              </w:tabs>
-              <w:rPr>
-                <w:rFonts w:ascii="Palatino Linotype" w:hAnsi="Palatino Linotype"/>
-                <w:b/>
-                <w:bCs/>
-                <w:sz w:val="20"/>
-                <w:szCs w:val="20"/>
-              </w:rPr>
-            </w:pPr>
-            <w:r>
-              <w:rPr>
-                <w:rFonts w:ascii="Palatino Linotype" w:hAnsi="Palatino Linotype"/>
-                <w:b/>
-                <w:bCs/>
-                <w:sz w:val="20"/>
-                <w:szCs w:val="20"/>
-              </w:rPr>
-              <w:t>Jail Days</w:t>
-            </w:r>
-          </w:p>
-        </w:tc>
-        <w:tc>
-          <w:tcPr>
-            <w:tcW w:w="3289" w:type="dxa"/>
-          </w:tcPr>
-          <w:p>
-            <w:pPr>
-              <w:tabs>
-                <w:tab w:val="left" w:pos="-1080"/>
-                <w:tab w:val="left" w:pos="-720"/>
-                <w:tab w:val="left" w:pos="0"/>
-                <w:tab w:val="left" w:pos="720"/>
-                <w:tab w:val="left" w:pos="1440"/>
-                <w:tab w:val="left" w:pos="2160"/>
-                <w:tab w:val="left" w:pos="2880"/>
-                <w:tab w:val="left" w:pos="3600"/>
-                <w:tab w:val="left" w:pos="4320"/>
-                <w:tab w:val="left" w:pos="4680"/>
-              </w:tabs>
-              <w:rPr>
-                <w:rFonts w:ascii="Palatino Linotype" w:hAnsi="Palatino Linotype"/>
-                <w:b/>
-                <w:bCs/>
-                <w:sz w:val="20"/>
-                <w:szCs w:val="20"/>
-              </w:rPr>
-            </w:pPr>
-            <w:r>
-              <w:rPr>
-                <w:rFonts w:ascii="Palatino Linotype" w:hAnsi="Palatino Linotype"/>
-                <w:b/>
-                <w:bCs/>
-                <w:sz w:val="20"/>
-                <w:szCs w:val="20"/>
-              </w:rPr>
-              <w:t xml:space="preserve">3</w:t>
-            </w:r>
-          </w:p>
-        </w:tc>
-        <w:tc>
-          <w:tcPr>
-            <w:tcW w:w="3289" w:type="dxa"/>
-          </w:tcPr>
-          <w:p>
-            <w:pPr>
-              <w:tabs>
-                <w:tab w:val="left" w:pos="-1080"/>
-                <w:tab w:val="left" w:pos="-720"/>
-                <w:tab w:val="left" w:pos="0"/>
-                <w:tab w:val="left" w:pos="720"/>
-                <w:tab w:val="left" w:pos="1440"/>
-                <w:tab w:val="left" w:pos="2160"/>
-                <w:tab w:val="left" w:pos="2880"/>
-                <w:tab w:val="left" w:pos="3600"/>
-                <w:tab w:val="left" w:pos="4320"/>
-                <w:tab w:val="left" w:pos="4680"/>
-              </w:tabs>
-              <w:rPr>
-                <w:rFonts w:ascii="Palatino Linotype" w:hAnsi="Palatino Linotype"/>
-                <w:b/>
-                <w:bCs/>
-                <w:sz w:val="20"/>
-                <w:szCs w:val="20"/>
-              </w:rPr>
-            </w:pPr>
-            <w:r>
-              <w:rPr>
-                <w:rFonts w:ascii="Palatino Linotype" w:hAnsi="Palatino Linotype"/>
-                <w:b/>
-                <w:bCs/>
-                <w:sz w:val="20"/>
-                <w:szCs w:val="20"/>
-              </w:rPr>
-              <w:t xml:space="preserve">None</w:t>
-            </w:r>
-          </w:p>
-        </w:tc>
-      </w:tr>
-      <w:tr>
-        <w:trPr>
-          <w:jc w:val="center"/>
-        </w:trPr>
-        <w:tc>
-          <w:tcPr>
-            <w:tcW w:w="2182" w:type="dxa"/>
-          </w:tcPr>
-          <w:p>
-            <w:pPr>
-              <w:tabs>
-                <w:tab w:val="left" w:pos="-1080"/>
-                <w:tab w:val="left" w:pos="-720"/>
-                <w:tab w:val="left" w:pos="0"/>
-                <w:tab w:val="left" w:pos="720"/>
-                <w:tab w:val="left" w:pos="1440"/>
-                <w:tab w:val="left" w:pos="2160"/>
-                <w:tab w:val="left" w:pos="2880"/>
-                <w:tab w:val="left" w:pos="3600"/>
-                <w:tab w:val="left" w:pos="4320"/>
-                <w:tab w:val="left" w:pos="4680"/>
-              </w:tabs>
-              <w:rPr>
-                <w:rFonts w:ascii="Palatino Linotype" w:hAnsi="Palatino Linotype"/>
-                <w:b/>
-                <w:bCs/>
-                <w:sz w:val="20"/>
-                <w:szCs w:val="20"/>
-              </w:rPr>
-            </w:pPr>
-            <w:r>
-              <w:rPr>
-                <w:rFonts w:ascii="Palatino Linotype" w:hAnsi="Palatino Linotype"/>
-                <w:b/>
-                <w:bCs/>
-                <w:sz w:val="20"/>
-                <w:szCs w:val="20"/>
-              </w:rPr>
-              <w:t>Jail Days</w:t>
-            </w:r>
-            <w:r>
-              <w:rPr>
-                <w:rFonts w:ascii="Palatino Linotype" w:hAnsi="Palatino Linotype"/>
-                <w:b/>
-                <w:bCs/>
-                <w:sz w:val="20"/>
-                <w:szCs w:val="20"/>
-              </w:rPr>
-              <w:t xml:space="preserve"> </w:t>
-            </w:r>
-            <w:r>
-              <w:rPr>
-                <w:rFonts w:ascii="Palatino Linotype" w:hAnsi="Palatino Linotype"/>
-                <w:b/>
-                <w:bCs/>
-                <w:sz w:val="20"/>
-                <w:szCs w:val="20"/>
-              </w:rPr>
-              <w:t>Suspended</w:t>
-            </w:r>
-          </w:p>
-        </w:tc>
-        <w:tc>
-          <w:tcPr>
-            <w:tcW w:w="3289" w:type="dxa"/>
-          </w:tcPr>
-          <w:p>
-            <w:pPr>
-              <w:tabs>
-                <w:tab w:val="left" w:pos="-1080"/>
-                <w:tab w:val="left" w:pos="-720"/>
-                <w:tab w:val="left" w:pos="0"/>
-                <w:tab w:val="left" w:pos="720"/>
-                <w:tab w:val="left" w:pos="1440"/>
-                <w:tab w:val="left" w:pos="2160"/>
-                <w:tab w:val="left" w:pos="2880"/>
-                <w:tab w:val="left" w:pos="3600"/>
-                <w:tab w:val="left" w:pos="4320"/>
-                <w:tab w:val="left" w:pos="4680"/>
-              </w:tabs>
-              <w:rPr>
-                <w:rFonts w:ascii="Palatino Linotype" w:hAnsi="Palatino Linotype"/>
-                <w:b/>
-                <w:bCs/>
-                <w:sz w:val="20"/>
-                <w:szCs w:val="20"/>
-              </w:rPr>
-            </w:pPr>
-            <w:r>
-              <w:rPr>
-                <w:rFonts w:ascii="Palatino Linotype" w:hAnsi="Palatino Linotype"/>
-                <w:b/>
-                <w:bCs/>
-                <w:sz w:val="20"/>
-                <w:szCs w:val="20"/>
-              </w:rPr>
-              <w:t xml:space="preserve">None</w:t>
-            </w:r>
-          </w:p>
-        </w:tc>
-        <w:tc>
-          <w:tcPr>
-            <w:tcW w:w="3289" w:type="dxa"/>
-          </w:tcPr>
-          <w:p>
-            <w:pPr>
-              <w:tabs>
-                <w:tab w:val="left" w:pos="-1080"/>
-                <w:tab w:val="left" w:pos="-720"/>
-                <w:tab w:val="left" w:pos="0"/>
-                <w:tab w:val="left" w:pos="720"/>
-                <w:tab w:val="left" w:pos="1440"/>
-                <w:tab w:val="left" w:pos="2160"/>
-                <w:tab w:val="left" w:pos="2880"/>
-                <w:tab w:val="left" w:pos="3600"/>
-                <w:tab w:val="left" w:pos="4320"/>
-                <w:tab w:val="left" w:pos="4680"/>
-              </w:tabs>
-              <w:rPr>
-                <w:rFonts w:ascii="Palatino Linotype" w:hAnsi="Palatino Linotype"/>
-                <w:b/>
-                <w:bCs/>
-                <w:sz w:val="20"/>
-                <w:szCs w:val="20"/>
-              </w:rPr>
-            </w:pPr>
-            <w:r>
-              <w:rPr>
-                <w:rFonts w:ascii="Palatino Linotype" w:hAnsi="Palatino Linotype"/>
-                <w:b/>
-                <w:bCs/>
-                <w:sz w:val="20"/>
-                <w:szCs w:val="20"/>
-              </w:rPr>
-              <w:t xml:space="preserve">None</w:t>
-            </w:r>
-          </w:p>
-        </w:tc>
-      </w:tr>
     </w:tbl>
-    <w:p>
-      <w:pPr>
-        <w:jc w:val="both"/>
-        <w:rPr>
-          <w:rFonts w:ascii="Palatino Linotype" w:hAnsi="Palatino Linotype"/>
-          <w:sz w:val="20"/>
-          <w:szCs w:val="20"/>
-        </w:rPr>
-      </w:pPr>
-      <w:r>
-        <w:rPr>
-          <w:rFonts w:ascii="Palatino Linotype" w:hAnsi="Palatino Linotype"/>
-          <w:sz w:val="20"/>
-          <w:szCs w:val="20"/>
-        </w:rPr>
-        <w:t xml:space="preserve"/>
-      </w:r>
-      <w:r>
-        <w:rPr>
-          <w:rFonts w:ascii="Palatino Linotype" w:hAnsi="Palatino Linotype"/>
-          <w:sz w:val="20"/>
-          <w:szCs w:val="20"/>
-        </w:rPr>
-        <w:t xml:space="preserve"/>
-        <w:br/>
-        <w:t xml:space="preserve"/>
-      </w:r>
-      <w:r>
-        <w:rPr>
-          <w:rFonts w:ascii="Palatino Linotype" w:hAnsi="Palatino Linotype"/>
-          <w:b/>
-          <w:sz w:val="20"/>
-          <w:szCs w:val="20"/>
-        </w:rPr>
-        <w:t xml:space="preserve">Jail Continued Commitment Terms.</w:t>
-      </w:r>
-      <w:r>
-        <w:rPr>
-          <w:rFonts w:ascii="Palatino Linotype" w:hAnsi="Palatino Linotype"/>
-          <w:sz w:val="20"/>
-          <w:szCs w:val="20"/>
-        </w:rPr>
-        <w:t xml:space="preserve"> The Defendant is currently in jail and shall serve the remainder of the jail days imposed by this order. Defendant shall receive credit for </w:t>
-      </w:r>
-      <w:r>
-        <w:rPr>
-          <w:rFonts w:ascii="Palatino Linotype" w:hAnsi="Palatino Linotype"/>
-          <w:b/>
-          <w:bCs/>
-          <w:sz w:val="20"/>
-          <w:szCs w:val="20"/>
-        </w:rPr>
-        <w:t xml:space="preserve">1 </w:t>
-      </w:r>
-      <w:r>
-        <w:rPr>
-          <w:rFonts w:ascii="Palatino Linotype" w:hAnsi="Palatino Linotype"/>
-          <w:b/>
-          <w:bCs/>
-          <w:sz w:val="20"/>
-          <w:szCs w:val="20"/>
-        </w:rPr>
-        <w:t>days</w:t>
-      </w:r>
-      <w:r>
-        <w:rPr>
-          <w:rFonts w:ascii="Palatino Linotype" w:hAnsi="Palatino Linotype"/>
-          <w:bCs/>
-          <w:sz w:val="20"/>
-          <w:szCs w:val="20"/>
-        </w:rPr>
-        <w:t xml:space="preserve"> already served in jail</w:t>
-      </w:r>
-      <w:r>
-        <w:rPr>
-          <w:rFonts w:ascii="Palatino Linotype" w:hAnsi="Palatino Linotype"/>
-          <w:sz w:val="20"/>
-          <w:szCs w:val="20"/>
-        </w:rPr>
-        <w:t xml:space="preserve">. </w:t>
-      </w:r>
-      <w:r>
-        <w:rPr>
-          <w:rFonts w:ascii="Palatino Linotype" w:hAnsi="Palatino Linotype"/>
-          <w:sz w:val="20"/>
-          <w:szCs w:val="20"/>
-        </w:rPr>
-        <w:t xml:space="preserve"/>
-        <w:br/>
-        <w:t xml:space="preserve"/>
-      </w:r>
-      <w:r>
-        <w:rPr>
-          <w:rFonts w:ascii="Palatino Linotype" w:hAnsi="Palatino Linotype"/>
-          <w:sz w:val="20"/>
-          <w:szCs w:val="20"/>
-        </w:rPr>
-        <w:t xml:space="preserve"/>
-      </w:r>
-      <w:r>
-        <w:rPr>
-          <w:rFonts w:ascii="Palatino Linotype" w:hAnsi="Palatino Linotype"/>
-          <w:sz w:val="20"/>
-          <w:szCs w:val="20"/>
-        </w:rPr>
-        <w:t xml:space="preserve"/>
-      </w:r>
-      <w:r>
-        <w:rPr>
-          <w:rFonts w:ascii="Palatino Linotype" w:hAnsi="Palatino Linotype"/>
-          <w:sz w:val="20"/>
-          <w:szCs w:val="20"/>
-        </w:rPr>
-        <w:t xml:space="preserve"/>
-      </w:r>
-      <w:r>
-        <w:rPr>
-          <w:rFonts w:ascii="Palatino Linotype" w:hAnsi="Palatino Linotype"/>
-          <w:sz w:val="20"/>
-          <w:szCs w:val="20"/>
-        </w:rPr>
-        <w:t xml:space="preserve"/>
-      </w:r>
-      <w:r>
-        <w:rPr>
-          <w:rFonts w:ascii="Palatino Linotype" w:hAnsi="Palatino Linotype"/>
-          <w:sz w:val="20"/>
-          <w:szCs w:val="20"/>
-        </w:rPr>
-        <w:t xml:space="preserve"/>
-      </w:r>
-    </w:p>
-    <w:p>
-      <w:pPr>
-        <w:jc w:val="both"/>
-        <w:rPr>
-          <w:rFonts w:ascii="Palatino Linotype" w:hAnsi="Palatino Linotype"/>
-          <w:sz w:val="20"/>
-          <w:szCs w:val="20"/>
-        </w:rPr>
-      </w:pPr>
-      <w:r>
-        <w:rPr>
-          <w:rFonts w:ascii="Palatino Linotype" w:hAnsi="Palatino Linotype"/>
-          <w:b/>
-          <w:bCs/>
-          <w:sz w:val="20"/>
-          <w:szCs w:val="20"/>
-        </w:rPr>
-        <w:t xml:space="preserve">Fines and Costs.  </w:t>
-      </w:r>
-      <w:r>
-        <w:rPr>
-          <w:rFonts w:ascii="Palatino Linotype" w:hAnsi="Palatino Linotype"/>
-          <w:b/>
-          <w:bCs/>
-          <w:sz w:val="20"/>
-          <w:szCs w:val="20"/>
-        </w:rPr>
-        <w:t xml:space="preserve"/>
-      </w:r>
-      <w:r>
-        <w:rPr>
-          <w:rFonts w:ascii="Palatino Linotype" w:hAnsi="Palatino Linotype"/>
-          <w:bCs/>
-          <w:sz w:val="20"/>
-          <w:szCs w:val="20"/>
-          <w:u w:val="single"/>
-        </w:rPr>
-        <w:t xml:space="preserve">Court costs are assessed for the highest degree charge in this</w:t>
-      </w:r>
-      <w:r>
-        <w:rPr>
-          <w:rFonts w:ascii="Palatino Linotype" w:hAnsi="Palatino Linotype"/>
-          <w:bCs/>
-          <w:sz w:val="20"/>
-          <w:szCs w:val="20"/>
-          <w:u w:val="single"/>
-        </w:rPr>
-        <w:t xml:space="preserve"> case</w:t>
-      </w:r>
-      <w:r>
-        <w:rPr>
-          <w:rFonts w:ascii="Palatino Linotype" w:hAnsi="Palatino Linotype"/>
-          <w:bCs/>
-          <w:sz w:val="20"/>
-          <w:szCs w:val="20"/>
-        </w:rPr>
-        <w:t xml:space="preserve">. </w:t>
-      </w:r>
-      <w:r>
-        <w:rPr>
-          <w:rFonts w:ascii="Palatino Linotype" w:hAnsi="Palatino Linotype"/>
-          <w:sz w:val="20"/>
-          <w:szCs w:val="20"/>
-        </w:rPr>
-        <w:t xml:space="preserve"/>
-      </w:r>
-      <w:r>
-        <w:rPr>
-          <w:rFonts w:ascii="Palatino Linotype" w:hAnsi="Palatino Linotype"/>
-          <w:bCs/>
-          <w:sz w:val="20"/>
-          <w:szCs w:val="20"/>
-        </w:rPr>
-        <w:t xml:space="preserve"/>
-      </w:r>
-      <w:r>
-        <w:rPr>
-          <w:rFonts w:ascii="Palatino Linotype" w:hAnsi="Palatino Linotype"/>
-          <w:sz w:val="20"/>
-          <w:szCs w:val="20"/>
-        </w:rPr>
-        <w:t xml:space="preserve"/>
-      </w:r>
-      <w:r>
-        <w:rPr>
-          <w:rFonts w:ascii="Palatino Linotype" w:hAnsi="Palatino Linotype"/>
-          <w:sz w:val="20"/>
-          <w:szCs w:val="20"/>
-        </w:rPr>
-        <w:t xml:space="preserve">Having</w:t>
-      </w:r>
-      <w:r>
-        <w:rPr>
-          <w:rFonts w:ascii="Palatino Linotype" w:hAnsi="Palatino Linotype"/>
-          <w:sz w:val="20"/>
-          <w:szCs w:val="20"/>
-        </w:rPr>
-        <w:t xml:space="preserve"> been informed of the fines </w:t>
-      </w:r>
-      <w:r>
-        <w:rPr>
-          <w:rFonts w:ascii="Palatino Linotype" w:hAnsi="Palatino Linotype"/>
-          <w:b/>
-          <w:bCs/>
-          <w:sz w:val="20"/>
-          <w:szCs w:val="20"/>
-        </w:rPr>
-        <w:t xml:space="preserve"/>
-      </w:r>
-      <w:r>
-        <w:rPr>
-          <w:rFonts w:ascii="Palatino Linotype" w:hAnsi="Palatino Linotype"/>
-          <w:sz w:val="20"/>
-          <w:szCs w:val="20"/>
-        </w:rPr>
-        <w:t xml:space="preserve">and costs</w:t>
-      </w:r>
-      <w:r>
-        <w:rPr>
-          <w:rFonts w:ascii="Palatino Linotype" w:hAnsi="Palatino Linotype"/>
-          <w:sz w:val="20"/>
-          <w:szCs w:val="20"/>
-        </w:rPr>
-        <w:t xml:space="preserve"> </w:t>
-      </w:r>
-      <w:r>
-        <w:rPr>
-          <w:rFonts w:ascii="Palatino Linotype" w:hAnsi="Palatino Linotype"/>
-          <w:sz w:val="20"/>
-          <w:szCs w:val="20"/>
-        </w:rPr>
-        <w:t xml:space="preserve">owed, Defendant expressed an ability to pay </w:t>
-      </w:r>
-      <w:r>
-        <w:rPr>
-          <w:rFonts w:ascii="Palatino Linotype" w:hAnsi="Palatino Linotype"/>
-          <w:b/>
-          <w:bCs/>
-          <w:sz w:val="20"/>
-          <w:szCs w:val="20"/>
-        </w:rPr>
-        <w:t xml:space="preserve">forthwith</w:t>
-      </w:r>
-      <w:r>
-        <w:rPr>
-          <w:rFonts w:ascii="Palatino Linotype" w:hAnsi="Palatino Linotype"/>
-          <w:sz w:val="20"/>
-          <w:szCs w:val="20"/>
-        </w:rPr>
-        <w:t xml:space="preserve">. </w:t>
-      </w:r>
-      <w:bookmarkStart w:id="0" w:name="_Hlk94196527"/>
-      <w:r>
-        <w:rPr>
-          <w:rFonts w:ascii="Palatino Linotype" w:hAnsi="Palatino Linotype"/>
-          <w:sz w:val="20"/>
-          <w:szCs w:val="20"/>
-        </w:rPr>
-        <w:t xml:space="preserve">Absent further order, the Court finds Defendant is able and shall pay</w:t>
-      </w:r>
-      <w:r>
-        <w:rPr>
-          <w:rFonts w:ascii="Palatino Linotype" w:hAnsi="Palatino Linotype"/>
-          <w:sz w:val="20"/>
-          <w:szCs w:val="20"/>
-        </w:rPr>
-        <w:t xml:space="preserve"> the fines </w:t>
-      </w:r>
-      <w:r>
-        <w:rPr>
-          <w:rFonts w:ascii="Palatino Linotype" w:hAnsi="Palatino Linotype"/>
-          <w:b/>
-          <w:bCs/>
-          <w:sz w:val="20"/>
-          <w:szCs w:val="20"/>
-        </w:rPr>
-        <w:t xml:space="preserve"/>
-      </w:r>
-      <w:r>
-        <w:rPr>
-          <w:rFonts w:ascii="Palatino Linotype" w:hAnsi="Palatino Linotype"/>
-          <w:sz w:val="20"/>
-          <w:szCs w:val="20"/>
-        </w:rPr>
-        <w:t xml:space="preserve">and costs</w:t>
-      </w:r>
-      <w:r>
-        <w:rPr>
-          <w:rFonts w:ascii="Palatino Linotype" w:hAnsi="Palatino Linotype"/>
-          <w:sz w:val="20"/>
-          <w:szCs w:val="20"/>
-        </w:rPr>
-        <w:t xml:space="preserve"> </w:t>
-      </w:r>
-      <w:r>
-        <w:rPr>
-          <w:rFonts w:ascii="Palatino Linotype" w:hAnsi="Palatino Linotype"/>
-          <w:sz w:val="20"/>
-          <w:szCs w:val="20"/>
-        </w:rPr>
-        <w:t xml:space="preserve">in full by </w:t>
-      </w:r>
-      <w:bookmarkEnd w:id="0"/>
-      <w:r>
-        <w:rPr>
-          <w:rFonts w:ascii="Palatino Linotype" w:hAnsi="Palatino Linotype"/>
-          <w:b/>
-          <w:bCs/>
-          <w:sz w:val="20"/>
-          <w:szCs w:val="20"/>
-        </w:rPr>
-        <w:t xml:space="preserve">March 15, 2022</w:t>
-      </w:r>
-      <w:r>
-        <w:rPr>
-          <w:rFonts w:ascii="Palatino Linotype" w:hAnsi="Palatino Linotype"/>
-          <w:sz w:val="20"/>
-          <w:szCs w:val="20"/>
-        </w:rPr>
-        <w:t>.</w:t>
-      </w:r>
-      <w:r>
-        <w:rPr>
-          <w:rFonts w:ascii="Palatino Linotype" w:hAnsi="Palatino Linotype"/>
-          <w:sz w:val="20"/>
-          <w:szCs w:val="20"/>
-        </w:rPr>
-        <w:t xml:space="preserve"> </w:t>
-      </w:r>
-      <w:r>
-        <w:rPr>
-          <w:rFonts w:ascii="Palatino Linotype" w:hAnsi="Palatino Linotype"/>
-          <w:sz w:val="20"/>
-          <w:szCs w:val="20"/>
-        </w:rPr>
-        <w:t xml:space="preserve"/>
-      </w:r>
-      <w:r>
-        <w:rPr>
-          <w:rFonts w:ascii="Palatino Linotype" w:hAnsi="Palatino Linotype"/>
-          <w:sz w:val="20"/>
-          <w:szCs w:val="20"/>
-        </w:rPr>
-        <w:t xml:space="preserve"/>
-      </w:r>
-      <w:r>
-        <w:rPr>
-          <w:rFonts w:ascii="Palatino Linotype" w:hAnsi="Palatino Linotype"/>
-          <w:sz w:val="20"/>
-          <w:szCs w:val="20"/>
-        </w:rPr>
-        <w:t xml:space="preserve"/>
-      </w:r>
-      <w:r>
-        <w:rPr>
-          <w:rFonts w:ascii="Palatino Linotype" w:hAnsi="Palatino Linotype"/>
-          <w:sz w:val="20"/>
-          <w:szCs w:val="20"/>
-        </w:rPr>
-        <w:t xml:space="preserve"/>
-        <w:br/>
-        <w:t xml:space="preserve"/>
-      </w:r>
-    </w:p>
-    <w:p>
-      <w:pPr>
-        <w:jc w:val="both"/>
-        <w:rPr>
-          <w:rFonts w:ascii="Palatino Linotype" w:hAnsi="Palatino Linotype"/>
-          <w:sz w:val="20"/>
-          <w:szCs w:val="20"/>
-        </w:rPr>
-      </w:pPr>
-      <w:r>
-        <w:rPr>
-          <w:rFonts w:ascii="Palatino Linotype" w:hAnsi="Palatino Linotype"/>
-          <w:b/>
-          <w:bCs/>
-          <w:sz w:val="20"/>
-          <w:szCs w:val="20"/>
-        </w:rPr>
-        <w:t xml:space="preserve">Community Service.  </w:t>
-      </w:r>
-      <w:r>
-        <w:rPr>
-          <w:rFonts w:ascii="Palatino Linotype" w:hAnsi="Palatino Linotype"/>
-          <w:sz w:val="20"/>
-          <w:szCs w:val="20"/>
-        </w:rPr>
-        <w:t xml:space="preserve">Defendant </w:t>
-      </w:r>
-      <w:r>
-        <w:rPr>
-          <w:rFonts w:ascii="Palatino Linotype" w:hAnsi="Palatino Linotype"/>
-          <w:sz w:val="20"/>
-          <w:szCs w:val="20"/>
-        </w:rPr>
-        <w:t xml:space="preserve">shall </w:t>
-      </w:r>
-      <w:r>
-        <w:rPr>
-          <w:rFonts w:ascii="Palatino Linotype" w:hAnsi="Palatino Linotype"/>
-          <w:sz w:val="20"/>
-          <w:szCs w:val="20"/>
-        </w:rPr>
-        <w:t xml:space="preserve">complete </w:t>
-      </w:r>
-      <w:r>
-        <w:rPr>
-          <w:rFonts w:ascii="Palatino Linotype" w:hAnsi="Palatino Linotype"/>
-          <w:sz w:val="20"/>
-          <w:szCs w:val="20"/>
-        </w:rPr>
-        <w:t xml:space="preserve">25</w:t>
-      </w:r>
-      <w:r>
-        <w:rPr>
-          <w:rFonts w:ascii="Palatino Linotype" w:hAnsi="Palatino Linotype"/>
-          <w:sz w:val="20"/>
-          <w:szCs w:val="20"/>
-        </w:rPr>
-        <w:t xml:space="preserve"> hours of community service within </w:t>
-      </w:r>
-      <w:r>
-        <w:rPr>
-          <w:rFonts w:ascii="Palatino Linotype" w:hAnsi="Palatino Linotype"/>
-          <w:sz w:val="20"/>
-          <w:szCs w:val="20"/>
-        </w:rPr>
-        <w:t xml:space="preserve">30</w:t>
-      </w:r>
-      <w:r>
-        <w:rPr>
-          <w:rFonts w:ascii="Palatino Linotype" w:hAnsi="Palatino Linotype"/>
-          <w:sz w:val="20"/>
-          <w:szCs w:val="20"/>
-        </w:rPr>
-        <w:t xml:space="preserve"> days. Defendant shall show proof of completion of all completed hours to the Office of Community Control on or before </w:t>
-      </w:r>
-      <w:r>
-        <w:rPr>
-          <w:rFonts w:ascii="Palatino Linotype" w:hAnsi="Palatino Linotype"/>
-          <w:sz w:val="20"/>
-          <w:szCs w:val="20"/>
-        </w:rPr>
-        <w:t xml:space="preserve">March 15, 2022</w:t>
-      </w:r>
-      <w:r>
-        <w:rPr>
-          <w:rFonts w:ascii="Palatino Linotype" w:hAnsi="Palatino Linotype"/>
-          <w:sz w:val="20"/>
-          <w:szCs w:val="20"/>
-        </w:rPr>
-        <w:t xml:space="preserve">.  </w:t>
-      </w:r>
-      <w:r>
-        <w:rPr>
-          <w:rFonts w:ascii="Palatino Linotype" w:hAnsi="Palatino Linotype"/>
-          <w:sz w:val="20"/>
-          <w:szCs w:val="20"/>
-        </w:rPr>
-        <w:t xml:space="preserve"/>
-      </w:r>
-      <w:r>
-        <w:rPr>
-          <w:rFonts w:ascii="Palatino Linotype" w:hAnsi="Palatino Linotype"/>
-          <w:sz w:val="20"/>
-          <w:szCs w:val="20"/>
-        </w:rPr>
-        <w:t xml:space="preserve"/>
-      </w:r>
-      <w:r>
-        <w:rPr>
-          <w:rFonts w:ascii="Palatino Linotype" w:hAnsi="Palatino Linotype"/>
-          <w:sz w:val="20"/>
-          <w:szCs w:val="20"/>
-        </w:rPr>
-        <w:t xml:space="preserve"/>
-        <w:br/>
-        <w:t xml:space="preserve"/>
-      </w:r>
-    </w:p>
-    <w:p>
-      <w:pPr>
-        <w:jc w:val="both"/>
-        <w:rPr>
-          <w:rFonts w:ascii="Palatino Linotype" w:hAnsi="Palatino Linotype"/>
-          <w:sz w:val="20"/>
-          <w:szCs w:val="20"/>
-        </w:rPr>
-      </w:pPr>
-      <w:r>
-        <w:rPr>
-          <w:rFonts w:ascii="Palatino Linotype" w:hAnsi="Palatino Linotype"/>
-          <w:b/>
-          <w:bCs/>
-          <w:sz w:val="20"/>
-          <w:szCs w:val="20"/>
-        </w:rPr>
-        <w:t xml:space="preserve">Proof of Financial Responsibility.  </w:t>
-      </w:r>
-      <w:r>
-        <w:rPr>
-          <w:rFonts w:ascii="Palatino Linotype" w:hAnsi="Palatino Linotype"/>
-          <w:bCs/>
-          <w:sz w:val="20"/>
-          <w:szCs w:val="20"/>
-        </w:rPr>
-        <w:t xml:space="preserve"> </w:t>
-      </w:r>
-      <w:r>
-        <w:rPr>
-          <w:rFonts w:ascii="Palatino Linotype" w:hAnsi="Palatino Linotype"/>
-          <w:sz w:val="20"/>
-          <w:szCs w:val="20"/>
-        </w:rPr>
-        <w:t xml:space="preserve">The Defendant showed proof of financial responsibility at the time of the offense.</w:t>
-      </w:r>
-      <w:r>
-        <w:rPr>
-          <w:rFonts w:ascii="Palatino Linotype" w:hAnsi="Palatino Linotype"/>
-          <w:bCs/>
-          <w:sz w:val="20"/>
-          <w:szCs w:val="20"/>
-        </w:rPr>
-        <w:t xml:space="preserve"/>
-      </w:r>
-      <w:r>
-        <w:rPr>
-          <w:rFonts w:ascii="Palatino Linotype" w:hAnsi="Palatino Linotype"/>
-          <w:sz w:val="20"/>
-          <w:szCs w:val="20"/>
-        </w:rPr>
-        <w:t xml:space="preserve"/>
-      </w:r>
-      <w:r>
-        <w:rPr>
-          <w:rFonts w:ascii="Palatino Linotype" w:hAnsi="Palatino Linotype"/>
-          <w:sz w:val="20"/>
-          <w:szCs w:val="20"/>
-        </w:rPr>
-        <w:t xml:space="preserve"/>
-      </w:r>
-      <w:r>
-        <w:rPr>
-          <w:rFonts w:ascii="Palatino Linotype" w:hAnsi="Palatino Linotype"/>
-          <w:sz w:val="20"/>
-          <w:szCs w:val="20"/>
-        </w:rPr>
-        <w:t xml:space="preserve"/>
-      </w:r>
-      <w:r>
-        <w:rPr>
-          <w:rFonts w:ascii="Palatino Linotype" w:hAnsi="Palatino Linotype"/>
-          <w:sz w:val="20"/>
-          <w:szCs w:val="20"/>
-        </w:rPr>
-        <w:t xml:space="preserve"/>
-        <w:br/>
-        <w:t xml:space="preserve"/>
-      </w:r>
-    </w:p>
-    <w:p>
-      <w:pPr>
-        <w:jc w:val="both"/>
-        <w:rPr>
-          <w:rFonts w:ascii="Palatino Linotype" w:hAnsi="Palatino Linotype"/>
-          <w:sz w:val="20"/>
-          <w:szCs w:val="20"/>
-        </w:rPr>
-      </w:pPr>
-      <w:r>
-        <w:rPr>
-          <w:rFonts w:ascii="Palatino Linotype" w:hAnsi="Palatino Linotype"/>
-          <w:b/>
-          <w:sz w:val="20"/>
-          <w:szCs w:val="20"/>
-        </w:rPr>
-        <w:t xml:space="preserve">License Suspension.</w:t>
-      </w:r>
-      <w:r>
-        <w:rPr>
-          <w:rFonts w:ascii="Palatino Linotype" w:hAnsi="Palatino Linotype"/>
-          <w:b/>
-          <w:sz w:val="20"/>
-          <w:szCs w:val="20"/>
-        </w:rPr>
-        <w:t xml:space="preserve"> </w:t>
-      </w:r>
-      <w:r>
-        <w:rPr>
-          <w:rFonts w:ascii="Palatino Linotype" w:hAnsi="Palatino Linotype"/>
-          <w:b/>
-          <w:sz w:val="20"/>
-          <w:szCs w:val="20"/>
-        </w:rPr>
-        <w:t xml:space="preserve"> </w:t>
-      </w:r>
-      <w:r>
-        <w:rPr>
-          <w:rFonts w:ascii="Palatino Linotype" w:hAnsi="Palatino Linotype"/>
-          <w:sz w:val="20"/>
-          <w:szCs w:val="20"/>
-        </w:rPr>
-        <w:t xml:space="preserve">Defendant’s </w:t>
-      </w:r>
-      <w:r>
-        <w:rPr>
-          <w:rFonts w:ascii="Palatino Linotype" w:hAnsi="Palatino Linotype"/>
-          <w:sz w:val="20"/>
-          <w:szCs w:val="20"/>
-        </w:rPr>
-        <w:t xml:space="preserve">driving</w:t>
-      </w:r>
-      <w:r>
-        <w:rPr>
-          <w:rFonts w:ascii="Palatino Linotype" w:hAnsi="Palatino Linotype"/>
-          <w:sz w:val="20"/>
-          <w:szCs w:val="20"/>
-        </w:rPr>
-        <w:t xml:space="preserve"> license is suspended from March 15, 2022 for a term of 6 months.</w:t>
-      </w:r>
-      <w:r>
-        <w:rPr>
-          <w:rFonts w:ascii="Palatino Linotype" w:hAnsi="Palatino Linotype"/>
-          <w:sz w:val="20"/>
-          <w:szCs w:val="20"/>
-        </w:rPr>
-        <w:t xml:space="preserve"> </w:t>
-      </w:r>
-      <w:r>
-        <w:rPr>
-          <w:rFonts w:ascii="Palatino Linotype" w:hAnsi="Palatino Linotype"/>
-          <w:sz w:val="20"/>
-          <w:szCs w:val="20"/>
-        </w:rPr>
-        <w:t xml:space="preserve"/>
-      </w:r>
-      <w:r>
-        <w:rPr>
-          <w:rFonts w:ascii="Palatino Linotype" w:hAnsi="Palatino Linotype"/>
-          <w:sz w:val="20"/>
-          <w:szCs w:val="20"/>
-        </w:rPr>
-        <w:t xml:space="preserve"/>
-      </w:r>
-      <w:r>
-        <w:rPr>
-          <w:rFonts w:ascii="Palatino Linotype" w:hAnsi="Palatino Linotype"/>
-          <w:sz w:val="20"/>
-          <w:szCs w:val="20"/>
-        </w:rPr>
-        <w:t xml:space="preserve"/>
-      </w:r>
-      <w:r>
-        <w:rPr>
-          <w:rFonts w:ascii="Palatino Linotype" w:hAnsi="Palatino Linotype"/>
-          <w:sz w:val="20"/>
-          <w:szCs w:val="20"/>
-        </w:rPr>
-        <w:t xml:space="preserve"/>
-        <w:br/>
-        <w:t xml:space="preserve"/>
-      </w:r>
-    </w:p>
-    <w:p>
-      <w:pPr>
-        <w:jc w:val="both"/>
-        <w:rPr>
-          <w:rFonts w:ascii="Palatino Linotype" w:hAnsi="Palatino Linotype"/>
-          <w:sz w:val="20"/>
-          <w:szCs w:val="20"/>
-        </w:rPr>
-      </w:pPr>
-      <w:r>
-        <w:rPr>
-          <w:rFonts w:ascii="Palatino Linotype" w:hAnsi="Palatino Linotype"/>
-          <w:b/>
-          <w:sz w:val="20"/>
-          <w:szCs w:val="20"/>
-        </w:rPr>
-        <w:t xml:space="preserve">Victim Notification.</w:t>
-      </w:r>
-      <w:r>
-        <w:rPr>
-          <w:rFonts w:ascii="Palatino Linotype" w:hAnsi="Palatino Linotype"/>
-          <w:sz w:val="20"/>
-          <w:szCs w:val="20"/>
-        </w:rPr>
-        <w:t xml:space="preserve"> </w:t>
-      </w:r>
-      <w:r>
-        <w:rPr>
-          <w:rFonts w:ascii="Palatino Linotype" w:hAnsi="Palatino Linotype"/>
-          <w:sz w:val="20"/>
-          <w:szCs w:val="20"/>
-        </w:rPr>
-        <w:t xml:space="preserve"/>
-      </w:r>
-      <w:r>
-        <w:rPr>
-          <w:rFonts w:ascii="Palatino Linotype" w:hAnsi="Palatino Linotype"/>
-          <w:sz w:val="20"/>
-          <w:szCs w:val="20"/>
-        </w:rPr>
-        <w:t xml:space="preserve">The Clerk shall serve the prosecutor who shall notify the victim as required by R.C. 2930.01-19. </w:t>
-      </w:r>
-      <w:r>
-        <w:rPr>
-          <w:rFonts w:ascii="Palatino Linotype" w:hAnsi="Palatino Linotype"/>
-          <w:sz w:val="20"/>
-          <w:szCs w:val="20"/>
-        </w:rPr>
-        <w:t xml:space="preserve"/>
-      </w:r>
-      <w:r>
-        <w:rPr>
-          <w:rFonts w:ascii="Palatino Linotype" w:hAnsi="Palatino Linotype"/>
-          <w:sz w:val="20"/>
-          <w:szCs w:val="20"/>
-        </w:rPr>
-        <w:t xml:space="preserve"/>
-      </w:r>
-      <w:r>
-        <w:rPr>
-          <w:rFonts w:ascii="Palatino Linotype" w:hAnsi="Palatino Linotype"/>
-          <w:sz w:val="20"/>
-          <w:szCs w:val="20"/>
-        </w:rPr>
-        <w:t xml:space="preserve"/>
-        <w:br/>
-        <w:t xml:space="preserve"/>
-      </w:r>
-    </w:p>
-    <w:p>
-      <w:pPr>
-        <w:jc w:val="both"/>
-        <w:rPr>
-          <w:rFonts w:ascii="Palatino Linotype" w:hAnsi="Palatino Linotype"/>
-          <w:sz w:val="20"/>
-          <w:szCs w:val="20"/>
-        </w:rPr>
-      </w:pPr>
-      <w:r>
-        <w:rPr>
-          <w:rFonts w:ascii="Palatino Linotype" w:hAnsi="Palatino Linotype"/>
-          <w:b/>
-          <w:sz w:val="20"/>
-          <w:szCs w:val="20"/>
-        </w:rPr>
-        <w:t>Vehicle Impoundment/Immobilization.</w:t>
-      </w:r>
-      <w:r>
-        <w:rPr>
-          <w:rFonts w:ascii="Palatino Linotype" w:hAnsi="Palatino Linotype"/>
-          <w:sz w:val="20"/>
-          <w:szCs w:val="20"/>
-        </w:rPr>
-        <w:t xml:space="preserve"> </w:t>
-      </w:r>
-      <w:r>
-        <w:rPr>
-          <w:rFonts w:ascii="Palatino Linotype" w:hAnsi="Palatino Linotype"/>
-          <w:bCs/>
-          <w:sz w:val="20"/>
-          <w:szCs w:val="20"/>
-        </w:rPr>
-        <w:t xml:space="preserve">The defendant’s</w:t>
-      </w:r>
-      <w:r>
-        <w:rPr>
-          <w:rFonts w:ascii="Palatino Linotype" w:hAnsi="Palatino Linotype"/>
-          <w:bCs/>
-          <w:sz w:val="20"/>
-          <w:szCs w:val="20"/>
-        </w:rPr>
-        <w:t xml:space="preserve"> , license plate </w:t>
-      </w:r>
-      <w:r>
-        <w:rPr>
-          <w:rFonts w:ascii="Palatino Linotype" w:hAnsi="Palatino Linotype"/>
-          <w:bCs/>
-          <w:sz w:val="20"/>
-          <w:szCs w:val="20"/>
-        </w:rPr>
-        <w:t xml:space="preserve">, </w:t>
-      </w:r>
-      <w:r>
-        <w:rPr>
-          <w:rFonts w:ascii="Palatino Linotype" w:hAnsi="Palatino Linotype"/>
-          <w:bCs/>
-          <w:sz w:val="20"/>
-          <w:szCs w:val="20"/>
-        </w:rPr>
-        <w:t xml:space="preserve">shall have its vehicle ID tags seized and sent to the BMV for a period of . </w:t>
-      </w:r>
-      <w:r>
-        <w:rPr>
-          <w:rFonts w:ascii="Palatino Linotype" w:hAnsi="Palatino Linotype"/>
-          <w:sz w:val="20"/>
-          <w:szCs w:val="20"/>
-        </w:rPr>
-        <w:t xml:space="preserve"/>
-      </w:r>
-      <w:r>
-        <w:rPr>
-          <w:rFonts w:ascii="Palatino Linotype" w:hAnsi="Palatino Linotype"/>
-          <w:sz w:val="20"/>
-          <w:szCs w:val="20"/>
-        </w:rPr>
-        <w:t xml:space="preserve"/>
-      </w:r>
-      <w:r>
-        <w:rPr>
-          <w:rFonts w:ascii="Palatino Linotype" w:hAnsi="Palatino Linotype"/>
-          <w:sz w:val="20"/>
-          <w:szCs w:val="20"/>
-        </w:rPr>
-        <w:t xml:space="preserve"/>
-        <w:br/>
-        <w:t xml:space="preserve"/>
-      </w:r>
-    </w:p>
-    <w:p>
-      <w:pPr>
-        <w:jc w:val="both"/>
-        <w:rPr>
-          <w:rFonts w:ascii="Palatino Linotype" w:hAnsi="Palatino Linotype"/>
-          <w:b/>
-          <w:sz w:val="20"/>
-          <w:szCs w:val="20"/>
-        </w:rPr>
-      </w:pPr>
-      <w:r>
-        <w:rPr>
-          <w:rFonts w:ascii="Palatino Linotype" w:hAnsi="Palatino Linotype"/>
-          <w:b/>
-          <w:sz w:val="20"/>
-          <w:szCs w:val="20"/>
-        </w:rPr>
-        <w:t>Community Control</w:t>
-      </w:r>
-      <w:r>
-        <w:rPr>
-          <w:rFonts w:ascii="Palatino Linotype" w:hAnsi="Palatino Linotype"/>
-          <w:b/>
-          <w:sz w:val="20"/>
-          <w:szCs w:val="20"/>
-        </w:rPr>
-        <w:t>.</w:t>
-      </w:r>
-      <w:r>
-        <w:rPr>
-          <w:rFonts w:ascii="Palatino Linotype" w:hAnsi="Palatino Linotype"/>
-          <w:b/>
-          <w:sz w:val="20"/>
-          <w:szCs w:val="20"/>
-        </w:rPr>
-        <w:t xml:space="preserve">  </w:t>
-      </w:r>
-      <w:r>
-        <w:rPr>
-          <w:rFonts w:ascii="Palatino Linotype" w:hAnsi="Palatino Linotype"/>
-          <w:sz w:val="20"/>
-          <w:szCs w:val="20"/>
-        </w:rPr>
-        <w:t xml:space="preserve">For a period of </w:t>
-      </w:r>
-      <w:r>
-        <w:rPr>
-          <w:rFonts w:ascii="Palatino Linotype" w:hAnsi="Palatino Linotype"/>
-          <w:b/>
-          <w:sz w:val="20"/>
-          <w:szCs w:val="20"/>
-          <w:u w:val="single"/>
-        </w:rPr>
-        <w:t xml:space="preserve">1 year</w:t>
-      </w:r>
-      <w:r>
-        <w:rPr>
-          <w:rFonts w:ascii="Palatino Linotype" w:hAnsi="Palatino Linotype"/>
-          <w:sz w:val="20"/>
-          <w:szCs w:val="20"/>
-        </w:rPr>
-        <w:t xml:space="preserve">, Defendant shall be under </w:t>
-      </w:r>
-      <w:r>
-        <w:rPr>
-          <w:rFonts w:ascii="Palatino Linotype" w:hAnsi="Palatino Linotype"/>
-          <w:b/>
-          <w:sz w:val="20"/>
-          <w:szCs w:val="20"/>
-          <w:u w:val="single"/>
-        </w:rPr>
-        <w:t xml:space="preserve">basic</w:t>
-      </w:r>
-      <w:r>
-        <w:rPr>
-          <w:rFonts w:ascii="Palatino Linotype" w:hAnsi="Palatino Linotype"/>
-          <w:b/>
-          <w:sz w:val="20"/>
-          <w:szCs w:val="20"/>
-          <w:u w:val="single"/>
-        </w:rPr>
-        <w:t xml:space="preserve"> </w:t>
-      </w:r>
-      <w:r>
-        <w:rPr>
-          <w:rFonts w:ascii="Palatino Linotype" w:hAnsi="Palatino Linotype"/>
-          <w:b/>
-          <w:sz w:val="20"/>
-          <w:szCs w:val="20"/>
-          <w:u w:val="single"/>
-        </w:rPr>
-        <w:t>supervision</w:t>
-      </w:r>
-      <w:r>
-        <w:rPr>
-          <w:rFonts w:ascii="Palatino Linotype" w:hAnsi="Palatino Linotype"/>
-          <w:sz w:val="20"/>
-          <w:szCs w:val="20"/>
-        </w:rPr>
-        <w:t xml:space="preserve"> </w:t>
-      </w:r>
-      <w:r>
-        <w:rPr>
-          <w:rFonts w:ascii="Palatino Linotype" w:hAnsi="Palatino Linotype"/>
-          <w:sz w:val="20"/>
-          <w:szCs w:val="20"/>
-        </w:rPr>
-        <w:t>with the Office of Community Control.  The Court advised Defendant that as a result of any failure to comply with the terms of community control, the Court may impose a longer term of community control up to a total of 5 years; impose a definite jail term to include any days stayed or otherwise authorized by law; and/or otherwise modify the terms of community control set forth below.</w:t>
-      </w:r>
-    </w:p>
     <w:p>
       <w:pPr>
         <w:spacing w:line="276" w:lineRule="auto"/>
@@ -2894,6 +1680,7 @@
         <w:rPr>
           <w:rFonts w:ascii="Palatino Linotype" w:hAnsi="Palatino Linotype"/>
           <w:b/>
+          <w:bCs/>
           <w:sz w:val="20"/>
           <w:szCs w:val="20"/>
         </w:rPr>
@@ -2911,18 +1698,231 @@
       <w:r>
         <w:rPr>
           <w:rFonts w:ascii="Palatino Linotype" w:hAnsi="Palatino Linotype"/>
-          <w:sz w:val="20"/>
-          <w:szCs w:val="20"/>
-        </w:rPr>
-        <w:t xml:space="preserve">While subject to </w:t>
-      </w:r>
-      <w:r>
-        <w:rPr>
-          <w:rFonts w:ascii="Palatino Linotype" w:hAnsi="Palatino Linotype"/>
-          <w:sz w:val="20"/>
-          <w:szCs w:val="20"/>
-        </w:rPr>
-        <w:t xml:space="preserve">community control, Defendant shall: </w:t>
+          <w:b/>
+          <w:bCs/>
+          <w:sz w:val="20"/>
+          <w:szCs w:val="20"/>
+        </w:rPr>
+        <w:t xml:space="preserve">Fines and Costs.  </w:t>
+      </w:r>
+      <w:r>
+        <w:rPr>
+          <w:rFonts w:ascii="Palatino Linotype" w:hAnsi="Palatino Linotype"/>
+          <w:b/>
+          <w:bCs/>
+          <w:sz w:val="20"/>
+          <w:szCs w:val="20"/>
+        </w:rPr>
+        <w:t xml:space="preserve"/>
+      </w:r>
+      <w:r>
+        <w:rPr>
+          <w:rFonts w:ascii="Palatino Linotype" w:hAnsi="Palatino Linotype"/>
+          <w:bCs/>
+          <w:sz w:val="20"/>
+          <w:szCs w:val="20"/>
+          <w:u w:val="single"/>
+        </w:rPr>
+        <w:t>Court costs are assessed for the highest degree charge in this</w:t>
+      </w:r>
+      <w:r>
+        <w:rPr>
+          <w:rFonts w:ascii="Palatino Linotype" w:hAnsi="Palatino Linotype"/>
+          <w:bCs/>
+          <w:sz w:val="20"/>
+          <w:szCs w:val="20"/>
+          <w:u w:val="single"/>
+        </w:rPr>
+        <w:t xml:space="preserve"> case</w:t>
+      </w:r>
+      <w:r>
+        <w:rPr>
+          <w:rFonts w:ascii="Palatino Linotype" w:hAnsi="Palatino Linotype"/>
+          <w:bCs/>
+          <w:sz w:val="20"/>
+          <w:szCs w:val="20"/>
+        </w:rPr>
+        <w:t xml:space="preserve">. </w:t>
+      </w:r>
+      <w:r>
+        <w:rPr>
+          <w:rFonts w:ascii="Palatino Linotype" w:hAnsi="Palatino Linotype"/>
+          <w:sz w:val="20"/>
+          <w:szCs w:val="20"/>
+        </w:rPr>
+        <w:t xml:space="preserve">Having</w:t>
+      </w:r>
+      <w:r>
+        <w:rPr>
+          <w:rFonts w:ascii="Palatino Linotype" w:hAnsi="Palatino Linotype"/>
+          <w:sz w:val="20"/>
+          <w:szCs w:val="20"/>
+        </w:rPr>
+        <w:t xml:space="preserve"> been informed of the fines </w:t>
+      </w:r>
+      <w:r>
+        <w:rPr>
+          <w:rFonts w:ascii="Palatino Linotype" w:hAnsi="Palatino Linotype"/>
+          <w:b/>
+          <w:bCs/>
+          <w:sz w:val="20"/>
+          <w:szCs w:val="20"/>
+        </w:rPr>
+        <w:t xml:space="preserve"/>
+      </w:r>
+      <w:r>
+        <w:rPr>
+          <w:rFonts w:ascii="Palatino Linotype" w:hAnsi="Palatino Linotype"/>
+          <w:sz w:val="20"/>
+          <w:szCs w:val="20"/>
+        </w:rPr>
+        <w:t xml:space="preserve">and costs</w:t>
+      </w:r>
+      <w:r>
+        <w:rPr>
+          <w:rFonts w:ascii="Palatino Linotype" w:hAnsi="Palatino Linotype"/>
+          <w:sz w:val="20"/>
+          <w:szCs w:val="20"/>
+        </w:rPr>
+        <w:t xml:space="preserve"> </w:t>
+      </w:r>
+      <w:r>
+        <w:rPr>
+          <w:rFonts w:ascii="Palatino Linotype" w:hAnsi="Palatino Linotype"/>
+          <w:sz w:val="20"/>
+          <w:szCs w:val="20"/>
+        </w:rPr>
+        <w:t xml:space="preserve">owed, Defendant expressed an ability to pay </w:t>
+      </w:r>
+      <w:r>
+        <w:rPr>
+          <w:rFonts w:ascii="Palatino Linotype" w:hAnsi="Palatino Linotype"/>
+          <w:b/>
+          <w:bCs/>
+          <w:sz w:val="20"/>
+          <w:szCs w:val="20"/>
+        </w:rPr>
+        <w:t xml:space="preserve">forthwith</w:t>
+      </w:r>
+      <w:r>
+        <w:rPr>
+          <w:rFonts w:ascii="Palatino Linotype" w:hAnsi="Palatino Linotype"/>
+          <w:sz w:val="20"/>
+          <w:szCs w:val="20"/>
+        </w:rPr>
+        <w:t xml:space="preserve">. </w:t>
+      </w:r>
+      <w:bookmarkStart w:id="0" w:name="_Hlk94196527"/>
+      <w:r>
+        <w:rPr>
+          <w:rFonts w:ascii="Palatino Linotype" w:hAnsi="Palatino Linotype"/>
+          <w:sz w:val="20"/>
+          <w:szCs w:val="20"/>
+        </w:rPr>
+        <w:t xml:space="preserve">Absent further order, the Court finds Defendant is able and shall pay</w:t>
+      </w:r>
+      <w:r>
+        <w:rPr>
+          <w:rFonts w:ascii="Palatino Linotype" w:hAnsi="Palatino Linotype"/>
+          <w:sz w:val="20"/>
+          <w:szCs w:val="20"/>
+        </w:rPr>
+        <w:t xml:space="preserve"> the fines </w:t>
+      </w:r>
+      <w:r>
+        <w:rPr>
+          <w:rFonts w:ascii="Palatino Linotype" w:hAnsi="Palatino Linotype"/>
+          <w:b/>
+          <w:bCs/>
+          <w:sz w:val="20"/>
+          <w:szCs w:val="20"/>
+        </w:rPr>
+        <w:t xml:space="preserve"/>
+      </w:r>
+      <w:r>
+        <w:rPr>
+          <w:rFonts w:ascii="Palatino Linotype" w:hAnsi="Palatino Linotype"/>
+          <w:sz w:val="20"/>
+          <w:szCs w:val="20"/>
+        </w:rPr>
+        <w:t xml:space="preserve">and costs</w:t>
+      </w:r>
+      <w:r>
+        <w:rPr>
+          <w:rFonts w:ascii="Palatino Linotype" w:hAnsi="Palatino Linotype"/>
+          <w:sz w:val="20"/>
+          <w:szCs w:val="20"/>
+        </w:rPr>
+        <w:t xml:space="preserve"> </w:t>
+      </w:r>
+      <w:r>
+        <w:rPr>
+          <w:rFonts w:ascii="Palatino Linotype" w:hAnsi="Palatino Linotype"/>
+          <w:sz w:val="20"/>
+          <w:szCs w:val="20"/>
+        </w:rPr>
+        <w:t xml:space="preserve">in full by </w:t>
+      </w:r>
+      <w:bookmarkEnd w:id="0"/>
+      <w:r>
+        <w:rPr>
+          <w:rFonts w:ascii="Palatino Linotype" w:hAnsi="Palatino Linotype"/>
+          <w:b/>
+          <w:bCs/>
+          <w:sz w:val="20"/>
+          <w:szCs w:val="20"/>
+        </w:rPr>
+        <w:t xml:space="preserve">March 17, 2022</w:t>
+      </w:r>
+      <w:r>
+        <w:rPr>
+          <w:rFonts w:ascii="Palatino Linotype" w:hAnsi="Palatino Linotype"/>
+          <w:sz w:val="20"/>
+          <w:szCs w:val="20"/>
+        </w:rPr>
+        <w:t xml:space="preserve">. </w:t>
+      </w:r>
+      <w:r>
+        <w:rPr>
+          <w:rFonts w:ascii="Palatino Linotype" w:hAnsi="Palatino Linotype"/>
+          <w:sz w:val="20"/>
+          <w:szCs w:val="20"/>
+        </w:rPr>
+        <w:t xml:space="preserve"/>
+      </w:r>
+      <w:r>
+        <w:rPr>
+          <w:rFonts w:ascii="Palatino Linotype" w:hAnsi="Palatino Linotype"/>
+          <w:sz w:val="20"/>
+          <w:szCs w:val="20"/>
+        </w:rPr>
+        <w:t xml:space="preserve"/>
+      </w:r>
+      <w:r>
+        <w:rPr>
+          <w:rFonts w:ascii="Palatino Linotype" w:hAnsi="Palatino Linotype"/>
+          <w:sz w:val="20"/>
+          <w:szCs w:val="20"/>
+        </w:rPr>
+        <w:t xml:space="preserve"/>
+      </w:r>
+      <w:r>
+        <w:rPr>
+          <w:rFonts w:ascii="Palatino Linotype" w:hAnsi="Palatino Linotype"/>
+          <w:sz w:val="20"/>
+          <w:szCs w:val="20"/>
+        </w:rPr>
+        <w:t xml:space="preserve"/>
+      </w:r>
+      <w:r>
+        <w:rPr>
+          <w:rFonts w:ascii="Palatino Linotype" w:hAnsi="Palatino Linotype"/>
+          <w:sz w:val="20"/>
+          <w:szCs w:val="20"/>
+        </w:rPr>
+        <w:t xml:space="preserve"/>
+        <w:br/>
+        <w:t xml:space="preserve"/>
       </w:r>
     </w:p>
     <w:p>
@@ -2934,153 +1934,7 @@
           <w:szCs w:val="20"/>
         </w:rPr>
       </w:pPr>
-    </w:p>
-    <w:p>
-      <w:pPr>
-        <w:ind w:firstLine="419"/>
-        <w:jc w:val="both"/>
-        <w:rPr>
-          <w:rFonts w:ascii="Palatino Linotype" w:hAnsi="Palatino Linotype"/>
-          <w:sz w:val="20"/>
-          <w:szCs w:val="20"/>
-          <w:u w:val="single"/>
-        </w:rPr>
-      </w:pPr>
-      <w:r>
-        <w:rPr>
-          <w:rFonts w:ascii="Palatino Linotype" w:hAnsi="Palatino Linotype"/>
-          <w:sz w:val="20"/>
-          <w:szCs w:val="20"/>
-          <w:u w:val="single"/>
-        </w:rPr>
-        <w:t>General Terms</w:t>
-      </w:r>
-    </w:p>
-    <w:p>
-      <w:pPr>
-        <w:pStyle w:val="ListParagraph"/>
-        <w:widowControl/>
-        <w:numPr>
-          <w:ilvl w:val="0"/>
-          <w:numId w:val="2"/>
-        </w:numPr>
-        <w:autoSpaceDE/>
-        <w:autoSpaceDN/>
-        <w:adjustRightInd/>
-        <w:jc w:val="both"/>
-        <w:rPr>
-          <w:rFonts w:ascii="Palatino Linotype" w:hAnsi="Palatino Linotype"/>
-          <w:sz w:val="20"/>
-          <w:szCs w:val="20"/>
-        </w:rPr>
-      </w:pPr>
-      <w:r>
-        <w:rPr>
-          <w:rFonts w:ascii="Palatino Linotype" w:hAnsi="Palatino Linotype"/>
-          <w:sz w:val="20"/>
-          <w:szCs w:val="20"/>
-        </w:rPr>
-        <w:t>Report forthwith to the Office of Community Control.</w:t>
-      </w:r>
-    </w:p>
-    <w:p>
-      <w:pPr>
-        <w:pStyle w:val="ListParagraph"/>
-        <w:widowControl/>
-        <w:numPr>
-          <w:ilvl w:val="0"/>
-          <w:numId w:val="2"/>
-        </w:numPr>
-        <w:autoSpaceDE/>
-        <w:autoSpaceDN/>
-        <w:adjustRightInd/>
-        <w:jc w:val="both"/>
-        <w:rPr>
-          <w:rFonts w:ascii="Palatino Linotype" w:hAnsi="Palatino Linotype"/>
-          <w:sz w:val="20"/>
-          <w:szCs w:val="20"/>
-        </w:rPr>
-      </w:pPr>
-      <w:r>
-        <w:rPr>
-          <w:rFonts w:ascii="Palatino Linotype" w:hAnsi="Palatino Linotype"/>
-          <w:sz w:val="20"/>
-          <w:szCs w:val="20"/>
-        </w:rPr>
-        <w:t>Abide by the law, comply with the community control</w:t>
-      </w:r>
-      <w:r>
-        <w:rPr>
-          <w:rFonts w:ascii="Palatino Linotype" w:hAnsi="Palatino Linotype"/>
-          <w:sz w:val="20"/>
-          <w:szCs w:val="20"/>
-        </w:rPr>
-        <w:t xml:space="preserve"> terms set by the Office of Community Control</w:t>
-      </w:r>
-      <w:r>
-        <w:rPr>
-          <w:rFonts w:ascii="Palatino Linotype" w:hAnsi="Palatino Linotype"/>
-          <w:sz w:val="20"/>
-          <w:szCs w:val="20"/>
-        </w:rPr>
-        <w:t xml:space="preserve">, and not leave the state without the permission of the Court and/or </w:t>
-      </w:r>
-      <w:r>
-        <w:rPr>
-          <w:rFonts w:ascii="Palatino Linotype" w:hAnsi="Palatino Linotype"/>
-          <w:sz w:val="20"/>
-          <w:szCs w:val="20"/>
-        </w:rPr>
-        <w:t>the Office of Community Control</w:t>
-      </w:r>
-      <w:r>
-        <w:rPr>
-          <w:rFonts w:ascii="Palatino Linotype" w:hAnsi="Palatino Linotype"/>
-          <w:sz w:val="20"/>
-          <w:szCs w:val="20"/>
-        </w:rPr>
-        <w:t>.</w:t>
-      </w:r>
-    </w:p>
-    <w:p>
-      <w:pPr>
-        <w:pStyle w:val="ListParagraph"/>
-        <w:widowControl/>
-        <w:numPr>
-          <w:ilvl w:val="0"/>
-          <w:numId w:val="2"/>
-        </w:numPr>
-        <w:autoSpaceDE/>
-        <w:autoSpaceDN/>
-        <w:adjustRightInd/>
-        <w:jc w:val="both"/>
-        <w:rPr>
-          <w:rFonts w:ascii="Palatino Linotype" w:hAnsi="Palatino Linotype"/>
-          <w:sz w:val="20"/>
-          <w:szCs w:val="20"/>
-        </w:rPr>
-      </w:pPr>
-      <w:r>
-        <w:rPr>
-          <w:rFonts w:ascii="Palatino Linotype" w:hAnsi="Palatino Linotype"/>
-          <w:sz w:val="20"/>
-          <w:szCs w:val="20"/>
-        </w:rPr>
-        <w:t xml:space="preserve">Pay probation fees monthly.  </w:t>
-      </w:r>
-    </w:p>
-    <w:p>
-      <w:pPr>
-        <w:pStyle w:val="ListParagraph"/>
-        <w:widowControl/>
-        <w:numPr>
-          <w:ilvl w:val="0"/>
-          <w:numId w:val="2"/>
-        </w:numPr>
-        <w:autoSpaceDE/>
-        <w:autoSpaceDN/>
-        <w:adjustRightInd/>
-        <w:jc w:val="both"/>
+      <w:r>
         <w:rPr>
           <w:rFonts w:ascii="Palatino Linotype" w:hAnsi="Palatino Linotype"/>
           <w:b/>
@@ -3088,131 +1942,32 @@
           <w:sz w:val="20"/>
           <w:szCs w:val="20"/>
         </w:rPr>
-      </w:pPr>
-      <w:r>
-        <w:rPr>
-          <w:rFonts w:ascii="Palatino Linotype" w:hAnsi="Palatino Linotype"/>
-          <w:sz w:val="20"/>
-          <w:szCs w:val="20"/>
-        </w:rPr>
-        <w:t>Make all reasonable effort to obtain and maintain employment.  Defendant shall report any change in employment status immediately.</w:t>
-      </w:r>
-      <w:r>
-        <w:rPr>
-          <w:rFonts w:ascii="Palatino Linotype" w:hAnsi="Palatino Linotype"/>
+        <w:t xml:space="preserve">Proof of Financial Responsibility.  </w:t>
+      </w:r>
+      <w:r>
+        <w:rPr>
+          <w:rFonts w:ascii="Palatino Linotype" w:hAnsi="Palatino Linotype"/>
+          <w:bCs/>
           <w:sz w:val="20"/>
           <w:szCs w:val="20"/>
         </w:rPr>
         <w:t xml:space="preserve"> </w:t>
       </w:r>
-    </w:p>
-    <w:p>
-      <w:pPr>
-        <w:pStyle w:val="ListParagraph"/>
-        <w:widowControl/>
-        <w:numPr>
-          <w:ilvl w:val="0"/>
-          <w:numId w:val="2"/>
-        </w:numPr>
-        <w:autoSpaceDE/>
-        <w:autoSpaceDN/>
-        <w:adjustRightInd/>
-        <w:jc w:val="both"/>
-        <w:rPr>
-          <w:rFonts w:ascii="Palatino Linotype" w:hAnsi="Palatino Linotype"/>
-          <w:b/>
+      <w:r>
+        <w:rPr>
+          <w:rFonts w:ascii="Palatino Linotype" w:hAnsi="Palatino Linotype"/>
+          <w:sz w:val="20"/>
+          <w:szCs w:val="20"/>
+        </w:rPr>
+        <w:t xml:space="preserve">The Defendant showed proof of financial responsibility at the time of the offense.</w:t>
+      </w:r>
+      <w:r>
+        <w:rPr>
+          <w:rFonts w:ascii="Palatino Linotype" w:hAnsi="Palatino Linotype"/>
           <w:bCs/>
           <w:sz w:val="20"/>
           <w:szCs w:val="20"/>
         </w:rPr>
-      </w:pPr>
-      <w:r>
-        <w:rPr>
-          <w:rFonts w:ascii="Palatino Linotype" w:hAnsi="Palatino Linotype"/>
-          <w:sz w:val="20"/>
-          <w:szCs w:val="20"/>
-        </w:rPr>
-        <w:t>Submit to alcohol/drug testing at the request of community control or any other law enforcement officer.</w:t>
-      </w:r>
-    </w:p>
-    <w:p>
-      <w:pPr>
-        <w:pStyle w:val="ListParagraph"/>
-        <w:widowControl/>
-        <w:numPr>
-          <w:ilvl w:val="0"/>
-          <w:numId w:val="2"/>
-        </w:numPr>
-        <w:autoSpaceDE/>
-        <w:autoSpaceDN/>
-        <w:adjustRightInd/>
-        <w:jc w:val="both"/>
-        <w:rPr>
-          <w:rFonts w:ascii="Palatino Linotype" w:hAnsi="Palatino Linotype"/>
-          <w:b/>
-          <w:bCs/>
-          <w:sz w:val="20"/>
-          <w:szCs w:val="20"/>
-        </w:rPr>
-      </w:pPr>
-      <w:r>
-        <w:rPr>
-          <w:rFonts w:ascii="Palatino Linotype" w:hAnsi="Palatino Linotype"/>
-          <w:sz w:val="20"/>
-          <w:szCs w:val="20"/>
-        </w:rPr>
-        <w:t>Not possess/consume/purchase any alcoholic beverages or drugs of abuse.</w:t>
-      </w:r>
-    </w:p>
-    <w:p>
-      <w:pPr>
-        <w:widowControl/>
-        <w:autoSpaceDE/>
-        <w:autoSpaceDN/>
-        <w:adjustRightInd/>
-        <w:ind w:left="419"/>
-        <w:jc w:val="both"/>
-        <w:rPr>
-          <w:rFonts w:ascii="Palatino Linotype" w:hAnsi="Palatino Linotype"/>
-          <w:b/>
-          <w:bCs/>
-          <w:sz w:val="20"/>
-          <w:szCs w:val="20"/>
-        </w:rPr>
-      </w:pPr>
-    </w:p>
-    <w:p>
-      <w:pPr>
-        <w:widowControl/>
-        <w:autoSpaceDE/>
-        <w:autoSpaceDN/>
-        <w:adjustRightInd/>
-        <w:ind w:left="419"/>
-        <w:jc w:val="both"/>
-        <w:rPr>
-          <w:rFonts w:ascii="Palatino Linotype" w:hAnsi="Palatino Linotype"/>
-          <w:bCs/>
-          <w:sz w:val="20"/>
-          <w:szCs w:val="20"/>
-          <w:u w:val="single"/>
-        </w:rPr>
-      </w:pPr>
-      <w:r>
-        <w:rPr>
-          <w:rFonts w:ascii="Palatino Linotype" w:hAnsi="Palatino Linotype"/>
-          <w:bCs/>
-          <w:sz w:val="20"/>
-          <w:szCs w:val="20"/>
-          <w:u w:val="single"/>
-        </w:rPr>
-        <w:t>Additional Terms</w:t>
-      </w:r>
-      <w:r>
-        <w:rPr>
-          <w:rFonts w:ascii="Palatino Linotype" w:hAnsi="Palatino Linotype"/>
-          <w:sz w:val="20"/>
-          <w:szCs w:val="20"/>
-        </w:rPr>
         <w:t xml:space="preserve"/>
       </w:r>
       <w:r>
@@ -3222,172 +1977,6 @@
           <w:szCs w:val="20"/>
         </w:rPr>
         <w:t xml:space="preserve"/>
-      </w:r>
-      <w:r>
-        <w:rPr>
-          <w:rFonts w:ascii="Palatino Linotype" w:hAnsi="Palatino Linotype"/>
-          <w:sz w:val="20"/>
-          <w:szCs w:val="20"/>
-        </w:rPr>
-        <w:t xml:space="preserve"/>
-      </w:r>
-      <w:r>
-        <w:rPr>
-          <w:rFonts w:ascii="Palatino Linotype" w:hAnsi="Palatino Linotype"/>
-          <w:sz w:val="20"/>
-          <w:szCs w:val="20"/>
-        </w:rPr>
-        <w:t xml:space="preserve"/>
-      </w:r>
-      <w:r>
-        <w:rPr>
-          <w:rFonts w:ascii="Palatino Linotype" w:hAnsi="Palatino Linotype"/>
-          <w:sz w:val="20"/>
-          <w:szCs w:val="20"/>
-        </w:rPr>
-        <w:t xml:space="preserve"/>
-      </w:r>
-      <w:r>
-        <w:rPr>
-          <w:rFonts w:ascii="Palatino Linotype" w:hAnsi="Palatino Linotype"/>
-          <w:sz w:val="20"/>
-          <w:szCs w:val="20"/>
-        </w:rPr>
-        <w:t xml:space="preserve"/>
-      </w:r>
-      <w:r>
-        <w:rPr>
-          <w:rFonts w:ascii="Palatino Linotype" w:hAnsi="Palatino Linotype"/>
-          <w:sz w:val="20"/>
-          <w:szCs w:val="20"/>
-        </w:rPr>
-        <w:t xml:space="preserve"/>
-      </w:r>
-      <w:r>
-        <w:rPr>
-          <w:rFonts w:ascii="Palatino Linotype" w:hAnsi="Palatino Linotype"/>
-          <w:sz w:val="20"/>
-          <w:szCs w:val="20"/>
-        </w:rPr>
-        <w:t xml:space="preserve"/>
-      </w:r>
-      <w:r>
-        <w:rPr>
-          <w:rFonts w:ascii="Palatino Linotype" w:hAnsi="Palatino Linotype"/>
-          <w:sz w:val="20"/>
-          <w:szCs w:val="20"/>
-        </w:rPr>
-        <w:t xml:space="preserve"/>
-      </w:r>
-      <w:r>
-        <w:rPr>
-          <w:rFonts w:ascii="Palatino Linotype" w:hAnsi="Palatino Linotype"/>
-          <w:sz w:val="20"/>
-          <w:szCs w:val="20"/>
-        </w:rPr>
-        <w:t xml:space="preserve"/>
-      </w:r>
-      <w:r>
-        <w:rPr>
-          <w:rFonts w:ascii="Palatino Linotype" w:hAnsi="Palatino Linotype"/>
-          <w:sz w:val="20"/>
-          <w:szCs w:val="20"/>
-        </w:rPr>
-        <w:t xml:space="preserve"/>
-      </w:r>
-      <w:r>
-        <w:rPr>
-          <w:rFonts w:ascii="Palatino Linotype" w:hAnsi="Palatino Linotype"/>
-          <w:sz w:val="20"/>
-          <w:szCs w:val="20"/>
-        </w:rPr>
-        <w:t xml:space="preserve"/>
-      </w:r>
-      <w:r>
-        <w:rPr>
-          <w:rFonts w:ascii="Palatino Linotype" w:hAnsi="Palatino Linotype"/>
-          <w:sz w:val="20"/>
-          <w:szCs w:val="20"/>
-        </w:rPr>
-        <w:t xml:space="preserve"/>
-      </w:r>
-      <w:r>
-        <w:rPr>
-          <w:rFonts w:ascii="Palatino Linotype" w:hAnsi="Palatino Linotype"/>
-          <w:sz w:val="20"/>
-          <w:szCs w:val="20"/>
-        </w:rPr>
-        <w:t xml:space="preserve"/>
-      </w:r>
-      <w:r>
-        <w:rPr>
-          <w:rFonts w:ascii="Palatino Linotype" w:hAnsi="Palatino Linotype"/>
-          <w:sz w:val="20"/>
-          <w:szCs w:val="20"/>
-        </w:rPr>
-        <w:t xml:space="preserve"/>
-      </w:r>
-      <w:r>
-        <w:rPr>
-          <w:rFonts w:ascii="Palatino Linotype" w:hAnsi="Palatino Linotype"/>
-          <w:sz w:val="20"/>
-          <w:szCs w:val="20"/>
-        </w:rPr>
-        <w:t xml:space="preserve"/>
-      </w:r>
-      <w:r>
-        <w:rPr>
-          <w:rFonts w:ascii="Palatino Linotype" w:hAnsi="Palatino Linotype"/>
-          <w:sz w:val="20"/>
-          <w:szCs w:val="20"/>
-        </w:rPr>
-        <w:t xml:space="preserve"/>
-        <w:br/>
-        <w:t xml:space="preserve"/>
-      </w:r>
-    </w:p>
-    <w:p>
-      <w:pPr>
-        <w:jc w:val="both"/>
-        <w:rPr>
-          <w:rFonts w:ascii="Palatino Linotype" w:hAnsi="Palatino Linotype"/>
-          <w:sz w:val="20"/>
-          <w:szCs w:val="20"/>
-        </w:rPr>
-      </w:pPr>
-      <w:r>
-        <w:rPr>
-          <w:rFonts w:ascii="Palatino Linotype" w:hAnsi="Palatino Linotype"/>
-          <w:b/>
-          <w:sz w:val="20"/>
-          <w:szCs w:val="20"/>
-        </w:rPr>
-        <w:t xml:space="preserve">Other Conditions.</w:t>
-      </w:r>
-      <w:r>
-        <w:rPr>
-          <w:rFonts w:ascii="Palatino Linotype" w:hAnsi="Palatino Linotype"/>
-          <w:b/>
-          <w:sz w:val="20"/>
-          <w:szCs w:val="20"/>
-        </w:rPr>
-        <w:t xml:space="preserve"> </w:t>
-      </w:r>
-      <w:r>
-        <w:rPr>
-          <w:rFonts w:ascii="Palatino Linotype" w:hAnsi="Palatino Linotype"/>
-          <w:sz w:val="20"/>
-          <w:szCs w:val="20"/>
-        </w:rPr>
-        <w:t xml:space="preserve"/>
-      </w:r>
-      <w:r>
-        <w:rPr>
-          <w:rFonts w:ascii="Palatino Linotype" w:hAnsi="Palatino Linotype"/>
-          <w:sz w:val="20"/>
-          <w:szCs w:val="20"/>
-        </w:rPr>
-        <w:t>.</w:t>
       </w:r>
       <w:r>
         <w:rPr>
@@ -3631,39 +2220,7 @@
           <w:sz w:val="16"/>
           <w:szCs w:val="16"/>
         </w:rPr>
-        <w:t>Copies served by Dep. Clerk ___________</w:t>
-      </w:r>
-      <w:r>
-        <w:rPr>
-          <w:rFonts w:ascii="Palatino Linotype" w:hAnsi="Palatino Linotype"/>
-          <w:sz w:val="16"/>
-          <w:szCs w:val="16"/>
-        </w:rPr>
-        <w:t>________________</w:t>
-      </w:r>
-      <w:r>
-        <w:rPr>
-          <w:rFonts w:ascii="Palatino Linotype" w:hAnsi="Palatino Linotype"/>
-          <w:sz w:val="16"/>
-          <w:szCs w:val="16"/>
-        </w:rPr>
-        <w:t xml:space="preserve"> on the following date ___________</w:t>
-      </w:r>
-      <w:r>
-        <w:rPr>
-          <w:rFonts w:ascii="Palatino Linotype" w:hAnsi="Palatino Linotype"/>
-          <w:sz w:val="16"/>
-          <w:szCs w:val="16"/>
-        </w:rPr>
-        <w:t>_________</w:t>
-      </w:r>
-      <w:r>
-        <w:rPr>
-          <w:rFonts w:ascii="Palatino Linotype" w:hAnsi="Palatino Linotype"/>
-          <w:sz w:val="16"/>
-          <w:szCs w:val="16"/>
-        </w:rPr>
-        <w:t xml:space="preserve"> to:</w:t>
+        <w:t>Copies served by Dep. Clerk ___________________________ on the following date ____________________ to:</w:t>
       </w:r>
     </w:p>
     <w:p>
@@ -3692,15 +2249,7 @@
           <w:sz w:val="16"/>
           <w:szCs w:val="16"/>
         </w:rPr>
-        <w:t xml:space="preserve">Prosecutor’s Office: PS    </w:t>
-      </w:r>
-      <w:r>
-        <w:rPr>
-          <w:rFonts w:ascii="Palatino Linotype" w:hAnsi="Palatino Linotype"/>
-          <w:sz w:val="16"/>
-          <w:szCs w:val="16"/>
-        </w:rPr>
-        <w:t xml:space="preserve">OM     EM; Defendant’s Attorney: PS     OM     EM; Chayanna Colon: PS     OM     EM;</w:t>
+        <w:t xml:space="preserve">Prosecutor’s Office: PS    OM     EM; Defendant’s Attorney: PS     OM     EM; Chayanna Colon: PS     OM     EM;</w:t>
       </w:r>
     </w:p>
     <w:p>
@@ -3729,39 +2278,7 @@
           <w:sz w:val="16"/>
           <w:szCs w:val="16"/>
         </w:rPr>
-        <w:t xml:space="preserve">Community Control: PS    </w:t>
-      </w:r>
-      <w:r>
-        <w:rPr>
-          <w:rFonts w:ascii="Palatino Linotype" w:hAnsi="Palatino Linotype"/>
-          <w:sz w:val="16"/>
-          <w:szCs w:val="16"/>
-        </w:rPr>
-        <w:t>EM;</w:t>
-      </w:r>
-      <w:r>
-        <w:rPr>
-          <w:rFonts w:ascii="Palatino Linotype" w:hAnsi="Palatino Linotype"/>
-          <w:sz w:val="16"/>
-          <w:szCs w:val="16"/>
-        </w:rPr>
-        <w:t xml:space="preserve"> </w:t>
-      </w:r>
-      <w:r>
-        <w:rPr>
-          <w:rFonts w:ascii="Palatino Linotype" w:hAnsi="Palatino Linotype"/>
-          <w:sz w:val="16"/>
-          <w:szCs w:val="16"/>
-        </w:rPr>
         <w:t xml:space="preserve"/>
-      </w:r>
-      <w:r>
-        <w:rPr>
-          <w:rFonts w:ascii="Palatino Linotype" w:hAnsi="Palatino Linotype"/>
-          <w:sz w:val="16"/>
-          <w:szCs w:val="16"/>
-        </w:rPr>
-        <w:t xml:space="preserve">County Jail: PS   EM;</w:t>
       </w:r>
     </w:p>
     <w:p>
@@ -3835,12 +2352,7 @@
 <w:ftr xmlns:wpc="http://schemas.microsoft.com/office/word/2010/wordprocessingCanvas" xmlns:cx="http://schemas.microsoft.com/office/drawing/2014/chartex" xmlns:cx1="http://schemas.microsoft.com/office/drawing/2015/9/8/chartex" xmlns:cx2="http://schemas.microsoft.com/office/drawing/2015/10/21/chartex" xmlns:cx3="http://schemas.microsoft.com/office/drawing/2016/5/9/chartex" xmlns:cx4="http://schemas.microsoft.com/office/drawing/2016/5/10/chartex" xmlns:cx5="http://schemas.microsoft.com/office/drawing/2016/5/11/chartex" xmlns:cx6="http://schemas.microsoft.com/office/drawing/2016/5/12/chartex" xmlns:cx7="http://schemas.microsoft.com/office/drawing/2016/5/13/chartex" xmlns:cx8="http://schemas.microsoft.com/office/drawing/2016/5/14/chartex" xmlns:mc="http://schemas.openxmlformats.org/markup-compatibility/2006" xmlns:aink="http://schemas.microsoft.com/office/drawing/2016/ink" xmlns:am3d="http://schemas.microsoft.com/office/drawing/2017/model3d" xmlns:o="urn:schemas-microsoft-com:office:office" xmlns:r="http://schemas.openxmlformats.org/officeDocument/2006/relationships" xmlns:m="http://schemas.openxmlformats.org/officeDocument/2006/math" xmlns:v="urn:schemas-microsoft-com:vml" xmlns:wp14="http://schemas.microsoft.com/office/word/2010/wordprocessingDrawing" xmlns:wp="http://schemas.openxmlformats.org/drawingml/2006/wordprocessingDrawing" xmlns:w10="urn:schemas-microsoft-com:office:word" xmlns:w="http://schemas.openxmlformats.org/wordprocessingml/2006/main" xmlns:w14="http://schemas.microsoft.com/office/word/2010/wordml" xmlns:w15="http://schemas.microsoft.com/office/word/2012/wordml" xmlns:w16cex="http://schemas.microsoft.com/office/word/2018/wordml/cex" xmlns:w16cid="http://schemas.microsoft.com/office/word/2016/wordml/cid" xmlns:w16="http://schemas.microsoft.com/office/word/2018/wordml" xmlns:w16sdtdh="http://schemas.microsoft.com/office/word/2020/wordml/sdtdatahash" xmlns:w16se="http://schemas.microsoft.com/office/word/2015/wordml/symex" xmlns:wpg="http://schemas.microsoft.com/office/word/2010/wordprocessingGroup" xmlns:wpi="http://schemas.microsoft.com/office/word/2010/wordprocessingInk" xmlns:wne="http://schemas.microsoft.com/office/word/2006/wordml" xmlns:wps="http://schemas.microsoft.com/office/word/2010/wordprocessingShape" mc:Ignorable="w14 w15 w16se w16cid w16 w16cex w16sdtdh wp14">
   <w:sdt>
     <w:sdtPr>
-      <w:rPr>
-        <w:rFonts w:ascii="Palatino Linotype" w:hAnsi="Palatino Linotype"/>
-        <w:sz w:val="20"/>
-        <w:szCs w:val="20"/>
-      </w:rPr>
-      <w:id w:val="-2099861789"/>
+      <w:id w:val="-1309706245"/>
       <w:docPartObj>
         <w:docPartGallery w:val="Page Numbers (Bottom of Page)"/>
         <w:docPartUnique/>
@@ -3855,13 +2367,19 @@
             <w:sz w:val="20"/>
             <w:szCs w:val="20"/>
           </w:rPr>
-          <w:id w:val="860082579"/>
+          <w:id w:val="98381352"/>
           <w:docPartObj>
             <w:docPartGallery w:val="Page Numbers (Top of Page)"/>
             <w:docPartUnique/>
           </w:docPartObj>
         </w:sdtPr>
-        <w:sdtEndPr/>
+        <w:sdtEndPr>
+          <w:rPr>
+            <w:rFonts w:ascii="Times New Roman" w:hAnsi="Times New Roman"/>
+            <w:sz w:val="24"/>
+            <w:szCs w:val="24"/>
+          </w:rPr>
+        </w:sdtEndPr>
         <w:sdtContent>
           <w:p>
             <w:pPr>
@@ -3990,7 +2508,7 @@
                 <w:sz w:val="20"/>
                 <w:szCs w:val="20"/>
               </w:rPr>
-              <w:t>5</w:t>
+              <w:t>3</w:t>
             </w:r>
             <w:r>
               <w:rPr>
@@ -4020,11 +2538,39 @@
               </w:rPr>
               <w:t xml:space="preserve">Final Judgment Entry 21TRD09386</w:t>
             </w:r>
+          </w:p>
+          <w:p>
+            <w:pPr>
+              <w:pStyle w:val="Footer"/>
+              <w:jc w:val="right"/>
+            </w:pPr>
           </w:p>
         </w:sdtContent>
       </w:sdt>
     </w:sdtContent>
   </w:sdt>
+  <w:p>
+    <w:pPr>
+      <w:tabs>
+        <w:tab w:val="left" w:pos="-1080"/>
+        <w:tab w:val="left" w:pos="-720"/>
+        <w:tab w:val="left" w:pos="0"/>
+        <w:tab w:val="left" w:pos="720"/>
+        <w:tab w:val="left" w:pos="1440"/>
+        <w:tab w:val="left" w:pos="2160"/>
+        <w:tab w:val="left" w:pos="2880"/>
+        <w:tab w:val="left" w:pos="3600"/>
+        <w:tab w:val="left" w:pos="4320"/>
+        <w:tab w:val="left" w:pos="4680"/>
+      </w:tabs>
+      <w:jc w:val="right"/>
+      <w:rPr>
+        <w:rFonts w:ascii="Palatino Linotype" w:hAnsi="Palatino Linotype"/>
+        <w:sz w:val="20"/>
+        <w:szCs w:val="20"/>
+      </w:rPr>
+    </w:pPr>
+  </w:p>
 </w:ftr>
 </file>
 
@@ -4216,240 +2762,8 @@
       </w:rPr>
     </w:lvl>
   </w:abstractNum>
-  <w:abstractNum w:abstractNumId="1" w15:restartNumberingAfterBreak="0">
-    <w:nsid w:val="279660C9"/>
-    <w:multiLevelType w:val="hybridMultilevel"/>
-    <w:tmpl w:val="05247724"/>
-    <w:lvl w:ilvl="0" w:tplc="04090001">
-      <w:start w:val="1"/>
-      <w:numFmt w:val="bullet"/>
-      <w:lvlText w:val=""/>
-      <w:lvlJc w:val="left"/>
-      <w:pPr>
-        <w:ind w:left="720" w:hanging="360"/>
-      </w:pPr>
-      <w:rPr>
-        <w:rFonts w:ascii="Symbol" w:hAnsi="Symbol" w:hint="default"/>
-      </w:rPr>
-    </w:lvl>
-    <w:lvl w:ilvl="1" w:tplc="04090003" w:tentative="1">
-      <w:start w:val="1"/>
-      <w:numFmt w:val="bullet"/>
-      <w:lvlText w:val="o"/>
-      <w:lvlJc w:val="left"/>
-      <w:pPr>
-        <w:ind w:left="1440" w:hanging="360"/>
-      </w:pPr>
-      <w:rPr>
-        <w:rFonts w:ascii="Courier New" w:hAnsi="Courier New" w:cs="Courier New" w:hint="default"/>
-      </w:rPr>
-    </w:lvl>
-    <w:lvl w:ilvl="2" w:tplc="04090005" w:tentative="1">
-      <w:start w:val="1"/>
-      <w:numFmt w:val="bullet"/>
-      <w:lvlText w:val=""/>
-      <w:lvlJc w:val="left"/>
-      <w:pPr>
-        <w:ind w:left="2160" w:hanging="360"/>
-      </w:pPr>
-      <w:rPr>
-        <w:rFonts w:ascii="Wingdings" w:hAnsi="Wingdings" w:hint="default"/>
-      </w:rPr>
-    </w:lvl>
-    <w:lvl w:ilvl="3" w:tplc="04090001" w:tentative="1">
-      <w:start w:val="1"/>
-      <w:numFmt w:val="bullet"/>
-      <w:lvlText w:val=""/>
-      <w:lvlJc w:val="left"/>
-      <w:pPr>
-        <w:ind w:left="2880" w:hanging="360"/>
-      </w:pPr>
-      <w:rPr>
-        <w:rFonts w:ascii="Symbol" w:hAnsi="Symbol" w:hint="default"/>
-      </w:rPr>
-    </w:lvl>
-    <w:lvl w:ilvl="4" w:tplc="04090003" w:tentative="1">
-      <w:start w:val="1"/>
-      <w:numFmt w:val="bullet"/>
-      <w:lvlText w:val="o"/>
-      <w:lvlJc w:val="left"/>
-      <w:pPr>
-        <w:ind w:left="3600" w:hanging="360"/>
-      </w:pPr>
-      <w:rPr>
-        <w:rFonts w:ascii="Courier New" w:hAnsi="Courier New" w:cs="Courier New" w:hint="default"/>
-      </w:rPr>
-    </w:lvl>
-    <w:lvl w:ilvl="5" w:tplc="04090005" w:tentative="1">
-      <w:start w:val="1"/>
-      <w:numFmt w:val="bullet"/>
-      <w:lvlText w:val=""/>
-      <w:lvlJc w:val="left"/>
-      <w:pPr>
-        <w:ind w:left="4320" w:hanging="360"/>
-      </w:pPr>
-      <w:rPr>
-        <w:rFonts w:ascii="Wingdings" w:hAnsi="Wingdings" w:hint="default"/>
-      </w:rPr>
-    </w:lvl>
-    <w:lvl w:ilvl="6" w:tplc="04090001" w:tentative="1">
-      <w:start w:val="1"/>
-      <w:numFmt w:val="bullet"/>
-      <w:lvlText w:val=""/>
-      <w:lvlJc w:val="left"/>
-      <w:pPr>
-        <w:ind w:left="5040" w:hanging="360"/>
-      </w:pPr>
-      <w:rPr>
-        <w:rFonts w:ascii="Symbol" w:hAnsi="Symbol" w:hint="default"/>
-      </w:rPr>
-    </w:lvl>
-    <w:lvl w:ilvl="7" w:tplc="04090003" w:tentative="1">
-      <w:start w:val="1"/>
-      <w:numFmt w:val="bullet"/>
-      <w:lvlText w:val="o"/>
-      <w:lvlJc w:val="left"/>
-      <w:pPr>
-        <w:ind w:left="5760" w:hanging="360"/>
-      </w:pPr>
-      <w:rPr>
-        <w:rFonts w:ascii="Courier New" w:hAnsi="Courier New" w:cs="Courier New" w:hint="default"/>
-      </w:rPr>
-    </w:lvl>
-    <w:lvl w:ilvl="8" w:tplc="04090005" w:tentative="1">
-      <w:start w:val="1"/>
-      <w:numFmt w:val="bullet"/>
-      <w:lvlText w:val=""/>
-      <w:lvlJc w:val="left"/>
-      <w:pPr>
-        <w:ind w:left="6480" w:hanging="360"/>
-      </w:pPr>
-      <w:rPr>
-        <w:rFonts w:ascii="Wingdings" w:hAnsi="Wingdings" w:hint="default"/>
-      </w:rPr>
-    </w:lvl>
-  </w:abstractNum>
-  <w:abstractNum w:abstractNumId="2" w15:restartNumberingAfterBreak="0">
-    <w:nsid w:val="2E17566E"/>
-    <w:multiLevelType w:val="hybridMultilevel"/>
-    <w:tmpl w:val="00866CE6"/>
-    <w:lvl w:ilvl="0" w:tplc="04090001">
-      <w:start w:val="1"/>
-      <w:numFmt w:val="bullet"/>
-      <w:lvlText w:val=""/>
-      <w:lvlJc w:val="left"/>
-      <w:pPr>
-        <w:ind w:left="779" w:hanging="360"/>
-      </w:pPr>
-      <w:rPr>
-        <w:rFonts w:ascii="Symbol" w:hAnsi="Symbol" w:hint="default"/>
-      </w:rPr>
-    </w:lvl>
-    <w:lvl w:ilvl="1" w:tplc="04090003">
-      <w:start w:val="1"/>
-      <w:numFmt w:val="bullet"/>
-      <w:lvlText w:val="o"/>
-      <w:lvlJc w:val="left"/>
-      <w:pPr>
-        <w:ind w:left="1499" w:hanging="360"/>
-      </w:pPr>
-      <w:rPr>
-        <w:rFonts w:ascii="Courier New" w:hAnsi="Courier New" w:cs="Courier New" w:hint="default"/>
-      </w:rPr>
-    </w:lvl>
-    <w:lvl w:ilvl="2" w:tplc="04090005" w:tentative="1">
-      <w:start w:val="1"/>
-      <w:numFmt w:val="bullet"/>
-      <w:lvlText w:val=""/>
-      <w:lvlJc w:val="left"/>
-      <w:pPr>
-        <w:ind w:left="2219" w:hanging="360"/>
-      </w:pPr>
-      <w:rPr>
-        <w:rFonts w:ascii="Wingdings" w:hAnsi="Wingdings" w:hint="default"/>
-      </w:rPr>
-    </w:lvl>
-    <w:lvl w:ilvl="3" w:tplc="04090001" w:tentative="1">
-      <w:start w:val="1"/>
-      <w:numFmt w:val="bullet"/>
-      <w:lvlText w:val=""/>
-      <w:lvlJc w:val="left"/>
-      <w:pPr>
-        <w:ind w:left="2939" w:hanging="360"/>
-      </w:pPr>
-      <w:rPr>
-        <w:rFonts w:ascii="Symbol" w:hAnsi="Symbol" w:hint="default"/>
-      </w:rPr>
-    </w:lvl>
-    <w:lvl w:ilvl="4" w:tplc="04090003" w:tentative="1">
-      <w:start w:val="1"/>
-      <w:numFmt w:val="bullet"/>
-      <w:lvlText w:val="o"/>
-      <w:lvlJc w:val="left"/>
-      <w:pPr>
-        <w:ind w:left="3659" w:hanging="360"/>
-      </w:pPr>
-      <w:rPr>
-        <w:rFonts w:ascii="Courier New" w:hAnsi="Courier New" w:cs="Courier New" w:hint="default"/>
-      </w:rPr>
-    </w:lvl>
-    <w:lvl w:ilvl="5" w:tplc="04090005" w:tentative="1">
-      <w:start w:val="1"/>
-      <w:numFmt w:val="bullet"/>
-      <w:lvlText w:val=""/>
-      <w:lvlJc w:val="left"/>
-      <w:pPr>
-        <w:ind w:left="4379" w:hanging="360"/>
-      </w:pPr>
-      <w:rPr>
-        <w:rFonts w:ascii="Wingdings" w:hAnsi="Wingdings" w:hint="default"/>
-      </w:rPr>
-    </w:lvl>
-    <w:lvl w:ilvl="6" w:tplc="04090001" w:tentative="1">
-      <w:start w:val="1"/>
-      <w:numFmt w:val="bullet"/>
-      <w:lvlText w:val=""/>
-      <w:lvlJc w:val="left"/>
-      <w:pPr>
-        <w:ind w:left="5099" w:hanging="360"/>
-      </w:pPr>
-      <w:rPr>
-        <w:rFonts w:ascii="Symbol" w:hAnsi="Symbol" w:hint="default"/>
-      </w:rPr>
-    </w:lvl>
-    <w:lvl w:ilvl="7" w:tplc="04090003" w:tentative="1">
-      <w:start w:val="1"/>
-      <w:numFmt w:val="bullet"/>
-      <w:lvlText w:val="o"/>
-      <w:lvlJc w:val="left"/>
-      <w:pPr>
-        <w:ind w:left="5819" w:hanging="360"/>
-      </w:pPr>
-      <w:rPr>
-        <w:rFonts w:ascii="Courier New" w:hAnsi="Courier New" w:cs="Courier New" w:hint="default"/>
-      </w:rPr>
-    </w:lvl>
-    <w:lvl w:ilvl="8" w:tplc="04090005" w:tentative="1">
-      <w:start w:val="1"/>
-      <w:numFmt w:val="bullet"/>
-      <w:lvlText w:val=""/>
-      <w:lvlJc w:val="left"/>
-      <w:pPr>
-        <w:ind w:left="6539" w:hanging="360"/>
-      </w:pPr>
-      <w:rPr>
-        <w:rFonts w:ascii="Wingdings" w:hAnsi="Wingdings" w:hint="default"/>
-      </w:rPr>
-    </w:lvl>
-  </w:abstractNum>
   <w:num w:numId="1">
     <w:abstractNumId w:val="0"/>
-  </w:num>
-  <w:num w:numId="2">
-    <w:abstractNumId w:val="2"/>
-  </w:num>
-  <w:num w:numId="3">
-    <w:abstractNumId w:val="1"/>
   </w:num>
 </w:numbering>
 </file>
@@ -5006,49 +3320,6 @@
       <w:contextualSpacing/>
     </w:pPr>
   </w:style>
-  <w:style w:type="character" w:styleId="CommentReference">
-    <w:name w:val="annotation reference"/>
-    <w:basedOn w:val="DefaultParagraphFont"/>
-    <w:uiPriority w:val="99"/>
-    <w:semiHidden/>
-    <w:unhideWhenUsed/>
-    <w:rsid w:val="00A53114"/>
-    <w:rPr>
-      <w:sz w:val="16"/>
-      <w:szCs w:val="16"/>
-    </w:rPr>
-  </w:style>
-  <w:style w:type="paragraph" w:styleId="CommentText">
-    <w:name w:val="annotation text"/>
-    <w:basedOn w:val="Normal"/>
-    <w:link w:val="CommentTextChar"/>
-    <w:uiPriority w:val="99"/>
-    <w:unhideWhenUsed/>
-    <w:rsid w:val="00A53114"/>
-    <w:pPr>
-      <w:widowControl/>
-      <w:autoSpaceDE/>
-      <w:autoSpaceDN/>
-      <w:adjustRightInd/>
-    </w:pPr>
-    <w:rPr>
-      <w:rFonts w:asciiTheme="minorHAnsi" w:eastAsiaTheme="minorHAnsi" w:hAnsiTheme="minorHAnsi" w:cstheme="minorBidi"/>
-      <w:sz w:val="20"/>
-      <w:szCs w:val="20"/>
-    </w:rPr>
-  </w:style>
-  <w:style w:type="character" w:customStyle="1" w:styleId="CommentTextChar">
-    <w:name w:val="Comment Text Char"/>
-    <w:basedOn w:val="DefaultParagraphFont"/>
-    <w:link w:val="CommentText"/>
-    <w:uiPriority w:val="99"/>
-    <w:rsid w:val="00A53114"/>
-    <w:rPr>
-      <w:rFonts w:eastAsiaTheme="minorHAnsi"/>
-      <w:sz w:val="20"/>
-      <w:szCs w:val="20"/>
-    </w:rPr>
-  </w:style>
 </w:styles>
 </file>
 

</xml_diff>

<commit_message>
Refactoring jail day checks.
</commit_message>
<xml_diff>
--- a/resources/Saved/21TRD09386_Crim_Traffic Judgment Entry.docx
+++ b/resources/Saved/21TRD09386_Crim_Traffic Judgment Entry.docx
@@ -519,6 +519,14 @@
         </w:rPr>
         <w:t xml:space="preserve"/>
       </w:r>
+      <w:r>
+        <w:rPr>
+          <w:rFonts w:ascii="Palatino Linotype" w:hAnsi="Palatino Linotype"/>
+          <w:sz w:val="20"/>
+          <w:szCs w:val="20"/>
+        </w:rPr>
+        <w:tab/>
+      </w:r>
     </w:p>
     <w:p>
       <w:pPr>
@@ -615,25 +623,7 @@
           <w:sz w:val="20"/>
           <w:szCs w:val="20"/>
         </w:rPr>
-        <w:t xml:space="preserve">Defendant waived right to counsel.</w:t>
-      </w:r>
-      <w:r>
-        <w:rPr>
-          <w:rFonts w:ascii="Palatino Linotype" w:hAnsi="Palatino Linotype"/>
-          <w:bCs/>
-          <w:sz w:val="20"/>
-          <w:szCs w:val="20"/>
-        </w:rPr>
-        <w:t xml:space="preserve"> </w:t>
-      </w:r>
-      <w:r>
-        <w:rPr>
-          <w:rFonts w:ascii="Palatino Linotype" w:hAnsi="Palatino Linotype"/>
-          <w:bCs/>
-          <w:sz w:val="20"/>
-          <w:szCs w:val="20"/>
-        </w:rPr>
-        <w:t xml:space="preserve"/>
+        <w:t xml:space="preserve">Defendant waived right to counsel. </w:t>
       </w:r>
       <w:r>
         <w:rPr>
@@ -795,9 +785,18 @@
         </w:rPr>
         <w:t xml:space="preserve"/>
       </w:r>
+      <w:r>
+        <w:rPr>
+          <w:rFonts w:ascii="Palatino Linotype" w:hAnsi="Palatino Linotype"/>
+          <w:sz w:val="20"/>
+          <w:szCs w:val="20"/>
+        </w:rPr>
+        <w:t xml:space="preserve"/>
+      </w:r>
     </w:p>
     <w:p>
       <w:pPr>
+        <w:jc w:val="both"/>
         <w:rPr>
           <w:rFonts w:ascii="Palatino Linotype" w:hAnsi="Palatino Linotype"/>
           <w:sz w:val="20"/>
@@ -813,7 +812,7 @@
         <w:tblLook w:val="04A0" w:firstRow="1" w:lastRow="0" w:firstColumn="1" w:lastColumn="0" w:noHBand="0" w:noVBand="1"/>
       </w:tblPr>
       <w:tblGrid>
-        <w:gridCol w:w="2345"/>
+        <w:gridCol w:w="2726"/>
         <w:gridCol w:w="2103"/>
         <w:gridCol w:w="3833"/>
       </w:tblGrid>
@@ -823,7 +822,7 @@
         </w:trPr>
         <w:tc>
           <w:tcPr>
-            <w:tcW w:w="1801" w:type="dxa"/>
+            <w:tcW w:w="2182" w:type="dxa"/>
           </w:tcPr>
           <w:p>
             <w:pPr>
@@ -944,7 +943,7 @@
         </w:trPr>
         <w:tc>
           <w:tcPr>
-            <w:tcW w:w="1801" w:type="dxa"/>
+            <w:tcW w:w="2182" w:type="dxa"/>
           </w:tcPr>
           <w:p>
             <w:pPr>
@@ -1063,7 +1062,7 @@
         </w:trPr>
         <w:tc>
           <w:tcPr>
-            <w:tcW w:w="1801" w:type="dxa"/>
+            <w:tcW w:w="2182" w:type="dxa"/>
           </w:tcPr>
           <w:p>
             <w:pPr>
@@ -1182,7 +1181,7 @@
         </w:trPr>
         <w:tc>
           <w:tcPr>
-            <w:tcW w:w="1801" w:type="dxa"/>
+            <w:tcW w:w="2182" w:type="dxa"/>
           </w:tcPr>
           <w:p>
             <w:pPr>
@@ -1301,7 +1300,7 @@
         </w:trPr>
         <w:tc>
           <w:tcPr>
-            <w:tcW w:w="1801" w:type="dxa"/>
+            <w:tcW w:w="2182" w:type="dxa"/>
           </w:tcPr>
           <w:p>
             <w:pPr>
@@ -1420,7 +1419,7 @@
         </w:trPr>
         <w:tc>
           <w:tcPr>
-            <w:tcW w:w="1801" w:type="dxa"/>
+            <w:tcW w:w="2182" w:type="dxa"/>
           </w:tcPr>
           <w:p>
             <w:pPr>
@@ -1539,7 +1538,7 @@
         </w:trPr>
         <w:tc>
           <w:tcPr>
-            <w:tcW w:w="1801" w:type="dxa"/>
+            <w:tcW w:w="2182" w:type="dxa"/>
           </w:tcPr>
           <w:p>
             <w:pPr>
@@ -1672,11 +1671,325 @@
           </w:p>
         </w:tc>
       </w:tr>
+      <w:tr>
+        <w:trPr>
+          <w:jc w:val="center"/>
+        </w:trPr>
+        <w:tc>
+          <w:tcPr>
+            <w:tcW w:w="2182" w:type="dxa"/>
+          </w:tcPr>
+          <w:p>
+            <w:pPr>
+              <w:tabs>
+                <w:tab w:val="left" w:pos="-1080"/>
+                <w:tab w:val="left" w:pos="-720"/>
+                <w:tab w:val="left" w:pos="0"/>
+                <w:tab w:val="left" w:pos="720"/>
+                <w:tab w:val="left" w:pos="1440"/>
+                <w:tab w:val="left" w:pos="2160"/>
+                <w:tab w:val="left" w:pos="2880"/>
+                <w:tab w:val="left" w:pos="3600"/>
+                <w:tab w:val="left" w:pos="4320"/>
+                <w:tab w:val="left" w:pos="4680"/>
+              </w:tabs>
+              <w:rPr>
+                <w:rFonts w:ascii="Palatino Linotype" w:hAnsi="Palatino Linotype"/>
+                <w:b/>
+                <w:bCs/>
+                <w:sz w:val="20"/>
+                <w:szCs w:val="20"/>
+              </w:rPr>
+            </w:pPr>
+            <w:r>
+              <w:rPr>
+                <w:rFonts w:ascii="Palatino Linotype" w:hAnsi="Palatino Linotype"/>
+                <w:b/>
+                <w:bCs/>
+                <w:sz w:val="20"/>
+                <w:szCs w:val="20"/>
+              </w:rPr>
+              <w:t>Jail Days</w:t>
+            </w:r>
+          </w:p>
+        </w:tc>
+        <w:tc>
+          <w:tcPr>
+            <w:tcW w:w="3289" w:type="dxa"/>
+          </w:tcPr>
+          <w:p>
+            <w:pPr>
+              <w:tabs>
+                <w:tab w:val="left" w:pos="-1080"/>
+                <w:tab w:val="left" w:pos="-720"/>
+                <w:tab w:val="left" w:pos="0"/>
+                <w:tab w:val="left" w:pos="720"/>
+                <w:tab w:val="left" w:pos="1440"/>
+                <w:tab w:val="left" w:pos="2160"/>
+                <w:tab w:val="left" w:pos="2880"/>
+                <w:tab w:val="left" w:pos="3600"/>
+                <w:tab w:val="left" w:pos="4320"/>
+                <w:tab w:val="left" w:pos="4680"/>
+              </w:tabs>
+              <w:rPr>
+                <w:rFonts w:ascii="Palatino Linotype" w:hAnsi="Palatino Linotype"/>
+                <w:b/>
+                <w:bCs/>
+                <w:sz w:val="20"/>
+                <w:szCs w:val="20"/>
+              </w:rPr>
+            </w:pPr>
+            <w:r>
+              <w:rPr>
+                <w:rFonts w:ascii="Palatino Linotype" w:hAnsi="Palatino Linotype"/>
+                <w:b/>
+                <w:bCs/>
+                <w:sz w:val="20"/>
+                <w:szCs w:val="20"/>
+              </w:rPr>
+              <w:t xml:space="preserve">5</w:t>
+            </w:r>
+          </w:p>
+        </w:tc>
+        <w:tc>
+          <w:tcPr>
+            <w:tcW w:w="3289" w:type="dxa"/>
+          </w:tcPr>
+          <w:p>
+            <w:pPr>
+              <w:tabs>
+                <w:tab w:val="left" w:pos="-1080"/>
+                <w:tab w:val="left" w:pos="-720"/>
+                <w:tab w:val="left" w:pos="0"/>
+                <w:tab w:val="left" w:pos="720"/>
+                <w:tab w:val="left" w:pos="1440"/>
+                <w:tab w:val="left" w:pos="2160"/>
+                <w:tab w:val="left" w:pos="2880"/>
+                <w:tab w:val="left" w:pos="3600"/>
+                <w:tab w:val="left" w:pos="4320"/>
+                <w:tab w:val="left" w:pos="4680"/>
+              </w:tabs>
+              <w:rPr>
+                <w:rFonts w:ascii="Palatino Linotype" w:hAnsi="Palatino Linotype"/>
+                <w:b/>
+                <w:bCs/>
+                <w:sz w:val="20"/>
+                <w:szCs w:val="20"/>
+              </w:rPr>
+            </w:pPr>
+            <w:r>
+              <w:rPr>
+                <w:rFonts w:ascii="Palatino Linotype" w:hAnsi="Palatino Linotype"/>
+                <w:b/>
+                <w:bCs/>
+                <w:sz w:val="20"/>
+                <w:szCs w:val="20"/>
+              </w:rPr>
+              <w:t xml:space="preserve">2</w:t>
+            </w:r>
+          </w:p>
+        </w:tc>
+      </w:tr>
+      <w:tr>
+        <w:trPr>
+          <w:jc w:val="center"/>
+        </w:trPr>
+        <w:tc>
+          <w:tcPr>
+            <w:tcW w:w="2182" w:type="dxa"/>
+          </w:tcPr>
+          <w:p>
+            <w:pPr>
+              <w:tabs>
+                <w:tab w:val="left" w:pos="-1080"/>
+                <w:tab w:val="left" w:pos="-720"/>
+                <w:tab w:val="left" w:pos="0"/>
+                <w:tab w:val="left" w:pos="720"/>
+                <w:tab w:val="left" w:pos="1440"/>
+                <w:tab w:val="left" w:pos="2160"/>
+                <w:tab w:val="left" w:pos="2880"/>
+                <w:tab w:val="left" w:pos="3600"/>
+                <w:tab w:val="left" w:pos="4320"/>
+                <w:tab w:val="left" w:pos="4680"/>
+              </w:tabs>
+              <w:rPr>
+                <w:rFonts w:ascii="Palatino Linotype" w:hAnsi="Palatino Linotype"/>
+                <w:b/>
+                <w:bCs/>
+                <w:sz w:val="20"/>
+                <w:szCs w:val="20"/>
+              </w:rPr>
+            </w:pPr>
+            <w:r>
+              <w:rPr>
+                <w:rFonts w:ascii="Palatino Linotype" w:hAnsi="Palatino Linotype"/>
+                <w:b/>
+                <w:bCs/>
+                <w:sz w:val="20"/>
+                <w:szCs w:val="20"/>
+              </w:rPr>
+              <w:t>Jail Days</w:t>
+            </w:r>
+            <w:r>
+              <w:rPr>
+                <w:rFonts w:ascii="Palatino Linotype" w:hAnsi="Palatino Linotype"/>
+                <w:b/>
+                <w:bCs/>
+                <w:sz w:val="20"/>
+                <w:szCs w:val="20"/>
+              </w:rPr>
+              <w:t xml:space="preserve"> </w:t>
+            </w:r>
+            <w:r>
+              <w:rPr>
+                <w:rFonts w:ascii="Palatino Linotype" w:hAnsi="Palatino Linotype"/>
+                <w:b/>
+                <w:bCs/>
+                <w:sz w:val="20"/>
+                <w:szCs w:val="20"/>
+              </w:rPr>
+              <w:t>Suspended</w:t>
+            </w:r>
+          </w:p>
+        </w:tc>
+        <w:tc>
+          <w:tcPr>
+            <w:tcW w:w="3289" w:type="dxa"/>
+          </w:tcPr>
+          <w:p>
+            <w:pPr>
+              <w:tabs>
+                <w:tab w:val="left" w:pos="-1080"/>
+                <w:tab w:val="left" w:pos="-720"/>
+                <w:tab w:val="left" w:pos="0"/>
+                <w:tab w:val="left" w:pos="720"/>
+                <w:tab w:val="left" w:pos="1440"/>
+                <w:tab w:val="left" w:pos="2160"/>
+                <w:tab w:val="left" w:pos="2880"/>
+                <w:tab w:val="left" w:pos="3600"/>
+                <w:tab w:val="left" w:pos="4320"/>
+                <w:tab w:val="left" w:pos="4680"/>
+              </w:tabs>
+              <w:rPr>
+                <w:rFonts w:ascii="Palatino Linotype" w:hAnsi="Palatino Linotype"/>
+                <w:b/>
+                <w:bCs/>
+                <w:sz w:val="20"/>
+                <w:szCs w:val="20"/>
+              </w:rPr>
+            </w:pPr>
+            <w:r>
+              <w:rPr>
+                <w:rFonts w:ascii="Palatino Linotype" w:hAnsi="Palatino Linotype"/>
+                <w:b/>
+                <w:bCs/>
+                <w:sz w:val="20"/>
+                <w:szCs w:val="20"/>
+              </w:rPr>
+              <w:t xml:space="preserve">1</w:t>
+            </w:r>
+          </w:p>
+        </w:tc>
+        <w:tc>
+          <w:tcPr>
+            <w:tcW w:w="3289" w:type="dxa"/>
+          </w:tcPr>
+          <w:p>
+            <w:pPr>
+              <w:tabs>
+                <w:tab w:val="left" w:pos="-1080"/>
+                <w:tab w:val="left" w:pos="-720"/>
+                <w:tab w:val="left" w:pos="0"/>
+                <w:tab w:val="left" w:pos="720"/>
+                <w:tab w:val="left" w:pos="1440"/>
+                <w:tab w:val="left" w:pos="2160"/>
+                <w:tab w:val="left" w:pos="2880"/>
+                <w:tab w:val="left" w:pos="3600"/>
+                <w:tab w:val="left" w:pos="4320"/>
+                <w:tab w:val="left" w:pos="4680"/>
+              </w:tabs>
+              <w:rPr>
+                <w:rFonts w:ascii="Palatino Linotype" w:hAnsi="Palatino Linotype"/>
+                <w:b/>
+                <w:bCs/>
+                <w:sz w:val="20"/>
+                <w:szCs w:val="20"/>
+              </w:rPr>
+            </w:pPr>
+            <w:r>
+              <w:rPr>
+                <w:rFonts w:ascii="Palatino Linotype" w:hAnsi="Palatino Linotype"/>
+                <w:b/>
+                <w:bCs/>
+                <w:sz w:val="20"/>
+                <w:szCs w:val="20"/>
+              </w:rPr>
+              <w:t xml:space="preserve">None</w:t>
+            </w:r>
+          </w:p>
+        </w:tc>
+      </w:tr>
     </w:tbl>
     <w:p>
       <w:pPr>
-        <w:spacing w:line="276" w:lineRule="auto"/>
         <w:jc w:val="both"/>
+        <w:rPr>
+          <w:rFonts w:ascii="Palatino Linotype" w:hAnsi="Palatino Linotype"/>
+          <w:sz w:val="20"/>
+          <w:szCs w:val="20"/>
+        </w:rPr>
+      </w:pPr>
+      <w:r>
+        <w:rPr>
+          <w:rFonts w:ascii="Palatino Linotype" w:hAnsi="Palatino Linotype"/>
+          <w:sz w:val="20"/>
+          <w:szCs w:val="20"/>
+        </w:rPr>
+        <w:t xml:space="preserve"/>
+      </w:r>
+      <w:r>
+        <w:rPr>
+          <w:rFonts w:ascii="Palatino Linotype" w:hAnsi="Palatino Linotype"/>
+          <w:sz w:val="20"/>
+          <w:szCs w:val="20"/>
+        </w:rPr>
+        <w:t xml:space="preserve"/>
+      </w:r>
+      <w:r>
+        <w:rPr>
+          <w:rFonts w:ascii="Palatino Linotype" w:hAnsi="Palatino Linotype"/>
+          <w:sz w:val="20"/>
+          <w:szCs w:val="20"/>
+        </w:rPr>
+        <w:t xml:space="preserve"/>
+      </w:r>
+      <w:r>
+        <w:rPr>
+          <w:rFonts w:ascii="Palatino Linotype" w:hAnsi="Palatino Linotype"/>
+          <w:sz w:val="20"/>
+          <w:szCs w:val="20"/>
+        </w:rPr>
+        <w:t xml:space="preserve"/>
+      </w:r>
+      <w:r>
+        <w:rPr>
+          <w:rFonts w:ascii="Palatino Linotype" w:hAnsi="Palatino Linotype"/>
+          <w:sz w:val="20"/>
+          <w:szCs w:val="20"/>
+        </w:rPr>
+        <w:t xml:space="preserve"/>
+      </w:r>
+    </w:p>
+    <w:p>
+      <w:pPr>
+        <w:jc w:val="both"/>
+        <w:rPr>
+          <w:rFonts w:ascii="Palatino Linotype" w:hAnsi="Palatino Linotype"/>
+          <w:sz w:val="20"/>
+          <w:szCs w:val="20"/>
+        </w:rPr>
+      </w:pPr>
+      <w:r>
         <w:rPr>
           <w:rFonts w:ascii="Palatino Linotype" w:hAnsi="Palatino Linotype"/>
           <w:b/>
@@ -1684,17 +1997,8 @@
           <w:sz w:val="20"/>
           <w:szCs w:val="20"/>
         </w:rPr>
-      </w:pPr>
-    </w:p>
-    <w:p>
-      <w:pPr>
-        <w:jc w:val="both"/>
-        <w:rPr>
-          <w:rFonts w:ascii="Palatino Linotype" w:hAnsi="Palatino Linotype"/>
-          <w:sz w:val="20"/>
-          <w:szCs w:val="20"/>
-        </w:rPr>
-      </w:pPr>
+        <w:t xml:space="preserve">Fines and Costs.  </w:t>
+      </w:r>
       <w:r>
         <w:rPr>
           <w:rFonts w:ascii="Palatino Linotype" w:hAnsi="Palatino Linotype"/>
@@ -1703,7 +2007,77 @@
           <w:sz w:val="20"/>
           <w:szCs w:val="20"/>
         </w:rPr>
-        <w:t xml:space="preserve">Fines and Costs.  </w:t>
+        <w:t xml:space="preserve"/>
+      </w:r>
+      <w:r>
+        <w:rPr>
+          <w:rFonts w:ascii="Palatino Linotype" w:hAnsi="Palatino Linotype"/>
+          <w:bCs/>
+          <w:sz w:val="20"/>
+          <w:szCs w:val="20"/>
+          <w:u w:val="single"/>
+        </w:rPr>
+        <w:t xml:space="preserve">Court costs are assessed for the highest degree charge in this</w:t>
+      </w:r>
+      <w:r>
+        <w:rPr>
+          <w:rFonts w:ascii="Palatino Linotype" w:hAnsi="Palatino Linotype"/>
+          <w:bCs/>
+          <w:sz w:val="20"/>
+          <w:szCs w:val="20"/>
+          <w:u w:val="single"/>
+        </w:rPr>
+        <w:t xml:space="preserve"> case</w:t>
+      </w:r>
+      <w:r>
+        <w:rPr>
+          <w:rFonts w:ascii="Palatino Linotype" w:hAnsi="Palatino Linotype"/>
+          <w:bCs/>
+          <w:sz w:val="20"/>
+          <w:szCs w:val="20"/>
+        </w:rPr>
+        <w:t xml:space="preserve">. </w:t>
+      </w:r>
+      <w:r>
+        <w:rPr>
+          <w:rFonts w:ascii="Palatino Linotype" w:hAnsi="Palatino Linotype"/>
+          <w:sz w:val="20"/>
+          <w:szCs w:val="20"/>
+        </w:rPr>
+        <w:t xml:space="preserve"/>
+      </w:r>
+      <w:r>
+        <w:rPr>
+          <w:rFonts w:ascii="Palatino Linotype" w:hAnsi="Palatino Linotype"/>
+          <w:bCs/>
+          <w:sz w:val="20"/>
+          <w:szCs w:val="20"/>
+        </w:rPr>
+        <w:t xml:space="preserve"/>
+      </w:r>
+      <w:r>
+        <w:rPr>
+          <w:rFonts w:ascii="Palatino Linotype" w:hAnsi="Palatino Linotype"/>
+          <w:sz w:val="20"/>
+          <w:szCs w:val="20"/>
+        </w:rPr>
+        <w:t xml:space="preserve"/>
+      </w:r>
+      <w:r>
+        <w:rPr>
+          <w:rFonts w:ascii="Palatino Linotype" w:hAnsi="Palatino Linotype"/>
+          <w:sz w:val="20"/>
+          <w:szCs w:val="20"/>
+        </w:rPr>
+        <w:t xml:space="preserve">Having</w:t>
+      </w:r>
+      <w:r>
+        <w:rPr>
+          <w:rFonts w:ascii="Palatino Linotype" w:hAnsi="Palatino Linotype"/>
+          <w:sz w:val="20"/>
+          <w:szCs w:val="20"/>
+        </w:rPr>
+        <w:t xml:space="preserve"> been informed of the fines </w:t>
       </w:r>
       <w:r>
         <w:rPr>
@@ -1718,47 +2092,26 @@
       <w:r>
         <w:rPr>
           <w:rFonts w:ascii="Palatino Linotype" w:hAnsi="Palatino Linotype"/>
-          <w:bCs/>
-          <w:sz w:val="20"/>
-          <w:szCs w:val="20"/>
-          <w:u w:val="single"/>
-        </w:rPr>
-        <w:t>Court costs are assessed for the highest degree charge in this</w:t>
-      </w:r>
-      <w:r>
-        <w:rPr>
-          <w:rFonts w:ascii="Palatino Linotype" w:hAnsi="Palatino Linotype"/>
-          <w:bCs/>
-          <w:sz w:val="20"/>
-          <w:szCs w:val="20"/>
-          <w:u w:val="single"/>
-        </w:rPr>
-        <w:t xml:space="preserve"> case</w:t>
-      </w:r>
-      <w:r>
-        <w:rPr>
-          <w:rFonts w:ascii="Palatino Linotype" w:hAnsi="Palatino Linotype"/>
-          <w:bCs/>
-          <w:sz w:val="20"/>
-          <w:szCs w:val="20"/>
-        </w:rPr>
-        <w:t xml:space="preserve">. </w:t>
-      </w:r>
-      <w:r>
-        <w:rPr>
-          <w:rFonts w:ascii="Palatino Linotype" w:hAnsi="Palatino Linotype"/>
-          <w:sz w:val="20"/>
-          <w:szCs w:val="20"/>
-        </w:rPr>
-        <w:t xml:space="preserve">Having</w:t>
-      </w:r>
-      <w:r>
-        <w:rPr>
-          <w:rFonts w:ascii="Palatino Linotype" w:hAnsi="Palatino Linotype"/>
-          <w:sz w:val="20"/>
-          <w:szCs w:val="20"/>
-        </w:rPr>
-        <w:t xml:space="preserve"> been informed of the fines </w:t>
+          <w:sz w:val="20"/>
+          <w:szCs w:val="20"/>
+        </w:rPr>
+        <w:t xml:space="preserve">and costs</w:t>
+      </w:r>
+      <w:r>
+        <w:rPr>
+          <w:rFonts w:ascii="Palatino Linotype" w:hAnsi="Palatino Linotype"/>
+          <w:sz w:val="20"/>
+          <w:szCs w:val="20"/>
+        </w:rPr>
+        <w:t xml:space="preserve"> </w:t>
+      </w:r>
+      <w:r>
+        <w:rPr>
+          <w:rFonts w:ascii="Palatino Linotype" w:hAnsi="Palatino Linotype"/>
+          <w:sz w:val="20"/>
+          <w:szCs w:val="20"/>
+        </w:rPr>
+        <w:t xml:space="preserve">owed, Defendant expressed an ability to pay </w:t>
       </w:r>
       <w:r>
         <w:rPr>
@@ -1768,31 +2121,32 @@
           <w:sz w:val="20"/>
           <w:szCs w:val="20"/>
         </w:rPr>
-        <w:t xml:space="preserve"/>
-      </w:r>
-      <w:r>
-        <w:rPr>
-          <w:rFonts w:ascii="Palatino Linotype" w:hAnsi="Palatino Linotype"/>
-          <w:sz w:val="20"/>
-          <w:szCs w:val="20"/>
-        </w:rPr>
-        <w:t xml:space="preserve">and costs</w:t>
-      </w:r>
-      <w:r>
-        <w:rPr>
-          <w:rFonts w:ascii="Palatino Linotype" w:hAnsi="Palatino Linotype"/>
-          <w:sz w:val="20"/>
-          <w:szCs w:val="20"/>
-        </w:rPr>
-        <w:t xml:space="preserve"> </w:t>
-      </w:r>
-      <w:r>
-        <w:rPr>
-          <w:rFonts w:ascii="Palatino Linotype" w:hAnsi="Palatino Linotype"/>
-          <w:sz w:val="20"/>
-          <w:szCs w:val="20"/>
-        </w:rPr>
-        <w:t xml:space="preserve">owed, Defendant expressed an ability to pay </w:t>
+        <w:t xml:space="preserve">forthwith</w:t>
+      </w:r>
+      <w:r>
+        <w:rPr>
+          <w:rFonts w:ascii="Palatino Linotype" w:hAnsi="Palatino Linotype"/>
+          <w:sz w:val="20"/>
+          <w:szCs w:val="20"/>
+        </w:rPr>
+        <w:t xml:space="preserve">. </w:t>
+      </w:r>
+      <w:bookmarkStart w:id="0" w:name="_Hlk94196527"/>
+      <w:r>
+        <w:rPr>
+          <w:rFonts w:ascii="Palatino Linotype" w:hAnsi="Palatino Linotype"/>
+          <w:sz w:val="20"/>
+          <w:szCs w:val="20"/>
+        </w:rPr>
+        <w:t xml:space="preserve">Absent further order, the Court finds Defendant is able and shall pay</w:t>
+      </w:r>
+      <w:r>
+        <w:rPr>
+          <w:rFonts w:ascii="Palatino Linotype" w:hAnsi="Palatino Linotype"/>
+          <w:sz w:val="20"/>
+          <w:szCs w:val="20"/>
+        </w:rPr>
+        <w:t xml:space="preserve"> the fines </w:t>
       </w:r>
       <w:r>
         <w:rPr>
@@ -1802,33 +2156,33 @@
           <w:sz w:val="20"/>
           <w:szCs w:val="20"/>
         </w:rPr>
-        <w:t xml:space="preserve">forthwith</w:t>
-      </w:r>
-      <w:r>
-        <w:rPr>
-          <w:rFonts w:ascii="Palatino Linotype" w:hAnsi="Palatino Linotype"/>
-          <w:sz w:val="20"/>
-          <w:szCs w:val="20"/>
-        </w:rPr>
-        <w:t xml:space="preserve">. </w:t>
-      </w:r>
-      <w:bookmarkStart w:id="0" w:name="_Hlk94196527"/>
-      <w:r>
-        <w:rPr>
-          <w:rFonts w:ascii="Palatino Linotype" w:hAnsi="Palatino Linotype"/>
-          <w:sz w:val="20"/>
-          <w:szCs w:val="20"/>
-        </w:rPr>
-        <w:t xml:space="preserve">Absent further order, the Court finds Defendant is able and shall pay</w:t>
-      </w:r>
-      <w:r>
-        <w:rPr>
-          <w:rFonts w:ascii="Palatino Linotype" w:hAnsi="Palatino Linotype"/>
-          <w:sz w:val="20"/>
-          <w:szCs w:val="20"/>
-        </w:rPr>
-        <w:t xml:space="preserve"> the fines </w:t>
-      </w:r>
+        <w:t xml:space="preserve"/>
+      </w:r>
+      <w:r>
+        <w:rPr>
+          <w:rFonts w:ascii="Palatino Linotype" w:hAnsi="Palatino Linotype"/>
+          <w:sz w:val="20"/>
+          <w:szCs w:val="20"/>
+        </w:rPr>
+        <w:t xml:space="preserve">and costs</w:t>
+      </w:r>
+      <w:r>
+        <w:rPr>
+          <w:rFonts w:ascii="Palatino Linotype" w:hAnsi="Palatino Linotype"/>
+          <w:sz w:val="20"/>
+          <w:szCs w:val="20"/>
+        </w:rPr>
+        <w:t xml:space="preserve"> </w:t>
+      </w:r>
+      <w:r>
+        <w:rPr>
+          <w:rFonts w:ascii="Palatino Linotype" w:hAnsi="Palatino Linotype"/>
+          <w:sz w:val="20"/>
+          <w:szCs w:val="20"/>
+        </w:rPr>
+        <w:t xml:space="preserve">in full by </w:t>
+      </w:r>
+      <w:bookmarkEnd w:id="0"/>
       <w:r>
         <w:rPr>
           <w:rFonts w:ascii="Palatino Linotype" w:hAnsi="Palatino Linotype"/>
@@ -1837,15 +2191,15 @@
           <w:sz w:val="20"/>
           <w:szCs w:val="20"/>
         </w:rPr>
-        <w:t xml:space="preserve"/>
-      </w:r>
-      <w:r>
-        <w:rPr>
-          <w:rFonts w:ascii="Palatino Linotype" w:hAnsi="Palatino Linotype"/>
-          <w:sz w:val="20"/>
-          <w:szCs w:val="20"/>
-        </w:rPr>
-        <w:t xml:space="preserve">and costs</w:t>
+        <w:t xml:space="preserve">March 17, 2022</w:t>
+      </w:r>
+      <w:r>
+        <w:rPr>
+          <w:rFonts w:ascii="Palatino Linotype" w:hAnsi="Palatino Linotype"/>
+          <w:sz w:val="20"/>
+          <w:szCs w:val="20"/>
+        </w:rPr>
+        <w:t>.</w:t>
       </w:r>
       <w:r>
         <w:rPr>
@@ -1854,33 +2208,6 @@
           <w:szCs w:val="20"/>
         </w:rPr>
         <w:t xml:space="preserve"> </w:t>
-      </w:r>
-      <w:r>
-        <w:rPr>
-          <w:rFonts w:ascii="Palatino Linotype" w:hAnsi="Palatino Linotype"/>
-          <w:sz w:val="20"/>
-          <w:szCs w:val="20"/>
-        </w:rPr>
-        <w:t xml:space="preserve">in full by </w:t>
-      </w:r>
-      <w:bookmarkEnd w:id="0"/>
-      <w:r>
-        <w:rPr>
-          <w:rFonts w:ascii="Palatino Linotype" w:hAnsi="Palatino Linotype"/>
-          <w:b/>
-          <w:bCs/>
-          <w:sz w:val="20"/>
-          <w:szCs w:val="20"/>
-        </w:rPr>
-        <w:t xml:space="preserve">March 17, 2022</w:t>
-      </w:r>
-      <w:r>
-        <w:rPr>
-          <w:rFonts w:ascii="Palatino Linotype" w:hAnsi="Palatino Linotype"/>
-          <w:sz w:val="20"/>
-          <w:szCs w:val="20"/>
-        </w:rPr>
-        <w:t xml:space="preserve">. </w:t>
       </w:r>
       <w:r>
         <w:rPr>
@@ -1965,6 +2292,38 @@
         <w:rPr>
           <w:rFonts w:ascii="Palatino Linotype" w:hAnsi="Palatino Linotype"/>
           <w:bCs/>
+          <w:sz w:val="20"/>
+          <w:szCs w:val="20"/>
+        </w:rPr>
+        <w:t xml:space="preserve"/>
+      </w:r>
+      <w:r>
+        <w:rPr>
+          <w:rFonts w:ascii="Palatino Linotype" w:hAnsi="Palatino Linotype"/>
+          <w:sz w:val="20"/>
+          <w:szCs w:val="20"/>
+        </w:rPr>
+        <w:t xml:space="preserve"/>
+      </w:r>
+      <w:r>
+        <w:rPr>
+          <w:rFonts w:ascii="Palatino Linotype" w:hAnsi="Palatino Linotype"/>
+          <w:sz w:val="20"/>
+          <w:szCs w:val="20"/>
+        </w:rPr>
+        <w:t xml:space="preserve"/>
+      </w:r>
+      <w:r>
+        <w:rPr>
+          <w:rFonts w:ascii="Palatino Linotype" w:hAnsi="Palatino Linotype"/>
+          <w:sz w:val="20"/>
+          <w:szCs w:val="20"/>
+        </w:rPr>
+        <w:t xml:space="preserve"/>
+      </w:r>
+      <w:r>
+        <w:rPr>
+          <w:rFonts w:ascii="Palatino Linotype" w:hAnsi="Palatino Linotype"/>
           <w:sz w:val="20"/>
           <w:szCs w:val="20"/>
         </w:rPr>
@@ -2220,7 +2579,39 @@
           <w:sz w:val="16"/>
           <w:szCs w:val="16"/>
         </w:rPr>
-        <w:t>Copies served by Dep. Clerk ___________________________ on the following date ____________________ to:</w:t>
+        <w:t>Copies served by Dep. Clerk ___________</w:t>
+      </w:r>
+      <w:r>
+        <w:rPr>
+          <w:rFonts w:ascii="Palatino Linotype" w:hAnsi="Palatino Linotype"/>
+          <w:sz w:val="16"/>
+          <w:szCs w:val="16"/>
+        </w:rPr>
+        <w:t>________________</w:t>
+      </w:r>
+      <w:r>
+        <w:rPr>
+          <w:rFonts w:ascii="Palatino Linotype" w:hAnsi="Palatino Linotype"/>
+          <w:sz w:val="16"/>
+          <w:szCs w:val="16"/>
+        </w:rPr>
+        <w:t xml:space="preserve"> on the following date ___________</w:t>
+      </w:r>
+      <w:r>
+        <w:rPr>
+          <w:rFonts w:ascii="Palatino Linotype" w:hAnsi="Palatino Linotype"/>
+          <w:sz w:val="16"/>
+          <w:szCs w:val="16"/>
+        </w:rPr>
+        <w:t>_________</w:t>
+      </w:r>
+      <w:r>
+        <w:rPr>
+          <w:rFonts w:ascii="Palatino Linotype" w:hAnsi="Palatino Linotype"/>
+          <w:sz w:val="16"/>
+          <w:szCs w:val="16"/>
+        </w:rPr>
+        <w:t xml:space="preserve"> to:</w:t>
       </w:r>
     </w:p>
     <w:p>
@@ -2249,7 +2640,15 @@
           <w:sz w:val="16"/>
           <w:szCs w:val="16"/>
         </w:rPr>
-        <w:t xml:space="preserve">Prosecutor’s Office: PS    OM     EM; Defendant’s Attorney: PS     OM     EM; Chayanna Colon: PS     OM     EM;</w:t>
+        <w:t xml:space="preserve">Prosecutor’s Office: PS    </w:t>
+      </w:r>
+      <w:r>
+        <w:rPr>
+          <w:rFonts w:ascii="Palatino Linotype" w:hAnsi="Palatino Linotype"/>
+          <w:sz w:val="16"/>
+          <w:szCs w:val="16"/>
+        </w:rPr>
+        <w:t xml:space="preserve">OM     EM; Defendant’s Attorney: PS     OM     EM; Chayanna Colon: PS     OM     EM;</w:t>
       </w:r>
     </w:p>
     <w:p>
@@ -2272,6 +2671,14 @@
           <w:szCs w:val="16"/>
         </w:rPr>
       </w:pPr>
+      <w:r>
+        <w:rPr>
+          <w:rFonts w:ascii="Palatino Linotype" w:hAnsi="Palatino Linotype"/>
+          <w:sz w:val="16"/>
+          <w:szCs w:val="16"/>
+        </w:rPr>
+        <w:t xml:space="preserve"/>
+      </w:r>
       <w:r>
         <w:rPr>
           <w:rFonts w:ascii="Palatino Linotype" w:hAnsi="Palatino Linotype"/>
@@ -2352,7 +2759,12 @@
 <w:ftr xmlns:wpc="http://schemas.microsoft.com/office/word/2010/wordprocessingCanvas" xmlns:cx="http://schemas.microsoft.com/office/drawing/2014/chartex" xmlns:cx1="http://schemas.microsoft.com/office/drawing/2015/9/8/chartex" xmlns:cx2="http://schemas.microsoft.com/office/drawing/2015/10/21/chartex" xmlns:cx3="http://schemas.microsoft.com/office/drawing/2016/5/9/chartex" xmlns:cx4="http://schemas.microsoft.com/office/drawing/2016/5/10/chartex" xmlns:cx5="http://schemas.microsoft.com/office/drawing/2016/5/11/chartex" xmlns:cx6="http://schemas.microsoft.com/office/drawing/2016/5/12/chartex" xmlns:cx7="http://schemas.microsoft.com/office/drawing/2016/5/13/chartex" xmlns:cx8="http://schemas.microsoft.com/office/drawing/2016/5/14/chartex" xmlns:mc="http://schemas.openxmlformats.org/markup-compatibility/2006" xmlns:aink="http://schemas.microsoft.com/office/drawing/2016/ink" xmlns:am3d="http://schemas.microsoft.com/office/drawing/2017/model3d" xmlns:o="urn:schemas-microsoft-com:office:office" xmlns:r="http://schemas.openxmlformats.org/officeDocument/2006/relationships" xmlns:m="http://schemas.openxmlformats.org/officeDocument/2006/math" xmlns:v="urn:schemas-microsoft-com:vml" xmlns:wp14="http://schemas.microsoft.com/office/word/2010/wordprocessingDrawing" xmlns:wp="http://schemas.openxmlformats.org/drawingml/2006/wordprocessingDrawing" xmlns:w10="urn:schemas-microsoft-com:office:word" xmlns:w="http://schemas.openxmlformats.org/wordprocessingml/2006/main" xmlns:w14="http://schemas.microsoft.com/office/word/2010/wordml" xmlns:w15="http://schemas.microsoft.com/office/word/2012/wordml" xmlns:w16cex="http://schemas.microsoft.com/office/word/2018/wordml/cex" xmlns:w16cid="http://schemas.microsoft.com/office/word/2016/wordml/cid" xmlns:w16="http://schemas.microsoft.com/office/word/2018/wordml" xmlns:w16sdtdh="http://schemas.microsoft.com/office/word/2020/wordml/sdtdatahash" xmlns:w16se="http://schemas.microsoft.com/office/word/2015/wordml/symex" xmlns:wpg="http://schemas.microsoft.com/office/word/2010/wordprocessingGroup" xmlns:wpi="http://schemas.microsoft.com/office/word/2010/wordprocessingInk" xmlns:wne="http://schemas.microsoft.com/office/word/2006/wordml" xmlns:wps="http://schemas.microsoft.com/office/word/2010/wordprocessingShape" mc:Ignorable="w14 w15 w16se w16cid w16 w16cex w16sdtdh wp14">
   <w:sdt>
     <w:sdtPr>
-      <w:id w:val="-1309706245"/>
+      <w:rPr>
+        <w:rFonts w:ascii="Palatino Linotype" w:hAnsi="Palatino Linotype"/>
+        <w:sz w:val="20"/>
+        <w:szCs w:val="20"/>
+      </w:rPr>
+      <w:id w:val="-2099861789"/>
       <w:docPartObj>
         <w:docPartGallery w:val="Page Numbers (Bottom of Page)"/>
         <w:docPartUnique/>
@@ -2367,19 +2779,13 @@
             <w:sz w:val="20"/>
             <w:szCs w:val="20"/>
           </w:rPr>
-          <w:id w:val="98381352"/>
+          <w:id w:val="860082579"/>
           <w:docPartObj>
             <w:docPartGallery w:val="Page Numbers (Top of Page)"/>
             <w:docPartUnique/>
           </w:docPartObj>
         </w:sdtPr>
-        <w:sdtEndPr>
-          <w:rPr>
-            <w:rFonts w:ascii="Times New Roman" w:hAnsi="Times New Roman"/>
-            <w:sz w:val="24"/>
-            <w:szCs w:val="24"/>
-          </w:rPr>
-        </w:sdtEndPr>
+        <w:sdtEndPr/>
         <w:sdtContent>
           <w:p>
             <w:pPr>
@@ -2508,7 +2914,7 @@
                 <w:sz w:val="20"/>
                 <w:szCs w:val="20"/>
               </w:rPr>
-              <w:t>3</w:t>
+              <w:t>5</w:t>
             </w:r>
             <w:r>
               <w:rPr>
@@ -2538,39 +2944,11 @@
               </w:rPr>
               <w:t xml:space="preserve">Final Judgment Entry 21TRD09386</w:t>
             </w:r>
-          </w:p>
-          <w:p>
-            <w:pPr>
-              <w:pStyle w:val="Footer"/>
-              <w:jc w:val="right"/>
-            </w:pPr>
           </w:p>
         </w:sdtContent>
       </w:sdt>
     </w:sdtContent>
   </w:sdt>
-  <w:p>
-    <w:pPr>
-      <w:tabs>
-        <w:tab w:val="left" w:pos="-1080"/>
-        <w:tab w:val="left" w:pos="-720"/>
-        <w:tab w:val="left" w:pos="0"/>
-        <w:tab w:val="left" w:pos="720"/>
-        <w:tab w:val="left" w:pos="1440"/>
-        <w:tab w:val="left" w:pos="2160"/>
-        <w:tab w:val="left" w:pos="2880"/>
-        <w:tab w:val="left" w:pos="3600"/>
-        <w:tab w:val="left" w:pos="4320"/>
-        <w:tab w:val="left" w:pos="4680"/>
-      </w:tabs>
-      <w:jc w:val="right"/>
-      <w:rPr>
-        <w:rFonts w:ascii="Palatino Linotype" w:hAnsi="Palatino Linotype"/>
-        <w:sz w:val="20"/>
-        <w:szCs w:val="20"/>
-      </w:rPr>
-    </w:pPr>
-  </w:p>
 </w:ftr>
 </file>
 
@@ -2762,8 +3140,240 @@
       </w:rPr>
     </w:lvl>
   </w:abstractNum>
+  <w:abstractNum w:abstractNumId="1" w15:restartNumberingAfterBreak="0">
+    <w:nsid w:val="279660C9"/>
+    <w:multiLevelType w:val="hybridMultilevel"/>
+    <w:tmpl w:val="05247724"/>
+    <w:lvl w:ilvl="0" w:tplc="04090001">
+      <w:start w:val="1"/>
+      <w:numFmt w:val="bullet"/>
+      <w:lvlText w:val=""/>
+      <w:lvlJc w:val="left"/>
+      <w:pPr>
+        <w:ind w:left="720" w:hanging="360"/>
+      </w:pPr>
+      <w:rPr>
+        <w:rFonts w:ascii="Symbol" w:hAnsi="Symbol" w:hint="default"/>
+      </w:rPr>
+    </w:lvl>
+    <w:lvl w:ilvl="1" w:tplc="04090003" w:tentative="1">
+      <w:start w:val="1"/>
+      <w:numFmt w:val="bullet"/>
+      <w:lvlText w:val="o"/>
+      <w:lvlJc w:val="left"/>
+      <w:pPr>
+        <w:ind w:left="1440" w:hanging="360"/>
+      </w:pPr>
+      <w:rPr>
+        <w:rFonts w:ascii="Courier New" w:hAnsi="Courier New" w:cs="Courier New" w:hint="default"/>
+      </w:rPr>
+    </w:lvl>
+    <w:lvl w:ilvl="2" w:tplc="04090005" w:tentative="1">
+      <w:start w:val="1"/>
+      <w:numFmt w:val="bullet"/>
+      <w:lvlText w:val=""/>
+      <w:lvlJc w:val="left"/>
+      <w:pPr>
+        <w:ind w:left="2160" w:hanging="360"/>
+      </w:pPr>
+      <w:rPr>
+        <w:rFonts w:ascii="Wingdings" w:hAnsi="Wingdings" w:hint="default"/>
+      </w:rPr>
+    </w:lvl>
+    <w:lvl w:ilvl="3" w:tplc="04090001" w:tentative="1">
+      <w:start w:val="1"/>
+      <w:numFmt w:val="bullet"/>
+      <w:lvlText w:val=""/>
+      <w:lvlJc w:val="left"/>
+      <w:pPr>
+        <w:ind w:left="2880" w:hanging="360"/>
+      </w:pPr>
+      <w:rPr>
+        <w:rFonts w:ascii="Symbol" w:hAnsi="Symbol" w:hint="default"/>
+      </w:rPr>
+    </w:lvl>
+    <w:lvl w:ilvl="4" w:tplc="04090003" w:tentative="1">
+      <w:start w:val="1"/>
+      <w:numFmt w:val="bullet"/>
+      <w:lvlText w:val="o"/>
+      <w:lvlJc w:val="left"/>
+      <w:pPr>
+        <w:ind w:left="3600" w:hanging="360"/>
+      </w:pPr>
+      <w:rPr>
+        <w:rFonts w:ascii="Courier New" w:hAnsi="Courier New" w:cs="Courier New" w:hint="default"/>
+      </w:rPr>
+    </w:lvl>
+    <w:lvl w:ilvl="5" w:tplc="04090005" w:tentative="1">
+      <w:start w:val="1"/>
+      <w:numFmt w:val="bullet"/>
+      <w:lvlText w:val=""/>
+      <w:lvlJc w:val="left"/>
+      <w:pPr>
+        <w:ind w:left="4320" w:hanging="360"/>
+      </w:pPr>
+      <w:rPr>
+        <w:rFonts w:ascii="Wingdings" w:hAnsi="Wingdings" w:hint="default"/>
+      </w:rPr>
+    </w:lvl>
+    <w:lvl w:ilvl="6" w:tplc="04090001" w:tentative="1">
+      <w:start w:val="1"/>
+      <w:numFmt w:val="bullet"/>
+      <w:lvlText w:val=""/>
+      <w:lvlJc w:val="left"/>
+      <w:pPr>
+        <w:ind w:left="5040" w:hanging="360"/>
+      </w:pPr>
+      <w:rPr>
+        <w:rFonts w:ascii="Symbol" w:hAnsi="Symbol" w:hint="default"/>
+      </w:rPr>
+    </w:lvl>
+    <w:lvl w:ilvl="7" w:tplc="04090003" w:tentative="1">
+      <w:start w:val="1"/>
+      <w:numFmt w:val="bullet"/>
+      <w:lvlText w:val="o"/>
+      <w:lvlJc w:val="left"/>
+      <w:pPr>
+        <w:ind w:left="5760" w:hanging="360"/>
+      </w:pPr>
+      <w:rPr>
+        <w:rFonts w:ascii="Courier New" w:hAnsi="Courier New" w:cs="Courier New" w:hint="default"/>
+      </w:rPr>
+    </w:lvl>
+    <w:lvl w:ilvl="8" w:tplc="04090005" w:tentative="1">
+      <w:start w:val="1"/>
+      <w:numFmt w:val="bullet"/>
+      <w:lvlText w:val=""/>
+      <w:lvlJc w:val="left"/>
+      <w:pPr>
+        <w:ind w:left="6480" w:hanging="360"/>
+      </w:pPr>
+      <w:rPr>
+        <w:rFonts w:ascii="Wingdings" w:hAnsi="Wingdings" w:hint="default"/>
+      </w:rPr>
+    </w:lvl>
+  </w:abstractNum>
+  <w:abstractNum w:abstractNumId="2" w15:restartNumberingAfterBreak="0">
+    <w:nsid w:val="2E17566E"/>
+    <w:multiLevelType w:val="hybridMultilevel"/>
+    <w:tmpl w:val="00866CE6"/>
+    <w:lvl w:ilvl="0" w:tplc="04090001">
+      <w:start w:val="1"/>
+      <w:numFmt w:val="bullet"/>
+      <w:lvlText w:val=""/>
+      <w:lvlJc w:val="left"/>
+      <w:pPr>
+        <w:ind w:left="779" w:hanging="360"/>
+      </w:pPr>
+      <w:rPr>
+        <w:rFonts w:ascii="Symbol" w:hAnsi="Symbol" w:hint="default"/>
+      </w:rPr>
+    </w:lvl>
+    <w:lvl w:ilvl="1" w:tplc="04090003">
+      <w:start w:val="1"/>
+      <w:numFmt w:val="bullet"/>
+      <w:lvlText w:val="o"/>
+      <w:lvlJc w:val="left"/>
+      <w:pPr>
+        <w:ind w:left="1499" w:hanging="360"/>
+      </w:pPr>
+      <w:rPr>
+        <w:rFonts w:ascii="Courier New" w:hAnsi="Courier New" w:cs="Courier New" w:hint="default"/>
+      </w:rPr>
+    </w:lvl>
+    <w:lvl w:ilvl="2" w:tplc="04090005" w:tentative="1">
+      <w:start w:val="1"/>
+      <w:numFmt w:val="bullet"/>
+      <w:lvlText w:val=""/>
+      <w:lvlJc w:val="left"/>
+      <w:pPr>
+        <w:ind w:left="2219" w:hanging="360"/>
+      </w:pPr>
+      <w:rPr>
+        <w:rFonts w:ascii="Wingdings" w:hAnsi="Wingdings" w:hint="default"/>
+      </w:rPr>
+    </w:lvl>
+    <w:lvl w:ilvl="3" w:tplc="04090001" w:tentative="1">
+      <w:start w:val="1"/>
+      <w:numFmt w:val="bullet"/>
+      <w:lvlText w:val=""/>
+      <w:lvlJc w:val="left"/>
+      <w:pPr>
+        <w:ind w:left="2939" w:hanging="360"/>
+      </w:pPr>
+      <w:rPr>
+        <w:rFonts w:ascii="Symbol" w:hAnsi="Symbol" w:hint="default"/>
+      </w:rPr>
+    </w:lvl>
+    <w:lvl w:ilvl="4" w:tplc="04090003" w:tentative="1">
+      <w:start w:val="1"/>
+      <w:numFmt w:val="bullet"/>
+      <w:lvlText w:val="o"/>
+      <w:lvlJc w:val="left"/>
+      <w:pPr>
+        <w:ind w:left="3659" w:hanging="360"/>
+      </w:pPr>
+      <w:rPr>
+        <w:rFonts w:ascii="Courier New" w:hAnsi="Courier New" w:cs="Courier New" w:hint="default"/>
+      </w:rPr>
+    </w:lvl>
+    <w:lvl w:ilvl="5" w:tplc="04090005" w:tentative="1">
+      <w:start w:val="1"/>
+      <w:numFmt w:val="bullet"/>
+      <w:lvlText w:val=""/>
+      <w:lvlJc w:val="left"/>
+      <w:pPr>
+        <w:ind w:left="4379" w:hanging="360"/>
+      </w:pPr>
+      <w:rPr>
+        <w:rFonts w:ascii="Wingdings" w:hAnsi="Wingdings" w:hint="default"/>
+      </w:rPr>
+    </w:lvl>
+    <w:lvl w:ilvl="6" w:tplc="04090001" w:tentative="1">
+      <w:start w:val="1"/>
+      <w:numFmt w:val="bullet"/>
+      <w:lvlText w:val=""/>
+      <w:lvlJc w:val="left"/>
+      <w:pPr>
+        <w:ind w:left="5099" w:hanging="360"/>
+      </w:pPr>
+      <w:rPr>
+        <w:rFonts w:ascii="Symbol" w:hAnsi="Symbol" w:hint="default"/>
+      </w:rPr>
+    </w:lvl>
+    <w:lvl w:ilvl="7" w:tplc="04090003" w:tentative="1">
+      <w:start w:val="1"/>
+      <w:numFmt w:val="bullet"/>
+      <w:lvlText w:val="o"/>
+      <w:lvlJc w:val="left"/>
+      <w:pPr>
+        <w:ind w:left="5819" w:hanging="360"/>
+      </w:pPr>
+      <w:rPr>
+        <w:rFonts w:ascii="Courier New" w:hAnsi="Courier New" w:cs="Courier New" w:hint="default"/>
+      </w:rPr>
+    </w:lvl>
+    <w:lvl w:ilvl="8" w:tplc="04090005" w:tentative="1">
+      <w:start w:val="1"/>
+      <w:numFmt w:val="bullet"/>
+      <w:lvlText w:val=""/>
+      <w:lvlJc w:val="left"/>
+      <w:pPr>
+        <w:ind w:left="6539" w:hanging="360"/>
+      </w:pPr>
+      <w:rPr>
+        <w:rFonts w:ascii="Wingdings" w:hAnsi="Wingdings" w:hint="default"/>
+      </w:rPr>
+    </w:lvl>
+  </w:abstractNum>
   <w:num w:numId="1">
     <w:abstractNumId w:val="0"/>
+  </w:num>
+  <w:num w:numId="2">
+    <w:abstractNumId w:val="2"/>
+  </w:num>
+  <w:num w:numId="3">
+    <w:abstractNumId w:val="1"/>
   </w:num>
 </w:numbering>
 </file>
@@ -3320,6 +3930,49 @@
       <w:contextualSpacing/>
     </w:pPr>
   </w:style>
+  <w:style w:type="character" w:styleId="CommentReference">
+    <w:name w:val="annotation reference"/>
+    <w:basedOn w:val="DefaultParagraphFont"/>
+    <w:uiPriority w:val="99"/>
+    <w:semiHidden/>
+    <w:unhideWhenUsed/>
+    <w:rsid w:val="00A53114"/>
+    <w:rPr>
+      <w:sz w:val="16"/>
+      <w:szCs w:val="16"/>
+    </w:rPr>
+  </w:style>
+  <w:style w:type="paragraph" w:styleId="CommentText">
+    <w:name w:val="annotation text"/>
+    <w:basedOn w:val="Normal"/>
+    <w:link w:val="CommentTextChar"/>
+    <w:uiPriority w:val="99"/>
+    <w:unhideWhenUsed/>
+    <w:rsid w:val="00A53114"/>
+    <w:pPr>
+      <w:widowControl/>
+      <w:autoSpaceDE/>
+      <w:autoSpaceDN/>
+      <w:adjustRightInd/>
+    </w:pPr>
+    <w:rPr>
+      <w:rFonts w:asciiTheme="minorHAnsi" w:eastAsiaTheme="minorHAnsi" w:hAnsiTheme="minorHAnsi" w:cstheme="minorBidi"/>
+      <w:sz w:val="20"/>
+      <w:szCs w:val="20"/>
+    </w:rPr>
+  </w:style>
+  <w:style w:type="character" w:customStyle="1" w:styleId="CommentTextChar">
+    <w:name w:val="Comment Text Char"/>
+    <w:basedOn w:val="DefaultParagraphFont"/>
+    <w:link w:val="CommentText"/>
+    <w:uiPriority w:val="99"/>
+    <w:rsid w:val="00A53114"/>
+    <w:rPr>
+      <w:rFonts w:eastAsiaTheme="minorHAnsi"/>
+      <w:sz w:val="20"/>
+      <w:szCs w:val="20"/>
+    </w:rPr>
+  </w:style>
 </w:styles>
 </file>
 

</xml_diff>

<commit_message>
Check if jail days greater than suspended working.
</commit_message>
<xml_diff>
--- a/resources/Saved/21TRD09386_Crim_Traffic Judgment Entry.docx
+++ b/resources/Saved/21TRD09386_Crim_Traffic Judgment Entry.docx
@@ -1979,6 +1979,228 @@
         </w:rPr>
         <w:t xml:space="preserve"/>
       </w:r>
+      <w:r>
+        <w:rPr>
+          <w:rFonts w:ascii="Palatino Linotype" w:hAnsi="Palatino Linotype"/>
+          <w:sz w:val="20"/>
+          <w:szCs w:val="20"/>
+        </w:rPr>
+        <w:t xml:space="preserve"/>
+        <w:br/>
+        <w:t xml:space="preserve"/>
+      </w:r>
+      <w:r>
+        <w:rPr>
+          <w:rFonts w:ascii="Palatino Linotype" w:hAnsi="Palatino Linotype"/>
+          <w:b/>
+          <w:sz w:val="20"/>
+          <w:szCs w:val="20"/>
+        </w:rPr>
+        <w:t xml:space="preserve">Jail </w:t>
+      </w:r>
+      <w:r>
+        <w:rPr>
+          <w:rFonts w:ascii="Palatino Linotype" w:hAnsi="Palatino Linotype"/>
+          <w:b/>
+          <w:sz w:val="20"/>
+          <w:szCs w:val="20"/>
+        </w:rPr>
+        <w:t>Reporting</w:t>
+      </w:r>
+      <w:r>
+        <w:rPr>
+          <w:rFonts w:ascii="Palatino Linotype" w:hAnsi="Palatino Linotype"/>
+          <w:b/>
+          <w:sz w:val="20"/>
+          <w:szCs w:val="20"/>
+        </w:rPr>
+        <w:t xml:space="preserve"> Terms.  </w:t>
+      </w:r>
+      <w:r>
+        <w:rPr>
+          <w:rFonts w:ascii="Palatino Linotype" w:hAnsi="Palatino Linotype"/>
+          <w:sz w:val="20"/>
+          <w:szCs w:val="20"/>
+        </w:rPr>
+        <w:t xml:space="preserve">Defendant’s report date is </w:t>
+      </w:r>
+      <w:r>
+        <w:rPr>
+          <w:rFonts w:ascii="Palatino Linotype" w:hAnsi="Palatino Linotype"/>
+          <w:b/>
+          <w:sz w:val="20"/>
+          <w:szCs w:val="20"/>
+        </w:rPr>
+        <w:t xml:space="preserve">March 17, 2022</w:t>
+      </w:r>
+      <w:r>
+        <w:rPr>
+          <w:rFonts w:ascii="Palatino Linotype" w:hAnsi="Palatino Linotype"/>
+          <w:b/>
+          <w:sz w:val="20"/>
+          <w:szCs w:val="20"/>
+        </w:rPr>
+        <w:t xml:space="preserve">, at 08:30 AM</w:t>
+      </w:r>
+      <w:r>
+        <w:rPr>
+          <w:rFonts w:ascii="Palatino Linotype" w:hAnsi="Palatino Linotype"/>
+          <w:sz w:val="20"/>
+          <w:szCs w:val="20"/>
+        </w:rPr>
+        <w:t xml:space="preserve">.</w:t>
+      </w:r>
+    </w:p>
+    <w:p>
+      <w:pPr>
+        <w:pStyle w:val="ListParagraph"/>
+        <w:numPr>
+          <w:ilvl w:val="0"/>
+          <w:numId w:val="3"/>
+        </w:numPr>
+        <w:jc w:val="both"/>
+        <w:rPr>
+          <w:rFonts w:ascii="Palatino Linotype" w:hAnsi="Palatino Linotype"/>
+          <w:sz w:val="20"/>
+          <w:szCs w:val="20"/>
+        </w:rPr>
+      </w:pPr>
+      <w:r>
+        <w:rPr>
+          <w:rFonts w:ascii="Palatino Linotype" w:hAnsi="Palatino Linotype"/>
+          <w:sz w:val="20"/>
+          <w:szCs w:val="20"/>
+        </w:rPr>
+        <w:t>Defendant shall report to jail time</w:t>
+      </w:r>
+      <w:r>
+        <w:rPr>
+          <w:rFonts w:ascii="Palatino Linotype" w:hAnsi="Palatino Linotype"/>
+          <w:sz w:val="20"/>
+          <w:szCs w:val="20"/>
+        </w:rPr>
+        <w:t>l</w:t>
+      </w:r>
+      <w:r>
+        <w:rPr>
+          <w:rFonts w:ascii="Palatino Linotype" w:hAnsi="Palatino Linotype"/>
+          <w:sz w:val="20"/>
+          <w:szCs w:val="20"/>
+        </w:rPr>
+        <w:t>y and sober.</w:t>
+      </w:r>
+    </w:p>
+    <w:p>
+      <w:pPr>
+        <w:pStyle w:val="ListParagraph"/>
+        <w:numPr>
+          <w:ilvl w:val="0"/>
+          <w:numId w:val="3"/>
+        </w:numPr>
+        <w:jc w:val="both"/>
+        <w:rPr>
+          <w:rFonts w:ascii="Palatino Linotype" w:hAnsi="Palatino Linotype"/>
+          <w:sz w:val="20"/>
+          <w:szCs w:val="20"/>
+        </w:rPr>
+      </w:pPr>
+      <w:r>
+        <w:rPr>
+          <w:rFonts w:ascii="Palatino Linotype" w:hAnsi="Palatino Linotype"/>
+          <w:sz w:val="20"/>
+          <w:szCs w:val="20"/>
+        </w:rPr>
+        <w:t xml:space="preserve">The jail days imposed shall be served</w:t>
+      </w:r>
+      <w:r>
+        <w:rPr>
+          <w:rFonts w:ascii="Palatino Linotype" w:hAnsi="Palatino Linotype"/>
+          <w:sz w:val="20"/>
+          <w:szCs w:val="20"/>
+        </w:rPr>
+        <w:t xml:space="preserve"> as</w:t>
+      </w:r>
+      <w:r>
+        <w:rPr>
+          <w:rFonts w:ascii="Palatino Linotype" w:hAnsi="Palatino Linotype"/>
+          <w:sz w:val="20"/>
+          <w:szCs w:val="20"/>
+        </w:rPr>
+        <w:t xml:space="preserve"> consecutive days. </w:t>
+      </w:r>
+      <w:r>
+        <w:rPr>
+          <w:rFonts w:ascii="Palatino Linotype" w:hAnsi="Palatino Linotype"/>
+          <w:sz w:val="20"/>
+          <w:szCs w:val="20"/>
+        </w:rPr>
+        <w:t xml:space="preserve"/>
+      </w:r>
+      <w:r>
+        <w:rPr>
+          <w:rFonts w:ascii="Palatino Linotype" w:hAnsi="Palatino Linotype"/>
+          <w:sz w:val="20"/>
+          <w:szCs w:val="20"/>
+        </w:rPr>
+        <w:t xml:space="preserve"/>
+      </w:r>
+      <w:r>
+        <w:rPr>
+          <w:rFonts w:ascii="Palatino Linotype" w:hAnsi="Palatino Linotype"/>
+          <w:sz w:val="20"/>
+          <w:szCs w:val="20"/>
+        </w:rPr>
+        <w:t xml:space="preserve"/>
+      </w:r>
+    </w:p>
+    <w:p>
+      <w:pPr>
+        <w:pStyle w:val="ListParagraph"/>
+        <w:numPr>
+          <w:ilvl w:val="0"/>
+          <w:numId w:val="3"/>
+        </w:numPr>
+        <w:jc w:val="both"/>
+        <w:rPr>
+          <w:rFonts w:ascii="Palatino Linotype" w:hAnsi="Palatino Linotype"/>
+          <w:sz w:val="20"/>
+          <w:szCs w:val="20"/>
+        </w:rPr>
+      </w:pPr>
+      <w:r>
+        <w:rPr>
+          <w:rFonts w:ascii="Palatino Linotype" w:hAnsi="Palatino Linotype"/>
+          <w:sz w:val="20"/>
+          <w:szCs w:val="20"/>
+        </w:rPr>
+        <w:t>Defendant shall timely pay, or dispute, confinement costs billed pursuant to R.C. 2929.37 or be subject to certificate of judgment by the Clerk.</w:t>
+      </w:r>
+      <w:r>
+        <w:rPr>
+          <w:rFonts w:ascii="Palatino Linotype" w:hAnsi="Palatino Linotype"/>
+          <w:sz w:val="20"/>
+          <w:szCs w:val="20"/>
+        </w:rPr>
+        <w:t xml:space="preserve"> </w:t>
+      </w:r>
+      <w:r>
+        <w:rPr>
+          <w:rFonts w:ascii="Palatino Linotype" w:hAnsi="Palatino Linotype"/>
+          <w:sz w:val="20"/>
+          <w:szCs w:val="20"/>
+        </w:rPr>
+        <w:t xml:space="preserve"/>
+        <w:br/>
+        <w:t xml:space="preserve"/>
+      </w:r>
+      <w:r>
+        <w:rPr>
+          <w:rFonts w:ascii="Palatino Linotype" w:hAnsi="Palatino Linotype"/>
+          <w:sz w:val="20"/>
+          <w:szCs w:val="20"/>
+        </w:rPr>
+        <w:t xml:space="preserve"/>
+      </w:r>
     </w:p>
     <w:p>
       <w:pPr>
@@ -2685,7 +2907,7 @@
           <w:sz w:val="16"/>
           <w:szCs w:val="16"/>
         </w:rPr>
-        <w:t xml:space="preserve"/>
+        <w:t xml:space="preserve">County Jail: PS   EM;</w:t>
       </w:r>
     </w:p>
     <w:p>

</xml_diff>

<commit_message>
Updated Jail Template to add line space after Jail Credit.
</commit_message>
<xml_diff>
--- a/resources/Saved/21TRD09386_Crim_Traffic Judgment Entry.docx
+++ b/resources/Saved/21TRD09386_Crim_Traffic Judgment Entry.docx
@@ -1785,7 +1785,7 @@
                 <w:sz w:val="20"/>
                 <w:szCs w:val="20"/>
               </w:rPr>
-              <w:t xml:space="preserve">2</w:t>
+              <w:t xml:space="preserve">None</w:t>
             </w:r>
           </w:p>
         </w:tc>
@@ -1886,7 +1886,7 @@
                 <w:sz w:val="20"/>
                 <w:szCs w:val="20"/>
               </w:rPr>
-              <w:t xml:space="preserve">1</w:t>
+              <w:t xml:space="preserve">None</w:t>
             </w:r>
           </w:p>
         </w:tc>
@@ -1962,22 +1962,77 @@
           <w:szCs w:val="20"/>
         </w:rPr>
         <w:t xml:space="preserve"/>
-      </w:r>
-      <w:r>
-        <w:rPr>
-          <w:rFonts w:ascii="Palatino Linotype" w:hAnsi="Palatino Linotype"/>
-          <w:sz w:val="20"/>
-          <w:szCs w:val="20"/>
-        </w:rPr>
+        <w:br/>
         <w:t xml:space="preserve"/>
       </w:r>
       <w:r>
         <w:rPr>
           <w:rFonts w:ascii="Palatino Linotype" w:hAnsi="Palatino Linotype"/>
-          <w:sz w:val="20"/>
-          <w:szCs w:val="20"/>
-        </w:rPr>
-        <w:t xml:space="preserve"/>
+          <w:b/>
+          <w:sz w:val="20"/>
+          <w:szCs w:val="20"/>
+        </w:rPr>
+        <w:t xml:space="preserve">Jail Credit. </w:t>
+      </w:r>
+      <w:r>
+        <w:rPr>
+          <w:rFonts w:ascii="Palatino Linotype" w:hAnsi="Palatino Linotype"/>
+          <w:sz w:val="20"/>
+          <w:szCs w:val="20"/>
+        </w:rPr>
+        <w:t xml:space="preserve">Defendant is granted </w:t>
+      </w:r>
+      <w:r>
+        <w:rPr>
+          <w:rFonts w:ascii="Palatino Linotype" w:hAnsi="Palatino Linotype"/>
+          <w:b/>
+          <w:sz w:val="20"/>
+          <w:szCs w:val="20"/>
+        </w:rPr>
+        <w:t xml:space="preserve">credit for 5 day</w:t>
+      </w:r>
+      <w:r>
+        <w:rPr>
+          <w:rFonts w:ascii="Palatino Linotype" w:hAnsi="Palatino Linotype"/>
+          <w:b/>
+          <w:sz w:val="20"/>
+          <w:szCs w:val="20"/>
+        </w:rPr>
+        <w:t>(</w:t>
+      </w:r>
+      <w:r>
+        <w:rPr>
+          <w:rFonts w:ascii="Palatino Linotype" w:hAnsi="Palatino Linotype"/>
+          <w:b/>
+          <w:sz w:val="20"/>
+          <w:szCs w:val="20"/>
+        </w:rPr>
+        <w:t>s</w:t>
+      </w:r>
+      <w:r>
+        <w:rPr>
+          <w:rFonts w:ascii="Palatino Linotype" w:hAnsi="Palatino Linotype"/>
+          <w:b/>
+          <w:sz w:val="20"/>
+          <w:szCs w:val="20"/>
+        </w:rPr>
+        <w:t>)</w:t>
+      </w:r>
+      <w:r>
+        <w:rPr>
+          <w:rFonts w:ascii="Palatino Linotype" w:hAnsi="Palatino Linotype"/>
+          <w:sz w:val="20"/>
+          <w:szCs w:val="20"/>
+        </w:rPr>
+        <w:t xml:space="preserve"> already served in jail.</w:t>
+      </w:r>
+      <w:r>
+        <w:rPr>
+          <w:rFonts w:ascii="Palatino Linotype" w:hAnsi="Palatino Linotype"/>
+          <w:sz w:val="20"/>
+          <w:szCs w:val="20"/>
+        </w:rPr>
+        <w:t xml:space="preserve"> </w:t>
       </w:r>
       <w:r>
         <w:rPr>
@@ -1992,145 +2047,6 @@
       <w:r>
         <w:rPr>
           <w:rFonts w:ascii="Palatino Linotype" w:hAnsi="Palatino Linotype"/>
-          <w:b/>
-          <w:sz w:val="20"/>
-          <w:szCs w:val="20"/>
-        </w:rPr>
-        <w:t xml:space="preserve">Jail </w:t>
-      </w:r>
-      <w:r>
-        <w:rPr>
-          <w:rFonts w:ascii="Palatino Linotype" w:hAnsi="Palatino Linotype"/>
-          <w:b/>
-          <w:sz w:val="20"/>
-          <w:szCs w:val="20"/>
-        </w:rPr>
-        <w:t>Reporting</w:t>
-      </w:r>
-      <w:r>
-        <w:rPr>
-          <w:rFonts w:ascii="Palatino Linotype" w:hAnsi="Palatino Linotype"/>
-          <w:b/>
-          <w:sz w:val="20"/>
-          <w:szCs w:val="20"/>
-        </w:rPr>
-        <w:t xml:space="preserve"> Terms.  </w:t>
-      </w:r>
-      <w:r>
-        <w:rPr>
-          <w:rFonts w:ascii="Palatino Linotype" w:hAnsi="Palatino Linotype"/>
-          <w:sz w:val="20"/>
-          <w:szCs w:val="20"/>
-        </w:rPr>
-        <w:t xml:space="preserve">Defendant’s report date is </w:t>
-      </w:r>
-      <w:r>
-        <w:rPr>
-          <w:rFonts w:ascii="Palatino Linotype" w:hAnsi="Palatino Linotype"/>
-          <w:b/>
-          <w:sz w:val="20"/>
-          <w:szCs w:val="20"/>
-        </w:rPr>
-        <w:t xml:space="preserve">March 17, 2022</w:t>
-      </w:r>
-      <w:r>
-        <w:rPr>
-          <w:rFonts w:ascii="Palatino Linotype" w:hAnsi="Palatino Linotype"/>
-          <w:b/>
-          <w:sz w:val="20"/>
-          <w:szCs w:val="20"/>
-        </w:rPr>
-        <w:t xml:space="preserve">, at 08:30 AM</w:t>
-      </w:r>
-      <w:r>
-        <w:rPr>
-          <w:rFonts w:ascii="Palatino Linotype" w:hAnsi="Palatino Linotype"/>
-          <w:sz w:val="20"/>
-          <w:szCs w:val="20"/>
-        </w:rPr>
-        <w:t xml:space="preserve">.</w:t>
-      </w:r>
-    </w:p>
-    <w:p>
-      <w:pPr>
-        <w:pStyle w:val="ListParagraph"/>
-        <w:numPr>
-          <w:ilvl w:val="0"/>
-          <w:numId w:val="3"/>
-        </w:numPr>
-        <w:jc w:val="both"/>
-        <w:rPr>
-          <w:rFonts w:ascii="Palatino Linotype" w:hAnsi="Palatino Linotype"/>
-          <w:sz w:val="20"/>
-          <w:szCs w:val="20"/>
-        </w:rPr>
-      </w:pPr>
-      <w:r>
-        <w:rPr>
-          <w:rFonts w:ascii="Palatino Linotype" w:hAnsi="Palatino Linotype"/>
-          <w:sz w:val="20"/>
-          <w:szCs w:val="20"/>
-        </w:rPr>
-        <w:t>Defendant shall report to jail time</w:t>
-      </w:r>
-      <w:r>
-        <w:rPr>
-          <w:rFonts w:ascii="Palatino Linotype" w:hAnsi="Palatino Linotype"/>
-          <w:sz w:val="20"/>
-          <w:szCs w:val="20"/>
-        </w:rPr>
-        <w:t>l</w:t>
-      </w:r>
-      <w:r>
-        <w:rPr>
-          <w:rFonts w:ascii="Palatino Linotype" w:hAnsi="Palatino Linotype"/>
-          <w:sz w:val="20"/>
-          <w:szCs w:val="20"/>
-        </w:rPr>
-        <w:t>y and sober.</w:t>
-      </w:r>
-    </w:p>
-    <w:p>
-      <w:pPr>
-        <w:pStyle w:val="ListParagraph"/>
-        <w:numPr>
-          <w:ilvl w:val="0"/>
-          <w:numId w:val="3"/>
-        </w:numPr>
-        <w:jc w:val="both"/>
-        <w:rPr>
-          <w:rFonts w:ascii="Palatino Linotype" w:hAnsi="Palatino Linotype"/>
-          <w:sz w:val="20"/>
-          <w:szCs w:val="20"/>
-        </w:rPr>
-      </w:pPr>
-      <w:r>
-        <w:rPr>
-          <w:rFonts w:ascii="Palatino Linotype" w:hAnsi="Palatino Linotype"/>
-          <w:sz w:val="20"/>
-          <w:szCs w:val="20"/>
-        </w:rPr>
-        <w:t xml:space="preserve">The jail days imposed shall be served</w:t>
-      </w:r>
-      <w:r>
-        <w:rPr>
-          <w:rFonts w:ascii="Palatino Linotype" w:hAnsi="Palatino Linotype"/>
-          <w:sz w:val="20"/>
-          <w:szCs w:val="20"/>
-        </w:rPr>
-        <w:t xml:space="preserve"> as</w:t>
-      </w:r>
-      <w:r>
-        <w:rPr>
-          <w:rFonts w:ascii="Palatino Linotype" w:hAnsi="Palatino Linotype"/>
-          <w:sz w:val="20"/>
-          <w:szCs w:val="20"/>
-        </w:rPr>
-        <w:t xml:space="preserve"> consecutive days. </w:t>
-      </w:r>
-      <w:r>
-        <w:rPr>
-          <w:rFonts w:ascii="Palatino Linotype" w:hAnsi="Palatino Linotype"/>
           <w:sz w:val="20"/>
           <w:szCs w:val="20"/>
         </w:rPr>
@@ -2150,47 +2066,6 @@
           <w:sz w:val="20"/>
           <w:szCs w:val="20"/>
         </w:rPr>
-        <w:t xml:space="preserve"/>
-      </w:r>
-    </w:p>
-    <w:p>
-      <w:pPr>
-        <w:pStyle w:val="ListParagraph"/>
-        <w:numPr>
-          <w:ilvl w:val="0"/>
-          <w:numId w:val="3"/>
-        </w:numPr>
-        <w:jc w:val="both"/>
-        <w:rPr>
-          <w:rFonts w:ascii="Palatino Linotype" w:hAnsi="Palatino Linotype"/>
-          <w:sz w:val="20"/>
-          <w:szCs w:val="20"/>
-        </w:rPr>
-      </w:pPr>
-      <w:r>
-        <w:rPr>
-          <w:rFonts w:ascii="Palatino Linotype" w:hAnsi="Palatino Linotype"/>
-          <w:sz w:val="20"/>
-          <w:szCs w:val="20"/>
-        </w:rPr>
-        <w:t>Defendant shall timely pay, or dispute, confinement costs billed pursuant to R.C. 2929.37 or be subject to certificate of judgment by the Clerk.</w:t>
-      </w:r>
-      <w:r>
-        <w:rPr>
-          <w:rFonts w:ascii="Palatino Linotype" w:hAnsi="Palatino Linotype"/>
-          <w:sz w:val="20"/>
-          <w:szCs w:val="20"/>
-        </w:rPr>
-        <w:t xml:space="preserve"> </w:t>
-      </w:r>
-      <w:r>
-        <w:rPr>
-          <w:rFonts w:ascii="Palatino Linotype" w:hAnsi="Palatino Linotype"/>
-          <w:sz w:val="20"/>
-          <w:szCs w:val="20"/>
-        </w:rPr>
-        <w:t xml:space="preserve"/>
-        <w:br/>
         <w:t xml:space="preserve"/>
       </w:r>
       <w:r>

</xml_diff>

<commit_message>
Refactored check if jail days equals imposed - working.
</commit_message>
<xml_diff>
--- a/resources/Saved/21TRD09386_Crim_Traffic Judgment Entry.docx
+++ b/resources/Saved/21TRD09386_Crim_Traffic Judgment Entry.docx
@@ -1886,7 +1886,7 @@
                 <w:sz w:val="20"/>
                 <w:szCs w:val="20"/>
               </w:rPr>
-              <w:t xml:space="preserve">None</w:t>
+              <w:t xml:space="preserve">5</w:t>
             </w:r>
           </w:p>
         </w:tc>
@@ -1962,103 +1962,6 @@
           <w:szCs w:val="20"/>
         </w:rPr>
         <w:t xml:space="preserve"/>
-        <w:br/>
-        <w:t xml:space="preserve"/>
-      </w:r>
-      <w:r>
-        <w:rPr>
-          <w:rFonts w:ascii="Palatino Linotype" w:hAnsi="Palatino Linotype"/>
-          <w:b/>
-          <w:sz w:val="20"/>
-          <w:szCs w:val="20"/>
-        </w:rPr>
-        <w:t xml:space="preserve">Jail Credit. </w:t>
-      </w:r>
-      <w:r>
-        <w:rPr>
-          <w:rFonts w:ascii="Palatino Linotype" w:hAnsi="Palatino Linotype"/>
-          <w:sz w:val="20"/>
-          <w:szCs w:val="20"/>
-        </w:rPr>
-        <w:t xml:space="preserve">Defendant is granted </w:t>
-      </w:r>
-      <w:r>
-        <w:rPr>
-          <w:rFonts w:ascii="Palatino Linotype" w:hAnsi="Palatino Linotype"/>
-          <w:b/>
-          <w:sz w:val="20"/>
-          <w:szCs w:val="20"/>
-        </w:rPr>
-        <w:t xml:space="preserve">credit for 5 day</w:t>
-      </w:r>
-      <w:r>
-        <w:rPr>
-          <w:rFonts w:ascii="Palatino Linotype" w:hAnsi="Palatino Linotype"/>
-          <w:b/>
-          <w:sz w:val="20"/>
-          <w:szCs w:val="20"/>
-        </w:rPr>
-        <w:t>(</w:t>
-      </w:r>
-      <w:r>
-        <w:rPr>
-          <w:rFonts w:ascii="Palatino Linotype" w:hAnsi="Palatino Linotype"/>
-          <w:b/>
-          <w:sz w:val="20"/>
-          <w:szCs w:val="20"/>
-        </w:rPr>
-        <w:t>s</w:t>
-      </w:r>
-      <w:r>
-        <w:rPr>
-          <w:rFonts w:ascii="Palatino Linotype" w:hAnsi="Palatino Linotype"/>
-          <w:b/>
-          <w:sz w:val="20"/>
-          <w:szCs w:val="20"/>
-        </w:rPr>
-        <w:t>)</w:t>
-      </w:r>
-      <w:r>
-        <w:rPr>
-          <w:rFonts w:ascii="Palatino Linotype" w:hAnsi="Palatino Linotype"/>
-          <w:sz w:val="20"/>
-          <w:szCs w:val="20"/>
-        </w:rPr>
-        <w:t xml:space="preserve"> already served in jail.</w:t>
-      </w:r>
-      <w:r>
-        <w:rPr>
-          <w:rFonts w:ascii="Palatino Linotype" w:hAnsi="Palatino Linotype"/>
-          <w:sz w:val="20"/>
-          <w:szCs w:val="20"/>
-        </w:rPr>
-        <w:t xml:space="preserve"> </w:t>
-      </w:r>
-      <w:r>
-        <w:rPr>
-          <w:rFonts w:ascii="Palatino Linotype" w:hAnsi="Palatino Linotype"/>
-          <w:sz w:val="20"/>
-          <w:szCs w:val="20"/>
-        </w:rPr>
-        <w:t xml:space="preserve"/>
-        <w:br/>
-        <w:t xml:space="preserve"/>
-      </w:r>
-      <w:r>
-        <w:rPr>
-          <w:rFonts w:ascii="Palatino Linotype" w:hAnsi="Palatino Linotype"/>
-          <w:sz w:val="20"/>
-          <w:szCs w:val="20"/>
-        </w:rPr>
-        <w:t xml:space="preserve"/>
-      </w:r>
-      <w:r>
-        <w:rPr>
-          <w:rFonts w:ascii="Palatino Linotype" w:hAnsi="Palatino Linotype"/>
-          <w:sz w:val="20"/>
-          <w:szCs w:val="20"/>
-        </w:rPr>
-        <w:t xml:space="preserve"/>
       </w:r>
       <w:r>
         <w:rPr>
@@ -2782,7 +2685,7 @@
           <w:sz w:val="16"/>
           <w:szCs w:val="16"/>
         </w:rPr>
-        <w:t xml:space="preserve">County Jail: PS   EM;</w:t>
+        <w:t xml:space="preserve"/>
       </w:r>
     </w:p>
     <w:p>

</xml_diff>

<commit_message>
Updated jail template format and jail days left and report check working
</commit_message>
<xml_diff>
--- a/resources/Saved/21TRD09386_Crim_Traffic Judgment Entry.docx
+++ b/resources/Saved/21TRD09386_Crim_Traffic Judgment Entry.docx
@@ -249,6 +249,7 @@
         </w:rPr>
         <w:t xml:space="preserve">.  </w:t>
       </w:r>
+      <w:proofErr w:type="gramStart"/>
       <w:r>
         <w:rPr>
           <w:rFonts w:ascii="Palatino Linotype" w:hAnsi="Palatino Linotype"/>
@@ -328,6 +329,7 @@
           <w:szCs w:val="20"/>
         </w:rPr>
       </w:pPr>
+      <w:proofErr w:type="gramStart"/>
       <w:r>
         <w:rPr>
           <w:rFonts w:ascii="Palatino Linotype" w:hAnsi="Palatino Linotype"/>
@@ -623,7 +625,17 @@
           <w:sz w:val="20"/>
           <w:szCs w:val="20"/>
         </w:rPr>
-        <w:t xml:space="preserve">Defendant waived right to counsel. </w:t>
+        <w:t xml:space="preserve">Defendant</w:t>
+      </w:r>
+      <w:proofErr w:type="gramEnd"/>
+      <w:r>
+        <w:rPr>
+          <w:rFonts w:ascii="Palatino Linotype" w:hAnsi="Palatino Linotype"/>
+          <w:bCs/>
+          <w:sz w:val="20"/>
+          <w:szCs w:val="20"/>
+        </w:rPr>
+        <w:t xml:space="preserve"> waived right to counsel. </w:t>
       </w:r>
       <w:r>
         <w:rPr>
@@ -775,7 +787,16 @@
           <w:sz w:val="20"/>
           <w:szCs w:val="20"/>
         </w:rPr>
-        <w:t>The Court, finding that the Defendant entered the plea knowingly, intelligently, and voluntarily, accepted the plea and entered the following sentence:</w:t>
+        <w:t xml:space="preserve">The Court, finding that the Defendant entered the plea knowingly, intelligently, and voluntarily, accepted the plea and entered the following </w:t>
+      </w:r>
+      <w:proofErr w:type="gramStart"/>
+      <w:r>
+        <w:rPr>
+          <w:rFonts w:ascii="Palatino Linotype" w:hAnsi="Palatino Linotype"/>
+          <w:sz w:val="20"/>
+          <w:szCs w:val="20"/>
+        </w:rPr>
+        <w:t>sentence:</w:t>
       </w:r>
       <w:r>
         <w:rPr>
@@ -884,6 +905,7 @@
                 <w:szCs w:val="20"/>
               </w:rPr>
             </w:pPr>
+            <w:proofErr w:type="gramStart"/>
             <w:r>
               <w:rPr>
                 <w:rFonts w:ascii="Palatino Linotype" w:hAnsi="Palatino Linotype"/>
@@ -923,6 +945,7 @@
                 <w:szCs w:val="20"/>
               </w:rPr>
             </w:pPr>
+            <w:proofErr w:type="gramStart"/>
             <w:r>
               <w:rPr>
                 <w:rFonts w:ascii="Palatino Linotype" w:hAnsi="Palatino Linotype"/>
@@ -1005,6 +1028,7 @@
                 <w:szCs w:val="20"/>
               </w:rPr>
             </w:pPr>
+            <w:proofErr w:type="gramStart"/>
             <w:r>
               <w:rPr>
                 <w:rFonts w:ascii="Palatino Linotype" w:hAnsi="Palatino Linotype"/>
@@ -1043,6 +1067,7 @@
                 <w:szCs w:val="20"/>
               </w:rPr>
             </w:pPr>
+            <w:proofErr w:type="gramStart"/>
             <w:r>
               <w:rPr>
                 <w:rFonts w:ascii="Palatino Linotype" w:hAnsi="Palatino Linotype"/>
@@ -1124,6 +1149,7 @@
                 <w:szCs w:val="20"/>
               </w:rPr>
             </w:pPr>
+            <w:proofErr w:type="gramStart"/>
             <w:r>
               <w:rPr>
                 <w:rFonts w:ascii="Palatino Linotype" w:hAnsi="Palatino Linotype"/>
@@ -1162,6 +1188,7 @@
                 <w:szCs w:val="20"/>
               </w:rPr>
             </w:pPr>
+            <w:proofErr w:type="gramStart"/>
             <w:r>
               <w:rPr>
                 <w:rFonts w:ascii="Palatino Linotype" w:hAnsi="Palatino Linotype"/>
@@ -1243,6 +1270,7 @@
                 <w:szCs w:val="20"/>
               </w:rPr>
             </w:pPr>
+            <w:proofErr w:type="gramStart"/>
             <w:r>
               <w:rPr>
                 <w:rFonts w:ascii="Palatino Linotype" w:hAnsi="Palatino Linotype"/>
@@ -1281,6 +1309,7 @@
                 <w:szCs w:val="20"/>
               </w:rPr>
             </w:pPr>
+            <w:proofErr w:type="gramStart"/>
             <w:r>
               <w:rPr>
                 <w:rFonts w:ascii="Palatino Linotype" w:hAnsi="Palatino Linotype"/>
@@ -1362,6 +1391,7 @@
                 <w:szCs w:val="20"/>
               </w:rPr>
             </w:pPr>
+            <w:proofErr w:type="gramStart"/>
             <w:r>
               <w:rPr>
                 <w:rFonts w:ascii="Palatino Linotype" w:hAnsi="Palatino Linotype"/>
@@ -1400,6 +1430,7 @@
                 <w:szCs w:val="20"/>
               </w:rPr>
             </w:pPr>
+            <w:proofErr w:type="gramStart"/>
             <w:r>
               <w:rPr>
                 <w:rFonts w:ascii="Palatino Linotype" w:hAnsi="Palatino Linotype"/>
@@ -1481,6 +1512,7 @@
                 <w:szCs w:val="20"/>
               </w:rPr>
             </w:pPr>
+            <w:proofErr w:type="gramStart"/>
             <w:r>
               <w:rPr>
                 <w:rFonts w:ascii="Palatino Linotype" w:hAnsi="Palatino Linotype"/>
@@ -1519,6 +1551,7 @@
                 <w:szCs w:val="20"/>
               </w:rPr>
             </w:pPr>
+            <w:proofErr w:type="gramStart"/>
             <w:r>
               <w:rPr>
                 <w:rFonts w:ascii="Palatino Linotype" w:hAnsi="Palatino Linotype"/>
@@ -1620,6 +1653,7 @@
                 <w:szCs w:val="20"/>
               </w:rPr>
             </w:pPr>
+            <w:proofErr w:type="gramStart"/>
             <w:r>
               <w:rPr>
                 <w:rFonts w:ascii="Palatino Linotype" w:hAnsi="Palatino Linotype"/>
@@ -1658,6 +1692,7 @@
                 <w:szCs w:val="20"/>
               </w:rPr>
             </w:pPr>
+            <w:proofErr w:type="gramStart"/>
             <w:r>
               <w:rPr>
                 <w:rFonts w:ascii="Palatino Linotype" w:hAnsi="Palatino Linotype"/>
@@ -1739,6 +1774,7 @@
                 <w:szCs w:val="20"/>
               </w:rPr>
             </w:pPr>
+            <w:proofErr w:type="gramStart"/>
             <w:r>
               <w:rPr>
                 <w:rFonts w:ascii="Palatino Linotype" w:hAnsi="Palatino Linotype"/>
@@ -1777,6 +1813,7 @@
                 <w:szCs w:val="20"/>
               </w:rPr>
             </w:pPr>
+            <w:proofErr w:type="gramStart"/>
             <w:r>
               <w:rPr>
                 <w:rFonts w:ascii="Palatino Linotype" w:hAnsi="Palatino Linotype"/>
@@ -1785,7 +1822,7 @@
                 <w:sz w:val="20"/>
                 <w:szCs w:val="20"/>
               </w:rPr>
-              <w:t xml:space="preserve">None</w:t>
+              <w:t xml:space="preserve">5</w:t>
             </w:r>
           </w:p>
         </w:tc>
@@ -1878,6 +1915,7 @@
                 <w:szCs w:val="20"/>
               </w:rPr>
             </w:pPr>
+            <w:proofErr w:type="gramStart"/>
             <w:r>
               <w:rPr>
                 <w:rFonts w:ascii="Palatino Linotype" w:hAnsi="Palatino Linotype"/>
@@ -1886,7 +1924,7 @@
                 <w:sz w:val="20"/>
                 <w:szCs w:val="20"/>
               </w:rPr>
-              <w:t xml:space="preserve">5</w:t>
+              <w:t xml:space="preserve">3</w:t>
             </w:r>
           </w:p>
         </w:tc>
@@ -1916,6 +1954,7 @@
                 <w:szCs w:val="20"/>
               </w:rPr>
             </w:pPr>
+            <w:proofErr w:type="gramStart"/>
             <w:r>
               <w:rPr>
                 <w:rFonts w:ascii="Palatino Linotype" w:hAnsi="Palatino Linotype"/>
@@ -1924,7 +1963,7 @@
                 <w:sz w:val="20"/>
                 <w:szCs w:val="20"/>
               </w:rPr>
-              <w:t xml:space="preserve">None</w:t>
+              <w:t xml:space="preserve">1</w:t>
             </w:r>
           </w:p>
         </w:tc>
@@ -1939,6 +1978,105 @@
           <w:szCs w:val="20"/>
         </w:rPr>
       </w:pPr>
+      <w:r>
+        <w:rPr>
+          <w:rFonts w:ascii="Palatino Linotype" w:hAnsi="Palatino Linotype"/>
+          <w:sz w:val="20"/>
+          <w:szCs w:val="20"/>
+        </w:rPr>
+        <w:t xml:space="preserve"/>
+      </w:r>
+      <w:r>
+        <w:rPr>
+          <w:rFonts w:ascii="Palatino Linotype" w:hAnsi="Palatino Linotype"/>
+          <w:sz w:val="20"/>
+          <w:szCs w:val="20"/>
+        </w:rPr>
+        <w:t xml:space="preserve"/>
+        <w:br/>
+        <w:t xml:space="preserve"/>
+      </w:r>
+      <w:r>
+        <w:rPr>
+          <w:rFonts w:ascii="Palatino Linotype" w:hAnsi="Palatino Linotype"/>
+          <w:b/>
+          <w:sz w:val="20"/>
+          <w:szCs w:val="20"/>
+        </w:rPr>
+        <w:t xml:space="preserve">Jail Continued Commitment Terms.</w:t>
+      </w:r>
+      <w:r>
+        <w:rPr>
+          <w:rFonts w:ascii="Palatino Linotype" w:hAnsi="Palatino Linotype"/>
+          <w:sz w:val="20"/>
+          <w:szCs w:val="20"/>
+        </w:rPr>
+        <w:t xml:space="preserve"> The Defendant is currently in jail and shall serve the remainder of the jail days imposed by this order. Defendant</w:t>
+      </w:r>
+      <w:proofErr w:type="gramEnd"/>
+      <w:r>
+        <w:rPr>
+          <w:rFonts w:ascii="Palatino Linotype" w:hAnsi="Palatino Linotype"/>
+          <w:sz w:val="20"/>
+          <w:szCs w:val="20"/>
+        </w:rPr>
+        <w:t xml:space="preserve"> shall receive credit for </w:t>
+      </w:r>
+      <w:r>
+        <w:rPr>
+          <w:rFonts w:ascii="Palatino Linotype" w:hAnsi="Palatino Linotype"/>
+          <w:b/>
+          <w:bCs/>
+          <w:sz w:val="20"/>
+          <w:szCs w:val="20"/>
+        </w:rPr>
+        <w:t xml:space="preserve">1 </w:t>
+      </w:r>
+      <w:r>
+        <w:rPr>
+          <w:rFonts w:ascii="Palatino Linotype" w:hAnsi="Palatino Linotype"/>
+          <w:b/>
+          <w:bCs/>
+          <w:sz w:val="20"/>
+          <w:szCs w:val="20"/>
+        </w:rPr>
+        <w:t xml:space="preserve">days</w:t>
+      </w:r>
+      <w:r>
+        <w:rPr>
+          <w:rFonts w:ascii="Palatino Linotype" w:hAnsi="Palatino Linotype"/>
+          <w:bCs/>
+          <w:sz w:val="20"/>
+          <w:szCs w:val="20"/>
+        </w:rPr>
+        <w:t xml:space="preserve"> already served in jail</w:t>
+      </w:r>
+      <w:r>
+        <w:rPr>
+          <w:rFonts w:ascii="Palatino Linotype" w:hAnsi="Palatino Linotype"/>
+          <w:sz w:val="20"/>
+          <w:szCs w:val="20"/>
+        </w:rPr>
+        <w:t xml:space="preserve">. </w:t>
+      </w:r>
+      <w:r>
+        <w:rPr>
+          <w:rFonts w:ascii="Palatino Linotype" w:hAnsi="Palatino Linotype"/>
+          <w:sz w:val="20"/>
+          <w:szCs w:val="20"/>
+        </w:rPr>
+        <w:t xml:space="preserve"/>
+      </w:r>
+      <w:r>
+        <w:rPr>
+          <w:rFonts w:ascii="Palatino Linotype" w:hAnsi="Palatino Linotype"/>
+          <w:sz w:val="20"/>
+          <w:szCs w:val="20"/>
+        </w:rPr>
+        <w:t xml:space="preserve"/>
+        <w:br/>
+        <w:t xml:space="preserve"/>
+      </w:r>
       <w:r>
         <w:rPr>
           <w:rFonts w:ascii="Palatino Linotype" w:hAnsi="Palatino Linotype"/>
@@ -2482,6 +2620,7 @@
         </w:rPr>
         <w:tab/>
       </w:r>
+      <w:proofErr w:type="gramStart"/>
       <w:r>
         <w:rPr>
           <w:rFonts w:ascii="Palatino Linotype" w:hAnsi="Palatino Linotype"/>
@@ -2648,7 +2787,16 @@
           <w:sz w:val="16"/>
           <w:szCs w:val="16"/>
         </w:rPr>
-        <w:t xml:space="preserve">OM     EM; Defendant’s Attorney: PS     OM     EM; Chayanna Colon: PS     OM     EM;</w:t>
+        <w:t xml:space="preserve">OM     EM; Defendant’s Attorney: PS     OM     EM; </w:t>
+      </w:r>
+      <w:proofErr w:type="gramStart"/>
+      <w:r>
+        <w:rPr>
+          <w:rFonts w:ascii="Palatino Linotype" w:hAnsi="Palatino Linotype"/>
+          <w:sz w:val="16"/>
+          <w:szCs w:val="16"/>
+        </w:rPr>
+        <w:t xml:space="preserve">Chayanna Colon: PS     OM     EM;</w:t>
       </w:r>
     </w:p>
     <w:p>
@@ -2685,7 +2833,7 @@
           <w:sz w:val="16"/>
           <w:szCs w:val="16"/>
         </w:rPr>
-        <w:t xml:space="preserve"/>
+        <w:t xml:space="preserve">County Jail: PS   EM;</w:t>
       </w:r>
     </w:p>
     <w:p>

</xml_diff>

<commit_message>
Bug exists on only having jail time credit and not imposed jail.
</commit_message>
<xml_diff>
--- a/resources/Saved/21TRD09386_Crim_Traffic Judgment Entry.docx
+++ b/resources/Saved/21TRD09386_Crim_Traffic Judgment Entry.docx
@@ -1783,7 +1783,7 @@
                 <w:sz w:val="20"/>
                 <w:szCs w:val="20"/>
               </w:rPr>
-              <w:t xml:space="preserve">5</w:t>
+              <w:t xml:space="preserve">None</w:t>
             </w:r>
           </w:p>
         </w:tc>
@@ -1822,7 +1822,7 @@
                 <w:sz w:val="20"/>
                 <w:szCs w:val="20"/>
               </w:rPr>
-              <w:t xml:space="preserve">5</w:t>
+              <w:t xml:space="preserve">None</w:t>
             </w:r>
           </w:p>
         </w:tc>
@@ -1924,7 +1924,7 @@
                 <w:sz w:val="20"/>
                 <w:szCs w:val="20"/>
               </w:rPr>
-              <w:t xml:space="preserve">3</w:t>
+              <w:t xml:space="preserve">None</w:t>
             </w:r>
           </w:p>
         </w:tc>
@@ -1963,7 +1963,7 @@
                 <w:sz w:val="20"/>
                 <w:szCs w:val="20"/>
               </w:rPr>
-              <w:t xml:space="preserve">1</w:t>
+              <w:t xml:space="preserve">None</w:t>
             </w:r>
           </w:p>
         </w:tc>
@@ -2030,7 +2030,7 @@
           <w:sz w:val="20"/>
           <w:szCs w:val="20"/>
         </w:rPr>
-        <w:t xml:space="preserve">1 </w:t>
+        <w:t xml:space="preserve">5 </w:t>
       </w:r>
       <w:r>
         <w:rPr>

</xml_diff>

<commit_message>
Fixed check if jail days equals imposed bug.
</commit_message>
<xml_diff>
--- a/resources/Saved/21TRD09386_Crim_Traffic Judgment Entry.docx
+++ b/resources/Saved/21TRD09386_Crim_Traffic Judgment Entry.docx
@@ -1783,7 +1783,7 @@
                 <w:sz w:val="20"/>
                 <w:szCs w:val="20"/>
               </w:rPr>
-              <w:t xml:space="preserve">None</w:t>
+              <w:t xml:space="preserve">5</w:t>
             </w:r>
           </w:p>
         </w:tc>
@@ -1993,79 +1993,6 @@
           <w:szCs w:val="20"/>
         </w:rPr>
         <w:t xml:space="preserve"/>
-        <w:br/>
-        <w:t xml:space="preserve"/>
-      </w:r>
-      <w:r>
-        <w:rPr>
-          <w:rFonts w:ascii="Palatino Linotype" w:hAnsi="Palatino Linotype"/>
-          <w:b/>
-          <w:sz w:val="20"/>
-          <w:szCs w:val="20"/>
-        </w:rPr>
-        <w:t xml:space="preserve">Jail Continued Commitment Terms.</w:t>
-      </w:r>
-      <w:r>
-        <w:rPr>
-          <w:rFonts w:ascii="Palatino Linotype" w:hAnsi="Palatino Linotype"/>
-          <w:sz w:val="20"/>
-          <w:szCs w:val="20"/>
-        </w:rPr>
-        <w:t xml:space="preserve"> The Defendant is currently in jail and shall serve the remainder of the jail days imposed by this order. Defendant</w:t>
-      </w:r>
-      <w:proofErr w:type="gramEnd"/>
-      <w:r>
-        <w:rPr>
-          <w:rFonts w:ascii="Palatino Linotype" w:hAnsi="Palatino Linotype"/>
-          <w:sz w:val="20"/>
-          <w:szCs w:val="20"/>
-        </w:rPr>
-        <w:t xml:space="preserve"> shall receive credit for </w:t>
-      </w:r>
-      <w:r>
-        <w:rPr>
-          <w:rFonts w:ascii="Palatino Linotype" w:hAnsi="Palatino Linotype"/>
-          <w:b/>
-          <w:bCs/>
-          <w:sz w:val="20"/>
-          <w:szCs w:val="20"/>
-        </w:rPr>
-        <w:t xml:space="preserve">5 </w:t>
-      </w:r>
-      <w:r>
-        <w:rPr>
-          <w:rFonts w:ascii="Palatino Linotype" w:hAnsi="Palatino Linotype"/>
-          <w:b/>
-          <w:bCs/>
-          <w:sz w:val="20"/>
-          <w:szCs w:val="20"/>
-        </w:rPr>
-        <w:t xml:space="preserve">days</w:t>
-      </w:r>
-      <w:r>
-        <w:rPr>
-          <w:rFonts w:ascii="Palatino Linotype" w:hAnsi="Palatino Linotype"/>
-          <w:bCs/>
-          <w:sz w:val="20"/>
-          <w:szCs w:val="20"/>
-        </w:rPr>
-        <w:t xml:space="preserve"> already served in jail</w:t>
-      </w:r>
-      <w:r>
-        <w:rPr>
-          <w:rFonts w:ascii="Palatino Linotype" w:hAnsi="Palatino Linotype"/>
-          <w:sz w:val="20"/>
-          <w:szCs w:val="20"/>
-        </w:rPr>
-        <w:t xml:space="preserve">. </w:t>
-      </w:r>
-      <w:r>
-        <w:rPr>
-          <w:rFonts w:ascii="Palatino Linotype" w:hAnsi="Palatino Linotype"/>
-          <w:sz w:val="20"/>
-          <w:szCs w:val="20"/>
-        </w:rPr>
-        <w:t xml:space="preserve"/>
       </w:r>
       <w:r>
         <w:rPr>
@@ -2080,9 +2007,90 @@
       <w:r>
         <w:rPr>
           <w:rFonts w:ascii="Palatino Linotype" w:hAnsi="Palatino Linotype"/>
-          <w:sz w:val="20"/>
-          <w:szCs w:val="20"/>
-        </w:rPr>
+          <w:b/>
+          <w:sz w:val="20"/>
+          <w:szCs w:val="20"/>
+        </w:rPr>
+        <w:t xml:space="preserve">Jail Credit. </w:t>
+      </w:r>
+      <w:r>
+        <w:rPr>
+          <w:rFonts w:ascii="Palatino Linotype" w:hAnsi="Palatino Linotype"/>
+          <w:sz w:val="20"/>
+          <w:szCs w:val="20"/>
+        </w:rPr>
+        <w:t xml:space="preserve">Defendant is granted </w:t>
+      </w:r>
+      <w:r>
+        <w:rPr>
+          <w:rFonts w:ascii="Palatino Linotype" w:hAnsi="Palatino Linotype"/>
+          <w:b/>
+          <w:sz w:val="20"/>
+          <w:szCs w:val="20"/>
+        </w:rPr>
+        <w:t xml:space="preserve">credit for </w:t>
+      </w:r>
+      <w:proofErr w:type="gramStart"/>
+      <w:r>
+        <w:rPr>
+          <w:rFonts w:ascii="Palatino Linotype" w:hAnsi="Palatino Linotype"/>
+          <w:b/>
+          <w:sz w:val="20"/>
+          <w:szCs w:val="20"/>
+        </w:rPr>
+        <w:t xml:space="preserve">5 day</w:t>
+      </w:r>
+      <w:r>
+        <w:rPr>
+          <w:rFonts w:ascii="Palatino Linotype" w:hAnsi="Palatino Linotype"/>
+          <w:b/>
+          <w:sz w:val="20"/>
+          <w:szCs w:val="20"/>
+        </w:rPr>
+        <w:t>(</w:t>
+      </w:r>
+      <w:r>
+        <w:rPr>
+          <w:rFonts w:ascii="Palatino Linotype" w:hAnsi="Palatino Linotype"/>
+          <w:b/>
+          <w:sz w:val="20"/>
+          <w:szCs w:val="20"/>
+        </w:rPr>
+        <w:t>s</w:t>
+      </w:r>
+      <w:r>
+        <w:rPr>
+          <w:rFonts w:ascii="Palatino Linotype" w:hAnsi="Palatino Linotype"/>
+          <w:b/>
+          <w:sz w:val="20"/>
+          <w:szCs w:val="20"/>
+        </w:rPr>
+        <w:t>)</w:t>
+      </w:r>
+      <w:r>
+        <w:rPr>
+          <w:rFonts w:ascii="Palatino Linotype" w:hAnsi="Palatino Linotype"/>
+          <w:sz w:val="20"/>
+          <w:szCs w:val="20"/>
+        </w:rPr>
+        <w:t xml:space="preserve"> already served in jail.</w:t>
+      </w:r>
+      <w:r>
+        <w:rPr>
+          <w:rFonts w:ascii="Palatino Linotype" w:hAnsi="Palatino Linotype"/>
+          <w:sz w:val="20"/>
+          <w:szCs w:val="20"/>
+        </w:rPr>
+        <w:t xml:space="preserve"> </w:t>
+      </w:r>
+      <w:r>
+        <w:rPr>
+          <w:rFonts w:ascii="Palatino Linotype" w:hAnsi="Palatino Linotype"/>
+          <w:sz w:val="20"/>
+          <w:szCs w:val="20"/>
+        </w:rPr>
+        <w:t xml:space="preserve"/>
+        <w:br/>
         <w:t xml:space="preserve"/>
       </w:r>
       <w:r>

</xml_diff>

<commit_message>
Refactored apply_jtc and in_jail checks.
</commit_message>
<xml_diff>
--- a/resources/Saved/21TRD09386_Crim_Traffic Judgment Entry.docx
+++ b/resources/Saved/21TRD09386_Crim_Traffic Judgment Entry.docx
@@ -1783,7 +1783,7 @@
                 <w:sz w:val="20"/>
                 <w:szCs w:val="20"/>
               </w:rPr>
-              <w:t xml:space="preserve">5</w:t>
+              <w:t xml:space="preserve">None</w:t>
             </w:r>
           </w:p>
         </w:tc>
@@ -1993,6 +1993,79 @@
           <w:szCs w:val="20"/>
         </w:rPr>
         <w:t xml:space="preserve"/>
+        <w:br/>
+        <w:t xml:space="preserve"/>
+      </w:r>
+      <w:r>
+        <w:rPr>
+          <w:rFonts w:ascii="Palatino Linotype" w:hAnsi="Palatino Linotype"/>
+          <w:b/>
+          <w:sz w:val="20"/>
+          <w:szCs w:val="20"/>
+        </w:rPr>
+        <w:t xml:space="preserve">Jail Continued Commitment Terms.</w:t>
+      </w:r>
+      <w:r>
+        <w:rPr>
+          <w:rFonts w:ascii="Palatino Linotype" w:hAnsi="Palatino Linotype"/>
+          <w:sz w:val="20"/>
+          <w:szCs w:val="20"/>
+        </w:rPr>
+        <w:t xml:space="preserve"> The Defendant is currently in jail and shall serve the remainder of the jail days imposed by this order. Defendant</w:t>
+      </w:r>
+      <w:proofErr w:type="gramEnd"/>
+      <w:r>
+        <w:rPr>
+          <w:rFonts w:ascii="Palatino Linotype" w:hAnsi="Palatino Linotype"/>
+          <w:sz w:val="20"/>
+          <w:szCs w:val="20"/>
+        </w:rPr>
+        <w:t xml:space="preserve"> shall receive credit for </w:t>
+      </w:r>
+      <w:r>
+        <w:rPr>
+          <w:rFonts w:ascii="Palatino Linotype" w:hAnsi="Palatino Linotype"/>
+          <w:b/>
+          <w:bCs/>
+          <w:sz w:val="20"/>
+          <w:szCs w:val="20"/>
+        </w:rPr>
+        <w:t xml:space="preserve">5 </w:t>
+      </w:r>
+      <w:r>
+        <w:rPr>
+          <w:rFonts w:ascii="Palatino Linotype" w:hAnsi="Palatino Linotype"/>
+          <w:b/>
+          <w:bCs/>
+          <w:sz w:val="20"/>
+          <w:szCs w:val="20"/>
+        </w:rPr>
+        <w:t xml:space="preserve">days</w:t>
+      </w:r>
+      <w:r>
+        <w:rPr>
+          <w:rFonts w:ascii="Palatino Linotype" w:hAnsi="Palatino Linotype"/>
+          <w:bCs/>
+          <w:sz w:val="20"/>
+          <w:szCs w:val="20"/>
+        </w:rPr>
+        <w:t xml:space="preserve"> already served in jail</w:t>
+      </w:r>
+      <w:r>
+        <w:rPr>
+          <w:rFonts w:ascii="Palatino Linotype" w:hAnsi="Palatino Linotype"/>
+          <w:sz w:val="20"/>
+          <w:szCs w:val="20"/>
+        </w:rPr>
+        <w:t xml:space="preserve">. </w:t>
+      </w:r>
+      <w:r>
+        <w:rPr>
+          <w:rFonts w:ascii="Palatino Linotype" w:hAnsi="Palatino Linotype"/>
+          <w:sz w:val="20"/>
+          <w:szCs w:val="20"/>
+        </w:rPr>
+        <w:t xml:space="preserve"/>
       </w:r>
       <w:r>
         <w:rPr>
@@ -2007,90 +2080,9 @@
       <w:r>
         <w:rPr>
           <w:rFonts w:ascii="Palatino Linotype" w:hAnsi="Palatino Linotype"/>
-          <w:b/>
-          <w:sz w:val="20"/>
-          <w:szCs w:val="20"/>
-        </w:rPr>
-        <w:t xml:space="preserve">Jail Credit. </w:t>
-      </w:r>
-      <w:r>
-        <w:rPr>
-          <w:rFonts w:ascii="Palatino Linotype" w:hAnsi="Palatino Linotype"/>
-          <w:sz w:val="20"/>
-          <w:szCs w:val="20"/>
-        </w:rPr>
-        <w:t xml:space="preserve">Defendant is granted </w:t>
-      </w:r>
-      <w:r>
-        <w:rPr>
-          <w:rFonts w:ascii="Palatino Linotype" w:hAnsi="Palatino Linotype"/>
-          <w:b/>
-          <w:sz w:val="20"/>
-          <w:szCs w:val="20"/>
-        </w:rPr>
-        <w:t xml:space="preserve">credit for </w:t>
-      </w:r>
-      <w:proofErr w:type="gramStart"/>
-      <w:r>
-        <w:rPr>
-          <w:rFonts w:ascii="Palatino Linotype" w:hAnsi="Palatino Linotype"/>
-          <w:b/>
-          <w:sz w:val="20"/>
-          <w:szCs w:val="20"/>
-        </w:rPr>
-        <w:t xml:space="preserve">5 day</w:t>
-      </w:r>
-      <w:r>
-        <w:rPr>
-          <w:rFonts w:ascii="Palatino Linotype" w:hAnsi="Palatino Linotype"/>
-          <w:b/>
-          <w:sz w:val="20"/>
-          <w:szCs w:val="20"/>
-        </w:rPr>
-        <w:t>(</w:t>
-      </w:r>
-      <w:r>
-        <w:rPr>
-          <w:rFonts w:ascii="Palatino Linotype" w:hAnsi="Palatino Linotype"/>
-          <w:b/>
-          <w:sz w:val="20"/>
-          <w:szCs w:val="20"/>
-        </w:rPr>
-        <w:t>s</w:t>
-      </w:r>
-      <w:r>
-        <w:rPr>
-          <w:rFonts w:ascii="Palatino Linotype" w:hAnsi="Palatino Linotype"/>
-          <w:b/>
-          <w:sz w:val="20"/>
-          <w:szCs w:val="20"/>
-        </w:rPr>
-        <w:t>)</w:t>
-      </w:r>
-      <w:r>
-        <w:rPr>
-          <w:rFonts w:ascii="Palatino Linotype" w:hAnsi="Palatino Linotype"/>
-          <w:sz w:val="20"/>
-          <w:szCs w:val="20"/>
-        </w:rPr>
-        <w:t xml:space="preserve"> already served in jail.</w:t>
-      </w:r>
-      <w:r>
-        <w:rPr>
-          <w:rFonts w:ascii="Palatino Linotype" w:hAnsi="Palatino Linotype"/>
-          <w:sz w:val="20"/>
-          <w:szCs w:val="20"/>
-        </w:rPr>
-        <w:t xml:space="preserve"> </w:t>
-      </w:r>
-      <w:r>
-        <w:rPr>
-          <w:rFonts w:ascii="Palatino Linotype" w:hAnsi="Palatino Linotype"/>
-          <w:sz w:val="20"/>
-          <w:szCs w:val="20"/>
-        </w:rPr>
-        <w:t xml:space="preserve"/>
-        <w:br/>
+          <w:sz w:val="20"/>
+          <w:szCs w:val="20"/>
+        </w:rPr>
         <w:t xml:space="preserve"/>
       </w:r>
       <w:r>

</xml_diff>

<commit_message>
Limited os import to just startfile.
</commit_message>
<xml_diff>
--- a/resources/Saved/21TRD09386_Crim_Traffic Judgment Entry.docx
+++ b/resources/Saved/21TRD09386_Crim_Traffic Judgment Entry.docx
@@ -1951,24 +1951,24 @@
           <w:sz w:val="20"/>
           <w:szCs w:val="20"/>
         </w:rPr>
+        <w:t xml:space="preserve"> </w:t>
+      </w:r>
+      <w:r>
+        <w:rPr>
+          <w:rFonts w:ascii="Palatino Linotype" w:hAnsi="Palatino Linotype"/>
+          <w:sz w:val="20"/>
+          <w:szCs w:val="20"/>
+        </w:rPr>
+        <w:t xml:space="preserve">The Defendant showed proof of financial responsibility at the time of the offense.</w:t>
+      </w:r>
+      <w:r>
+        <w:rPr>
+          <w:rFonts w:ascii="Palatino Linotype" w:hAnsi="Palatino Linotype"/>
+          <w:bCs/>
+          <w:sz w:val="20"/>
+          <w:szCs w:val="20"/>
+        </w:rPr>
         <w:t xml:space="preserve"/>
-      </w:r>
-      <w:r>
-        <w:rPr>
-          <w:rFonts w:ascii="Palatino Linotype" w:hAnsi="Palatino Linotype"/>
-          <w:sz w:val="20"/>
-          <w:szCs w:val="20"/>
-        </w:rPr>
-        <w:t xml:space="preserve">The Defendant did not show proof of financial responsibility at the time of the offense or during the proceeding, </w:t>
-      </w:r>
-      <w:r>
-        <w:rPr>
-          <w:rFonts w:ascii="Palatino Linotype" w:hAnsi="Palatino Linotype"/>
-          <w:sz w:val="20"/>
-          <w:szCs w:val="20"/>
-        </w:rPr>
-        <w:lastRenderedPageBreak/>
-        <w:t xml:space="preserve">but may show proof to Clerk of Court at any time prior to the submission of this matter to the Ohio Bureau of Motor Vehicles.</w:t>
       </w:r>
       <w:r>
         <w:rPr>

</xml_diff>

<commit_message>
Added jail check if jail credit greater than jail imposed.
</commit_message>
<xml_diff>
--- a/resources/Saved/21TRD09386_Crim_Traffic Judgment Entry.docx
+++ b/resources/Saved/21TRD09386_Crim_Traffic Judgment Entry.docx
@@ -249,6 +249,7 @@
         </w:rPr>
         <w:t xml:space="preserve">.  </w:t>
       </w:r>
+      <w:proofErr w:type="gramStart"/>
       <w:r>
         <w:rPr>
           <w:rFonts w:ascii="Palatino Linotype" w:hAnsi="Palatino Linotype"/>
@@ -328,6 +329,7 @@
           <w:szCs w:val="20"/>
         </w:rPr>
       </w:pPr>
+      <w:proofErr w:type="gramStart"/>
       <w:r>
         <w:rPr>
           <w:rFonts w:ascii="Palatino Linotype" w:hAnsi="Palatino Linotype"/>
@@ -519,6 +521,14 @@
         </w:rPr>
         <w:t xml:space="preserve"/>
       </w:r>
+      <w:r>
+        <w:rPr>
+          <w:rFonts w:ascii="Palatino Linotype" w:hAnsi="Palatino Linotype"/>
+          <w:sz w:val="20"/>
+          <w:szCs w:val="20"/>
+        </w:rPr>
+        <w:tab/>
+      </w:r>
     </w:p>
     <w:p>
       <w:pPr>
@@ -598,7 +608,7 @@
           <w:sz w:val="20"/>
           <w:szCs w:val="20"/>
         </w:rPr>
-        <w:t xml:space="preserve"> on March 17, 2022.</w:t>
+        <w:t xml:space="preserve"> on March 18, 2022.</w:t>
       </w:r>
       <w:r>
         <w:rPr>
@@ -615,8 +625,9 @@
           <w:sz w:val="20"/>
           <w:szCs w:val="20"/>
         </w:rPr>
-        <w:t xml:space="preserve">Defendant waived right to counsel.</w:t>
-      </w:r>
+        <w:t xml:space="preserve">Defendant</w:t>
+      </w:r>
+      <w:proofErr w:type="gramEnd"/>
       <w:r>
         <w:rPr>
           <w:rFonts w:ascii="Palatino Linotype" w:hAnsi="Palatino Linotype"/>
@@ -624,16 +635,7 @@
           <w:sz w:val="20"/>
           <w:szCs w:val="20"/>
         </w:rPr>
-        <w:t xml:space="preserve"> </w:t>
-      </w:r>
-      <w:r>
-        <w:rPr>
-          <w:rFonts w:ascii="Palatino Linotype" w:hAnsi="Palatino Linotype"/>
-          <w:bCs/>
-          <w:sz w:val="20"/>
-          <w:szCs w:val="20"/>
-        </w:rPr>
-        <w:t xml:space="preserve"/>
+        <w:t xml:space="preserve"> waived right to counsel. </w:t>
       </w:r>
       <w:r>
         <w:rPr>
@@ -785,7 +787,24 @@
           <w:sz w:val="20"/>
           <w:szCs w:val="20"/>
         </w:rPr>
-        <w:t>The Court, finding that the Defendant entered the plea knowingly, intelligently, and voluntarily, accepted the plea and entered the following sentence:</w:t>
+        <w:t xml:space="preserve">The Court, finding that the Defendant entered the plea knowingly, intelligently, and voluntarily, accepted the plea and entered the following </w:t>
+      </w:r>
+      <w:proofErr w:type="gramStart"/>
+      <w:r>
+        <w:rPr>
+          <w:rFonts w:ascii="Palatino Linotype" w:hAnsi="Palatino Linotype"/>
+          <w:sz w:val="20"/>
+          <w:szCs w:val="20"/>
+        </w:rPr>
+        <w:t>sentence:</w:t>
+      </w:r>
+      <w:r>
+        <w:rPr>
+          <w:rFonts w:ascii="Palatino Linotype" w:hAnsi="Palatino Linotype"/>
+          <w:sz w:val="20"/>
+          <w:szCs w:val="20"/>
+        </w:rPr>
+        <w:t xml:space="preserve"/>
       </w:r>
       <w:r>
         <w:rPr>
@@ -798,6 +817,7 @@
     </w:p>
     <w:p>
       <w:pPr>
+        <w:jc w:val="both"/>
         <w:rPr>
           <w:rFonts w:ascii="Palatino Linotype" w:hAnsi="Palatino Linotype"/>
           <w:sz w:val="20"/>
@@ -813,7 +833,7 @@
         <w:tblLook w:val="04A0" w:firstRow="1" w:lastRow="0" w:firstColumn="1" w:lastColumn="0" w:noHBand="0" w:noVBand="1"/>
       </w:tblPr>
       <w:tblGrid>
-        <w:gridCol w:w="2345"/>
+        <w:gridCol w:w="2726"/>
         <w:gridCol w:w="2103"/>
         <w:gridCol w:w="3833"/>
       </w:tblGrid>
@@ -823,7 +843,7 @@
         </w:trPr>
         <w:tc>
           <w:tcPr>
-            <w:tcW w:w="1801" w:type="dxa"/>
+            <w:tcW w:w="2182" w:type="dxa"/>
           </w:tcPr>
           <w:p>
             <w:pPr>
@@ -885,6 +905,7 @@
                 <w:szCs w:val="20"/>
               </w:rPr>
             </w:pPr>
+            <w:proofErr w:type="gramStart"/>
             <w:r>
               <w:rPr>
                 <w:rFonts w:ascii="Palatino Linotype" w:hAnsi="Palatino Linotype"/>
@@ -924,6 +945,7 @@
                 <w:szCs w:val="20"/>
               </w:rPr>
             </w:pPr>
+            <w:proofErr w:type="gramStart"/>
             <w:r>
               <w:rPr>
                 <w:rFonts w:ascii="Palatino Linotype" w:hAnsi="Palatino Linotype"/>
@@ -944,7 +966,7 @@
         </w:trPr>
         <w:tc>
           <w:tcPr>
-            <w:tcW w:w="1801" w:type="dxa"/>
+            <w:tcW w:w="2182" w:type="dxa"/>
           </w:tcPr>
           <w:p>
             <w:pPr>
@@ -1006,6 +1028,7 @@
                 <w:szCs w:val="20"/>
               </w:rPr>
             </w:pPr>
+            <w:proofErr w:type="gramStart"/>
             <w:r>
               <w:rPr>
                 <w:rFonts w:ascii="Palatino Linotype" w:hAnsi="Palatino Linotype"/>
@@ -1044,6 +1067,7 @@
                 <w:szCs w:val="20"/>
               </w:rPr>
             </w:pPr>
+            <w:proofErr w:type="gramStart"/>
             <w:r>
               <w:rPr>
                 <w:rFonts w:ascii="Palatino Linotype" w:hAnsi="Palatino Linotype"/>
@@ -1063,7 +1087,7 @@
         </w:trPr>
         <w:tc>
           <w:tcPr>
-            <w:tcW w:w="1801" w:type="dxa"/>
+            <w:tcW w:w="2182" w:type="dxa"/>
           </w:tcPr>
           <w:p>
             <w:pPr>
@@ -1125,6 +1149,7 @@
                 <w:szCs w:val="20"/>
               </w:rPr>
             </w:pPr>
+            <w:proofErr w:type="gramStart"/>
             <w:r>
               <w:rPr>
                 <w:rFonts w:ascii="Palatino Linotype" w:hAnsi="Palatino Linotype"/>
@@ -1163,6 +1188,7 @@
                 <w:szCs w:val="20"/>
               </w:rPr>
             </w:pPr>
+            <w:proofErr w:type="gramStart"/>
             <w:r>
               <w:rPr>
                 <w:rFonts w:ascii="Palatino Linotype" w:hAnsi="Palatino Linotype"/>
@@ -1182,7 +1208,7 @@
         </w:trPr>
         <w:tc>
           <w:tcPr>
-            <w:tcW w:w="1801" w:type="dxa"/>
+            <w:tcW w:w="2182" w:type="dxa"/>
           </w:tcPr>
           <w:p>
             <w:pPr>
@@ -1244,6 +1270,7 @@
                 <w:szCs w:val="20"/>
               </w:rPr>
             </w:pPr>
+            <w:proofErr w:type="gramStart"/>
             <w:r>
               <w:rPr>
                 <w:rFonts w:ascii="Palatino Linotype" w:hAnsi="Palatino Linotype"/>
@@ -1282,6 +1309,7 @@
                 <w:szCs w:val="20"/>
               </w:rPr>
             </w:pPr>
+            <w:proofErr w:type="gramStart"/>
             <w:r>
               <w:rPr>
                 <w:rFonts w:ascii="Palatino Linotype" w:hAnsi="Palatino Linotype"/>
@@ -1301,7 +1329,7 @@
         </w:trPr>
         <w:tc>
           <w:tcPr>
-            <w:tcW w:w="1801" w:type="dxa"/>
+            <w:tcW w:w="2182" w:type="dxa"/>
           </w:tcPr>
           <w:p>
             <w:pPr>
@@ -1363,6 +1391,7 @@
                 <w:szCs w:val="20"/>
               </w:rPr>
             </w:pPr>
+            <w:proofErr w:type="gramStart"/>
             <w:r>
               <w:rPr>
                 <w:rFonts w:ascii="Palatino Linotype" w:hAnsi="Palatino Linotype"/>
@@ -1401,6 +1430,7 @@
                 <w:szCs w:val="20"/>
               </w:rPr>
             </w:pPr>
+            <w:proofErr w:type="gramStart"/>
             <w:r>
               <w:rPr>
                 <w:rFonts w:ascii="Palatino Linotype" w:hAnsi="Palatino Linotype"/>
@@ -1420,7 +1450,7 @@
         </w:trPr>
         <w:tc>
           <w:tcPr>
-            <w:tcW w:w="1801" w:type="dxa"/>
+            <w:tcW w:w="2182" w:type="dxa"/>
           </w:tcPr>
           <w:p>
             <w:pPr>
@@ -1482,6 +1512,7 @@
                 <w:szCs w:val="20"/>
               </w:rPr>
             </w:pPr>
+            <w:proofErr w:type="gramStart"/>
             <w:r>
               <w:rPr>
                 <w:rFonts w:ascii="Palatino Linotype" w:hAnsi="Palatino Linotype"/>
@@ -1520,6 +1551,7 @@
                 <w:szCs w:val="20"/>
               </w:rPr>
             </w:pPr>
+            <w:proofErr w:type="gramStart"/>
             <w:r>
               <w:rPr>
                 <w:rFonts w:ascii="Palatino Linotype" w:hAnsi="Palatino Linotype"/>
@@ -1539,7 +1571,7 @@
         </w:trPr>
         <w:tc>
           <w:tcPr>
-            <w:tcW w:w="1801" w:type="dxa"/>
+            <w:tcW w:w="2182" w:type="dxa"/>
           </w:tcPr>
           <w:p>
             <w:pPr>
@@ -1621,6 +1653,7 @@
                 <w:szCs w:val="20"/>
               </w:rPr>
             </w:pPr>
+            <w:proofErr w:type="gramStart"/>
             <w:r>
               <w:rPr>
                 <w:rFonts w:ascii="Palatino Linotype" w:hAnsi="Palatino Linotype"/>
@@ -1659,6 +1692,7 @@
                 <w:szCs w:val="20"/>
               </w:rPr>
             </w:pPr>
+            <w:proofErr w:type="gramStart"/>
             <w:r>
               <w:rPr>
                 <w:rFonts w:ascii="Palatino Linotype" w:hAnsi="Palatino Linotype"/>
@@ -1668,6 +1702,268 @@
                 <w:szCs w:val="20"/>
               </w:rPr>
               <w:t xml:space="preserve">$ 0</w:t>
+            </w:r>
+          </w:p>
+        </w:tc>
+      </w:tr>
+      <w:tr>
+        <w:trPr>
+          <w:jc w:val="center"/>
+        </w:trPr>
+        <w:tc>
+          <w:tcPr>
+            <w:tcW w:w="2182" w:type="dxa"/>
+          </w:tcPr>
+          <w:p>
+            <w:pPr>
+              <w:tabs>
+                <w:tab w:val="left" w:pos="-1080"/>
+                <w:tab w:val="left" w:pos="-720"/>
+                <w:tab w:val="left" w:pos="0"/>
+                <w:tab w:val="left" w:pos="720"/>
+                <w:tab w:val="left" w:pos="1440"/>
+                <w:tab w:val="left" w:pos="2160"/>
+                <w:tab w:val="left" w:pos="2880"/>
+                <w:tab w:val="left" w:pos="3600"/>
+                <w:tab w:val="left" w:pos="4320"/>
+                <w:tab w:val="left" w:pos="4680"/>
+              </w:tabs>
+              <w:rPr>
+                <w:rFonts w:ascii="Palatino Linotype" w:hAnsi="Palatino Linotype"/>
+                <w:b/>
+                <w:bCs/>
+                <w:sz w:val="20"/>
+                <w:szCs w:val="20"/>
+              </w:rPr>
+            </w:pPr>
+            <w:r>
+              <w:rPr>
+                <w:rFonts w:ascii="Palatino Linotype" w:hAnsi="Palatino Linotype"/>
+                <w:b/>
+                <w:bCs/>
+                <w:sz w:val="20"/>
+                <w:szCs w:val="20"/>
+              </w:rPr>
+              <w:t>Jail Days</w:t>
+            </w:r>
+          </w:p>
+        </w:tc>
+        <w:tc>
+          <w:tcPr>
+            <w:tcW w:w="3289" w:type="dxa"/>
+          </w:tcPr>
+          <w:p>
+            <w:pPr>
+              <w:tabs>
+                <w:tab w:val="left" w:pos="-1080"/>
+                <w:tab w:val="left" w:pos="-720"/>
+                <w:tab w:val="left" w:pos="0"/>
+                <w:tab w:val="left" w:pos="720"/>
+                <w:tab w:val="left" w:pos="1440"/>
+                <w:tab w:val="left" w:pos="2160"/>
+                <w:tab w:val="left" w:pos="2880"/>
+                <w:tab w:val="left" w:pos="3600"/>
+                <w:tab w:val="left" w:pos="4320"/>
+                <w:tab w:val="left" w:pos="4680"/>
+              </w:tabs>
+              <w:rPr>
+                <w:rFonts w:ascii="Palatino Linotype" w:hAnsi="Palatino Linotype"/>
+                <w:b/>
+                <w:bCs/>
+                <w:sz w:val="20"/>
+                <w:szCs w:val="20"/>
+              </w:rPr>
+            </w:pPr>
+            <w:proofErr w:type="gramStart"/>
+            <w:r>
+              <w:rPr>
+                <w:rFonts w:ascii="Palatino Linotype" w:hAnsi="Palatino Linotype"/>
+                <w:b/>
+                <w:bCs/>
+                <w:sz w:val="20"/>
+                <w:szCs w:val="20"/>
+              </w:rPr>
+              <w:t xml:space="preserve">4</w:t>
+            </w:r>
+          </w:p>
+        </w:tc>
+        <w:tc>
+          <w:tcPr>
+            <w:tcW w:w="3289" w:type="dxa"/>
+          </w:tcPr>
+          <w:p>
+            <w:pPr>
+              <w:tabs>
+                <w:tab w:val="left" w:pos="-1080"/>
+                <w:tab w:val="left" w:pos="-720"/>
+                <w:tab w:val="left" w:pos="0"/>
+                <w:tab w:val="left" w:pos="720"/>
+                <w:tab w:val="left" w:pos="1440"/>
+                <w:tab w:val="left" w:pos="2160"/>
+                <w:tab w:val="left" w:pos="2880"/>
+                <w:tab w:val="left" w:pos="3600"/>
+                <w:tab w:val="left" w:pos="4320"/>
+                <w:tab w:val="left" w:pos="4680"/>
+              </w:tabs>
+              <w:rPr>
+                <w:rFonts w:ascii="Palatino Linotype" w:hAnsi="Palatino Linotype"/>
+                <w:b/>
+                <w:bCs/>
+                <w:sz w:val="20"/>
+                <w:szCs w:val="20"/>
+              </w:rPr>
+            </w:pPr>
+            <w:proofErr w:type="gramStart"/>
+            <w:r>
+              <w:rPr>
+                <w:rFonts w:ascii="Palatino Linotype" w:hAnsi="Palatino Linotype"/>
+                <w:b/>
+                <w:bCs/>
+                <w:sz w:val="20"/>
+                <w:szCs w:val="20"/>
+              </w:rPr>
+              <w:t xml:space="preserve">None</w:t>
+            </w:r>
+          </w:p>
+        </w:tc>
+      </w:tr>
+      <w:tr>
+        <w:trPr>
+          <w:jc w:val="center"/>
+        </w:trPr>
+        <w:tc>
+          <w:tcPr>
+            <w:tcW w:w="2182" w:type="dxa"/>
+          </w:tcPr>
+          <w:p>
+            <w:pPr>
+              <w:tabs>
+                <w:tab w:val="left" w:pos="-1080"/>
+                <w:tab w:val="left" w:pos="-720"/>
+                <w:tab w:val="left" w:pos="0"/>
+                <w:tab w:val="left" w:pos="720"/>
+                <w:tab w:val="left" w:pos="1440"/>
+                <w:tab w:val="left" w:pos="2160"/>
+                <w:tab w:val="left" w:pos="2880"/>
+                <w:tab w:val="left" w:pos="3600"/>
+                <w:tab w:val="left" w:pos="4320"/>
+                <w:tab w:val="left" w:pos="4680"/>
+              </w:tabs>
+              <w:rPr>
+                <w:rFonts w:ascii="Palatino Linotype" w:hAnsi="Palatino Linotype"/>
+                <w:b/>
+                <w:bCs/>
+                <w:sz w:val="20"/>
+                <w:szCs w:val="20"/>
+              </w:rPr>
+            </w:pPr>
+            <w:r>
+              <w:rPr>
+                <w:rFonts w:ascii="Palatino Linotype" w:hAnsi="Palatino Linotype"/>
+                <w:b/>
+                <w:bCs/>
+                <w:sz w:val="20"/>
+                <w:szCs w:val="20"/>
+              </w:rPr>
+              <w:t>Jail Days</w:t>
+            </w:r>
+            <w:r>
+              <w:rPr>
+                <w:rFonts w:ascii="Palatino Linotype" w:hAnsi="Palatino Linotype"/>
+                <w:b/>
+                <w:bCs/>
+                <w:sz w:val="20"/>
+                <w:szCs w:val="20"/>
+              </w:rPr>
+              <w:t xml:space="preserve"> </w:t>
+            </w:r>
+            <w:r>
+              <w:rPr>
+                <w:rFonts w:ascii="Palatino Linotype" w:hAnsi="Palatino Linotype"/>
+                <w:b/>
+                <w:bCs/>
+                <w:sz w:val="20"/>
+                <w:szCs w:val="20"/>
+              </w:rPr>
+              <w:t>Suspended</w:t>
+            </w:r>
+          </w:p>
+        </w:tc>
+        <w:tc>
+          <w:tcPr>
+            <w:tcW w:w="3289" w:type="dxa"/>
+          </w:tcPr>
+          <w:p>
+            <w:pPr>
+              <w:tabs>
+                <w:tab w:val="left" w:pos="-1080"/>
+                <w:tab w:val="left" w:pos="-720"/>
+                <w:tab w:val="left" w:pos="0"/>
+                <w:tab w:val="left" w:pos="720"/>
+                <w:tab w:val="left" w:pos="1440"/>
+                <w:tab w:val="left" w:pos="2160"/>
+                <w:tab w:val="left" w:pos="2880"/>
+                <w:tab w:val="left" w:pos="3600"/>
+                <w:tab w:val="left" w:pos="4320"/>
+                <w:tab w:val="left" w:pos="4680"/>
+              </w:tabs>
+              <w:rPr>
+                <w:rFonts w:ascii="Palatino Linotype" w:hAnsi="Palatino Linotype"/>
+                <w:b/>
+                <w:bCs/>
+                <w:sz w:val="20"/>
+                <w:szCs w:val="20"/>
+              </w:rPr>
+            </w:pPr>
+            <w:proofErr w:type="gramStart"/>
+            <w:r>
+              <w:rPr>
+                <w:rFonts w:ascii="Palatino Linotype" w:hAnsi="Palatino Linotype"/>
+                <w:b/>
+                <w:bCs/>
+                <w:sz w:val="20"/>
+                <w:szCs w:val="20"/>
+              </w:rPr>
+              <w:t xml:space="preserve">None</w:t>
+            </w:r>
+          </w:p>
+        </w:tc>
+        <w:tc>
+          <w:tcPr>
+            <w:tcW w:w="3289" w:type="dxa"/>
+          </w:tcPr>
+          <w:p>
+            <w:pPr>
+              <w:tabs>
+                <w:tab w:val="left" w:pos="-1080"/>
+                <w:tab w:val="left" w:pos="-720"/>
+                <w:tab w:val="left" w:pos="0"/>
+                <w:tab w:val="left" w:pos="720"/>
+                <w:tab w:val="left" w:pos="1440"/>
+                <w:tab w:val="left" w:pos="2160"/>
+                <w:tab w:val="left" w:pos="2880"/>
+                <w:tab w:val="left" w:pos="3600"/>
+                <w:tab w:val="left" w:pos="4320"/>
+                <w:tab w:val="left" w:pos="4680"/>
+              </w:tabs>
+              <w:rPr>
+                <w:rFonts w:ascii="Palatino Linotype" w:hAnsi="Palatino Linotype"/>
+                <w:b/>
+                <w:bCs/>
+                <w:sz w:val="20"/>
+                <w:szCs w:val="20"/>
+              </w:rPr>
+            </w:pPr>
+            <w:proofErr w:type="gramStart"/>
+            <w:r>
+              <w:rPr>
+                <w:rFonts w:ascii="Palatino Linotype" w:hAnsi="Palatino Linotype"/>
+                <w:b/>
+                <w:bCs/>
+                <w:sz w:val="20"/>
+                <w:szCs w:val="20"/>
+              </w:rPr>
+              <w:t xml:space="preserve">None</w:t>
             </w:r>
           </w:p>
         </w:tc>
@@ -1675,229 +1971,13 @@
     </w:tbl>
     <w:p>
       <w:pPr>
-        <w:spacing w:line="276" w:lineRule="auto"/>
         <w:jc w:val="both"/>
         <w:rPr>
           <w:rFonts w:ascii="Palatino Linotype" w:hAnsi="Palatino Linotype"/>
-          <w:b/>
-          <w:bCs/>
-          <w:sz w:val="20"/>
-          <w:szCs w:val="20"/>
-        </w:rPr>
-      </w:pPr>
-    </w:p>
-    <w:p>
-      <w:pPr>
-        <w:jc w:val="both"/>
-        <w:rPr>
-          <w:rFonts w:ascii="Palatino Linotype" w:hAnsi="Palatino Linotype"/>
-          <w:sz w:val="20"/>
-          <w:szCs w:val="20"/>
-        </w:rPr>
-      </w:pPr>
-      <w:r>
-        <w:rPr>
-          <w:rFonts w:ascii="Palatino Linotype" w:hAnsi="Palatino Linotype"/>
-          <w:b/>
-          <w:bCs/>
-          <w:sz w:val="20"/>
-          <w:szCs w:val="20"/>
-        </w:rPr>
-        <w:t xml:space="preserve">Fines and Costs.  </w:t>
-      </w:r>
-      <w:r>
-        <w:rPr>
-          <w:rFonts w:ascii="Palatino Linotype" w:hAnsi="Palatino Linotype"/>
-          <w:b/>
-          <w:bCs/>
-          <w:sz w:val="20"/>
-          <w:szCs w:val="20"/>
-        </w:rPr>
-        <w:t xml:space="preserve"/>
-      </w:r>
-      <w:r>
-        <w:rPr>
-          <w:rFonts w:ascii="Palatino Linotype" w:hAnsi="Palatino Linotype"/>
-          <w:bCs/>
-          <w:sz w:val="20"/>
-          <w:szCs w:val="20"/>
-          <w:u w:val="single"/>
-        </w:rPr>
-        <w:t>Court costs are assessed for the highest degree charge in this</w:t>
-      </w:r>
-      <w:r>
-        <w:rPr>
-          <w:rFonts w:ascii="Palatino Linotype" w:hAnsi="Palatino Linotype"/>
-          <w:bCs/>
-          <w:sz w:val="20"/>
-          <w:szCs w:val="20"/>
-          <w:u w:val="single"/>
-        </w:rPr>
-        <w:t xml:space="preserve"> case</w:t>
-      </w:r>
-      <w:r>
-        <w:rPr>
-          <w:rFonts w:ascii="Palatino Linotype" w:hAnsi="Palatino Linotype"/>
-          <w:bCs/>
-          <w:sz w:val="20"/>
-          <w:szCs w:val="20"/>
-        </w:rPr>
-        <w:t xml:space="preserve">. </w:t>
-      </w:r>
-      <w:r>
-        <w:rPr>
-          <w:rFonts w:ascii="Palatino Linotype" w:hAnsi="Palatino Linotype"/>
-          <w:sz w:val="20"/>
-          <w:szCs w:val="20"/>
-        </w:rPr>
-        <w:t xml:space="preserve">Having</w:t>
-      </w:r>
-      <w:r>
-        <w:rPr>
-          <w:rFonts w:ascii="Palatino Linotype" w:hAnsi="Palatino Linotype"/>
-          <w:sz w:val="20"/>
-          <w:szCs w:val="20"/>
-        </w:rPr>
-        <w:t xml:space="preserve"> been informed of the fines </w:t>
-      </w:r>
-      <w:r>
-        <w:rPr>
-          <w:rFonts w:ascii="Palatino Linotype" w:hAnsi="Palatino Linotype"/>
-          <w:b/>
-          <w:bCs/>
-          <w:sz w:val="20"/>
-          <w:szCs w:val="20"/>
-        </w:rPr>
-        <w:t xml:space="preserve"/>
-      </w:r>
-      <w:r>
-        <w:rPr>
-          <w:rFonts w:ascii="Palatino Linotype" w:hAnsi="Palatino Linotype"/>
-          <w:sz w:val="20"/>
-          <w:szCs w:val="20"/>
-        </w:rPr>
-        <w:t xml:space="preserve">and costs</w:t>
-      </w:r>
-      <w:r>
-        <w:rPr>
-          <w:rFonts w:ascii="Palatino Linotype" w:hAnsi="Palatino Linotype"/>
-          <w:sz w:val="20"/>
-          <w:szCs w:val="20"/>
-        </w:rPr>
-        <w:t xml:space="preserve"> </w:t>
-      </w:r>
-      <w:r>
-        <w:rPr>
-          <w:rFonts w:ascii="Palatino Linotype" w:hAnsi="Palatino Linotype"/>
-          <w:sz w:val="20"/>
-          <w:szCs w:val="20"/>
-        </w:rPr>
-        <w:t xml:space="preserve">owed, Defendant expressed an ability to pay </w:t>
-      </w:r>
-      <w:r>
-        <w:rPr>
-          <w:rFonts w:ascii="Palatino Linotype" w:hAnsi="Palatino Linotype"/>
-          <w:b/>
-          <w:bCs/>
-          <w:sz w:val="20"/>
-          <w:szCs w:val="20"/>
-        </w:rPr>
-        <w:t xml:space="preserve">forthwith</w:t>
-      </w:r>
-      <w:r>
-        <w:rPr>
-          <w:rFonts w:ascii="Palatino Linotype" w:hAnsi="Palatino Linotype"/>
-          <w:sz w:val="20"/>
-          <w:szCs w:val="20"/>
-        </w:rPr>
-        <w:t xml:space="preserve">. </w:t>
-      </w:r>
-      <w:bookmarkStart w:id="0" w:name="_Hlk94196527"/>
-      <w:r>
-        <w:rPr>
-          <w:rFonts w:ascii="Palatino Linotype" w:hAnsi="Palatino Linotype"/>
-          <w:sz w:val="20"/>
-          <w:szCs w:val="20"/>
-        </w:rPr>
-        <w:t xml:space="preserve">Absent further order, the Court finds Defendant is able and shall pay</w:t>
-      </w:r>
-      <w:r>
-        <w:rPr>
-          <w:rFonts w:ascii="Palatino Linotype" w:hAnsi="Palatino Linotype"/>
-          <w:sz w:val="20"/>
-          <w:szCs w:val="20"/>
-        </w:rPr>
-        <w:t xml:space="preserve"> the fines </w:t>
-      </w:r>
-      <w:r>
-        <w:rPr>
-          <w:rFonts w:ascii="Palatino Linotype" w:hAnsi="Palatino Linotype"/>
-          <w:b/>
-          <w:bCs/>
-          <w:sz w:val="20"/>
-          <w:szCs w:val="20"/>
-        </w:rPr>
-        <w:t xml:space="preserve"/>
-      </w:r>
-      <w:r>
-        <w:rPr>
-          <w:rFonts w:ascii="Palatino Linotype" w:hAnsi="Palatino Linotype"/>
-          <w:sz w:val="20"/>
-          <w:szCs w:val="20"/>
-        </w:rPr>
-        <w:t xml:space="preserve">and costs</w:t>
-      </w:r>
-      <w:r>
-        <w:rPr>
-          <w:rFonts w:ascii="Palatino Linotype" w:hAnsi="Palatino Linotype"/>
-          <w:sz w:val="20"/>
-          <w:szCs w:val="20"/>
-        </w:rPr>
-        <w:t xml:space="preserve"> </w:t>
-      </w:r>
-      <w:r>
-        <w:rPr>
-          <w:rFonts w:ascii="Palatino Linotype" w:hAnsi="Palatino Linotype"/>
-          <w:sz w:val="20"/>
-          <w:szCs w:val="20"/>
-        </w:rPr>
-        <w:t xml:space="preserve">in full by </w:t>
-      </w:r>
-      <w:bookmarkEnd w:id="0"/>
-      <w:r>
-        <w:rPr>
-          <w:rFonts w:ascii="Palatino Linotype" w:hAnsi="Palatino Linotype"/>
-          <w:b/>
-          <w:bCs/>
-          <w:sz w:val="20"/>
-          <w:szCs w:val="20"/>
-        </w:rPr>
-        <w:t xml:space="preserve">March 17, 2022</w:t>
-      </w:r>
-      <w:r>
-        <w:rPr>
-          <w:rFonts w:ascii="Palatino Linotype" w:hAnsi="Palatino Linotype"/>
-          <w:sz w:val="20"/>
-          <w:szCs w:val="20"/>
-        </w:rPr>
-        <w:t xml:space="preserve">. </w:t>
-      </w:r>
-      <w:r>
-        <w:rPr>
-          <w:rFonts w:ascii="Palatino Linotype" w:hAnsi="Palatino Linotype"/>
-          <w:sz w:val="20"/>
-          <w:szCs w:val="20"/>
-        </w:rPr>
-        <w:t xml:space="preserve"/>
-      </w:r>
-      <w:r>
-        <w:rPr>
-          <w:rFonts w:ascii="Palatino Linotype" w:hAnsi="Palatino Linotype"/>
-          <w:sz w:val="20"/>
-          <w:szCs w:val="20"/>
-        </w:rPr>
-        <w:t xml:space="preserve"/>
-      </w:r>
+          <w:sz w:val="20"/>
+          <w:szCs w:val="20"/>
+        </w:rPr>
+      </w:pPr>
       <w:r>
         <w:rPr>
           <w:rFonts w:ascii="Palatino Linotype" w:hAnsi="Palatino Linotype"/>
@@ -1924,6 +2004,127 @@
         <w:br/>
         <w:t xml:space="preserve"/>
       </w:r>
+      <w:r>
+        <w:rPr>
+          <w:rFonts w:ascii="Palatino Linotype" w:hAnsi="Palatino Linotype"/>
+          <w:b/>
+          <w:sz w:val="20"/>
+          <w:szCs w:val="20"/>
+        </w:rPr>
+        <w:t xml:space="preserve">Jail Credit. </w:t>
+      </w:r>
+      <w:r>
+        <w:rPr>
+          <w:rFonts w:ascii="Palatino Linotype" w:hAnsi="Palatino Linotype"/>
+          <w:sz w:val="20"/>
+          <w:szCs w:val="20"/>
+        </w:rPr>
+        <w:t xml:space="preserve">Defendant is granted </w:t>
+      </w:r>
+      <w:r>
+        <w:rPr>
+          <w:rFonts w:ascii="Palatino Linotype" w:hAnsi="Palatino Linotype"/>
+          <w:b/>
+          <w:sz w:val="20"/>
+          <w:szCs w:val="20"/>
+        </w:rPr>
+        <w:t xml:space="preserve">credit for </w:t>
+      </w:r>
+      <w:proofErr w:type="gramStart"/>
+      <w:r>
+        <w:rPr>
+          <w:rFonts w:ascii="Palatino Linotype" w:hAnsi="Palatino Linotype"/>
+          <w:b/>
+          <w:sz w:val="20"/>
+          <w:szCs w:val="20"/>
+        </w:rPr>
+        <w:t xml:space="preserve">4 day</w:t>
+      </w:r>
+      <w:r>
+        <w:rPr>
+          <w:rFonts w:ascii="Palatino Linotype" w:hAnsi="Palatino Linotype"/>
+          <w:b/>
+          <w:sz w:val="20"/>
+          <w:szCs w:val="20"/>
+        </w:rPr>
+        <w:t>(</w:t>
+      </w:r>
+      <w:r>
+        <w:rPr>
+          <w:rFonts w:ascii="Palatino Linotype" w:hAnsi="Palatino Linotype"/>
+          <w:b/>
+          <w:sz w:val="20"/>
+          <w:szCs w:val="20"/>
+        </w:rPr>
+        <w:t>s</w:t>
+      </w:r>
+      <w:r>
+        <w:rPr>
+          <w:rFonts w:ascii="Palatino Linotype" w:hAnsi="Palatino Linotype"/>
+          <w:b/>
+          <w:sz w:val="20"/>
+          <w:szCs w:val="20"/>
+        </w:rPr>
+        <w:t>)</w:t>
+      </w:r>
+      <w:r>
+        <w:rPr>
+          <w:rFonts w:ascii="Palatino Linotype" w:hAnsi="Palatino Linotype"/>
+          <w:sz w:val="20"/>
+          <w:szCs w:val="20"/>
+        </w:rPr>
+        <w:t xml:space="preserve"> already served in jail.</w:t>
+      </w:r>
+      <w:r>
+        <w:rPr>
+          <w:rFonts w:ascii="Palatino Linotype" w:hAnsi="Palatino Linotype"/>
+          <w:sz w:val="20"/>
+          <w:szCs w:val="20"/>
+        </w:rPr>
+        <w:t xml:space="preserve"> </w:t>
+      </w:r>
+      <w:r>
+        <w:rPr>
+          <w:rFonts w:ascii="Palatino Linotype" w:hAnsi="Palatino Linotype"/>
+          <w:sz w:val="20"/>
+          <w:szCs w:val="20"/>
+        </w:rPr>
+        <w:t xml:space="preserve"/>
+        <w:br/>
+        <w:t xml:space="preserve"/>
+      </w:r>
+      <w:r>
+        <w:rPr>
+          <w:rFonts w:ascii="Palatino Linotype" w:hAnsi="Palatino Linotype"/>
+          <w:sz w:val="20"/>
+          <w:szCs w:val="20"/>
+        </w:rPr>
+        <w:t xml:space="preserve"/>
+      </w:r>
+      <w:r>
+        <w:rPr>
+          <w:rFonts w:ascii="Palatino Linotype" w:hAnsi="Palatino Linotype"/>
+          <w:sz w:val="20"/>
+          <w:szCs w:val="20"/>
+        </w:rPr>
+        <w:t xml:space="preserve"/>
+      </w:r>
+      <w:r>
+        <w:rPr>
+          <w:rFonts w:ascii="Palatino Linotype" w:hAnsi="Palatino Linotype"/>
+          <w:sz w:val="20"/>
+          <w:szCs w:val="20"/>
+        </w:rPr>
+        <w:t xml:space="preserve"/>
+      </w:r>
+      <w:r>
+        <w:rPr>
+          <w:rFonts w:ascii="Palatino Linotype" w:hAnsi="Palatino Linotype"/>
+          <w:sz w:val="20"/>
+          <w:szCs w:val="20"/>
+        </w:rPr>
+        <w:t xml:space="preserve"/>
+      </w:r>
     </w:p>
     <w:p>
       <w:pPr>
@@ -1942,6 +2143,278 @@
           <w:sz w:val="20"/>
           <w:szCs w:val="20"/>
         </w:rPr>
+        <w:t xml:space="preserve">Fines and Costs.  </w:t>
+      </w:r>
+      <w:r>
+        <w:rPr>
+          <w:rFonts w:ascii="Palatino Linotype" w:hAnsi="Palatino Linotype"/>
+          <w:b/>
+          <w:bCs/>
+          <w:sz w:val="20"/>
+          <w:szCs w:val="20"/>
+        </w:rPr>
+        <w:t xml:space="preserve"/>
+      </w:r>
+      <w:r>
+        <w:rPr>
+          <w:rFonts w:ascii="Palatino Linotype" w:hAnsi="Palatino Linotype"/>
+          <w:bCs/>
+          <w:sz w:val="20"/>
+          <w:szCs w:val="20"/>
+          <w:u w:val="single"/>
+        </w:rPr>
+        <w:t xml:space="preserve">Court costs are assessed for the highest degree charge in this</w:t>
+      </w:r>
+      <w:r>
+        <w:rPr>
+          <w:rFonts w:ascii="Palatino Linotype" w:hAnsi="Palatino Linotype"/>
+          <w:bCs/>
+          <w:sz w:val="20"/>
+          <w:szCs w:val="20"/>
+          <w:u w:val="single"/>
+        </w:rPr>
+        <w:t xml:space="preserve"> case</w:t>
+      </w:r>
+      <w:r>
+        <w:rPr>
+          <w:rFonts w:ascii="Palatino Linotype" w:hAnsi="Palatino Linotype"/>
+          <w:bCs/>
+          <w:sz w:val="20"/>
+          <w:szCs w:val="20"/>
+        </w:rPr>
+        <w:t xml:space="preserve">. </w:t>
+      </w:r>
+      <w:r>
+        <w:rPr>
+          <w:rFonts w:ascii="Palatino Linotype" w:hAnsi="Palatino Linotype"/>
+          <w:sz w:val="20"/>
+          <w:szCs w:val="20"/>
+        </w:rPr>
+        <w:t xml:space="preserve"/>
+      </w:r>
+      <w:r>
+        <w:rPr>
+          <w:rFonts w:ascii="Palatino Linotype" w:hAnsi="Palatino Linotype"/>
+          <w:bCs/>
+          <w:sz w:val="20"/>
+          <w:szCs w:val="20"/>
+        </w:rPr>
+        <w:t xml:space="preserve"/>
+      </w:r>
+      <w:r>
+        <w:rPr>
+          <w:rFonts w:ascii="Palatino Linotype" w:hAnsi="Palatino Linotype"/>
+          <w:sz w:val="20"/>
+          <w:szCs w:val="20"/>
+        </w:rPr>
+        <w:t xml:space="preserve"/>
+      </w:r>
+      <w:r>
+        <w:rPr>
+          <w:rFonts w:ascii="Palatino Linotype" w:hAnsi="Palatino Linotype"/>
+          <w:sz w:val="20"/>
+          <w:szCs w:val="20"/>
+        </w:rPr>
+        <w:t xml:space="preserve">Having</w:t>
+      </w:r>
+      <w:r>
+        <w:rPr>
+          <w:rFonts w:ascii="Palatino Linotype" w:hAnsi="Palatino Linotype"/>
+          <w:sz w:val="20"/>
+          <w:szCs w:val="20"/>
+        </w:rPr>
+        <w:t xml:space="preserve"> been informed of the fines </w:t>
+      </w:r>
+      <w:r>
+        <w:rPr>
+          <w:rFonts w:ascii="Palatino Linotype" w:hAnsi="Palatino Linotype"/>
+          <w:b/>
+          <w:bCs/>
+          <w:sz w:val="20"/>
+          <w:szCs w:val="20"/>
+        </w:rPr>
+        <w:t xml:space="preserve"/>
+      </w:r>
+      <w:r>
+        <w:rPr>
+          <w:rFonts w:ascii="Palatino Linotype" w:hAnsi="Palatino Linotype"/>
+          <w:sz w:val="20"/>
+          <w:szCs w:val="20"/>
+        </w:rPr>
+        <w:t xml:space="preserve">and costs</w:t>
+      </w:r>
+      <w:r>
+        <w:rPr>
+          <w:rFonts w:ascii="Palatino Linotype" w:hAnsi="Palatino Linotype"/>
+          <w:sz w:val="20"/>
+          <w:szCs w:val="20"/>
+        </w:rPr>
+        <w:t xml:space="preserve"> </w:t>
+      </w:r>
+      <w:r>
+        <w:rPr>
+          <w:rFonts w:ascii="Palatino Linotype" w:hAnsi="Palatino Linotype"/>
+          <w:sz w:val="20"/>
+          <w:szCs w:val="20"/>
+        </w:rPr>
+        <w:t xml:space="preserve">owed, Defendant expressed an ability to pay </w:t>
+      </w:r>
+      <w:r>
+        <w:rPr>
+          <w:rFonts w:ascii="Palatino Linotype" w:hAnsi="Palatino Linotype"/>
+          <w:b/>
+          <w:bCs/>
+          <w:sz w:val="20"/>
+          <w:szCs w:val="20"/>
+        </w:rPr>
+        <w:t xml:space="preserve">forthwith</w:t>
+      </w:r>
+      <w:r>
+        <w:rPr>
+          <w:rFonts w:ascii="Palatino Linotype" w:hAnsi="Palatino Linotype"/>
+          <w:sz w:val="20"/>
+          <w:szCs w:val="20"/>
+        </w:rPr>
+        <w:t xml:space="preserve">. </w:t>
+      </w:r>
+      <w:bookmarkStart w:id="0" w:name="_Hlk94196527"/>
+      <w:r>
+        <w:rPr>
+          <w:rFonts w:ascii="Palatino Linotype" w:hAnsi="Palatino Linotype"/>
+          <w:sz w:val="20"/>
+          <w:szCs w:val="20"/>
+        </w:rPr>
+        <w:t xml:space="preserve">Absent further order, the Court finds Defendant is able and shall pay</w:t>
+      </w:r>
+      <w:r>
+        <w:rPr>
+          <w:rFonts w:ascii="Palatino Linotype" w:hAnsi="Palatino Linotype"/>
+          <w:sz w:val="20"/>
+          <w:szCs w:val="20"/>
+        </w:rPr>
+        <w:t xml:space="preserve"> the fines </w:t>
+      </w:r>
+      <w:r>
+        <w:rPr>
+          <w:rFonts w:ascii="Palatino Linotype" w:hAnsi="Palatino Linotype"/>
+          <w:b/>
+          <w:bCs/>
+          <w:sz w:val="20"/>
+          <w:szCs w:val="20"/>
+        </w:rPr>
+        <w:t xml:space="preserve"/>
+      </w:r>
+      <w:r>
+        <w:rPr>
+          <w:rFonts w:ascii="Palatino Linotype" w:hAnsi="Palatino Linotype"/>
+          <w:sz w:val="20"/>
+          <w:szCs w:val="20"/>
+        </w:rPr>
+        <w:t xml:space="preserve">and costs</w:t>
+      </w:r>
+      <w:r>
+        <w:rPr>
+          <w:rFonts w:ascii="Palatino Linotype" w:hAnsi="Palatino Linotype"/>
+          <w:sz w:val="20"/>
+          <w:szCs w:val="20"/>
+        </w:rPr>
+        <w:t xml:space="preserve"> </w:t>
+      </w:r>
+      <w:r>
+        <w:rPr>
+          <w:rFonts w:ascii="Palatino Linotype" w:hAnsi="Palatino Linotype"/>
+          <w:sz w:val="20"/>
+          <w:szCs w:val="20"/>
+        </w:rPr>
+        <w:t xml:space="preserve">in full by </w:t>
+      </w:r>
+      <w:bookmarkEnd w:id="0"/>
+      <w:r>
+        <w:rPr>
+          <w:rFonts w:ascii="Palatino Linotype" w:hAnsi="Palatino Linotype"/>
+          <w:b/>
+          <w:bCs/>
+          <w:sz w:val="20"/>
+          <w:szCs w:val="20"/>
+        </w:rPr>
+        <w:t xml:space="preserve">March 18, 2022</w:t>
+      </w:r>
+      <w:r>
+        <w:rPr>
+          <w:rFonts w:ascii="Palatino Linotype" w:hAnsi="Palatino Linotype"/>
+          <w:sz w:val="20"/>
+          <w:szCs w:val="20"/>
+        </w:rPr>
+        <w:t>.</w:t>
+      </w:r>
+      <w:r>
+        <w:rPr>
+          <w:rFonts w:ascii="Palatino Linotype" w:hAnsi="Palatino Linotype"/>
+          <w:sz w:val="20"/>
+          <w:szCs w:val="20"/>
+        </w:rPr>
+        <w:t xml:space="preserve"> </w:t>
+      </w:r>
+      <w:r>
+        <w:rPr>
+          <w:rFonts w:ascii="Palatino Linotype" w:hAnsi="Palatino Linotype"/>
+          <w:sz w:val="20"/>
+          <w:szCs w:val="20"/>
+        </w:rPr>
+        <w:t xml:space="preserve"/>
+      </w:r>
+      <w:r>
+        <w:rPr>
+          <w:rFonts w:ascii="Palatino Linotype" w:hAnsi="Palatino Linotype"/>
+          <w:sz w:val="20"/>
+          <w:szCs w:val="20"/>
+        </w:rPr>
+        <w:t xml:space="preserve"/>
+      </w:r>
+      <w:r>
+        <w:rPr>
+          <w:rFonts w:ascii="Palatino Linotype" w:hAnsi="Palatino Linotype"/>
+          <w:sz w:val="20"/>
+          <w:szCs w:val="20"/>
+        </w:rPr>
+        <w:t xml:space="preserve"/>
+      </w:r>
+      <w:r>
+        <w:rPr>
+          <w:rFonts w:ascii="Palatino Linotype" w:hAnsi="Palatino Linotype"/>
+          <w:sz w:val="20"/>
+          <w:szCs w:val="20"/>
+        </w:rPr>
+        <w:t xml:space="preserve"/>
+      </w:r>
+      <w:r>
+        <w:rPr>
+          <w:rFonts w:ascii="Palatino Linotype" w:hAnsi="Palatino Linotype"/>
+          <w:sz w:val="20"/>
+          <w:szCs w:val="20"/>
+        </w:rPr>
+        <w:t xml:space="preserve"/>
+        <w:br/>
+        <w:t xml:space="preserve"/>
+      </w:r>
+    </w:p>
+    <w:p>
+      <w:pPr>
+        <w:jc w:val="both"/>
+        <w:rPr>
+          <w:rFonts w:ascii="Palatino Linotype" w:hAnsi="Palatino Linotype"/>
+          <w:sz w:val="20"/>
+          <w:szCs w:val="20"/>
+        </w:rPr>
+      </w:pPr>
+      <w:r>
+        <w:rPr>
+          <w:rFonts w:ascii="Palatino Linotype" w:hAnsi="Palatino Linotype"/>
+          <w:b/>
+          <w:bCs/>
+          <w:sz w:val="20"/>
+          <w:szCs w:val="20"/>
+        </w:rPr>
         <w:t xml:space="preserve">Proof of Financial Responsibility.  </w:t>
       </w:r>
       <w:r>
@@ -1965,6 +2438,38 @@
         <w:rPr>
           <w:rFonts w:ascii="Palatino Linotype" w:hAnsi="Palatino Linotype"/>
           <w:bCs/>
+          <w:sz w:val="20"/>
+          <w:szCs w:val="20"/>
+        </w:rPr>
+        <w:t xml:space="preserve"/>
+      </w:r>
+      <w:r>
+        <w:rPr>
+          <w:rFonts w:ascii="Palatino Linotype" w:hAnsi="Palatino Linotype"/>
+          <w:sz w:val="20"/>
+          <w:szCs w:val="20"/>
+        </w:rPr>
+        <w:t xml:space="preserve"/>
+      </w:r>
+      <w:r>
+        <w:rPr>
+          <w:rFonts w:ascii="Palatino Linotype" w:hAnsi="Palatino Linotype"/>
+          <w:sz w:val="20"/>
+          <w:szCs w:val="20"/>
+        </w:rPr>
+        <w:t xml:space="preserve"/>
+      </w:r>
+      <w:r>
+        <w:rPr>
+          <w:rFonts w:ascii="Palatino Linotype" w:hAnsi="Palatino Linotype"/>
+          <w:sz w:val="20"/>
+          <w:szCs w:val="20"/>
+        </w:rPr>
+        <w:t xml:space="preserve"/>
+      </w:r>
+      <w:r>
+        <w:rPr>
+          <w:rFonts w:ascii="Palatino Linotype" w:hAnsi="Palatino Linotype"/>
           <w:sz w:val="20"/>
           <w:szCs w:val="20"/>
         </w:rPr>
@@ -2123,6 +2628,7 @@
         </w:rPr>
         <w:tab/>
       </w:r>
+      <w:proofErr w:type="gramStart"/>
       <w:r>
         <w:rPr>
           <w:rFonts w:ascii="Palatino Linotype" w:hAnsi="Palatino Linotype"/>
@@ -2220,7 +2726,39 @@
           <w:sz w:val="16"/>
           <w:szCs w:val="16"/>
         </w:rPr>
-        <w:t>Copies served by Dep. Clerk ___________________________ on the following date ____________________ to:</w:t>
+        <w:t>Copies served by Dep. Clerk ___________</w:t>
+      </w:r>
+      <w:r>
+        <w:rPr>
+          <w:rFonts w:ascii="Palatino Linotype" w:hAnsi="Palatino Linotype"/>
+          <w:sz w:val="16"/>
+          <w:szCs w:val="16"/>
+        </w:rPr>
+        <w:t>________________</w:t>
+      </w:r>
+      <w:r>
+        <w:rPr>
+          <w:rFonts w:ascii="Palatino Linotype" w:hAnsi="Palatino Linotype"/>
+          <w:sz w:val="16"/>
+          <w:szCs w:val="16"/>
+        </w:rPr>
+        <w:t xml:space="preserve"> on the following date ___________</w:t>
+      </w:r>
+      <w:r>
+        <w:rPr>
+          <w:rFonts w:ascii="Palatino Linotype" w:hAnsi="Palatino Linotype"/>
+          <w:sz w:val="16"/>
+          <w:szCs w:val="16"/>
+        </w:rPr>
+        <w:t>_________</w:t>
+      </w:r>
+      <w:r>
+        <w:rPr>
+          <w:rFonts w:ascii="Palatino Linotype" w:hAnsi="Palatino Linotype"/>
+          <w:sz w:val="16"/>
+          <w:szCs w:val="16"/>
+        </w:rPr>
+        <w:t xml:space="preserve"> to:</w:t>
       </w:r>
     </w:p>
     <w:p>
@@ -2249,7 +2787,24 @@
           <w:sz w:val="16"/>
           <w:szCs w:val="16"/>
         </w:rPr>
-        <w:t xml:space="preserve">Prosecutor’s Office: PS    OM     EM; Defendant’s Attorney: PS     OM     EM; Chayanna Colon: PS     OM     EM;</w:t>
+        <w:t xml:space="preserve">Prosecutor’s Office: PS    </w:t>
+      </w:r>
+      <w:r>
+        <w:rPr>
+          <w:rFonts w:ascii="Palatino Linotype" w:hAnsi="Palatino Linotype"/>
+          <w:sz w:val="16"/>
+          <w:szCs w:val="16"/>
+        </w:rPr>
+        <w:t xml:space="preserve">OM     EM; Defendant’s Attorney: PS     OM     EM; </w:t>
+      </w:r>
+      <w:proofErr w:type="gramStart"/>
+      <w:r>
+        <w:rPr>
+          <w:rFonts w:ascii="Palatino Linotype" w:hAnsi="Palatino Linotype"/>
+          <w:sz w:val="16"/>
+          <w:szCs w:val="16"/>
+        </w:rPr>
+        <w:t xml:space="preserve">Chayanna Colon: PS     OM     EM;</w:t>
       </w:r>
     </w:p>
     <w:p>
@@ -2279,6 +2834,14 @@
           <w:szCs w:val="16"/>
         </w:rPr>
         <w:t xml:space="preserve"/>
+      </w:r>
+      <w:r>
+        <w:rPr>
+          <w:rFonts w:ascii="Palatino Linotype" w:hAnsi="Palatino Linotype"/>
+          <w:sz w:val="16"/>
+          <w:szCs w:val="16"/>
+        </w:rPr>
+        <w:t xml:space="preserve">County Jail: PS   EM;</w:t>
       </w:r>
     </w:p>
     <w:p>
@@ -2352,7 +2915,12 @@
 <w:ftr xmlns:wpc="http://schemas.microsoft.com/office/word/2010/wordprocessingCanvas" xmlns:cx="http://schemas.microsoft.com/office/drawing/2014/chartex" xmlns:cx1="http://schemas.microsoft.com/office/drawing/2015/9/8/chartex" xmlns:cx2="http://schemas.microsoft.com/office/drawing/2015/10/21/chartex" xmlns:cx3="http://schemas.microsoft.com/office/drawing/2016/5/9/chartex" xmlns:cx4="http://schemas.microsoft.com/office/drawing/2016/5/10/chartex" xmlns:cx5="http://schemas.microsoft.com/office/drawing/2016/5/11/chartex" xmlns:cx6="http://schemas.microsoft.com/office/drawing/2016/5/12/chartex" xmlns:cx7="http://schemas.microsoft.com/office/drawing/2016/5/13/chartex" xmlns:cx8="http://schemas.microsoft.com/office/drawing/2016/5/14/chartex" xmlns:mc="http://schemas.openxmlformats.org/markup-compatibility/2006" xmlns:aink="http://schemas.microsoft.com/office/drawing/2016/ink" xmlns:am3d="http://schemas.microsoft.com/office/drawing/2017/model3d" xmlns:o="urn:schemas-microsoft-com:office:office" xmlns:r="http://schemas.openxmlformats.org/officeDocument/2006/relationships" xmlns:m="http://schemas.openxmlformats.org/officeDocument/2006/math" xmlns:v="urn:schemas-microsoft-com:vml" xmlns:wp14="http://schemas.microsoft.com/office/word/2010/wordprocessingDrawing" xmlns:wp="http://schemas.openxmlformats.org/drawingml/2006/wordprocessingDrawing" xmlns:w10="urn:schemas-microsoft-com:office:word" xmlns:w="http://schemas.openxmlformats.org/wordprocessingml/2006/main" xmlns:w14="http://schemas.microsoft.com/office/word/2010/wordml" xmlns:w15="http://schemas.microsoft.com/office/word/2012/wordml" xmlns:w16cex="http://schemas.microsoft.com/office/word/2018/wordml/cex" xmlns:w16cid="http://schemas.microsoft.com/office/word/2016/wordml/cid" xmlns:w16="http://schemas.microsoft.com/office/word/2018/wordml" xmlns:w16sdtdh="http://schemas.microsoft.com/office/word/2020/wordml/sdtdatahash" xmlns:w16se="http://schemas.microsoft.com/office/word/2015/wordml/symex" xmlns:wpg="http://schemas.microsoft.com/office/word/2010/wordprocessingGroup" xmlns:wpi="http://schemas.microsoft.com/office/word/2010/wordprocessingInk" xmlns:wne="http://schemas.microsoft.com/office/word/2006/wordml" xmlns:wps="http://schemas.microsoft.com/office/word/2010/wordprocessingShape" mc:Ignorable="w14 w15 w16se w16cid w16 w16cex w16sdtdh wp14">
   <w:sdt>
     <w:sdtPr>
-      <w:id w:val="-1309706245"/>
+      <w:rPr>
+        <w:rFonts w:ascii="Palatino Linotype" w:hAnsi="Palatino Linotype"/>
+        <w:sz w:val="20"/>
+        <w:szCs w:val="20"/>
+      </w:rPr>
+      <w:id w:val="-2099861789"/>
       <w:docPartObj>
         <w:docPartGallery w:val="Page Numbers (Bottom of Page)"/>
         <w:docPartUnique/>
@@ -2367,19 +2935,13 @@
             <w:sz w:val="20"/>
             <w:szCs w:val="20"/>
           </w:rPr>
-          <w:id w:val="98381352"/>
+          <w:id w:val="860082579"/>
           <w:docPartObj>
             <w:docPartGallery w:val="Page Numbers (Top of Page)"/>
             <w:docPartUnique/>
           </w:docPartObj>
         </w:sdtPr>
-        <w:sdtEndPr>
-          <w:rPr>
-            <w:rFonts w:ascii="Times New Roman" w:hAnsi="Times New Roman"/>
-            <w:sz w:val="24"/>
-            <w:szCs w:val="24"/>
-          </w:rPr>
-        </w:sdtEndPr>
+        <w:sdtEndPr/>
         <w:sdtContent>
           <w:p>
             <w:pPr>
@@ -2508,7 +3070,7 @@
                 <w:sz w:val="20"/>
                 <w:szCs w:val="20"/>
               </w:rPr>
-              <w:t>3</w:t>
+              <w:t>5</w:t>
             </w:r>
             <w:r>
               <w:rPr>
@@ -2538,39 +3100,11 @@
               </w:rPr>
               <w:t xml:space="preserve">Final Judgment Entry 21TRD09386</w:t>
             </w:r>
-          </w:p>
-          <w:p>
-            <w:pPr>
-              <w:pStyle w:val="Footer"/>
-              <w:jc w:val="right"/>
-            </w:pPr>
           </w:p>
         </w:sdtContent>
       </w:sdt>
     </w:sdtContent>
   </w:sdt>
-  <w:p>
-    <w:pPr>
-      <w:tabs>
-        <w:tab w:val="left" w:pos="-1080"/>
-        <w:tab w:val="left" w:pos="-720"/>
-        <w:tab w:val="left" w:pos="0"/>
-        <w:tab w:val="left" w:pos="720"/>
-        <w:tab w:val="left" w:pos="1440"/>
-        <w:tab w:val="left" w:pos="2160"/>
-        <w:tab w:val="left" w:pos="2880"/>
-        <w:tab w:val="left" w:pos="3600"/>
-        <w:tab w:val="left" w:pos="4320"/>
-        <w:tab w:val="left" w:pos="4680"/>
-      </w:tabs>
-      <w:jc w:val="right"/>
-      <w:rPr>
-        <w:rFonts w:ascii="Palatino Linotype" w:hAnsi="Palatino Linotype"/>
-        <w:sz w:val="20"/>
-        <w:szCs w:val="20"/>
-      </w:rPr>
-    </w:pPr>
-  </w:p>
 </w:ftr>
 </file>
 
@@ -2762,8 +3296,240 @@
       </w:rPr>
     </w:lvl>
   </w:abstractNum>
+  <w:abstractNum w:abstractNumId="1" w15:restartNumberingAfterBreak="0">
+    <w:nsid w:val="279660C9"/>
+    <w:multiLevelType w:val="hybridMultilevel"/>
+    <w:tmpl w:val="05247724"/>
+    <w:lvl w:ilvl="0" w:tplc="04090001">
+      <w:start w:val="1"/>
+      <w:numFmt w:val="bullet"/>
+      <w:lvlText w:val=""/>
+      <w:lvlJc w:val="left"/>
+      <w:pPr>
+        <w:ind w:left="720" w:hanging="360"/>
+      </w:pPr>
+      <w:rPr>
+        <w:rFonts w:ascii="Symbol" w:hAnsi="Symbol" w:hint="default"/>
+      </w:rPr>
+    </w:lvl>
+    <w:lvl w:ilvl="1" w:tplc="04090003" w:tentative="1">
+      <w:start w:val="1"/>
+      <w:numFmt w:val="bullet"/>
+      <w:lvlText w:val="o"/>
+      <w:lvlJc w:val="left"/>
+      <w:pPr>
+        <w:ind w:left="1440" w:hanging="360"/>
+      </w:pPr>
+      <w:rPr>
+        <w:rFonts w:ascii="Courier New" w:hAnsi="Courier New" w:cs="Courier New" w:hint="default"/>
+      </w:rPr>
+    </w:lvl>
+    <w:lvl w:ilvl="2" w:tplc="04090005" w:tentative="1">
+      <w:start w:val="1"/>
+      <w:numFmt w:val="bullet"/>
+      <w:lvlText w:val=""/>
+      <w:lvlJc w:val="left"/>
+      <w:pPr>
+        <w:ind w:left="2160" w:hanging="360"/>
+      </w:pPr>
+      <w:rPr>
+        <w:rFonts w:ascii="Wingdings" w:hAnsi="Wingdings" w:hint="default"/>
+      </w:rPr>
+    </w:lvl>
+    <w:lvl w:ilvl="3" w:tplc="04090001" w:tentative="1">
+      <w:start w:val="1"/>
+      <w:numFmt w:val="bullet"/>
+      <w:lvlText w:val=""/>
+      <w:lvlJc w:val="left"/>
+      <w:pPr>
+        <w:ind w:left="2880" w:hanging="360"/>
+      </w:pPr>
+      <w:rPr>
+        <w:rFonts w:ascii="Symbol" w:hAnsi="Symbol" w:hint="default"/>
+      </w:rPr>
+    </w:lvl>
+    <w:lvl w:ilvl="4" w:tplc="04090003" w:tentative="1">
+      <w:start w:val="1"/>
+      <w:numFmt w:val="bullet"/>
+      <w:lvlText w:val="o"/>
+      <w:lvlJc w:val="left"/>
+      <w:pPr>
+        <w:ind w:left="3600" w:hanging="360"/>
+      </w:pPr>
+      <w:rPr>
+        <w:rFonts w:ascii="Courier New" w:hAnsi="Courier New" w:cs="Courier New" w:hint="default"/>
+      </w:rPr>
+    </w:lvl>
+    <w:lvl w:ilvl="5" w:tplc="04090005" w:tentative="1">
+      <w:start w:val="1"/>
+      <w:numFmt w:val="bullet"/>
+      <w:lvlText w:val=""/>
+      <w:lvlJc w:val="left"/>
+      <w:pPr>
+        <w:ind w:left="4320" w:hanging="360"/>
+      </w:pPr>
+      <w:rPr>
+        <w:rFonts w:ascii="Wingdings" w:hAnsi="Wingdings" w:hint="default"/>
+      </w:rPr>
+    </w:lvl>
+    <w:lvl w:ilvl="6" w:tplc="04090001" w:tentative="1">
+      <w:start w:val="1"/>
+      <w:numFmt w:val="bullet"/>
+      <w:lvlText w:val=""/>
+      <w:lvlJc w:val="left"/>
+      <w:pPr>
+        <w:ind w:left="5040" w:hanging="360"/>
+      </w:pPr>
+      <w:rPr>
+        <w:rFonts w:ascii="Symbol" w:hAnsi="Symbol" w:hint="default"/>
+      </w:rPr>
+    </w:lvl>
+    <w:lvl w:ilvl="7" w:tplc="04090003" w:tentative="1">
+      <w:start w:val="1"/>
+      <w:numFmt w:val="bullet"/>
+      <w:lvlText w:val="o"/>
+      <w:lvlJc w:val="left"/>
+      <w:pPr>
+        <w:ind w:left="5760" w:hanging="360"/>
+      </w:pPr>
+      <w:rPr>
+        <w:rFonts w:ascii="Courier New" w:hAnsi="Courier New" w:cs="Courier New" w:hint="default"/>
+      </w:rPr>
+    </w:lvl>
+    <w:lvl w:ilvl="8" w:tplc="04090005" w:tentative="1">
+      <w:start w:val="1"/>
+      <w:numFmt w:val="bullet"/>
+      <w:lvlText w:val=""/>
+      <w:lvlJc w:val="left"/>
+      <w:pPr>
+        <w:ind w:left="6480" w:hanging="360"/>
+      </w:pPr>
+      <w:rPr>
+        <w:rFonts w:ascii="Wingdings" w:hAnsi="Wingdings" w:hint="default"/>
+      </w:rPr>
+    </w:lvl>
+  </w:abstractNum>
+  <w:abstractNum w:abstractNumId="2" w15:restartNumberingAfterBreak="0">
+    <w:nsid w:val="2E17566E"/>
+    <w:multiLevelType w:val="hybridMultilevel"/>
+    <w:tmpl w:val="00866CE6"/>
+    <w:lvl w:ilvl="0" w:tplc="04090001">
+      <w:start w:val="1"/>
+      <w:numFmt w:val="bullet"/>
+      <w:lvlText w:val=""/>
+      <w:lvlJc w:val="left"/>
+      <w:pPr>
+        <w:ind w:left="779" w:hanging="360"/>
+      </w:pPr>
+      <w:rPr>
+        <w:rFonts w:ascii="Symbol" w:hAnsi="Symbol" w:hint="default"/>
+      </w:rPr>
+    </w:lvl>
+    <w:lvl w:ilvl="1" w:tplc="04090003">
+      <w:start w:val="1"/>
+      <w:numFmt w:val="bullet"/>
+      <w:lvlText w:val="o"/>
+      <w:lvlJc w:val="left"/>
+      <w:pPr>
+        <w:ind w:left="1499" w:hanging="360"/>
+      </w:pPr>
+      <w:rPr>
+        <w:rFonts w:ascii="Courier New" w:hAnsi="Courier New" w:cs="Courier New" w:hint="default"/>
+      </w:rPr>
+    </w:lvl>
+    <w:lvl w:ilvl="2" w:tplc="04090005" w:tentative="1">
+      <w:start w:val="1"/>
+      <w:numFmt w:val="bullet"/>
+      <w:lvlText w:val=""/>
+      <w:lvlJc w:val="left"/>
+      <w:pPr>
+        <w:ind w:left="2219" w:hanging="360"/>
+      </w:pPr>
+      <w:rPr>
+        <w:rFonts w:ascii="Wingdings" w:hAnsi="Wingdings" w:hint="default"/>
+      </w:rPr>
+    </w:lvl>
+    <w:lvl w:ilvl="3" w:tplc="04090001" w:tentative="1">
+      <w:start w:val="1"/>
+      <w:numFmt w:val="bullet"/>
+      <w:lvlText w:val=""/>
+      <w:lvlJc w:val="left"/>
+      <w:pPr>
+        <w:ind w:left="2939" w:hanging="360"/>
+      </w:pPr>
+      <w:rPr>
+        <w:rFonts w:ascii="Symbol" w:hAnsi="Symbol" w:hint="default"/>
+      </w:rPr>
+    </w:lvl>
+    <w:lvl w:ilvl="4" w:tplc="04090003" w:tentative="1">
+      <w:start w:val="1"/>
+      <w:numFmt w:val="bullet"/>
+      <w:lvlText w:val="o"/>
+      <w:lvlJc w:val="left"/>
+      <w:pPr>
+        <w:ind w:left="3659" w:hanging="360"/>
+      </w:pPr>
+      <w:rPr>
+        <w:rFonts w:ascii="Courier New" w:hAnsi="Courier New" w:cs="Courier New" w:hint="default"/>
+      </w:rPr>
+    </w:lvl>
+    <w:lvl w:ilvl="5" w:tplc="04090005" w:tentative="1">
+      <w:start w:val="1"/>
+      <w:numFmt w:val="bullet"/>
+      <w:lvlText w:val=""/>
+      <w:lvlJc w:val="left"/>
+      <w:pPr>
+        <w:ind w:left="4379" w:hanging="360"/>
+      </w:pPr>
+      <w:rPr>
+        <w:rFonts w:ascii="Wingdings" w:hAnsi="Wingdings" w:hint="default"/>
+      </w:rPr>
+    </w:lvl>
+    <w:lvl w:ilvl="6" w:tplc="04090001" w:tentative="1">
+      <w:start w:val="1"/>
+      <w:numFmt w:val="bullet"/>
+      <w:lvlText w:val=""/>
+      <w:lvlJc w:val="left"/>
+      <w:pPr>
+        <w:ind w:left="5099" w:hanging="360"/>
+      </w:pPr>
+      <w:rPr>
+        <w:rFonts w:ascii="Symbol" w:hAnsi="Symbol" w:hint="default"/>
+      </w:rPr>
+    </w:lvl>
+    <w:lvl w:ilvl="7" w:tplc="04090003" w:tentative="1">
+      <w:start w:val="1"/>
+      <w:numFmt w:val="bullet"/>
+      <w:lvlText w:val="o"/>
+      <w:lvlJc w:val="left"/>
+      <w:pPr>
+        <w:ind w:left="5819" w:hanging="360"/>
+      </w:pPr>
+      <w:rPr>
+        <w:rFonts w:ascii="Courier New" w:hAnsi="Courier New" w:cs="Courier New" w:hint="default"/>
+      </w:rPr>
+    </w:lvl>
+    <w:lvl w:ilvl="8" w:tplc="04090005" w:tentative="1">
+      <w:start w:val="1"/>
+      <w:numFmt w:val="bullet"/>
+      <w:lvlText w:val=""/>
+      <w:lvlJc w:val="left"/>
+      <w:pPr>
+        <w:ind w:left="6539" w:hanging="360"/>
+      </w:pPr>
+      <w:rPr>
+        <w:rFonts w:ascii="Wingdings" w:hAnsi="Wingdings" w:hint="default"/>
+      </w:rPr>
+    </w:lvl>
+  </w:abstractNum>
   <w:num w:numId="1">
     <w:abstractNumId w:val="0"/>
+  </w:num>
+  <w:num w:numId="2">
+    <w:abstractNumId w:val="2"/>
+  </w:num>
+  <w:num w:numId="3">
+    <w:abstractNumId w:val="1"/>
   </w:num>
 </w:numbering>
 </file>
@@ -3320,6 +4086,49 @@
       <w:contextualSpacing/>
     </w:pPr>
   </w:style>
+  <w:style w:type="character" w:styleId="CommentReference">
+    <w:name w:val="annotation reference"/>
+    <w:basedOn w:val="DefaultParagraphFont"/>
+    <w:uiPriority w:val="99"/>
+    <w:semiHidden/>
+    <w:unhideWhenUsed/>
+    <w:rsid w:val="00A53114"/>
+    <w:rPr>
+      <w:sz w:val="16"/>
+      <w:szCs w:val="16"/>
+    </w:rPr>
+  </w:style>
+  <w:style w:type="paragraph" w:styleId="CommentText">
+    <w:name w:val="annotation text"/>
+    <w:basedOn w:val="Normal"/>
+    <w:link w:val="CommentTextChar"/>
+    <w:uiPriority w:val="99"/>
+    <w:unhideWhenUsed/>
+    <w:rsid w:val="00A53114"/>
+    <w:pPr>
+      <w:widowControl/>
+      <w:autoSpaceDE/>
+      <w:autoSpaceDN/>
+      <w:adjustRightInd/>
+    </w:pPr>
+    <w:rPr>
+      <w:rFonts w:asciiTheme="minorHAnsi" w:eastAsiaTheme="minorHAnsi" w:hAnsiTheme="minorHAnsi" w:cstheme="minorBidi"/>
+      <w:sz w:val="20"/>
+      <w:szCs w:val="20"/>
+    </w:rPr>
+  </w:style>
+  <w:style w:type="character" w:customStyle="1" w:styleId="CommentTextChar">
+    <w:name w:val="Comment Text Char"/>
+    <w:basedOn w:val="DefaultParagraphFont"/>
+    <w:link w:val="CommentText"/>
+    <w:uiPriority w:val="99"/>
+    <w:rsid w:val="00A53114"/>
+    <w:rPr>
+      <w:rFonts w:eastAsiaTheme="minorHAnsi"/>
+      <w:sz w:val="20"/>
+      <w:szCs w:val="20"/>
+    </w:rPr>
+  </w:style>
 </w:styles>
 </file>
 

</xml_diff>

<commit_message>
Added fingerprinting to community control and updated template spacing.
</commit_message>
<xml_diff>
--- a/resources/Saved/21TRD09386_Crim_Traffic Judgment Entry.docx
+++ b/resources/Saved/21TRD09386_Crim_Traffic Judgment Entry.docx
@@ -239,7 +239,7 @@
           <w:sz w:val="20"/>
           <w:szCs w:val="20"/>
         </w:rPr>
-        <w:t>o</w:t>
+        <w:t xml:space="preserve">o</w:t>
       </w:r>
       <w:r>
         <w:rPr>
@@ -249,6 +249,7 @@
         </w:rPr>
         <w:t xml:space="preserve">.  </w:t>
       </w:r>
+      <w:proofErr w:type="gramStart"/>
       <w:r>
         <w:rPr>
           <w:rFonts w:ascii="Palatino Linotype" w:hAnsi="Palatino Linotype"/>
@@ -328,6 +329,7 @@
           <w:szCs w:val="20"/>
         </w:rPr>
       </w:pPr>
+      <w:proofErr w:type="gramStart"/>
       <w:r>
         <w:rPr>
           <w:rFonts w:ascii="Palatino Linotype" w:hAnsi="Palatino Linotype"/>
@@ -519,6 +521,14 @@
         </w:rPr>
         <w:t xml:space="preserve"/>
       </w:r>
+      <w:r>
+        <w:rPr>
+          <w:rFonts w:ascii="Palatino Linotype" w:hAnsi="Palatino Linotype"/>
+          <w:sz w:val="20"/>
+          <w:szCs w:val="20"/>
+        </w:rPr>
+        <w:tab/>
+      </w:r>
     </w:p>
     <w:p>
       <w:pPr>
@@ -574,7 +584,7 @@
           <w:szCs w:val="20"/>
           <w:lang w:val="en-CA"/>
         </w:rPr>
-        <w:t>Defendant appeared in Court</w:t>
+        <w:t xml:space="preserve">Defendant appeared in Court</w:t>
       </w:r>
       <w:r>
         <w:rPr>
@@ -615,8 +625,9 @@
           <w:sz w:val="20"/>
           <w:szCs w:val="20"/>
         </w:rPr>
-        <w:t xml:space="preserve">Defendant waived right to counsel.</w:t>
-      </w:r>
+        <w:t xml:space="preserve">Defendant</w:t>
+      </w:r>
+      <w:proofErr w:type="gramEnd"/>
       <w:r>
         <w:rPr>
           <w:rFonts w:ascii="Palatino Linotype" w:hAnsi="Palatino Linotype"/>
@@ -624,88 +635,7 @@
           <w:sz w:val="20"/>
           <w:szCs w:val="20"/>
         </w:rPr>
-        <w:t xml:space="preserve"> </w:t>
-      </w:r>
-      <w:r>
-        <w:rPr>
-          <w:rFonts w:ascii="Palatino Linotype" w:hAnsi="Palatino Linotype"/>
-          <w:bCs/>
-          <w:sz w:val="20"/>
-          <w:szCs w:val="20"/>
-        </w:rPr>
-        <w:t xml:space="preserve"/>
-      </w:r>
-      <w:r>
-        <w:rPr>
-          <w:rFonts w:ascii="Palatino Linotype" w:hAnsi="Palatino Linotype"/>
-          <w:bCs/>
-          <w:sz w:val="20"/>
-          <w:szCs w:val="20"/>
-        </w:rPr>
-        <w:t xml:space="preserve"/>
-      </w:r>
-      <w:r>
-        <w:rPr>
-          <w:rFonts w:ascii="Palatino Linotype" w:hAnsi="Palatino Linotype"/>
-          <w:bCs/>
-          <w:sz w:val="20"/>
-          <w:szCs w:val="20"/>
-        </w:rPr>
-        <w:t>Counsel for the State of Ohio made a motion to amend the cha</w:t>
-      </w:r>
-      <w:r>
-        <w:rPr>
-          <w:rFonts w:ascii="Palatino Linotype" w:hAnsi="Palatino Linotype"/>
-          <w:bCs/>
-          <w:sz w:val="20"/>
-          <w:szCs w:val="20"/>
-        </w:rPr>
-        <w:t>rge(s) in the case.</w:t>
-      </w:r>
-      <w:r>
-        <w:rPr>
-          <w:rFonts w:ascii="Palatino Linotype" w:hAnsi="Palatino Linotype"/>
-          <w:bCs/>
-          <w:sz w:val="20"/>
-          <w:szCs w:val="20"/>
-        </w:rPr>
-        <w:t xml:space="preserve"/>
-      </w:r>
-      <w:r>
-        <w:rPr>
-          <w:rFonts w:ascii="Palatino Linotype" w:hAnsi="Palatino Linotype"/>
-          <w:bCs/>
-          <w:sz w:val="20"/>
-          <w:szCs w:val="20"/>
-        </w:rPr>
-        <w:t xml:space="preserve"> The Court found the amendment did alter the name or identify of the offense</w:t>
-      </w:r>
-      <w:r>
-        <w:rPr>
-          <w:rFonts w:ascii="Palatino Linotype" w:hAnsi="Palatino Linotype"/>
-          <w:bCs/>
-          <w:sz w:val="20"/>
-          <w:szCs w:val="20"/>
-        </w:rPr>
-        <w:t xml:space="preserve">(s)</w:t>
-      </w:r>
-      <w:r>
-        <w:rPr>
-          <w:rFonts w:ascii="Palatino Linotype" w:hAnsi="Palatino Linotype"/>
-          <w:bCs/>
-          <w:sz w:val="20"/>
-          <w:szCs w:val="20"/>
-        </w:rPr>
-        <w:t xml:space="preserve"> and therefore the motion is Denied.</w:t>
-      </w:r>
-      <w:r>
-        <w:rPr>
-          <w:rFonts w:ascii="Palatino Linotype" w:hAnsi="Palatino Linotype"/>
-          <w:bCs/>
-          <w:sz w:val="20"/>
-          <w:szCs w:val="20"/>
-        </w:rPr>
-        <w:t xml:space="preserve"/>
+        <w:t xml:space="preserve"> waived right to counsel. </w:t>
       </w:r>
       <w:r>
         <w:rPr>
@@ -857,7 +787,24 @@
           <w:sz w:val="20"/>
           <w:szCs w:val="20"/>
         </w:rPr>
-        <w:t>The Court, finding that the Defendant entered the plea knowingly, intelligently, and voluntarily, accepted the plea and entered the following sentence:</w:t>
+        <w:t xml:space="preserve">The Court, finding that the Defendant entered the plea knowingly, intelligently, and voluntarily, accepted the plea and entered the following </w:t>
+      </w:r>
+      <w:proofErr w:type="gramStart"/>
+      <w:r>
+        <w:rPr>
+          <w:rFonts w:ascii="Palatino Linotype" w:hAnsi="Palatino Linotype"/>
+          <w:sz w:val="20"/>
+          <w:szCs w:val="20"/>
+        </w:rPr>
+        <w:t>sentence:</w:t>
+      </w:r>
+      <w:r>
+        <w:rPr>
+          <w:rFonts w:ascii="Palatino Linotype" w:hAnsi="Palatino Linotype"/>
+          <w:sz w:val="20"/>
+          <w:szCs w:val="20"/>
+        </w:rPr>
+        <w:t xml:space="preserve"/>
       </w:r>
       <w:r>
         <w:rPr>
@@ -870,6 +817,7 @@
     </w:p>
     <w:p>
       <w:pPr>
+        <w:jc w:val="both"/>
         <w:rPr>
           <w:rFonts w:ascii="Palatino Linotype" w:hAnsi="Palatino Linotype"/>
           <w:sz w:val="20"/>
@@ -885,7 +833,7 @@
         <w:tblLook w:val="04A0" w:firstRow="1" w:lastRow="0" w:firstColumn="1" w:lastColumn="0" w:noHBand="0" w:noVBand="1"/>
       </w:tblPr>
       <w:tblGrid>
-        <w:gridCol w:w="2345"/>
+        <w:gridCol w:w="2726"/>
         <w:gridCol w:w="2103"/>
         <w:gridCol w:w="3833"/>
       </w:tblGrid>
@@ -895,7 +843,7 @@
         </w:trPr>
         <w:tc>
           <w:tcPr>
-            <w:tcW w:w="1801" w:type="dxa"/>
+            <w:tcW w:w="2182" w:type="dxa"/>
           </w:tcPr>
           <w:p>
             <w:pPr>
@@ -927,7 +875,7 @@
                 <w:sz w:val="20"/>
                 <w:szCs w:val="20"/>
               </w:rPr>
-              <w:t xml:space="preserve">Offense</w:t>
+              <w:t>Offense</w:t>
             </w:r>
           </w:p>
         </w:tc>
@@ -957,6 +905,7 @@
                 <w:szCs w:val="20"/>
               </w:rPr>
             </w:pPr>
+            <w:proofErr w:type="gramStart"/>
             <w:r>
               <w:rPr>
                 <w:rFonts w:ascii="Palatino Linotype" w:hAnsi="Palatino Linotype"/>
@@ -996,6 +945,7 @@
                 <w:szCs w:val="20"/>
               </w:rPr>
             </w:pPr>
+            <w:proofErr w:type="gramStart"/>
             <w:r>
               <w:rPr>
                 <w:rFonts w:ascii="Palatino Linotype" w:hAnsi="Palatino Linotype"/>
@@ -1016,7 +966,7 @@
         </w:trPr>
         <w:tc>
           <w:tcPr>
-            <w:tcW w:w="1801" w:type="dxa"/>
+            <w:tcW w:w="2182" w:type="dxa"/>
           </w:tcPr>
           <w:p>
             <w:pPr>
@@ -1078,6 +1028,7 @@
                 <w:szCs w:val="20"/>
               </w:rPr>
             </w:pPr>
+            <w:proofErr w:type="gramStart"/>
             <w:r>
               <w:rPr>
                 <w:rFonts w:ascii="Palatino Linotype" w:hAnsi="Palatino Linotype"/>
@@ -1116,6 +1067,7 @@
                 <w:szCs w:val="20"/>
               </w:rPr>
             </w:pPr>
+            <w:proofErr w:type="gramStart"/>
             <w:r>
               <w:rPr>
                 <w:rFonts w:ascii="Palatino Linotype" w:hAnsi="Palatino Linotype"/>
@@ -1135,7 +1087,7 @@
         </w:trPr>
         <w:tc>
           <w:tcPr>
-            <w:tcW w:w="1801" w:type="dxa"/>
+            <w:tcW w:w="2182" w:type="dxa"/>
           </w:tcPr>
           <w:p>
             <w:pPr>
@@ -1197,6 +1149,7 @@
                 <w:szCs w:val="20"/>
               </w:rPr>
             </w:pPr>
+            <w:proofErr w:type="gramStart"/>
             <w:r>
               <w:rPr>
                 <w:rFonts w:ascii="Palatino Linotype" w:hAnsi="Palatino Linotype"/>
@@ -1235,6 +1188,7 @@
                 <w:szCs w:val="20"/>
               </w:rPr>
             </w:pPr>
+            <w:proofErr w:type="gramStart"/>
             <w:r>
               <w:rPr>
                 <w:rFonts w:ascii="Palatino Linotype" w:hAnsi="Palatino Linotype"/>
@@ -1254,7 +1208,7 @@
         </w:trPr>
         <w:tc>
           <w:tcPr>
-            <w:tcW w:w="1801" w:type="dxa"/>
+            <w:tcW w:w="2182" w:type="dxa"/>
           </w:tcPr>
           <w:p>
             <w:pPr>
@@ -1316,6 +1270,7 @@
                 <w:szCs w:val="20"/>
               </w:rPr>
             </w:pPr>
+            <w:proofErr w:type="gramStart"/>
             <w:r>
               <w:rPr>
                 <w:rFonts w:ascii="Palatino Linotype" w:hAnsi="Palatino Linotype"/>
@@ -1354,6 +1309,7 @@
                 <w:szCs w:val="20"/>
               </w:rPr>
             </w:pPr>
+            <w:proofErr w:type="gramStart"/>
             <w:r>
               <w:rPr>
                 <w:rFonts w:ascii="Palatino Linotype" w:hAnsi="Palatino Linotype"/>
@@ -1373,7 +1329,7 @@
         </w:trPr>
         <w:tc>
           <w:tcPr>
-            <w:tcW w:w="1801" w:type="dxa"/>
+            <w:tcW w:w="2182" w:type="dxa"/>
           </w:tcPr>
           <w:p>
             <w:pPr>
@@ -1435,6 +1391,7 @@
                 <w:szCs w:val="20"/>
               </w:rPr>
             </w:pPr>
+            <w:proofErr w:type="gramStart"/>
             <w:r>
               <w:rPr>
                 <w:rFonts w:ascii="Palatino Linotype" w:hAnsi="Palatino Linotype"/>
@@ -1473,6 +1430,7 @@
                 <w:szCs w:val="20"/>
               </w:rPr>
             </w:pPr>
+            <w:proofErr w:type="gramStart"/>
             <w:r>
               <w:rPr>
                 <w:rFonts w:ascii="Palatino Linotype" w:hAnsi="Palatino Linotype"/>
@@ -1492,7 +1450,7 @@
         </w:trPr>
         <w:tc>
           <w:tcPr>
-            <w:tcW w:w="1801" w:type="dxa"/>
+            <w:tcW w:w="2182" w:type="dxa"/>
           </w:tcPr>
           <w:p>
             <w:pPr>
@@ -1554,6 +1512,7 @@
                 <w:szCs w:val="20"/>
               </w:rPr>
             </w:pPr>
+            <w:proofErr w:type="gramStart"/>
             <w:r>
               <w:rPr>
                 <w:rFonts w:ascii="Palatino Linotype" w:hAnsi="Palatino Linotype"/>
@@ -1592,6 +1551,7 @@
                 <w:szCs w:val="20"/>
               </w:rPr>
             </w:pPr>
+            <w:proofErr w:type="gramStart"/>
             <w:r>
               <w:rPr>
                 <w:rFonts w:ascii="Palatino Linotype" w:hAnsi="Palatino Linotype"/>
@@ -1611,7 +1571,7 @@
         </w:trPr>
         <w:tc>
           <w:tcPr>
-            <w:tcW w:w="1801" w:type="dxa"/>
+            <w:tcW w:w="2182" w:type="dxa"/>
           </w:tcPr>
           <w:p>
             <w:pPr>
@@ -1693,6 +1653,7 @@
                 <w:szCs w:val="20"/>
               </w:rPr>
             </w:pPr>
+            <w:proofErr w:type="gramStart"/>
             <w:r>
               <w:rPr>
                 <w:rFonts w:ascii="Palatino Linotype" w:hAnsi="Palatino Linotype"/>
@@ -1731,6 +1692,7 @@
                 <w:szCs w:val="20"/>
               </w:rPr>
             </w:pPr>
+            <w:proofErr w:type="gramStart"/>
             <w:r>
               <w:rPr>
                 <w:rFonts w:ascii="Palatino Linotype" w:hAnsi="Palatino Linotype"/>
@@ -1740,6 +1702,268 @@
                 <w:szCs w:val="20"/>
               </w:rPr>
               <w:t xml:space="preserve">$ 0</w:t>
+            </w:r>
+          </w:p>
+        </w:tc>
+      </w:tr>
+      <w:tr>
+        <w:trPr>
+          <w:jc w:val="center"/>
+        </w:trPr>
+        <w:tc>
+          <w:tcPr>
+            <w:tcW w:w="2182" w:type="dxa"/>
+          </w:tcPr>
+          <w:p>
+            <w:pPr>
+              <w:tabs>
+                <w:tab w:val="left" w:pos="-1080"/>
+                <w:tab w:val="left" w:pos="-720"/>
+                <w:tab w:val="left" w:pos="0"/>
+                <w:tab w:val="left" w:pos="720"/>
+                <w:tab w:val="left" w:pos="1440"/>
+                <w:tab w:val="left" w:pos="2160"/>
+                <w:tab w:val="left" w:pos="2880"/>
+                <w:tab w:val="left" w:pos="3600"/>
+                <w:tab w:val="left" w:pos="4320"/>
+                <w:tab w:val="left" w:pos="4680"/>
+              </w:tabs>
+              <w:rPr>
+                <w:rFonts w:ascii="Palatino Linotype" w:hAnsi="Palatino Linotype"/>
+                <w:b/>
+                <w:bCs/>
+                <w:sz w:val="20"/>
+                <w:szCs w:val="20"/>
+              </w:rPr>
+            </w:pPr>
+            <w:r>
+              <w:rPr>
+                <w:rFonts w:ascii="Palatino Linotype" w:hAnsi="Palatino Linotype"/>
+                <w:b/>
+                <w:bCs/>
+                <w:sz w:val="20"/>
+                <w:szCs w:val="20"/>
+              </w:rPr>
+              <w:t>Jail Days</w:t>
+            </w:r>
+          </w:p>
+        </w:tc>
+        <w:tc>
+          <w:tcPr>
+            <w:tcW w:w="3289" w:type="dxa"/>
+          </w:tcPr>
+          <w:p>
+            <w:pPr>
+              <w:tabs>
+                <w:tab w:val="left" w:pos="-1080"/>
+                <w:tab w:val="left" w:pos="-720"/>
+                <w:tab w:val="left" w:pos="0"/>
+                <w:tab w:val="left" w:pos="720"/>
+                <w:tab w:val="left" w:pos="1440"/>
+                <w:tab w:val="left" w:pos="2160"/>
+                <w:tab w:val="left" w:pos="2880"/>
+                <w:tab w:val="left" w:pos="3600"/>
+                <w:tab w:val="left" w:pos="4320"/>
+                <w:tab w:val="left" w:pos="4680"/>
+              </w:tabs>
+              <w:rPr>
+                <w:rFonts w:ascii="Palatino Linotype" w:hAnsi="Palatino Linotype"/>
+                <w:b/>
+                <w:bCs/>
+                <w:sz w:val="20"/>
+                <w:szCs w:val="20"/>
+              </w:rPr>
+            </w:pPr>
+            <w:proofErr w:type="gramStart"/>
+            <w:r>
+              <w:rPr>
+                <w:rFonts w:ascii="Palatino Linotype" w:hAnsi="Palatino Linotype"/>
+                <w:b/>
+                <w:bCs/>
+                <w:sz w:val="20"/>
+                <w:szCs w:val="20"/>
+              </w:rPr>
+              <w:t xml:space="preserve">None</w:t>
+            </w:r>
+          </w:p>
+        </w:tc>
+        <w:tc>
+          <w:tcPr>
+            <w:tcW w:w="3289" w:type="dxa"/>
+          </w:tcPr>
+          <w:p>
+            <w:pPr>
+              <w:tabs>
+                <w:tab w:val="left" w:pos="-1080"/>
+                <w:tab w:val="left" w:pos="-720"/>
+                <w:tab w:val="left" w:pos="0"/>
+                <w:tab w:val="left" w:pos="720"/>
+                <w:tab w:val="left" w:pos="1440"/>
+                <w:tab w:val="left" w:pos="2160"/>
+                <w:tab w:val="left" w:pos="2880"/>
+                <w:tab w:val="left" w:pos="3600"/>
+                <w:tab w:val="left" w:pos="4320"/>
+                <w:tab w:val="left" w:pos="4680"/>
+              </w:tabs>
+              <w:rPr>
+                <w:rFonts w:ascii="Palatino Linotype" w:hAnsi="Palatino Linotype"/>
+                <w:b/>
+                <w:bCs/>
+                <w:sz w:val="20"/>
+                <w:szCs w:val="20"/>
+              </w:rPr>
+            </w:pPr>
+            <w:proofErr w:type="gramStart"/>
+            <w:r>
+              <w:rPr>
+                <w:rFonts w:ascii="Palatino Linotype" w:hAnsi="Palatino Linotype"/>
+                <w:b/>
+                <w:bCs/>
+                <w:sz w:val="20"/>
+                <w:szCs w:val="20"/>
+              </w:rPr>
+              <w:t xml:space="preserve">None</w:t>
+            </w:r>
+          </w:p>
+        </w:tc>
+      </w:tr>
+      <w:tr>
+        <w:trPr>
+          <w:jc w:val="center"/>
+        </w:trPr>
+        <w:tc>
+          <w:tcPr>
+            <w:tcW w:w="2182" w:type="dxa"/>
+          </w:tcPr>
+          <w:p>
+            <w:pPr>
+              <w:tabs>
+                <w:tab w:val="left" w:pos="-1080"/>
+                <w:tab w:val="left" w:pos="-720"/>
+                <w:tab w:val="left" w:pos="0"/>
+                <w:tab w:val="left" w:pos="720"/>
+                <w:tab w:val="left" w:pos="1440"/>
+                <w:tab w:val="left" w:pos="2160"/>
+                <w:tab w:val="left" w:pos="2880"/>
+                <w:tab w:val="left" w:pos="3600"/>
+                <w:tab w:val="left" w:pos="4320"/>
+                <w:tab w:val="left" w:pos="4680"/>
+              </w:tabs>
+              <w:rPr>
+                <w:rFonts w:ascii="Palatino Linotype" w:hAnsi="Palatino Linotype"/>
+                <w:b/>
+                <w:bCs/>
+                <w:sz w:val="20"/>
+                <w:szCs w:val="20"/>
+              </w:rPr>
+            </w:pPr>
+            <w:r>
+              <w:rPr>
+                <w:rFonts w:ascii="Palatino Linotype" w:hAnsi="Palatino Linotype"/>
+                <w:b/>
+                <w:bCs/>
+                <w:sz w:val="20"/>
+                <w:szCs w:val="20"/>
+              </w:rPr>
+              <w:t>Jail Days</w:t>
+            </w:r>
+            <w:r>
+              <w:rPr>
+                <w:rFonts w:ascii="Palatino Linotype" w:hAnsi="Palatino Linotype"/>
+                <w:b/>
+                <w:bCs/>
+                <w:sz w:val="20"/>
+                <w:szCs w:val="20"/>
+              </w:rPr>
+              <w:t xml:space="preserve"> </w:t>
+            </w:r>
+            <w:r>
+              <w:rPr>
+                <w:rFonts w:ascii="Palatino Linotype" w:hAnsi="Palatino Linotype"/>
+                <w:b/>
+                <w:bCs/>
+                <w:sz w:val="20"/>
+                <w:szCs w:val="20"/>
+              </w:rPr>
+              <w:t>Suspended</w:t>
+            </w:r>
+          </w:p>
+        </w:tc>
+        <w:tc>
+          <w:tcPr>
+            <w:tcW w:w="3289" w:type="dxa"/>
+          </w:tcPr>
+          <w:p>
+            <w:pPr>
+              <w:tabs>
+                <w:tab w:val="left" w:pos="-1080"/>
+                <w:tab w:val="left" w:pos="-720"/>
+                <w:tab w:val="left" w:pos="0"/>
+                <w:tab w:val="left" w:pos="720"/>
+                <w:tab w:val="left" w:pos="1440"/>
+                <w:tab w:val="left" w:pos="2160"/>
+                <w:tab w:val="left" w:pos="2880"/>
+                <w:tab w:val="left" w:pos="3600"/>
+                <w:tab w:val="left" w:pos="4320"/>
+                <w:tab w:val="left" w:pos="4680"/>
+              </w:tabs>
+              <w:rPr>
+                <w:rFonts w:ascii="Palatino Linotype" w:hAnsi="Palatino Linotype"/>
+                <w:b/>
+                <w:bCs/>
+                <w:sz w:val="20"/>
+                <w:szCs w:val="20"/>
+              </w:rPr>
+            </w:pPr>
+            <w:proofErr w:type="gramStart"/>
+            <w:r>
+              <w:rPr>
+                <w:rFonts w:ascii="Palatino Linotype" w:hAnsi="Palatino Linotype"/>
+                <w:b/>
+                <w:bCs/>
+                <w:sz w:val="20"/>
+                <w:szCs w:val="20"/>
+              </w:rPr>
+              <w:t xml:space="preserve">None</w:t>
+            </w:r>
+          </w:p>
+        </w:tc>
+        <w:tc>
+          <w:tcPr>
+            <w:tcW w:w="3289" w:type="dxa"/>
+          </w:tcPr>
+          <w:p>
+            <w:pPr>
+              <w:tabs>
+                <w:tab w:val="left" w:pos="-1080"/>
+                <w:tab w:val="left" w:pos="-720"/>
+                <w:tab w:val="left" w:pos="0"/>
+                <w:tab w:val="left" w:pos="720"/>
+                <w:tab w:val="left" w:pos="1440"/>
+                <w:tab w:val="left" w:pos="2160"/>
+                <w:tab w:val="left" w:pos="2880"/>
+                <w:tab w:val="left" w:pos="3600"/>
+                <w:tab w:val="left" w:pos="4320"/>
+                <w:tab w:val="left" w:pos="4680"/>
+              </w:tabs>
+              <w:rPr>
+                <w:rFonts w:ascii="Palatino Linotype" w:hAnsi="Palatino Linotype"/>
+                <w:b/>
+                <w:bCs/>
+                <w:sz w:val="20"/>
+                <w:szCs w:val="20"/>
+              </w:rPr>
+            </w:pPr>
+            <w:proofErr w:type="gramStart"/>
+            <w:r>
+              <w:rPr>
+                <w:rFonts w:ascii="Palatino Linotype" w:hAnsi="Palatino Linotype"/>
+                <w:b/>
+                <w:bCs/>
+                <w:sz w:val="20"/>
+                <w:szCs w:val="20"/>
+              </w:rPr>
+              <w:t xml:space="preserve">None</w:t>
             </w:r>
           </w:p>
         </w:tc>
@@ -1747,8 +1971,64 @@
     </w:tbl>
     <w:p>
       <w:pPr>
-        <w:spacing w:line="276" w:lineRule="auto"/>
         <w:jc w:val="both"/>
+        <w:rPr>
+          <w:rFonts w:ascii="Palatino Linotype" w:hAnsi="Palatino Linotype"/>
+          <w:sz w:val="20"/>
+          <w:szCs w:val="20"/>
+        </w:rPr>
+      </w:pPr>
+      <w:r>
+        <w:rPr>
+          <w:rFonts w:ascii="Palatino Linotype" w:hAnsi="Palatino Linotype"/>
+          <w:sz w:val="20"/>
+          <w:szCs w:val="20"/>
+        </w:rPr>
+        <w:t xml:space="preserve"/>
+      </w:r>
+      <w:r>
+        <w:rPr>
+          <w:rFonts w:ascii="Palatino Linotype" w:hAnsi="Palatino Linotype"/>
+          <w:sz w:val="20"/>
+          <w:szCs w:val="20"/>
+        </w:rPr>
+        <w:t xml:space="preserve"/>
+      </w:r>
+      <w:r>
+        <w:rPr>
+          <w:rFonts w:ascii="Palatino Linotype" w:hAnsi="Palatino Linotype"/>
+          <w:sz w:val="20"/>
+          <w:szCs w:val="20"/>
+        </w:rPr>
+        <w:t xml:space="preserve"/>
+      </w:r>
+      <w:r>
+        <w:rPr>
+          <w:rFonts w:ascii="Palatino Linotype" w:hAnsi="Palatino Linotype"/>
+          <w:sz w:val="20"/>
+          <w:szCs w:val="20"/>
+        </w:rPr>
+        <w:t xml:space="preserve"/>
+      </w:r>
+      <w:r>
+        <w:rPr>
+          <w:rFonts w:ascii="Palatino Linotype" w:hAnsi="Palatino Linotype"/>
+          <w:sz w:val="20"/>
+          <w:szCs w:val="20"/>
+        </w:rPr>
+        <w:t xml:space="preserve"/>
+      </w:r>
+    </w:p>
+    <w:p>
+      <w:pPr>
+        <w:jc w:val="both"/>
+        <w:rPr>
+          <w:rFonts w:ascii="Palatino Linotype" w:hAnsi="Palatino Linotype"/>
+          <w:sz w:val="20"/>
+          <w:szCs w:val="20"/>
+        </w:rPr>
+      </w:pPr>
+      <w:r>
         <w:rPr>
           <w:rFonts w:ascii="Palatino Linotype" w:hAnsi="Palatino Linotype"/>
           <w:b/>
@@ -1756,17 +2036,8 @@
           <w:sz w:val="20"/>
           <w:szCs w:val="20"/>
         </w:rPr>
-      </w:pPr>
-    </w:p>
-    <w:p>
-      <w:pPr>
-        <w:jc w:val="both"/>
-        <w:rPr>
-          <w:rFonts w:ascii="Palatino Linotype" w:hAnsi="Palatino Linotype"/>
-          <w:sz w:val="20"/>
-          <w:szCs w:val="20"/>
-        </w:rPr>
-      </w:pPr>
+        <w:t xml:space="preserve">Fines and Costs.  </w:t>
+      </w:r>
       <w:r>
         <w:rPr>
           <w:rFonts w:ascii="Palatino Linotype" w:hAnsi="Palatino Linotype"/>
@@ -1775,7 +2046,77 @@
           <w:sz w:val="20"/>
           <w:szCs w:val="20"/>
         </w:rPr>
-        <w:t xml:space="preserve">Fines and Costs.  </w:t>
+        <w:t xml:space="preserve"/>
+      </w:r>
+      <w:r>
+        <w:rPr>
+          <w:rFonts w:ascii="Palatino Linotype" w:hAnsi="Palatino Linotype"/>
+          <w:bCs/>
+          <w:sz w:val="20"/>
+          <w:szCs w:val="20"/>
+          <w:u w:val="single"/>
+        </w:rPr>
+        <w:t xml:space="preserve">Court costs are assessed for the highest degree charge in this</w:t>
+      </w:r>
+      <w:r>
+        <w:rPr>
+          <w:rFonts w:ascii="Palatino Linotype" w:hAnsi="Palatino Linotype"/>
+          <w:bCs/>
+          <w:sz w:val="20"/>
+          <w:szCs w:val="20"/>
+          <w:u w:val="single"/>
+        </w:rPr>
+        <w:t xml:space="preserve"> case</w:t>
+      </w:r>
+      <w:r>
+        <w:rPr>
+          <w:rFonts w:ascii="Palatino Linotype" w:hAnsi="Palatino Linotype"/>
+          <w:bCs/>
+          <w:sz w:val="20"/>
+          <w:szCs w:val="20"/>
+        </w:rPr>
+        <w:t xml:space="preserve">. </w:t>
+      </w:r>
+      <w:r>
+        <w:rPr>
+          <w:rFonts w:ascii="Palatino Linotype" w:hAnsi="Palatino Linotype"/>
+          <w:sz w:val="20"/>
+          <w:szCs w:val="20"/>
+        </w:rPr>
+        <w:t xml:space="preserve"/>
+      </w:r>
+      <w:r>
+        <w:rPr>
+          <w:rFonts w:ascii="Palatino Linotype" w:hAnsi="Palatino Linotype"/>
+          <w:bCs/>
+          <w:sz w:val="20"/>
+          <w:szCs w:val="20"/>
+        </w:rPr>
+        <w:t xml:space="preserve"/>
+      </w:r>
+      <w:r>
+        <w:rPr>
+          <w:rFonts w:ascii="Palatino Linotype" w:hAnsi="Palatino Linotype"/>
+          <w:sz w:val="20"/>
+          <w:szCs w:val="20"/>
+        </w:rPr>
+        <w:t xml:space="preserve"/>
+      </w:r>
+      <w:r>
+        <w:rPr>
+          <w:rFonts w:ascii="Palatino Linotype" w:hAnsi="Palatino Linotype"/>
+          <w:sz w:val="20"/>
+          <w:szCs w:val="20"/>
+        </w:rPr>
+        <w:t xml:space="preserve">Having</w:t>
+      </w:r>
+      <w:r>
+        <w:rPr>
+          <w:rFonts w:ascii="Palatino Linotype" w:hAnsi="Palatino Linotype"/>
+          <w:sz w:val="20"/>
+          <w:szCs w:val="20"/>
+        </w:rPr>
+        <w:t xml:space="preserve"> been informed of the fines </w:t>
       </w:r>
       <w:r>
         <w:rPr>
@@ -1790,47 +2131,26 @@
       <w:r>
         <w:rPr>
           <w:rFonts w:ascii="Palatino Linotype" w:hAnsi="Palatino Linotype"/>
-          <w:bCs/>
-          <w:sz w:val="20"/>
-          <w:szCs w:val="20"/>
-          <w:u w:val="single"/>
-        </w:rPr>
-        <w:t>Court costs are assessed for the highest degree charge in this</w:t>
-      </w:r>
-      <w:r>
-        <w:rPr>
-          <w:rFonts w:ascii="Palatino Linotype" w:hAnsi="Palatino Linotype"/>
-          <w:bCs/>
-          <w:sz w:val="20"/>
-          <w:szCs w:val="20"/>
-          <w:u w:val="single"/>
-        </w:rPr>
-        <w:t xml:space="preserve"> case</w:t>
-      </w:r>
-      <w:r>
-        <w:rPr>
-          <w:rFonts w:ascii="Palatino Linotype" w:hAnsi="Palatino Linotype"/>
-          <w:bCs/>
-          <w:sz w:val="20"/>
-          <w:szCs w:val="20"/>
-        </w:rPr>
-        <w:t xml:space="preserve">. </w:t>
-      </w:r>
-      <w:r>
-        <w:rPr>
-          <w:rFonts w:ascii="Palatino Linotype" w:hAnsi="Palatino Linotype"/>
-          <w:sz w:val="20"/>
-          <w:szCs w:val="20"/>
-        </w:rPr>
-        <w:t xml:space="preserve">Having</w:t>
-      </w:r>
-      <w:r>
-        <w:rPr>
-          <w:rFonts w:ascii="Palatino Linotype" w:hAnsi="Palatino Linotype"/>
-          <w:sz w:val="20"/>
-          <w:szCs w:val="20"/>
-        </w:rPr>
-        <w:t xml:space="preserve"> been informed of the fines </w:t>
+          <w:sz w:val="20"/>
+          <w:szCs w:val="20"/>
+        </w:rPr>
+        <w:t xml:space="preserve">and costs</w:t>
+      </w:r>
+      <w:r>
+        <w:rPr>
+          <w:rFonts w:ascii="Palatino Linotype" w:hAnsi="Palatino Linotype"/>
+          <w:sz w:val="20"/>
+          <w:szCs w:val="20"/>
+        </w:rPr>
+        <w:t xml:space="preserve"> </w:t>
+      </w:r>
+      <w:r>
+        <w:rPr>
+          <w:rFonts w:ascii="Palatino Linotype" w:hAnsi="Palatino Linotype"/>
+          <w:sz w:val="20"/>
+          <w:szCs w:val="20"/>
+        </w:rPr>
+        <w:t xml:space="preserve">owed, Defendant expressed an ability to pay </w:t>
       </w:r>
       <w:r>
         <w:rPr>
@@ -1840,31 +2160,32 @@
           <w:sz w:val="20"/>
           <w:szCs w:val="20"/>
         </w:rPr>
-        <w:t xml:space="preserve"/>
-      </w:r>
-      <w:r>
-        <w:rPr>
-          <w:rFonts w:ascii="Palatino Linotype" w:hAnsi="Palatino Linotype"/>
-          <w:sz w:val="20"/>
-          <w:szCs w:val="20"/>
-        </w:rPr>
-        <w:t xml:space="preserve">and costs</w:t>
-      </w:r>
-      <w:r>
-        <w:rPr>
-          <w:rFonts w:ascii="Palatino Linotype" w:hAnsi="Palatino Linotype"/>
-          <w:sz w:val="20"/>
-          <w:szCs w:val="20"/>
-        </w:rPr>
-        <w:t xml:space="preserve"> </w:t>
-      </w:r>
-      <w:r>
-        <w:rPr>
-          <w:rFonts w:ascii="Palatino Linotype" w:hAnsi="Palatino Linotype"/>
-          <w:sz w:val="20"/>
-          <w:szCs w:val="20"/>
-        </w:rPr>
-        <w:t xml:space="preserve">owed, Defendant expressed an ability to pay </w:t>
+        <w:t xml:space="preserve">forthwith</w:t>
+      </w:r>
+      <w:r>
+        <w:rPr>
+          <w:rFonts w:ascii="Palatino Linotype" w:hAnsi="Palatino Linotype"/>
+          <w:sz w:val="20"/>
+          <w:szCs w:val="20"/>
+        </w:rPr>
+        <w:t xml:space="preserve">. </w:t>
+      </w:r>
+      <w:bookmarkStart w:id="0" w:name="_Hlk94196527"/>
+      <w:r>
+        <w:rPr>
+          <w:rFonts w:ascii="Palatino Linotype" w:hAnsi="Palatino Linotype"/>
+          <w:sz w:val="20"/>
+          <w:szCs w:val="20"/>
+        </w:rPr>
+        <w:t xml:space="preserve">Absent further order, the Court finds Defendant is able and shall pay</w:t>
+      </w:r>
+      <w:r>
+        <w:rPr>
+          <w:rFonts w:ascii="Palatino Linotype" w:hAnsi="Palatino Linotype"/>
+          <w:sz w:val="20"/>
+          <w:szCs w:val="20"/>
+        </w:rPr>
+        <w:t xml:space="preserve"> the fines </w:t>
       </w:r>
       <w:r>
         <w:rPr>
@@ -1874,33 +2195,33 @@
           <w:sz w:val="20"/>
           <w:szCs w:val="20"/>
         </w:rPr>
-        <w:t xml:space="preserve">forthwith</w:t>
-      </w:r>
-      <w:r>
-        <w:rPr>
-          <w:rFonts w:ascii="Palatino Linotype" w:hAnsi="Palatino Linotype"/>
-          <w:sz w:val="20"/>
-          <w:szCs w:val="20"/>
-        </w:rPr>
-        <w:t xml:space="preserve">. </w:t>
-      </w:r>
-      <w:bookmarkStart w:id="0" w:name="_Hlk94196527"/>
-      <w:r>
-        <w:rPr>
-          <w:rFonts w:ascii="Palatino Linotype" w:hAnsi="Palatino Linotype"/>
-          <w:sz w:val="20"/>
-          <w:szCs w:val="20"/>
-        </w:rPr>
-        <w:t xml:space="preserve">Absent further order, the Court finds Defendant is able and shall pay</w:t>
-      </w:r>
-      <w:r>
-        <w:rPr>
-          <w:rFonts w:ascii="Palatino Linotype" w:hAnsi="Palatino Linotype"/>
-          <w:sz w:val="20"/>
-          <w:szCs w:val="20"/>
-        </w:rPr>
-        <w:t xml:space="preserve"> the fines </w:t>
-      </w:r>
+        <w:t xml:space="preserve"/>
+      </w:r>
+      <w:r>
+        <w:rPr>
+          <w:rFonts w:ascii="Palatino Linotype" w:hAnsi="Palatino Linotype"/>
+          <w:sz w:val="20"/>
+          <w:szCs w:val="20"/>
+        </w:rPr>
+        <w:t xml:space="preserve">and costs</w:t>
+      </w:r>
+      <w:r>
+        <w:rPr>
+          <w:rFonts w:ascii="Palatino Linotype" w:hAnsi="Palatino Linotype"/>
+          <w:sz w:val="20"/>
+          <w:szCs w:val="20"/>
+        </w:rPr>
+        <w:t xml:space="preserve"> </w:t>
+      </w:r>
+      <w:r>
+        <w:rPr>
+          <w:rFonts w:ascii="Palatino Linotype" w:hAnsi="Palatino Linotype"/>
+          <w:sz w:val="20"/>
+          <w:szCs w:val="20"/>
+        </w:rPr>
+        <w:t xml:space="preserve">in full by </w:t>
+      </w:r>
+      <w:bookmarkEnd w:id="0"/>
       <w:r>
         <w:rPr>
           <w:rFonts w:ascii="Palatino Linotype" w:hAnsi="Palatino Linotype"/>
@@ -1909,15 +2230,15 @@
           <w:sz w:val="20"/>
           <w:szCs w:val="20"/>
         </w:rPr>
-        <w:t xml:space="preserve"/>
-      </w:r>
-      <w:r>
-        <w:rPr>
-          <w:rFonts w:ascii="Palatino Linotype" w:hAnsi="Palatino Linotype"/>
-          <w:sz w:val="20"/>
-          <w:szCs w:val="20"/>
-        </w:rPr>
-        <w:t xml:space="preserve">and costs</w:t>
+        <w:t xml:space="preserve">March 18, 2022</w:t>
+      </w:r>
+      <w:r>
+        <w:rPr>
+          <w:rFonts w:ascii="Palatino Linotype" w:hAnsi="Palatino Linotype"/>
+          <w:sz w:val="20"/>
+          <w:szCs w:val="20"/>
+        </w:rPr>
+        <w:t xml:space="preserve">.</w:t>
       </w:r>
       <w:r>
         <w:rPr>
@@ -1926,33 +2247,6 @@
           <w:szCs w:val="20"/>
         </w:rPr>
         <w:t xml:space="preserve"> </w:t>
-      </w:r>
-      <w:r>
-        <w:rPr>
-          <w:rFonts w:ascii="Palatino Linotype" w:hAnsi="Palatino Linotype"/>
-          <w:sz w:val="20"/>
-          <w:szCs w:val="20"/>
-        </w:rPr>
-        <w:t xml:space="preserve">in full by </w:t>
-      </w:r>
-      <w:bookmarkEnd w:id="0"/>
-      <w:r>
-        <w:rPr>
-          <w:rFonts w:ascii="Palatino Linotype" w:hAnsi="Palatino Linotype"/>
-          <w:b/>
-          <w:bCs/>
-          <w:sz w:val="20"/>
-          <w:szCs w:val="20"/>
-        </w:rPr>
-        <w:t xml:space="preserve">March 18, 2022</w:t>
-      </w:r>
-      <w:r>
-        <w:rPr>
-          <w:rFonts w:ascii="Palatino Linotype" w:hAnsi="Palatino Linotype"/>
-          <w:sz w:val="20"/>
-          <w:szCs w:val="20"/>
-        </w:rPr>
-        <w:t xml:space="preserve">. </w:t>
       </w:r>
       <w:r>
         <w:rPr>
@@ -2023,6 +2317,87 @@
           <w:sz w:val="20"/>
           <w:szCs w:val="20"/>
         </w:rPr>
+        <w:t xml:space="preserve"/>
+      </w:r>
+      <w:r>
+        <w:rPr>
+          <w:rFonts w:ascii="Palatino Linotype" w:hAnsi="Palatino Linotype"/>
+          <w:sz w:val="20"/>
+          <w:szCs w:val="20"/>
+        </w:rPr>
+        <w:t xml:space="preserve">The Defendant showed proof of financial responsibility at the time of the offense.</w:t>
+      </w:r>
+      <w:r>
+        <w:rPr>
+          <w:rFonts w:ascii="Palatino Linotype" w:hAnsi="Palatino Linotype"/>
+          <w:bCs/>
+          <w:sz w:val="20"/>
+          <w:szCs w:val="20"/>
+        </w:rPr>
+        <w:t xml:space="preserve"/>
+      </w:r>
+      <w:r>
+        <w:rPr>
+          <w:rFonts w:ascii="Palatino Linotype" w:hAnsi="Palatino Linotype"/>
+          <w:sz w:val="20"/>
+          <w:szCs w:val="20"/>
+        </w:rPr>
+        <w:t xml:space="preserve"/>
+      </w:r>
+      <w:r>
+        <w:rPr>
+          <w:rFonts w:ascii="Palatino Linotype" w:hAnsi="Palatino Linotype"/>
+          <w:sz w:val="20"/>
+          <w:szCs w:val="20"/>
+        </w:rPr>
+        <w:t xml:space="preserve"/>
+      </w:r>
+      <w:r>
+        <w:rPr>
+          <w:rFonts w:ascii="Palatino Linotype" w:hAnsi="Palatino Linotype"/>
+          <w:sz w:val="20"/>
+          <w:szCs w:val="20"/>
+        </w:rPr>
+        <w:t xml:space="preserve"/>
+      </w:r>
+      <w:r>
+        <w:rPr>
+          <w:rFonts w:ascii="Palatino Linotype" w:hAnsi="Palatino Linotype"/>
+          <w:sz w:val="20"/>
+          <w:szCs w:val="20"/>
+        </w:rPr>
+        <w:t xml:space="preserve"/>
+        <w:br/>
+        <w:t xml:space="preserve"/>
+      </w:r>
+    </w:p>
+    <w:p>
+      <w:pPr>
+        <w:jc w:val="both"/>
+        <w:rPr>
+          <w:rFonts w:ascii="Palatino Linotype" w:hAnsi="Palatino Linotype"/>
+          <w:sz w:val="20"/>
+          <w:szCs w:val="20"/>
+        </w:rPr>
+      </w:pPr>
+      <w:r>
+        <w:rPr>
+          <w:rFonts w:ascii="Palatino Linotype" w:hAnsi="Palatino Linotype"/>
+          <w:b/>
+          <w:bCs/>
+          <w:sz w:val="20"/>
+          <w:szCs w:val="20"/>
+        </w:rPr>
+        <w:t xml:space="preserve">Fingerprinting. </w:t>
+      </w:r>
+      <w:r>
+        <w:rPr>
+          <w:rFonts w:ascii="Palatino Linotype" w:hAnsi="Palatino Linotype"/>
+          <w:b/>
+          <w:bCs/>
+          <w:sz w:val="20"/>
+          <w:szCs w:val="20"/>
+        </w:rPr>
         <w:t xml:space="preserve"> </w:t>
       </w:r>
       <w:r>
@@ -2031,12 +2406,19 @@
           <w:sz w:val="20"/>
           <w:szCs w:val="20"/>
         </w:rPr>
-        <w:t xml:space="preserve">The Defendant showed proof of financial responsibility at the time of the offense.</w:t>
-      </w:r>
-      <w:r>
-        <w:rPr>
-          <w:rFonts w:ascii="Palatino Linotype" w:hAnsi="Palatino Linotype"/>
-          <w:bCs/>
+        <w:t xml:space="preserve">Defendant shall contact the Delaware County Jail within 24 hours to schedule a time to report for fingerprinting. </w:t>
+      </w:r>
+      <w:r>
+        <w:rPr>
+          <w:rFonts w:ascii="Palatino Linotype" w:hAnsi="Palatino Linotype"/>
+          <w:sz w:val="20"/>
+          <w:szCs w:val="20"/>
+        </w:rPr>
+        <w:t xml:space="preserve"/>
+      </w:r>
+      <w:r>
+        <w:rPr>
+          <w:rFonts w:ascii="Palatino Linotype" w:hAnsi="Palatino Linotype"/>
           <w:sz w:val="20"/>
           <w:szCs w:val="20"/>
         </w:rPr>
@@ -2162,7 +2544,7 @@
           <w:sz w:val="20"/>
           <w:szCs w:val="20"/>
         </w:rPr>
-        <w:t>____________________________________</w:t>
+        <w:t xml:space="preserve">____________________________________</w:t>
       </w:r>
     </w:p>
     <w:p>
@@ -2195,6 +2577,7 @@
         </w:rPr>
         <w:tab/>
       </w:r>
+      <w:proofErr w:type="gramStart"/>
       <w:r>
         <w:rPr>
           <w:rFonts w:ascii="Palatino Linotype" w:hAnsi="Palatino Linotype"/>
@@ -2292,7 +2675,39 @@
           <w:sz w:val="16"/>
           <w:szCs w:val="16"/>
         </w:rPr>
-        <w:t>Copies served by Dep. Clerk ___________________________ on the following date ____________________ to:</w:t>
+        <w:t>Copies served by Dep. Clerk ___________</w:t>
+      </w:r>
+      <w:r>
+        <w:rPr>
+          <w:rFonts w:ascii="Palatino Linotype" w:hAnsi="Palatino Linotype"/>
+          <w:sz w:val="16"/>
+          <w:szCs w:val="16"/>
+        </w:rPr>
+        <w:t>________________</w:t>
+      </w:r>
+      <w:r>
+        <w:rPr>
+          <w:rFonts w:ascii="Palatino Linotype" w:hAnsi="Palatino Linotype"/>
+          <w:sz w:val="16"/>
+          <w:szCs w:val="16"/>
+        </w:rPr>
+        <w:t xml:space="preserve"> on the following date ___________</w:t>
+      </w:r>
+      <w:r>
+        <w:rPr>
+          <w:rFonts w:ascii="Palatino Linotype" w:hAnsi="Palatino Linotype"/>
+          <w:sz w:val="16"/>
+          <w:szCs w:val="16"/>
+        </w:rPr>
+        <w:t xml:space="preserve">_________</w:t>
+      </w:r>
+      <w:r>
+        <w:rPr>
+          <w:rFonts w:ascii="Palatino Linotype" w:hAnsi="Palatino Linotype"/>
+          <w:sz w:val="16"/>
+          <w:szCs w:val="16"/>
+        </w:rPr>
+        <w:t xml:space="preserve"> to:</w:t>
       </w:r>
     </w:p>
     <w:p>
@@ -2321,7 +2736,24 @@
           <w:sz w:val="16"/>
           <w:szCs w:val="16"/>
         </w:rPr>
-        <w:t xml:space="preserve">Prosecutor’s Office: PS    OM     EM; Defendant’s Attorney: PS     OM     EM; Chayanna Colon: PS     OM     EM;</w:t>
+        <w:t xml:space="preserve">Prosecutor’s Office: PS    </w:t>
+      </w:r>
+      <w:r>
+        <w:rPr>
+          <w:rFonts w:ascii="Palatino Linotype" w:hAnsi="Palatino Linotype"/>
+          <w:sz w:val="16"/>
+          <w:szCs w:val="16"/>
+        </w:rPr>
+        <w:t xml:space="preserve">OM     EM; Defendant’s Attorney: PS     OM     EM; </w:t>
+      </w:r>
+      <w:proofErr w:type="gramStart"/>
+      <w:r>
+        <w:rPr>
+          <w:rFonts w:ascii="Palatino Linotype" w:hAnsi="Palatino Linotype"/>
+          <w:sz w:val="16"/>
+          <w:szCs w:val="16"/>
+        </w:rPr>
+        <w:t xml:space="preserve">Chayanna Colon: PS     OM     EM;</w:t>
       </w:r>
     </w:p>
     <w:p>
@@ -2344,6 +2776,14 @@
           <w:szCs w:val="16"/>
         </w:rPr>
       </w:pPr>
+      <w:r>
+        <w:rPr>
+          <w:rFonts w:ascii="Palatino Linotype" w:hAnsi="Palatino Linotype"/>
+          <w:sz w:val="16"/>
+          <w:szCs w:val="16"/>
+        </w:rPr>
+        <w:t xml:space="preserve"/>
+      </w:r>
       <w:r>
         <w:rPr>
           <w:rFonts w:ascii="Palatino Linotype" w:hAnsi="Palatino Linotype"/>
@@ -2424,7 +2864,12 @@
 <w:ftr xmlns:wpc="http://schemas.microsoft.com/office/word/2010/wordprocessingCanvas" xmlns:cx="http://schemas.microsoft.com/office/drawing/2014/chartex" xmlns:cx1="http://schemas.microsoft.com/office/drawing/2015/9/8/chartex" xmlns:cx2="http://schemas.microsoft.com/office/drawing/2015/10/21/chartex" xmlns:cx3="http://schemas.microsoft.com/office/drawing/2016/5/9/chartex" xmlns:cx4="http://schemas.microsoft.com/office/drawing/2016/5/10/chartex" xmlns:cx5="http://schemas.microsoft.com/office/drawing/2016/5/11/chartex" xmlns:cx6="http://schemas.microsoft.com/office/drawing/2016/5/12/chartex" xmlns:cx7="http://schemas.microsoft.com/office/drawing/2016/5/13/chartex" xmlns:cx8="http://schemas.microsoft.com/office/drawing/2016/5/14/chartex" xmlns:mc="http://schemas.openxmlformats.org/markup-compatibility/2006" xmlns:aink="http://schemas.microsoft.com/office/drawing/2016/ink" xmlns:am3d="http://schemas.microsoft.com/office/drawing/2017/model3d" xmlns:o="urn:schemas-microsoft-com:office:office" xmlns:r="http://schemas.openxmlformats.org/officeDocument/2006/relationships" xmlns:m="http://schemas.openxmlformats.org/officeDocument/2006/math" xmlns:v="urn:schemas-microsoft-com:vml" xmlns:wp14="http://schemas.microsoft.com/office/word/2010/wordprocessingDrawing" xmlns:wp="http://schemas.openxmlformats.org/drawingml/2006/wordprocessingDrawing" xmlns:w10="urn:schemas-microsoft-com:office:word" xmlns:w="http://schemas.openxmlformats.org/wordprocessingml/2006/main" xmlns:w14="http://schemas.microsoft.com/office/word/2010/wordml" xmlns:w15="http://schemas.microsoft.com/office/word/2012/wordml" xmlns:w16cex="http://schemas.microsoft.com/office/word/2018/wordml/cex" xmlns:w16cid="http://schemas.microsoft.com/office/word/2016/wordml/cid" xmlns:w16="http://schemas.microsoft.com/office/word/2018/wordml" xmlns:w16sdtdh="http://schemas.microsoft.com/office/word/2020/wordml/sdtdatahash" xmlns:w16se="http://schemas.microsoft.com/office/word/2015/wordml/symex" xmlns:wpg="http://schemas.microsoft.com/office/word/2010/wordprocessingGroup" xmlns:wpi="http://schemas.microsoft.com/office/word/2010/wordprocessingInk" xmlns:wne="http://schemas.microsoft.com/office/word/2006/wordml" xmlns:wps="http://schemas.microsoft.com/office/word/2010/wordprocessingShape" mc:Ignorable="w14 w15 w16se w16cid w16 w16cex w16sdtdh wp14">
   <w:sdt>
     <w:sdtPr>
-      <w:id w:val="-1309706245"/>
+      <w:rPr>
+        <w:rFonts w:ascii="Palatino Linotype" w:hAnsi="Palatino Linotype"/>
+        <w:sz w:val="20"/>
+        <w:szCs w:val="20"/>
+      </w:rPr>
+      <w:id w:val="-2099861789"/>
       <w:docPartObj>
         <w:docPartGallery w:val="Page Numbers (Bottom of Page)"/>
         <w:docPartUnique/>
@@ -2439,19 +2884,13 @@
             <w:sz w:val="20"/>
             <w:szCs w:val="20"/>
           </w:rPr>
-          <w:id w:val="98381352"/>
+          <w:id w:val="860082579"/>
           <w:docPartObj>
             <w:docPartGallery w:val="Page Numbers (Top of Page)"/>
             <w:docPartUnique/>
           </w:docPartObj>
         </w:sdtPr>
-        <w:sdtEndPr>
-          <w:rPr>
-            <w:rFonts w:ascii="Times New Roman" w:hAnsi="Times New Roman"/>
-            <w:sz w:val="24"/>
-            <w:szCs w:val="24"/>
-          </w:rPr>
-        </w:sdtEndPr>
+        <w:sdtEndPr/>
         <w:sdtContent>
           <w:p>
             <w:pPr>
@@ -2580,7 +3019,7 @@
                 <w:sz w:val="20"/>
                 <w:szCs w:val="20"/>
               </w:rPr>
-              <w:t>3</w:t>
+              <w:t>5</w:t>
             </w:r>
             <w:r>
               <w:rPr>
@@ -2610,39 +3049,11 @@
               </w:rPr>
               <w:t xml:space="preserve">Final Judgment Entry 21TRD09386</w:t>
             </w:r>
-          </w:p>
-          <w:p>
-            <w:pPr>
-              <w:pStyle w:val="Footer"/>
-              <w:jc w:val="right"/>
-            </w:pPr>
           </w:p>
         </w:sdtContent>
       </w:sdt>
     </w:sdtContent>
   </w:sdt>
-  <w:p>
-    <w:pPr>
-      <w:tabs>
-        <w:tab w:val="left" w:pos="-1080"/>
-        <w:tab w:val="left" w:pos="-720"/>
-        <w:tab w:val="left" w:pos="0"/>
-        <w:tab w:val="left" w:pos="720"/>
-        <w:tab w:val="left" w:pos="1440"/>
-        <w:tab w:val="left" w:pos="2160"/>
-        <w:tab w:val="left" w:pos="2880"/>
-        <w:tab w:val="left" w:pos="3600"/>
-        <w:tab w:val="left" w:pos="4320"/>
-        <w:tab w:val="left" w:pos="4680"/>
-      </w:tabs>
-      <w:jc w:val="right"/>
-      <w:rPr>
-        <w:rFonts w:ascii="Palatino Linotype" w:hAnsi="Palatino Linotype"/>
-        <w:sz w:val="20"/>
-        <w:szCs w:val="20"/>
-      </w:rPr>
-    </w:pPr>
-  </w:p>
 </w:ftr>
 </file>
 
@@ -2834,8 +3245,240 @@
       </w:rPr>
     </w:lvl>
   </w:abstractNum>
+  <w:abstractNum w:abstractNumId="1" w15:restartNumberingAfterBreak="0">
+    <w:nsid w:val="279660C9"/>
+    <w:multiLevelType w:val="hybridMultilevel"/>
+    <w:tmpl w:val="05247724"/>
+    <w:lvl w:ilvl="0" w:tplc="04090001">
+      <w:start w:val="1"/>
+      <w:numFmt w:val="bullet"/>
+      <w:lvlText w:val=""/>
+      <w:lvlJc w:val="left"/>
+      <w:pPr>
+        <w:ind w:left="720" w:hanging="360"/>
+      </w:pPr>
+      <w:rPr>
+        <w:rFonts w:ascii="Symbol" w:hAnsi="Symbol" w:hint="default"/>
+      </w:rPr>
+    </w:lvl>
+    <w:lvl w:ilvl="1" w:tplc="04090003" w:tentative="1">
+      <w:start w:val="1"/>
+      <w:numFmt w:val="bullet"/>
+      <w:lvlText w:val="o"/>
+      <w:lvlJc w:val="left"/>
+      <w:pPr>
+        <w:ind w:left="1440" w:hanging="360"/>
+      </w:pPr>
+      <w:rPr>
+        <w:rFonts w:ascii="Courier New" w:hAnsi="Courier New" w:cs="Courier New" w:hint="default"/>
+      </w:rPr>
+    </w:lvl>
+    <w:lvl w:ilvl="2" w:tplc="04090005" w:tentative="1">
+      <w:start w:val="1"/>
+      <w:numFmt w:val="bullet"/>
+      <w:lvlText w:val=""/>
+      <w:lvlJc w:val="left"/>
+      <w:pPr>
+        <w:ind w:left="2160" w:hanging="360"/>
+      </w:pPr>
+      <w:rPr>
+        <w:rFonts w:ascii="Wingdings" w:hAnsi="Wingdings" w:hint="default"/>
+      </w:rPr>
+    </w:lvl>
+    <w:lvl w:ilvl="3" w:tplc="04090001" w:tentative="1">
+      <w:start w:val="1"/>
+      <w:numFmt w:val="bullet"/>
+      <w:lvlText w:val=""/>
+      <w:lvlJc w:val="left"/>
+      <w:pPr>
+        <w:ind w:left="2880" w:hanging="360"/>
+      </w:pPr>
+      <w:rPr>
+        <w:rFonts w:ascii="Symbol" w:hAnsi="Symbol" w:hint="default"/>
+      </w:rPr>
+    </w:lvl>
+    <w:lvl w:ilvl="4" w:tplc="04090003" w:tentative="1">
+      <w:start w:val="1"/>
+      <w:numFmt w:val="bullet"/>
+      <w:lvlText w:val="o"/>
+      <w:lvlJc w:val="left"/>
+      <w:pPr>
+        <w:ind w:left="3600" w:hanging="360"/>
+      </w:pPr>
+      <w:rPr>
+        <w:rFonts w:ascii="Courier New" w:hAnsi="Courier New" w:cs="Courier New" w:hint="default"/>
+      </w:rPr>
+    </w:lvl>
+    <w:lvl w:ilvl="5" w:tplc="04090005" w:tentative="1">
+      <w:start w:val="1"/>
+      <w:numFmt w:val="bullet"/>
+      <w:lvlText w:val=""/>
+      <w:lvlJc w:val="left"/>
+      <w:pPr>
+        <w:ind w:left="4320" w:hanging="360"/>
+      </w:pPr>
+      <w:rPr>
+        <w:rFonts w:ascii="Wingdings" w:hAnsi="Wingdings" w:hint="default"/>
+      </w:rPr>
+    </w:lvl>
+    <w:lvl w:ilvl="6" w:tplc="04090001" w:tentative="1">
+      <w:start w:val="1"/>
+      <w:numFmt w:val="bullet"/>
+      <w:lvlText w:val=""/>
+      <w:lvlJc w:val="left"/>
+      <w:pPr>
+        <w:ind w:left="5040" w:hanging="360"/>
+      </w:pPr>
+      <w:rPr>
+        <w:rFonts w:ascii="Symbol" w:hAnsi="Symbol" w:hint="default"/>
+      </w:rPr>
+    </w:lvl>
+    <w:lvl w:ilvl="7" w:tplc="04090003" w:tentative="1">
+      <w:start w:val="1"/>
+      <w:numFmt w:val="bullet"/>
+      <w:lvlText w:val="o"/>
+      <w:lvlJc w:val="left"/>
+      <w:pPr>
+        <w:ind w:left="5760" w:hanging="360"/>
+      </w:pPr>
+      <w:rPr>
+        <w:rFonts w:ascii="Courier New" w:hAnsi="Courier New" w:cs="Courier New" w:hint="default"/>
+      </w:rPr>
+    </w:lvl>
+    <w:lvl w:ilvl="8" w:tplc="04090005" w:tentative="1">
+      <w:start w:val="1"/>
+      <w:numFmt w:val="bullet"/>
+      <w:lvlText w:val=""/>
+      <w:lvlJc w:val="left"/>
+      <w:pPr>
+        <w:ind w:left="6480" w:hanging="360"/>
+      </w:pPr>
+      <w:rPr>
+        <w:rFonts w:ascii="Wingdings" w:hAnsi="Wingdings" w:hint="default"/>
+      </w:rPr>
+    </w:lvl>
+  </w:abstractNum>
+  <w:abstractNum w:abstractNumId="2" w15:restartNumberingAfterBreak="0">
+    <w:nsid w:val="2E17566E"/>
+    <w:multiLevelType w:val="hybridMultilevel"/>
+    <w:tmpl w:val="00866CE6"/>
+    <w:lvl w:ilvl="0" w:tplc="04090001">
+      <w:start w:val="1"/>
+      <w:numFmt w:val="bullet"/>
+      <w:lvlText w:val=""/>
+      <w:lvlJc w:val="left"/>
+      <w:pPr>
+        <w:ind w:left="779" w:hanging="360"/>
+      </w:pPr>
+      <w:rPr>
+        <w:rFonts w:ascii="Symbol" w:hAnsi="Symbol" w:hint="default"/>
+      </w:rPr>
+    </w:lvl>
+    <w:lvl w:ilvl="1" w:tplc="04090003">
+      <w:start w:val="1"/>
+      <w:numFmt w:val="bullet"/>
+      <w:lvlText w:val="o"/>
+      <w:lvlJc w:val="left"/>
+      <w:pPr>
+        <w:ind w:left="1499" w:hanging="360"/>
+      </w:pPr>
+      <w:rPr>
+        <w:rFonts w:ascii="Courier New" w:hAnsi="Courier New" w:cs="Courier New" w:hint="default"/>
+      </w:rPr>
+    </w:lvl>
+    <w:lvl w:ilvl="2" w:tplc="04090005" w:tentative="1">
+      <w:start w:val="1"/>
+      <w:numFmt w:val="bullet"/>
+      <w:lvlText w:val=""/>
+      <w:lvlJc w:val="left"/>
+      <w:pPr>
+        <w:ind w:left="2219" w:hanging="360"/>
+      </w:pPr>
+      <w:rPr>
+        <w:rFonts w:ascii="Wingdings" w:hAnsi="Wingdings" w:hint="default"/>
+      </w:rPr>
+    </w:lvl>
+    <w:lvl w:ilvl="3" w:tplc="04090001" w:tentative="1">
+      <w:start w:val="1"/>
+      <w:numFmt w:val="bullet"/>
+      <w:lvlText w:val=""/>
+      <w:lvlJc w:val="left"/>
+      <w:pPr>
+        <w:ind w:left="2939" w:hanging="360"/>
+      </w:pPr>
+      <w:rPr>
+        <w:rFonts w:ascii="Symbol" w:hAnsi="Symbol" w:hint="default"/>
+      </w:rPr>
+    </w:lvl>
+    <w:lvl w:ilvl="4" w:tplc="04090003" w:tentative="1">
+      <w:start w:val="1"/>
+      <w:numFmt w:val="bullet"/>
+      <w:lvlText w:val="o"/>
+      <w:lvlJc w:val="left"/>
+      <w:pPr>
+        <w:ind w:left="3659" w:hanging="360"/>
+      </w:pPr>
+      <w:rPr>
+        <w:rFonts w:ascii="Courier New" w:hAnsi="Courier New" w:cs="Courier New" w:hint="default"/>
+      </w:rPr>
+    </w:lvl>
+    <w:lvl w:ilvl="5" w:tplc="04090005" w:tentative="1">
+      <w:start w:val="1"/>
+      <w:numFmt w:val="bullet"/>
+      <w:lvlText w:val=""/>
+      <w:lvlJc w:val="left"/>
+      <w:pPr>
+        <w:ind w:left="4379" w:hanging="360"/>
+      </w:pPr>
+      <w:rPr>
+        <w:rFonts w:ascii="Wingdings" w:hAnsi="Wingdings" w:hint="default"/>
+      </w:rPr>
+    </w:lvl>
+    <w:lvl w:ilvl="6" w:tplc="04090001" w:tentative="1">
+      <w:start w:val="1"/>
+      <w:numFmt w:val="bullet"/>
+      <w:lvlText w:val=""/>
+      <w:lvlJc w:val="left"/>
+      <w:pPr>
+        <w:ind w:left="5099" w:hanging="360"/>
+      </w:pPr>
+      <w:rPr>
+        <w:rFonts w:ascii="Symbol" w:hAnsi="Symbol" w:hint="default"/>
+      </w:rPr>
+    </w:lvl>
+    <w:lvl w:ilvl="7" w:tplc="04090003" w:tentative="1">
+      <w:start w:val="1"/>
+      <w:numFmt w:val="bullet"/>
+      <w:lvlText w:val="o"/>
+      <w:lvlJc w:val="left"/>
+      <w:pPr>
+        <w:ind w:left="5819" w:hanging="360"/>
+      </w:pPr>
+      <w:rPr>
+        <w:rFonts w:ascii="Courier New" w:hAnsi="Courier New" w:cs="Courier New" w:hint="default"/>
+      </w:rPr>
+    </w:lvl>
+    <w:lvl w:ilvl="8" w:tplc="04090005" w:tentative="1">
+      <w:start w:val="1"/>
+      <w:numFmt w:val="bullet"/>
+      <w:lvlText w:val=""/>
+      <w:lvlJc w:val="left"/>
+      <w:pPr>
+        <w:ind w:left="6539" w:hanging="360"/>
+      </w:pPr>
+      <w:rPr>
+        <w:rFonts w:ascii="Wingdings" w:hAnsi="Wingdings" w:hint="default"/>
+      </w:rPr>
+    </w:lvl>
+  </w:abstractNum>
   <w:num w:numId="1">
     <w:abstractNumId w:val="0"/>
+  </w:num>
+  <w:num w:numId="2">
+    <w:abstractNumId w:val="2"/>
+  </w:num>
+  <w:num w:numId="3">
+    <w:abstractNumId w:val="1"/>
   </w:num>
 </w:numbering>
 </file>
@@ -3392,6 +4035,49 @@
       <w:contextualSpacing/>
     </w:pPr>
   </w:style>
+  <w:style w:type="character" w:styleId="CommentReference">
+    <w:name w:val="annotation reference"/>
+    <w:basedOn w:val="DefaultParagraphFont"/>
+    <w:uiPriority w:val="99"/>
+    <w:semiHidden/>
+    <w:unhideWhenUsed/>
+    <w:rsid w:val="00A53114"/>
+    <w:rPr>
+      <w:sz w:val="16"/>
+      <w:szCs w:val="16"/>
+    </w:rPr>
+  </w:style>
+  <w:style w:type="paragraph" w:styleId="CommentText">
+    <w:name w:val="annotation text"/>
+    <w:basedOn w:val="Normal"/>
+    <w:link w:val="CommentTextChar"/>
+    <w:uiPriority w:val="99"/>
+    <w:unhideWhenUsed/>
+    <w:rsid w:val="00A53114"/>
+    <w:pPr>
+      <w:widowControl/>
+      <w:autoSpaceDE/>
+      <w:autoSpaceDN/>
+      <w:adjustRightInd/>
+    </w:pPr>
+    <w:rPr>
+      <w:rFonts w:asciiTheme="minorHAnsi" w:eastAsiaTheme="minorHAnsi" w:hAnsiTheme="minorHAnsi" w:cstheme="minorBidi"/>
+      <w:sz w:val="20"/>
+      <w:szCs w:val="20"/>
+    </w:rPr>
+  </w:style>
+  <w:style w:type="character" w:customStyle="1" w:styleId="CommentTextChar">
+    <w:name w:val="Comment Text Char"/>
+    <w:basedOn w:val="DefaultParagraphFont"/>
+    <w:link w:val="CommentText"/>
+    <w:uiPriority w:val="99"/>
+    <w:rsid w:val="00A53114"/>
+    <w:rPr>
+      <w:rFonts w:eastAsiaTheme="minorHAnsi"/>
+      <w:sz w:val="20"/>
+      <w:szCs w:val="20"/>
+    </w:rPr>
+  </w:style>
 </w:styles>
 </file>
 

</xml_diff>

<commit_message>
Set jail commitment boxes to no scroll.
</commit_message>
<xml_diff>
--- a/resources/Saved/21TRD09386_Crim_Traffic Judgment Entry.docx
+++ b/resources/Saved/21TRD09386_Crim_Traffic Judgment Entry.docx
@@ -521,6 +521,14 @@
         </w:rPr>
         <w:t xml:space="preserve"/>
       </w:r>
+      <w:r>
+        <w:rPr>
+          <w:rFonts w:ascii="Palatino Linotype" w:hAnsi="Palatino Linotype"/>
+          <w:sz w:val="20"/>
+          <w:szCs w:val="20"/>
+        </w:rPr>
+        <w:tab/>
+      </w:r>
     </w:p>
     <w:p>
       <w:pPr>
@@ -627,25 +635,7 @@
           <w:sz w:val="20"/>
           <w:szCs w:val="20"/>
         </w:rPr>
-        <w:t xml:space="preserve"> waived right to counsel.</w:t>
-      </w:r>
-      <w:r>
-        <w:rPr>
-          <w:rFonts w:ascii="Palatino Linotype" w:hAnsi="Palatino Linotype"/>
-          <w:bCs/>
-          <w:sz w:val="20"/>
-          <w:szCs w:val="20"/>
-        </w:rPr>
-        <w:t xml:space="preserve"> </w:t>
-      </w:r>
-      <w:r>
-        <w:rPr>
-          <w:rFonts w:ascii="Palatino Linotype" w:hAnsi="Palatino Linotype"/>
-          <w:bCs/>
-          <w:sz w:val="20"/>
-          <w:szCs w:val="20"/>
-        </w:rPr>
-        <w:t xml:space="preserve"/>
+        <w:t xml:space="preserve"> waived right to counsel. </w:t>
       </w:r>
       <w:r>
         <w:rPr>
@@ -816,9 +806,18 @@
         </w:rPr>
         <w:t xml:space="preserve"/>
       </w:r>
+      <w:r>
+        <w:rPr>
+          <w:rFonts w:ascii="Palatino Linotype" w:hAnsi="Palatino Linotype"/>
+          <w:sz w:val="20"/>
+          <w:szCs w:val="20"/>
+        </w:rPr>
+        <w:t xml:space="preserve"/>
+      </w:r>
     </w:p>
     <w:p>
       <w:pPr>
+        <w:jc w:val="both"/>
         <w:rPr>
           <w:rFonts w:ascii="Palatino Linotype" w:hAnsi="Palatino Linotype"/>
           <w:sz w:val="20"/>
@@ -834,8 +833,9 @@
         <w:tblLook w:val="04A0" w:firstRow="1" w:lastRow="0" w:firstColumn="1" w:lastColumn="0" w:noHBand="0" w:noVBand="1"/>
       </w:tblPr>
       <w:tblGrid>
-        <w:gridCol w:w="4261"/>
-        <w:gridCol w:w="4019"/>
+        <w:gridCol w:w="2726"/>
+        <w:gridCol w:w="2103"/>
+        <w:gridCol w:w="3833"/>
       </w:tblGrid>
       <w:tr>
         <w:trPr>
@@ -843,7 +843,7 @@
         </w:trPr>
         <w:tc>
           <w:tcPr>
-            <w:tcW w:w="1801" w:type="dxa"/>
+            <w:tcW w:w="2182" w:type="dxa"/>
           </w:tcPr>
           <w:p>
             <w:pPr>
@@ -914,18 +914,14 @@
                 <w:sz w:val="20"/>
                 <w:szCs w:val="20"/>
               </w:rPr>
-              <w:t xml:space="preserve">Tail Lights-rear License Plate</w:t>
+              <w:lastRenderedPageBreak/>
+              <w:t xml:space="preserve">DUS Ucm</w:t>
             </w:r>
           </w:p>
         </w:tc>
-      </w:tr>
-      <w:tr>
-        <w:trPr>
-          <w:jc w:val="center"/>
-        </w:trPr>
         <w:tc>
           <w:tcPr>
-            <w:tcW w:w="1801" w:type="dxa"/>
+            <w:tcW w:w="3289" w:type="dxa"/>
           </w:tcPr>
           <w:p>
             <w:pPr>
@@ -949,6 +945,7 @@
                 <w:szCs w:val="20"/>
               </w:rPr>
             </w:pPr>
+            <w:proofErr w:type="gramStart"/>
             <w:r>
               <w:rPr>
                 <w:rFonts w:ascii="Palatino Linotype" w:hAnsi="Palatino Linotype"/>
@@ -958,6 +955,49 @@
                 <w:szCs w:val="20"/>
               </w:rPr>
               <w:lastRenderedPageBreak/>
+              <w:t xml:space="preserve">Tail Lights-rear License Plate</w:t>
+            </w:r>
+          </w:p>
+        </w:tc>
+      </w:tr>
+      <w:tr>
+        <w:trPr>
+          <w:jc w:val="center"/>
+        </w:trPr>
+        <w:tc>
+          <w:tcPr>
+            <w:tcW w:w="2182" w:type="dxa"/>
+          </w:tcPr>
+          <w:p>
+            <w:pPr>
+              <w:tabs>
+                <w:tab w:val="left" w:pos="-1080"/>
+                <w:tab w:val="left" w:pos="-720"/>
+                <w:tab w:val="left" w:pos="0"/>
+                <w:tab w:val="left" w:pos="720"/>
+                <w:tab w:val="left" w:pos="1440"/>
+                <w:tab w:val="left" w:pos="2160"/>
+                <w:tab w:val="left" w:pos="2880"/>
+                <w:tab w:val="left" w:pos="3600"/>
+                <w:tab w:val="left" w:pos="4320"/>
+                <w:tab w:val="left" w:pos="4680"/>
+              </w:tabs>
+              <w:rPr>
+                <w:rFonts w:ascii="Palatino Linotype" w:hAnsi="Palatino Linotype"/>
+                <w:b/>
+                <w:bCs/>
+                <w:sz w:val="20"/>
+                <w:szCs w:val="20"/>
+              </w:rPr>
+            </w:pPr>
+            <w:r>
+              <w:rPr>
+                <w:rFonts w:ascii="Palatino Linotype" w:hAnsi="Palatino Linotype"/>
+                <w:b/>
+                <w:bCs/>
+                <w:sz w:val="20"/>
+                <w:szCs w:val="20"/>
+              </w:rPr>
               <w:t>Statute/Ord.</w:t>
             </w:r>
           </w:p>
@@ -997,6 +1037,45 @@
                 <w:sz w:val="20"/>
                 <w:szCs w:val="20"/>
               </w:rPr>
+              <w:t xml:space="preserve">4510.111</w:t>
+            </w:r>
+          </w:p>
+        </w:tc>
+        <w:tc>
+          <w:tcPr>
+            <w:tcW w:w="3289" w:type="dxa"/>
+          </w:tcPr>
+          <w:p>
+            <w:pPr>
+              <w:tabs>
+                <w:tab w:val="left" w:pos="-1080"/>
+                <w:tab w:val="left" w:pos="-720"/>
+                <w:tab w:val="left" w:pos="0"/>
+                <w:tab w:val="left" w:pos="720"/>
+                <w:tab w:val="left" w:pos="1440"/>
+                <w:tab w:val="left" w:pos="2160"/>
+                <w:tab w:val="left" w:pos="2880"/>
+                <w:tab w:val="left" w:pos="3600"/>
+                <w:tab w:val="left" w:pos="4320"/>
+                <w:tab w:val="left" w:pos="4680"/>
+              </w:tabs>
+              <w:rPr>
+                <w:rFonts w:ascii="Palatino Linotype" w:hAnsi="Palatino Linotype"/>
+                <w:b/>
+                <w:bCs/>
+                <w:sz w:val="20"/>
+                <w:szCs w:val="20"/>
+              </w:rPr>
+            </w:pPr>
+            <w:proofErr w:type="gramStart"/>
+            <w:r>
+              <w:rPr>
+                <w:rFonts w:ascii="Palatino Linotype" w:hAnsi="Palatino Linotype"/>
+                <w:b/>
+                <w:bCs/>
+                <w:sz w:val="20"/>
+                <w:szCs w:val="20"/>
+              </w:rPr>
               <w:t xml:space="preserve">4513.05</w:t>
             </w:r>
           </w:p>
@@ -1008,7 +1087,7 @@
         </w:trPr>
         <w:tc>
           <w:tcPr>
-            <w:tcW w:w="1801" w:type="dxa"/>
+            <w:tcW w:w="2182" w:type="dxa"/>
           </w:tcPr>
           <w:p>
             <w:pPr>
@@ -1079,6 +1158,45 @@
                 <w:sz w:val="20"/>
                 <w:szCs w:val="20"/>
               </w:rPr>
+              <w:t xml:space="preserve">UCM</w:t>
+            </w:r>
+          </w:p>
+        </w:tc>
+        <w:tc>
+          <w:tcPr>
+            <w:tcW w:w="3289" w:type="dxa"/>
+          </w:tcPr>
+          <w:p>
+            <w:pPr>
+              <w:tabs>
+                <w:tab w:val="left" w:pos="-1080"/>
+                <w:tab w:val="left" w:pos="-720"/>
+                <w:tab w:val="left" w:pos="0"/>
+                <w:tab w:val="left" w:pos="720"/>
+                <w:tab w:val="left" w:pos="1440"/>
+                <w:tab w:val="left" w:pos="2160"/>
+                <w:tab w:val="left" w:pos="2880"/>
+                <w:tab w:val="left" w:pos="3600"/>
+                <w:tab w:val="left" w:pos="4320"/>
+                <w:tab w:val="left" w:pos="4680"/>
+              </w:tabs>
+              <w:rPr>
+                <w:rFonts w:ascii="Palatino Linotype" w:hAnsi="Palatino Linotype"/>
+                <w:b/>
+                <w:bCs/>
+                <w:sz w:val="20"/>
+                <w:szCs w:val="20"/>
+              </w:rPr>
+            </w:pPr>
+            <w:proofErr w:type="gramStart"/>
+            <w:r>
+              <w:rPr>
+                <w:rFonts w:ascii="Palatino Linotype" w:hAnsi="Palatino Linotype"/>
+                <w:b/>
+                <w:bCs/>
+                <w:sz w:val="20"/>
+                <w:szCs w:val="20"/>
+              </w:rPr>
               <w:t xml:space="preserve">MM</w:t>
             </w:r>
           </w:p>
@@ -1090,7 +1208,7 @@
         </w:trPr>
         <w:tc>
           <w:tcPr>
-            <w:tcW w:w="1801" w:type="dxa"/>
+            <w:tcW w:w="2182" w:type="dxa"/>
           </w:tcPr>
           <w:p>
             <w:pPr>
@@ -1161,7 +1279,46 @@
                 <w:sz w:val="20"/>
                 <w:szCs w:val="20"/>
               </w:rPr>
-              <w:t xml:space="preserve">Guilty</w:t>
+              <w:t xml:space="preserve">No Contest</w:t>
+            </w:r>
+          </w:p>
+        </w:tc>
+        <w:tc>
+          <w:tcPr>
+            <w:tcW w:w="3289" w:type="dxa"/>
+          </w:tcPr>
+          <w:p>
+            <w:pPr>
+              <w:tabs>
+                <w:tab w:val="left" w:pos="-1080"/>
+                <w:tab w:val="left" w:pos="-720"/>
+                <w:tab w:val="left" w:pos="0"/>
+                <w:tab w:val="left" w:pos="720"/>
+                <w:tab w:val="left" w:pos="1440"/>
+                <w:tab w:val="left" w:pos="2160"/>
+                <w:tab w:val="left" w:pos="2880"/>
+                <w:tab w:val="left" w:pos="3600"/>
+                <w:tab w:val="left" w:pos="4320"/>
+                <w:tab w:val="left" w:pos="4680"/>
+              </w:tabs>
+              <w:rPr>
+                <w:rFonts w:ascii="Palatino Linotype" w:hAnsi="Palatino Linotype"/>
+                <w:b/>
+                <w:bCs/>
+                <w:sz w:val="20"/>
+                <w:szCs w:val="20"/>
+              </w:rPr>
+            </w:pPr>
+            <w:proofErr w:type="gramStart"/>
+            <w:r>
+              <w:rPr>
+                <w:rFonts w:ascii="Palatino Linotype" w:hAnsi="Palatino Linotype"/>
+                <w:b/>
+                <w:bCs/>
+                <w:sz w:val="20"/>
+                <w:szCs w:val="20"/>
+              </w:rPr>
+              <w:t xml:space="preserve">No Contest</w:t>
             </w:r>
           </w:p>
         </w:tc>
@@ -1172,7 +1329,7 @@
         </w:trPr>
         <w:tc>
           <w:tcPr>
-            <w:tcW w:w="1801" w:type="dxa"/>
+            <w:tcW w:w="2182" w:type="dxa"/>
           </w:tcPr>
           <w:p>
             <w:pPr>
@@ -1247,6 +1404,45 @@
             </w:r>
           </w:p>
         </w:tc>
+        <w:tc>
+          <w:tcPr>
+            <w:tcW w:w="3289" w:type="dxa"/>
+          </w:tcPr>
+          <w:p>
+            <w:pPr>
+              <w:tabs>
+                <w:tab w:val="left" w:pos="-1080"/>
+                <w:tab w:val="left" w:pos="-720"/>
+                <w:tab w:val="left" w:pos="0"/>
+                <w:tab w:val="left" w:pos="720"/>
+                <w:tab w:val="left" w:pos="1440"/>
+                <w:tab w:val="left" w:pos="2160"/>
+                <w:tab w:val="left" w:pos="2880"/>
+                <w:tab w:val="left" w:pos="3600"/>
+                <w:tab w:val="left" w:pos="4320"/>
+                <w:tab w:val="left" w:pos="4680"/>
+              </w:tabs>
+              <w:rPr>
+                <w:rFonts w:ascii="Palatino Linotype" w:hAnsi="Palatino Linotype"/>
+                <w:b/>
+                <w:bCs/>
+                <w:sz w:val="20"/>
+                <w:szCs w:val="20"/>
+              </w:rPr>
+            </w:pPr>
+            <w:proofErr w:type="gramStart"/>
+            <w:r>
+              <w:rPr>
+                <w:rFonts w:ascii="Palatino Linotype" w:hAnsi="Palatino Linotype"/>
+                <w:b/>
+                <w:bCs/>
+                <w:sz w:val="20"/>
+                <w:szCs w:val="20"/>
+              </w:rPr>
+              <w:t xml:space="preserve">Guilty</w:t>
+            </w:r>
+          </w:p>
+        </w:tc>
       </w:tr>
       <w:tr>
         <w:trPr>
@@ -1254,7 +1450,7 @@
         </w:trPr>
         <w:tc>
           <w:tcPr>
-            <w:tcW w:w="1801" w:type="dxa"/>
+            <w:tcW w:w="2182" w:type="dxa"/>
           </w:tcPr>
           <w:p>
             <w:pPr>
@@ -1329,6 +1525,45 @@
             </w:r>
           </w:p>
         </w:tc>
+        <w:tc>
+          <w:tcPr>
+            <w:tcW w:w="3289" w:type="dxa"/>
+          </w:tcPr>
+          <w:p>
+            <w:pPr>
+              <w:tabs>
+                <w:tab w:val="left" w:pos="-1080"/>
+                <w:tab w:val="left" w:pos="-720"/>
+                <w:tab w:val="left" w:pos="0"/>
+                <w:tab w:val="left" w:pos="720"/>
+                <w:tab w:val="left" w:pos="1440"/>
+                <w:tab w:val="left" w:pos="2160"/>
+                <w:tab w:val="left" w:pos="2880"/>
+                <w:tab w:val="left" w:pos="3600"/>
+                <w:tab w:val="left" w:pos="4320"/>
+                <w:tab w:val="left" w:pos="4680"/>
+              </w:tabs>
+              <w:rPr>
+                <w:rFonts w:ascii="Palatino Linotype" w:hAnsi="Palatino Linotype"/>
+                <w:b/>
+                <w:bCs/>
+                <w:sz w:val="20"/>
+                <w:szCs w:val="20"/>
+              </w:rPr>
+            </w:pPr>
+            <w:proofErr w:type="gramStart"/>
+            <w:r>
+              <w:rPr>
+                <w:rFonts w:ascii="Palatino Linotype" w:hAnsi="Palatino Linotype"/>
+                <w:b/>
+                <w:bCs/>
+                <w:sz w:val="20"/>
+                <w:szCs w:val="20"/>
+              </w:rPr>
+              <w:t xml:space="preserve">$ 0</w:t>
+            </w:r>
+          </w:p>
+        </w:tc>
       </w:tr>
       <w:tr>
         <w:trPr>
@@ -1336,7 +1571,7 @@
         </w:trPr>
         <w:tc>
           <w:tcPr>
-            <w:tcW w:w="1801" w:type="dxa"/>
+            <w:tcW w:w="2182" w:type="dxa"/>
           </w:tcPr>
           <w:p>
             <w:pPr>
@@ -1431,45 +1666,321 @@
             </w:r>
           </w:p>
         </w:tc>
+        <w:tc>
+          <w:tcPr>
+            <w:tcW w:w="3289" w:type="dxa"/>
+          </w:tcPr>
+          <w:p>
+            <w:pPr>
+              <w:tabs>
+                <w:tab w:val="left" w:pos="-1080"/>
+                <w:tab w:val="left" w:pos="-720"/>
+                <w:tab w:val="left" w:pos="0"/>
+                <w:tab w:val="left" w:pos="720"/>
+                <w:tab w:val="left" w:pos="1440"/>
+                <w:tab w:val="left" w:pos="2160"/>
+                <w:tab w:val="left" w:pos="2880"/>
+                <w:tab w:val="left" w:pos="3600"/>
+                <w:tab w:val="left" w:pos="4320"/>
+                <w:tab w:val="left" w:pos="4680"/>
+              </w:tabs>
+              <w:rPr>
+                <w:rFonts w:ascii="Palatino Linotype" w:hAnsi="Palatino Linotype"/>
+                <w:b/>
+                <w:bCs/>
+                <w:sz w:val="20"/>
+                <w:szCs w:val="20"/>
+              </w:rPr>
+            </w:pPr>
+            <w:proofErr w:type="gramStart"/>
+            <w:r>
+              <w:rPr>
+                <w:rFonts w:ascii="Palatino Linotype" w:hAnsi="Palatino Linotype"/>
+                <w:b/>
+                <w:bCs/>
+                <w:sz w:val="20"/>
+                <w:szCs w:val="20"/>
+              </w:rPr>
+              <w:t xml:space="preserve">$ 0</w:t>
+            </w:r>
+          </w:p>
+        </w:tc>
+      </w:tr>
+      <w:tr>
+        <w:trPr>
+          <w:jc w:val="center"/>
+        </w:trPr>
+        <w:tc>
+          <w:tcPr>
+            <w:tcW w:w="2182" w:type="dxa"/>
+          </w:tcPr>
+          <w:p>
+            <w:pPr>
+              <w:tabs>
+                <w:tab w:val="left" w:pos="-1080"/>
+                <w:tab w:val="left" w:pos="-720"/>
+                <w:tab w:val="left" w:pos="0"/>
+                <w:tab w:val="left" w:pos="720"/>
+                <w:tab w:val="left" w:pos="1440"/>
+                <w:tab w:val="left" w:pos="2160"/>
+                <w:tab w:val="left" w:pos="2880"/>
+                <w:tab w:val="left" w:pos="3600"/>
+                <w:tab w:val="left" w:pos="4320"/>
+                <w:tab w:val="left" w:pos="4680"/>
+              </w:tabs>
+              <w:rPr>
+                <w:rFonts w:ascii="Palatino Linotype" w:hAnsi="Palatino Linotype"/>
+                <w:b/>
+                <w:bCs/>
+                <w:sz w:val="20"/>
+                <w:szCs w:val="20"/>
+              </w:rPr>
+            </w:pPr>
+            <w:r>
+              <w:rPr>
+                <w:rFonts w:ascii="Palatino Linotype" w:hAnsi="Palatino Linotype"/>
+                <w:b/>
+                <w:bCs/>
+                <w:sz w:val="20"/>
+                <w:szCs w:val="20"/>
+              </w:rPr>
+              <w:t>Jail Days</w:t>
+            </w:r>
+          </w:p>
+        </w:tc>
+        <w:tc>
+          <w:tcPr>
+            <w:tcW w:w="3289" w:type="dxa"/>
+          </w:tcPr>
+          <w:p>
+            <w:pPr>
+              <w:tabs>
+                <w:tab w:val="left" w:pos="-1080"/>
+                <w:tab w:val="left" w:pos="-720"/>
+                <w:tab w:val="left" w:pos="0"/>
+                <w:tab w:val="left" w:pos="720"/>
+                <w:tab w:val="left" w:pos="1440"/>
+                <w:tab w:val="left" w:pos="2160"/>
+                <w:tab w:val="left" w:pos="2880"/>
+                <w:tab w:val="left" w:pos="3600"/>
+                <w:tab w:val="left" w:pos="4320"/>
+                <w:tab w:val="left" w:pos="4680"/>
+              </w:tabs>
+              <w:rPr>
+                <w:rFonts w:ascii="Palatino Linotype" w:hAnsi="Palatino Linotype"/>
+                <w:b/>
+                <w:bCs/>
+                <w:sz w:val="20"/>
+                <w:szCs w:val="20"/>
+              </w:rPr>
+            </w:pPr>
+            <w:proofErr w:type="gramStart"/>
+            <w:r>
+              <w:rPr>
+                <w:rFonts w:ascii="Palatino Linotype" w:hAnsi="Palatino Linotype"/>
+                <w:b/>
+                <w:bCs/>
+                <w:sz w:val="20"/>
+                <w:szCs w:val="20"/>
+              </w:rPr>
+              <w:t xml:space="preserve">4</w:t>
+            </w:r>
+          </w:p>
+        </w:tc>
+        <w:tc>
+          <w:tcPr>
+            <w:tcW w:w="3289" w:type="dxa"/>
+          </w:tcPr>
+          <w:p>
+            <w:pPr>
+              <w:tabs>
+                <w:tab w:val="left" w:pos="-1080"/>
+                <w:tab w:val="left" w:pos="-720"/>
+                <w:tab w:val="left" w:pos="0"/>
+                <w:tab w:val="left" w:pos="720"/>
+                <w:tab w:val="left" w:pos="1440"/>
+                <w:tab w:val="left" w:pos="2160"/>
+                <w:tab w:val="left" w:pos="2880"/>
+                <w:tab w:val="left" w:pos="3600"/>
+                <w:tab w:val="left" w:pos="4320"/>
+                <w:tab w:val="left" w:pos="4680"/>
+              </w:tabs>
+              <w:rPr>
+                <w:rFonts w:ascii="Palatino Linotype" w:hAnsi="Palatino Linotype"/>
+                <w:b/>
+                <w:bCs/>
+                <w:sz w:val="20"/>
+                <w:szCs w:val="20"/>
+              </w:rPr>
+            </w:pPr>
+            <w:proofErr w:type="gramStart"/>
+            <w:r>
+              <w:rPr>
+                <w:rFonts w:ascii="Palatino Linotype" w:hAnsi="Palatino Linotype"/>
+                <w:b/>
+                <w:bCs/>
+                <w:sz w:val="20"/>
+                <w:szCs w:val="20"/>
+              </w:rPr>
+              <w:t xml:space="preserve">None</w:t>
+            </w:r>
+          </w:p>
+        </w:tc>
+      </w:tr>
+      <w:tr>
+        <w:trPr>
+          <w:jc w:val="center"/>
+        </w:trPr>
+        <w:tc>
+          <w:tcPr>
+            <w:tcW w:w="2182" w:type="dxa"/>
+          </w:tcPr>
+          <w:p>
+            <w:pPr>
+              <w:tabs>
+                <w:tab w:val="left" w:pos="-1080"/>
+                <w:tab w:val="left" w:pos="-720"/>
+                <w:tab w:val="left" w:pos="0"/>
+                <w:tab w:val="left" w:pos="720"/>
+                <w:tab w:val="left" w:pos="1440"/>
+                <w:tab w:val="left" w:pos="2160"/>
+                <w:tab w:val="left" w:pos="2880"/>
+                <w:tab w:val="left" w:pos="3600"/>
+                <w:tab w:val="left" w:pos="4320"/>
+                <w:tab w:val="left" w:pos="4680"/>
+              </w:tabs>
+              <w:rPr>
+                <w:rFonts w:ascii="Palatino Linotype" w:hAnsi="Palatino Linotype"/>
+                <w:b/>
+                <w:bCs/>
+                <w:sz w:val="20"/>
+                <w:szCs w:val="20"/>
+              </w:rPr>
+            </w:pPr>
+            <w:r>
+              <w:rPr>
+                <w:rFonts w:ascii="Palatino Linotype" w:hAnsi="Palatino Linotype"/>
+                <w:b/>
+                <w:bCs/>
+                <w:sz w:val="20"/>
+                <w:szCs w:val="20"/>
+              </w:rPr>
+              <w:t>Jail Days</w:t>
+            </w:r>
+            <w:r>
+              <w:rPr>
+                <w:rFonts w:ascii="Palatino Linotype" w:hAnsi="Palatino Linotype"/>
+                <w:b/>
+                <w:bCs/>
+                <w:sz w:val="20"/>
+                <w:szCs w:val="20"/>
+              </w:rPr>
+              <w:t xml:space="preserve"> </w:t>
+            </w:r>
+            <w:r>
+              <w:rPr>
+                <w:rFonts w:ascii="Palatino Linotype" w:hAnsi="Palatino Linotype"/>
+                <w:b/>
+                <w:bCs/>
+                <w:sz w:val="20"/>
+                <w:szCs w:val="20"/>
+              </w:rPr>
+              <w:t>Suspended</w:t>
+            </w:r>
+          </w:p>
+        </w:tc>
+        <w:tc>
+          <w:tcPr>
+            <w:tcW w:w="3289" w:type="dxa"/>
+          </w:tcPr>
+          <w:p>
+            <w:pPr>
+              <w:tabs>
+                <w:tab w:val="left" w:pos="-1080"/>
+                <w:tab w:val="left" w:pos="-720"/>
+                <w:tab w:val="left" w:pos="0"/>
+                <w:tab w:val="left" w:pos="720"/>
+                <w:tab w:val="left" w:pos="1440"/>
+                <w:tab w:val="left" w:pos="2160"/>
+                <w:tab w:val="left" w:pos="2880"/>
+                <w:tab w:val="left" w:pos="3600"/>
+                <w:tab w:val="left" w:pos="4320"/>
+                <w:tab w:val="left" w:pos="4680"/>
+              </w:tabs>
+              <w:rPr>
+                <w:rFonts w:ascii="Palatino Linotype" w:hAnsi="Palatino Linotype"/>
+                <w:b/>
+                <w:bCs/>
+                <w:sz w:val="20"/>
+                <w:szCs w:val="20"/>
+              </w:rPr>
+            </w:pPr>
+            <w:proofErr w:type="gramStart"/>
+            <w:r>
+              <w:rPr>
+                <w:rFonts w:ascii="Palatino Linotype" w:hAnsi="Palatino Linotype"/>
+                <w:b/>
+                <w:bCs/>
+                <w:sz w:val="20"/>
+                <w:szCs w:val="20"/>
+              </w:rPr>
+              <w:t xml:space="preserve">None</w:t>
+            </w:r>
+          </w:p>
+        </w:tc>
+        <w:tc>
+          <w:tcPr>
+            <w:tcW w:w="3289" w:type="dxa"/>
+          </w:tcPr>
+          <w:p>
+            <w:pPr>
+              <w:tabs>
+                <w:tab w:val="left" w:pos="-1080"/>
+                <w:tab w:val="left" w:pos="-720"/>
+                <w:tab w:val="left" w:pos="0"/>
+                <w:tab w:val="left" w:pos="720"/>
+                <w:tab w:val="left" w:pos="1440"/>
+                <w:tab w:val="left" w:pos="2160"/>
+                <w:tab w:val="left" w:pos="2880"/>
+                <w:tab w:val="left" w:pos="3600"/>
+                <w:tab w:val="left" w:pos="4320"/>
+                <w:tab w:val="left" w:pos="4680"/>
+              </w:tabs>
+              <w:rPr>
+                <w:rFonts w:ascii="Palatino Linotype" w:hAnsi="Palatino Linotype"/>
+                <w:b/>
+                <w:bCs/>
+                <w:sz w:val="20"/>
+                <w:szCs w:val="20"/>
+              </w:rPr>
+            </w:pPr>
+            <w:proofErr w:type="gramStart"/>
+            <w:r>
+              <w:rPr>
+                <w:rFonts w:ascii="Palatino Linotype" w:hAnsi="Palatino Linotype"/>
+                <w:b/>
+                <w:bCs/>
+                <w:sz w:val="20"/>
+                <w:szCs w:val="20"/>
+              </w:rPr>
+              <w:t xml:space="preserve">None</w:t>
+            </w:r>
+          </w:p>
+        </w:tc>
       </w:tr>
     </w:tbl>
     <w:p>
       <w:pPr>
-        <w:spacing w:line="276" w:lineRule="auto"/>
         <w:jc w:val="both"/>
         <w:rPr>
           <w:rFonts w:ascii="Palatino Linotype" w:hAnsi="Palatino Linotype"/>
-          <w:b/>
-          <w:bCs/>
-          <w:sz w:val="20"/>
-          <w:szCs w:val="20"/>
-        </w:rPr>
-      </w:pPr>
-    </w:p>
-    <w:p>
-      <w:pPr>
-        <w:jc w:val="both"/>
-        <w:rPr>
-          <w:rFonts w:ascii="Palatino Linotype" w:hAnsi="Palatino Linotype"/>
-          <w:sz w:val="20"/>
-          <w:szCs w:val="20"/>
-        </w:rPr>
-      </w:pPr>
-      <w:r>
-        <w:rPr>
-          <w:rFonts w:ascii="Palatino Linotype" w:hAnsi="Palatino Linotype"/>
-          <w:b/>
-          <w:bCs/>
-          <w:sz w:val="20"/>
-          <w:szCs w:val="20"/>
-        </w:rPr>
-        <w:t xml:space="preserve">Fines and Costs.  </w:t>
-      </w:r>
-      <w:r>
-        <w:rPr>
-          <w:rFonts w:ascii="Palatino Linotype" w:hAnsi="Palatino Linotype"/>
-          <w:b/>
-          <w:bCs/>
+          <w:sz w:val="20"/>
+          <w:szCs w:val="20"/>
+        </w:rPr>
+      </w:pPr>
+      <w:r>
+        <w:rPr>
+          <w:rFonts w:ascii="Palatino Linotype" w:hAnsi="Palatino Linotype"/>
           <w:sz w:val="20"/>
           <w:szCs w:val="20"/>
         </w:rPr>
@@ -1478,170 +1989,10 @@
       <w:r>
         <w:rPr>
           <w:rFonts w:ascii="Palatino Linotype" w:hAnsi="Palatino Linotype"/>
-          <w:bCs/>
-          <w:sz w:val="20"/>
-          <w:szCs w:val="20"/>
-          <w:u w:val="single"/>
-        </w:rPr>
-        <w:t>Court costs are assessed for the highest degree charge in this</w:t>
-      </w:r>
-      <w:r>
-        <w:rPr>
-          <w:rFonts w:ascii="Palatino Linotype" w:hAnsi="Palatino Linotype"/>
-          <w:bCs/>
-          <w:sz w:val="20"/>
-          <w:szCs w:val="20"/>
-          <w:u w:val="single"/>
-        </w:rPr>
-        <w:t xml:space="preserve"> case</w:t>
-      </w:r>
-      <w:r>
-        <w:rPr>
-          <w:rFonts w:ascii="Palatino Linotype" w:hAnsi="Palatino Linotype"/>
-          <w:bCs/>
-          <w:sz w:val="20"/>
-          <w:szCs w:val="20"/>
-        </w:rPr>
-        <w:t xml:space="preserve">. </w:t>
-      </w:r>
-      <w:r>
-        <w:rPr>
-          <w:rFonts w:ascii="Palatino Linotype" w:hAnsi="Palatino Linotype"/>
-          <w:sz w:val="20"/>
-          <w:szCs w:val="20"/>
-        </w:rPr>
-        <w:t xml:space="preserve">Having</w:t>
-      </w:r>
-      <w:proofErr w:type="gramEnd"/>
-      <w:r>
-        <w:rPr>
-          <w:rFonts w:ascii="Palatino Linotype" w:hAnsi="Palatino Linotype"/>
-          <w:sz w:val="20"/>
-          <w:szCs w:val="20"/>
-        </w:rPr>
-        <w:t xml:space="preserve"> been informed of the fines </w:t>
-      </w:r>
-      <w:r>
-        <w:rPr>
-          <w:rFonts w:ascii="Palatino Linotype" w:hAnsi="Palatino Linotype"/>
-          <w:b/>
-          <w:bCs/>
           <w:sz w:val="20"/>
           <w:szCs w:val="20"/>
         </w:rPr>
         <w:t xml:space="preserve"/>
-      </w:r>
-      <w:r>
-        <w:rPr>
-          <w:rFonts w:ascii="Palatino Linotype" w:hAnsi="Palatino Linotype"/>
-          <w:sz w:val="20"/>
-          <w:szCs w:val="20"/>
-        </w:rPr>
-        <w:t xml:space="preserve">and costs</w:t>
-      </w:r>
-      <w:r>
-        <w:rPr>
-          <w:rFonts w:ascii="Palatino Linotype" w:hAnsi="Palatino Linotype"/>
-          <w:sz w:val="20"/>
-          <w:szCs w:val="20"/>
-        </w:rPr>
-        <w:t xml:space="preserve"> </w:t>
-      </w:r>
-      <w:r>
-        <w:rPr>
-          <w:rFonts w:ascii="Palatino Linotype" w:hAnsi="Palatino Linotype"/>
-          <w:sz w:val="20"/>
-          <w:szCs w:val="20"/>
-        </w:rPr>
-        <w:t xml:space="preserve">owed, Defendant expressed an ability to pay </w:t>
-      </w:r>
-      <w:r>
-        <w:rPr>
-          <w:rFonts w:ascii="Palatino Linotype" w:hAnsi="Palatino Linotype"/>
-          <w:b/>
-          <w:bCs/>
-          <w:sz w:val="20"/>
-          <w:szCs w:val="20"/>
-        </w:rPr>
-        <w:t xml:space="preserve">forthwith</w:t>
-      </w:r>
-      <w:r>
-        <w:rPr>
-          <w:rFonts w:ascii="Palatino Linotype" w:hAnsi="Palatino Linotype"/>
-          <w:sz w:val="20"/>
-          <w:szCs w:val="20"/>
-        </w:rPr>
-        <w:t xml:space="preserve">. </w:t>
-      </w:r>
-      <w:bookmarkStart w:id="0" w:name="_Hlk94196527"/>
-      <w:r>
-        <w:rPr>
-          <w:rFonts w:ascii="Palatino Linotype" w:hAnsi="Palatino Linotype"/>
-          <w:sz w:val="20"/>
-          <w:szCs w:val="20"/>
-        </w:rPr>
-        <w:t xml:space="preserve">Absent further order, the Court finds Defendant is able and shall pay</w:t>
-      </w:r>
-      <w:r>
-        <w:rPr>
-          <w:rFonts w:ascii="Palatino Linotype" w:hAnsi="Palatino Linotype"/>
-          <w:sz w:val="20"/>
-          <w:szCs w:val="20"/>
-        </w:rPr>
-        <w:t xml:space="preserve"> the fines </w:t>
-      </w:r>
-      <w:r>
-        <w:rPr>
-          <w:rFonts w:ascii="Palatino Linotype" w:hAnsi="Palatino Linotype"/>
-          <w:b/>
-          <w:bCs/>
-          <w:sz w:val="20"/>
-          <w:szCs w:val="20"/>
-        </w:rPr>
-        <w:t xml:space="preserve"/>
-      </w:r>
-      <w:r>
-        <w:rPr>
-          <w:rFonts w:ascii="Palatino Linotype" w:hAnsi="Palatino Linotype"/>
-          <w:sz w:val="20"/>
-          <w:szCs w:val="20"/>
-        </w:rPr>
-        <w:t xml:space="preserve">and costs</w:t>
-      </w:r>
-      <w:r>
-        <w:rPr>
-          <w:rFonts w:ascii="Palatino Linotype" w:hAnsi="Palatino Linotype"/>
-          <w:sz w:val="20"/>
-          <w:szCs w:val="20"/>
-        </w:rPr>
-        <w:t xml:space="preserve"> </w:t>
-      </w:r>
-      <w:r>
-        <w:rPr>
-          <w:rFonts w:ascii="Palatino Linotype" w:hAnsi="Palatino Linotype"/>
-          <w:sz w:val="20"/>
-          <w:szCs w:val="20"/>
-        </w:rPr>
-        <w:t xml:space="preserve">in full by </w:t>
-      </w:r>
-      <w:bookmarkEnd w:id="0"/>
-      <w:r>
-        <w:rPr>
-          <w:rFonts w:ascii="Palatino Linotype" w:hAnsi="Palatino Linotype"/>
-          <w:b/>
-          <w:bCs/>
-          <w:sz w:val="20"/>
-          <w:szCs w:val="20"/>
-        </w:rPr>
-        <w:t xml:space="preserve">March 18, 2022</w:t>
-      </w:r>
-      <w:r>
-        <w:rPr>
-          <w:rFonts w:ascii="Palatino Linotype" w:hAnsi="Palatino Linotype"/>
-          <w:sz w:val="20"/>
-          <w:szCs w:val="20"/>
-        </w:rPr>
-        <w:t xml:space="preserve">. </w:t>
       </w:r>
       <w:r>
         <w:rPr>
@@ -1677,9 +2028,49 @@
         <w:br/>
         <w:t xml:space="preserve"/>
       </w:r>
+      <w:r>
+        <w:rPr>
+          <w:rFonts w:ascii="Palatino Linotype" w:hAnsi="Palatino Linotype"/>
+          <w:b/>
+          <w:sz w:val="20"/>
+          <w:szCs w:val="20"/>
+        </w:rPr>
+        <w:t xml:space="preserve">Jail </w:t>
+      </w:r>
+      <w:r>
+        <w:rPr>
+          <w:rFonts w:ascii="Palatino Linotype" w:hAnsi="Palatino Linotype"/>
+          <w:b/>
+          <w:sz w:val="20"/>
+          <w:szCs w:val="20"/>
+        </w:rPr>
+        <w:t xml:space="preserve">Reporting</w:t>
+      </w:r>
+      <w:r>
+        <w:rPr>
+          <w:rFonts w:ascii="Palatino Linotype" w:hAnsi="Palatino Linotype"/>
+          <w:b/>
+          <w:sz w:val="20"/>
+          <w:szCs w:val="20"/>
+        </w:rPr>
+        <w:t xml:space="preserve"> Terms.  </w:t>
+      </w:r>
+      <w:r>
+        <w:rPr>
+          <w:rFonts w:ascii="Palatino Linotype" w:hAnsi="Palatino Linotype"/>
+          <w:sz w:val="20"/>
+          <w:szCs w:val="20"/>
+        </w:rPr>
+        <w:t xml:space="preserve"/>
+      </w:r>
     </w:p>
     <w:p>
       <w:pPr>
+        <w:pStyle w:val="ListParagraph"/>
+        <w:numPr>
+          <w:ilvl w:val="0"/>
+          <w:numId w:val="3"/>
+        </w:numPr>
         <w:jc w:val="both"/>
         <w:rPr>
           <w:rFonts w:ascii="Palatino Linotype" w:hAnsi="Palatino Linotype"/>
@@ -1690,36 +2081,65 @@
       <w:r>
         <w:rPr>
           <w:rFonts w:ascii="Palatino Linotype" w:hAnsi="Palatino Linotype"/>
-          <w:b/>
-          <w:bCs/>
-          <w:sz w:val="20"/>
-          <w:szCs w:val="20"/>
-        </w:rPr>
-        <w:t xml:space="preserve">Community Service.  </w:t>
-      </w:r>
-      <w:r>
-        <w:rPr>
-          <w:rFonts w:ascii="Palatino Linotype" w:hAnsi="Palatino Linotype"/>
-          <w:sz w:val="20"/>
-          <w:szCs w:val="20"/>
-        </w:rPr>
-        <w:t xml:space="preserve">Defendant </w:t>
-      </w:r>
-      <w:r>
-        <w:rPr>
-          <w:rFonts w:ascii="Palatino Linotype" w:hAnsi="Palatino Linotype"/>
-          <w:sz w:val="20"/>
-          <w:szCs w:val="20"/>
-        </w:rPr>
-        <w:t xml:space="preserve">shall </w:t>
-      </w:r>
-      <w:r>
-        <w:rPr>
-          <w:rFonts w:ascii="Palatino Linotype" w:hAnsi="Palatino Linotype"/>
-          <w:sz w:val="20"/>
-          <w:szCs w:val="20"/>
-        </w:rPr>
-        <w:t xml:space="preserve">complete </w:t>
+          <w:sz w:val="20"/>
+          <w:szCs w:val="20"/>
+        </w:rPr>
+        <w:t>Defendant shall report to jail time</w:t>
+      </w:r>
+      <w:r>
+        <w:rPr>
+          <w:rFonts w:ascii="Palatino Linotype" w:hAnsi="Palatino Linotype"/>
+          <w:sz w:val="20"/>
+          <w:szCs w:val="20"/>
+        </w:rPr>
+        <w:t>l</w:t>
+      </w:r>
+      <w:r>
+        <w:rPr>
+          <w:rFonts w:ascii="Palatino Linotype" w:hAnsi="Palatino Linotype"/>
+          <w:sz w:val="20"/>
+          <w:szCs w:val="20"/>
+        </w:rPr>
+        <w:t>y and sober.</w:t>
+      </w:r>
+    </w:p>
+    <w:p>
+      <w:pPr>
+        <w:pStyle w:val="ListParagraph"/>
+        <w:numPr>
+          <w:ilvl w:val="0"/>
+          <w:numId w:val="3"/>
+        </w:numPr>
+        <w:jc w:val="both"/>
+        <w:rPr>
+          <w:rFonts w:ascii="Palatino Linotype" w:hAnsi="Palatino Linotype"/>
+          <w:sz w:val="20"/>
+          <w:szCs w:val="20"/>
+        </w:rPr>
+      </w:pPr>
+      <w:r>
+        <w:rPr>
+          <w:rFonts w:ascii="Palatino Linotype" w:hAnsi="Palatino Linotype"/>
+          <w:sz w:val="20"/>
+          <w:szCs w:val="20"/>
+        </w:rPr>
+        <w:t xml:space="preserve">The jail days imposed shall be served</w:t>
+      </w:r>
+      <w:r>
+        <w:rPr>
+          <w:rFonts w:ascii="Palatino Linotype" w:hAnsi="Palatino Linotype"/>
+          <w:sz w:val="20"/>
+          <w:szCs w:val="20"/>
+        </w:rPr>
+        <w:t xml:space="preserve"> as</w:t>
+      </w:r>
+      <w:r>
+        <w:rPr>
+          <w:rFonts w:ascii="Palatino Linotype" w:hAnsi="Palatino Linotype"/>
+          <w:sz w:val="20"/>
+          <w:szCs w:val="20"/>
+        </w:rPr>
+        <w:t xml:space="preserve"> </w:t>
       </w:r>
       <w:proofErr w:type="gramStart"/>
       <w:r>
@@ -1728,48 +2148,15 @@
           <w:sz w:val="20"/>
           <w:szCs w:val="20"/>
         </w:rPr>
-        <w:t xml:space="preserve">25</w:t>
-      </w:r>
-      <w:r>
-        <w:rPr>
-          <w:rFonts w:ascii="Palatino Linotype" w:hAnsi="Palatino Linotype"/>
-          <w:sz w:val="20"/>
-          <w:szCs w:val="20"/>
-        </w:rPr>
-        <w:t xml:space="preserve"> hours of community service within </w:t>
-      </w:r>
-      <w:r>
-        <w:rPr>
-          <w:rFonts w:ascii="Palatino Linotype" w:hAnsi="Palatino Linotype"/>
-          <w:sz w:val="20"/>
-          <w:szCs w:val="20"/>
-        </w:rPr>
-        <w:t xml:space="preserve">30</w:t>
-      </w:r>
-      <w:r>
-        <w:rPr>
-          <w:rFonts w:ascii="Palatino Linotype" w:hAnsi="Palatino Linotype"/>
-          <w:sz w:val="20"/>
-          <w:szCs w:val="20"/>
-        </w:rPr>
-        <w:t xml:space="preserve"> days. Defendant shall show proof of completion of all completed hours to the Office of Community Control on or before </w:t>
-      </w:r>
-      <w:proofErr w:type="gramStart"/>
-      <w:r>
-        <w:rPr>
-          <w:rFonts w:ascii="Palatino Linotype" w:hAnsi="Palatino Linotype"/>
-          <w:sz w:val="20"/>
-          <w:szCs w:val="20"/>
-        </w:rPr>
-        <w:t xml:space="preserve">April 17, 2022</w:t>
-      </w:r>
-      <w:r>
-        <w:rPr>
-          <w:rFonts w:ascii="Palatino Linotype" w:hAnsi="Palatino Linotype"/>
-          <w:sz w:val="20"/>
-          <w:szCs w:val="20"/>
-        </w:rPr>
-        <w:t xml:space="preserve">.  </w:t>
+        <w:t xml:space="preserve">None. </w:t>
+      </w:r>
+      <w:r>
+        <w:rPr>
+          <w:rFonts w:ascii="Palatino Linotype" w:hAnsi="Palatino Linotype"/>
+          <w:sz w:val="20"/>
+          <w:szCs w:val="20"/>
+        </w:rPr>
+        <w:t xml:space="preserve">None.</w:t>
       </w:r>
       <w:r>
         <w:rPr>
@@ -1786,6 +2173,37 @@
           <w:szCs w:val="20"/>
         </w:rPr>
         <w:t xml:space="preserve"/>
+      </w:r>
+    </w:p>
+    <w:p>
+      <w:pPr>
+        <w:pStyle w:val="ListParagraph"/>
+        <w:numPr>
+          <w:ilvl w:val="0"/>
+          <w:numId w:val="3"/>
+        </w:numPr>
+        <w:jc w:val="both"/>
+        <w:rPr>
+          <w:rFonts w:ascii="Palatino Linotype" w:hAnsi="Palatino Linotype"/>
+          <w:sz w:val="20"/>
+          <w:szCs w:val="20"/>
+        </w:rPr>
+      </w:pPr>
+      <w:r>
+        <w:rPr>
+          <w:rFonts w:ascii="Palatino Linotype" w:hAnsi="Palatino Linotype"/>
+          <w:sz w:val="20"/>
+          <w:szCs w:val="20"/>
+        </w:rPr>
+        <w:t>Defendant shall timely pay, or dispute, confinement costs billed pursuant to R.C. 2929.37 or be subject to certificate of judgment by the Clerk.</w:t>
+      </w:r>
+      <w:r>
+        <w:rPr>
+          <w:rFonts w:ascii="Palatino Linotype" w:hAnsi="Palatino Linotype"/>
+          <w:sz w:val="20"/>
+          <w:szCs w:val="20"/>
+        </w:rPr>
+        <w:t xml:space="preserve"> </w:t>
       </w:r>
       <w:r>
         <w:rPr>
@@ -1797,6 +2215,14 @@
         <w:br/>
         <w:t xml:space="preserve"/>
       </w:r>
+      <w:r>
+        <w:rPr>
+          <w:rFonts w:ascii="Palatino Linotype" w:hAnsi="Palatino Linotype"/>
+          <w:sz w:val="20"/>
+          <w:szCs w:val="20"/>
+        </w:rPr>
+        <w:t xml:space="preserve"/>
+      </w:r>
     </w:p>
     <w:p>
       <w:pPr>
@@ -1815,15 +2241,112 @@
           <w:sz w:val="20"/>
           <w:szCs w:val="20"/>
         </w:rPr>
-        <w:t xml:space="preserve">Proof of Financial Responsibility.  </w:t>
-      </w:r>
-      <w:r>
-        <w:rPr>
-          <w:rFonts w:ascii="Palatino Linotype" w:hAnsi="Palatino Linotype"/>
+        <w:t xml:space="preserve">Fines and Costs.  </w:t>
+      </w:r>
+      <w:r>
+        <w:rPr>
+          <w:rFonts w:ascii="Palatino Linotype" w:hAnsi="Palatino Linotype"/>
+          <w:b/>
           <w:bCs/>
           <w:sz w:val="20"/>
           <w:szCs w:val="20"/>
         </w:rPr>
+        <w:t xml:space="preserve"/>
+      </w:r>
+      <w:r>
+        <w:rPr>
+          <w:rFonts w:ascii="Palatino Linotype" w:hAnsi="Palatino Linotype"/>
+          <w:bCs/>
+          <w:sz w:val="20"/>
+          <w:szCs w:val="20"/>
+          <w:u w:val="single"/>
+        </w:rPr>
+        <w:t xml:space="preserve">Court costs are assessed for the highest degree charge in this</w:t>
+      </w:r>
+      <w:r>
+        <w:rPr>
+          <w:rFonts w:ascii="Palatino Linotype" w:hAnsi="Palatino Linotype"/>
+          <w:bCs/>
+          <w:sz w:val="20"/>
+          <w:szCs w:val="20"/>
+          <w:u w:val="single"/>
+        </w:rPr>
+        <w:t xml:space="preserve"> case</w:t>
+      </w:r>
+      <w:r>
+        <w:rPr>
+          <w:rFonts w:ascii="Palatino Linotype" w:hAnsi="Palatino Linotype"/>
+          <w:bCs/>
+          <w:sz w:val="20"/>
+          <w:szCs w:val="20"/>
+        </w:rPr>
+        <w:t xml:space="preserve">. </w:t>
+      </w:r>
+      <w:r>
+        <w:rPr>
+          <w:rFonts w:ascii="Palatino Linotype" w:hAnsi="Palatino Linotype"/>
+          <w:sz w:val="20"/>
+          <w:szCs w:val="20"/>
+        </w:rPr>
+        <w:t xml:space="preserve"/>
+      </w:r>
+      <w:r>
+        <w:rPr>
+          <w:rFonts w:ascii="Palatino Linotype" w:hAnsi="Palatino Linotype"/>
+          <w:bCs/>
+          <w:sz w:val="20"/>
+          <w:szCs w:val="20"/>
+        </w:rPr>
+        <w:t xml:space="preserve"/>
+      </w:r>
+      <w:r>
+        <w:rPr>
+          <w:rFonts w:ascii="Palatino Linotype" w:hAnsi="Palatino Linotype"/>
+          <w:sz w:val="20"/>
+          <w:szCs w:val="20"/>
+        </w:rPr>
+        <w:t xml:space="preserve"/>
+      </w:r>
+      <w:r>
+        <w:rPr>
+          <w:rFonts w:ascii="Palatino Linotype" w:hAnsi="Palatino Linotype"/>
+          <w:sz w:val="20"/>
+          <w:szCs w:val="20"/>
+        </w:rPr>
+        <w:t xml:space="preserve">Having</w:t>
+      </w:r>
+      <w:r>
+        <w:rPr>
+          <w:rFonts w:ascii="Palatino Linotype" w:hAnsi="Palatino Linotype"/>
+          <w:sz w:val="20"/>
+          <w:szCs w:val="20"/>
+        </w:rPr>
+        <w:t xml:space="preserve"> been informed of the fines </w:t>
+      </w:r>
+      <w:r>
+        <w:rPr>
+          <w:rFonts w:ascii="Palatino Linotype" w:hAnsi="Palatino Linotype"/>
+          <w:b/>
+          <w:bCs/>
+          <w:sz w:val="20"/>
+          <w:szCs w:val="20"/>
+        </w:rPr>
+        <w:t xml:space="preserve"/>
+      </w:r>
+      <w:r>
+        <w:rPr>
+          <w:rFonts w:ascii="Palatino Linotype" w:hAnsi="Palatino Linotype"/>
+          <w:sz w:val="20"/>
+          <w:szCs w:val="20"/>
+        </w:rPr>
+        <w:t xml:space="preserve">and costs</w:t>
+      </w:r>
+      <w:r>
+        <w:rPr>
+          <w:rFonts w:ascii="Palatino Linotype" w:hAnsi="Palatino Linotype"/>
+          <w:sz w:val="20"/>
+          <w:szCs w:val="20"/>
+        </w:rPr>
         <w:t xml:space="preserve"> </w:t>
       </w:r>
       <w:r>
@@ -1832,12 +2355,115 @@
           <w:sz w:val="20"/>
           <w:szCs w:val="20"/>
         </w:rPr>
-        <w:t xml:space="preserve">The Defendant showed proof of financial responsibility at the time of the offense.</w:t>
-      </w:r>
-      <w:r>
-        <w:rPr>
-          <w:rFonts w:ascii="Palatino Linotype" w:hAnsi="Palatino Linotype"/>
+        <w:t xml:space="preserve">owed, Defendant expressed an ability to pay </w:t>
+      </w:r>
+      <w:r>
+        <w:rPr>
+          <w:rFonts w:ascii="Palatino Linotype" w:hAnsi="Palatino Linotype"/>
+          <w:b/>
           <w:bCs/>
+          <w:sz w:val="20"/>
+          <w:szCs w:val="20"/>
+        </w:rPr>
+        <w:t xml:space="preserve">forthwith</w:t>
+      </w:r>
+      <w:r>
+        <w:rPr>
+          <w:rFonts w:ascii="Palatino Linotype" w:hAnsi="Palatino Linotype"/>
+          <w:sz w:val="20"/>
+          <w:szCs w:val="20"/>
+        </w:rPr>
+        <w:t xml:space="preserve">. </w:t>
+      </w:r>
+      <w:bookmarkStart w:id="0" w:name="_Hlk94196527"/>
+      <w:r>
+        <w:rPr>
+          <w:rFonts w:ascii="Palatino Linotype" w:hAnsi="Palatino Linotype"/>
+          <w:sz w:val="20"/>
+          <w:szCs w:val="20"/>
+        </w:rPr>
+        <w:t xml:space="preserve">Absent further order, the Court finds Defendant is able and shall pay</w:t>
+      </w:r>
+      <w:r>
+        <w:rPr>
+          <w:rFonts w:ascii="Palatino Linotype" w:hAnsi="Palatino Linotype"/>
+          <w:sz w:val="20"/>
+          <w:szCs w:val="20"/>
+        </w:rPr>
+        <w:t xml:space="preserve"> the fines </w:t>
+      </w:r>
+      <w:r>
+        <w:rPr>
+          <w:rFonts w:ascii="Palatino Linotype" w:hAnsi="Palatino Linotype"/>
+          <w:b/>
+          <w:bCs/>
+          <w:sz w:val="20"/>
+          <w:szCs w:val="20"/>
+        </w:rPr>
+        <w:t xml:space="preserve"/>
+      </w:r>
+      <w:r>
+        <w:rPr>
+          <w:rFonts w:ascii="Palatino Linotype" w:hAnsi="Palatino Linotype"/>
+          <w:sz w:val="20"/>
+          <w:szCs w:val="20"/>
+        </w:rPr>
+        <w:t xml:space="preserve">and costs</w:t>
+      </w:r>
+      <w:r>
+        <w:rPr>
+          <w:rFonts w:ascii="Palatino Linotype" w:hAnsi="Palatino Linotype"/>
+          <w:sz w:val="20"/>
+          <w:szCs w:val="20"/>
+        </w:rPr>
+        <w:t xml:space="preserve"> </w:t>
+      </w:r>
+      <w:r>
+        <w:rPr>
+          <w:rFonts w:ascii="Palatino Linotype" w:hAnsi="Palatino Linotype"/>
+          <w:sz w:val="20"/>
+          <w:szCs w:val="20"/>
+        </w:rPr>
+        <w:t xml:space="preserve">in full by </w:t>
+      </w:r>
+      <w:bookmarkEnd w:id="0"/>
+      <w:r>
+        <w:rPr>
+          <w:rFonts w:ascii="Palatino Linotype" w:hAnsi="Palatino Linotype"/>
+          <w:b/>
+          <w:bCs/>
+          <w:sz w:val="20"/>
+          <w:szCs w:val="20"/>
+        </w:rPr>
+        <w:t xml:space="preserve">March 18, 2022</w:t>
+      </w:r>
+      <w:r>
+        <w:rPr>
+          <w:rFonts w:ascii="Palatino Linotype" w:hAnsi="Palatino Linotype"/>
+          <w:sz w:val="20"/>
+          <w:szCs w:val="20"/>
+        </w:rPr>
+        <w:t xml:space="preserve">.</w:t>
+      </w:r>
+      <w:r>
+        <w:rPr>
+          <w:rFonts w:ascii="Palatino Linotype" w:hAnsi="Palatino Linotype"/>
+          <w:sz w:val="20"/>
+          <w:szCs w:val="20"/>
+        </w:rPr>
+        <w:t xml:space="preserve"> </w:t>
+      </w:r>
+      <w:r>
+        <w:rPr>
+          <w:rFonts w:ascii="Palatino Linotype" w:hAnsi="Palatino Linotype"/>
+          <w:sz w:val="20"/>
+          <w:szCs w:val="20"/>
+        </w:rPr>
+        <w:t xml:space="preserve"/>
+      </w:r>
+      <w:r>
+        <w:rPr>
+          <w:rFonts w:ascii="Palatino Linotype" w:hAnsi="Palatino Linotype"/>
           <w:sz w:val="20"/>
           <w:szCs w:val="20"/>
         </w:rPr>
@@ -1883,53 +2509,69 @@
         <w:rPr>
           <w:rFonts w:ascii="Palatino Linotype" w:hAnsi="Palatino Linotype"/>
           <w:b/>
-          <w:sz w:val="20"/>
-          <w:szCs w:val="20"/>
-        </w:rPr>
-        <w:t xml:space="preserve">License Suspension.</w:t>
-      </w:r>
-      <w:r>
-        <w:rPr>
-          <w:rFonts w:ascii="Palatino Linotype" w:hAnsi="Palatino Linotype"/>
-          <w:b/>
-          <w:sz w:val="20"/>
-          <w:szCs w:val="20"/>
-        </w:rPr>
-        <w:t xml:space="preserve"> </w:t>
-      </w:r>
-      <w:r>
-        <w:rPr>
-          <w:rFonts w:ascii="Palatino Linotype" w:hAnsi="Palatino Linotype"/>
-          <w:b/>
-          <w:sz w:val="20"/>
-          <w:szCs w:val="20"/>
-        </w:rPr>
-        <w:t xml:space="preserve"> </w:t>
-      </w:r>
-      <w:r>
-        <w:rPr>
-          <w:rFonts w:ascii="Palatino Linotype" w:hAnsi="Palatino Linotype"/>
-          <w:sz w:val="20"/>
-          <w:szCs w:val="20"/>
-        </w:rPr>
-        <w:t xml:space="preserve">Defendant’s </w:t>
-      </w:r>
-      <w:proofErr w:type="gramStart"/>
-      <w:r>
-        <w:rPr>
-          <w:rFonts w:ascii="Palatino Linotype" w:hAnsi="Palatino Linotype"/>
-          <w:sz w:val="20"/>
-          <w:szCs w:val="20"/>
-        </w:rPr>
-        <w:t xml:space="preserve">driving</w:t>
-      </w:r>
-      <w:r>
-        <w:rPr>
-          <w:rFonts w:ascii="Palatino Linotype" w:hAnsi="Palatino Linotype"/>
-          <w:sz w:val="20"/>
-          <w:szCs w:val="20"/>
-        </w:rPr>
-        <w:t xml:space="preserve"> license is suspended from March 18, 2022 for a term of 6 months. </w:t>
+          <w:bCs/>
+          <w:sz w:val="20"/>
+          <w:szCs w:val="20"/>
+        </w:rPr>
+        <w:t xml:space="preserve">Proof of Financial Responsibility.  </w:t>
+      </w:r>
+      <w:r>
+        <w:rPr>
+          <w:rFonts w:ascii="Palatino Linotype" w:hAnsi="Palatino Linotype"/>
+          <w:bCs/>
+          <w:sz w:val="20"/>
+          <w:szCs w:val="20"/>
+        </w:rPr>
+        <w:t xml:space="preserve"/>
+      </w:r>
+      <w:r>
+        <w:rPr>
+          <w:rFonts w:ascii="Palatino Linotype" w:hAnsi="Palatino Linotype"/>
+          <w:sz w:val="20"/>
+          <w:szCs w:val="20"/>
+        </w:rPr>
+        <w:t xml:space="preserve">The Defendant showed proof of financial responsibility at the time of the offense.</w:t>
+      </w:r>
+      <w:r>
+        <w:rPr>
+          <w:rFonts w:ascii="Palatino Linotype" w:hAnsi="Palatino Linotype"/>
+          <w:bCs/>
+          <w:sz w:val="20"/>
+          <w:szCs w:val="20"/>
+        </w:rPr>
+        <w:t xml:space="preserve"/>
+      </w:r>
+      <w:r>
+        <w:rPr>
+          <w:rFonts w:ascii="Palatino Linotype" w:hAnsi="Palatino Linotype"/>
+          <w:sz w:val="20"/>
+          <w:szCs w:val="20"/>
+        </w:rPr>
+        <w:t xml:space="preserve"/>
+      </w:r>
+      <w:r>
+        <w:rPr>
+          <w:rFonts w:ascii="Palatino Linotype" w:hAnsi="Palatino Linotype"/>
+          <w:sz w:val="20"/>
+          <w:szCs w:val="20"/>
+        </w:rPr>
+        <w:t xml:space="preserve"/>
+      </w:r>
+      <w:r>
+        <w:rPr>
+          <w:rFonts w:ascii="Palatino Linotype" w:hAnsi="Palatino Linotype"/>
+          <w:sz w:val="20"/>
+          <w:szCs w:val="20"/>
+        </w:rPr>
+        <w:t xml:space="preserve"/>
+      </w:r>
+      <w:r>
+        <w:rPr>
+          <w:rFonts w:ascii="Palatino Linotype" w:hAnsi="Palatino Linotype"/>
+          <w:sz w:val="20"/>
+          <w:szCs w:val="20"/>
+        </w:rPr>
+        <w:t xml:space="preserve"/>
       </w:r>
       <w:r>
         <w:rPr>
@@ -2190,7 +2832,39 @@
           <w:sz w:val="16"/>
           <w:szCs w:val="16"/>
         </w:rPr>
-        <w:t xml:space="preserve">Copies served by Dep. Clerk ___________________________ on the following date ____________________ to:</w:t>
+        <w:t>Copies served by Dep. Clerk ___________</w:t>
+      </w:r>
+      <w:r>
+        <w:rPr>
+          <w:rFonts w:ascii="Palatino Linotype" w:hAnsi="Palatino Linotype"/>
+          <w:sz w:val="16"/>
+          <w:szCs w:val="16"/>
+        </w:rPr>
+        <w:t>________________</w:t>
+      </w:r>
+      <w:r>
+        <w:rPr>
+          <w:rFonts w:ascii="Palatino Linotype" w:hAnsi="Palatino Linotype"/>
+          <w:sz w:val="16"/>
+          <w:szCs w:val="16"/>
+        </w:rPr>
+        <w:t xml:space="preserve"> on the following date ___________</w:t>
+      </w:r>
+      <w:r>
+        <w:rPr>
+          <w:rFonts w:ascii="Palatino Linotype" w:hAnsi="Palatino Linotype"/>
+          <w:sz w:val="16"/>
+          <w:szCs w:val="16"/>
+        </w:rPr>
+        <w:t xml:space="preserve">_________</w:t>
+      </w:r>
+      <w:r>
+        <w:rPr>
+          <w:rFonts w:ascii="Palatino Linotype" w:hAnsi="Palatino Linotype"/>
+          <w:sz w:val="16"/>
+          <w:szCs w:val="16"/>
+        </w:rPr>
+        <w:t xml:space="preserve"> to:</w:t>
       </w:r>
     </w:p>
     <w:p>
@@ -2219,7 +2893,15 @@
           <w:sz w:val="16"/>
           <w:szCs w:val="16"/>
         </w:rPr>
-        <w:t xml:space="preserve">Prosecutor’s Office: PS    OM     EM; Defendant’s Attorney: PS     OM     EM; </w:t>
+        <w:t xml:space="preserve">Prosecutor’s Office: PS    </w:t>
+      </w:r>
+      <w:r>
+        <w:rPr>
+          <w:rFonts w:ascii="Palatino Linotype" w:hAnsi="Palatino Linotype"/>
+          <w:sz w:val="16"/>
+          <w:szCs w:val="16"/>
+        </w:rPr>
+        <w:t xml:space="preserve">OM     EM; Defendant’s Attorney: PS     OM     EM; </w:t>
       </w:r>
       <w:proofErr w:type="gramStart"/>
       <w:r>
@@ -2258,6 +2940,14 @@
           <w:szCs w:val="16"/>
         </w:rPr>
         <w:t xml:space="preserve"/>
+      </w:r>
+      <w:r>
+        <w:rPr>
+          <w:rFonts w:ascii="Palatino Linotype" w:hAnsi="Palatino Linotype"/>
+          <w:sz w:val="16"/>
+          <w:szCs w:val="16"/>
+        </w:rPr>
+        <w:t xml:space="preserve">County Jail: PS   EM;</w:t>
       </w:r>
     </w:p>
     <w:p>
@@ -2331,7 +3021,12 @@
 <w:ftr xmlns:wpc="http://schemas.microsoft.com/office/word/2010/wordprocessingCanvas" xmlns:cx="http://schemas.microsoft.com/office/drawing/2014/chartex" xmlns:cx1="http://schemas.microsoft.com/office/drawing/2015/9/8/chartex" xmlns:cx2="http://schemas.microsoft.com/office/drawing/2015/10/21/chartex" xmlns:cx3="http://schemas.microsoft.com/office/drawing/2016/5/9/chartex" xmlns:cx4="http://schemas.microsoft.com/office/drawing/2016/5/10/chartex" xmlns:cx5="http://schemas.microsoft.com/office/drawing/2016/5/11/chartex" xmlns:cx6="http://schemas.microsoft.com/office/drawing/2016/5/12/chartex" xmlns:cx7="http://schemas.microsoft.com/office/drawing/2016/5/13/chartex" xmlns:cx8="http://schemas.microsoft.com/office/drawing/2016/5/14/chartex" xmlns:mc="http://schemas.openxmlformats.org/markup-compatibility/2006" xmlns:aink="http://schemas.microsoft.com/office/drawing/2016/ink" xmlns:am3d="http://schemas.microsoft.com/office/drawing/2017/model3d" xmlns:o="urn:schemas-microsoft-com:office:office" xmlns:r="http://schemas.openxmlformats.org/officeDocument/2006/relationships" xmlns:m="http://schemas.openxmlformats.org/officeDocument/2006/math" xmlns:v="urn:schemas-microsoft-com:vml" xmlns:wp14="http://schemas.microsoft.com/office/word/2010/wordprocessingDrawing" xmlns:wp="http://schemas.openxmlformats.org/drawingml/2006/wordprocessingDrawing" xmlns:w10="urn:schemas-microsoft-com:office:word" xmlns:w="http://schemas.openxmlformats.org/wordprocessingml/2006/main" xmlns:w14="http://schemas.microsoft.com/office/word/2010/wordml" xmlns:w15="http://schemas.microsoft.com/office/word/2012/wordml" xmlns:w16cex="http://schemas.microsoft.com/office/word/2018/wordml/cex" xmlns:w16cid="http://schemas.microsoft.com/office/word/2016/wordml/cid" xmlns:w16="http://schemas.microsoft.com/office/word/2018/wordml" xmlns:w16sdtdh="http://schemas.microsoft.com/office/word/2020/wordml/sdtdatahash" xmlns:w16se="http://schemas.microsoft.com/office/word/2015/wordml/symex" xmlns:wpg="http://schemas.microsoft.com/office/word/2010/wordprocessingGroup" xmlns:wpi="http://schemas.microsoft.com/office/word/2010/wordprocessingInk" xmlns:wne="http://schemas.microsoft.com/office/word/2006/wordml" xmlns:wps="http://schemas.microsoft.com/office/word/2010/wordprocessingShape" mc:Ignorable="w14 w15 w16se w16cid w16 w16cex w16sdtdh wp14">
   <w:sdt>
     <w:sdtPr>
-      <w:id w:val="-1309706245"/>
+      <w:rPr>
+        <w:rFonts w:ascii="Palatino Linotype" w:hAnsi="Palatino Linotype"/>
+        <w:sz w:val="20"/>
+        <w:szCs w:val="20"/>
+      </w:rPr>
+      <w:id w:val="-2099861789"/>
       <w:docPartObj>
         <w:docPartGallery w:val="Page Numbers (Bottom of Page)"/>
         <w:docPartUnique/>
@@ -2346,19 +3041,13 @@
             <w:sz w:val="20"/>
             <w:szCs w:val="20"/>
           </w:rPr>
-          <w:id w:val="98381352"/>
+          <w:id w:val="860082579"/>
           <w:docPartObj>
             <w:docPartGallery w:val="Page Numbers (Top of Page)"/>
             <w:docPartUnique/>
           </w:docPartObj>
         </w:sdtPr>
-        <w:sdtEndPr>
-          <w:rPr>
-            <w:rFonts w:ascii="Times New Roman" w:hAnsi="Times New Roman"/>
-            <w:sz w:val="24"/>
-            <w:szCs w:val="24"/>
-          </w:rPr>
-        </w:sdtEndPr>
+        <w:sdtEndPr/>
         <w:sdtContent>
           <w:p>
             <w:pPr>
@@ -2487,7 +3176,7 @@
                 <w:sz w:val="20"/>
                 <w:szCs w:val="20"/>
               </w:rPr>
-              <w:t>3</w:t>
+              <w:t>5</w:t>
             </w:r>
             <w:r>
               <w:rPr>
@@ -2517,39 +3206,11 @@
               </w:rPr>
               <w:t xml:space="preserve">Final Judgment Entry 21TRD09386</w:t>
             </w:r>
-          </w:p>
-          <w:p>
-            <w:pPr>
-              <w:pStyle w:val="Footer"/>
-              <w:jc w:val="right"/>
-            </w:pPr>
           </w:p>
         </w:sdtContent>
       </w:sdt>
     </w:sdtContent>
   </w:sdt>
-  <w:p>
-    <w:pPr>
-      <w:tabs>
-        <w:tab w:val="left" w:pos="-1080"/>
-        <w:tab w:val="left" w:pos="-720"/>
-        <w:tab w:val="left" w:pos="0"/>
-        <w:tab w:val="left" w:pos="720"/>
-        <w:tab w:val="left" w:pos="1440"/>
-        <w:tab w:val="left" w:pos="2160"/>
-        <w:tab w:val="left" w:pos="2880"/>
-        <w:tab w:val="left" w:pos="3600"/>
-        <w:tab w:val="left" w:pos="4320"/>
-        <w:tab w:val="left" w:pos="4680"/>
-      </w:tabs>
-      <w:jc w:val="right"/>
-      <w:rPr>
-        <w:rFonts w:ascii="Palatino Linotype" w:hAnsi="Palatino Linotype"/>
-        <w:sz w:val="20"/>
-        <w:szCs w:val="20"/>
-      </w:rPr>
-    </w:pPr>
-  </w:p>
 </w:ftr>
 </file>
 
@@ -2741,8 +3402,240 @@
       </w:rPr>
     </w:lvl>
   </w:abstractNum>
+  <w:abstractNum w:abstractNumId="1" w15:restartNumberingAfterBreak="0">
+    <w:nsid w:val="279660C9"/>
+    <w:multiLevelType w:val="hybridMultilevel"/>
+    <w:tmpl w:val="05247724"/>
+    <w:lvl w:ilvl="0" w:tplc="04090001">
+      <w:start w:val="1"/>
+      <w:numFmt w:val="bullet"/>
+      <w:lvlText w:val=""/>
+      <w:lvlJc w:val="left"/>
+      <w:pPr>
+        <w:ind w:left="720" w:hanging="360"/>
+      </w:pPr>
+      <w:rPr>
+        <w:rFonts w:ascii="Symbol" w:hAnsi="Symbol" w:hint="default"/>
+      </w:rPr>
+    </w:lvl>
+    <w:lvl w:ilvl="1" w:tplc="04090003" w:tentative="1">
+      <w:start w:val="1"/>
+      <w:numFmt w:val="bullet"/>
+      <w:lvlText w:val="o"/>
+      <w:lvlJc w:val="left"/>
+      <w:pPr>
+        <w:ind w:left="1440" w:hanging="360"/>
+      </w:pPr>
+      <w:rPr>
+        <w:rFonts w:ascii="Courier New" w:hAnsi="Courier New" w:cs="Courier New" w:hint="default"/>
+      </w:rPr>
+    </w:lvl>
+    <w:lvl w:ilvl="2" w:tplc="04090005" w:tentative="1">
+      <w:start w:val="1"/>
+      <w:numFmt w:val="bullet"/>
+      <w:lvlText w:val=""/>
+      <w:lvlJc w:val="left"/>
+      <w:pPr>
+        <w:ind w:left="2160" w:hanging="360"/>
+      </w:pPr>
+      <w:rPr>
+        <w:rFonts w:ascii="Wingdings" w:hAnsi="Wingdings" w:hint="default"/>
+      </w:rPr>
+    </w:lvl>
+    <w:lvl w:ilvl="3" w:tplc="04090001" w:tentative="1">
+      <w:start w:val="1"/>
+      <w:numFmt w:val="bullet"/>
+      <w:lvlText w:val=""/>
+      <w:lvlJc w:val="left"/>
+      <w:pPr>
+        <w:ind w:left="2880" w:hanging="360"/>
+      </w:pPr>
+      <w:rPr>
+        <w:rFonts w:ascii="Symbol" w:hAnsi="Symbol" w:hint="default"/>
+      </w:rPr>
+    </w:lvl>
+    <w:lvl w:ilvl="4" w:tplc="04090003" w:tentative="1">
+      <w:start w:val="1"/>
+      <w:numFmt w:val="bullet"/>
+      <w:lvlText w:val="o"/>
+      <w:lvlJc w:val="left"/>
+      <w:pPr>
+        <w:ind w:left="3600" w:hanging="360"/>
+      </w:pPr>
+      <w:rPr>
+        <w:rFonts w:ascii="Courier New" w:hAnsi="Courier New" w:cs="Courier New" w:hint="default"/>
+      </w:rPr>
+    </w:lvl>
+    <w:lvl w:ilvl="5" w:tplc="04090005" w:tentative="1">
+      <w:start w:val="1"/>
+      <w:numFmt w:val="bullet"/>
+      <w:lvlText w:val=""/>
+      <w:lvlJc w:val="left"/>
+      <w:pPr>
+        <w:ind w:left="4320" w:hanging="360"/>
+      </w:pPr>
+      <w:rPr>
+        <w:rFonts w:ascii="Wingdings" w:hAnsi="Wingdings" w:hint="default"/>
+      </w:rPr>
+    </w:lvl>
+    <w:lvl w:ilvl="6" w:tplc="04090001" w:tentative="1">
+      <w:start w:val="1"/>
+      <w:numFmt w:val="bullet"/>
+      <w:lvlText w:val=""/>
+      <w:lvlJc w:val="left"/>
+      <w:pPr>
+        <w:ind w:left="5040" w:hanging="360"/>
+      </w:pPr>
+      <w:rPr>
+        <w:rFonts w:ascii="Symbol" w:hAnsi="Symbol" w:hint="default"/>
+      </w:rPr>
+    </w:lvl>
+    <w:lvl w:ilvl="7" w:tplc="04090003" w:tentative="1">
+      <w:start w:val="1"/>
+      <w:numFmt w:val="bullet"/>
+      <w:lvlText w:val="o"/>
+      <w:lvlJc w:val="left"/>
+      <w:pPr>
+        <w:ind w:left="5760" w:hanging="360"/>
+      </w:pPr>
+      <w:rPr>
+        <w:rFonts w:ascii="Courier New" w:hAnsi="Courier New" w:cs="Courier New" w:hint="default"/>
+      </w:rPr>
+    </w:lvl>
+    <w:lvl w:ilvl="8" w:tplc="04090005" w:tentative="1">
+      <w:start w:val="1"/>
+      <w:numFmt w:val="bullet"/>
+      <w:lvlText w:val=""/>
+      <w:lvlJc w:val="left"/>
+      <w:pPr>
+        <w:ind w:left="6480" w:hanging="360"/>
+      </w:pPr>
+      <w:rPr>
+        <w:rFonts w:ascii="Wingdings" w:hAnsi="Wingdings" w:hint="default"/>
+      </w:rPr>
+    </w:lvl>
+  </w:abstractNum>
+  <w:abstractNum w:abstractNumId="2" w15:restartNumberingAfterBreak="0">
+    <w:nsid w:val="2E17566E"/>
+    <w:multiLevelType w:val="hybridMultilevel"/>
+    <w:tmpl w:val="00866CE6"/>
+    <w:lvl w:ilvl="0" w:tplc="04090001">
+      <w:start w:val="1"/>
+      <w:numFmt w:val="bullet"/>
+      <w:lvlText w:val=""/>
+      <w:lvlJc w:val="left"/>
+      <w:pPr>
+        <w:ind w:left="779" w:hanging="360"/>
+      </w:pPr>
+      <w:rPr>
+        <w:rFonts w:ascii="Symbol" w:hAnsi="Symbol" w:hint="default"/>
+      </w:rPr>
+    </w:lvl>
+    <w:lvl w:ilvl="1" w:tplc="04090003">
+      <w:start w:val="1"/>
+      <w:numFmt w:val="bullet"/>
+      <w:lvlText w:val="o"/>
+      <w:lvlJc w:val="left"/>
+      <w:pPr>
+        <w:ind w:left="1499" w:hanging="360"/>
+      </w:pPr>
+      <w:rPr>
+        <w:rFonts w:ascii="Courier New" w:hAnsi="Courier New" w:cs="Courier New" w:hint="default"/>
+      </w:rPr>
+    </w:lvl>
+    <w:lvl w:ilvl="2" w:tplc="04090005" w:tentative="1">
+      <w:start w:val="1"/>
+      <w:numFmt w:val="bullet"/>
+      <w:lvlText w:val=""/>
+      <w:lvlJc w:val="left"/>
+      <w:pPr>
+        <w:ind w:left="2219" w:hanging="360"/>
+      </w:pPr>
+      <w:rPr>
+        <w:rFonts w:ascii="Wingdings" w:hAnsi="Wingdings" w:hint="default"/>
+      </w:rPr>
+    </w:lvl>
+    <w:lvl w:ilvl="3" w:tplc="04090001" w:tentative="1">
+      <w:start w:val="1"/>
+      <w:numFmt w:val="bullet"/>
+      <w:lvlText w:val=""/>
+      <w:lvlJc w:val="left"/>
+      <w:pPr>
+        <w:ind w:left="2939" w:hanging="360"/>
+      </w:pPr>
+      <w:rPr>
+        <w:rFonts w:ascii="Symbol" w:hAnsi="Symbol" w:hint="default"/>
+      </w:rPr>
+    </w:lvl>
+    <w:lvl w:ilvl="4" w:tplc="04090003" w:tentative="1">
+      <w:start w:val="1"/>
+      <w:numFmt w:val="bullet"/>
+      <w:lvlText w:val="o"/>
+      <w:lvlJc w:val="left"/>
+      <w:pPr>
+        <w:ind w:left="3659" w:hanging="360"/>
+      </w:pPr>
+      <w:rPr>
+        <w:rFonts w:ascii="Courier New" w:hAnsi="Courier New" w:cs="Courier New" w:hint="default"/>
+      </w:rPr>
+    </w:lvl>
+    <w:lvl w:ilvl="5" w:tplc="04090005" w:tentative="1">
+      <w:start w:val="1"/>
+      <w:numFmt w:val="bullet"/>
+      <w:lvlText w:val=""/>
+      <w:lvlJc w:val="left"/>
+      <w:pPr>
+        <w:ind w:left="4379" w:hanging="360"/>
+      </w:pPr>
+      <w:rPr>
+        <w:rFonts w:ascii="Wingdings" w:hAnsi="Wingdings" w:hint="default"/>
+      </w:rPr>
+    </w:lvl>
+    <w:lvl w:ilvl="6" w:tplc="04090001" w:tentative="1">
+      <w:start w:val="1"/>
+      <w:numFmt w:val="bullet"/>
+      <w:lvlText w:val=""/>
+      <w:lvlJc w:val="left"/>
+      <w:pPr>
+        <w:ind w:left="5099" w:hanging="360"/>
+      </w:pPr>
+      <w:rPr>
+        <w:rFonts w:ascii="Symbol" w:hAnsi="Symbol" w:hint="default"/>
+      </w:rPr>
+    </w:lvl>
+    <w:lvl w:ilvl="7" w:tplc="04090003" w:tentative="1">
+      <w:start w:val="1"/>
+      <w:numFmt w:val="bullet"/>
+      <w:lvlText w:val="o"/>
+      <w:lvlJc w:val="left"/>
+      <w:pPr>
+        <w:ind w:left="5819" w:hanging="360"/>
+      </w:pPr>
+      <w:rPr>
+        <w:rFonts w:ascii="Courier New" w:hAnsi="Courier New" w:cs="Courier New" w:hint="default"/>
+      </w:rPr>
+    </w:lvl>
+    <w:lvl w:ilvl="8" w:tplc="04090005" w:tentative="1">
+      <w:start w:val="1"/>
+      <w:numFmt w:val="bullet"/>
+      <w:lvlText w:val=""/>
+      <w:lvlJc w:val="left"/>
+      <w:pPr>
+        <w:ind w:left="6539" w:hanging="360"/>
+      </w:pPr>
+      <w:rPr>
+        <w:rFonts w:ascii="Wingdings" w:hAnsi="Wingdings" w:hint="default"/>
+      </w:rPr>
+    </w:lvl>
+  </w:abstractNum>
   <w:num w:numId="1">
     <w:abstractNumId w:val="0"/>
+  </w:num>
+  <w:num w:numId="2">
+    <w:abstractNumId w:val="2"/>
+  </w:num>
+  <w:num w:numId="3">
+    <w:abstractNumId w:val="1"/>
   </w:num>
 </w:numbering>
 </file>
@@ -3299,6 +4192,49 @@
       <w:contextualSpacing/>
     </w:pPr>
   </w:style>
+  <w:style w:type="character" w:styleId="CommentReference">
+    <w:name w:val="annotation reference"/>
+    <w:basedOn w:val="DefaultParagraphFont"/>
+    <w:uiPriority w:val="99"/>
+    <w:semiHidden/>
+    <w:unhideWhenUsed/>
+    <w:rsid w:val="00A53114"/>
+    <w:rPr>
+      <w:sz w:val="16"/>
+      <w:szCs w:val="16"/>
+    </w:rPr>
+  </w:style>
+  <w:style w:type="paragraph" w:styleId="CommentText">
+    <w:name w:val="annotation text"/>
+    <w:basedOn w:val="Normal"/>
+    <w:link w:val="CommentTextChar"/>
+    <w:uiPriority w:val="99"/>
+    <w:unhideWhenUsed/>
+    <w:rsid w:val="00A53114"/>
+    <w:pPr>
+      <w:widowControl/>
+      <w:autoSpaceDE/>
+      <w:autoSpaceDN/>
+      <w:adjustRightInd/>
+    </w:pPr>
+    <w:rPr>
+      <w:rFonts w:asciiTheme="minorHAnsi" w:eastAsiaTheme="minorHAnsi" w:hAnsiTheme="minorHAnsi" w:cstheme="minorBidi"/>
+      <w:sz w:val="20"/>
+      <w:szCs w:val="20"/>
+    </w:rPr>
+  </w:style>
+  <w:style w:type="character" w:customStyle="1" w:styleId="CommentTextChar">
+    <w:name w:val="Comment Text Char"/>
+    <w:basedOn w:val="DefaultParagraphFont"/>
+    <w:link w:val="CommentText"/>
+    <w:uiPriority w:val="99"/>
+    <w:rsid w:val="00A53114"/>
+    <w:rPr>
+      <w:rFonts w:eastAsiaTheme="minorHAnsi"/>
+      <w:sz w:val="20"/>
+      <w:szCs w:val="20"/>
+    </w:rPr>
+  </w:style>
 </w:styles>
 </file>
 

</xml_diff>

<commit_message>
Figured out how to hold conditions for add conditions.
</commit_message>
<xml_diff>
--- a/resources/Saved/21TRD09386_Crim_Traffic Judgment Entry.docx
+++ b/resources/Saved/21TRD09386_Crim_Traffic Judgment Entry.docx
@@ -521,14 +521,6 @@
         </w:rPr>
         <w:t xml:space="preserve"/>
       </w:r>
-      <w:r>
-        <w:rPr>
-          <w:rFonts w:ascii="Palatino Linotype" w:hAnsi="Palatino Linotype"/>
-          <w:sz w:val="20"/>
-          <w:szCs w:val="20"/>
-        </w:rPr>
-        <w:tab/>
-      </w:r>
     </w:p>
     <w:p>
       <w:pPr>
@@ -635,7 +627,25 @@
           <w:sz w:val="20"/>
           <w:szCs w:val="20"/>
         </w:rPr>
-        <w:t xml:space="preserve"> waived right to counsel. </w:t>
+        <w:t xml:space="preserve"> waived right to counsel.</w:t>
+      </w:r>
+      <w:r>
+        <w:rPr>
+          <w:rFonts w:ascii="Palatino Linotype" w:hAnsi="Palatino Linotype"/>
+          <w:bCs/>
+          <w:sz w:val="20"/>
+          <w:szCs w:val="20"/>
+        </w:rPr>
+        <w:t xml:space="preserve"> </w:t>
+      </w:r>
+      <w:r>
+        <w:rPr>
+          <w:rFonts w:ascii="Palatino Linotype" w:hAnsi="Palatino Linotype"/>
+          <w:bCs/>
+          <w:sz w:val="20"/>
+          <w:szCs w:val="20"/>
+        </w:rPr>
+        <w:t xml:space="preserve"/>
       </w:r>
       <w:r>
         <w:rPr>
@@ -806,18 +816,9 @@
         </w:rPr>
         <w:t xml:space="preserve"/>
       </w:r>
-      <w:r>
-        <w:rPr>
-          <w:rFonts w:ascii="Palatino Linotype" w:hAnsi="Palatino Linotype"/>
-          <w:sz w:val="20"/>
-          <w:szCs w:val="20"/>
-        </w:rPr>
-        <w:t xml:space="preserve"/>
-      </w:r>
     </w:p>
     <w:p>
       <w:pPr>
-        <w:jc w:val="both"/>
         <w:rPr>
           <w:rFonts w:ascii="Palatino Linotype" w:hAnsi="Palatino Linotype"/>
           <w:sz w:val="20"/>
@@ -833,7 +834,7 @@
         <w:tblLook w:val="04A0" w:firstRow="1" w:lastRow="0" w:firstColumn="1" w:lastColumn="0" w:noHBand="0" w:noVBand="1"/>
       </w:tblPr>
       <w:tblGrid>
-        <w:gridCol w:w="2726"/>
+        <w:gridCol w:w="2345"/>
         <w:gridCol w:w="2103"/>
         <w:gridCol w:w="3833"/>
       </w:tblGrid>
@@ -843,7 +844,7 @@
         </w:trPr>
         <w:tc>
           <w:tcPr>
-            <w:tcW w:w="2182" w:type="dxa"/>
+            <w:tcW w:w="1801" w:type="dxa"/>
           </w:tcPr>
           <w:p>
             <w:pPr>
@@ -914,7 +915,6 @@
                 <w:sz w:val="20"/>
                 <w:szCs w:val="20"/>
               </w:rPr>
-              <w:lastRenderedPageBreak/>
               <w:t xml:space="preserve">DUS Ucm</w:t>
             </w:r>
           </w:p>
@@ -954,7 +954,6 @@
                 <w:sz w:val="20"/>
                 <w:szCs w:val="20"/>
               </w:rPr>
-              <w:lastRenderedPageBreak/>
               <w:t xml:space="preserve">Tail Lights-rear License Plate</w:t>
             </w:r>
           </w:p>
@@ -966,7 +965,7 @@
         </w:trPr>
         <w:tc>
           <w:tcPr>
-            <w:tcW w:w="2182" w:type="dxa"/>
+            <w:tcW w:w="1801" w:type="dxa"/>
           </w:tcPr>
           <w:p>
             <w:pPr>
@@ -998,6 +997,7 @@
                 <w:sz w:val="20"/>
                 <w:szCs w:val="20"/>
               </w:rPr>
+              <w:lastRenderedPageBreak/>
               <w:t>Statute/Ord.</w:t>
             </w:r>
           </w:p>
@@ -1087,7 +1087,7 @@
         </w:trPr>
         <w:tc>
           <w:tcPr>
-            <w:tcW w:w="2182" w:type="dxa"/>
+            <w:tcW w:w="1801" w:type="dxa"/>
           </w:tcPr>
           <w:p>
             <w:pPr>
@@ -1208,7 +1208,7 @@
         </w:trPr>
         <w:tc>
           <w:tcPr>
-            <w:tcW w:w="2182" w:type="dxa"/>
+            <w:tcW w:w="1801" w:type="dxa"/>
           </w:tcPr>
           <w:p>
             <w:pPr>
@@ -1329,7 +1329,7 @@
         </w:trPr>
         <w:tc>
           <w:tcPr>
-            <w:tcW w:w="2182" w:type="dxa"/>
+            <w:tcW w:w="1801" w:type="dxa"/>
           </w:tcPr>
           <w:p>
             <w:pPr>
@@ -1450,7 +1450,7 @@
         </w:trPr>
         <w:tc>
           <w:tcPr>
-            <w:tcW w:w="2182" w:type="dxa"/>
+            <w:tcW w:w="1801" w:type="dxa"/>
           </w:tcPr>
           <w:p>
             <w:pPr>
@@ -1571,7 +1571,7 @@
         </w:trPr>
         <w:tc>
           <w:tcPr>
-            <w:tcW w:w="2182" w:type="dxa"/>
+            <w:tcW w:w="1801" w:type="dxa"/>
           </w:tcPr>
           <w:p>
             <w:pPr>
@@ -1706,523 +1706,19 @@
           </w:p>
         </w:tc>
       </w:tr>
-      <w:tr>
-        <w:trPr>
-          <w:jc w:val="center"/>
-        </w:trPr>
-        <w:tc>
-          <w:tcPr>
-            <w:tcW w:w="2182" w:type="dxa"/>
-          </w:tcPr>
-          <w:p>
-            <w:pPr>
-              <w:tabs>
-                <w:tab w:val="left" w:pos="-1080"/>
-                <w:tab w:val="left" w:pos="-720"/>
-                <w:tab w:val="left" w:pos="0"/>
-                <w:tab w:val="left" w:pos="720"/>
-                <w:tab w:val="left" w:pos="1440"/>
-                <w:tab w:val="left" w:pos="2160"/>
-                <w:tab w:val="left" w:pos="2880"/>
-                <w:tab w:val="left" w:pos="3600"/>
-                <w:tab w:val="left" w:pos="4320"/>
-                <w:tab w:val="left" w:pos="4680"/>
-              </w:tabs>
-              <w:rPr>
-                <w:rFonts w:ascii="Palatino Linotype" w:hAnsi="Palatino Linotype"/>
-                <w:b/>
-                <w:bCs/>
-                <w:sz w:val="20"/>
-                <w:szCs w:val="20"/>
-              </w:rPr>
-            </w:pPr>
-            <w:r>
-              <w:rPr>
-                <w:rFonts w:ascii="Palatino Linotype" w:hAnsi="Palatino Linotype"/>
-                <w:b/>
-                <w:bCs/>
-                <w:sz w:val="20"/>
-                <w:szCs w:val="20"/>
-              </w:rPr>
-              <w:t>Jail Days</w:t>
-            </w:r>
-          </w:p>
-        </w:tc>
-        <w:tc>
-          <w:tcPr>
-            <w:tcW w:w="3289" w:type="dxa"/>
-          </w:tcPr>
-          <w:p>
-            <w:pPr>
-              <w:tabs>
-                <w:tab w:val="left" w:pos="-1080"/>
-                <w:tab w:val="left" w:pos="-720"/>
-                <w:tab w:val="left" w:pos="0"/>
-                <w:tab w:val="left" w:pos="720"/>
-                <w:tab w:val="left" w:pos="1440"/>
-                <w:tab w:val="left" w:pos="2160"/>
-                <w:tab w:val="left" w:pos="2880"/>
-                <w:tab w:val="left" w:pos="3600"/>
-                <w:tab w:val="left" w:pos="4320"/>
-                <w:tab w:val="left" w:pos="4680"/>
-              </w:tabs>
-              <w:rPr>
-                <w:rFonts w:ascii="Palatino Linotype" w:hAnsi="Palatino Linotype"/>
-                <w:b/>
-                <w:bCs/>
-                <w:sz w:val="20"/>
-                <w:szCs w:val="20"/>
-              </w:rPr>
-            </w:pPr>
-            <w:proofErr w:type="gramStart"/>
-            <w:r>
-              <w:rPr>
-                <w:rFonts w:ascii="Palatino Linotype" w:hAnsi="Palatino Linotype"/>
-                <w:b/>
-                <w:bCs/>
-                <w:sz w:val="20"/>
-                <w:szCs w:val="20"/>
-              </w:rPr>
-              <w:t xml:space="preserve">4</w:t>
-            </w:r>
-          </w:p>
-        </w:tc>
-        <w:tc>
-          <w:tcPr>
-            <w:tcW w:w="3289" w:type="dxa"/>
-          </w:tcPr>
-          <w:p>
-            <w:pPr>
-              <w:tabs>
-                <w:tab w:val="left" w:pos="-1080"/>
-                <w:tab w:val="left" w:pos="-720"/>
-                <w:tab w:val="left" w:pos="0"/>
-                <w:tab w:val="left" w:pos="720"/>
-                <w:tab w:val="left" w:pos="1440"/>
-                <w:tab w:val="left" w:pos="2160"/>
-                <w:tab w:val="left" w:pos="2880"/>
-                <w:tab w:val="left" w:pos="3600"/>
-                <w:tab w:val="left" w:pos="4320"/>
-                <w:tab w:val="left" w:pos="4680"/>
-              </w:tabs>
-              <w:rPr>
-                <w:rFonts w:ascii="Palatino Linotype" w:hAnsi="Palatino Linotype"/>
-                <w:b/>
-                <w:bCs/>
-                <w:sz w:val="20"/>
-                <w:szCs w:val="20"/>
-              </w:rPr>
-            </w:pPr>
-            <w:proofErr w:type="gramStart"/>
-            <w:r>
-              <w:rPr>
-                <w:rFonts w:ascii="Palatino Linotype" w:hAnsi="Palatino Linotype"/>
-                <w:b/>
-                <w:bCs/>
-                <w:sz w:val="20"/>
-                <w:szCs w:val="20"/>
-              </w:rPr>
-              <w:t xml:space="preserve">None</w:t>
-            </w:r>
-          </w:p>
-        </w:tc>
-      </w:tr>
-      <w:tr>
-        <w:trPr>
-          <w:jc w:val="center"/>
-        </w:trPr>
-        <w:tc>
-          <w:tcPr>
-            <w:tcW w:w="2182" w:type="dxa"/>
-          </w:tcPr>
-          <w:p>
-            <w:pPr>
-              <w:tabs>
-                <w:tab w:val="left" w:pos="-1080"/>
-                <w:tab w:val="left" w:pos="-720"/>
-                <w:tab w:val="left" w:pos="0"/>
-                <w:tab w:val="left" w:pos="720"/>
-                <w:tab w:val="left" w:pos="1440"/>
-                <w:tab w:val="left" w:pos="2160"/>
-                <w:tab w:val="left" w:pos="2880"/>
-                <w:tab w:val="left" w:pos="3600"/>
-                <w:tab w:val="left" w:pos="4320"/>
-                <w:tab w:val="left" w:pos="4680"/>
-              </w:tabs>
-              <w:rPr>
-                <w:rFonts w:ascii="Palatino Linotype" w:hAnsi="Palatino Linotype"/>
-                <w:b/>
-                <w:bCs/>
-                <w:sz w:val="20"/>
-                <w:szCs w:val="20"/>
-              </w:rPr>
-            </w:pPr>
-            <w:r>
-              <w:rPr>
-                <w:rFonts w:ascii="Palatino Linotype" w:hAnsi="Palatino Linotype"/>
-                <w:b/>
-                <w:bCs/>
-                <w:sz w:val="20"/>
-                <w:szCs w:val="20"/>
-              </w:rPr>
-              <w:t>Jail Days</w:t>
-            </w:r>
-            <w:r>
-              <w:rPr>
-                <w:rFonts w:ascii="Palatino Linotype" w:hAnsi="Palatino Linotype"/>
-                <w:b/>
-                <w:bCs/>
-                <w:sz w:val="20"/>
-                <w:szCs w:val="20"/>
-              </w:rPr>
-              <w:t xml:space="preserve"> </w:t>
-            </w:r>
-            <w:r>
-              <w:rPr>
-                <w:rFonts w:ascii="Palatino Linotype" w:hAnsi="Palatino Linotype"/>
-                <w:b/>
-                <w:bCs/>
-                <w:sz w:val="20"/>
-                <w:szCs w:val="20"/>
-              </w:rPr>
-              <w:t>Suspended</w:t>
-            </w:r>
-          </w:p>
-        </w:tc>
-        <w:tc>
-          <w:tcPr>
-            <w:tcW w:w="3289" w:type="dxa"/>
-          </w:tcPr>
-          <w:p>
-            <w:pPr>
-              <w:tabs>
-                <w:tab w:val="left" w:pos="-1080"/>
-                <w:tab w:val="left" w:pos="-720"/>
-                <w:tab w:val="left" w:pos="0"/>
-                <w:tab w:val="left" w:pos="720"/>
-                <w:tab w:val="left" w:pos="1440"/>
-                <w:tab w:val="left" w:pos="2160"/>
-                <w:tab w:val="left" w:pos="2880"/>
-                <w:tab w:val="left" w:pos="3600"/>
-                <w:tab w:val="left" w:pos="4320"/>
-                <w:tab w:val="left" w:pos="4680"/>
-              </w:tabs>
-              <w:rPr>
-                <w:rFonts w:ascii="Palatino Linotype" w:hAnsi="Palatino Linotype"/>
-                <w:b/>
-                <w:bCs/>
-                <w:sz w:val="20"/>
-                <w:szCs w:val="20"/>
-              </w:rPr>
-            </w:pPr>
-            <w:proofErr w:type="gramStart"/>
-            <w:r>
-              <w:rPr>
-                <w:rFonts w:ascii="Palatino Linotype" w:hAnsi="Palatino Linotype"/>
-                <w:b/>
-                <w:bCs/>
-                <w:sz w:val="20"/>
-                <w:szCs w:val="20"/>
-              </w:rPr>
-              <w:t xml:space="preserve">None</w:t>
-            </w:r>
-          </w:p>
-        </w:tc>
-        <w:tc>
-          <w:tcPr>
-            <w:tcW w:w="3289" w:type="dxa"/>
-          </w:tcPr>
-          <w:p>
-            <w:pPr>
-              <w:tabs>
-                <w:tab w:val="left" w:pos="-1080"/>
-                <w:tab w:val="left" w:pos="-720"/>
-                <w:tab w:val="left" w:pos="0"/>
-                <w:tab w:val="left" w:pos="720"/>
-                <w:tab w:val="left" w:pos="1440"/>
-                <w:tab w:val="left" w:pos="2160"/>
-                <w:tab w:val="left" w:pos="2880"/>
-                <w:tab w:val="left" w:pos="3600"/>
-                <w:tab w:val="left" w:pos="4320"/>
-                <w:tab w:val="left" w:pos="4680"/>
-              </w:tabs>
-              <w:rPr>
-                <w:rFonts w:ascii="Palatino Linotype" w:hAnsi="Palatino Linotype"/>
-                <w:b/>
-                <w:bCs/>
-                <w:sz w:val="20"/>
-                <w:szCs w:val="20"/>
-              </w:rPr>
-            </w:pPr>
-            <w:proofErr w:type="gramStart"/>
-            <w:r>
-              <w:rPr>
-                <w:rFonts w:ascii="Palatino Linotype" w:hAnsi="Palatino Linotype"/>
-                <w:b/>
-                <w:bCs/>
-                <w:sz w:val="20"/>
-                <w:szCs w:val="20"/>
-              </w:rPr>
-              <w:t xml:space="preserve">None</w:t>
-            </w:r>
-          </w:p>
-        </w:tc>
-      </w:tr>
     </w:tbl>
     <w:p>
       <w:pPr>
+        <w:spacing w:line="276" w:lineRule="auto"/>
         <w:jc w:val="both"/>
         <w:rPr>
           <w:rFonts w:ascii="Palatino Linotype" w:hAnsi="Palatino Linotype"/>
+          <w:b/>
+          <w:bCs/>
           <w:sz w:val="20"/>
           <w:szCs w:val="20"/>
         </w:rPr>
       </w:pPr>
-      <w:r>
-        <w:rPr>
-          <w:rFonts w:ascii="Palatino Linotype" w:hAnsi="Palatino Linotype"/>
-          <w:sz w:val="20"/>
-          <w:szCs w:val="20"/>
-        </w:rPr>
-        <w:t xml:space="preserve"/>
-      </w:r>
-      <w:r>
-        <w:rPr>
-          <w:rFonts w:ascii="Palatino Linotype" w:hAnsi="Palatino Linotype"/>
-          <w:sz w:val="20"/>
-          <w:szCs w:val="20"/>
-        </w:rPr>
-        <w:t xml:space="preserve"/>
-      </w:r>
-      <w:r>
-        <w:rPr>
-          <w:rFonts w:ascii="Palatino Linotype" w:hAnsi="Palatino Linotype"/>
-          <w:sz w:val="20"/>
-          <w:szCs w:val="20"/>
-        </w:rPr>
-        <w:t xml:space="preserve"/>
-      </w:r>
-      <w:r>
-        <w:rPr>
-          <w:rFonts w:ascii="Palatino Linotype" w:hAnsi="Palatino Linotype"/>
-          <w:sz w:val="20"/>
-          <w:szCs w:val="20"/>
-        </w:rPr>
-        <w:t xml:space="preserve"/>
-      </w:r>
-      <w:r>
-        <w:rPr>
-          <w:rFonts w:ascii="Palatino Linotype" w:hAnsi="Palatino Linotype"/>
-          <w:sz w:val="20"/>
-          <w:szCs w:val="20"/>
-        </w:rPr>
-        <w:t xml:space="preserve"/>
-      </w:r>
-      <w:r>
-        <w:rPr>
-          <w:rFonts w:ascii="Palatino Linotype" w:hAnsi="Palatino Linotype"/>
-          <w:sz w:val="20"/>
-          <w:szCs w:val="20"/>
-        </w:rPr>
-        <w:t xml:space="preserve"/>
-        <w:br/>
-        <w:t xml:space="preserve"/>
-      </w:r>
-      <w:r>
-        <w:rPr>
-          <w:rFonts w:ascii="Palatino Linotype" w:hAnsi="Palatino Linotype"/>
-          <w:b/>
-          <w:sz w:val="20"/>
-          <w:szCs w:val="20"/>
-        </w:rPr>
-        <w:t xml:space="preserve">Jail </w:t>
-      </w:r>
-      <w:r>
-        <w:rPr>
-          <w:rFonts w:ascii="Palatino Linotype" w:hAnsi="Palatino Linotype"/>
-          <w:b/>
-          <w:sz w:val="20"/>
-          <w:szCs w:val="20"/>
-        </w:rPr>
-        <w:t xml:space="preserve">Reporting</w:t>
-      </w:r>
-      <w:r>
-        <w:rPr>
-          <w:rFonts w:ascii="Palatino Linotype" w:hAnsi="Palatino Linotype"/>
-          <w:b/>
-          <w:sz w:val="20"/>
-          <w:szCs w:val="20"/>
-        </w:rPr>
-        <w:t xml:space="preserve"> Terms.  </w:t>
-      </w:r>
-      <w:r>
-        <w:rPr>
-          <w:rFonts w:ascii="Palatino Linotype" w:hAnsi="Palatino Linotype"/>
-          <w:sz w:val="20"/>
-          <w:szCs w:val="20"/>
-        </w:rPr>
-        <w:t xml:space="preserve"/>
-      </w:r>
-    </w:p>
-    <w:p>
-      <w:pPr>
-        <w:pStyle w:val="ListParagraph"/>
-        <w:numPr>
-          <w:ilvl w:val="0"/>
-          <w:numId w:val="3"/>
-        </w:numPr>
-        <w:jc w:val="both"/>
-        <w:rPr>
-          <w:rFonts w:ascii="Palatino Linotype" w:hAnsi="Palatino Linotype"/>
-          <w:sz w:val="20"/>
-          <w:szCs w:val="20"/>
-        </w:rPr>
-      </w:pPr>
-      <w:r>
-        <w:rPr>
-          <w:rFonts w:ascii="Palatino Linotype" w:hAnsi="Palatino Linotype"/>
-          <w:sz w:val="20"/>
-          <w:szCs w:val="20"/>
-        </w:rPr>
-        <w:t>Defendant shall report to jail time</w:t>
-      </w:r>
-      <w:r>
-        <w:rPr>
-          <w:rFonts w:ascii="Palatino Linotype" w:hAnsi="Palatino Linotype"/>
-          <w:sz w:val="20"/>
-          <w:szCs w:val="20"/>
-        </w:rPr>
-        <w:t>l</w:t>
-      </w:r>
-      <w:r>
-        <w:rPr>
-          <w:rFonts w:ascii="Palatino Linotype" w:hAnsi="Palatino Linotype"/>
-          <w:sz w:val="20"/>
-          <w:szCs w:val="20"/>
-        </w:rPr>
-        <w:t>y and sober.</w:t>
-      </w:r>
-    </w:p>
-    <w:p>
-      <w:pPr>
-        <w:pStyle w:val="ListParagraph"/>
-        <w:numPr>
-          <w:ilvl w:val="0"/>
-          <w:numId w:val="3"/>
-        </w:numPr>
-        <w:jc w:val="both"/>
-        <w:rPr>
-          <w:rFonts w:ascii="Palatino Linotype" w:hAnsi="Palatino Linotype"/>
-          <w:sz w:val="20"/>
-          <w:szCs w:val="20"/>
-        </w:rPr>
-      </w:pPr>
-      <w:r>
-        <w:rPr>
-          <w:rFonts w:ascii="Palatino Linotype" w:hAnsi="Palatino Linotype"/>
-          <w:sz w:val="20"/>
-          <w:szCs w:val="20"/>
-        </w:rPr>
-        <w:t xml:space="preserve">The jail days imposed shall be served</w:t>
-      </w:r>
-      <w:r>
-        <w:rPr>
-          <w:rFonts w:ascii="Palatino Linotype" w:hAnsi="Palatino Linotype"/>
-          <w:sz w:val="20"/>
-          <w:szCs w:val="20"/>
-        </w:rPr>
-        <w:t xml:space="preserve"> as</w:t>
-      </w:r>
-      <w:r>
-        <w:rPr>
-          <w:rFonts w:ascii="Palatino Linotype" w:hAnsi="Palatino Linotype"/>
-          <w:sz w:val="20"/>
-          <w:szCs w:val="20"/>
-        </w:rPr>
-        <w:t xml:space="preserve"> </w:t>
-      </w:r>
-      <w:proofErr w:type="gramStart"/>
-      <w:r>
-        <w:rPr>
-          <w:rFonts w:ascii="Palatino Linotype" w:hAnsi="Palatino Linotype"/>
-          <w:sz w:val="20"/>
-          <w:szCs w:val="20"/>
-        </w:rPr>
-        <w:t xml:space="preserve">None. </w:t>
-      </w:r>
-      <w:r>
-        <w:rPr>
-          <w:rFonts w:ascii="Palatino Linotype" w:hAnsi="Palatino Linotype"/>
-          <w:sz w:val="20"/>
-          <w:szCs w:val="20"/>
-        </w:rPr>
-        <w:t xml:space="preserve">None.</w:t>
-      </w:r>
-      <w:r>
-        <w:rPr>
-          <w:rFonts w:ascii="Palatino Linotype" w:hAnsi="Palatino Linotype"/>
-          <w:sz w:val="20"/>
-          <w:szCs w:val="20"/>
-        </w:rPr>
-        <w:t xml:space="preserve"/>
-      </w:r>
-      <w:r>
-        <w:rPr>
-          <w:rFonts w:ascii="Palatino Linotype" w:hAnsi="Palatino Linotype"/>
-          <w:sz w:val="20"/>
-          <w:szCs w:val="20"/>
-        </w:rPr>
-        <w:t xml:space="preserve"/>
-      </w:r>
-    </w:p>
-    <w:p>
-      <w:pPr>
-        <w:pStyle w:val="ListParagraph"/>
-        <w:numPr>
-          <w:ilvl w:val="0"/>
-          <w:numId w:val="3"/>
-        </w:numPr>
-        <w:jc w:val="both"/>
-        <w:rPr>
-          <w:rFonts w:ascii="Palatino Linotype" w:hAnsi="Palatino Linotype"/>
-          <w:sz w:val="20"/>
-          <w:szCs w:val="20"/>
-        </w:rPr>
-      </w:pPr>
-      <w:r>
-        <w:rPr>
-          <w:rFonts w:ascii="Palatino Linotype" w:hAnsi="Palatino Linotype"/>
-          <w:sz w:val="20"/>
-          <w:szCs w:val="20"/>
-        </w:rPr>
-        <w:t>Defendant shall timely pay, or dispute, confinement costs billed pursuant to R.C. 2929.37 or be subject to certificate of judgment by the Clerk.</w:t>
-      </w:r>
-      <w:r>
-        <w:rPr>
-          <w:rFonts w:ascii="Palatino Linotype" w:hAnsi="Palatino Linotype"/>
-          <w:sz w:val="20"/>
-          <w:szCs w:val="20"/>
-        </w:rPr>
-        <w:t xml:space="preserve"> </w:t>
-      </w:r>
-      <w:r>
-        <w:rPr>
-          <w:rFonts w:ascii="Palatino Linotype" w:hAnsi="Palatino Linotype"/>
-          <w:sz w:val="20"/>
-          <w:szCs w:val="20"/>
-        </w:rPr>
-        <w:t xml:space="preserve"/>
-        <w:br/>
-        <w:t xml:space="preserve"/>
-      </w:r>
-      <w:r>
-        <w:rPr>
-          <w:rFonts w:ascii="Palatino Linotype" w:hAnsi="Palatino Linotype"/>
-          <w:sz w:val="20"/>
-          <w:szCs w:val="20"/>
-        </w:rPr>
-        <w:t xml:space="preserve"/>
-      </w:r>
     </w:p>
     <w:p>
       <w:pPr>
@@ -2261,7 +1757,7 @@
           <w:szCs w:val="20"/>
           <w:u w:val="single"/>
         </w:rPr>
-        <w:t xml:space="preserve">Court costs are assessed for the highest degree charge in this</w:t>
+        <w:t>Court costs are assessed for the highest degree charge in this</w:t>
       </w:r>
       <w:r>
         <w:rPr>
@@ -2288,33 +1784,9 @@
           <w:sz w:val="20"/>
           <w:szCs w:val="20"/>
         </w:rPr>
-        <w:t xml:space="preserve"/>
-      </w:r>
-      <w:r>
-        <w:rPr>
-          <w:rFonts w:ascii="Palatino Linotype" w:hAnsi="Palatino Linotype"/>
-          <w:bCs/>
-          <w:sz w:val="20"/>
-          <w:szCs w:val="20"/>
-        </w:rPr>
-        <w:t xml:space="preserve"/>
-      </w:r>
-      <w:r>
-        <w:rPr>
-          <w:rFonts w:ascii="Palatino Linotype" w:hAnsi="Palatino Linotype"/>
-          <w:sz w:val="20"/>
-          <w:szCs w:val="20"/>
-        </w:rPr>
-        <w:t xml:space="preserve"/>
-      </w:r>
-      <w:r>
-        <w:rPr>
-          <w:rFonts w:ascii="Palatino Linotype" w:hAnsi="Palatino Linotype"/>
-          <w:sz w:val="20"/>
-          <w:szCs w:val="20"/>
-        </w:rPr>
         <w:t xml:space="preserve">Having</w:t>
       </w:r>
+      <w:proofErr w:type="gramEnd"/>
       <w:r>
         <w:rPr>
           <w:rFonts w:ascii="Palatino Linotype" w:hAnsi="Palatino Linotype"/>
@@ -2443,15 +1915,7 @@
           <w:sz w:val="20"/>
           <w:szCs w:val="20"/>
         </w:rPr>
-        <w:t xml:space="preserve">.</w:t>
-      </w:r>
-      <w:r>
-        <w:rPr>
-          <w:rFonts w:ascii="Palatino Linotype" w:hAnsi="Palatino Linotype"/>
-          <w:sz w:val="20"/>
-          <w:szCs w:val="20"/>
-        </w:rPr>
-        <w:t xml:space="preserve"> </w:t>
+        <w:t xml:space="preserve">. </w:t>
       </w:r>
       <w:r>
         <w:rPr>
@@ -2522,6 +1986,23 @@
           <w:sz w:val="20"/>
           <w:szCs w:val="20"/>
         </w:rPr>
+        <w:t xml:space="preserve"> </w:t>
+      </w:r>
+      <w:r>
+        <w:rPr>
+          <w:rFonts w:ascii="Palatino Linotype" w:hAnsi="Palatino Linotype"/>
+          <w:sz w:val="20"/>
+          <w:szCs w:val="20"/>
+        </w:rPr>
+        <w:t xml:space="preserve">The Defendant showed proof of financial responsibility at the time of the offense.</w:t>
+      </w:r>
+      <w:r>
+        <w:rPr>
+          <w:rFonts w:ascii="Palatino Linotype" w:hAnsi="Palatino Linotype"/>
+          <w:bCs/>
+          <w:sz w:val="20"/>
+          <w:szCs w:val="20"/>
+        </w:rPr>
         <w:t xml:space="preserve"/>
       </w:r>
       <w:r>
@@ -2530,15 +2011,6 @@
           <w:sz w:val="20"/>
           <w:szCs w:val="20"/>
         </w:rPr>
-        <w:t xml:space="preserve">The Defendant showed proof of financial responsibility at the time of the offense.</w:t>
-      </w:r>
-      <w:r>
-        <w:rPr>
-          <w:rFonts w:ascii="Palatino Linotype" w:hAnsi="Palatino Linotype"/>
-          <w:bCs/>
-          <w:sz w:val="20"/>
-          <w:szCs w:val="20"/>
-        </w:rPr>
         <w:t xml:space="preserve"/>
       </w:r>
       <w:r>
@@ -2556,15 +2028,71 @@
           <w:szCs w:val="20"/>
         </w:rPr>
         <w:t xml:space="preserve"/>
-      </w:r>
-      <w:r>
-        <w:rPr>
-          <w:rFonts w:ascii="Palatino Linotype" w:hAnsi="Palatino Linotype"/>
-          <w:sz w:val="20"/>
-          <w:szCs w:val="20"/>
-        </w:rPr>
+        <w:br/>
         <w:t xml:space="preserve"/>
       </w:r>
+    </w:p>
+    <w:p>
+      <w:pPr>
+        <w:jc w:val="both"/>
+        <w:rPr>
+          <w:rFonts w:ascii="Palatino Linotype" w:hAnsi="Palatino Linotype"/>
+          <w:sz w:val="20"/>
+          <w:szCs w:val="20"/>
+        </w:rPr>
+      </w:pPr>
+      <w:r>
+        <w:rPr>
+          <w:rFonts w:ascii="Palatino Linotype" w:hAnsi="Palatino Linotype"/>
+          <w:b/>
+          <w:sz w:val="20"/>
+          <w:szCs w:val="20"/>
+        </w:rPr>
+        <w:t xml:space="preserve">License Suspension.</w:t>
+      </w:r>
+      <w:r>
+        <w:rPr>
+          <w:rFonts w:ascii="Palatino Linotype" w:hAnsi="Palatino Linotype"/>
+          <w:b/>
+          <w:sz w:val="20"/>
+          <w:szCs w:val="20"/>
+        </w:rPr>
+        <w:t xml:space="preserve"> </w:t>
+      </w:r>
+      <w:r>
+        <w:rPr>
+          <w:rFonts w:ascii="Palatino Linotype" w:hAnsi="Palatino Linotype"/>
+          <w:b/>
+          <w:sz w:val="20"/>
+          <w:szCs w:val="20"/>
+        </w:rPr>
+        <w:t xml:space="preserve"> </w:t>
+      </w:r>
+      <w:r>
+        <w:rPr>
+          <w:rFonts w:ascii="Palatino Linotype" w:hAnsi="Palatino Linotype"/>
+          <w:sz w:val="20"/>
+          <w:szCs w:val="20"/>
+        </w:rPr>
+        <w:t xml:space="preserve">Defendant’s </w:t>
+      </w:r>
+      <w:proofErr w:type="gramStart"/>
+      <w:r>
+        <w:rPr>
+          <w:rFonts w:ascii="Palatino Linotype" w:hAnsi="Palatino Linotype"/>
+          <w:sz w:val="20"/>
+          <w:szCs w:val="20"/>
+        </w:rPr>
+        <w:t xml:space="preserve">hunting</w:t>
+      </w:r>
+      <w:r>
+        <w:rPr>
+          <w:rFonts w:ascii="Palatino Linotype" w:hAnsi="Palatino Linotype"/>
+          <w:sz w:val="20"/>
+          <w:szCs w:val="20"/>
+        </w:rPr>
+        <w:t xml:space="preserve"> license is suspended from March 18, 2022 for a term of 18 months. </w:t>
+      </w:r>
       <w:r>
         <w:rPr>
           <w:rFonts w:ascii="Palatino Linotype" w:hAnsi="Palatino Linotype"/>
@@ -2579,15 +2107,7 @@
           <w:sz w:val="20"/>
           <w:szCs w:val="20"/>
         </w:rPr>
-        <w:t xml:space="preserve"/>
-      </w:r>
-      <w:r>
-        <w:rPr>
-          <w:rFonts w:ascii="Palatino Linotype" w:hAnsi="Palatino Linotype"/>
-          <w:sz w:val="20"/>
-          <w:szCs w:val="20"/>
-        </w:rPr>
-        <w:t xml:space="preserve"/>
+        <w:t xml:space="preserve">The defendant is required to complete a remedial driving class before his operator’s license may be reinstated.</w:t>
       </w:r>
       <w:r>
         <w:rPr>
@@ -2832,39 +2352,7 @@
           <w:sz w:val="16"/>
           <w:szCs w:val="16"/>
         </w:rPr>
-        <w:t>Copies served by Dep. Clerk ___________</w:t>
-      </w:r>
-      <w:r>
-        <w:rPr>
-          <w:rFonts w:ascii="Palatino Linotype" w:hAnsi="Palatino Linotype"/>
-          <w:sz w:val="16"/>
-          <w:szCs w:val="16"/>
-        </w:rPr>
-        <w:t>________________</w:t>
-      </w:r>
-      <w:r>
-        <w:rPr>
-          <w:rFonts w:ascii="Palatino Linotype" w:hAnsi="Palatino Linotype"/>
-          <w:sz w:val="16"/>
-          <w:szCs w:val="16"/>
-        </w:rPr>
-        <w:t xml:space="preserve"> on the following date ___________</w:t>
-      </w:r>
-      <w:r>
-        <w:rPr>
-          <w:rFonts w:ascii="Palatino Linotype" w:hAnsi="Palatino Linotype"/>
-          <w:sz w:val="16"/>
-          <w:szCs w:val="16"/>
-        </w:rPr>
-        <w:t xml:space="preserve">_________</w:t>
-      </w:r>
-      <w:r>
-        <w:rPr>
-          <w:rFonts w:ascii="Palatino Linotype" w:hAnsi="Palatino Linotype"/>
-          <w:sz w:val="16"/>
-          <w:szCs w:val="16"/>
-        </w:rPr>
-        <w:t xml:space="preserve"> to:</w:t>
+        <w:t xml:space="preserve">Copies served by Dep. Clerk ___________________________ on the following date ____________________ to:</w:t>
       </w:r>
     </w:p>
     <w:p>
@@ -2893,15 +2381,7 @@
           <w:sz w:val="16"/>
           <w:szCs w:val="16"/>
         </w:rPr>
-        <w:t xml:space="preserve">Prosecutor’s Office: PS    </w:t>
-      </w:r>
-      <w:r>
-        <w:rPr>
-          <w:rFonts w:ascii="Palatino Linotype" w:hAnsi="Palatino Linotype"/>
-          <w:sz w:val="16"/>
-          <w:szCs w:val="16"/>
-        </w:rPr>
-        <w:t xml:space="preserve">OM     EM; Defendant’s Attorney: PS     OM     EM; </w:t>
+        <w:t xml:space="preserve">Prosecutor’s Office: PS    OM     EM; Defendant’s Attorney: PS     OM     EM; </w:t>
       </w:r>
       <w:proofErr w:type="gramStart"/>
       <w:r>
@@ -2940,14 +2420,6 @@
           <w:szCs w:val="16"/>
         </w:rPr>
         <w:t xml:space="preserve"/>
-      </w:r>
-      <w:r>
-        <w:rPr>
-          <w:rFonts w:ascii="Palatino Linotype" w:hAnsi="Palatino Linotype"/>
-          <w:sz w:val="16"/>
-          <w:szCs w:val="16"/>
-        </w:rPr>
-        <w:t xml:space="preserve">County Jail: PS   EM;</w:t>
       </w:r>
     </w:p>
     <w:p>
@@ -3021,12 +2493,7 @@
 <w:ftr xmlns:wpc="http://schemas.microsoft.com/office/word/2010/wordprocessingCanvas" xmlns:cx="http://schemas.microsoft.com/office/drawing/2014/chartex" xmlns:cx1="http://schemas.microsoft.com/office/drawing/2015/9/8/chartex" xmlns:cx2="http://schemas.microsoft.com/office/drawing/2015/10/21/chartex" xmlns:cx3="http://schemas.microsoft.com/office/drawing/2016/5/9/chartex" xmlns:cx4="http://schemas.microsoft.com/office/drawing/2016/5/10/chartex" xmlns:cx5="http://schemas.microsoft.com/office/drawing/2016/5/11/chartex" xmlns:cx6="http://schemas.microsoft.com/office/drawing/2016/5/12/chartex" xmlns:cx7="http://schemas.microsoft.com/office/drawing/2016/5/13/chartex" xmlns:cx8="http://schemas.microsoft.com/office/drawing/2016/5/14/chartex" xmlns:mc="http://schemas.openxmlformats.org/markup-compatibility/2006" xmlns:aink="http://schemas.microsoft.com/office/drawing/2016/ink" xmlns:am3d="http://schemas.microsoft.com/office/drawing/2017/model3d" xmlns:o="urn:schemas-microsoft-com:office:office" xmlns:r="http://schemas.openxmlformats.org/officeDocument/2006/relationships" xmlns:m="http://schemas.openxmlformats.org/officeDocument/2006/math" xmlns:v="urn:schemas-microsoft-com:vml" xmlns:wp14="http://schemas.microsoft.com/office/word/2010/wordprocessingDrawing" xmlns:wp="http://schemas.openxmlformats.org/drawingml/2006/wordprocessingDrawing" xmlns:w10="urn:schemas-microsoft-com:office:word" xmlns:w="http://schemas.openxmlformats.org/wordprocessingml/2006/main" xmlns:w14="http://schemas.microsoft.com/office/word/2010/wordml" xmlns:w15="http://schemas.microsoft.com/office/word/2012/wordml" xmlns:w16cex="http://schemas.microsoft.com/office/word/2018/wordml/cex" xmlns:w16cid="http://schemas.microsoft.com/office/word/2016/wordml/cid" xmlns:w16="http://schemas.microsoft.com/office/word/2018/wordml" xmlns:w16sdtdh="http://schemas.microsoft.com/office/word/2020/wordml/sdtdatahash" xmlns:w16se="http://schemas.microsoft.com/office/word/2015/wordml/symex" xmlns:wpg="http://schemas.microsoft.com/office/word/2010/wordprocessingGroup" xmlns:wpi="http://schemas.microsoft.com/office/word/2010/wordprocessingInk" xmlns:wne="http://schemas.microsoft.com/office/word/2006/wordml" xmlns:wps="http://schemas.microsoft.com/office/word/2010/wordprocessingShape" mc:Ignorable="w14 w15 w16se w16cid w16 w16cex w16sdtdh wp14">
   <w:sdt>
     <w:sdtPr>
-      <w:rPr>
-        <w:rFonts w:ascii="Palatino Linotype" w:hAnsi="Palatino Linotype"/>
-        <w:sz w:val="20"/>
-        <w:szCs w:val="20"/>
-      </w:rPr>
-      <w:id w:val="-2099861789"/>
+      <w:id w:val="-1309706245"/>
       <w:docPartObj>
         <w:docPartGallery w:val="Page Numbers (Bottom of Page)"/>
         <w:docPartUnique/>
@@ -3041,13 +2508,19 @@
             <w:sz w:val="20"/>
             <w:szCs w:val="20"/>
           </w:rPr>
-          <w:id w:val="860082579"/>
+          <w:id w:val="98381352"/>
           <w:docPartObj>
             <w:docPartGallery w:val="Page Numbers (Top of Page)"/>
             <w:docPartUnique/>
           </w:docPartObj>
         </w:sdtPr>
-        <w:sdtEndPr/>
+        <w:sdtEndPr>
+          <w:rPr>
+            <w:rFonts w:ascii="Times New Roman" w:hAnsi="Times New Roman"/>
+            <w:sz w:val="24"/>
+            <w:szCs w:val="24"/>
+          </w:rPr>
+        </w:sdtEndPr>
         <w:sdtContent>
           <w:p>
             <w:pPr>
@@ -3176,7 +2649,7 @@
                 <w:sz w:val="20"/>
                 <w:szCs w:val="20"/>
               </w:rPr>
-              <w:t>5</w:t>
+              <w:t>3</w:t>
             </w:r>
             <w:r>
               <w:rPr>
@@ -3206,11 +2679,39 @@
               </w:rPr>
               <w:t xml:space="preserve">Final Judgment Entry 21TRD09386</w:t>
             </w:r>
+          </w:p>
+          <w:p>
+            <w:pPr>
+              <w:pStyle w:val="Footer"/>
+              <w:jc w:val="right"/>
+            </w:pPr>
           </w:p>
         </w:sdtContent>
       </w:sdt>
     </w:sdtContent>
   </w:sdt>
+  <w:p>
+    <w:pPr>
+      <w:tabs>
+        <w:tab w:val="left" w:pos="-1080"/>
+        <w:tab w:val="left" w:pos="-720"/>
+        <w:tab w:val="left" w:pos="0"/>
+        <w:tab w:val="left" w:pos="720"/>
+        <w:tab w:val="left" w:pos="1440"/>
+        <w:tab w:val="left" w:pos="2160"/>
+        <w:tab w:val="left" w:pos="2880"/>
+        <w:tab w:val="left" w:pos="3600"/>
+        <w:tab w:val="left" w:pos="4320"/>
+        <w:tab w:val="left" w:pos="4680"/>
+      </w:tabs>
+      <w:jc w:val="right"/>
+      <w:rPr>
+        <w:rFonts w:ascii="Palatino Linotype" w:hAnsi="Palatino Linotype"/>
+        <w:sz w:val="20"/>
+        <w:szCs w:val="20"/>
+      </w:rPr>
+    </w:pPr>
+  </w:p>
 </w:ftr>
 </file>
 
@@ -3402,240 +2903,8 @@
       </w:rPr>
     </w:lvl>
   </w:abstractNum>
-  <w:abstractNum w:abstractNumId="1" w15:restartNumberingAfterBreak="0">
-    <w:nsid w:val="279660C9"/>
-    <w:multiLevelType w:val="hybridMultilevel"/>
-    <w:tmpl w:val="05247724"/>
-    <w:lvl w:ilvl="0" w:tplc="04090001">
-      <w:start w:val="1"/>
-      <w:numFmt w:val="bullet"/>
-      <w:lvlText w:val=""/>
-      <w:lvlJc w:val="left"/>
-      <w:pPr>
-        <w:ind w:left="720" w:hanging="360"/>
-      </w:pPr>
-      <w:rPr>
-        <w:rFonts w:ascii="Symbol" w:hAnsi="Symbol" w:hint="default"/>
-      </w:rPr>
-    </w:lvl>
-    <w:lvl w:ilvl="1" w:tplc="04090003" w:tentative="1">
-      <w:start w:val="1"/>
-      <w:numFmt w:val="bullet"/>
-      <w:lvlText w:val="o"/>
-      <w:lvlJc w:val="left"/>
-      <w:pPr>
-        <w:ind w:left="1440" w:hanging="360"/>
-      </w:pPr>
-      <w:rPr>
-        <w:rFonts w:ascii="Courier New" w:hAnsi="Courier New" w:cs="Courier New" w:hint="default"/>
-      </w:rPr>
-    </w:lvl>
-    <w:lvl w:ilvl="2" w:tplc="04090005" w:tentative="1">
-      <w:start w:val="1"/>
-      <w:numFmt w:val="bullet"/>
-      <w:lvlText w:val=""/>
-      <w:lvlJc w:val="left"/>
-      <w:pPr>
-        <w:ind w:left="2160" w:hanging="360"/>
-      </w:pPr>
-      <w:rPr>
-        <w:rFonts w:ascii="Wingdings" w:hAnsi="Wingdings" w:hint="default"/>
-      </w:rPr>
-    </w:lvl>
-    <w:lvl w:ilvl="3" w:tplc="04090001" w:tentative="1">
-      <w:start w:val="1"/>
-      <w:numFmt w:val="bullet"/>
-      <w:lvlText w:val=""/>
-      <w:lvlJc w:val="left"/>
-      <w:pPr>
-        <w:ind w:left="2880" w:hanging="360"/>
-      </w:pPr>
-      <w:rPr>
-        <w:rFonts w:ascii="Symbol" w:hAnsi="Symbol" w:hint="default"/>
-      </w:rPr>
-    </w:lvl>
-    <w:lvl w:ilvl="4" w:tplc="04090003" w:tentative="1">
-      <w:start w:val="1"/>
-      <w:numFmt w:val="bullet"/>
-      <w:lvlText w:val="o"/>
-      <w:lvlJc w:val="left"/>
-      <w:pPr>
-        <w:ind w:left="3600" w:hanging="360"/>
-      </w:pPr>
-      <w:rPr>
-        <w:rFonts w:ascii="Courier New" w:hAnsi="Courier New" w:cs="Courier New" w:hint="default"/>
-      </w:rPr>
-    </w:lvl>
-    <w:lvl w:ilvl="5" w:tplc="04090005" w:tentative="1">
-      <w:start w:val="1"/>
-      <w:numFmt w:val="bullet"/>
-      <w:lvlText w:val=""/>
-      <w:lvlJc w:val="left"/>
-      <w:pPr>
-        <w:ind w:left="4320" w:hanging="360"/>
-      </w:pPr>
-      <w:rPr>
-        <w:rFonts w:ascii="Wingdings" w:hAnsi="Wingdings" w:hint="default"/>
-      </w:rPr>
-    </w:lvl>
-    <w:lvl w:ilvl="6" w:tplc="04090001" w:tentative="1">
-      <w:start w:val="1"/>
-      <w:numFmt w:val="bullet"/>
-      <w:lvlText w:val=""/>
-      <w:lvlJc w:val="left"/>
-      <w:pPr>
-        <w:ind w:left="5040" w:hanging="360"/>
-      </w:pPr>
-      <w:rPr>
-        <w:rFonts w:ascii="Symbol" w:hAnsi="Symbol" w:hint="default"/>
-      </w:rPr>
-    </w:lvl>
-    <w:lvl w:ilvl="7" w:tplc="04090003" w:tentative="1">
-      <w:start w:val="1"/>
-      <w:numFmt w:val="bullet"/>
-      <w:lvlText w:val="o"/>
-      <w:lvlJc w:val="left"/>
-      <w:pPr>
-        <w:ind w:left="5760" w:hanging="360"/>
-      </w:pPr>
-      <w:rPr>
-        <w:rFonts w:ascii="Courier New" w:hAnsi="Courier New" w:cs="Courier New" w:hint="default"/>
-      </w:rPr>
-    </w:lvl>
-    <w:lvl w:ilvl="8" w:tplc="04090005" w:tentative="1">
-      <w:start w:val="1"/>
-      <w:numFmt w:val="bullet"/>
-      <w:lvlText w:val=""/>
-      <w:lvlJc w:val="left"/>
-      <w:pPr>
-        <w:ind w:left="6480" w:hanging="360"/>
-      </w:pPr>
-      <w:rPr>
-        <w:rFonts w:ascii="Wingdings" w:hAnsi="Wingdings" w:hint="default"/>
-      </w:rPr>
-    </w:lvl>
-  </w:abstractNum>
-  <w:abstractNum w:abstractNumId="2" w15:restartNumberingAfterBreak="0">
-    <w:nsid w:val="2E17566E"/>
-    <w:multiLevelType w:val="hybridMultilevel"/>
-    <w:tmpl w:val="00866CE6"/>
-    <w:lvl w:ilvl="0" w:tplc="04090001">
-      <w:start w:val="1"/>
-      <w:numFmt w:val="bullet"/>
-      <w:lvlText w:val=""/>
-      <w:lvlJc w:val="left"/>
-      <w:pPr>
-        <w:ind w:left="779" w:hanging="360"/>
-      </w:pPr>
-      <w:rPr>
-        <w:rFonts w:ascii="Symbol" w:hAnsi="Symbol" w:hint="default"/>
-      </w:rPr>
-    </w:lvl>
-    <w:lvl w:ilvl="1" w:tplc="04090003">
-      <w:start w:val="1"/>
-      <w:numFmt w:val="bullet"/>
-      <w:lvlText w:val="o"/>
-      <w:lvlJc w:val="left"/>
-      <w:pPr>
-        <w:ind w:left="1499" w:hanging="360"/>
-      </w:pPr>
-      <w:rPr>
-        <w:rFonts w:ascii="Courier New" w:hAnsi="Courier New" w:cs="Courier New" w:hint="default"/>
-      </w:rPr>
-    </w:lvl>
-    <w:lvl w:ilvl="2" w:tplc="04090005" w:tentative="1">
-      <w:start w:val="1"/>
-      <w:numFmt w:val="bullet"/>
-      <w:lvlText w:val=""/>
-      <w:lvlJc w:val="left"/>
-      <w:pPr>
-        <w:ind w:left="2219" w:hanging="360"/>
-      </w:pPr>
-      <w:rPr>
-        <w:rFonts w:ascii="Wingdings" w:hAnsi="Wingdings" w:hint="default"/>
-      </w:rPr>
-    </w:lvl>
-    <w:lvl w:ilvl="3" w:tplc="04090001" w:tentative="1">
-      <w:start w:val="1"/>
-      <w:numFmt w:val="bullet"/>
-      <w:lvlText w:val=""/>
-      <w:lvlJc w:val="left"/>
-      <w:pPr>
-        <w:ind w:left="2939" w:hanging="360"/>
-      </w:pPr>
-      <w:rPr>
-        <w:rFonts w:ascii="Symbol" w:hAnsi="Symbol" w:hint="default"/>
-      </w:rPr>
-    </w:lvl>
-    <w:lvl w:ilvl="4" w:tplc="04090003" w:tentative="1">
-      <w:start w:val="1"/>
-      <w:numFmt w:val="bullet"/>
-      <w:lvlText w:val="o"/>
-      <w:lvlJc w:val="left"/>
-      <w:pPr>
-        <w:ind w:left="3659" w:hanging="360"/>
-      </w:pPr>
-      <w:rPr>
-        <w:rFonts w:ascii="Courier New" w:hAnsi="Courier New" w:cs="Courier New" w:hint="default"/>
-      </w:rPr>
-    </w:lvl>
-    <w:lvl w:ilvl="5" w:tplc="04090005" w:tentative="1">
-      <w:start w:val="1"/>
-      <w:numFmt w:val="bullet"/>
-      <w:lvlText w:val=""/>
-      <w:lvlJc w:val="left"/>
-      <w:pPr>
-        <w:ind w:left="4379" w:hanging="360"/>
-      </w:pPr>
-      <w:rPr>
-        <w:rFonts w:ascii="Wingdings" w:hAnsi="Wingdings" w:hint="default"/>
-      </w:rPr>
-    </w:lvl>
-    <w:lvl w:ilvl="6" w:tplc="04090001" w:tentative="1">
-      <w:start w:val="1"/>
-      <w:numFmt w:val="bullet"/>
-      <w:lvlText w:val=""/>
-      <w:lvlJc w:val="left"/>
-      <w:pPr>
-        <w:ind w:left="5099" w:hanging="360"/>
-      </w:pPr>
-      <w:rPr>
-        <w:rFonts w:ascii="Symbol" w:hAnsi="Symbol" w:hint="default"/>
-      </w:rPr>
-    </w:lvl>
-    <w:lvl w:ilvl="7" w:tplc="04090003" w:tentative="1">
-      <w:start w:val="1"/>
-      <w:numFmt w:val="bullet"/>
-      <w:lvlText w:val="o"/>
-      <w:lvlJc w:val="left"/>
-      <w:pPr>
-        <w:ind w:left="5819" w:hanging="360"/>
-      </w:pPr>
-      <w:rPr>
-        <w:rFonts w:ascii="Courier New" w:hAnsi="Courier New" w:cs="Courier New" w:hint="default"/>
-      </w:rPr>
-    </w:lvl>
-    <w:lvl w:ilvl="8" w:tplc="04090005" w:tentative="1">
-      <w:start w:val="1"/>
-      <w:numFmt w:val="bullet"/>
-      <w:lvlText w:val=""/>
-      <w:lvlJc w:val="left"/>
-      <w:pPr>
-        <w:ind w:left="6539" w:hanging="360"/>
-      </w:pPr>
-      <w:rPr>
-        <w:rFonts w:ascii="Wingdings" w:hAnsi="Wingdings" w:hint="default"/>
-      </w:rPr>
-    </w:lvl>
-  </w:abstractNum>
   <w:num w:numId="1">
     <w:abstractNumId w:val="0"/>
-  </w:num>
-  <w:num w:numId="2">
-    <w:abstractNumId w:val="2"/>
-  </w:num>
-  <w:num w:numId="3">
-    <w:abstractNumId w:val="1"/>
   </w:num>
 </w:numbering>
 </file>
@@ -4192,49 +3461,6 @@
       <w:contextualSpacing/>
     </w:pPr>
   </w:style>
-  <w:style w:type="character" w:styleId="CommentReference">
-    <w:name w:val="annotation reference"/>
-    <w:basedOn w:val="DefaultParagraphFont"/>
-    <w:uiPriority w:val="99"/>
-    <w:semiHidden/>
-    <w:unhideWhenUsed/>
-    <w:rsid w:val="00A53114"/>
-    <w:rPr>
-      <w:sz w:val="16"/>
-      <w:szCs w:val="16"/>
-    </w:rPr>
-  </w:style>
-  <w:style w:type="paragraph" w:styleId="CommentText">
-    <w:name w:val="annotation text"/>
-    <w:basedOn w:val="Normal"/>
-    <w:link w:val="CommentTextChar"/>
-    <w:uiPriority w:val="99"/>
-    <w:unhideWhenUsed/>
-    <w:rsid w:val="00A53114"/>
-    <w:pPr>
-      <w:widowControl/>
-      <w:autoSpaceDE/>
-      <w:autoSpaceDN/>
-      <w:adjustRightInd/>
-    </w:pPr>
-    <w:rPr>
-      <w:rFonts w:asciiTheme="minorHAnsi" w:eastAsiaTheme="minorHAnsi" w:hAnsiTheme="minorHAnsi" w:cstheme="minorBidi"/>
-      <w:sz w:val="20"/>
-      <w:szCs w:val="20"/>
-    </w:rPr>
-  </w:style>
-  <w:style w:type="character" w:customStyle="1" w:styleId="CommentTextChar">
-    <w:name w:val="Comment Text Char"/>
-    <w:basedOn w:val="DefaultParagraphFont"/>
-    <w:link w:val="CommentText"/>
-    <w:uiPriority w:val="99"/>
-    <w:rsid w:val="00A53114"/>
-    <w:rPr>
-      <w:rFonts w:eastAsiaTheme="minorHAnsi"/>
-      <w:sz w:val="20"/>
-      <w:szCs w:val="20"/>
-    </w:rPr>
-  </w:style>
 </w:styles>
 </file>
 

</xml_diff>

<commit_message>
Continuing to work on transfer to view.
</commit_message>
<xml_diff>
--- a/resources/Saved/21TRD09386_Crim_Traffic Judgment Entry.docx
+++ b/resources/Saved/21TRD09386_Crim_Traffic Judgment Entry.docx
@@ -239,7 +239,7 @@
           <w:sz w:val="20"/>
           <w:szCs w:val="20"/>
         </w:rPr>
-        <w:t>o</w:t>
+        <w:t xml:space="preserve">o</w:t>
       </w:r>
       <w:r>
         <w:rPr>
@@ -519,6 +519,14 @@
         </w:rPr>
         <w:t xml:space="preserve"/>
       </w:r>
+      <w:r>
+        <w:rPr>
+          <w:rFonts w:ascii="Palatino Linotype" w:hAnsi="Palatino Linotype"/>
+          <w:sz w:val="20"/>
+          <w:szCs w:val="20"/>
+        </w:rPr>
+        <w:tab/>
+      </w:r>
     </w:p>
     <w:p>
       <w:pPr>
@@ -574,7 +582,7 @@
           <w:szCs w:val="20"/>
           <w:lang w:val="en-CA"/>
         </w:rPr>
-        <w:t>Defendant appeared in Court</w:t>
+        <w:t xml:space="preserve">Defendant appeared in Court</w:t>
       </w:r>
       <w:r>
         <w:rPr>
@@ -615,25 +623,7 @@
           <w:sz w:val="20"/>
           <w:szCs w:val="20"/>
         </w:rPr>
-        <w:t xml:space="preserve">Defendant waived right to counsel.</w:t>
-      </w:r>
-      <w:r>
-        <w:rPr>
-          <w:rFonts w:ascii="Palatino Linotype" w:hAnsi="Palatino Linotype"/>
-          <w:bCs/>
-          <w:sz w:val="20"/>
-          <w:szCs w:val="20"/>
-        </w:rPr>
-        <w:t xml:space="preserve"> </w:t>
-      </w:r>
-      <w:r>
-        <w:rPr>
-          <w:rFonts w:ascii="Palatino Linotype" w:hAnsi="Palatino Linotype"/>
-          <w:bCs/>
-          <w:sz w:val="20"/>
-          <w:szCs w:val="20"/>
-        </w:rPr>
-        <w:t xml:space="preserve"/>
+        <w:t xml:space="preserve">Defendant waived right to counsel. </w:t>
       </w:r>
       <w:r>
         <w:rPr>
@@ -795,9 +785,18 @@
         </w:rPr>
         <w:t xml:space="preserve"/>
       </w:r>
+      <w:r>
+        <w:rPr>
+          <w:rFonts w:ascii="Palatino Linotype" w:hAnsi="Palatino Linotype"/>
+          <w:sz w:val="20"/>
+          <w:szCs w:val="20"/>
+        </w:rPr>
+        <w:t xml:space="preserve"/>
+      </w:r>
     </w:p>
     <w:p>
       <w:pPr>
+        <w:jc w:val="both"/>
         <w:rPr>
           <w:rFonts w:ascii="Palatino Linotype" w:hAnsi="Palatino Linotype"/>
           <w:sz w:val="20"/>
@@ -813,7 +812,7 @@
         <w:tblLook w:val="04A0" w:firstRow="1" w:lastRow="0" w:firstColumn="1" w:lastColumn="0" w:noHBand="0" w:noVBand="1"/>
       </w:tblPr>
       <w:tblGrid>
-        <w:gridCol w:w="2345"/>
+        <w:gridCol w:w="2726"/>
         <w:gridCol w:w="2103"/>
         <w:gridCol w:w="3833"/>
       </w:tblGrid>
@@ -823,7 +822,7 @@
         </w:trPr>
         <w:tc>
           <w:tcPr>
-            <w:tcW w:w="1801" w:type="dxa"/>
+            <w:tcW w:w="2182" w:type="dxa"/>
           </w:tcPr>
           <w:p>
             <w:pPr>
@@ -893,6 +892,7 @@
                 <w:sz w:val="20"/>
                 <w:szCs w:val="20"/>
               </w:rPr>
+              <w:lastRenderedPageBreak/>
               <w:t xml:space="preserve">DUS Ucm</w:t>
             </w:r>
           </w:p>
@@ -931,6 +931,7 @@
                 <w:sz w:val="20"/>
                 <w:szCs w:val="20"/>
               </w:rPr>
+              <w:lastRenderedPageBreak/>
               <w:t xml:space="preserve">Tail Lights-rear License Plate</w:t>
             </w:r>
           </w:p>
@@ -942,7 +943,7 @@
         </w:trPr>
         <w:tc>
           <w:tcPr>
-            <w:tcW w:w="1801" w:type="dxa"/>
+            <w:tcW w:w="2182" w:type="dxa"/>
           </w:tcPr>
           <w:p>
             <w:pPr>
@@ -974,7 +975,6 @@
                 <w:sz w:val="20"/>
                 <w:szCs w:val="20"/>
               </w:rPr>
-              <w:lastRenderedPageBreak/>
               <w:t>Statute/Ord.</w:t>
             </w:r>
           </w:p>
@@ -1062,7 +1062,7 @@
         </w:trPr>
         <w:tc>
           <w:tcPr>
-            <w:tcW w:w="1801" w:type="dxa"/>
+            <w:tcW w:w="2182" w:type="dxa"/>
           </w:tcPr>
           <w:p>
             <w:pPr>
@@ -1181,7 +1181,7 @@
         </w:trPr>
         <w:tc>
           <w:tcPr>
-            <w:tcW w:w="1801" w:type="dxa"/>
+            <w:tcW w:w="2182" w:type="dxa"/>
           </w:tcPr>
           <w:p>
             <w:pPr>
@@ -1300,7 +1300,7 @@
         </w:trPr>
         <w:tc>
           <w:tcPr>
-            <w:tcW w:w="1801" w:type="dxa"/>
+            <w:tcW w:w="2182" w:type="dxa"/>
           </w:tcPr>
           <w:p>
             <w:pPr>
@@ -1419,7 +1419,7 @@
         </w:trPr>
         <w:tc>
           <w:tcPr>
-            <w:tcW w:w="1801" w:type="dxa"/>
+            <w:tcW w:w="2182" w:type="dxa"/>
           </w:tcPr>
           <w:p>
             <w:pPr>
@@ -1538,7 +1538,7 @@
         </w:trPr>
         <w:tc>
           <w:tcPr>
-            <w:tcW w:w="1801" w:type="dxa"/>
+            <w:tcW w:w="2182" w:type="dxa"/>
           </w:tcPr>
           <w:p>
             <w:pPr>
@@ -1671,11 +1671,325 @@
           </w:p>
         </w:tc>
       </w:tr>
+      <w:tr>
+        <w:trPr>
+          <w:jc w:val="center"/>
+        </w:trPr>
+        <w:tc>
+          <w:tcPr>
+            <w:tcW w:w="2182" w:type="dxa"/>
+          </w:tcPr>
+          <w:p>
+            <w:pPr>
+              <w:tabs>
+                <w:tab w:val="left" w:pos="-1080"/>
+                <w:tab w:val="left" w:pos="-720"/>
+                <w:tab w:val="left" w:pos="0"/>
+                <w:tab w:val="left" w:pos="720"/>
+                <w:tab w:val="left" w:pos="1440"/>
+                <w:tab w:val="left" w:pos="2160"/>
+                <w:tab w:val="left" w:pos="2880"/>
+                <w:tab w:val="left" w:pos="3600"/>
+                <w:tab w:val="left" w:pos="4320"/>
+                <w:tab w:val="left" w:pos="4680"/>
+              </w:tabs>
+              <w:rPr>
+                <w:rFonts w:ascii="Palatino Linotype" w:hAnsi="Palatino Linotype"/>
+                <w:b/>
+                <w:bCs/>
+                <w:sz w:val="20"/>
+                <w:szCs w:val="20"/>
+              </w:rPr>
+            </w:pPr>
+            <w:r>
+              <w:rPr>
+                <w:rFonts w:ascii="Palatino Linotype" w:hAnsi="Palatino Linotype"/>
+                <w:b/>
+                <w:bCs/>
+                <w:sz w:val="20"/>
+                <w:szCs w:val="20"/>
+              </w:rPr>
+              <w:t>Jail Days</w:t>
+            </w:r>
+          </w:p>
+        </w:tc>
+        <w:tc>
+          <w:tcPr>
+            <w:tcW w:w="3289" w:type="dxa"/>
+          </w:tcPr>
+          <w:p>
+            <w:pPr>
+              <w:tabs>
+                <w:tab w:val="left" w:pos="-1080"/>
+                <w:tab w:val="left" w:pos="-720"/>
+                <w:tab w:val="left" w:pos="0"/>
+                <w:tab w:val="left" w:pos="720"/>
+                <w:tab w:val="left" w:pos="1440"/>
+                <w:tab w:val="left" w:pos="2160"/>
+                <w:tab w:val="left" w:pos="2880"/>
+                <w:tab w:val="left" w:pos="3600"/>
+                <w:tab w:val="left" w:pos="4320"/>
+                <w:tab w:val="left" w:pos="4680"/>
+              </w:tabs>
+              <w:rPr>
+                <w:rFonts w:ascii="Palatino Linotype" w:hAnsi="Palatino Linotype"/>
+                <w:b/>
+                <w:bCs/>
+                <w:sz w:val="20"/>
+                <w:szCs w:val="20"/>
+              </w:rPr>
+            </w:pPr>
+            <w:r>
+              <w:rPr>
+                <w:rFonts w:ascii="Palatino Linotype" w:hAnsi="Palatino Linotype"/>
+                <w:b/>
+                <w:bCs/>
+                <w:sz w:val="20"/>
+                <w:szCs w:val="20"/>
+              </w:rPr>
+              <w:t xml:space="preserve">None</w:t>
+            </w:r>
+          </w:p>
+        </w:tc>
+        <w:tc>
+          <w:tcPr>
+            <w:tcW w:w="3289" w:type="dxa"/>
+          </w:tcPr>
+          <w:p>
+            <w:pPr>
+              <w:tabs>
+                <w:tab w:val="left" w:pos="-1080"/>
+                <w:tab w:val="left" w:pos="-720"/>
+                <w:tab w:val="left" w:pos="0"/>
+                <w:tab w:val="left" w:pos="720"/>
+                <w:tab w:val="left" w:pos="1440"/>
+                <w:tab w:val="left" w:pos="2160"/>
+                <w:tab w:val="left" w:pos="2880"/>
+                <w:tab w:val="left" w:pos="3600"/>
+                <w:tab w:val="left" w:pos="4320"/>
+                <w:tab w:val="left" w:pos="4680"/>
+              </w:tabs>
+              <w:rPr>
+                <w:rFonts w:ascii="Palatino Linotype" w:hAnsi="Palatino Linotype"/>
+                <w:b/>
+                <w:bCs/>
+                <w:sz w:val="20"/>
+                <w:szCs w:val="20"/>
+              </w:rPr>
+            </w:pPr>
+            <w:r>
+              <w:rPr>
+                <w:rFonts w:ascii="Palatino Linotype" w:hAnsi="Palatino Linotype"/>
+                <w:b/>
+                <w:bCs/>
+                <w:sz w:val="20"/>
+                <w:szCs w:val="20"/>
+              </w:rPr>
+              <w:t xml:space="preserve">None</w:t>
+            </w:r>
+          </w:p>
+        </w:tc>
+      </w:tr>
+      <w:tr>
+        <w:trPr>
+          <w:jc w:val="center"/>
+        </w:trPr>
+        <w:tc>
+          <w:tcPr>
+            <w:tcW w:w="2182" w:type="dxa"/>
+          </w:tcPr>
+          <w:p>
+            <w:pPr>
+              <w:tabs>
+                <w:tab w:val="left" w:pos="-1080"/>
+                <w:tab w:val="left" w:pos="-720"/>
+                <w:tab w:val="left" w:pos="0"/>
+                <w:tab w:val="left" w:pos="720"/>
+                <w:tab w:val="left" w:pos="1440"/>
+                <w:tab w:val="left" w:pos="2160"/>
+                <w:tab w:val="left" w:pos="2880"/>
+                <w:tab w:val="left" w:pos="3600"/>
+                <w:tab w:val="left" w:pos="4320"/>
+                <w:tab w:val="left" w:pos="4680"/>
+              </w:tabs>
+              <w:rPr>
+                <w:rFonts w:ascii="Palatino Linotype" w:hAnsi="Palatino Linotype"/>
+                <w:b/>
+                <w:bCs/>
+                <w:sz w:val="20"/>
+                <w:szCs w:val="20"/>
+              </w:rPr>
+            </w:pPr>
+            <w:r>
+              <w:rPr>
+                <w:rFonts w:ascii="Palatino Linotype" w:hAnsi="Palatino Linotype"/>
+                <w:b/>
+                <w:bCs/>
+                <w:sz w:val="20"/>
+                <w:szCs w:val="20"/>
+              </w:rPr>
+              <w:t>Jail Days</w:t>
+            </w:r>
+            <w:r>
+              <w:rPr>
+                <w:rFonts w:ascii="Palatino Linotype" w:hAnsi="Palatino Linotype"/>
+                <w:b/>
+                <w:bCs/>
+                <w:sz w:val="20"/>
+                <w:szCs w:val="20"/>
+              </w:rPr>
+              <w:t xml:space="preserve"> </w:t>
+            </w:r>
+            <w:r>
+              <w:rPr>
+                <w:rFonts w:ascii="Palatino Linotype" w:hAnsi="Palatino Linotype"/>
+                <w:b/>
+                <w:bCs/>
+                <w:sz w:val="20"/>
+                <w:szCs w:val="20"/>
+              </w:rPr>
+              <w:t>Suspended</w:t>
+            </w:r>
+          </w:p>
+        </w:tc>
+        <w:tc>
+          <w:tcPr>
+            <w:tcW w:w="3289" w:type="dxa"/>
+          </w:tcPr>
+          <w:p>
+            <w:pPr>
+              <w:tabs>
+                <w:tab w:val="left" w:pos="-1080"/>
+                <w:tab w:val="left" w:pos="-720"/>
+                <w:tab w:val="left" w:pos="0"/>
+                <w:tab w:val="left" w:pos="720"/>
+                <w:tab w:val="left" w:pos="1440"/>
+                <w:tab w:val="left" w:pos="2160"/>
+                <w:tab w:val="left" w:pos="2880"/>
+                <w:tab w:val="left" w:pos="3600"/>
+                <w:tab w:val="left" w:pos="4320"/>
+                <w:tab w:val="left" w:pos="4680"/>
+              </w:tabs>
+              <w:rPr>
+                <w:rFonts w:ascii="Palatino Linotype" w:hAnsi="Palatino Linotype"/>
+                <w:b/>
+                <w:bCs/>
+                <w:sz w:val="20"/>
+                <w:szCs w:val="20"/>
+              </w:rPr>
+            </w:pPr>
+            <w:r>
+              <w:rPr>
+                <w:rFonts w:ascii="Palatino Linotype" w:hAnsi="Palatino Linotype"/>
+                <w:b/>
+                <w:bCs/>
+                <w:sz w:val="20"/>
+                <w:szCs w:val="20"/>
+              </w:rPr>
+              <w:t xml:space="preserve">None</w:t>
+            </w:r>
+          </w:p>
+        </w:tc>
+        <w:tc>
+          <w:tcPr>
+            <w:tcW w:w="3289" w:type="dxa"/>
+          </w:tcPr>
+          <w:p>
+            <w:pPr>
+              <w:tabs>
+                <w:tab w:val="left" w:pos="-1080"/>
+                <w:tab w:val="left" w:pos="-720"/>
+                <w:tab w:val="left" w:pos="0"/>
+                <w:tab w:val="left" w:pos="720"/>
+                <w:tab w:val="left" w:pos="1440"/>
+                <w:tab w:val="left" w:pos="2160"/>
+                <w:tab w:val="left" w:pos="2880"/>
+                <w:tab w:val="left" w:pos="3600"/>
+                <w:tab w:val="left" w:pos="4320"/>
+                <w:tab w:val="left" w:pos="4680"/>
+              </w:tabs>
+              <w:rPr>
+                <w:rFonts w:ascii="Palatino Linotype" w:hAnsi="Palatino Linotype"/>
+                <w:b/>
+                <w:bCs/>
+                <w:sz w:val="20"/>
+                <w:szCs w:val="20"/>
+              </w:rPr>
+            </w:pPr>
+            <w:r>
+              <w:rPr>
+                <w:rFonts w:ascii="Palatino Linotype" w:hAnsi="Palatino Linotype"/>
+                <w:b/>
+                <w:bCs/>
+                <w:sz w:val="20"/>
+                <w:szCs w:val="20"/>
+              </w:rPr>
+              <w:t xml:space="preserve">None</w:t>
+            </w:r>
+          </w:p>
+        </w:tc>
+      </w:tr>
     </w:tbl>
     <w:p>
       <w:pPr>
-        <w:spacing w:line="276" w:lineRule="auto"/>
         <w:jc w:val="both"/>
+        <w:rPr>
+          <w:rFonts w:ascii="Palatino Linotype" w:hAnsi="Palatino Linotype"/>
+          <w:sz w:val="20"/>
+          <w:szCs w:val="20"/>
+        </w:rPr>
+      </w:pPr>
+      <w:r>
+        <w:rPr>
+          <w:rFonts w:ascii="Palatino Linotype" w:hAnsi="Palatino Linotype"/>
+          <w:sz w:val="20"/>
+          <w:szCs w:val="20"/>
+        </w:rPr>
+        <w:t xml:space="preserve"/>
+      </w:r>
+      <w:r>
+        <w:rPr>
+          <w:rFonts w:ascii="Palatino Linotype" w:hAnsi="Palatino Linotype"/>
+          <w:sz w:val="20"/>
+          <w:szCs w:val="20"/>
+        </w:rPr>
+        <w:t xml:space="preserve"/>
+      </w:r>
+      <w:r>
+        <w:rPr>
+          <w:rFonts w:ascii="Palatino Linotype" w:hAnsi="Palatino Linotype"/>
+          <w:sz w:val="20"/>
+          <w:szCs w:val="20"/>
+        </w:rPr>
+        <w:t xml:space="preserve"/>
+      </w:r>
+      <w:r>
+        <w:rPr>
+          <w:rFonts w:ascii="Palatino Linotype" w:hAnsi="Palatino Linotype"/>
+          <w:sz w:val="20"/>
+          <w:szCs w:val="20"/>
+        </w:rPr>
+        <w:t xml:space="preserve"/>
+      </w:r>
+      <w:r>
+        <w:rPr>
+          <w:rFonts w:ascii="Palatino Linotype" w:hAnsi="Palatino Linotype"/>
+          <w:sz w:val="20"/>
+          <w:szCs w:val="20"/>
+        </w:rPr>
+        <w:t xml:space="preserve"/>
+      </w:r>
+    </w:p>
+    <w:p>
+      <w:pPr>
+        <w:jc w:val="both"/>
+        <w:rPr>
+          <w:rFonts w:ascii="Palatino Linotype" w:hAnsi="Palatino Linotype"/>
+          <w:sz w:val="20"/>
+          <w:szCs w:val="20"/>
+        </w:rPr>
+      </w:pPr>
+      <w:r>
         <w:rPr>
           <w:rFonts w:ascii="Palatino Linotype" w:hAnsi="Palatino Linotype"/>
           <w:b/>
@@ -1683,17 +1997,8 @@
           <w:sz w:val="20"/>
           <w:szCs w:val="20"/>
         </w:rPr>
-      </w:pPr>
-    </w:p>
-    <w:p>
-      <w:pPr>
-        <w:jc w:val="both"/>
-        <w:rPr>
-          <w:rFonts w:ascii="Palatino Linotype" w:hAnsi="Palatino Linotype"/>
-          <w:sz w:val="20"/>
-          <w:szCs w:val="20"/>
-        </w:rPr>
-      </w:pPr>
+        <w:t xml:space="preserve">Fines and Costs.  </w:t>
+      </w:r>
       <w:r>
         <w:rPr>
           <w:rFonts w:ascii="Palatino Linotype" w:hAnsi="Palatino Linotype"/>
@@ -1702,7 +2007,77 @@
           <w:sz w:val="20"/>
           <w:szCs w:val="20"/>
         </w:rPr>
-        <w:t xml:space="preserve">Fines and Costs.  </w:t>
+        <w:t xml:space="preserve"/>
+      </w:r>
+      <w:r>
+        <w:rPr>
+          <w:rFonts w:ascii="Palatino Linotype" w:hAnsi="Palatino Linotype"/>
+          <w:bCs/>
+          <w:sz w:val="20"/>
+          <w:szCs w:val="20"/>
+          <w:u w:val="single"/>
+        </w:rPr>
+        <w:t xml:space="preserve">Court costs are assessed for the highest degree charge in this</w:t>
+      </w:r>
+      <w:r>
+        <w:rPr>
+          <w:rFonts w:ascii="Palatino Linotype" w:hAnsi="Palatino Linotype"/>
+          <w:bCs/>
+          <w:sz w:val="20"/>
+          <w:szCs w:val="20"/>
+          <w:u w:val="single"/>
+        </w:rPr>
+        <w:t xml:space="preserve"> case</w:t>
+      </w:r>
+      <w:r>
+        <w:rPr>
+          <w:rFonts w:ascii="Palatino Linotype" w:hAnsi="Palatino Linotype"/>
+          <w:bCs/>
+          <w:sz w:val="20"/>
+          <w:szCs w:val="20"/>
+        </w:rPr>
+        <w:t xml:space="preserve">. </w:t>
+      </w:r>
+      <w:r>
+        <w:rPr>
+          <w:rFonts w:ascii="Palatino Linotype" w:hAnsi="Palatino Linotype"/>
+          <w:sz w:val="20"/>
+          <w:szCs w:val="20"/>
+        </w:rPr>
+        <w:t xml:space="preserve"/>
+      </w:r>
+      <w:r>
+        <w:rPr>
+          <w:rFonts w:ascii="Palatino Linotype" w:hAnsi="Palatino Linotype"/>
+          <w:bCs/>
+          <w:sz w:val="20"/>
+          <w:szCs w:val="20"/>
+        </w:rPr>
+        <w:t xml:space="preserve"/>
+      </w:r>
+      <w:r>
+        <w:rPr>
+          <w:rFonts w:ascii="Palatino Linotype" w:hAnsi="Palatino Linotype"/>
+          <w:sz w:val="20"/>
+          <w:szCs w:val="20"/>
+        </w:rPr>
+        <w:t xml:space="preserve"/>
+      </w:r>
+      <w:r>
+        <w:rPr>
+          <w:rFonts w:ascii="Palatino Linotype" w:hAnsi="Palatino Linotype"/>
+          <w:sz w:val="20"/>
+          <w:szCs w:val="20"/>
+        </w:rPr>
+        <w:t xml:space="preserve">Having</w:t>
+      </w:r>
+      <w:r>
+        <w:rPr>
+          <w:rFonts w:ascii="Palatino Linotype" w:hAnsi="Palatino Linotype"/>
+          <w:sz w:val="20"/>
+          <w:szCs w:val="20"/>
+        </w:rPr>
+        <w:t xml:space="preserve"> been informed of the fines </w:t>
       </w:r>
       <w:r>
         <w:rPr>
@@ -1717,47 +2092,26 @@
       <w:r>
         <w:rPr>
           <w:rFonts w:ascii="Palatino Linotype" w:hAnsi="Palatino Linotype"/>
-          <w:bCs/>
-          <w:sz w:val="20"/>
-          <w:szCs w:val="20"/>
-          <w:u w:val="single"/>
-        </w:rPr>
-        <w:t>Court costs are assessed for the highest degree charge in this</w:t>
-      </w:r>
-      <w:r>
-        <w:rPr>
-          <w:rFonts w:ascii="Palatino Linotype" w:hAnsi="Palatino Linotype"/>
-          <w:bCs/>
-          <w:sz w:val="20"/>
-          <w:szCs w:val="20"/>
-          <w:u w:val="single"/>
-        </w:rPr>
-        <w:t xml:space="preserve"> case</w:t>
-      </w:r>
-      <w:r>
-        <w:rPr>
-          <w:rFonts w:ascii="Palatino Linotype" w:hAnsi="Palatino Linotype"/>
-          <w:bCs/>
-          <w:sz w:val="20"/>
-          <w:szCs w:val="20"/>
-        </w:rPr>
-        <w:t xml:space="preserve">. </w:t>
-      </w:r>
-      <w:r>
-        <w:rPr>
-          <w:rFonts w:ascii="Palatino Linotype" w:hAnsi="Palatino Linotype"/>
-          <w:sz w:val="20"/>
-          <w:szCs w:val="20"/>
-        </w:rPr>
-        <w:t xml:space="preserve">Having</w:t>
-      </w:r>
-      <w:r>
-        <w:rPr>
-          <w:rFonts w:ascii="Palatino Linotype" w:hAnsi="Palatino Linotype"/>
-          <w:sz w:val="20"/>
-          <w:szCs w:val="20"/>
-        </w:rPr>
-        <w:t xml:space="preserve"> been informed of the fines </w:t>
+          <w:sz w:val="20"/>
+          <w:szCs w:val="20"/>
+        </w:rPr>
+        <w:t xml:space="preserve">and costs</w:t>
+      </w:r>
+      <w:r>
+        <w:rPr>
+          <w:rFonts w:ascii="Palatino Linotype" w:hAnsi="Palatino Linotype"/>
+          <w:sz w:val="20"/>
+          <w:szCs w:val="20"/>
+        </w:rPr>
+        <w:t xml:space="preserve"> </w:t>
+      </w:r>
+      <w:r>
+        <w:rPr>
+          <w:rFonts w:ascii="Palatino Linotype" w:hAnsi="Palatino Linotype"/>
+          <w:sz w:val="20"/>
+          <w:szCs w:val="20"/>
+        </w:rPr>
+        <w:t xml:space="preserve">owed, Defendant expressed an ability to pay </w:t>
       </w:r>
       <w:r>
         <w:rPr>
@@ -1767,31 +2121,32 @@
           <w:sz w:val="20"/>
           <w:szCs w:val="20"/>
         </w:rPr>
-        <w:t xml:space="preserve"/>
-      </w:r>
-      <w:r>
-        <w:rPr>
-          <w:rFonts w:ascii="Palatino Linotype" w:hAnsi="Palatino Linotype"/>
-          <w:sz w:val="20"/>
-          <w:szCs w:val="20"/>
-        </w:rPr>
-        <w:t xml:space="preserve">and costs</w:t>
-      </w:r>
-      <w:r>
-        <w:rPr>
-          <w:rFonts w:ascii="Palatino Linotype" w:hAnsi="Palatino Linotype"/>
-          <w:sz w:val="20"/>
-          <w:szCs w:val="20"/>
-        </w:rPr>
-        <w:t xml:space="preserve"> </w:t>
-      </w:r>
-      <w:r>
-        <w:rPr>
-          <w:rFonts w:ascii="Palatino Linotype" w:hAnsi="Palatino Linotype"/>
-          <w:sz w:val="20"/>
-          <w:szCs w:val="20"/>
-        </w:rPr>
-        <w:t xml:space="preserve">owed, Defendant expressed an ability to pay </w:t>
+        <w:t xml:space="preserve">forthwith</w:t>
+      </w:r>
+      <w:r>
+        <w:rPr>
+          <w:rFonts w:ascii="Palatino Linotype" w:hAnsi="Palatino Linotype"/>
+          <w:sz w:val="20"/>
+          <w:szCs w:val="20"/>
+        </w:rPr>
+        <w:t xml:space="preserve">. </w:t>
+      </w:r>
+      <w:bookmarkStart w:id="0" w:name="_Hlk94196527"/>
+      <w:r>
+        <w:rPr>
+          <w:rFonts w:ascii="Palatino Linotype" w:hAnsi="Palatino Linotype"/>
+          <w:sz w:val="20"/>
+          <w:szCs w:val="20"/>
+        </w:rPr>
+        <w:t xml:space="preserve">Absent further order, the Court finds Defendant is able and shall pay</w:t>
+      </w:r>
+      <w:r>
+        <w:rPr>
+          <w:rFonts w:ascii="Palatino Linotype" w:hAnsi="Palatino Linotype"/>
+          <w:sz w:val="20"/>
+          <w:szCs w:val="20"/>
+        </w:rPr>
+        <w:t xml:space="preserve"> the fines </w:t>
       </w:r>
       <w:r>
         <w:rPr>
@@ -1801,33 +2156,33 @@
           <w:sz w:val="20"/>
           <w:szCs w:val="20"/>
         </w:rPr>
-        <w:t xml:space="preserve">forthwith</w:t>
-      </w:r>
-      <w:r>
-        <w:rPr>
-          <w:rFonts w:ascii="Palatino Linotype" w:hAnsi="Palatino Linotype"/>
-          <w:sz w:val="20"/>
-          <w:szCs w:val="20"/>
-        </w:rPr>
-        <w:t xml:space="preserve">. </w:t>
-      </w:r>
-      <w:bookmarkStart w:id="0" w:name="_Hlk94196527"/>
-      <w:r>
-        <w:rPr>
-          <w:rFonts w:ascii="Palatino Linotype" w:hAnsi="Palatino Linotype"/>
-          <w:sz w:val="20"/>
-          <w:szCs w:val="20"/>
-        </w:rPr>
-        <w:t xml:space="preserve">Absent further order, the Court finds Defendant is able and shall pay</w:t>
-      </w:r>
-      <w:r>
-        <w:rPr>
-          <w:rFonts w:ascii="Palatino Linotype" w:hAnsi="Palatino Linotype"/>
-          <w:sz w:val="20"/>
-          <w:szCs w:val="20"/>
-        </w:rPr>
-        <w:t xml:space="preserve"> the fines </w:t>
-      </w:r>
+        <w:t xml:space="preserve"/>
+      </w:r>
+      <w:r>
+        <w:rPr>
+          <w:rFonts w:ascii="Palatino Linotype" w:hAnsi="Palatino Linotype"/>
+          <w:sz w:val="20"/>
+          <w:szCs w:val="20"/>
+        </w:rPr>
+        <w:t xml:space="preserve">and costs</w:t>
+      </w:r>
+      <w:r>
+        <w:rPr>
+          <w:rFonts w:ascii="Palatino Linotype" w:hAnsi="Palatino Linotype"/>
+          <w:sz w:val="20"/>
+          <w:szCs w:val="20"/>
+        </w:rPr>
+        <w:t xml:space="preserve"> </w:t>
+      </w:r>
+      <w:r>
+        <w:rPr>
+          <w:rFonts w:ascii="Palatino Linotype" w:hAnsi="Palatino Linotype"/>
+          <w:sz w:val="20"/>
+          <w:szCs w:val="20"/>
+        </w:rPr>
+        <w:t xml:space="preserve">in full by </w:t>
+      </w:r>
+      <w:bookmarkEnd w:id="0"/>
       <w:r>
         <w:rPr>
           <w:rFonts w:ascii="Palatino Linotype" w:hAnsi="Palatino Linotype"/>
@@ -1836,15 +2191,15 @@
           <w:sz w:val="20"/>
           <w:szCs w:val="20"/>
         </w:rPr>
-        <w:t xml:space="preserve"/>
-      </w:r>
-      <w:r>
-        <w:rPr>
-          <w:rFonts w:ascii="Palatino Linotype" w:hAnsi="Palatino Linotype"/>
-          <w:sz w:val="20"/>
-          <w:szCs w:val="20"/>
-        </w:rPr>
-        <w:t xml:space="preserve">and costs</w:t>
+        <w:t xml:space="preserve">March 18, 2022</w:t>
+      </w:r>
+      <w:r>
+        <w:rPr>
+          <w:rFonts w:ascii="Palatino Linotype" w:hAnsi="Palatino Linotype"/>
+          <w:sz w:val="20"/>
+          <w:szCs w:val="20"/>
+        </w:rPr>
+        <w:t xml:space="preserve">.</w:t>
       </w:r>
       <w:r>
         <w:rPr>
@@ -1853,33 +2208,6 @@
           <w:szCs w:val="20"/>
         </w:rPr>
         <w:t xml:space="preserve"> </w:t>
-      </w:r>
-      <w:r>
-        <w:rPr>
-          <w:rFonts w:ascii="Palatino Linotype" w:hAnsi="Palatino Linotype"/>
-          <w:sz w:val="20"/>
-          <w:szCs w:val="20"/>
-        </w:rPr>
-        <w:t xml:space="preserve">in full by </w:t>
-      </w:r>
-      <w:bookmarkEnd w:id="0"/>
-      <w:r>
-        <w:rPr>
-          <w:rFonts w:ascii="Palatino Linotype" w:hAnsi="Palatino Linotype"/>
-          <w:b/>
-          <w:bCs/>
-          <w:sz w:val="20"/>
-          <w:szCs w:val="20"/>
-        </w:rPr>
-        <w:t xml:space="preserve">March 18, 2022</w:t>
-      </w:r>
-      <w:r>
-        <w:rPr>
-          <w:rFonts w:ascii="Palatino Linotype" w:hAnsi="Palatino Linotype"/>
-          <w:sz w:val="20"/>
-          <w:szCs w:val="20"/>
-        </w:rPr>
-        <w:t xml:space="preserve">. </w:t>
       </w:r>
       <w:r>
         <w:rPr>
@@ -1950,7 +2278,7 @@
           <w:sz w:val="20"/>
           <w:szCs w:val="20"/>
         </w:rPr>
-        <w:t xml:space="preserve"> </w:t>
+        <w:t xml:space="preserve"/>
       </w:r>
       <w:r>
         <w:rPr>
@@ -1992,101 +2320,14 @@
           <w:szCs w:val="20"/>
         </w:rPr>
         <w:t xml:space="preserve"/>
-        <w:br/>
+      </w:r>
+      <w:r>
+        <w:rPr>
+          <w:rFonts w:ascii="Palatino Linotype" w:hAnsi="Palatino Linotype"/>
+          <w:sz w:val="20"/>
+          <w:szCs w:val="20"/>
+        </w:rPr>
         <w:t xml:space="preserve"/>
-      </w:r>
-    </w:p>
-    <w:p>
-      <w:pPr>
-        <w:jc w:val="both"/>
-        <w:rPr>
-          <w:rFonts w:ascii="Palatino Linotype" w:hAnsi="Palatino Linotype"/>
-          <w:sz w:val="20"/>
-          <w:szCs w:val="20"/>
-        </w:rPr>
-      </w:pPr>
-      <w:r>
-        <w:rPr>
-          <w:rFonts w:ascii="Palatino Linotype" w:hAnsi="Palatino Linotype"/>
-          <w:b/>
-          <w:sz w:val="20"/>
-          <w:szCs w:val="20"/>
-        </w:rPr>
-        <w:t xml:space="preserve">License Suspension.</w:t>
-      </w:r>
-      <w:r>
-        <w:rPr>
-          <w:rFonts w:ascii="Palatino Linotype" w:hAnsi="Palatino Linotype"/>
-          <w:b/>
-          <w:sz w:val="20"/>
-          <w:szCs w:val="20"/>
-        </w:rPr>
-        <w:t xml:space="preserve"> </w:t>
-      </w:r>
-      <w:r>
-        <w:rPr>
-          <w:rFonts w:ascii="Palatino Linotype" w:hAnsi="Palatino Linotype"/>
-          <w:b/>
-          <w:sz w:val="20"/>
-          <w:szCs w:val="20"/>
-        </w:rPr>
-        <w:t xml:space="preserve"> </w:t>
-      </w:r>
-      <w:r>
-        <w:rPr>
-          <w:rFonts w:ascii="Palatino Linotype" w:hAnsi="Palatino Linotype"/>
-          <w:sz w:val="20"/>
-          <w:szCs w:val="20"/>
-        </w:rPr>
-        <w:t xml:space="preserve">Defendant’s </w:t>
-      </w:r>
-      <w:r>
-        <w:rPr>
-          <w:rFonts w:ascii="Palatino Linotype" w:hAnsi="Palatino Linotype"/>
-          <w:sz w:val="20"/>
-          <w:szCs w:val="20"/>
-        </w:rPr>
-        <w:t xml:space="preserve">driving</w:t>
-      </w:r>
-      <w:r>
-        <w:rPr>
-          <w:rFonts w:ascii="Palatino Linotype" w:hAnsi="Palatino Linotype"/>
-          <w:sz w:val="20"/>
-          <w:szCs w:val="20"/>
-        </w:rPr>
-        <w:t xml:space="preserve"> license is suspended from July 07, 2022 for a term of 6 months. </w:t>
-      </w:r>
-      <w:r>
-        <w:rPr>
-          <w:rFonts w:ascii="Palatino Linotype" w:hAnsi="Palatino Linotype"/>
-          <w:sz w:val="20"/>
-          <w:szCs w:val="20"/>
-        </w:rPr>
-        <w:t xml:space="preserve">The </w:t>
-      </w:r>
-      <w:r>
-        <w:rPr>
-          <w:rFonts w:ascii="Palatino Linotype" w:hAnsi="Palatino Linotype"/>
-          <w:sz w:val="20"/>
-          <w:szCs w:val="20"/>
-        </w:rPr>
-        <w:t>Administrative License Suspension is terminated and the OBMV form 2261 shall issue</w:t>
-      </w:r>
-      <w:r>
-        <w:rPr>
-          <w:rFonts w:ascii="Palatino Linotype" w:hAnsi="Palatino Linotype"/>
-          <w:sz w:val="20"/>
-          <w:szCs w:val="20"/>
-        </w:rPr>
-        <w:t>.</w:t>
-      </w:r>
-      <w:r>
-        <w:rPr>
-          <w:rFonts w:ascii="Palatino Linotype" w:hAnsi="Palatino Linotype"/>
-          <w:sz w:val="20"/>
-          <w:szCs w:val="20"/>
-        </w:rPr>
-        <w:t xml:space="preserve"> </w:t>
       </w:r>
       <w:r>
         <w:rPr>
@@ -2216,7 +2457,7 @@
           <w:sz w:val="20"/>
           <w:szCs w:val="20"/>
         </w:rPr>
-        <w:t>____________________________________</w:t>
+        <w:t xml:space="preserve">____________________________________</w:t>
       </w:r>
     </w:p>
     <w:p>
@@ -2346,7 +2587,39 @@
           <w:sz w:val="16"/>
           <w:szCs w:val="16"/>
         </w:rPr>
-        <w:t>Copies served by Dep. Clerk ___________________________ on the following date ____________________ to:</w:t>
+        <w:t>Copies served by Dep. Clerk ___________</w:t>
+      </w:r>
+      <w:r>
+        <w:rPr>
+          <w:rFonts w:ascii="Palatino Linotype" w:hAnsi="Palatino Linotype"/>
+          <w:sz w:val="16"/>
+          <w:szCs w:val="16"/>
+        </w:rPr>
+        <w:t>________________</w:t>
+      </w:r>
+      <w:r>
+        <w:rPr>
+          <w:rFonts w:ascii="Palatino Linotype" w:hAnsi="Palatino Linotype"/>
+          <w:sz w:val="16"/>
+          <w:szCs w:val="16"/>
+        </w:rPr>
+        <w:t xml:space="preserve"> on the following date ___________</w:t>
+      </w:r>
+      <w:r>
+        <w:rPr>
+          <w:rFonts w:ascii="Palatino Linotype" w:hAnsi="Palatino Linotype"/>
+          <w:sz w:val="16"/>
+          <w:szCs w:val="16"/>
+        </w:rPr>
+        <w:t xml:space="preserve">_________</w:t>
+      </w:r>
+      <w:r>
+        <w:rPr>
+          <w:rFonts w:ascii="Palatino Linotype" w:hAnsi="Palatino Linotype"/>
+          <w:sz w:val="16"/>
+          <w:szCs w:val="16"/>
+        </w:rPr>
+        <w:t xml:space="preserve"> to:</w:t>
       </w:r>
     </w:p>
     <w:p>
@@ -2375,7 +2648,15 @@
           <w:sz w:val="16"/>
           <w:szCs w:val="16"/>
         </w:rPr>
-        <w:t xml:space="preserve">Prosecutor’s Office: PS    OM     EM; Defendant’s Attorney: PS     OM     EM; Chayanna Colon: PS     OM     EM;</w:t>
+        <w:t xml:space="preserve">Prosecutor’s Office: PS    </w:t>
+      </w:r>
+      <w:r>
+        <w:rPr>
+          <w:rFonts w:ascii="Palatino Linotype" w:hAnsi="Palatino Linotype"/>
+          <w:sz w:val="16"/>
+          <w:szCs w:val="16"/>
+        </w:rPr>
+        <w:t xml:space="preserve">OM     EM; Defendant’s Attorney: PS     OM     EM; Chayanna Colon: PS     OM     EM;</w:t>
       </w:r>
     </w:p>
     <w:p>
@@ -2398,6 +2679,14 @@
           <w:szCs w:val="16"/>
         </w:rPr>
       </w:pPr>
+      <w:r>
+        <w:rPr>
+          <w:rFonts w:ascii="Palatino Linotype" w:hAnsi="Palatino Linotype"/>
+          <w:sz w:val="16"/>
+          <w:szCs w:val="16"/>
+        </w:rPr>
+        <w:t xml:space="preserve"/>
+      </w:r>
       <w:r>
         <w:rPr>
           <w:rFonts w:ascii="Palatino Linotype" w:hAnsi="Palatino Linotype"/>
@@ -2478,7 +2767,12 @@
 <w:ftr xmlns:wpc="http://schemas.microsoft.com/office/word/2010/wordprocessingCanvas" xmlns:cx="http://schemas.microsoft.com/office/drawing/2014/chartex" xmlns:cx1="http://schemas.microsoft.com/office/drawing/2015/9/8/chartex" xmlns:cx2="http://schemas.microsoft.com/office/drawing/2015/10/21/chartex" xmlns:cx3="http://schemas.microsoft.com/office/drawing/2016/5/9/chartex" xmlns:cx4="http://schemas.microsoft.com/office/drawing/2016/5/10/chartex" xmlns:cx5="http://schemas.microsoft.com/office/drawing/2016/5/11/chartex" xmlns:cx6="http://schemas.microsoft.com/office/drawing/2016/5/12/chartex" xmlns:cx7="http://schemas.microsoft.com/office/drawing/2016/5/13/chartex" xmlns:cx8="http://schemas.microsoft.com/office/drawing/2016/5/14/chartex" xmlns:mc="http://schemas.openxmlformats.org/markup-compatibility/2006" xmlns:aink="http://schemas.microsoft.com/office/drawing/2016/ink" xmlns:am3d="http://schemas.microsoft.com/office/drawing/2017/model3d" xmlns:o="urn:schemas-microsoft-com:office:office" xmlns:r="http://schemas.openxmlformats.org/officeDocument/2006/relationships" xmlns:m="http://schemas.openxmlformats.org/officeDocument/2006/math" xmlns:v="urn:schemas-microsoft-com:vml" xmlns:wp14="http://schemas.microsoft.com/office/word/2010/wordprocessingDrawing" xmlns:wp="http://schemas.openxmlformats.org/drawingml/2006/wordprocessingDrawing" xmlns:w10="urn:schemas-microsoft-com:office:word" xmlns:w="http://schemas.openxmlformats.org/wordprocessingml/2006/main" xmlns:w14="http://schemas.microsoft.com/office/word/2010/wordml" xmlns:w15="http://schemas.microsoft.com/office/word/2012/wordml" xmlns:w16cex="http://schemas.microsoft.com/office/word/2018/wordml/cex" xmlns:w16cid="http://schemas.microsoft.com/office/word/2016/wordml/cid" xmlns:w16="http://schemas.microsoft.com/office/word/2018/wordml" xmlns:w16sdtdh="http://schemas.microsoft.com/office/word/2020/wordml/sdtdatahash" xmlns:w16se="http://schemas.microsoft.com/office/word/2015/wordml/symex" xmlns:wpg="http://schemas.microsoft.com/office/word/2010/wordprocessingGroup" xmlns:wpi="http://schemas.microsoft.com/office/word/2010/wordprocessingInk" xmlns:wne="http://schemas.microsoft.com/office/word/2006/wordml" xmlns:wps="http://schemas.microsoft.com/office/word/2010/wordprocessingShape" mc:Ignorable="w14 w15 w16se w16cid w16 w16cex w16sdtdh wp14">
   <w:sdt>
     <w:sdtPr>
-      <w:id w:val="-1309706245"/>
+      <w:rPr>
+        <w:rFonts w:ascii="Palatino Linotype" w:hAnsi="Palatino Linotype"/>
+        <w:sz w:val="20"/>
+        <w:szCs w:val="20"/>
+      </w:rPr>
+      <w:id w:val="-2099861789"/>
       <w:docPartObj>
         <w:docPartGallery w:val="Page Numbers (Bottom of Page)"/>
         <w:docPartUnique/>
@@ -2493,19 +2787,13 @@
             <w:sz w:val="20"/>
             <w:szCs w:val="20"/>
           </w:rPr>
-          <w:id w:val="98381352"/>
+          <w:id w:val="860082579"/>
           <w:docPartObj>
             <w:docPartGallery w:val="Page Numbers (Top of Page)"/>
             <w:docPartUnique/>
           </w:docPartObj>
         </w:sdtPr>
-        <w:sdtEndPr>
-          <w:rPr>
-            <w:rFonts w:ascii="Times New Roman" w:hAnsi="Times New Roman"/>
-            <w:sz w:val="24"/>
-            <w:szCs w:val="24"/>
-          </w:rPr>
-        </w:sdtEndPr>
+        <w:sdtEndPr/>
         <w:sdtContent>
           <w:p>
             <w:pPr>
@@ -2634,7 +2922,7 @@
                 <w:sz w:val="20"/>
                 <w:szCs w:val="20"/>
               </w:rPr>
-              <w:t>3</w:t>
+              <w:t>5</w:t>
             </w:r>
             <w:r>
               <w:rPr>
@@ -2664,39 +2952,11 @@
               </w:rPr>
               <w:t xml:space="preserve">Final Judgment Entry 21TRD09386</w:t>
             </w:r>
-          </w:p>
-          <w:p>
-            <w:pPr>
-              <w:pStyle w:val="Footer"/>
-              <w:jc w:val="right"/>
-            </w:pPr>
           </w:p>
         </w:sdtContent>
       </w:sdt>
     </w:sdtContent>
   </w:sdt>
-  <w:p>
-    <w:pPr>
-      <w:tabs>
-        <w:tab w:val="left" w:pos="-1080"/>
-        <w:tab w:val="left" w:pos="-720"/>
-        <w:tab w:val="left" w:pos="0"/>
-        <w:tab w:val="left" w:pos="720"/>
-        <w:tab w:val="left" w:pos="1440"/>
-        <w:tab w:val="left" w:pos="2160"/>
-        <w:tab w:val="left" w:pos="2880"/>
-        <w:tab w:val="left" w:pos="3600"/>
-        <w:tab w:val="left" w:pos="4320"/>
-        <w:tab w:val="left" w:pos="4680"/>
-      </w:tabs>
-      <w:jc w:val="right"/>
-      <w:rPr>
-        <w:rFonts w:ascii="Palatino Linotype" w:hAnsi="Palatino Linotype"/>
-        <w:sz w:val="20"/>
-        <w:szCs w:val="20"/>
-      </w:rPr>
-    </w:pPr>
-  </w:p>
 </w:ftr>
 </file>
 
@@ -2888,8 +3148,240 @@
       </w:rPr>
     </w:lvl>
   </w:abstractNum>
+  <w:abstractNum w:abstractNumId="1" w15:restartNumberingAfterBreak="0">
+    <w:nsid w:val="279660C9"/>
+    <w:multiLevelType w:val="hybridMultilevel"/>
+    <w:tmpl w:val="05247724"/>
+    <w:lvl w:ilvl="0" w:tplc="04090001">
+      <w:start w:val="1"/>
+      <w:numFmt w:val="bullet"/>
+      <w:lvlText w:val=""/>
+      <w:lvlJc w:val="left"/>
+      <w:pPr>
+        <w:ind w:left="720" w:hanging="360"/>
+      </w:pPr>
+      <w:rPr>
+        <w:rFonts w:ascii="Symbol" w:hAnsi="Symbol" w:hint="default"/>
+      </w:rPr>
+    </w:lvl>
+    <w:lvl w:ilvl="1" w:tplc="04090003" w:tentative="1">
+      <w:start w:val="1"/>
+      <w:numFmt w:val="bullet"/>
+      <w:lvlText w:val="o"/>
+      <w:lvlJc w:val="left"/>
+      <w:pPr>
+        <w:ind w:left="1440" w:hanging="360"/>
+      </w:pPr>
+      <w:rPr>
+        <w:rFonts w:ascii="Courier New" w:hAnsi="Courier New" w:cs="Courier New" w:hint="default"/>
+      </w:rPr>
+    </w:lvl>
+    <w:lvl w:ilvl="2" w:tplc="04090005" w:tentative="1">
+      <w:start w:val="1"/>
+      <w:numFmt w:val="bullet"/>
+      <w:lvlText w:val=""/>
+      <w:lvlJc w:val="left"/>
+      <w:pPr>
+        <w:ind w:left="2160" w:hanging="360"/>
+      </w:pPr>
+      <w:rPr>
+        <w:rFonts w:ascii="Wingdings" w:hAnsi="Wingdings" w:hint="default"/>
+      </w:rPr>
+    </w:lvl>
+    <w:lvl w:ilvl="3" w:tplc="04090001" w:tentative="1">
+      <w:start w:val="1"/>
+      <w:numFmt w:val="bullet"/>
+      <w:lvlText w:val=""/>
+      <w:lvlJc w:val="left"/>
+      <w:pPr>
+        <w:ind w:left="2880" w:hanging="360"/>
+      </w:pPr>
+      <w:rPr>
+        <w:rFonts w:ascii="Symbol" w:hAnsi="Symbol" w:hint="default"/>
+      </w:rPr>
+    </w:lvl>
+    <w:lvl w:ilvl="4" w:tplc="04090003" w:tentative="1">
+      <w:start w:val="1"/>
+      <w:numFmt w:val="bullet"/>
+      <w:lvlText w:val="o"/>
+      <w:lvlJc w:val="left"/>
+      <w:pPr>
+        <w:ind w:left="3600" w:hanging="360"/>
+      </w:pPr>
+      <w:rPr>
+        <w:rFonts w:ascii="Courier New" w:hAnsi="Courier New" w:cs="Courier New" w:hint="default"/>
+      </w:rPr>
+    </w:lvl>
+    <w:lvl w:ilvl="5" w:tplc="04090005" w:tentative="1">
+      <w:start w:val="1"/>
+      <w:numFmt w:val="bullet"/>
+      <w:lvlText w:val=""/>
+      <w:lvlJc w:val="left"/>
+      <w:pPr>
+        <w:ind w:left="4320" w:hanging="360"/>
+      </w:pPr>
+      <w:rPr>
+        <w:rFonts w:ascii="Wingdings" w:hAnsi="Wingdings" w:hint="default"/>
+      </w:rPr>
+    </w:lvl>
+    <w:lvl w:ilvl="6" w:tplc="04090001" w:tentative="1">
+      <w:start w:val="1"/>
+      <w:numFmt w:val="bullet"/>
+      <w:lvlText w:val=""/>
+      <w:lvlJc w:val="left"/>
+      <w:pPr>
+        <w:ind w:left="5040" w:hanging="360"/>
+      </w:pPr>
+      <w:rPr>
+        <w:rFonts w:ascii="Symbol" w:hAnsi="Symbol" w:hint="default"/>
+      </w:rPr>
+    </w:lvl>
+    <w:lvl w:ilvl="7" w:tplc="04090003" w:tentative="1">
+      <w:start w:val="1"/>
+      <w:numFmt w:val="bullet"/>
+      <w:lvlText w:val="o"/>
+      <w:lvlJc w:val="left"/>
+      <w:pPr>
+        <w:ind w:left="5760" w:hanging="360"/>
+      </w:pPr>
+      <w:rPr>
+        <w:rFonts w:ascii="Courier New" w:hAnsi="Courier New" w:cs="Courier New" w:hint="default"/>
+      </w:rPr>
+    </w:lvl>
+    <w:lvl w:ilvl="8" w:tplc="04090005" w:tentative="1">
+      <w:start w:val="1"/>
+      <w:numFmt w:val="bullet"/>
+      <w:lvlText w:val=""/>
+      <w:lvlJc w:val="left"/>
+      <w:pPr>
+        <w:ind w:left="6480" w:hanging="360"/>
+      </w:pPr>
+      <w:rPr>
+        <w:rFonts w:ascii="Wingdings" w:hAnsi="Wingdings" w:hint="default"/>
+      </w:rPr>
+    </w:lvl>
+  </w:abstractNum>
+  <w:abstractNum w:abstractNumId="2" w15:restartNumberingAfterBreak="0">
+    <w:nsid w:val="2E17566E"/>
+    <w:multiLevelType w:val="hybridMultilevel"/>
+    <w:tmpl w:val="00866CE6"/>
+    <w:lvl w:ilvl="0" w:tplc="04090001">
+      <w:start w:val="1"/>
+      <w:numFmt w:val="bullet"/>
+      <w:lvlText w:val=""/>
+      <w:lvlJc w:val="left"/>
+      <w:pPr>
+        <w:ind w:left="779" w:hanging="360"/>
+      </w:pPr>
+      <w:rPr>
+        <w:rFonts w:ascii="Symbol" w:hAnsi="Symbol" w:hint="default"/>
+      </w:rPr>
+    </w:lvl>
+    <w:lvl w:ilvl="1" w:tplc="04090003">
+      <w:start w:val="1"/>
+      <w:numFmt w:val="bullet"/>
+      <w:lvlText w:val="o"/>
+      <w:lvlJc w:val="left"/>
+      <w:pPr>
+        <w:ind w:left="1499" w:hanging="360"/>
+      </w:pPr>
+      <w:rPr>
+        <w:rFonts w:ascii="Courier New" w:hAnsi="Courier New" w:cs="Courier New" w:hint="default"/>
+      </w:rPr>
+    </w:lvl>
+    <w:lvl w:ilvl="2" w:tplc="04090005" w:tentative="1">
+      <w:start w:val="1"/>
+      <w:numFmt w:val="bullet"/>
+      <w:lvlText w:val=""/>
+      <w:lvlJc w:val="left"/>
+      <w:pPr>
+        <w:ind w:left="2219" w:hanging="360"/>
+      </w:pPr>
+      <w:rPr>
+        <w:rFonts w:ascii="Wingdings" w:hAnsi="Wingdings" w:hint="default"/>
+      </w:rPr>
+    </w:lvl>
+    <w:lvl w:ilvl="3" w:tplc="04090001" w:tentative="1">
+      <w:start w:val="1"/>
+      <w:numFmt w:val="bullet"/>
+      <w:lvlText w:val=""/>
+      <w:lvlJc w:val="left"/>
+      <w:pPr>
+        <w:ind w:left="2939" w:hanging="360"/>
+      </w:pPr>
+      <w:rPr>
+        <w:rFonts w:ascii="Symbol" w:hAnsi="Symbol" w:hint="default"/>
+      </w:rPr>
+    </w:lvl>
+    <w:lvl w:ilvl="4" w:tplc="04090003" w:tentative="1">
+      <w:start w:val="1"/>
+      <w:numFmt w:val="bullet"/>
+      <w:lvlText w:val="o"/>
+      <w:lvlJc w:val="left"/>
+      <w:pPr>
+        <w:ind w:left="3659" w:hanging="360"/>
+      </w:pPr>
+      <w:rPr>
+        <w:rFonts w:ascii="Courier New" w:hAnsi="Courier New" w:cs="Courier New" w:hint="default"/>
+      </w:rPr>
+    </w:lvl>
+    <w:lvl w:ilvl="5" w:tplc="04090005" w:tentative="1">
+      <w:start w:val="1"/>
+      <w:numFmt w:val="bullet"/>
+      <w:lvlText w:val=""/>
+      <w:lvlJc w:val="left"/>
+      <w:pPr>
+        <w:ind w:left="4379" w:hanging="360"/>
+      </w:pPr>
+      <w:rPr>
+        <w:rFonts w:ascii="Wingdings" w:hAnsi="Wingdings" w:hint="default"/>
+      </w:rPr>
+    </w:lvl>
+    <w:lvl w:ilvl="6" w:tplc="04090001" w:tentative="1">
+      <w:start w:val="1"/>
+      <w:numFmt w:val="bullet"/>
+      <w:lvlText w:val=""/>
+      <w:lvlJc w:val="left"/>
+      <w:pPr>
+        <w:ind w:left="5099" w:hanging="360"/>
+      </w:pPr>
+      <w:rPr>
+        <w:rFonts w:ascii="Symbol" w:hAnsi="Symbol" w:hint="default"/>
+      </w:rPr>
+    </w:lvl>
+    <w:lvl w:ilvl="7" w:tplc="04090003" w:tentative="1">
+      <w:start w:val="1"/>
+      <w:numFmt w:val="bullet"/>
+      <w:lvlText w:val="o"/>
+      <w:lvlJc w:val="left"/>
+      <w:pPr>
+        <w:ind w:left="5819" w:hanging="360"/>
+      </w:pPr>
+      <w:rPr>
+        <w:rFonts w:ascii="Courier New" w:hAnsi="Courier New" w:cs="Courier New" w:hint="default"/>
+      </w:rPr>
+    </w:lvl>
+    <w:lvl w:ilvl="8" w:tplc="04090005" w:tentative="1">
+      <w:start w:val="1"/>
+      <w:numFmt w:val="bullet"/>
+      <w:lvlText w:val=""/>
+      <w:lvlJc w:val="left"/>
+      <w:pPr>
+        <w:ind w:left="6539" w:hanging="360"/>
+      </w:pPr>
+      <w:rPr>
+        <w:rFonts w:ascii="Wingdings" w:hAnsi="Wingdings" w:hint="default"/>
+      </w:rPr>
+    </w:lvl>
+  </w:abstractNum>
   <w:num w:numId="1">
     <w:abstractNumId w:val="0"/>
+  </w:num>
+  <w:num w:numId="2">
+    <w:abstractNumId w:val="2"/>
+  </w:num>
+  <w:num w:numId="3">
+    <w:abstractNumId w:val="1"/>
   </w:num>
 </w:numbering>
 </file>
@@ -3446,6 +3938,49 @@
       <w:contextualSpacing/>
     </w:pPr>
   </w:style>
+  <w:style w:type="character" w:styleId="CommentReference">
+    <w:name w:val="annotation reference"/>
+    <w:basedOn w:val="DefaultParagraphFont"/>
+    <w:uiPriority w:val="99"/>
+    <w:semiHidden/>
+    <w:unhideWhenUsed/>
+    <w:rsid w:val="00A53114"/>
+    <w:rPr>
+      <w:sz w:val="16"/>
+      <w:szCs w:val="16"/>
+    </w:rPr>
+  </w:style>
+  <w:style w:type="paragraph" w:styleId="CommentText">
+    <w:name w:val="annotation text"/>
+    <w:basedOn w:val="Normal"/>
+    <w:link w:val="CommentTextChar"/>
+    <w:uiPriority w:val="99"/>
+    <w:unhideWhenUsed/>
+    <w:rsid w:val="00A53114"/>
+    <w:pPr>
+      <w:widowControl/>
+      <w:autoSpaceDE/>
+      <w:autoSpaceDN/>
+      <w:adjustRightInd/>
+    </w:pPr>
+    <w:rPr>
+      <w:rFonts w:asciiTheme="minorHAnsi" w:eastAsiaTheme="minorHAnsi" w:hAnsiTheme="minorHAnsi" w:cstheme="minorBidi"/>
+      <w:sz w:val="20"/>
+      <w:szCs w:val="20"/>
+    </w:rPr>
+  </w:style>
+  <w:style w:type="character" w:customStyle="1" w:styleId="CommentTextChar">
+    <w:name w:val="Comment Text Char"/>
+    <w:basedOn w:val="DefaultParagraphFont"/>
+    <w:link w:val="CommentText"/>
+    <w:uiPriority w:val="99"/>
+    <w:rsid w:val="00A53114"/>
+    <w:rPr>
+      <w:rFonts w:eastAsiaTheme="minorHAnsi"/>
+      <w:sz w:val="20"/>
+      <w:szCs w:val="20"/>
+    </w:rPr>
+  </w:style>
 </w:styles>
 </file>
 

</xml_diff>

<commit_message>
Add conditions hold almost done.
</commit_message>
<xml_diff>
--- a/resources/Saved/21TRD09386_Crim_Traffic Judgment Entry.docx
+++ b/resources/Saved/21TRD09386_Crim_Traffic Judgment Entry.docx
@@ -519,14 +519,6 @@
         </w:rPr>
         <w:t xml:space="preserve"/>
       </w:r>
-      <w:r>
-        <w:rPr>
-          <w:rFonts w:ascii="Palatino Linotype" w:hAnsi="Palatino Linotype"/>
-          <w:sz w:val="20"/>
-          <w:szCs w:val="20"/>
-        </w:rPr>
-        <w:tab/>
-      </w:r>
     </w:p>
     <w:p>
       <w:pPr>
@@ -623,7 +615,25 @@
           <w:sz w:val="20"/>
           <w:szCs w:val="20"/>
         </w:rPr>
-        <w:t xml:space="preserve">Defendant waived right to counsel. </w:t>
+        <w:t xml:space="preserve">Defendant waived right to counsel.</w:t>
+      </w:r>
+      <w:r>
+        <w:rPr>
+          <w:rFonts w:ascii="Palatino Linotype" w:hAnsi="Palatino Linotype"/>
+          <w:bCs/>
+          <w:sz w:val="20"/>
+          <w:szCs w:val="20"/>
+        </w:rPr>
+        <w:t xml:space="preserve"> </w:t>
+      </w:r>
+      <w:r>
+        <w:rPr>
+          <w:rFonts w:ascii="Palatino Linotype" w:hAnsi="Palatino Linotype"/>
+          <w:bCs/>
+          <w:sz w:val="20"/>
+          <w:szCs w:val="20"/>
+        </w:rPr>
+        <w:t xml:space="preserve"/>
       </w:r>
       <w:r>
         <w:rPr>
@@ -785,18 +795,9 @@
         </w:rPr>
         <w:t xml:space="preserve"/>
       </w:r>
-      <w:r>
-        <w:rPr>
-          <w:rFonts w:ascii="Palatino Linotype" w:hAnsi="Palatino Linotype"/>
-          <w:sz w:val="20"/>
-          <w:szCs w:val="20"/>
-        </w:rPr>
-        <w:t xml:space="preserve"/>
-      </w:r>
     </w:p>
     <w:p>
       <w:pPr>
-        <w:jc w:val="both"/>
         <w:rPr>
           <w:rFonts w:ascii="Palatino Linotype" w:hAnsi="Palatino Linotype"/>
           <w:sz w:val="20"/>
@@ -812,7 +813,7 @@
         <w:tblLook w:val="04A0" w:firstRow="1" w:lastRow="0" w:firstColumn="1" w:lastColumn="0" w:noHBand="0" w:noVBand="1"/>
       </w:tblPr>
       <w:tblGrid>
-        <w:gridCol w:w="2726"/>
+        <w:gridCol w:w="2345"/>
         <w:gridCol w:w="2103"/>
         <w:gridCol w:w="3833"/>
       </w:tblGrid>
@@ -822,7 +823,7 @@
         </w:trPr>
         <w:tc>
           <w:tcPr>
-            <w:tcW w:w="2182" w:type="dxa"/>
+            <w:tcW w:w="1801" w:type="dxa"/>
           </w:tcPr>
           <w:p>
             <w:pPr>
@@ -892,7 +893,6 @@
                 <w:sz w:val="20"/>
                 <w:szCs w:val="20"/>
               </w:rPr>
-              <w:lastRenderedPageBreak/>
               <w:t xml:space="preserve">DUS Ucm</w:t>
             </w:r>
           </w:p>
@@ -931,7 +931,6 @@
                 <w:sz w:val="20"/>
                 <w:szCs w:val="20"/>
               </w:rPr>
-              <w:lastRenderedPageBreak/>
               <w:t xml:space="preserve">Tail Lights-rear License Plate</w:t>
             </w:r>
           </w:p>
@@ -943,7 +942,7 @@
         </w:trPr>
         <w:tc>
           <w:tcPr>
-            <w:tcW w:w="2182" w:type="dxa"/>
+            <w:tcW w:w="1801" w:type="dxa"/>
           </w:tcPr>
           <w:p>
             <w:pPr>
@@ -975,6 +974,7 @@
                 <w:sz w:val="20"/>
                 <w:szCs w:val="20"/>
               </w:rPr>
+              <w:lastRenderedPageBreak/>
               <w:t>Statute/Ord.</w:t>
             </w:r>
           </w:p>
@@ -1062,7 +1062,7 @@
         </w:trPr>
         <w:tc>
           <w:tcPr>
-            <w:tcW w:w="2182" w:type="dxa"/>
+            <w:tcW w:w="1801" w:type="dxa"/>
           </w:tcPr>
           <w:p>
             <w:pPr>
@@ -1181,7 +1181,7 @@
         </w:trPr>
         <w:tc>
           <w:tcPr>
-            <w:tcW w:w="2182" w:type="dxa"/>
+            <w:tcW w:w="1801" w:type="dxa"/>
           </w:tcPr>
           <w:p>
             <w:pPr>
@@ -1300,7 +1300,7 @@
         </w:trPr>
         <w:tc>
           <w:tcPr>
-            <w:tcW w:w="2182" w:type="dxa"/>
+            <w:tcW w:w="1801" w:type="dxa"/>
           </w:tcPr>
           <w:p>
             <w:pPr>
@@ -1419,7 +1419,7 @@
         </w:trPr>
         <w:tc>
           <w:tcPr>
-            <w:tcW w:w="2182" w:type="dxa"/>
+            <w:tcW w:w="1801" w:type="dxa"/>
           </w:tcPr>
           <w:p>
             <w:pPr>
@@ -1538,7 +1538,7 @@
         </w:trPr>
         <w:tc>
           <w:tcPr>
-            <w:tcW w:w="2182" w:type="dxa"/>
+            <w:tcW w:w="1801" w:type="dxa"/>
           </w:tcPr>
           <w:p>
             <w:pPr>
@@ -1671,314 +1671,19 @@
           </w:p>
         </w:tc>
       </w:tr>
-      <w:tr>
-        <w:trPr>
-          <w:jc w:val="center"/>
-        </w:trPr>
-        <w:tc>
-          <w:tcPr>
-            <w:tcW w:w="2182" w:type="dxa"/>
-          </w:tcPr>
-          <w:p>
-            <w:pPr>
-              <w:tabs>
-                <w:tab w:val="left" w:pos="-1080"/>
-                <w:tab w:val="left" w:pos="-720"/>
-                <w:tab w:val="left" w:pos="0"/>
-                <w:tab w:val="left" w:pos="720"/>
-                <w:tab w:val="left" w:pos="1440"/>
-                <w:tab w:val="left" w:pos="2160"/>
-                <w:tab w:val="left" w:pos="2880"/>
-                <w:tab w:val="left" w:pos="3600"/>
-                <w:tab w:val="left" w:pos="4320"/>
-                <w:tab w:val="left" w:pos="4680"/>
-              </w:tabs>
-              <w:rPr>
-                <w:rFonts w:ascii="Palatino Linotype" w:hAnsi="Palatino Linotype"/>
-                <w:b/>
-                <w:bCs/>
-                <w:sz w:val="20"/>
-                <w:szCs w:val="20"/>
-              </w:rPr>
-            </w:pPr>
-            <w:r>
-              <w:rPr>
-                <w:rFonts w:ascii="Palatino Linotype" w:hAnsi="Palatino Linotype"/>
-                <w:b/>
-                <w:bCs/>
-                <w:sz w:val="20"/>
-                <w:szCs w:val="20"/>
-              </w:rPr>
-              <w:t>Jail Days</w:t>
-            </w:r>
-          </w:p>
-        </w:tc>
-        <w:tc>
-          <w:tcPr>
-            <w:tcW w:w="3289" w:type="dxa"/>
-          </w:tcPr>
-          <w:p>
-            <w:pPr>
-              <w:tabs>
-                <w:tab w:val="left" w:pos="-1080"/>
-                <w:tab w:val="left" w:pos="-720"/>
-                <w:tab w:val="left" w:pos="0"/>
-                <w:tab w:val="left" w:pos="720"/>
-                <w:tab w:val="left" w:pos="1440"/>
-                <w:tab w:val="left" w:pos="2160"/>
-                <w:tab w:val="left" w:pos="2880"/>
-                <w:tab w:val="left" w:pos="3600"/>
-                <w:tab w:val="left" w:pos="4320"/>
-                <w:tab w:val="left" w:pos="4680"/>
-              </w:tabs>
-              <w:rPr>
-                <w:rFonts w:ascii="Palatino Linotype" w:hAnsi="Palatino Linotype"/>
-                <w:b/>
-                <w:bCs/>
-                <w:sz w:val="20"/>
-                <w:szCs w:val="20"/>
-              </w:rPr>
-            </w:pPr>
-            <w:r>
-              <w:rPr>
-                <w:rFonts w:ascii="Palatino Linotype" w:hAnsi="Palatino Linotype"/>
-                <w:b/>
-                <w:bCs/>
-                <w:sz w:val="20"/>
-                <w:szCs w:val="20"/>
-              </w:rPr>
-              <w:t xml:space="preserve">None</w:t>
-            </w:r>
-          </w:p>
-        </w:tc>
-        <w:tc>
-          <w:tcPr>
-            <w:tcW w:w="3289" w:type="dxa"/>
-          </w:tcPr>
-          <w:p>
-            <w:pPr>
-              <w:tabs>
-                <w:tab w:val="left" w:pos="-1080"/>
-                <w:tab w:val="left" w:pos="-720"/>
-                <w:tab w:val="left" w:pos="0"/>
-                <w:tab w:val="left" w:pos="720"/>
-                <w:tab w:val="left" w:pos="1440"/>
-                <w:tab w:val="left" w:pos="2160"/>
-                <w:tab w:val="left" w:pos="2880"/>
-                <w:tab w:val="left" w:pos="3600"/>
-                <w:tab w:val="left" w:pos="4320"/>
-                <w:tab w:val="left" w:pos="4680"/>
-              </w:tabs>
-              <w:rPr>
-                <w:rFonts w:ascii="Palatino Linotype" w:hAnsi="Palatino Linotype"/>
-                <w:b/>
-                <w:bCs/>
-                <w:sz w:val="20"/>
-                <w:szCs w:val="20"/>
-              </w:rPr>
-            </w:pPr>
-            <w:r>
-              <w:rPr>
-                <w:rFonts w:ascii="Palatino Linotype" w:hAnsi="Palatino Linotype"/>
-                <w:b/>
-                <w:bCs/>
-                <w:sz w:val="20"/>
-                <w:szCs w:val="20"/>
-              </w:rPr>
-              <w:t xml:space="preserve">None</w:t>
-            </w:r>
-          </w:p>
-        </w:tc>
-      </w:tr>
-      <w:tr>
-        <w:trPr>
-          <w:jc w:val="center"/>
-        </w:trPr>
-        <w:tc>
-          <w:tcPr>
-            <w:tcW w:w="2182" w:type="dxa"/>
-          </w:tcPr>
-          <w:p>
-            <w:pPr>
-              <w:tabs>
-                <w:tab w:val="left" w:pos="-1080"/>
-                <w:tab w:val="left" w:pos="-720"/>
-                <w:tab w:val="left" w:pos="0"/>
-                <w:tab w:val="left" w:pos="720"/>
-                <w:tab w:val="left" w:pos="1440"/>
-                <w:tab w:val="left" w:pos="2160"/>
-                <w:tab w:val="left" w:pos="2880"/>
-                <w:tab w:val="left" w:pos="3600"/>
-                <w:tab w:val="left" w:pos="4320"/>
-                <w:tab w:val="left" w:pos="4680"/>
-              </w:tabs>
-              <w:rPr>
-                <w:rFonts w:ascii="Palatino Linotype" w:hAnsi="Palatino Linotype"/>
-                <w:b/>
-                <w:bCs/>
-                <w:sz w:val="20"/>
-                <w:szCs w:val="20"/>
-              </w:rPr>
-            </w:pPr>
-            <w:r>
-              <w:rPr>
-                <w:rFonts w:ascii="Palatino Linotype" w:hAnsi="Palatino Linotype"/>
-                <w:b/>
-                <w:bCs/>
-                <w:sz w:val="20"/>
-                <w:szCs w:val="20"/>
-              </w:rPr>
-              <w:t>Jail Days</w:t>
-            </w:r>
-            <w:r>
-              <w:rPr>
-                <w:rFonts w:ascii="Palatino Linotype" w:hAnsi="Palatino Linotype"/>
-                <w:b/>
-                <w:bCs/>
-                <w:sz w:val="20"/>
-                <w:szCs w:val="20"/>
-              </w:rPr>
-              <w:t xml:space="preserve"> </w:t>
-            </w:r>
-            <w:r>
-              <w:rPr>
-                <w:rFonts w:ascii="Palatino Linotype" w:hAnsi="Palatino Linotype"/>
-                <w:b/>
-                <w:bCs/>
-                <w:sz w:val="20"/>
-                <w:szCs w:val="20"/>
-              </w:rPr>
-              <w:t>Suspended</w:t>
-            </w:r>
-          </w:p>
-        </w:tc>
-        <w:tc>
-          <w:tcPr>
-            <w:tcW w:w="3289" w:type="dxa"/>
-          </w:tcPr>
-          <w:p>
-            <w:pPr>
-              <w:tabs>
-                <w:tab w:val="left" w:pos="-1080"/>
-                <w:tab w:val="left" w:pos="-720"/>
-                <w:tab w:val="left" w:pos="0"/>
-                <w:tab w:val="left" w:pos="720"/>
-                <w:tab w:val="left" w:pos="1440"/>
-                <w:tab w:val="left" w:pos="2160"/>
-                <w:tab w:val="left" w:pos="2880"/>
-                <w:tab w:val="left" w:pos="3600"/>
-                <w:tab w:val="left" w:pos="4320"/>
-                <w:tab w:val="left" w:pos="4680"/>
-              </w:tabs>
-              <w:rPr>
-                <w:rFonts w:ascii="Palatino Linotype" w:hAnsi="Palatino Linotype"/>
-                <w:b/>
-                <w:bCs/>
-                <w:sz w:val="20"/>
-                <w:szCs w:val="20"/>
-              </w:rPr>
-            </w:pPr>
-            <w:r>
-              <w:rPr>
-                <w:rFonts w:ascii="Palatino Linotype" w:hAnsi="Palatino Linotype"/>
-                <w:b/>
-                <w:bCs/>
-                <w:sz w:val="20"/>
-                <w:szCs w:val="20"/>
-              </w:rPr>
-              <w:t xml:space="preserve">None</w:t>
-            </w:r>
-          </w:p>
-        </w:tc>
-        <w:tc>
-          <w:tcPr>
-            <w:tcW w:w="3289" w:type="dxa"/>
-          </w:tcPr>
-          <w:p>
-            <w:pPr>
-              <w:tabs>
-                <w:tab w:val="left" w:pos="-1080"/>
-                <w:tab w:val="left" w:pos="-720"/>
-                <w:tab w:val="left" w:pos="0"/>
-                <w:tab w:val="left" w:pos="720"/>
-                <w:tab w:val="left" w:pos="1440"/>
-                <w:tab w:val="left" w:pos="2160"/>
-                <w:tab w:val="left" w:pos="2880"/>
-                <w:tab w:val="left" w:pos="3600"/>
-                <w:tab w:val="left" w:pos="4320"/>
-                <w:tab w:val="left" w:pos="4680"/>
-              </w:tabs>
-              <w:rPr>
-                <w:rFonts w:ascii="Palatino Linotype" w:hAnsi="Palatino Linotype"/>
-                <w:b/>
-                <w:bCs/>
-                <w:sz w:val="20"/>
-                <w:szCs w:val="20"/>
-              </w:rPr>
-            </w:pPr>
-            <w:r>
-              <w:rPr>
-                <w:rFonts w:ascii="Palatino Linotype" w:hAnsi="Palatino Linotype"/>
-                <w:b/>
-                <w:bCs/>
-                <w:sz w:val="20"/>
-                <w:szCs w:val="20"/>
-              </w:rPr>
-              <w:t xml:space="preserve">None</w:t>
-            </w:r>
-          </w:p>
-        </w:tc>
-      </w:tr>
     </w:tbl>
     <w:p>
       <w:pPr>
+        <w:spacing w:line="276" w:lineRule="auto"/>
         <w:jc w:val="both"/>
         <w:rPr>
           <w:rFonts w:ascii="Palatino Linotype" w:hAnsi="Palatino Linotype"/>
+          <w:b/>
+          <w:bCs/>
           <w:sz w:val="20"/>
           <w:szCs w:val="20"/>
         </w:rPr>
       </w:pPr>
-      <w:r>
-        <w:rPr>
-          <w:rFonts w:ascii="Palatino Linotype" w:hAnsi="Palatino Linotype"/>
-          <w:sz w:val="20"/>
-          <w:szCs w:val="20"/>
-        </w:rPr>
-        <w:t xml:space="preserve"/>
-      </w:r>
-      <w:r>
-        <w:rPr>
-          <w:rFonts w:ascii="Palatino Linotype" w:hAnsi="Palatino Linotype"/>
-          <w:sz w:val="20"/>
-          <w:szCs w:val="20"/>
-        </w:rPr>
-        <w:t xml:space="preserve"/>
-      </w:r>
-      <w:r>
-        <w:rPr>
-          <w:rFonts w:ascii="Palatino Linotype" w:hAnsi="Palatino Linotype"/>
-          <w:sz w:val="20"/>
-          <w:szCs w:val="20"/>
-        </w:rPr>
-        <w:t xml:space="preserve"/>
-      </w:r>
-      <w:r>
-        <w:rPr>
-          <w:rFonts w:ascii="Palatino Linotype" w:hAnsi="Palatino Linotype"/>
-          <w:sz w:val="20"/>
-          <w:szCs w:val="20"/>
-        </w:rPr>
-        <w:t xml:space="preserve"/>
-      </w:r>
-      <w:r>
-        <w:rPr>
-          <w:rFonts w:ascii="Palatino Linotype" w:hAnsi="Palatino Linotype"/>
-          <w:sz w:val="20"/>
-          <w:szCs w:val="20"/>
-        </w:rPr>
-        <w:t xml:space="preserve"/>
-      </w:r>
     </w:p>
     <w:p>
       <w:pPr>
@@ -2017,7 +1722,7 @@
           <w:szCs w:val="20"/>
           <w:u w:val="single"/>
         </w:rPr>
-        <w:t xml:space="preserve">Court costs are assessed for the highest degree charge in this</w:t>
+        <w:t>Court costs are assessed for the highest degree charge in this</w:t>
       </w:r>
       <w:r>
         <w:rPr>
@@ -2037,31 +1742,6 @@
           <w:szCs w:val="20"/>
         </w:rPr>
         <w:t xml:space="preserve">. </w:t>
-      </w:r>
-      <w:r>
-        <w:rPr>
-          <w:rFonts w:ascii="Palatino Linotype" w:hAnsi="Palatino Linotype"/>
-          <w:sz w:val="20"/>
-          <w:szCs w:val="20"/>
-        </w:rPr>
-        <w:t xml:space="preserve"/>
-      </w:r>
-      <w:r>
-        <w:rPr>
-          <w:rFonts w:ascii="Palatino Linotype" w:hAnsi="Palatino Linotype"/>
-          <w:bCs/>
-          <w:sz w:val="20"/>
-          <w:szCs w:val="20"/>
-        </w:rPr>
-        <w:t xml:space="preserve"/>
-      </w:r>
-      <w:r>
-        <w:rPr>
-          <w:rFonts w:ascii="Palatino Linotype" w:hAnsi="Palatino Linotype"/>
-          <w:sz w:val="20"/>
-          <w:szCs w:val="20"/>
-        </w:rPr>
-        <w:t xml:space="preserve"/>
       </w:r>
       <w:r>
         <w:rPr>
@@ -2199,23 +1879,7 @@
           <w:sz w:val="20"/>
           <w:szCs w:val="20"/>
         </w:rPr>
-        <w:t xml:space="preserve">.</w:t>
-      </w:r>
-      <w:r>
-        <w:rPr>
-          <w:rFonts w:ascii="Palatino Linotype" w:hAnsi="Palatino Linotype"/>
-          <w:sz w:val="20"/>
-          <w:szCs w:val="20"/>
-        </w:rPr>
-        <w:t xml:space="preserve"> </w:t>
-      </w:r>
-      <w:r>
-        <w:rPr>
-          <w:rFonts w:ascii="Palatino Linotype" w:hAnsi="Palatino Linotype"/>
-          <w:sz w:val="20"/>
-          <w:szCs w:val="20"/>
-        </w:rPr>
-        <w:t xml:space="preserve"/>
+        <w:t xml:space="preserve">. </w:t>
       </w:r>
       <w:r>
         <w:rPr>
@@ -2269,6 +1933,124 @@
           <w:sz w:val="20"/>
           <w:szCs w:val="20"/>
         </w:rPr>
+        <w:t xml:space="preserve">Community Service.  </w:t>
+      </w:r>
+      <w:r>
+        <w:rPr>
+          <w:rFonts w:ascii="Palatino Linotype" w:hAnsi="Palatino Linotype"/>
+          <w:sz w:val="20"/>
+          <w:szCs w:val="20"/>
+        </w:rPr>
+        <w:t xml:space="preserve">Defendant </w:t>
+      </w:r>
+      <w:r>
+        <w:rPr>
+          <w:rFonts w:ascii="Palatino Linotype" w:hAnsi="Palatino Linotype"/>
+          <w:sz w:val="20"/>
+          <w:szCs w:val="20"/>
+        </w:rPr>
+        <w:t xml:space="preserve">shall </w:t>
+      </w:r>
+      <w:r>
+        <w:rPr>
+          <w:rFonts w:ascii="Palatino Linotype" w:hAnsi="Palatino Linotype"/>
+          <w:sz w:val="20"/>
+          <w:szCs w:val="20"/>
+        </w:rPr>
+        <w:t xml:space="preserve">complete </w:t>
+      </w:r>
+      <w:r>
+        <w:rPr>
+          <w:rFonts w:ascii="Palatino Linotype" w:hAnsi="Palatino Linotype"/>
+          <w:sz w:val="20"/>
+          <w:szCs w:val="20"/>
+        </w:rPr>
+        <w:t xml:space="preserve">25</w:t>
+      </w:r>
+      <w:r>
+        <w:rPr>
+          <w:rFonts w:ascii="Palatino Linotype" w:hAnsi="Palatino Linotype"/>
+          <w:sz w:val="20"/>
+          <w:szCs w:val="20"/>
+        </w:rPr>
+        <w:t xml:space="preserve"> hours of community service within </w:t>
+      </w:r>
+      <w:r>
+        <w:rPr>
+          <w:rFonts w:ascii="Palatino Linotype" w:hAnsi="Palatino Linotype"/>
+          <w:sz w:val="20"/>
+          <w:szCs w:val="20"/>
+        </w:rPr>
+        <w:t xml:space="preserve">60</w:t>
+      </w:r>
+      <w:r>
+        <w:rPr>
+          <w:rFonts w:ascii="Palatino Linotype" w:hAnsi="Palatino Linotype"/>
+          <w:sz w:val="20"/>
+          <w:szCs w:val="20"/>
+        </w:rPr>
+        <w:t xml:space="preserve"> days. Defendant shall show proof of completion of all completed hours to the Office of Community Control on or before </w:t>
+      </w:r>
+      <w:r>
+        <w:rPr>
+          <w:rFonts w:ascii="Palatino Linotype" w:hAnsi="Palatino Linotype"/>
+          <w:sz w:val="20"/>
+          <w:szCs w:val="20"/>
+        </w:rPr>
+        <w:t xml:space="preserve">May 17, 2022</w:t>
+      </w:r>
+      <w:r>
+        <w:rPr>
+          <w:rFonts w:ascii="Palatino Linotype" w:hAnsi="Palatino Linotype"/>
+          <w:sz w:val="20"/>
+          <w:szCs w:val="20"/>
+        </w:rPr>
+        <w:t xml:space="preserve">.  </w:t>
+      </w:r>
+      <w:r>
+        <w:rPr>
+          <w:rFonts w:ascii="Palatino Linotype" w:hAnsi="Palatino Linotype"/>
+          <w:sz w:val="20"/>
+          <w:szCs w:val="20"/>
+        </w:rPr>
+        <w:t xml:space="preserve"/>
+      </w:r>
+      <w:r>
+        <w:rPr>
+          <w:rFonts w:ascii="Palatino Linotype" w:hAnsi="Palatino Linotype"/>
+          <w:sz w:val="20"/>
+          <w:szCs w:val="20"/>
+        </w:rPr>
+        <w:t xml:space="preserve"/>
+      </w:r>
+      <w:r>
+        <w:rPr>
+          <w:rFonts w:ascii="Palatino Linotype" w:hAnsi="Palatino Linotype"/>
+          <w:sz w:val="20"/>
+          <w:szCs w:val="20"/>
+        </w:rPr>
+        <w:t xml:space="preserve"/>
+        <w:br/>
+        <w:t xml:space="preserve"/>
+      </w:r>
+    </w:p>
+    <w:p>
+      <w:pPr>
+        <w:jc w:val="both"/>
+        <w:rPr>
+          <w:rFonts w:ascii="Palatino Linotype" w:hAnsi="Palatino Linotype"/>
+          <w:sz w:val="20"/>
+          <w:szCs w:val="20"/>
+        </w:rPr>
+      </w:pPr>
+      <w:r>
+        <w:rPr>
+          <w:rFonts w:ascii="Palatino Linotype" w:hAnsi="Palatino Linotype"/>
+          <w:b/>
+          <w:bCs/>
+          <w:sz w:val="20"/>
+          <w:szCs w:val="20"/>
+        </w:rPr>
         <w:t xml:space="preserve">Proof of Financial Responsibility.  </w:t>
       </w:r>
       <w:r>
@@ -2278,6 +2060,23 @@
           <w:sz w:val="20"/>
           <w:szCs w:val="20"/>
         </w:rPr>
+        <w:t xml:space="preserve"> </w:t>
+      </w:r>
+      <w:r>
+        <w:rPr>
+          <w:rFonts w:ascii="Palatino Linotype" w:hAnsi="Palatino Linotype"/>
+          <w:sz w:val="20"/>
+          <w:szCs w:val="20"/>
+        </w:rPr>
+        <w:t xml:space="preserve">The Defendant showed proof of financial responsibility at the time of the offense.</w:t>
+      </w:r>
+      <w:r>
+        <w:rPr>
+          <w:rFonts w:ascii="Palatino Linotype" w:hAnsi="Palatino Linotype"/>
+          <w:bCs/>
+          <w:sz w:val="20"/>
+          <w:szCs w:val="20"/>
+        </w:rPr>
         <w:t xml:space="preserve"/>
       </w:r>
       <w:r>
@@ -2286,15 +2085,6 @@
           <w:sz w:val="20"/>
           <w:szCs w:val="20"/>
         </w:rPr>
-        <w:t xml:space="preserve">The Defendant showed proof of financial responsibility at the time of the offense.</w:t>
-      </w:r>
-      <w:r>
-        <w:rPr>
-          <w:rFonts w:ascii="Palatino Linotype" w:hAnsi="Palatino Linotype"/>
-          <w:bCs/>
-          <w:sz w:val="20"/>
-          <w:szCs w:val="20"/>
-        </w:rPr>
         <w:t xml:space="preserve"/>
       </w:r>
       <w:r>
@@ -2312,15 +2102,118 @@
           <w:szCs w:val="20"/>
         </w:rPr>
         <w:t xml:space="preserve"/>
-      </w:r>
-      <w:r>
-        <w:rPr>
-          <w:rFonts w:ascii="Palatino Linotype" w:hAnsi="Palatino Linotype"/>
-          <w:sz w:val="20"/>
-          <w:szCs w:val="20"/>
-        </w:rPr>
+        <w:br/>
         <w:t xml:space="preserve"/>
       </w:r>
+    </w:p>
+    <w:p>
+      <w:pPr>
+        <w:jc w:val="both"/>
+        <w:rPr>
+          <w:rFonts w:ascii="Palatino Linotype" w:hAnsi="Palatino Linotype"/>
+          <w:sz w:val="20"/>
+          <w:szCs w:val="20"/>
+        </w:rPr>
+      </w:pPr>
+      <w:r>
+        <w:rPr>
+          <w:rFonts w:ascii="Palatino Linotype" w:hAnsi="Palatino Linotype"/>
+          <w:b/>
+          <w:sz w:val="20"/>
+          <w:szCs w:val="20"/>
+        </w:rPr>
+        <w:t xml:space="preserve">License Suspension.</w:t>
+      </w:r>
+      <w:r>
+        <w:rPr>
+          <w:rFonts w:ascii="Palatino Linotype" w:hAnsi="Palatino Linotype"/>
+          <w:b/>
+          <w:sz w:val="20"/>
+          <w:szCs w:val="20"/>
+        </w:rPr>
+        <w:t xml:space="preserve"> </w:t>
+      </w:r>
+      <w:r>
+        <w:rPr>
+          <w:rFonts w:ascii="Palatino Linotype" w:hAnsi="Palatino Linotype"/>
+          <w:b/>
+          <w:sz w:val="20"/>
+          <w:szCs w:val="20"/>
+        </w:rPr>
+        <w:t xml:space="preserve"> </w:t>
+      </w:r>
+      <w:r>
+        <w:rPr>
+          <w:rFonts w:ascii="Palatino Linotype" w:hAnsi="Palatino Linotype"/>
+          <w:sz w:val="20"/>
+          <w:szCs w:val="20"/>
+        </w:rPr>
+        <w:t xml:space="preserve">Defendant’s </w:t>
+      </w:r>
+      <w:r>
+        <w:rPr>
+          <w:rFonts w:ascii="Palatino Linotype" w:hAnsi="Palatino Linotype"/>
+          <w:sz w:val="20"/>
+          <w:szCs w:val="20"/>
+        </w:rPr>
+        <w:t xml:space="preserve">driving</w:t>
+      </w:r>
+      <w:r>
+        <w:rPr>
+          <w:rFonts w:ascii="Palatino Linotype" w:hAnsi="Palatino Linotype"/>
+          <w:sz w:val="20"/>
+          <w:szCs w:val="20"/>
+        </w:rPr>
+        <w:t xml:space="preserve"> license is suspended from March 18, 2022</w:t>
+      </w:r>
+      <w:r>
+        <w:rPr>
+          <w:rFonts w:ascii="Palatino Linotype" w:hAnsi="Palatino Linotype"/>
+          <w:sz w:val="20"/>
+          <w:szCs w:val="20"/>
+        </w:rPr>
+        <w:t xml:space="preserve">,</w:t>
+      </w:r>
+      <w:r>
+        <w:rPr>
+          <w:rFonts w:ascii="Palatino Linotype" w:hAnsi="Palatino Linotype"/>
+          <w:sz w:val="20"/>
+          <w:szCs w:val="20"/>
+        </w:rPr>
+        <w:t xml:space="preserve"> for a term of 18 months. </w:t>
+      </w:r>
+      <w:r>
+        <w:rPr>
+          <w:rFonts w:ascii="Palatino Linotype" w:hAnsi="Palatino Linotype"/>
+          <w:sz w:val="20"/>
+          <w:szCs w:val="20"/>
+        </w:rPr>
+        <w:t xml:space="preserve">The </w:t>
+      </w:r>
+      <w:r>
+        <w:rPr>
+          <w:rFonts w:ascii="Palatino Linotype" w:hAnsi="Palatino Linotype"/>
+          <w:sz w:val="20"/>
+          <w:szCs w:val="20"/>
+        </w:rPr>
+        <w:t>Administrative License Suspension is terminated and the OBMV form 2261 shall issue</w:t>
+      </w:r>
+      <w:r>
+        <w:rPr>
+          <w:rFonts w:ascii="Palatino Linotype" w:hAnsi="Palatino Linotype"/>
+          <w:sz w:val="20"/>
+          <w:szCs w:val="20"/>
+        </w:rPr>
+        <w:t>.</w:t>
+      </w:r>
+      <w:r>
+        <w:rPr>
+          <w:rFonts w:ascii="Palatino Linotype" w:hAnsi="Palatino Linotype"/>
+          <w:sz w:val="20"/>
+          <w:szCs w:val="20"/>
+        </w:rPr>
+        <w:t xml:space="preserve"> </w:t>
+      </w:r>
       <w:r>
         <w:rPr>
           <w:rFonts w:ascii="Palatino Linotype" w:hAnsi="Palatino Linotype"/>
@@ -2335,15 +2228,39 @@
           <w:sz w:val="20"/>
           <w:szCs w:val="20"/>
         </w:rPr>
-        <w:t xml:space="preserve"/>
-      </w:r>
-      <w:r>
-        <w:rPr>
-          <w:rFonts w:ascii="Palatino Linotype" w:hAnsi="Palatino Linotype"/>
-          <w:sz w:val="20"/>
-          <w:szCs w:val="20"/>
-        </w:rPr>
-        <w:t xml:space="preserve"/>
+        <w:t xml:space="preserve">The </w:t>
+      </w:r>
+      <w:r>
+        <w:rPr>
+          <w:rFonts w:ascii="Palatino Linotype" w:hAnsi="Palatino Linotype"/>
+          <w:sz w:val="20"/>
+          <w:szCs w:val="20"/>
+        </w:rPr>
+        <w:t>D</w:t>
+      </w:r>
+      <w:r>
+        <w:rPr>
+          <w:rFonts w:ascii="Palatino Linotype" w:hAnsi="Palatino Linotype"/>
+          <w:sz w:val="20"/>
+          <w:szCs w:val="20"/>
+        </w:rPr>
+        <w:t xml:space="preserve">efendant is required to complete a remedial driving class before </w:t>
+      </w:r>
+      <w:r>
+        <w:rPr>
+          <w:rFonts w:ascii="Palatino Linotype" w:hAnsi="Palatino Linotype"/>
+          <w:sz w:val="20"/>
+          <w:szCs w:val="20"/>
+        </w:rPr>
+        <w:t xml:space="preserve">the Defendant’s</w:t>
+      </w:r>
+      <w:r>
+        <w:rPr>
+          <w:rFonts w:ascii="Palatino Linotype" w:hAnsi="Palatino Linotype"/>
+          <w:sz w:val="20"/>
+          <w:szCs w:val="20"/>
+        </w:rPr>
+        <w:t xml:space="preserve"> operator’s license may be reinstated.</w:t>
       </w:r>
       <w:r>
         <w:rPr>
@@ -2587,39 +2504,7 @@
           <w:sz w:val="16"/>
           <w:szCs w:val="16"/>
         </w:rPr>
-        <w:t>Copies served by Dep. Clerk ___________</w:t>
-      </w:r>
-      <w:r>
-        <w:rPr>
-          <w:rFonts w:ascii="Palatino Linotype" w:hAnsi="Palatino Linotype"/>
-          <w:sz w:val="16"/>
-          <w:szCs w:val="16"/>
-        </w:rPr>
-        <w:t>________________</w:t>
-      </w:r>
-      <w:r>
-        <w:rPr>
-          <w:rFonts w:ascii="Palatino Linotype" w:hAnsi="Palatino Linotype"/>
-          <w:sz w:val="16"/>
-          <w:szCs w:val="16"/>
-        </w:rPr>
-        <w:t xml:space="preserve"> on the following date ___________</w:t>
-      </w:r>
-      <w:r>
-        <w:rPr>
-          <w:rFonts w:ascii="Palatino Linotype" w:hAnsi="Palatino Linotype"/>
-          <w:sz w:val="16"/>
-          <w:szCs w:val="16"/>
-        </w:rPr>
-        <w:t xml:space="preserve">_________</w:t>
-      </w:r>
-      <w:r>
-        <w:rPr>
-          <w:rFonts w:ascii="Palatino Linotype" w:hAnsi="Palatino Linotype"/>
-          <w:sz w:val="16"/>
-          <w:szCs w:val="16"/>
-        </w:rPr>
-        <w:t xml:space="preserve"> to:</w:t>
+        <w:t xml:space="preserve">Copies served by Dep. Clerk ___________________________ on the following date ____________________ to:</w:t>
       </w:r>
     </w:p>
     <w:p>
@@ -2648,15 +2533,7 @@
           <w:sz w:val="16"/>
           <w:szCs w:val="16"/>
         </w:rPr>
-        <w:t xml:space="preserve">Prosecutor’s Office: PS    </w:t>
-      </w:r>
-      <w:r>
-        <w:rPr>
-          <w:rFonts w:ascii="Palatino Linotype" w:hAnsi="Palatino Linotype"/>
-          <w:sz w:val="16"/>
-          <w:szCs w:val="16"/>
-        </w:rPr>
-        <w:t xml:space="preserve">OM     EM; Defendant’s Attorney: PS     OM     EM; Chayanna Colon: PS     OM     EM;</w:t>
+        <w:t xml:space="preserve">Prosecutor’s Office: PS    OM     EM; Defendant’s Attorney: PS     OM     EM; Chayanna Colon: PS     OM     EM;</w:t>
       </w:r>
     </w:p>
     <w:p>
@@ -2679,14 +2556,6 @@
           <w:szCs w:val="16"/>
         </w:rPr>
       </w:pPr>
-      <w:r>
-        <w:rPr>
-          <w:rFonts w:ascii="Palatino Linotype" w:hAnsi="Palatino Linotype"/>
-          <w:sz w:val="16"/>
-          <w:szCs w:val="16"/>
-        </w:rPr>
-        <w:t xml:space="preserve"/>
-      </w:r>
       <w:r>
         <w:rPr>
           <w:rFonts w:ascii="Palatino Linotype" w:hAnsi="Palatino Linotype"/>
@@ -2767,12 +2636,7 @@
 <w:ftr xmlns:wpc="http://schemas.microsoft.com/office/word/2010/wordprocessingCanvas" xmlns:cx="http://schemas.microsoft.com/office/drawing/2014/chartex" xmlns:cx1="http://schemas.microsoft.com/office/drawing/2015/9/8/chartex" xmlns:cx2="http://schemas.microsoft.com/office/drawing/2015/10/21/chartex" xmlns:cx3="http://schemas.microsoft.com/office/drawing/2016/5/9/chartex" xmlns:cx4="http://schemas.microsoft.com/office/drawing/2016/5/10/chartex" xmlns:cx5="http://schemas.microsoft.com/office/drawing/2016/5/11/chartex" xmlns:cx6="http://schemas.microsoft.com/office/drawing/2016/5/12/chartex" xmlns:cx7="http://schemas.microsoft.com/office/drawing/2016/5/13/chartex" xmlns:cx8="http://schemas.microsoft.com/office/drawing/2016/5/14/chartex" xmlns:mc="http://schemas.openxmlformats.org/markup-compatibility/2006" xmlns:aink="http://schemas.microsoft.com/office/drawing/2016/ink" xmlns:am3d="http://schemas.microsoft.com/office/drawing/2017/model3d" xmlns:o="urn:schemas-microsoft-com:office:office" xmlns:r="http://schemas.openxmlformats.org/officeDocument/2006/relationships" xmlns:m="http://schemas.openxmlformats.org/officeDocument/2006/math" xmlns:v="urn:schemas-microsoft-com:vml" xmlns:wp14="http://schemas.microsoft.com/office/word/2010/wordprocessingDrawing" xmlns:wp="http://schemas.openxmlformats.org/drawingml/2006/wordprocessingDrawing" xmlns:w10="urn:schemas-microsoft-com:office:word" xmlns:w="http://schemas.openxmlformats.org/wordprocessingml/2006/main" xmlns:w14="http://schemas.microsoft.com/office/word/2010/wordml" xmlns:w15="http://schemas.microsoft.com/office/word/2012/wordml" xmlns:w16cex="http://schemas.microsoft.com/office/word/2018/wordml/cex" xmlns:w16cid="http://schemas.microsoft.com/office/word/2016/wordml/cid" xmlns:w16="http://schemas.microsoft.com/office/word/2018/wordml" xmlns:w16sdtdh="http://schemas.microsoft.com/office/word/2020/wordml/sdtdatahash" xmlns:w16se="http://schemas.microsoft.com/office/word/2015/wordml/symex" xmlns:wpg="http://schemas.microsoft.com/office/word/2010/wordprocessingGroup" xmlns:wpi="http://schemas.microsoft.com/office/word/2010/wordprocessingInk" xmlns:wne="http://schemas.microsoft.com/office/word/2006/wordml" xmlns:wps="http://schemas.microsoft.com/office/word/2010/wordprocessingShape" mc:Ignorable="w14 w15 w16se w16cid w16 w16cex w16sdtdh wp14">
   <w:sdt>
     <w:sdtPr>
-      <w:rPr>
-        <w:rFonts w:ascii="Palatino Linotype" w:hAnsi="Palatino Linotype"/>
-        <w:sz w:val="20"/>
-        <w:szCs w:val="20"/>
-      </w:rPr>
-      <w:id w:val="-2099861789"/>
+      <w:id w:val="-1309706245"/>
       <w:docPartObj>
         <w:docPartGallery w:val="Page Numbers (Bottom of Page)"/>
         <w:docPartUnique/>
@@ -2787,13 +2651,19 @@
             <w:sz w:val="20"/>
             <w:szCs w:val="20"/>
           </w:rPr>
-          <w:id w:val="860082579"/>
+          <w:id w:val="98381352"/>
           <w:docPartObj>
             <w:docPartGallery w:val="Page Numbers (Top of Page)"/>
             <w:docPartUnique/>
           </w:docPartObj>
         </w:sdtPr>
-        <w:sdtEndPr/>
+        <w:sdtEndPr>
+          <w:rPr>
+            <w:rFonts w:ascii="Times New Roman" w:hAnsi="Times New Roman"/>
+            <w:sz w:val="24"/>
+            <w:szCs w:val="24"/>
+          </w:rPr>
+        </w:sdtEndPr>
         <w:sdtContent>
           <w:p>
             <w:pPr>
@@ -2922,7 +2792,7 @@
                 <w:sz w:val="20"/>
                 <w:szCs w:val="20"/>
               </w:rPr>
-              <w:t>5</w:t>
+              <w:t>3</w:t>
             </w:r>
             <w:r>
               <w:rPr>
@@ -2952,11 +2822,39 @@
               </w:rPr>
               <w:t xml:space="preserve">Final Judgment Entry 21TRD09386</w:t>
             </w:r>
+          </w:p>
+          <w:p>
+            <w:pPr>
+              <w:pStyle w:val="Footer"/>
+              <w:jc w:val="right"/>
+            </w:pPr>
           </w:p>
         </w:sdtContent>
       </w:sdt>
     </w:sdtContent>
   </w:sdt>
+  <w:p>
+    <w:pPr>
+      <w:tabs>
+        <w:tab w:val="left" w:pos="-1080"/>
+        <w:tab w:val="left" w:pos="-720"/>
+        <w:tab w:val="left" w:pos="0"/>
+        <w:tab w:val="left" w:pos="720"/>
+        <w:tab w:val="left" w:pos="1440"/>
+        <w:tab w:val="left" w:pos="2160"/>
+        <w:tab w:val="left" w:pos="2880"/>
+        <w:tab w:val="left" w:pos="3600"/>
+        <w:tab w:val="left" w:pos="4320"/>
+        <w:tab w:val="left" w:pos="4680"/>
+      </w:tabs>
+      <w:jc w:val="right"/>
+      <w:rPr>
+        <w:rFonts w:ascii="Palatino Linotype" w:hAnsi="Palatino Linotype"/>
+        <w:sz w:val="20"/>
+        <w:szCs w:val="20"/>
+      </w:rPr>
+    </w:pPr>
+  </w:p>
 </w:ftr>
 </file>
 
@@ -3148,240 +3046,8 @@
       </w:rPr>
     </w:lvl>
   </w:abstractNum>
-  <w:abstractNum w:abstractNumId="1" w15:restartNumberingAfterBreak="0">
-    <w:nsid w:val="279660C9"/>
-    <w:multiLevelType w:val="hybridMultilevel"/>
-    <w:tmpl w:val="05247724"/>
-    <w:lvl w:ilvl="0" w:tplc="04090001">
-      <w:start w:val="1"/>
-      <w:numFmt w:val="bullet"/>
-      <w:lvlText w:val=""/>
-      <w:lvlJc w:val="left"/>
-      <w:pPr>
-        <w:ind w:left="720" w:hanging="360"/>
-      </w:pPr>
-      <w:rPr>
-        <w:rFonts w:ascii="Symbol" w:hAnsi="Symbol" w:hint="default"/>
-      </w:rPr>
-    </w:lvl>
-    <w:lvl w:ilvl="1" w:tplc="04090003" w:tentative="1">
-      <w:start w:val="1"/>
-      <w:numFmt w:val="bullet"/>
-      <w:lvlText w:val="o"/>
-      <w:lvlJc w:val="left"/>
-      <w:pPr>
-        <w:ind w:left="1440" w:hanging="360"/>
-      </w:pPr>
-      <w:rPr>
-        <w:rFonts w:ascii="Courier New" w:hAnsi="Courier New" w:cs="Courier New" w:hint="default"/>
-      </w:rPr>
-    </w:lvl>
-    <w:lvl w:ilvl="2" w:tplc="04090005" w:tentative="1">
-      <w:start w:val="1"/>
-      <w:numFmt w:val="bullet"/>
-      <w:lvlText w:val=""/>
-      <w:lvlJc w:val="left"/>
-      <w:pPr>
-        <w:ind w:left="2160" w:hanging="360"/>
-      </w:pPr>
-      <w:rPr>
-        <w:rFonts w:ascii="Wingdings" w:hAnsi="Wingdings" w:hint="default"/>
-      </w:rPr>
-    </w:lvl>
-    <w:lvl w:ilvl="3" w:tplc="04090001" w:tentative="1">
-      <w:start w:val="1"/>
-      <w:numFmt w:val="bullet"/>
-      <w:lvlText w:val=""/>
-      <w:lvlJc w:val="left"/>
-      <w:pPr>
-        <w:ind w:left="2880" w:hanging="360"/>
-      </w:pPr>
-      <w:rPr>
-        <w:rFonts w:ascii="Symbol" w:hAnsi="Symbol" w:hint="default"/>
-      </w:rPr>
-    </w:lvl>
-    <w:lvl w:ilvl="4" w:tplc="04090003" w:tentative="1">
-      <w:start w:val="1"/>
-      <w:numFmt w:val="bullet"/>
-      <w:lvlText w:val="o"/>
-      <w:lvlJc w:val="left"/>
-      <w:pPr>
-        <w:ind w:left="3600" w:hanging="360"/>
-      </w:pPr>
-      <w:rPr>
-        <w:rFonts w:ascii="Courier New" w:hAnsi="Courier New" w:cs="Courier New" w:hint="default"/>
-      </w:rPr>
-    </w:lvl>
-    <w:lvl w:ilvl="5" w:tplc="04090005" w:tentative="1">
-      <w:start w:val="1"/>
-      <w:numFmt w:val="bullet"/>
-      <w:lvlText w:val=""/>
-      <w:lvlJc w:val="left"/>
-      <w:pPr>
-        <w:ind w:left="4320" w:hanging="360"/>
-      </w:pPr>
-      <w:rPr>
-        <w:rFonts w:ascii="Wingdings" w:hAnsi="Wingdings" w:hint="default"/>
-      </w:rPr>
-    </w:lvl>
-    <w:lvl w:ilvl="6" w:tplc="04090001" w:tentative="1">
-      <w:start w:val="1"/>
-      <w:numFmt w:val="bullet"/>
-      <w:lvlText w:val=""/>
-      <w:lvlJc w:val="left"/>
-      <w:pPr>
-        <w:ind w:left="5040" w:hanging="360"/>
-      </w:pPr>
-      <w:rPr>
-        <w:rFonts w:ascii="Symbol" w:hAnsi="Symbol" w:hint="default"/>
-      </w:rPr>
-    </w:lvl>
-    <w:lvl w:ilvl="7" w:tplc="04090003" w:tentative="1">
-      <w:start w:val="1"/>
-      <w:numFmt w:val="bullet"/>
-      <w:lvlText w:val="o"/>
-      <w:lvlJc w:val="left"/>
-      <w:pPr>
-        <w:ind w:left="5760" w:hanging="360"/>
-      </w:pPr>
-      <w:rPr>
-        <w:rFonts w:ascii="Courier New" w:hAnsi="Courier New" w:cs="Courier New" w:hint="default"/>
-      </w:rPr>
-    </w:lvl>
-    <w:lvl w:ilvl="8" w:tplc="04090005" w:tentative="1">
-      <w:start w:val="1"/>
-      <w:numFmt w:val="bullet"/>
-      <w:lvlText w:val=""/>
-      <w:lvlJc w:val="left"/>
-      <w:pPr>
-        <w:ind w:left="6480" w:hanging="360"/>
-      </w:pPr>
-      <w:rPr>
-        <w:rFonts w:ascii="Wingdings" w:hAnsi="Wingdings" w:hint="default"/>
-      </w:rPr>
-    </w:lvl>
-  </w:abstractNum>
-  <w:abstractNum w:abstractNumId="2" w15:restartNumberingAfterBreak="0">
-    <w:nsid w:val="2E17566E"/>
-    <w:multiLevelType w:val="hybridMultilevel"/>
-    <w:tmpl w:val="00866CE6"/>
-    <w:lvl w:ilvl="0" w:tplc="04090001">
-      <w:start w:val="1"/>
-      <w:numFmt w:val="bullet"/>
-      <w:lvlText w:val=""/>
-      <w:lvlJc w:val="left"/>
-      <w:pPr>
-        <w:ind w:left="779" w:hanging="360"/>
-      </w:pPr>
-      <w:rPr>
-        <w:rFonts w:ascii="Symbol" w:hAnsi="Symbol" w:hint="default"/>
-      </w:rPr>
-    </w:lvl>
-    <w:lvl w:ilvl="1" w:tplc="04090003">
-      <w:start w:val="1"/>
-      <w:numFmt w:val="bullet"/>
-      <w:lvlText w:val="o"/>
-      <w:lvlJc w:val="left"/>
-      <w:pPr>
-        <w:ind w:left="1499" w:hanging="360"/>
-      </w:pPr>
-      <w:rPr>
-        <w:rFonts w:ascii="Courier New" w:hAnsi="Courier New" w:cs="Courier New" w:hint="default"/>
-      </w:rPr>
-    </w:lvl>
-    <w:lvl w:ilvl="2" w:tplc="04090005" w:tentative="1">
-      <w:start w:val="1"/>
-      <w:numFmt w:val="bullet"/>
-      <w:lvlText w:val=""/>
-      <w:lvlJc w:val="left"/>
-      <w:pPr>
-        <w:ind w:left="2219" w:hanging="360"/>
-      </w:pPr>
-      <w:rPr>
-        <w:rFonts w:ascii="Wingdings" w:hAnsi="Wingdings" w:hint="default"/>
-      </w:rPr>
-    </w:lvl>
-    <w:lvl w:ilvl="3" w:tplc="04090001" w:tentative="1">
-      <w:start w:val="1"/>
-      <w:numFmt w:val="bullet"/>
-      <w:lvlText w:val=""/>
-      <w:lvlJc w:val="left"/>
-      <w:pPr>
-        <w:ind w:left="2939" w:hanging="360"/>
-      </w:pPr>
-      <w:rPr>
-        <w:rFonts w:ascii="Symbol" w:hAnsi="Symbol" w:hint="default"/>
-      </w:rPr>
-    </w:lvl>
-    <w:lvl w:ilvl="4" w:tplc="04090003" w:tentative="1">
-      <w:start w:val="1"/>
-      <w:numFmt w:val="bullet"/>
-      <w:lvlText w:val="o"/>
-      <w:lvlJc w:val="left"/>
-      <w:pPr>
-        <w:ind w:left="3659" w:hanging="360"/>
-      </w:pPr>
-      <w:rPr>
-        <w:rFonts w:ascii="Courier New" w:hAnsi="Courier New" w:cs="Courier New" w:hint="default"/>
-      </w:rPr>
-    </w:lvl>
-    <w:lvl w:ilvl="5" w:tplc="04090005" w:tentative="1">
-      <w:start w:val="1"/>
-      <w:numFmt w:val="bullet"/>
-      <w:lvlText w:val=""/>
-      <w:lvlJc w:val="left"/>
-      <w:pPr>
-        <w:ind w:left="4379" w:hanging="360"/>
-      </w:pPr>
-      <w:rPr>
-        <w:rFonts w:ascii="Wingdings" w:hAnsi="Wingdings" w:hint="default"/>
-      </w:rPr>
-    </w:lvl>
-    <w:lvl w:ilvl="6" w:tplc="04090001" w:tentative="1">
-      <w:start w:val="1"/>
-      <w:numFmt w:val="bullet"/>
-      <w:lvlText w:val=""/>
-      <w:lvlJc w:val="left"/>
-      <w:pPr>
-        <w:ind w:left="5099" w:hanging="360"/>
-      </w:pPr>
-      <w:rPr>
-        <w:rFonts w:ascii="Symbol" w:hAnsi="Symbol" w:hint="default"/>
-      </w:rPr>
-    </w:lvl>
-    <w:lvl w:ilvl="7" w:tplc="04090003" w:tentative="1">
-      <w:start w:val="1"/>
-      <w:numFmt w:val="bullet"/>
-      <w:lvlText w:val="o"/>
-      <w:lvlJc w:val="left"/>
-      <w:pPr>
-        <w:ind w:left="5819" w:hanging="360"/>
-      </w:pPr>
-      <w:rPr>
-        <w:rFonts w:ascii="Courier New" w:hAnsi="Courier New" w:cs="Courier New" w:hint="default"/>
-      </w:rPr>
-    </w:lvl>
-    <w:lvl w:ilvl="8" w:tplc="04090005" w:tentative="1">
-      <w:start w:val="1"/>
-      <w:numFmt w:val="bullet"/>
-      <w:lvlText w:val=""/>
-      <w:lvlJc w:val="left"/>
-      <w:pPr>
-        <w:ind w:left="6539" w:hanging="360"/>
-      </w:pPr>
-      <w:rPr>
-        <w:rFonts w:ascii="Wingdings" w:hAnsi="Wingdings" w:hint="default"/>
-      </w:rPr>
-    </w:lvl>
-  </w:abstractNum>
   <w:num w:numId="1">
     <w:abstractNumId w:val="0"/>
-  </w:num>
-  <w:num w:numId="2">
-    <w:abstractNumId w:val="2"/>
-  </w:num>
-  <w:num w:numId="3">
-    <w:abstractNumId w:val="1"/>
   </w:num>
 </w:numbering>
 </file>
@@ -3938,49 +3604,6 @@
       <w:contextualSpacing/>
     </w:pPr>
   </w:style>
-  <w:style w:type="character" w:styleId="CommentReference">
-    <w:name w:val="annotation reference"/>
-    <w:basedOn w:val="DefaultParagraphFont"/>
-    <w:uiPriority w:val="99"/>
-    <w:semiHidden/>
-    <w:unhideWhenUsed/>
-    <w:rsid w:val="00A53114"/>
-    <w:rPr>
-      <w:sz w:val="16"/>
-      <w:szCs w:val="16"/>
-    </w:rPr>
-  </w:style>
-  <w:style w:type="paragraph" w:styleId="CommentText">
-    <w:name w:val="annotation text"/>
-    <w:basedOn w:val="Normal"/>
-    <w:link w:val="CommentTextChar"/>
-    <w:uiPriority w:val="99"/>
-    <w:unhideWhenUsed/>
-    <w:rsid w:val="00A53114"/>
-    <w:pPr>
-      <w:widowControl/>
-      <w:autoSpaceDE/>
-      <w:autoSpaceDN/>
-      <w:adjustRightInd/>
-    </w:pPr>
-    <w:rPr>
-      <w:rFonts w:asciiTheme="minorHAnsi" w:eastAsiaTheme="minorHAnsi" w:hAnsiTheme="minorHAnsi" w:cstheme="minorBidi"/>
-      <w:sz w:val="20"/>
-      <w:szCs w:val="20"/>
-    </w:rPr>
-  </w:style>
-  <w:style w:type="character" w:customStyle="1" w:styleId="CommentTextChar">
-    <w:name w:val="Comment Text Char"/>
-    <w:basedOn w:val="DefaultParagraphFont"/>
-    <w:link w:val="CommentText"/>
-    <w:uiPriority w:val="99"/>
-    <w:rsid w:val="00A53114"/>
-    <w:rPr>
-      <w:rFonts w:eastAsiaTheme="minorHAnsi"/>
-      <w:sz w:val="20"/>
-      <w:szCs w:val="20"/>
-    </w:rPr>
-  </w:style>
 </w:styles>
 </file>
 

</xml_diff>

<commit_message>
Added check insurance to Diversion checks.
</commit_message>
<xml_diff>
--- a/resources/Saved/21TRD09386_Crim_Traffic Judgment Entry.docx
+++ b/resources/Saved/21TRD09386_Crim_Traffic Judgment Entry.docx
@@ -598,7 +598,7 @@
           <w:sz w:val="20"/>
           <w:szCs w:val="20"/>
         </w:rPr>
-        <w:t xml:space="preserve"> on March 18, 2022.</w:t>
+        <w:t xml:space="preserve"> on March 19, 2022.</w:t>
       </w:r>
       <w:r>
         <w:rPr>
@@ -1871,7 +1871,7 @@
           <w:sz w:val="20"/>
           <w:szCs w:val="20"/>
         </w:rPr>
-        <w:t xml:space="preserve">March 18, 2022</w:t>
+        <w:t xml:space="preserve">March 19, 2022</w:t>
       </w:r>
       <w:r>
         <w:rPr>
@@ -1965,7 +1965,7 @@
           <w:sz w:val="20"/>
           <w:szCs w:val="20"/>
         </w:rPr>
-        <w:t xml:space="preserve">25</w:t>
+        <w:t xml:space="preserve">50</w:t>
       </w:r>
       <w:r>
         <w:rPr>
@@ -1997,7 +1997,7 @@
           <w:sz w:val="20"/>
           <w:szCs w:val="20"/>
         </w:rPr>
-        <w:t xml:space="preserve">May 17, 2022</w:t>
+        <w:t xml:space="preserve">May 18, 2022</w:t>
       </w:r>
       <w:r>
         <w:rPr>
@@ -2164,7 +2164,7 @@
           <w:sz w:val="20"/>
           <w:szCs w:val="20"/>
         </w:rPr>
-        <w:t xml:space="preserve"> license is suspended from March 18, 2022</w:t>
+        <w:t xml:space="preserve"> license is suspended from March 09, 2022</w:t>
       </w:r>
       <w:r>
         <w:rPr>
@@ -2180,7 +2180,7 @@
           <w:sz w:val="20"/>
           <w:szCs w:val="20"/>
         </w:rPr>
-        <w:t xml:space="preserve"> for a term of 18 months. </w:t>
+        <w:t xml:space="preserve"> for a term of 6 months. </w:t>
       </w:r>
       <w:r>
         <w:rPr>
@@ -2228,39 +2228,78 @@
           <w:sz w:val="20"/>
           <w:szCs w:val="20"/>
         </w:rPr>
-        <w:t xml:space="preserve">The </w:t>
-      </w:r>
-      <w:r>
-        <w:rPr>
-          <w:rFonts w:ascii="Palatino Linotype" w:hAnsi="Palatino Linotype"/>
-          <w:sz w:val="20"/>
-          <w:szCs w:val="20"/>
-        </w:rPr>
-        <w:t>D</w:t>
-      </w:r>
-      <w:r>
-        <w:rPr>
-          <w:rFonts w:ascii="Palatino Linotype" w:hAnsi="Palatino Linotype"/>
-          <w:sz w:val="20"/>
-          <w:szCs w:val="20"/>
-        </w:rPr>
-        <w:t xml:space="preserve">efendant is required to complete a remedial driving class before </w:t>
-      </w:r>
-      <w:r>
-        <w:rPr>
-          <w:rFonts w:ascii="Palatino Linotype" w:hAnsi="Palatino Linotype"/>
-          <w:sz w:val="20"/>
-          <w:szCs w:val="20"/>
-        </w:rPr>
-        <w:t xml:space="preserve">the Defendant’s</w:t>
-      </w:r>
-      <w:r>
-        <w:rPr>
-          <w:rFonts w:ascii="Palatino Linotype" w:hAnsi="Palatino Linotype"/>
-          <w:sz w:val="20"/>
-          <w:szCs w:val="20"/>
-        </w:rPr>
-        <w:t xml:space="preserve"> operator’s license may be reinstated.</w:t>
+        <w:t xml:space="preserve"/>
+      </w:r>
+      <w:r>
+        <w:rPr>
+          <w:rFonts w:ascii="Palatino Linotype" w:hAnsi="Palatino Linotype"/>
+          <w:sz w:val="20"/>
+          <w:szCs w:val="20"/>
+        </w:rPr>
+        <w:t xml:space="preserve"/>
+      </w:r>
+      <w:r>
+        <w:rPr>
+          <w:rFonts w:ascii="Palatino Linotype" w:hAnsi="Palatino Linotype"/>
+          <w:sz w:val="20"/>
+          <w:szCs w:val="20"/>
+        </w:rPr>
+        <w:t xml:space="preserve"/>
+        <w:br/>
+        <w:t xml:space="preserve"/>
+      </w:r>
+    </w:p>
+    <w:p>
+      <w:pPr>
+        <w:jc w:val="both"/>
+        <w:rPr>
+          <w:rFonts w:ascii="Palatino Linotype" w:hAnsi="Palatino Linotype"/>
+          <w:sz w:val="20"/>
+          <w:szCs w:val="20"/>
+        </w:rPr>
+      </w:pPr>
+      <w:r>
+        <w:rPr>
+          <w:rFonts w:ascii="Palatino Linotype" w:hAnsi="Palatino Linotype"/>
+          <w:b/>
+          <w:sz w:val="20"/>
+          <w:szCs w:val="20"/>
+        </w:rPr>
+        <w:t xml:space="preserve">Other Conditions.</w:t>
+      </w:r>
+      <w:r>
+        <w:rPr>
+          <w:rFonts w:ascii="Palatino Linotype" w:hAnsi="Palatino Linotype"/>
+          <w:b/>
+          <w:sz w:val="20"/>
+          <w:szCs w:val="20"/>
+        </w:rPr>
+        <w:t xml:space="preserve"> </w:t>
+      </w:r>
+      <w:r>
+        <w:rPr>
+          <w:rFonts w:ascii="Palatino Linotype" w:hAnsi="Palatino Linotype"/>
+          <w:b/>
+          <w:sz w:val="20"/>
+          <w:szCs w:val="20"/>
+        </w:rPr>
+        <w:t xml:space="preserve"> </w:t>
+      </w:r>
+      <w:r>
+        <w:rPr>
+          <w:rFonts w:ascii="Palatino Linotype" w:hAnsi="Palatino Linotype"/>
+          <w:sz w:val="20"/>
+          <w:szCs w:val="20"/>
+        </w:rPr>
+        <w:t xml:space="preserve">Test</w:t>
+      </w:r>
+      <w:r>
+        <w:rPr>
+          <w:rFonts w:ascii="Palatino Linotype" w:hAnsi="Palatino Linotype"/>
+          <w:sz w:val="20"/>
+          <w:szCs w:val="20"/>
+        </w:rPr>
+        <w:t>.</w:t>
       </w:r>
       <w:r>
         <w:rPr>

</xml_diff>

<commit_message>
Fixed bug with other_conditions_checkBox and ordered in terms_list.
</commit_message>
<xml_diff>
--- a/resources/Saved/21TRD09386_Crim_Traffic Judgment Entry.docx
+++ b/resources/Saved/21TRD09386_Crim_Traffic Judgment Entry.docx
@@ -1965,7 +1965,7 @@
           <w:sz w:val="20"/>
           <w:szCs w:val="20"/>
         </w:rPr>
-        <w:t xml:space="preserve">50</w:t>
+        <w:t xml:space="preserve">100</w:t>
       </w:r>
       <w:r>
         <w:rPr>
@@ -1981,7 +1981,7 @@
           <w:sz w:val="20"/>
           <w:szCs w:val="20"/>
         </w:rPr>
-        <w:t xml:space="preserve">60</w:t>
+        <w:t xml:space="preserve">90</w:t>
       </w:r>
       <w:r>
         <w:rPr>
@@ -1997,7 +1997,7 @@
           <w:sz w:val="20"/>
           <w:szCs w:val="20"/>
         </w:rPr>
-        <w:t xml:space="preserve">May 18, 2022</w:t>
+        <w:t xml:space="preserve">June 17, 2022</w:t>
       </w:r>
       <w:r>
         <w:rPr>
@@ -2156,15 +2156,15 @@
           <w:sz w:val="20"/>
           <w:szCs w:val="20"/>
         </w:rPr>
-        <w:t xml:space="preserve">driving</w:t>
-      </w:r>
-      <w:r>
-        <w:rPr>
-          <w:rFonts w:ascii="Palatino Linotype" w:hAnsi="Palatino Linotype"/>
-          <w:sz w:val="20"/>
-          <w:szCs w:val="20"/>
-        </w:rPr>
-        <w:t xml:space="preserve"> license is suspended from March 09, 2022</w:t>
+        <w:t xml:space="preserve">hunting</w:t>
+      </w:r>
+      <w:r>
+        <w:rPr>
+          <w:rFonts w:ascii="Palatino Linotype" w:hAnsi="Palatino Linotype"/>
+          <w:sz w:val="20"/>
+          <w:szCs w:val="20"/>
+        </w:rPr>
+        <w:t xml:space="preserve"> license is suspended from March 19, 2022</w:t>
       </w:r>
       <w:r>
         <w:rPr>
@@ -2181,38 +2181,6 @@
           <w:szCs w:val="20"/>
         </w:rPr>
         <w:t xml:space="preserve"> for a term of 6 months. </w:t>
-      </w:r>
-      <w:r>
-        <w:rPr>
-          <w:rFonts w:ascii="Palatino Linotype" w:hAnsi="Palatino Linotype"/>
-          <w:sz w:val="20"/>
-          <w:szCs w:val="20"/>
-        </w:rPr>
-        <w:t xml:space="preserve">The </w:t>
-      </w:r>
-      <w:r>
-        <w:rPr>
-          <w:rFonts w:ascii="Palatino Linotype" w:hAnsi="Palatino Linotype"/>
-          <w:sz w:val="20"/>
-          <w:szCs w:val="20"/>
-        </w:rPr>
-        <w:t>Administrative License Suspension is terminated and the OBMV form 2261 shall issue</w:t>
-      </w:r>
-      <w:r>
-        <w:rPr>
-          <w:rFonts w:ascii="Palatino Linotype" w:hAnsi="Palatino Linotype"/>
-          <w:sz w:val="20"/>
-          <w:szCs w:val="20"/>
-        </w:rPr>
-        <w:t>.</w:t>
-      </w:r>
-      <w:r>
-        <w:rPr>
-          <w:rFonts w:ascii="Palatino Linotype" w:hAnsi="Palatino Linotype"/>
-          <w:sz w:val="20"/>
-          <w:szCs w:val="20"/>
-        </w:rPr>
-        <w:t xml:space="preserve"> </w:t>
       </w:r>
       <w:r>
         <w:rPr>

</xml_diff>